<commit_message>
Started working on information gathering
</commit_message>
<xml_diff>
--- a/docs/Engineering Method.docx
+++ b/docs/Engineering Method.docx
@@ -12,7 +12,7 @@
           <w:bCs/>
           <w:sz w:val="24"/>
           <w:szCs w:val="24"/>
-          <w:lang w:val="en-US"/>
+          <w:lang w:val="en-GB"/>
         </w:rPr>
       </w:pPr>
       <w:bookmarkStart w:id="0" w:name="_Hlk83822460"/>
@@ -28,7 +28,7 @@
           <w:bCs/>
           <w:sz w:val="24"/>
           <w:szCs w:val="24"/>
-          <w:lang w:val="en-US"/>
+          <w:lang w:val="en-GB"/>
         </w:rPr>
       </w:pPr>
     </w:p>
@@ -42,7 +42,7 @@
           <w:bCs/>
           <w:sz w:val="24"/>
           <w:szCs w:val="24"/>
-          <w:lang w:val="en-US"/>
+          <w:lang w:val="en-GB"/>
         </w:rPr>
       </w:pPr>
     </w:p>
@@ -56,7 +56,7 @@
           <w:bCs/>
           <w:sz w:val="24"/>
           <w:szCs w:val="24"/>
-          <w:lang w:val="en-US"/>
+          <w:lang w:val="en-GB"/>
         </w:rPr>
       </w:pPr>
     </w:p>
@@ -70,7 +70,7 @@
           <w:bCs/>
           <w:sz w:val="24"/>
           <w:szCs w:val="24"/>
-          <w:lang w:val="en-US"/>
+          <w:lang w:val="en-GB"/>
         </w:rPr>
       </w:pPr>
       <w:r>
@@ -80,9 +80,9 @@
           <w:bCs/>
           <w:sz w:val="24"/>
           <w:szCs w:val="24"/>
-          <w:lang w:val="en-US"/>
-        </w:rPr>
-        <w:t>FIBA</w:t>
+          <w:lang w:val="en-GB"/>
+        </w:rPr>
+        <w:t xml:space="preserve">FIBA Player Statistics </w:t>
       </w:r>
       <w:r>
         <w:rPr>
@@ -91,9 +91,9 @@
           <w:bCs/>
           <w:sz w:val="24"/>
           <w:szCs w:val="24"/>
-          <w:lang w:val="en-US"/>
-        </w:rPr>
-        <w:t xml:space="preserve"> Player Statistics Mockup Application:</w:t>
+          <w:lang w:val="en-GB"/>
+        </w:rPr>
+        <w:t>Mock-up</w:t>
       </w:r>
       <w:r>
         <w:rPr>
@@ -102,9 +102,9 @@
           <w:bCs/>
           <w:sz w:val="24"/>
           <w:szCs w:val="24"/>
-          <w:lang w:val="en-US"/>
-        </w:rPr>
-        <w:t xml:space="preserve"> Engineering Method</w:t>
+          <w:lang w:val="en-GB"/>
+        </w:rPr>
+        <w:t xml:space="preserve"> Application: Engineering Method</w:t>
       </w:r>
     </w:p>
     <w:p>
@@ -115,7 +115,7 @@
           <w:rFonts w:ascii="Times New Roman" w:hAnsi="Times New Roman" w:cs="Times New Roman"/>
           <w:sz w:val="24"/>
           <w:szCs w:val="24"/>
-          <w:lang w:val="en-US"/>
+          <w:lang w:val="en-GB"/>
         </w:rPr>
       </w:pPr>
     </w:p>
@@ -127,15 +127,15 @@
           <w:rFonts w:ascii="Times New Roman" w:hAnsi="Times New Roman" w:cs="Times New Roman"/>
           <w:sz w:val="24"/>
           <w:szCs w:val="24"/>
-          <w:lang w:val="en-US"/>
-        </w:rPr>
-      </w:pPr>
-      <w:r>
-        <w:rPr>
-          <w:rFonts w:ascii="Times New Roman" w:hAnsi="Times New Roman" w:cs="Times New Roman"/>
-          <w:sz w:val="24"/>
-          <w:szCs w:val="24"/>
-          <w:lang w:val="en-US"/>
+          <w:lang w:val="en-GB"/>
+        </w:rPr>
+      </w:pPr>
+      <w:r>
+        <w:rPr>
+          <w:rFonts w:ascii="Times New Roman" w:hAnsi="Times New Roman" w:cs="Times New Roman"/>
+          <w:sz w:val="24"/>
+          <w:szCs w:val="24"/>
+          <w:lang w:val="en-GB"/>
         </w:rPr>
         <w:t>Arturo Díaz, David Montaño, and Samuel Hernández</w:t>
       </w:r>
@@ -148,15 +148,15 @@
           <w:rFonts w:ascii="Times New Roman" w:hAnsi="Times New Roman" w:cs="Times New Roman"/>
           <w:sz w:val="24"/>
           <w:szCs w:val="24"/>
-          <w:lang w:val="en-US"/>
-        </w:rPr>
-      </w:pPr>
-      <w:r>
-        <w:rPr>
-          <w:rFonts w:ascii="Times New Roman" w:hAnsi="Times New Roman" w:cs="Times New Roman"/>
-          <w:sz w:val="24"/>
-          <w:szCs w:val="24"/>
-          <w:lang w:val="en-US"/>
+          <w:lang w:val="en-GB"/>
+        </w:rPr>
+      </w:pPr>
+      <w:r>
+        <w:rPr>
+          <w:rFonts w:ascii="Times New Roman" w:hAnsi="Times New Roman" w:cs="Times New Roman"/>
+          <w:sz w:val="24"/>
+          <w:szCs w:val="24"/>
+          <w:lang w:val="en-GB"/>
         </w:rPr>
         <w:t>ITC Department, ICESI University</w:t>
       </w:r>
@@ -169,26 +169,17 @@
           <w:rFonts w:ascii="Times New Roman" w:hAnsi="Times New Roman" w:cs="Times New Roman"/>
           <w:sz w:val="24"/>
           <w:szCs w:val="24"/>
-          <w:lang w:val="en-US"/>
-        </w:rPr>
-      </w:pPr>
-      <w:r>
-        <w:rPr>
-          <w:rFonts w:ascii="Times New Roman" w:hAnsi="Times New Roman" w:cs="Times New Roman"/>
-          <w:sz w:val="24"/>
-          <w:szCs w:val="24"/>
-          <w:lang w:val="en-US"/>
-        </w:rPr>
-        <w:t>09687</w:t>
-      </w:r>
-      <w:r>
-        <w:rPr>
-          <w:rFonts w:ascii="Times New Roman" w:hAnsi="Times New Roman" w:cs="Times New Roman"/>
-          <w:sz w:val="24"/>
-          <w:szCs w:val="24"/>
-          <w:lang w:val="en-US"/>
-        </w:rPr>
-        <w:t>: Algorithms and Data Structures</w:t>
+          <w:lang w:val="en-GB"/>
+        </w:rPr>
+      </w:pPr>
+      <w:r>
+        <w:rPr>
+          <w:rFonts w:ascii="Times New Roman" w:hAnsi="Times New Roman" w:cs="Times New Roman"/>
+          <w:sz w:val="24"/>
+          <w:szCs w:val="24"/>
+          <w:lang w:val="en-GB"/>
+        </w:rPr>
+        <w:t>09687: Algorithms and Data Structures</w:t>
       </w:r>
     </w:p>
     <w:p>
@@ -199,15 +190,15 @@
           <w:rFonts w:ascii="Times New Roman" w:hAnsi="Times New Roman" w:cs="Times New Roman"/>
           <w:sz w:val="24"/>
           <w:szCs w:val="24"/>
-          <w:lang w:val="en-US"/>
-        </w:rPr>
-      </w:pPr>
-      <w:r>
-        <w:rPr>
-          <w:rFonts w:ascii="Times New Roman" w:hAnsi="Times New Roman" w:cs="Times New Roman"/>
-          <w:sz w:val="24"/>
-          <w:szCs w:val="24"/>
-          <w:lang w:val="en-US"/>
+          <w:lang w:val="en-GB"/>
+        </w:rPr>
+      </w:pPr>
+      <w:r>
+        <w:rPr>
+          <w:rFonts w:ascii="Times New Roman" w:hAnsi="Times New Roman" w:cs="Times New Roman"/>
+          <w:sz w:val="24"/>
+          <w:szCs w:val="24"/>
+          <w:lang w:val="en-GB"/>
         </w:rPr>
         <w:t>Johnatan Garzón Montesdeoca</w:t>
       </w:r>
@@ -220,7 +211,7 @@
           <w:rFonts w:ascii="Times New Roman" w:hAnsi="Times New Roman" w:cs="Times New Roman"/>
           <w:sz w:val="24"/>
           <w:szCs w:val="24"/>
-          <w:lang w:val="en-US"/>
+          <w:lang w:val="en-GB"/>
         </w:rPr>
       </w:pPr>
     </w:p>
@@ -231,10 +222,10 @@
           <w:rFonts w:ascii="Times New Roman" w:hAnsi="Times New Roman" w:cs="Times New Roman"/>
           <w:sz w:val="24"/>
           <w:szCs w:val="24"/>
-          <w:lang w:val="en-US"/>
+          <w:lang w:val="en-GB"/>
         </w:rPr>
         <w:sectPr>
-          <w:headerReference w:type="default" r:id="rId7"/>
+          <w:headerReference w:type="default" r:id="rId8"/>
           <w:pgSz w:w="12240" w:h="15840"/>
           <w:pgMar w:top="1440" w:right="1440" w:bottom="1440" w:left="1440" w:header="720" w:footer="720" w:gutter="0"/>
           <w:cols w:space="720"/>
@@ -252,7 +243,7 @@
           <w:bCs/>
           <w:sz w:val="24"/>
           <w:szCs w:val="24"/>
-          <w:lang w:val="en-US"/>
+          <w:lang w:val="en-GB"/>
         </w:rPr>
       </w:pPr>
     </w:p>
@@ -265,7 +256,7 @@
           <w:bCs/>
           <w:sz w:val="24"/>
           <w:szCs w:val="24"/>
-          <w:lang w:val="en-US"/>
+          <w:lang w:val="en-GB"/>
         </w:rPr>
       </w:pPr>
     </w:p>
@@ -279,7 +270,7 @@
           <w:bCs/>
           <w:sz w:val="24"/>
           <w:szCs w:val="24"/>
-          <w:lang w:val="en-US"/>
+          <w:lang w:val="en-GB"/>
         </w:rPr>
       </w:pPr>
     </w:p>
@@ -293,7 +284,7 @@
           <w:bCs/>
           <w:sz w:val="24"/>
           <w:szCs w:val="24"/>
-          <w:lang w:val="en-US"/>
+          <w:lang w:val="en-GB"/>
         </w:rPr>
       </w:pPr>
       <w:r>
@@ -303,9 +294,9 @@
           <w:bCs/>
           <w:sz w:val="24"/>
           <w:szCs w:val="24"/>
-          <w:lang w:val="en-US"/>
-        </w:rPr>
-        <w:t>FIBA</w:t>
+          <w:lang w:val="en-GB"/>
+        </w:rPr>
+        <w:t xml:space="preserve">FIBA Player Statistics </w:t>
       </w:r>
       <w:r>
         <w:rPr>
@@ -314,9 +305,9 @@
           <w:bCs/>
           <w:sz w:val="24"/>
           <w:szCs w:val="24"/>
-          <w:lang w:val="en-US"/>
-        </w:rPr>
-        <w:t xml:space="preserve"> Player Statistics Mockup Application:</w:t>
+          <w:lang w:val="en-GB"/>
+        </w:rPr>
+        <w:t>Mock-up</w:t>
       </w:r>
       <w:r>
         <w:rPr>
@@ -325,9 +316,9 @@
           <w:bCs/>
           <w:sz w:val="24"/>
           <w:szCs w:val="24"/>
-          <w:lang w:val="en-US"/>
-        </w:rPr>
-        <w:t xml:space="preserve"> Engineering Method</w:t>
+          <w:lang w:val="en-GB"/>
+        </w:rPr>
+        <w:t xml:space="preserve"> Application: Engineering Method</w:t>
       </w:r>
     </w:p>
     <w:p>
@@ -340,7 +331,7 @@
           <w:bCs/>
           <w:sz w:val="24"/>
           <w:szCs w:val="24"/>
-          <w:lang w:val="en-US"/>
+          <w:lang w:val="en-GB"/>
         </w:rPr>
       </w:pPr>
     </w:p>
@@ -354,25 +345,25 @@
           <w:bCs/>
           <w:sz w:val="24"/>
           <w:szCs w:val="24"/>
-          <w:lang w:val="en-US"/>
-        </w:rPr>
-      </w:pPr>
-    </w:p>
-    <w:p>
-      <w:pPr>
-        <w:rPr>
-          <w:rFonts w:ascii="Times New Roman" w:hAnsi="Times New Roman" w:cs="Times New Roman"/>
-          <w:sz w:val="24"/>
-          <w:szCs w:val="24"/>
-          <w:lang w:val="en-US"/>
-        </w:rPr>
-      </w:pPr>
-      <w:r>
-        <w:rPr>
-          <w:rFonts w:ascii="Times New Roman" w:hAnsi="Times New Roman" w:cs="Times New Roman"/>
-          <w:sz w:val="24"/>
-          <w:szCs w:val="24"/>
-          <w:lang w:val="en-US"/>
+          <w:lang w:val="en-GB"/>
+        </w:rPr>
+      </w:pPr>
+    </w:p>
+    <w:p>
+      <w:pPr>
+        <w:rPr>
+          <w:rFonts w:ascii="Times New Roman" w:hAnsi="Times New Roman" w:cs="Times New Roman"/>
+          <w:sz w:val="24"/>
+          <w:szCs w:val="24"/>
+          <w:lang w:val="en-GB"/>
+        </w:rPr>
+      </w:pPr>
+      <w:r>
+        <w:rPr>
+          <w:rFonts w:ascii="Times New Roman" w:hAnsi="Times New Roman" w:cs="Times New Roman"/>
+          <w:sz w:val="24"/>
+          <w:szCs w:val="24"/>
+          <w:lang w:val="en-GB"/>
         </w:rPr>
         <w:t xml:space="preserve">Basketball is a worldwide known game, and it has a rich history of player, rules, and events.  And even though the essence of the game itself has remained untouched, several rules and traditions have been added, modified, or removed from the game altogether. This evolutionary trend of the game has made necessary a broader reach in the data it produces, including more and more details into them, which is why a close follow-up of this data is a real necessity by institutions and organisms that regulate and promote the sport. Under this premise, we have been tasked with the development of a desktop app that is able to </w:t>
       </w:r>
@@ -381,7 +372,7 @@
           <w:rFonts w:ascii="Times New Roman" w:hAnsi="Times New Roman" w:cs="Times New Roman"/>
           <w:sz w:val="24"/>
           <w:szCs w:val="24"/>
-          <w:lang w:val="en-US"/>
+          <w:lang w:val="en-GB"/>
         </w:rPr>
         <w:t>showcase the storage, management, and retrieval of this data, by the International Basketball Federation Association, or FIBA for short. Next up, an engineering approach to solve the problem using the Engineering Method.</w:t>
       </w:r>
@@ -390,12 +381,12 @@
       <w:pPr>
         <w:pStyle w:val="Heading2"/>
         <w:rPr>
-          <w:lang w:val="en-US"/>
-        </w:rPr>
-      </w:pPr>
-      <w:r>
-        <w:rPr>
-          <w:lang w:val="en-US"/>
+          <w:lang w:val="en-GB"/>
+        </w:rPr>
+      </w:pPr>
+      <w:r>
+        <w:rPr>
+          <w:lang w:val="en-GB"/>
         </w:rPr>
         <w:t>Context of the Problem</w:t>
       </w:r>
@@ -406,15 +397,15 @@
           <w:rFonts w:ascii="Times New Roman" w:hAnsi="Times New Roman" w:cs="Times New Roman"/>
           <w:sz w:val="24"/>
           <w:szCs w:val="24"/>
-          <w:lang w:val="en-US"/>
-        </w:rPr>
-      </w:pPr>
-      <w:r>
-        <w:rPr>
-          <w:rFonts w:ascii="Times New Roman" w:hAnsi="Times New Roman" w:cs="Times New Roman"/>
-          <w:sz w:val="24"/>
-          <w:szCs w:val="24"/>
-          <w:lang w:val="en-US"/>
+          <w:lang w:val="en-GB"/>
+        </w:rPr>
+      </w:pPr>
+      <w:r>
+        <w:rPr>
+          <w:rFonts w:ascii="Times New Roman" w:hAnsi="Times New Roman" w:cs="Times New Roman"/>
+          <w:sz w:val="24"/>
+          <w:szCs w:val="24"/>
+          <w:lang w:val="en-GB"/>
         </w:rPr>
         <w:t>FIBA requires a desktop application that can handle worldwide basketball players’ statistics, including management, retrieval, and adding of said statistics and players. The search and storage of data must be fast and efficient.</w:t>
       </w:r>
@@ -423,12 +414,12 @@
       <w:pPr>
         <w:pStyle w:val="Heading2"/>
         <w:rPr>
-          <w:lang w:val="en-US"/>
-        </w:rPr>
-      </w:pPr>
-      <w:r>
-        <w:rPr>
-          <w:lang w:val="en-US"/>
+          <w:lang w:val="en-GB"/>
+        </w:rPr>
+      </w:pPr>
+      <w:r>
+        <w:rPr>
+          <w:lang w:val="en-GB"/>
         </w:rPr>
         <w:t>Development of the Solution</w:t>
       </w:r>
@@ -440,15 +431,15 @@
           <w:rFonts w:ascii="Times New Roman" w:hAnsi="Times New Roman" w:cs="Times New Roman"/>
           <w:sz w:val="24"/>
           <w:szCs w:val="24"/>
-          <w:lang w:val="en-US"/>
-        </w:rPr>
-      </w:pPr>
-      <w:r>
-        <w:rPr>
-          <w:rFonts w:ascii="Times New Roman" w:hAnsi="Times New Roman" w:cs="Times New Roman"/>
-          <w:sz w:val="24"/>
-          <w:szCs w:val="24"/>
-          <w:lang w:val="en-US"/>
+          <w:lang w:val="en-GB"/>
+        </w:rPr>
+      </w:pPr>
+      <w:r>
+        <w:rPr>
+          <w:rFonts w:ascii="Times New Roman" w:hAnsi="Times New Roman" w:cs="Times New Roman"/>
+          <w:sz w:val="24"/>
+          <w:szCs w:val="24"/>
+          <w:lang w:val="en-GB"/>
         </w:rPr>
         <w:t xml:space="preserve">Based on the description of the engineering method given in the book Introduction to Engineering by Paul Wright, the following </w:t>
       </w:r>
@@ -457,7 +448,7 @@
           <w:rFonts w:ascii="Times New Roman" w:hAnsi="Times New Roman" w:cs="Times New Roman"/>
           <w:sz w:val="24"/>
           <w:szCs w:val="24"/>
-          <w:lang w:val="en-US"/>
+          <w:lang w:val="en-GB"/>
         </w:rPr>
         <w:t>flowchart</w:t>
       </w:r>
@@ -466,7 +457,7 @@
           <w:rFonts w:ascii="Times New Roman" w:hAnsi="Times New Roman" w:cs="Times New Roman"/>
           <w:sz w:val="24"/>
           <w:szCs w:val="24"/>
-          <w:lang w:val="en-US"/>
+          <w:lang w:val="en-GB"/>
         </w:rPr>
         <w:t xml:space="preserve"> was drawn, and will be followed according to the steps shown in it during the development of the solution.</w:t>
       </w:r>
@@ -480,14 +471,18 @@
           <w:rFonts w:ascii="Times New Roman" w:hAnsi="Times New Roman" w:cs="Times New Roman"/>
           <w:sz w:val="24"/>
           <w:szCs w:val="24"/>
-          <w:lang w:val="en-US"/>
-        </w:rPr>
-      </w:pPr>
-      <w:r>
+          <w:lang w:val="en-GB"/>
+        </w:rPr>
+      </w:pPr>
+      <w:r>
+        <w:rPr>
+          <w:noProof/>
+          <w:lang w:val="en-GB"/>
+        </w:rPr>
         <w:lastRenderedPageBreak/>
         <w:drawing>
-          <wp:inline distT="0" distB="0" distL="0" distR="0" wp14:anchorId="6C1E9F49" wp14:editId="46C0E4D6">
-            <wp:extent cx="5458454" cy="2964873"/>
+          <wp:inline distT="0" distB="0" distL="0" distR="0" wp14:anchorId="6C1E9F49" wp14:editId="49905AB6">
+            <wp:extent cx="4961070" cy="2694709"/>
             <wp:effectExtent l="0" t="0" r="0" b="0"/>
             <wp:docPr id="1" name="Picture 1"/>
             <wp:cNvGraphicFramePr>
@@ -503,7 +498,7 @@
                     </pic:cNvPicPr>
                   </pic:nvPicPr>
                   <pic:blipFill>
-                    <a:blip r:embed="rId8" cstate="print">
+                    <a:blip r:embed="rId9" cstate="print">
                       <a:extLst>
                         <a:ext uri="{28A0092B-C50C-407E-A947-70E740481C1C}">
                           <a14:useLocalDpi xmlns:a14="http://schemas.microsoft.com/office/drawing/2010/main" val="0"/>
@@ -518,7 +513,7 @@
                   <pic:spPr bwMode="auto">
                     <a:xfrm>
                       <a:off x="0" y="0"/>
-                      <a:ext cx="5487059" cy="2980411"/>
+                      <a:ext cx="4998125" cy="2714836"/>
                     </a:xfrm>
                     <a:prstGeom prst="rect">
                       <a:avLst/>
@@ -544,14 +539,14 @@
           <w:rFonts w:ascii="Times New Roman" w:hAnsi="Times New Roman" w:cs="Times New Roman"/>
           <w:sz w:val="24"/>
           <w:szCs w:val="24"/>
-          <w:lang w:val="en-US"/>
+          <w:lang w:val="en-GB"/>
         </w:rPr>
       </w:pPr>
       <w:r>
         <w:rPr>
           <w:rFonts w:ascii="Times New Roman" w:hAnsi="Times New Roman" w:cs="Times New Roman"/>
           <w:color w:val="auto"/>
-          <w:lang w:val="en-US"/>
+          <w:lang w:val="en-GB"/>
         </w:rPr>
         <w:t xml:space="preserve">Figure </w:t>
       </w:r>
@@ -559,6 +554,7 @@
         <w:rPr>
           <w:rFonts w:ascii="Times New Roman" w:hAnsi="Times New Roman" w:cs="Times New Roman"/>
           <w:color w:val="auto"/>
+          <w:lang w:val="en-GB"/>
         </w:rPr>
         <w:fldChar w:fldCharType="begin"/>
       </w:r>
@@ -566,7 +562,7 @@
         <w:rPr>
           <w:rFonts w:ascii="Times New Roman" w:hAnsi="Times New Roman" w:cs="Times New Roman"/>
           <w:color w:val="auto"/>
-          <w:lang w:val="en-US"/>
+          <w:lang w:val="en-GB"/>
         </w:rPr>
         <w:instrText xml:space="preserve"> SEQ Figure \* ARABIC </w:instrText>
       </w:r>
@@ -574,6 +570,7 @@
         <w:rPr>
           <w:rFonts w:ascii="Times New Roman" w:hAnsi="Times New Roman" w:cs="Times New Roman"/>
           <w:color w:val="auto"/>
+          <w:lang w:val="en-GB"/>
         </w:rPr>
         <w:fldChar w:fldCharType="separate"/>
       </w:r>
@@ -582,7 +579,7 @@
           <w:rFonts w:ascii="Times New Roman" w:hAnsi="Times New Roman" w:cs="Times New Roman"/>
           <w:noProof/>
           <w:color w:val="auto"/>
-          <w:lang w:val="en-US"/>
+          <w:lang w:val="en-GB"/>
         </w:rPr>
         <w:t>1</w:t>
       </w:r>
@@ -590,6 +587,7 @@
         <w:rPr>
           <w:rFonts w:ascii="Times New Roman" w:hAnsi="Times New Roman" w:cs="Times New Roman"/>
           <w:color w:val="auto"/>
+          <w:lang w:val="en-GB"/>
         </w:rPr>
         <w:fldChar w:fldCharType="end"/>
       </w:r>
@@ -597,7 +595,7 @@
         <w:rPr>
           <w:rFonts w:ascii="Times New Roman" w:hAnsi="Times New Roman" w:cs="Times New Roman"/>
           <w:color w:val="auto"/>
-          <w:lang w:val="en-US"/>
+          <w:lang w:val="en-GB"/>
         </w:rPr>
         <w:t>.</w:t>
       </w:r>
@@ -605,7 +603,7 @@
         <w:rPr>
           <w:rFonts w:ascii="Times New Roman" w:hAnsi="Times New Roman" w:cs="Times New Roman"/>
           <w:color w:val="auto"/>
-          <w:lang w:val="en-US"/>
+          <w:lang w:val="en-GB"/>
         </w:rPr>
         <w:t xml:space="preserve"> Flowchart representing The Engineering Method proposed by Paul Wright.</w:t>
       </w:r>
@@ -617,29 +615,56 @@
           <w:rFonts w:ascii="Times New Roman" w:hAnsi="Times New Roman" w:cs="Times New Roman"/>
           <w:sz w:val="24"/>
           <w:szCs w:val="24"/>
-          <w:lang w:val="en-US"/>
-        </w:rPr>
-      </w:pPr>
-      <w:r>
-        <w:rPr>
-          <w:rFonts w:ascii="Times New Roman" w:hAnsi="Times New Roman" w:cs="Times New Roman"/>
-          <w:sz w:val="24"/>
-          <w:szCs w:val="24"/>
-          <w:lang w:val="en-US"/>
-        </w:rPr>
-        <w:t>With this in mind, the steps shown in figure 1 are elaborated in great detail following up.</w:t>
+          <w:lang w:val="en-GB"/>
+        </w:rPr>
+      </w:pPr>
+      <w:r>
+        <w:rPr>
+          <w:rFonts w:ascii="Times New Roman" w:hAnsi="Times New Roman" w:cs="Times New Roman"/>
+          <w:sz w:val="24"/>
+          <w:szCs w:val="24"/>
+          <w:lang w:val="en-GB"/>
+        </w:rPr>
+        <w:t>The</w:t>
+      </w:r>
+      <w:r>
+        <w:rPr>
+          <w:rFonts w:ascii="Times New Roman" w:hAnsi="Times New Roman" w:cs="Times New Roman"/>
+          <w:sz w:val="24"/>
+          <w:szCs w:val="24"/>
+          <w:lang w:val="en-GB"/>
+        </w:rPr>
+        <w:t xml:space="preserve"> steps shown in figure 1 are elaborated in </w:t>
+      </w:r>
+      <w:r>
+        <w:rPr>
+          <w:rFonts w:ascii="Times New Roman" w:hAnsi="Times New Roman" w:cs="Times New Roman"/>
+          <w:sz w:val="24"/>
+          <w:szCs w:val="24"/>
+          <w:lang w:val="en-GB"/>
+        </w:rPr>
+        <w:t>detail</w:t>
+      </w:r>
+      <w:r>
+        <w:rPr>
+          <w:rFonts w:ascii="Times New Roman" w:hAnsi="Times New Roman" w:cs="Times New Roman"/>
+          <w:sz w:val="24"/>
+          <w:szCs w:val="24"/>
+          <w:lang w:val="en-GB"/>
+        </w:rPr>
+        <w:t xml:space="preserve"> following up.</w:t>
       </w:r>
     </w:p>
     <w:p>
       <w:pPr>
         <w:pStyle w:val="Heading2"/>
         <w:rPr>
-          <w:lang w:val="en-US"/>
-        </w:rPr>
-      </w:pPr>
-      <w:r>
-        <w:rPr>
-          <w:lang w:val="en-US"/>
+          <w:lang w:val="en-GB"/>
+        </w:rPr>
+      </w:pPr>
+      <w:r>
+        <w:rPr>
+          <w:lang w:val="en-GB"/>
         </w:rPr>
         <w:t>Identifying the Problem</w:t>
       </w:r>
@@ -649,14 +674,988 @@
         <w:pStyle w:val="BodyText"/>
         <w:rPr>
           <w:rFonts w:ascii="Times New Roman" w:hAnsi="Times New Roman" w:cs="Times New Roman"/>
-          <w:sz w:val="24"/>
-          <w:szCs w:val="24"/>
-          <w:lang w:val="en-US"/>
+          <w:i/>
+          <w:iCs/>
+          <w:sz w:val="24"/>
+          <w:szCs w:val="24"/>
+          <w:u w:val="single"/>
+          <w:lang w:val="en-GB"/>
+        </w:rPr>
+      </w:pPr>
+      <w:r>
+        <w:rPr>
+          <w:rFonts w:ascii="Times New Roman" w:hAnsi="Times New Roman" w:cs="Times New Roman"/>
+          <w:i/>
+          <w:iCs/>
+          <w:sz w:val="24"/>
+          <w:szCs w:val="24"/>
+          <w:u w:val="single"/>
+          <w:lang w:val="en-GB"/>
+        </w:rPr>
+        <w:t>Identifying symptoms and necessities</w:t>
+      </w:r>
+    </w:p>
+    <w:p>
+      <w:pPr>
+        <w:pStyle w:val="BodyText"/>
+        <w:numPr>
+          <w:ilvl w:val="0"/>
+          <w:numId w:val="2"/>
+        </w:numPr>
+        <w:rPr>
+          <w:rFonts w:ascii="Times New Roman" w:hAnsi="Times New Roman" w:cs="Times New Roman"/>
+          <w:sz w:val="24"/>
+          <w:szCs w:val="24"/>
+          <w:lang w:val="en-GB"/>
+        </w:rPr>
+      </w:pPr>
+      <w:r>
+        <w:rPr>
+          <w:rFonts w:ascii="Times New Roman" w:hAnsi="Times New Roman" w:cs="Times New Roman"/>
+          <w:sz w:val="24"/>
+          <w:szCs w:val="24"/>
+          <w:lang w:val="en-GB"/>
+        </w:rPr>
+        <w:t xml:space="preserve">The app should be able to show </w:t>
+      </w:r>
+      <w:r>
+        <w:rPr>
+          <w:rFonts w:ascii="Times New Roman" w:hAnsi="Times New Roman" w:cs="Times New Roman"/>
+          <w:sz w:val="24"/>
+          <w:szCs w:val="24"/>
+          <w:lang w:val="en-GB"/>
+        </w:rPr>
+        <w:t>each player’s most relevant information</w:t>
+      </w:r>
+    </w:p>
+    <w:p>
+      <w:pPr>
+        <w:pStyle w:val="BodyText"/>
+        <w:numPr>
+          <w:ilvl w:val="0"/>
+          <w:numId w:val="2"/>
+        </w:numPr>
+        <w:rPr>
+          <w:rFonts w:ascii="Times New Roman" w:hAnsi="Times New Roman" w:cs="Times New Roman"/>
+          <w:sz w:val="24"/>
+          <w:szCs w:val="24"/>
+          <w:lang w:val="en-GB"/>
+        </w:rPr>
+      </w:pPr>
+      <w:r>
+        <w:rPr>
+          <w:rFonts w:ascii="Times New Roman" w:hAnsi="Times New Roman" w:cs="Times New Roman"/>
+          <w:sz w:val="24"/>
+          <w:szCs w:val="24"/>
+          <w:lang w:val="en-GB"/>
+        </w:rPr>
+        <w:t>The app should be able</w:t>
+      </w:r>
+      <w:r>
+        <w:rPr>
+          <w:rFonts w:ascii="Times New Roman" w:hAnsi="Times New Roman" w:cs="Times New Roman"/>
+          <w:sz w:val="24"/>
+          <w:szCs w:val="24"/>
+          <w:lang w:val="en-GB"/>
+        </w:rPr>
+        <w:t xml:space="preserve"> to quickly fetch and store data from search queries</w:t>
+      </w:r>
+    </w:p>
+    <w:p>
+      <w:pPr>
+        <w:pStyle w:val="BodyText"/>
+        <w:numPr>
+          <w:ilvl w:val="0"/>
+          <w:numId w:val="2"/>
+        </w:numPr>
+        <w:rPr>
+          <w:rFonts w:ascii="Times New Roman" w:hAnsi="Times New Roman" w:cs="Times New Roman"/>
+          <w:sz w:val="24"/>
+          <w:szCs w:val="24"/>
+          <w:lang w:val="en-GB"/>
+        </w:rPr>
+      </w:pPr>
+      <w:r>
+        <w:rPr>
+          <w:rFonts w:ascii="Times New Roman" w:hAnsi="Times New Roman" w:cs="Times New Roman"/>
+          <w:sz w:val="24"/>
+          <w:szCs w:val="24"/>
+          <w:lang w:val="en-GB"/>
+        </w:rPr>
+        <w:t>The app should be able to store large amount of data in one action effectively timewise and memory-wise</w:t>
+      </w:r>
+    </w:p>
+    <w:p>
+      <w:pPr>
+        <w:pStyle w:val="BodyText"/>
+        <w:numPr>
+          <w:ilvl w:val="0"/>
+          <w:numId w:val="2"/>
+        </w:numPr>
+        <w:rPr>
+          <w:rFonts w:ascii="Times New Roman" w:hAnsi="Times New Roman" w:cs="Times New Roman"/>
+          <w:sz w:val="24"/>
+          <w:szCs w:val="24"/>
+          <w:lang w:val="en-GB"/>
+        </w:rPr>
+      </w:pPr>
+      <w:r>
+        <w:rPr>
+          <w:rFonts w:ascii="Times New Roman" w:hAnsi="Times New Roman" w:cs="Times New Roman"/>
+          <w:sz w:val="24"/>
+          <w:szCs w:val="24"/>
+          <w:lang w:val="en-GB"/>
+        </w:rPr>
+        <w:t>The app should be GUI based</w:t>
+      </w:r>
+      <w:r>
+        <w:rPr>
+          <w:rFonts w:ascii="Times New Roman" w:hAnsi="Times New Roman" w:cs="Times New Roman"/>
+          <w:sz w:val="24"/>
+          <w:szCs w:val="24"/>
+          <w:lang w:val="en-GB"/>
+        </w:rPr>
+        <w:t>, but should also be able to take file input such as CSV files</w:t>
+      </w:r>
+    </w:p>
+    <w:p>
+      <w:pPr>
+        <w:pStyle w:val="BodyText"/>
+        <w:rPr>
+          <w:rFonts w:ascii="Times New Roman" w:hAnsi="Times New Roman" w:cs="Times New Roman"/>
+          <w:i/>
+          <w:iCs/>
+          <w:sz w:val="24"/>
+          <w:szCs w:val="24"/>
+          <w:u w:val="single"/>
+          <w:lang w:val="en-GB"/>
+        </w:rPr>
+      </w:pPr>
+      <w:r>
+        <w:rPr>
+          <w:rFonts w:ascii="Times New Roman" w:hAnsi="Times New Roman" w:cs="Times New Roman"/>
+          <w:i/>
+          <w:iCs/>
+          <w:sz w:val="24"/>
+          <w:szCs w:val="24"/>
+          <w:u w:val="single"/>
+          <w:lang w:val="en-GB"/>
+        </w:rPr>
+        <w:t>Definition of the Problem</w:t>
+      </w:r>
+    </w:p>
+    <w:p>
+      <w:pPr>
+        <w:pStyle w:val="BodyText"/>
+        <w:rPr>
+          <w:rFonts w:ascii="Times New Roman" w:hAnsi="Times New Roman" w:cs="Times New Roman"/>
+          <w:sz w:val="24"/>
+          <w:szCs w:val="24"/>
+          <w:lang w:val="en-GB"/>
+        </w:rPr>
+      </w:pPr>
+      <w:r>
+        <w:rPr>
+          <w:rFonts w:ascii="Times New Roman" w:hAnsi="Times New Roman" w:cs="Times New Roman"/>
+          <w:sz w:val="24"/>
+          <w:szCs w:val="24"/>
+          <w:lang w:val="en-GB"/>
+        </w:rPr>
+        <w:t>FIBA requires a desktop GUI based application to effectively store large amount of basketball player related statistics data, and allow its management, sorting, and searching; being able to take GUI and file input of large quantities.</w:t>
+      </w:r>
+    </w:p>
+    <w:p>
+      <w:pPr>
+        <w:pStyle w:val="Heading2"/>
+        <w:rPr>
+          <w:lang w:val="en-GB"/>
+        </w:rPr>
+      </w:pPr>
+      <w:r>
+        <w:rPr>
+          <w:lang w:val="en-GB"/>
+        </w:rPr>
+        <w:lastRenderedPageBreak/>
+        <w:t>Information Gathering</w:t>
+      </w:r>
+    </w:p>
+    <w:p>
+      <w:pPr>
+        <w:pStyle w:val="BodyText"/>
+        <w:rPr>
+          <w:rFonts w:ascii="Times New Roman" w:hAnsi="Times New Roman" w:cs="Times New Roman"/>
+          <w:sz w:val="24"/>
+          <w:szCs w:val="24"/>
+          <w:lang w:val="en-GB"/>
+        </w:rPr>
+      </w:pPr>
+      <w:r>
+        <w:rPr>
+          <w:rFonts w:ascii="Times New Roman" w:hAnsi="Times New Roman" w:cs="Times New Roman"/>
+          <w:sz w:val="24"/>
+          <w:szCs w:val="24"/>
+          <w:lang w:val="en-GB"/>
+        </w:rPr>
+        <w:t>Given the technological context of the solutions to be proposed, the following terms must be defined prior to anything:</w:t>
+      </w:r>
+    </w:p>
+    <w:p>
+      <w:pPr>
+        <w:pStyle w:val="BodyText"/>
+        <w:rPr>
+          <w:rFonts w:ascii="Times New Roman" w:hAnsi="Times New Roman" w:cs="Times New Roman"/>
+          <w:sz w:val="24"/>
+          <w:szCs w:val="24"/>
+          <w:lang w:val="en-GB"/>
+        </w:rPr>
+      </w:pPr>
+      <w:r>
+        <w:rPr>
+          <w:rFonts w:ascii="Times New Roman" w:hAnsi="Times New Roman" w:cs="Times New Roman"/>
+          <w:i/>
+          <w:iCs/>
+          <w:sz w:val="24"/>
+          <w:szCs w:val="24"/>
+          <w:lang w:val="en-GB"/>
+        </w:rPr>
+        <w:t>Software</w:t>
+      </w:r>
+      <w:r>
+        <w:rPr>
+          <w:rFonts w:ascii="Times New Roman" w:hAnsi="Times New Roman" w:cs="Times New Roman"/>
+          <w:sz w:val="24"/>
+          <w:szCs w:val="24"/>
+          <w:lang w:val="en-GB"/>
+        </w:rPr>
+        <w:t xml:space="preserve">: </w:t>
+      </w:r>
+      <w:r>
+        <w:rPr>
+          <w:rFonts w:ascii="Times New Roman" w:hAnsi="Times New Roman" w:cs="Times New Roman"/>
+          <w:sz w:val="24"/>
+          <w:szCs w:val="24"/>
+          <w:lang w:val="en-GB"/>
+        </w:rPr>
+        <w:t>Software is every application program and operative system that allow the computer can run smart tasks, directing the physical components or hardware with instructions and data through several different kinds of programs.</w:t>
+      </w:r>
+    </w:p>
+    <w:p>
+      <w:pPr>
+        <w:pStyle w:val="BodyText"/>
+        <w:rPr>
+          <w:rFonts w:ascii="Times New Roman" w:hAnsi="Times New Roman" w:cs="Times New Roman"/>
+          <w:sz w:val="24"/>
+          <w:szCs w:val="24"/>
+          <w:lang w:val="en-GB"/>
+        </w:rPr>
+      </w:pPr>
+      <w:r>
+        <w:rPr>
+          <w:rFonts w:ascii="Times New Roman" w:hAnsi="Times New Roman" w:cs="Times New Roman"/>
+          <w:i/>
+          <w:iCs/>
+          <w:sz w:val="24"/>
+          <w:szCs w:val="24"/>
+          <w:lang w:val="en-GB"/>
+        </w:rPr>
+        <w:t>Simulation Software</w:t>
+      </w:r>
+      <w:r>
+        <w:rPr>
+          <w:rFonts w:ascii="Times New Roman" w:hAnsi="Times New Roman" w:cs="Times New Roman"/>
+          <w:sz w:val="24"/>
+          <w:szCs w:val="24"/>
+          <w:lang w:val="en-GB"/>
+        </w:rPr>
+        <w:t xml:space="preserve">: </w:t>
+      </w:r>
+      <w:r>
+        <w:rPr>
+          <w:rFonts w:ascii="Times New Roman" w:hAnsi="Times New Roman" w:cs="Times New Roman"/>
+          <w:sz w:val="24"/>
+          <w:szCs w:val="24"/>
+          <w:lang w:val="en-GB"/>
+        </w:rPr>
+        <w:t>A simulation software has the objective of facilitating or automating the modelling process for a real-world phenomenon, using mathematical formulas through programming. At its core, it is a program that allows the user to see what will happen after doing a specific action or set of actions, without having to do it in the real world.</w:t>
+      </w:r>
+    </w:p>
+    <w:p>
+      <w:pPr>
+        <w:pStyle w:val="BodyText"/>
+        <w:rPr>
+          <w:rFonts w:ascii="Times New Roman" w:hAnsi="Times New Roman" w:cs="Times New Roman"/>
+          <w:sz w:val="24"/>
+          <w:szCs w:val="24"/>
+          <w:lang w:val="en-GB"/>
+        </w:rPr>
+      </w:pPr>
+      <w:r>
+        <w:rPr>
+          <w:rFonts w:ascii="Times New Roman" w:hAnsi="Times New Roman" w:cs="Times New Roman"/>
+          <w:i/>
+          <w:iCs/>
+          <w:sz w:val="24"/>
+          <w:szCs w:val="24"/>
+          <w:lang w:val="en-GB"/>
+        </w:rPr>
+        <w:t>Graphical User Interface (GUI)</w:t>
+      </w:r>
+      <w:r>
+        <w:rPr>
+          <w:rFonts w:ascii="Times New Roman" w:hAnsi="Times New Roman" w:cs="Times New Roman"/>
+          <w:sz w:val="24"/>
+          <w:szCs w:val="24"/>
+          <w:lang w:val="en-GB"/>
+        </w:rPr>
+        <w:t xml:space="preserve">: </w:t>
+      </w:r>
+      <w:r>
+        <w:rPr>
+          <w:rFonts w:ascii="Times New Roman" w:hAnsi="Times New Roman" w:cs="Times New Roman"/>
+          <w:sz w:val="24"/>
+          <w:szCs w:val="24"/>
+          <w:lang w:val="en-GB"/>
+        </w:rPr>
+        <w:t>A graphical user interface (GUI by its English acronym) is a program or environment that manages the interaction with the user basing itself on visual relations such as icons, menus, or pointers</w:t>
+      </w:r>
+      <w:r>
+        <w:rPr>
+          <w:rFonts w:ascii="Times New Roman" w:hAnsi="Times New Roman" w:cs="Times New Roman"/>
+          <w:sz w:val="24"/>
+          <w:szCs w:val="24"/>
+          <w:lang w:val="en-GB"/>
+        </w:rPr>
+        <w:t>.</w:t>
+      </w:r>
+    </w:p>
+    <w:p>
+      <w:pPr>
+        <w:pStyle w:val="BodyText"/>
+        <w:rPr>
+          <w:rFonts w:ascii="Times New Roman" w:hAnsi="Times New Roman" w:cs="Times New Roman"/>
+          <w:sz w:val="24"/>
+          <w:szCs w:val="24"/>
+          <w:lang w:val="en-GB"/>
+        </w:rPr>
+      </w:pPr>
+      <w:r>
+        <w:rPr>
+          <w:rFonts w:ascii="Times New Roman" w:hAnsi="Times New Roman" w:cs="Times New Roman"/>
+          <w:sz w:val="24"/>
+          <w:szCs w:val="24"/>
+          <w:lang w:val="en-GB"/>
+        </w:rPr>
+        <w:t>Now, we need to define the terms relevant to the context of the problem: Basketball. Alas, related terms are defined:</w:t>
+      </w:r>
+    </w:p>
+    <w:p>
+      <w:pPr>
+        <w:pStyle w:val="BodyText"/>
+        <w:rPr>
+          <w:rFonts w:ascii="Times New Roman" w:hAnsi="Times New Roman" w:cs="Times New Roman"/>
+          <w:sz w:val="24"/>
+          <w:szCs w:val="24"/>
+          <w:lang w:val="en-GB"/>
+        </w:rPr>
+      </w:pPr>
+      <w:r>
+        <w:rPr>
+          <w:rFonts w:ascii="Times New Roman" w:hAnsi="Times New Roman" w:cs="Times New Roman"/>
+          <w:i/>
+          <w:iCs/>
+          <w:sz w:val="24"/>
+          <w:szCs w:val="24"/>
+          <w:lang w:val="en-GB"/>
+        </w:rPr>
+        <w:t>Basketball:</w:t>
+      </w:r>
+      <w:r>
+        <w:rPr>
+          <w:rFonts w:ascii="Times New Roman" w:hAnsi="Times New Roman" w:cs="Times New Roman"/>
+          <w:sz w:val="24"/>
+          <w:szCs w:val="24"/>
+          <w:lang w:val="en-GB"/>
+        </w:rPr>
+        <w:t xml:space="preserve"> A game played by two teams of 5 players each whose objective is to throw a ball through a hoop called basket (attack) and prevent the opponent’s team from achieving this goal on the team’s own basket (</w:t>
+      </w:r>
+      <w:r>
+        <w:rPr>
+          <w:rFonts w:ascii="Times New Roman" w:hAnsi="Times New Roman" w:cs="Times New Roman"/>
+          <w:sz w:val="24"/>
+          <w:szCs w:val="24"/>
+          <w:lang w:val="en-GB"/>
+        </w:rPr>
+        <w:t>defence</w:t>
+      </w:r>
+      <w:r>
+        <w:rPr>
+          <w:rFonts w:ascii="Times New Roman" w:hAnsi="Times New Roman" w:cs="Times New Roman"/>
+          <w:sz w:val="24"/>
+          <w:szCs w:val="24"/>
+          <w:lang w:val="en-GB"/>
+        </w:rPr>
+        <w:t xml:space="preserve">). The game is played in a rectangular flat hard floored field divided by halves (backcourt / frontcourt) of dimensions 28m by 15m, measured from the inner edge of the boundary line </w:t>
+      </w:r>
+      <w:sdt>
+        <w:sdtPr>
+          <w:rPr>
+            <w:rFonts w:ascii="Times New Roman" w:hAnsi="Times New Roman" w:cs="Times New Roman"/>
+            <w:sz w:val="24"/>
+            <w:szCs w:val="24"/>
+            <w:lang w:val="en-GB"/>
+          </w:rPr>
+          <w:id w:val="-2032951087"/>
+          <w:citation/>
+        </w:sdtPr>
+        <w:sdtContent>
+          <w:r>
+            <w:rPr>
+              <w:rFonts w:ascii="Times New Roman" w:hAnsi="Times New Roman" w:cs="Times New Roman"/>
+              <w:sz w:val="24"/>
+              <w:szCs w:val="24"/>
+              <w:lang w:val="en-GB"/>
+            </w:rPr>
+            <w:fldChar w:fldCharType="begin"/>
+          </w:r>
+          <w:r>
+            <w:rPr>
+              <w:rFonts w:ascii="Times New Roman" w:hAnsi="Times New Roman" w:cs="Times New Roman"/>
+              <w:sz w:val="24"/>
+              <w:szCs w:val="24"/>
+              <w:lang w:val="en-GB"/>
+            </w:rPr>
+            <w:instrText xml:space="preserve"> CITATION FIB \l 9226 </w:instrText>
+          </w:r>
+          <w:r>
+            <w:rPr>
+              <w:rFonts w:ascii="Times New Roman" w:hAnsi="Times New Roman" w:cs="Times New Roman"/>
+              <w:sz w:val="24"/>
+              <w:szCs w:val="24"/>
+              <w:lang w:val="en-GB"/>
+            </w:rPr>
+            <w:fldChar w:fldCharType="separate"/>
+          </w:r>
+          <w:r>
+            <w:rPr>
+              <w:rFonts w:ascii="Times New Roman" w:hAnsi="Times New Roman" w:cs="Times New Roman"/>
+              <w:noProof/>
+              <w:sz w:val="24"/>
+              <w:szCs w:val="24"/>
+              <w:lang w:val="en-GB"/>
+            </w:rPr>
+            <w:t>(FIBA Central Board, 2021)</w:t>
+          </w:r>
+          <w:r>
+            <w:rPr>
+              <w:rFonts w:ascii="Times New Roman" w:hAnsi="Times New Roman" w:cs="Times New Roman"/>
+              <w:sz w:val="24"/>
+              <w:szCs w:val="24"/>
+              <w:lang w:val="en-GB"/>
+            </w:rPr>
+            <w:fldChar w:fldCharType="end"/>
+          </w:r>
+        </w:sdtContent>
+      </w:sdt>
+      <w:r>
+        <w:rPr>
+          <w:rFonts w:ascii="Times New Roman" w:hAnsi="Times New Roman" w:cs="Times New Roman"/>
+          <w:sz w:val="24"/>
+          <w:szCs w:val="24"/>
+          <w:lang w:val="en-GB"/>
+        </w:rPr>
+        <w:t>.</w:t>
+      </w:r>
+    </w:p>
+    <w:p>
+      <w:pPr>
+        <w:pStyle w:val="BodyText"/>
+        <w:spacing w:line="240" w:lineRule="auto"/>
+        <w:jc w:val="center"/>
+        <w:rPr>
+          <w:rFonts w:ascii="Times New Roman" w:hAnsi="Times New Roman" w:cs="Times New Roman"/>
+          <w:sz w:val="24"/>
+          <w:szCs w:val="24"/>
+          <w:lang w:val="en-GB"/>
+        </w:rPr>
+      </w:pPr>
+      <w:r>
+        <w:rPr>
+          <w:rFonts w:ascii="Times New Roman" w:hAnsi="Times New Roman" w:cs="Times New Roman"/>
+          <w:sz w:val="24"/>
+          <w:szCs w:val="24"/>
+          <w:lang w:val="en-GB"/>
+        </w:rPr>
+        <w:lastRenderedPageBreak/>
+        <w:drawing>
+          <wp:inline distT="0" distB="0" distL="0" distR="0" wp14:anchorId="514147CF" wp14:editId="2E305E03">
+            <wp:extent cx="4245556" cy="5818909"/>
+            <wp:effectExtent l="0" t="0" r="3175" b="0"/>
+            <wp:docPr id="4" name="Picture 4" descr="Diagram, engineering drawing&#10;&#10;Description automatically generated"/>
+            <wp:cNvGraphicFramePr>
+              <a:graphicFrameLocks xmlns:a="http://schemas.openxmlformats.org/drawingml/2006/main" noChangeAspect="1"/>
+            </wp:cNvGraphicFramePr>
+            <a:graphic xmlns:a="http://schemas.openxmlformats.org/drawingml/2006/main">
+              <a:graphicData uri="http://schemas.openxmlformats.org/drawingml/2006/picture">
+                <pic:pic xmlns:pic="http://schemas.openxmlformats.org/drawingml/2006/picture">
+                  <pic:nvPicPr>
+                    <pic:cNvPr id="4" name="Picture 4" descr="Diagram, engineering drawing&#10;&#10;Description automatically generated"/>
+                    <pic:cNvPicPr/>
+                  </pic:nvPicPr>
+                  <pic:blipFill>
+                    <a:blip r:embed="rId10"/>
+                    <a:stretch>
+                      <a:fillRect/>
+                    </a:stretch>
+                  </pic:blipFill>
+                  <pic:spPr>
+                    <a:xfrm>
+                      <a:off x="0" y="0"/>
+                      <a:ext cx="4279871" cy="5865940"/>
+                    </a:xfrm>
+                    <a:prstGeom prst="rect">
+                      <a:avLst/>
+                    </a:prstGeom>
+                  </pic:spPr>
+                </pic:pic>
+              </a:graphicData>
+            </a:graphic>
+          </wp:inline>
+        </w:drawing>
+      </w:r>
+    </w:p>
+    <w:p>
+      <w:pPr>
+        <w:pStyle w:val="Caption"/>
+        <w:jc w:val="center"/>
+        <w:rPr>
+          <w:rFonts w:ascii="Times New Roman" w:hAnsi="Times New Roman" w:cs="Times New Roman"/>
+          <w:color w:val="000000" w:themeColor="text1"/>
+          <w:lang w:val="en-GB"/>
+        </w:rPr>
+      </w:pPr>
+      <w:r>
+        <w:rPr>
+          <w:rFonts w:ascii="Times New Roman" w:hAnsi="Times New Roman" w:cs="Times New Roman"/>
+          <w:color w:val="000000" w:themeColor="text1"/>
+          <w:lang w:val="en-GB"/>
+        </w:rPr>
+        <w:t xml:space="preserve">Figure </w:t>
+      </w:r>
+      <w:r>
+        <w:rPr>
+          <w:rFonts w:ascii="Times New Roman" w:hAnsi="Times New Roman" w:cs="Times New Roman"/>
+          <w:color w:val="000000" w:themeColor="text1"/>
+          <w:lang w:val="en-GB"/>
+        </w:rPr>
+        <w:fldChar w:fldCharType="begin"/>
+      </w:r>
+      <w:r>
+        <w:rPr>
+          <w:rFonts w:ascii="Times New Roman" w:hAnsi="Times New Roman" w:cs="Times New Roman"/>
+          <w:color w:val="000000" w:themeColor="text1"/>
+          <w:lang w:val="en-GB"/>
+        </w:rPr>
+        <w:instrText xml:space="preserve"> SEQ Figure \* ARABIC </w:instrText>
+      </w:r>
+      <w:r>
+        <w:rPr>
+          <w:rFonts w:ascii="Times New Roman" w:hAnsi="Times New Roman" w:cs="Times New Roman"/>
+          <w:color w:val="000000" w:themeColor="text1"/>
+          <w:lang w:val="en-GB"/>
+        </w:rPr>
+        <w:fldChar w:fldCharType="separate"/>
+      </w:r>
+      <w:r>
+        <w:rPr>
+          <w:rFonts w:ascii="Times New Roman" w:hAnsi="Times New Roman" w:cs="Times New Roman"/>
+          <w:noProof/>
+          <w:color w:val="000000" w:themeColor="text1"/>
+          <w:lang w:val="en-GB"/>
+        </w:rPr>
+        <w:t>2</w:t>
+      </w:r>
+      <w:r>
+        <w:rPr>
+          <w:rFonts w:ascii="Times New Roman" w:hAnsi="Times New Roman" w:cs="Times New Roman"/>
+          <w:color w:val="000000" w:themeColor="text1"/>
+          <w:lang w:val="en-GB"/>
+        </w:rPr>
+        <w:fldChar w:fldCharType="end"/>
+      </w:r>
+      <w:r>
+        <w:rPr>
+          <w:rFonts w:ascii="Times New Roman" w:hAnsi="Times New Roman" w:cs="Times New Roman"/>
+          <w:color w:val="000000" w:themeColor="text1"/>
+          <w:lang w:val="en-GB"/>
+        </w:rPr>
+        <w:t>. Full Size Playing Court</w:t>
+      </w:r>
+    </w:p>
+    <w:p>
+      <w:pPr>
+        <w:rPr>
+          <w:rFonts w:ascii="Times New Roman" w:hAnsi="Times New Roman" w:cs="Times New Roman"/>
+          <w:sz w:val="24"/>
+          <w:szCs w:val="24"/>
+          <w:lang w:val="en-GB"/>
+        </w:rPr>
+      </w:pPr>
+      <w:r>
+        <w:rPr>
+          <w:rFonts w:ascii="Times New Roman" w:hAnsi="Times New Roman" w:cs="Times New Roman"/>
+          <w:sz w:val="24"/>
+          <w:szCs w:val="24"/>
+          <w:lang w:val="en-GB"/>
+        </w:rPr>
+        <w:t>As stated by the definition above, a player scores when they make the ball go through the basket of the other team. Depending on the zone from which they lose contact with the ball right before it scores into the hoop, a number of points is given. The number of points depends on the zones shown in the following figure:</w:t>
+      </w:r>
+    </w:p>
+    <w:p>
+      <w:pPr>
+        <w:spacing w:line="240" w:lineRule="auto"/>
+        <w:jc w:val="center"/>
+        <w:rPr>
+          <w:rFonts w:ascii="Times New Roman" w:hAnsi="Times New Roman" w:cs="Times New Roman"/>
+          <w:sz w:val="24"/>
+          <w:szCs w:val="24"/>
+          <w:lang w:val="en-GB"/>
+        </w:rPr>
+      </w:pPr>
+      <w:r>
+        <w:rPr>
+          <w:rFonts w:ascii="Times New Roman" w:hAnsi="Times New Roman" w:cs="Times New Roman"/>
+          <w:sz w:val="24"/>
+          <w:szCs w:val="24"/>
+          <w:lang w:val="en-GB"/>
+        </w:rPr>
+        <w:lastRenderedPageBreak/>
+        <w:drawing>
+          <wp:inline distT="0" distB="0" distL="0" distR="0" wp14:anchorId="58EE0E3A" wp14:editId="0C548800">
+            <wp:extent cx="5271654" cy="2887582"/>
+            <wp:effectExtent l="0" t="0" r="5715" b="8255"/>
+            <wp:docPr id="5" name="Picture 5" descr="Diagram&#10;&#10;Description automatically generated"/>
+            <wp:cNvGraphicFramePr>
+              <a:graphicFrameLocks xmlns:a="http://schemas.openxmlformats.org/drawingml/2006/main" noChangeAspect="1"/>
+            </wp:cNvGraphicFramePr>
+            <a:graphic xmlns:a="http://schemas.openxmlformats.org/drawingml/2006/main">
+              <a:graphicData uri="http://schemas.openxmlformats.org/drawingml/2006/picture">
+                <pic:pic xmlns:pic="http://schemas.openxmlformats.org/drawingml/2006/picture">
+                  <pic:nvPicPr>
+                    <pic:cNvPr id="5" name="Picture 5" descr="Diagram&#10;&#10;Description automatically generated"/>
+                    <pic:cNvPicPr/>
+                  </pic:nvPicPr>
+                  <pic:blipFill>
+                    <a:blip r:embed="rId11"/>
+                    <a:stretch>
+                      <a:fillRect/>
+                    </a:stretch>
+                  </pic:blipFill>
+                  <pic:spPr>
+                    <a:xfrm>
+                      <a:off x="0" y="0"/>
+                      <a:ext cx="5291062" cy="2898213"/>
+                    </a:xfrm>
+                    <a:prstGeom prst="rect">
+                      <a:avLst/>
+                    </a:prstGeom>
+                  </pic:spPr>
+                </pic:pic>
+              </a:graphicData>
+            </a:graphic>
+          </wp:inline>
+        </w:drawing>
+      </w:r>
+    </w:p>
+    <w:p>
+      <w:pPr>
+        <w:pStyle w:val="Caption"/>
+        <w:jc w:val="center"/>
+        <w:rPr>
+          <w:rFonts w:ascii="Times New Roman" w:hAnsi="Times New Roman" w:cs="Times New Roman"/>
+          <w:color w:val="000000" w:themeColor="text1"/>
+          <w:lang w:val="en-GB"/>
+        </w:rPr>
+      </w:pPr>
+      <w:r>
+        <w:rPr>
+          <w:rFonts w:ascii="Times New Roman" w:hAnsi="Times New Roman" w:cs="Times New Roman"/>
+          <w:color w:val="000000" w:themeColor="text1"/>
+          <w:lang w:val="en-GB"/>
+        </w:rPr>
+        <w:t xml:space="preserve">Figure </w:t>
+      </w:r>
+      <w:r>
+        <w:rPr>
+          <w:rFonts w:ascii="Times New Roman" w:hAnsi="Times New Roman" w:cs="Times New Roman"/>
+          <w:color w:val="000000" w:themeColor="text1"/>
+          <w:lang w:val="en-GB"/>
+        </w:rPr>
+        <w:fldChar w:fldCharType="begin"/>
+      </w:r>
+      <w:r>
+        <w:rPr>
+          <w:rFonts w:ascii="Times New Roman" w:hAnsi="Times New Roman" w:cs="Times New Roman"/>
+          <w:color w:val="000000" w:themeColor="text1"/>
+          <w:lang w:val="en-GB"/>
+        </w:rPr>
+        <w:instrText xml:space="preserve"> SEQ Figure \* ARABIC </w:instrText>
+      </w:r>
+      <w:r>
+        <w:rPr>
+          <w:rFonts w:ascii="Times New Roman" w:hAnsi="Times New Roman" w:cs="Times New Roman"/>
+          <w:color w:val="000000" w:themeColor="text1"/>
+          <w:lang w:val="en-GB"/>
+        </w:rPr>
+        <w:fldChar w:fldCharType="separate"/>
+      </w:r>
+      <w:r>
+        <w:rPr>
+          <w:rFonts w:ascii="Times New Roman" w:hAnsi="Times New Roman" w:cs="Times New Roman"/>
+          <w:noProof/>
+          <w:color w:val="000000" w:themeColor="text1"/>
+          <w:lang w:val="en-GB"/>
+        </w:rPr>
+        <w:t>3</w:t>
+      </w:r>
+      <w:r>
+        <w:rPr>
+          <w:rFonts w:ascii="Times New Roman" w:hAnsi="Times New Roman" w:cs="Times New Roman"/>
+          <w:color w:val="000000" w:themeColor="text1"/>
+          <w:lang w:val="en-GB"/>
+        </w:rPr>
+        <w:fldChar w:fldCharType="end"/>
+      </w:r>
+      <w:r>
+        <w:rPr>
+          <w:rFonts w:ascii="Times New Roman" w:hAnsi="Times New Roman" w:cs="Times New Roman"/>
+          <w:color w:val="000000" w:themeColor="text1"/>
+          <w:lang w:val="en-GB"/>
+        </w:rPr>
+        <w:t>. 2-point/3-point field goal area</w:t>
+      </w:r>
+    </w:p>
+    <w:p>
+      <w:pPr>
+        <w:rPr>
+          <w:rFonts w:ascii="Times New Roman" w:hAnsi="Times New Roman" w:cs="Times New Roman"/>
+          <w:sz w:val="24"/>
+          <w:szCs w:val="24"/>
+          <w:lang w:val="en-GB"/>
+        </w:rPr>
+      </w:pPr>
+      <w:r>
+        <w:rPr>
+          <w:rFonts w:ascii="Times New Roman" w:hAnsi="Times New Roman" w:cs="Times New Roman"/>
+          <w:sz w:val="24"/>
+          <w:szCs w:val="24"/>
+          <w:lang w:val="en-GB"/>
+        </w:rPr>
+        <w:t>In case a player inflicts an illegal move on a player, a free throw may be given with either 1, 2, or 3 shots, depending on the severity of the fault determined by the referee. This free throw is executed by locating the players in</w:t>
+      </w:r>
+      <w:r>
+        <w:rPr>
+          <w:rFonts w:ascii="Times New Roman" w:hAnsi="Times New Roman" w:cs="Times New Roman"/>
+          <w:sz w:val="24"/>
+          <w:szCs w:val="24"/>
+          <w:lang w:val="en-GB"/>
+        </w:rPr>
+        <w:t xml:space="preserve"> around the restricted area, in the marks designated for this purpose, as shown in the following figure:</w:t>
+      </w:r>
+    </w:p>
+    <w:p>
+      <w:pPr>
+        <w:spacing w:line="240" w:lineRule="auto"/>
+        <w:jc w:val="center"/>
+        <w:rPr>
+          <w:rFonts w:ascii="Times New Roman" w:hAnsi="Times New Roman" w:cs="Times New Roman"/>
+          <w:sz w:val="24"/>
+          <w:szCs w:val="24"/>
+          <w:lang w:val="en-GB"/>
+        </w:rPr>
+      </w:pPr>
+      <w:r>
+        <w:rPr>
+          <w:rFonts w:ascii="Times New Roman" w:hAnsi="Times New Roman" w:cs="Times New Roman"/>
+          <w:sz w:val="24"/>
+          <w:szCs w:val="24"/>
+          <w:lang w:val="en-GB"/>
+        </w:rPr>
+        <w:drawing>
+          <wp:inline distT="0" distB="0" distL="0" distR="0" wp14:anchorId="75AF6D88" wp14:editId="571F9760">
+            <wp:extent cx="3268580" cy="3759634"/>
+            <wp:effectExtent l="2223" t="0" r="0" b="0"/>
+            <wp:docPr id="6" name="Picture 6" descr="Diagram&#10;&#10;Description automatically generated"/>
+            <wp:cNvGraphicFramePr>
+              <a:graphicFrameLocks xmlns:a="http://schemas.openxmlformats.org/drawingml/2006/main" noChangeAspect="1"/>
+            </wp:cNvGraphicFramePr>
+            <a:graphic xmlns:a="http://schemas.openxmlformats.org/drawingml/2006/main">
+              <a:graphicData uri="http://schemas.openxmlformats.org/drawingml/2006/picture">
+                <pic:pic xmlns:pic="http://schemas.openxmlformats.org/drawingml/2006/picture">
+                  <pic:nvPicPr>
+                    <pic:cNvPr id="6" name="Picture 6" descr="Diagram&#10;&#10;Description automatically generated"/>
+                    <pic:cNvPicPr/>
+                  </pic:nvPicPr>
+                  <pic:blipFill>
+                    <a:blip r:embed="rId12"/>
+                    <a:stretch>
+                      <a:fillRect/>
+                    </a:stretch>
+                  </pic:blipFill>
+                  <pic:spPr>
+                    <a:xfrm rot="5400000">
+                      <a:off x="0" y="0"/>
+                      <a:ext cx="3289082" cy="3783216"/>
+                    </a:xfrm>
+                    <a:prstGeom prst="rect">
+                      <a:avLst/>
+                    </a:prstGeom>
+                  </pic:spPr>
+                </pic:pic>
+              </a:graphicData>
+            </a:graphic>
+          </wp:inline>
+        </w:drawing>
+      </w:r>
+    </w:p>
+    <w:p>
+      <w:pPr>
+        <w:pStyle w:val="Caption"/>
+        <w:jc w:val="center"/>
+        <w:rPr>
+          <w:rFonts w:ascii="Times New Roman" w:hAnsi="Times New Roman" w:cs="Times New Roman"/>
+          <w:color w:val="000000" w:themeColor="text1"/>
+          <w:lang w:val="en-GB"/>
+        </w:rPr>
+      </w:pPr>
+      <w:r>
+        <w:rPr>
+          <w:rFonts w:ascii="Times New Roman" w:hAnsi="Times New Roman" w:cs="Times New Roman"/>
+          <w:color w:val="000000" w:themeColor="text1"/>
+          <w:lang w:val="en-GB"/>
+        </w:rPr>
+        <w:t xml:space="preserve">Figure </w:t>
+      </w:r>
+      <w:r>
+        <w:rPr>
+          <w:rFonts w:ascii="Times New Roman" w:hAnsi="Times New Roman" w:cs="Times New Roman"/>
+          <w:color w:val="000000" w:themeColor="text1"/>
+          <w:lang w:val="en-GB"/>
+        </w:rPr>
+        <w:fldChar w:fldCharType="begin"/>
+      </w:r>
+      <w:r>
+        <w:rPr>
+          <w:rFonts w:ascii="Times New Roman" w:hAnsi="Times New Roman" w:cs="Times New Roman"/>
+          <w:color w:val="000000" w:themeColor="text1"/>
+          <w:lang w:val="en-GB"/>
+        </w:rPr>
+        <w:instrText xml:space="preserve"> SEQ Figure \* ARABIC </w:instrText>
+      </w:r>
+      <w:r>
+        <w:rPr>
+          <w:rFonts w:ascii="Times New Roman" w:hAnsi="Times New Roman" w:cs="Times New Roman"/>
+          <w:color w:val="000000" w:themeColor="text1"/>
+          <w:lang w:val="en-GB"/>
+        </w:rPr>
+        <w:fldChar w:fldCharType="separate"/>
+      </w:r>
+      <w:r>
+        <w:rPr>
+          <w:rFonts w:ascii="Times New Roman" w:hAnsi="Times New Roman" w:cs="Times New Roman"/>
+          <w:noProof/>
+          <w:color w:val="000000" w:themeColor="text1"/>
+          <w:lang w:val="en-GB"/>
+        </w:rPr>
+        <w:t>4</w:t>
+      </w:r>
+      <w:r>
+        <w:rPr>
+          <w:rFonts w:ascii="Times New Roman" w:hAnsi="Times New Roman" w:cs="Times New Roman"/>
+          <w:color w:val="000000" w:themeColor="text1"/>
+          <w:lang w:val="en-GB"/>
+        </w:rPr>
+        <w:fldChar w:fldCharType="end"/>
+      </w:r>
+      <w:r>
+        <w:rPr>
+          <w:rFonts w:ascii="Times New Roman" w:hAnsi="Times New Roman" w:cs="Times New Roman"/>
+          <w:color w:val="000000" w:themeColor="text1"/>
+          <w:lang w:val="en-GB"/>
+        </w:rPr>
+        <w:t>. Restricted Area</w:t>
+      </w:r>
+    </w:p>
+    <w:p>
+      <w:pPr>
+        <w:rPr>
+          <w:rFonts w:ascii="Times New Roman" w:hAnsi="Times New Roman" w:cs="Times New Roman"/>
+          <w:sz w:val="24"/>
+          <w:szCs w:val="24"/>
+          <w:lang w:val="en-GB"/>
+        </w:rPr>
+      </w:pPr>
+      <w:r>
+        <w:rPr>
+          <w:rFonts w:ascii="Times New Roman" w:hAnsi="Times New Roman" w:cs="Times New Roman"/>
+          <w:sz w:val="24"/>
+          <w:szCs w:val="24"/>
+          <w:lang w:val="en-GB"/>
+        </w:rPr>
+        <w:lastRenderedPageBreak/>
+        <w:t>For the statistics that are of high relevancy, we have the following:</w:t>
+      </w:r>
+    </w:p>
+    <w:p>
+      <w:pPr>
+        <w:rPr>
+          <w:rFonts w:ascii="Times New Roman" w:hAnsi="Times New Roman" w:cs="Times New Roman"/>
+          <w:sz w:val="24"/>
+          <w:szCs w:val="24"/>
+          <w:lang w:val="en-GB"/>
+        </w:rPr>
+      </w:pPr>
+      <w:r>
+        <w:rPr>
+          <w:rFonts w:ascii="Times New Roman" w:hAnsi="Times New Roman" w:cs="Times New Roman"/>
+          <w:i/>
+          <w:iCs/>
+          <w:sz w:val="24"/>
+          <w:szCs w:val="24"/>
+          <w:lang w:val="en-GB"/>
+        </w:rPr>
+        <w:t>Points per Game</w:t>
+      </w:r>
+      <w:r>
+        <w:rPr>
+          <w:rFonts w:ascii="Times New Roman" w:hAnsi="Times New Roman" w:cs="Times New Roman"/>
+          <w:sz w:val="24"/>
+          <w:szCs w:val="24"/>
+          <w:lang w:val="en-GB"/>
+        </w:rPr>
+        <w:t>: The</w:t>
+      </w:r>
+      <w:r>
+        <w:rPr>
+          <w:rFonts w:ascii="Times New Roman" w:hAnsi="Times New Roman" w:cs="Times New Roman"/>
+          <w:sz w:val="24"/>
+          <w:szCs w:val="24"/>
+          <w:lang w:val="en-GB"/>
+        </w:rPr>
+        <w:t xml:space="preserve"> average points scored per game by a player.</w:t>
+      </w:r>
+    </w:p>
+    <w:p>
+      <w:pPr>
+        <w:rPr>
+          <w:rFonts w:ascii="Times New Roman" w:hAnsi="Times New Roman" w:cs="Times New Roman"/>
+          <w:sz w:val="24"/>
+          <w:szCs w:val="24"/>
+          <w:lang w:val="en-GB"/>
         </w:rPr>
       </w:pPr>
     </w:p>
     <w:sectPr>
-      <w:headerReference w:type="default" r:id="rId9"/>
+      <w:headerReference w:type="default" r:id="rId13"/>
       <w:pgSz w:w="12240" w:h="15840"/>
       <w:pgMar w:top="1440" w:right="1440" w:bottom="1440" w:left="1440" w:header="720" w:footer="720" w:gutter="0"/>
       <w:pgNumType w:start="1"/>
@@ -850,6 +1849,243 @@
     </w:pPr>
   </w:p>
 </w:hdr>
+</file>
+
+<file path=word/numbering.xml><?xml version="1.0" encoding="utf-8"?>
+<w:numbering xmlns:wpc="http://schemas.microsoft.com/office/word/2010/wordprocessingCanvas" xmlns:cx="http://schemas.microsoft.com/office/drawing/2014/chartex" xmlns:cx1="http://schemas.microsoft.com/office/drawing/2015/9/8/chartex" xmlns:cx2="http://schemas.microsoft.com/office/drawing/2015/10/21/chartex" xmlns:cx3="http://schemas.microsoft.com/office/drawing/2016/5/9/chartex" xmlns:cx4="http://schemas.microsoft.com/office/drawing/2016/5/10/chartex" xmlns:cx5="http://schemas.microsoft.com/office/drawing/2016/5/11/chartex" xmlns:cx6="http://schemas.microsoft.com/office/drawing/2016/5/12/chartex" xmlns:cx7="http://schemas.microsoft.com/office/drawing/2016/5/13/chartex" xmlns:cx8="http://schemas.microsoft.com/office/drawing/2016/5/14/chartex" xmlns:mc="http://schemas.openxmlformats.org/markup-compatibility/2006" xmlns:aink="http://schemas.microsoft.com/office/drawing/2016/ink" xmlns:am3d="http://schemas.microsoft.com/office/drawing/2017/model3d" xmlns:o="urn:schemas-microsoft-com:office:office" xmlns:r="http://schemas.openxmlformats.org/officeDocument/2006/relationships" xmlns:m="http://schemas.openxmlformats.org/officeDocument/2006/math" xmlns:v="urn:schemas-microsoft-com:vml" xmlns:wp14="http://schemas.microsoft.com/office/word/2010/wordprocessingDrawing" xmlns:wp="http://schemas.openxmlformats.org/drawingml/2006/wordprocessingDrawing" xmlns:w10="urn:schemas-microsoft-com:office:word" xmlns:w="http://schemas.openxmlformats.org/wordprocessingml/2006/main" xmlns:w14="http://schemas.microsoft.com/office/word/2010/wordml" xmlns:w15="http://schemas.microsoft.com/office/word/2012/wordml" xmlns:w16cex="http://schemas.microsoft.com/office/word/2018/wordml/cex" xmlns:w16cid="http://schemas.microsoft.com/office/word/2016/wordml/cid" xmlns:w16="http://schemas.microsoft.com/office/word/2018/wordml" xmlns:w16sdtdh="http://schemas.microsoft.com/office/word/2020/wordml/sdtdatahash" xmlns:w16se="http://schemas.microsoft.com/office/word/2015/wordml/symex" xmlns:wpg="http://schemas.microsoft.com/office/word/2010/wordprocessingGroup" xmlns:wpi="http://schemas.microsoft.com/office/word/2010/wordprocessingInk" xmlns:wne="http://schemas.microsoft.com/office/word/2006/wordml" xmlns:wps="http://schemas.microsoft.com/office/word/2010/wordprocessingShape" mc:Ignorable="w14 w15 w16se w16cid w16 w16cex w16sdtdh wp14">
+  <w:abstractNum w:abstractNumId="0" w15:restartNumberingAfterBreak="0">
+    <w:nsid w:val="366F069A"/>
+    <w:multiLevelType w:val="hybridMultilevel"/>
+    <w:tmpl w:val="CC3E1674"/>
+    <w:lvl w:ilvl="0" w:tplc="70643B08">
+      <w:start w:val="3311"/>
+      <w:numFmt w:val="bullet"/>
+      <w:lvlText w:val="-"/>
+      <w:lvlJc w:val="left"/>
+      <w:pPr>
+        <w:ind w:left="1004" w:hanging="360"/>
+      </w:pPr>
+      <w:rPr>
+        <w:rFonts w:ascii="Times New Roman" w:eastAsiaTheme="minorHAnsi" w:hAnsi="Times New Roman" w:cs="Times New Roman" w:hint="default"/>
+      </w:rPr>
+    </w:lvl>
+    <w:lvl w:ilvl="1" w:tplc="04090003" w:tentative="1">
+      <w:start w:val="1"/>
+      <w:numFmt w:val="bullet"/>
+      <w:lvlText w:val="o"/>
+      <w:lvlJc w:val="left"/>
+      <w:pPr>
+        <w:ind w:left="1724" w:hanging="360"/>
+      </w:pPr>
+      <w:rPr>
+        <w:rFonts w:ascii="Courier New" w:hAnsi="Courier New" w:cs="Courier New" w:hint="default"/>
+      </w:rPr>
+    </w:lvl>
+    <w:lvl w:ilvl="2" w:tplc="04090005" w:tentative="1">
+      <w:start w:val="1"/>
+      <w:numFmt w:val="bullet"/>
+      <w:lvlText w:val=""/>
+      <w:lvlJc w:val="left"/>
+      <w:pPr>
+        <w:ind w:left="2444" w:hanging="360"/>
+      </w:pPr>
+      <w:rPr>
+        <w:rFonts w:ascii="Wingdings" w:hAnsi="Wingdings" w:hint="default"/>
+      </w:rPr>
+    </w:lvl>
+    <w:lvl w:ilvl="3" w:tplc="04090001" w:tentative="1">
+      <w:start w:val="1"/>
+      <w:numFmt w:val="bullet"/>
+      <w:lvlText w:val=""/>
+      <w:lvlJc w:val="left"/>
+      <w:pPr>
+        <w:ind w:left="3164" w:hanging="360"/>
+      </w:pPr>
+      <w:rPr>
+        <w:rFonts w:ascii="Symbol" w:hAnsi="Symbol" w:hint="default"/>
+      </w:rPr>
+    </w:lvl>
+    <w:lvl w:ilvl="4" w:tplc="04090003" w:tentative="1">
+      <w:start w:val="1"/>
+      <w:numFmt w:val="bullet"/>
+      <w:lvlText w:val="o"/>
+      <w:lvlJc w:val="left"/>
+      <w:pPr>
+        <w:ind w:left="3884" w:hanging="360"/>
+      </w:pPr>
+      <w:rPr>
+        <w:rFonts w:ascii="Courier New" w:hAnsi="Courier New" w:cs="Courier New" w:hint="default"/>
+      </w:rPr>
+    </w:lvl>
+    <w:lvl w:ilvl="5" w:tplc="04090005" w:tentative="1">
+      <w:start w:val="1"/>
+      <w:numFmt w:val="bullet"/>
+      <w:lvlText w:val=""/>
+      <w:lvlJc w:val="left"/>
+      <w:pPr>
+        <w:ind w:left="4604" w:hanging="360"/>
+      </w:pPr>
+      <w:rPr>
+        <w:rFonts w:ascii="Wingdings" w:hAnsi="Wingdings" w:hint="default"/>
+      </w:rPr>
+    </w:lvl>
+    <w:lvl w:ilvl="6" w:tplc="04090001" w:tentative="1">
+      <w:start w:val="1"/>
+      <w:numFmt w:val="bullet"/>
+      <w:lvlText w:val=""/>
+      <w:lvlJc w:val="left"/>
+      <w:pPr>
+        <w:ind w:left="5324" w:hanging="360"/>
+      </w:pPr>
+      <w:rPr>
+        <w:rFonts w:ascii="Symbol" w:hAnsi="Symbol" w:hint="default"/>
+      </w:rPr>
+    </w:lvl>
+    <w:lvl w:ilvl="7" w:tplc="04090003" w:tentative="1">
+      <w:start w:val="1"/>
+      <w:numFmt w:val="bullet"/>
+      <w:lvlText w:val="o"/>
+      <w:lvlJc w:val="left"/>
+      <w:pPr>
+        <w:ind w:left="6044" w:hanging="360"/>
+      </w:pPr>
+      <w:rPr>
+        <w:rFonts w:ascii="Courier New" w:hAnsi="Courier New" w:cs="Courier New" w:hint="default"/>
+      </w:rPr>
+    </w:lvl>
+    <w:lvl w:ilvl="8" w:tplc="04090005" w:tentative="1">
+      <w:start w:val="1"/>
+      <w:numFmt w:val="bullet"/>
+      <w:lvlText w:val=""/>
+      <w:lvlJc w:val="left"/>
+      <w:pPr>
+        <w:ind w:left="6764" w:hanging="360"/>
+      </w:pPr>
+      <w:rPr>
+        <w:rFonts w:ascii="Wingdings" w:hAnsi="Wingdings" w:hint="default"/>
+      </w:rPr>
+    </w:lvl>
+  </w:abstractNum>
+  <w:abstractNum w:abstractNumId="1" w15:restartNumberingAfterBreak="0">
+    <w:nsid w:val="4F937CA7"/>
+    <w:multiLevelType w:val="hybridMultilevel"/>
+    <w:tmpl w:val="B28A0E00"/>
+    <w:lvl w:ilvl="0" w:tplc="70643B08">
+      <w:start w:val="3311"/>
+      <w:numFmt w:val="bullet"/>
+      <w:lvlText w:val="-"/>
+      <w:lvlJc w:val="left"/>
+      <w:pPr>
+        <w:ind w:left="1004" w:hanging="360"/>
+      </w:pPr>
+      <w:rPr>
+        <w:rFonts w:ascii="Times New Roman" w:eastAsiaTheme="minorHAnsi" w:hAnsi="Times New Roman" w:cs="Times New Roman" w:hint="default"/>
+      </w:rPr>
+    </w:lvl>
+    <w:lvl w:ilvl="1" w:tplc="04090003" w:tentative="1">
+      <w:start w:val="1"/>
+      <w:numFmt w:val="bullet"/>
+      <w:lvlText w:val="o"/>
+      <w:lvlJc w:val="left"/>
+      <w:pPr>
+        <w:ind w:left="1724" w:hanging="360"/>
+      </w:pPr>
+      <w:rPr>
+        <w:rFonts w:ascii="Courier New" w:hAnsi="Courier New" w:cs="Courier New" w:hint="default"/>
+      </w:rPr>
+    </w:lvl>
+    <w:lvl w:ilvl="2" w:tplc="04090005" w:tentative="1">
+      <w:start w:val="1"/>
+      <w:numFmt w:val="bullet"/>
+      <w:lvlText w:val=""/>
+      <w:lvlJc w:val="left"/>
+      <w:pPr>
+        <w:ind w:left="2444" w:hanging="360"/>
+      </w:pPr>
+      <w:rPr>
+        <w:rFonts w:ascii="Wingdings" w:hAnsi="Wingdings" w:hint="default"/>
+      </w:rPr>
+    </w:lvl>
+    <w:lvl w:ilvl="3" w:tplc="04090001" w:tentative="1">
+      <w:start w:val="1"/>
+      <w:numFmt w:val="bullet"/>
+      <w:lvlText w:val=""/>
+      <w:lvlJc w:val="left"/>
+      <w:pPr>
+        <w:ind w:left="3164" w:hanging="360"/>
+      </w:pPr>
+      <w:rPr>
+        <w:rFonts w:ascii="Symbol" w:hAnsi="Symbol" w:hint="default"/>
+      </w:rPr>
+    </w:lvl>
+    <w:lvl w:ilvl="4" w:tplc="04090003" w:tentative="1">
+      <w:start w:val="1"/>
+      <w:numFmt w:val="bullet"/>
+      <w:lvlText w:val="o"/>
+      <w:lvlJc w:val="left"/>
+      <w:pPr>
+        <w:ind w:left="3884" w:hanging="360"/>
+      </w:pPr>
+      <w:rPr>
+        <w:rFonts w:ascii="Courier New" w:hAnsi="Courier New" w:cs="Courier New" w:hint="default"/>
+      </w:rPr>
+    </w:lvl>
+    <w:lvl w:ilvl="5" w:tplc="04090005" w:tentative="1">
+      <w:start w:val="1"/>
+      <w:numFmt w:val="bullet"/>
+      <w:lvlText w:val=""/>
+      <w:lvlJc w:val="left"/>
+      <w:pPr>
+        <w:ind w:left="4604" w:hanging="360"/>
+      </w:pPr>
+      <w:rPr>
+        <w:rFonts w:ascii="Wingdings" w:hAnsi="Wingdings" w:hint="default"/>
+      </w:rPr>
+    </w:lvl>
+    <w:lvl w:ilvl="6" w:tplc="04090001" w:tentative="1">
+      <w:start w:val="1"/>
+      <w:numFmt w:val="bullet"/>
+      <w:lvlText w:val=""/>
+      <w:lvlJc w:val="left"/>
+      <w:pPr>
+        <w:ind w:left="5324" w:hanging="360"/>
+      </w:pPr>
+      <w:rPr>
+        <w:rFonts w:ascii="Symbol" w:hAnsi="Symbol" w:hint="default"/>
+      </w:rPr>
+    </w:lvl>
+    <w:lvl w:ilvl="7" w:tplc="04090003" w:tentative="1">
+      <w:start w:val="1"/>
+      <w:numFmt w:val="bullet"/>
+      <w:lvlText w:val="o"/>
+      <w:lvlJc w:val="left"/>
+      <w:pPr>
+        <w:ind w:left="6044" w:hanging="360"/>
+      </w:pPr>
+      <w:rPr>
+        <w:rFonts w:ascii="Courier New" w:hAnsi="Courier New" w:cs="Courier New" w:hint="default"/>
+      </w:rPr>
+    </w:lvl>
+    <w:lvl w:ilvl="8" w:tplc="04090005" w:tentative="1">
+      <w:start w:val="1"/>
+      <w:numFmt w:val="bullet"/>
+      <w:lvlText w:val=""/>
+      <w:lvlJc w:val="left"/>
+      <w:pPr>
+        <w:ind w:left="6764" w:hanging="360"/>
+      </w:pPr>
+      <w:rPr>
+        <w:rFonts w:ascii="Wingdings" w:hAnsi="Wingdings" w:hint="default"/>
+      </w:rPr>
+    </w:lvl>
+  </w:abstractNum>
+  <w:num w:numId="1">
+    <w:abstractNumId w:val="1"/>
+  </w:num>
+  <w:num w:numId="2">
+    <w:abstractNumId w:val="0"/>
+  </w:num>
+</w:numbering>
 </file>
 
 <file path=word/styles.xml><?xml version="1.0" encoding="utf-8"?>
@@ -1746,11 +2982,34 @@
 </file>
 
 <file path=customXml/item1.xml><?xml version="1.0" encoding="utf-8"?>
-<b:Sources xmlns:b="http://schemas.openxmlformats.org/officeDocument/2006/bibliography" xmlns="http://schemas.openxmlformats.org/officeDocument/2006/bibliography" SelectedStyle="\APASixthEditionOfficeOnline.xsl" StyleName="APA" Version="6"/>
+<b:Sources xmlns:b="http://schemas.openxmlformats.org/officeDocument/2006/bibliography" xmlns="http://schemas.openxmlformats.org/officeDocument/2006/bibliography" SelectedStyle="\APASixthEditionOfficeOnline.xsl" StyleName="APA" Version="6">
+  <b:Source>
+    <b:Tag>FIB</b:Tag>
+    <b:SourceType>DocumentFromInternetSite</b:SourceType>
+    <b:Guid>{8B718D52-8F99-4901-8DC7-D83B7E382150}</b:Guid>
+    <b:Author>
+      <b:Author>
+        <b:Corporate>FIBA Central Board</b:Corporate>
+      </b:Author>
+    </b:Author>
+    <b:Title>Document Library</b:Title>
+    <b:InternetSiteTitle>FIBA.basketball</b:InternetSiteTitle>
+    <b:Year>2021</b:Year>
+    <b:Month>March</b:Month>
+    <b:Day>26</b:Day>
+    <b:URL>http://www.fiba.basketball/documents</b:URL>
+    <b:LCID>en-GB</b:LCID>
+    <b:YearAccessed>2021</b:YearAccessed>
+    <b:MonthAccessed>September</b:MonthAccessed>
+    <b:DayAccessed>29</b:DayAccessed>
+    <b:Version>1.1</b:Version>
+    <b:RefOrder>1</b:RefOrder>
+  </b:Source>
+</b:Sources>
 </file>
 
 <file path=customXml/itemProps1.xml><?xml version="1.0" encoding="utf-8"?>
-<ds:datastoreItem xmlns:ds="http://schemas.openxmlformats.org/officeDocument/2006/customXml" ds:itemID="{89E97BA4-DDD5-4AF7-89E5-5D2CFB2AE115}">
+<ds:datastoreItem xmlns:ds="http://schemas.openxmlformats.org/officeDocument/2006/customXml" ds:itemID="{CEE8D4DA-58CD-45C2-A8BD-A2341F316394}">
   <ds:schemaRefs>
     <ds:schemaRef ds:uri="http://schemas.openxmlformats.org/officeDocument/2006/bibliography"/>
   </ds:schemaRefs>

</xml_diff>

<commit_message>
Finished setting up the document's structure and almost done with info
</commit_message>
<xml_diff>
--- a/docs/Engineering Method.docx
+++ b/docs/Engineering Method.docx
@@ -927,16 +927,7 @@
           <w:szCs w:val="24"/>
           <w:lang w:val="en-GB"/>
         </w:rPr>
-        <w:t xml:space="preserve">: </w:t>
-      </w:r>
-      <w:r>
-        <w:rPr>
-          <w:rFonts w:ascii="Times New Roman" w:hAnsi="Times New Roman" w:cs="Times New Roman"/>
-          <w:sz w:val="24"/>
-          <w:szCs w:val="24"/>
-          <w:lang w:val="en-GB"/>
-        </w:rPr>
-        <w:t>Software is every application program and operative system that allow the computer can run smart tasks, directing the physical components or hardware with instructions and data through several different kinds of programs.</w:t>
+        <w:t>: Software is every application program and operative system that allow the computer can run smart tasks, directing the physical components or hardware with instructions and data through several different kinds of programs.</w:t>
       </w:r>
     </w:p>
     <w:p>
@@ -967,16 +958,7 @@
           <w:szCs w:val="24"/>
           <w:lang w:val="en-GB"/>
         </w:rPr>
-        <w:t xml:space="preserve">: </w:t>
-      </w:r>
-      <w:r>
-        <w:rPr>
-          <w:rFonts w:ascii="Times New Roman" w:hAnsi="Times New Roman" w:cs="Times New Roman"/>
-          <w:sz w:val="24"/>
-          <w:szCs w:val="24"/>
-          <w:lang w:val="en-GB"/>
-        </w:rPr>
-        <w:t>A simulation software has the objective of facilitating or automating the modelling process for a real-world phenomenon, using mathematical formulas through programming. At its core, it is a program that allows the user to see what will happen after doing a specific action or set of actions, without having to do it in the real world.</w:t>
+        <w:t>: A simulation software has the objective of facilitating or automating the modelling process for a real-world phenomenon, using mathematical formulas through programming. At its core, it is a program that allows the user to see what will happen after doing a specific action or set of actions, without having to do it in the real world.</w:t>
       </w:r>
     </w:p>
     <w:p>
@@ -1007,25 +989,7 @@
           <w:szCs w:val="24"/>
           <w:lang w:val="en-GB"/>
         </w:rPr>
-        <w:t xml:space="preserve">: </w:t>
-      </w:r>
-      <w:r>
-        <w:rPr>
-          <w:rFonts w:ascii="Times New Roman" w:hAnsi="Times New Roman" w:cs="Times New Roman"/>
-          <w:sz w:val="24"/>
-          <w:szCs w:val="24"/>
-          <w:lang w:val="en-GB"/>
-        </w:rPr>
-        <w:t>A graphical user interface (GUI by its English acronym) is a program or environment that manages the interaction with the user basing itself on visual relations such as icons, menus, or pointers</w:t>
-      </w:r>
-      <w:r>
-        <w:rPr>
-          <w:rFonts w:ascii="Times New Roman" w:hAnsi="Times New Roman" w:cs="Times New Roman"/>
-          <w:sz w:val="24"/>
-          <w:szCs w:val="24"/>
-          <w:lang w:val="en-GB"/>
-        </w:rPr>
-        <w:t>.</w:t>
+        <w:t>: A graphical user interface (GUI by its English acronym) is a program or environment that manages the interaction with the user basing itself on visual relations such as icons, menus, or pointers.</w:t>
       </w:r>
     </w:p>
     <w:p>
@@ -1045,19 +1009,35 @@
           <w:szCs w:val="24"/>
           <w:lang w:val="en-GB"/>
         </w:rPr>
-        <w:t>Now, we need to define the terms relevant to the context of the problem: Basketball. Alas, related terms are defined:</w:t>
-      </w:r>
-    </w:p>
-    <w:p>
-      <w:pPr>
-        <w:pStyle w:val="BodyText"/>
-        <w:rPr>
-          <w:rFonts w:ascii="Times New Roman" w:hAnsi="Times New Roman" w:cs="Times New Roman"/>
-          <w:sz w:val="24"/>
-          <w:szCs w:val="24"/>
-          <w:lang w:val="en-GB"/>
-        </w:rPr>
-      </w:pPr>
+        <w:t xml:space="preserve">Now, we need to define the terms relevant to the context of the problem: Basketball. </w:t>
+      </w:r>
+      <w:r>
+        <w:rPr>
+          <w:rFonts w:ascii="Times New Roman" w:hAnsi="Times New Roman" w:cs="Times New Roman"/>
+          <w:sz w:val="24"/>
+          <w:szCs w:val="24"/>
+          <w:lang w:val="en-GB"/>
+        </w:rPr>
+        <w:t xml:space="preserve">Since the application requires to show the most relevant statistics for each player, we need to first understand and delimit which are these aforementioned stats. </w:t>
+      </w:r>
+      <w:r>
+        <w:rPr>
+          <w:rFonts w:ascii="Times New Roman" w:hAnsi="Times New Roman" w:cs="Times New Roman"/>
+          <w:sz w:val="24"/>
+          <w:szCs w:val="24"/>
+          <w:lang w:val="en-GB"/>
+        </w:rPr>
+        <w:t>Apart from name, team, position, and age; p</w:t>
+      </w:r>
+      <w:r>
+        <w:rPr>
+          <w:rFonts w:ascii="Times New Roman" w:hAnsi="Times New Roman" w:cs="Times New Roman"/>
+          <w:sz w:val="24"/>
+          <w:szCs w:val="24"/>
+          <w:lang w:val="en-GB"/>
+        </w:rPr>
+        <w:t xml:space="preserve">roject </w:t>
+      </w:r>
       <w:r>
         <w:rPr>
           <w:rFonts w:ascii="Times New Roman" w:hAnsi="Times New Roman" w:cs="Times New Roman"/>
@@ -1067,34 +1047,79 @@
           <w:szCs w:val="24"/>
           <w:lang w:val="en-GB"/>
         </w:rPr>
-        <w:t>Basketball:</w:t>
-      </w:r>
-      <w:r>
-        <w:rPr>
-          <w:rFonts w:ascii="Times New Roman" w:hAnsi="Times New Roman" w:cs="Times New Roman"/>
-          <w:sz w:val="24"/>
-          <w:szCs w:val="24"/>
-          <w:lang w:val="en-GB"/>
-        </w:rPr>
-        <w:t xml:space="preserve"> A game played by two teams of 5 players each whose objective is to throw a ball through a hoop called basket (attack) and prevent the opponent’s team from achieving this goal on the team’s own basket (</w:t>
-      </w:r>
-      <w:r>
-        <w:rPr>
-          <w:rFonts w:ascii="Times New Roman" w:hAnsi="Times New Roman" w:cs="Times New Roman"/>
-          <w:sz w:val="24"/>
-          <w:szCs w:val="24"/>
-          <w:lang w:val="en-GB"/>
-        </w:rPr>
-        <w:t>defence</w:t>
-      </w:r>
-      <w:r>
-        <w:rPr>
-          <w:rFonts w:ascii="Times New Roman" w:hAnsi="Times New Roman" w:cs="Times New Roman"/>
-          <w:sz w:val="24"/>
-          <w:szCs w:val="24"/>
-          <w:lang w:val="en-GB"/>
-        </w:rPr>
-        <w:t xml:space="preserve">). The game is played in a rectangular flat hard floored field divided by halves (backcourt / frontcourt) of dimensions 28m by 15m, measured from the inner edge of the boundary line </w:t>
+        <w:t>Five Thirty Eight</w:t>
+      </w:r>
+      <w:r>
+        <w:rPr>
+          <w:rFonts w:ascii="Times New Roman" w:hAnsi="Times New Roman" w:cs="Times New Roman"/>
+          <w:sz w:val="24"/>
+          <w:szCs w:val="24"/>
+          <w:lang w:val="en-GB"/>
+        </w:rPr>
+        <w:t xml:space="preserve"> breaks </w:t>
+      </w:r>
+      <w:r>
+        <w:rPr>
+          <w:rFonts w:ascii="Times New Roman" w:hAnsi="Times New Roman" w:cs="Times New Roman"/>
+          <w:sz w:val="24"/>
+          <w:szCs w:val="24"/>
+          <w:lang w:val="en-GB"/>
+        </w:rPr>
+        <w:t>each player’s</w:t>
+      </w:r>
+      <w:r>
+        <w:rPr>
+          <w:rFonts w:ascii="Times New Roman" w:hAnsi="Times New Roman" w:cs="Times New Roman"/>
+          <w:sz w:val="24"/>
+          <w:szCs w:val="24"/>
+          <w:lang w:val="en-GB"/>
+        </w:rPr>
+        <w:t xml:space="preserve"> stats into 5 major categories: vitals, corresponding to weight, height, and the draft position</w:t>
+      </w:r>
+      <w:r>
+        <w:rPr>
+          <w:rFonts w:ascii="Times New Roman" w:hAnsi="Times New Roman" w:cs="Times New Roman"/>
+          <w:sz w:val="24"/>
+          <w:szCs w:val="24"/>
+          <w:lang w:val="en-GB"/>
+        </w:rPr>
+        <w:t xml:space="preserve"> (on the year they were drafted); scoring, divided into True Shooting Percentage, Free Throw Percentage, and Usage Percentage; Tendencies, which correspond to the frequency </w:t>
+      </w:r>
+      <w:r>
+        <w:rPr>
+          <w:rFonts w:ascii="Times New Roman" w:hAnsi="Times New Roman" w:cs="Times New Roman"/>
+          <w:sz w:val="24"/>
+          <w:szCs w:val="24"/>
+          <w:lang w:val="en-GB"/>
+        </w:rPr>
+        <w:t>of 3</w:t>
+      </w:r>
+      <w:r>
+        <w:rPr>
+          <w:rFonts w:ascii="Times New Roman" w:hAnsi="Times New Roman" w:cs="Times New Roman"/>
+          <w:sz w:val="24"/>
+          <w:szCs w:val="24"/>
+          <w:lang w:val="en-GB"/>
+        </w:rPr>
+        <w:t>-</w:t>
+      </w:r>
+      <w:r>
+        <w:rPr>
+          <w:rFonts w:ascii="Times New Roman" w:hAnsi="Times New Roman" w:cs="Times New Roman"/>
+          <w:sz w:val="24"/>
+          <w:szCs w:val="24"/>
+          <w:lang w:val="en-GB"/>
+        </w:rPr>
+        <w:t>point and free throws; ball handling, which are the assists and turnover percentages; and defence and rebounding, broken into the rebound, block, and steal percentages, and a defensive +/- number, corresponding to their 2019 RAPTOR model</w:t>
+      </w:r>
+      <w:r>
+        <w:rPr>
+          <w:rFonts w:ascii="Times New Roman" w:hAnsi="Times New Roman" w:cs="Times New Roman"/>
+          <w:sz w:val="24"/>
+          <w:szCs w:val="24"/>
+          <w:lang w:val="en-GB"/>
+        </w:rPr>
+        <w:t xml:space="preserve"> </w:t>
       </w:r>
       <w:sdt>
         <w:sdtPr>
@@ -1104,7 +1129,7 @@
             <w:szCs w:val="24"/>
             <w:lang w:val="en-GB"/>
           </w:rPr>
-          <w:id w:val="-2032951087"/>
+          <w:id w:val="-536354329"/>
           <w:citation/>
         </w:sdtPr>
         <w:sdtContent>
@@ -1122,9 +1147,9 @@
               <w:rFonts w:ascii="Times New Roman" w:hAnsi="Times New Roman" w:cs="Times New Roman"/>
               <w:sz w:val="24"/>
               <w:szCs w:val="24"/>
-              <w:lang w:val="en-GB"/>
+              <w:lang w:val="en-US"/>
             </w:rPr>
-            <w:instrText xml:space="preserve"> CITATION FIB \l 9226 </w:instrText>
+            <w:instrText xml:space="preserve"> CITATION Fiv21 \l 9226 </w:instrText>
           </w:r>
           <w:r>
             <w:rPr>
@@ -1141,9 +1166,9 @@
               <w:noProof/>
               <w:sz w:val="24"/>
               <w:szCs w:val="24"/>
-              <w:lang w:val="en-GB"/>
+              <w:lang w:val="en-US"/>
             </w:rPr>
-            <w:t>(FIBA Central Board, 2021)</w:t>
+            <w:t>(FiveThirtyEight, 2021)</w:t>
           </w:r>
           <w:r>
             <w:rPr>
@@ -1169,8 +1194,6 @@
     <w:p>
       <w:pPr>
         <w:pStyle w:val="BodyText"/>
-        <w:spacing w:line="240" w:lineRule="auto"/>
-        <w:jc w:val="center"/>
         <w:rPr>
           <w:rFonts w:ascii="Times New Roman" w:hAnsi="Times New Roman" w:cs="Times New Roman"/>
           <w:sz w:val="24"/>
@@ -1186,434 +1209,17 @@
           <w:lang w:val="en-GB"/>
         </w:rPr>
         <w:lastRenderedPageBreak/>
-        <w:drawing>
-          <wp:inline distT="0" distB="0" distL="0" distR="0" wp14:anchorId="514147CF" wp14:editId="2E305E03">
-            <wp:extent cx="4245556" cy="5818909"/>
-            <wp:effectExtent l="0" t="0" r="3175" b="0"/>
-            <wp:docPr id="4" name="Picture 4" descr="Diagram, engineering drawing&#10;&#10;Description automatically generated"/>
-            <wp:cNvGraphicFramePr>
-              <a:graphicFrameLocks xmlns:a="http://schemas.openxmlformats.org/drawingml/2006/main" noChangeAspect="1"/>
-            </wp:cNvGraphicFramePr>
-            <a:graphic xmlns:a="http://schemas.openxmlformats.org/drawingml/2006/main">
-              <a:graphicData uri="http://schemas.openxmlformats.org/drawingml/2006/picture">
-                <pic:pic xmlns:pic="http://schemas.openxmlformats.org/drawingml/2006/picture">
-                  <pic:nvPicPr>
-                    <pic:cNvPr id="4" name="Picture 4" descr="Diagram, engineering drawing&#10;&#10;Description automatically generated"/>
-                    <pic:cNvPicPr/>
-                  </pic:nvPicPr>
-                  <pic:blipFill>
-                    <a:blip r:embed="rId10"/>
-                    <a:stretch>
-                      <a:fillRect/>
-                    </a:stretch>
-                  </pic:blipFill>
-                  <pic:spPr>
-                    <a:xfrm>
-                      <a:off x="0" y="0"/>
-                      <a:ext cx="4279871" cy="5865940"/>
-                    </a:xfrm>
-                    <a:prstGeom prst="rect">
-                      <a:avLst/>
-                    </a:prstGeom>
-                  </pic:spPr>
-                </pic:pic>
-              </a:graphicData>
-            </a:graphic>
-          </wp:inline>
-        </w:drawing>
-      </w:r>
-    </w:p>
-    <w:p>
-      <w:pPr>
-        <w:pStyle w:val="Caption"/>
-        <w:jc w:val="center"/>
-        <w:rPr>
-          <w:rFonts w:ascii="Times New Roman" w:hAnsi="Times New Roman" w:cs="Times New Roman"/>
-          <w:color w:val="000000" w:themeColor="text1"/>
-          <w:lang w:val="en-GB"/>
-        </w:rPr>
-      </w:pPr>
-      <w:r>
-        <w:rPr>
-          <w:rFonts w:ascii="Times New Roman" w:hAnsi="Times New Roman" w:cs="Times New Roman"/>
-          <w:color w:val="000000" w:themeColor="text1"/>
-          <w:lang w:val="en-GB"/>
-        </w:rPr>
-        <w:t xml:space="preserve">Figure </w:t>
-      </w:r>
-      <w:r>
-        <w:rPr>
-          <w:rFonts w:ascii="Times New Roman" w:hAnsi="Times New Roman" w:cs="Times New Roman"/>
-          <w:color w:val="000000" w:themeColor="text1"/>
-          <w:lang w:val="en-GB"/>
-        </w:rPr>
-        <w:fldChar w:fldCharType="begin"/>
-      </w:r>
-      <w:r>
-        <w:rPr>
-          <w:rFonts w:ascii="Times New Roman" w:hAnsi="Times New Roman" w:cs="Times New Roman"/>
-          <w:color w:val="000000" w:themeColor="text1"/>
-          <w:lang w:val="en-GB"/>
-        </w:rPr>
-        <w:instrText xml:space="preserve"> SEQ Figure \* ARABIC </w:instrText>
-      </w:r>
-      <w:r>
-        <w:rPr>
-          <w:rFonts w:ascii="Times New Roman" w:hAnsi="Times New Roman" w:cs="Times New Roman"/>
-          <w:color w:val="000000" w:themeColor="text1"/>
-          <w:lang w:val="en-GB"/>
-        </w:rPr>
-        <w:fldChar w:fldCharType="separate"/>
-      </w:r>
-      <w:r>
-        <w:rPr>
-          <w:rFonts w:ascii="Times New Roman" w:hAnsi="Times New Roman" w:cs="Times New Roman"/>
-          <w:noProof/>
-          <w:color w:val="000000" w:themeColor="text1"/>
-          <w:lang w:val="en-GB"/>
-        </w:rPr>
-        <w:t>2</w:t>
-      </w:r>
-      <w:r>
-        <w:rPr>
-          <w:rFonts w:ascii="Times New Roman" w:hAnsi="Times New Roman" w:cs="Times New Roman"/>
-          <w:color w:val="000000" w:themeColor="text1"/>
-          <w:lang w:val="en-GB"/>
-        </w:rPr>
-        <w:fldChar w:fldCharType="end"/>
-      </w:r>
-      <w:r>
-        <w:rPr>
-          <w:rFonts w:ascii="Times New Roman" w:hAnsi="Times New Roman" w:cs="Times New Roman"/>
-          <w:color w:val="000000" w:themeColor="text1"/>
-          <w:lang w:val="en-GB"/>
-        </w:rPr>
-        <w:t>. Full Size Playing Court</w:t>
-      </w:r>
-    </w:p>
-    <w:p>
-      <w:pPr>
-        <w:rPr>
-          <w:rFonts w:ascii="Times New Roman" w:hAnsi="Times New Roman" w:cs="Times New Roman"/>
-          <w:sz w:val="24"/>
-          <w:szCs w:val="24"/>
-          <w:lang w:val="en-GB"/>
-        </w:rPr>
-      </w:pPr>
-      <w:r>
-        <w:rPr>
-          <w:rFonts w:ascii="Times New Roman" w:hAnsi="Times New Roman" w:cs="Times New Roman"/>
-          <w:sz w:val="24"/>
-          <w:szCs w:val="24"/>
-          <w:lang w:val="en-GB"/>
-        </w:rPr>
-        <w:t>As stated by the definition above, a player scores when they make the ball go through the basket of the other team. Depending on the zone from which they lose contact with the ball right before it scores into the hoop, a number of points is given. The number of points depends on the zones shown in the following figure:</w:t>
-      </w:r>
-    </w:p>
-    <w:p>
-      <w:pPr>
-        <w:spacing w:line="240" w:lineRule="auto"/>
-        <w:jc w:val="center"/>
-        <w:rPr>
-          <w:rFonts w:ascii="Times New Roman" w:hAnsi="Times New Roman" w:cs="Times New Roman"/>
-          <w:sz w:val="24"/>
-          <w:szCs w:val="24"/>
-          <w:lang w:val="en-GB"/>
-        </w:rPr>
-      </w:pPr>
-      <w:r>
-        <w:rPr>
-          <w:rFonts w:ascii="Times New Roman" w:hAnsi="Times New Roman" w:cs="Times New Roman"/>
-          <w:sz w:val="24"/>
-          <w:szCs w:val="24"/>
-          <w:lang w:val="en-GB"/>
-        </w:rPr>
-        <w:lastRenderedPageBreak/>
-        <w:drawing>
-          <wp:inline distT="0" distB="0" distL="0" distR="0" wp14:anchorId="58EE0E3A" wp14:editId="0C548800">
-            <wp:extent cx="5271654" cy="2887582"/>
-            <wp:effectExtent l="0" t="0" r="5715" b="8255"/>
-            <wp:docPr id="5" name="Picture 5" descr="Diagram&#10;&#10;Description automatically generated"/>
-            <wp:cNvGraphicFramePr>
-              <a:graphicFrameLocks xmlns:a="http://schemas.openxmlformats.org/drawingml/2006/main" noChangeAspect="1"/>
-            </wp:cNvGraphicFramePr>
-            <a:graphic xmlns:a="http://schemas.openxmlformats.org/drawingml/2006/main">
-              <a:graphicData uri="http://schemas.openxmlformats.org/drawingml/2006/picture">
-                <pic:pic xmlns:pic="http://schemas.openxmlformats.org/drawingml/2006/picture">
-                  <pic:nvPicPr>
-                    <pic:cNvPr id="5" name="Picture 5" descr="Diagram&#10;&#10;Description automatically generated"/>
-                    <pic:cNvPicPr/>
-                  </pic:nvPicPr>
-                  <pic:blipFill>
-                    <a:blip r:embed="rId11"/>
-                    <a:stretch>
-                      <a:fillRect/>
-                    </a:stretch>
-                  </pic:blipFill>
-                  <pic:spPr>
-                    <a:xfrm>
-                      <a:off x="0" y="0"/>
-                      <a:ext cx="5291062" cy="2898213"/>
-                    </a:xfrm>
-                    <a:prstGeom prst="rect">
-                      <a:avLst/>
-                    </a:prstGeom>
-                  </pic:spPr>
-                </pic:pic>
-              </a:graphicData>
-            </a:graphic>
-          </wp:inline>
-        </w:drawing>
-      </w:r>
-    </w:p>
-    <w:p>
-      <w:pPr>
-        <w:pStyle w:val="Caption"/>
-        <w:jc w:val="center"/>
-        <w:rPr>
-          <w:rFonts w:ascii="Times New Roman" w:hAnsi="Times New Roman" w:cs="Times New Roman"/>
-          <w:color w:val="000000" w:themeColor="text1"/>
-          <w:lang w:val="en-GB"/>
-        </w:rPr>
-      </w:pPr>
-      <w:r>
-        <w:rPr>
-          <w:rFonts w:ascii="Times New Roman" w:hAnsi="Times New Roman" w:cs="Times New Roman"/>
-          <w:color w:val="000000" w:themeColor="text1"/>
-          <w:lang w:val="en-GB"/>
-        </w:rPr>
-        <w:t xml:space="preserve">Figure </w:t>
-      </w:r>
-      <w:r>
-        <w:rPr>
-          <w:rFonts w:ascii="Times New Roman" w:hAnsi="Times New Roman" w:cs="Times New Roman"/>
-          <w:color w:val="000000" w:themeColor="text1"/>
-          <w:lang w:val="en-GB"/>
-        </w:rPr>
-        <w:fldChar w:fldCharType="begin"/>
-      </w:r>
-      <w:r>
-        <w:rPr>
-          <w:rFonts w:ascii="Times New Roman" w:hAnsi="Times New Roman" w:cs="Times New Roman"/>
-          <w:color w:val="000000" w:themeColor="text1"/>
-          <w:lang w:val="en-GB"/>
-        </w:rPr>
-        <w:instrText xml:space="preserve"> SEQ Figure \* ARABIC </w:instrText>
-      </w:r>
-      <w:r>
-        <w:rPr>
-          <w:rFonts w:ascii="Times New Roman" w:hAnsi="Times New Roman" w:cs="Times New Roman"/>
-          <w:color w:val="000000" w:themeColor="text1"/>
-          <w:lang w:val="en-GB"/>
-        </w:rPr>
-        <w:fldChar w:fldCharType="separate"/>
-      </w:r>
-      <w:r>
-        <w:rPr>
-          <w:rFonts w:ascii="Times New Roman" w:hAnsi="Times New Roman" w:cs="Times New Roman"/>
-          <w:noProof/>
-          <w:color w:val="000000" w:themeColor="text1"/>
-          <w:lang w:val="en-GB"/>
-        </w:rPr>
-        <w:t>3</w:t>
-      </w:r>
-      <w:r>
-        <w:rPr>
-          <w:rFonts w:ascii="Times New Roman" w:hAnsi="Times New Roman" w:cs="Times New Roman"/>
-          <w:color w:val="000000" w:themeColor="text1"/>
-          <w:lang w:val="en-GB"/>
-        </w:rPr>
-        <w:fldChar w:fldCharType="end"/>
-      </w:r>
-      <w:r>
-        <w:rPr>
-          <w:rFonts w:ascii="Times New Roman" w:hAnsi="Times New Roman" w:cs="Times New Roman"/>
-          <w:color w:val="000000" w:themeColor="text1"/>
-          <w:lang w:val="en-GB"/>
-        </w:rPr>
-        <w:t>. 2-point/3-point field goal area</w:t>
-      </w:r>
-    </w:p>
-    <w:p>
-      <w:pPr>
-        <w:rPr>
-          <w:rFonts w:ascii="Times New Roman" w:hAnsi="Times New Roman" w:cs="Times New Roman"/>
-          <w:sz w:val="24"/>
-          <w:szCs w:val="24"/>
-          <w:lang w:val="en-GB"/>
-        </w:rPr>
-      </w:pPr>
-      <w:r>
-        <w:rPr>
-          <w:rFonts w:ascii="Times New Roman" w:hAnsi="Times New Roman" w:cs="Times New Roman"/>
-          <w:sz w:val="24"/>
-          <w:szCs w:val="24"/>
-          <w:lang w:val="en-GB"/>
-        </w:rPr>
-        <w:t>In case a player inflicts an illegal move on a player, a free throw may be given with either 1, 2, or 3 shots, depending on the severity of the fault determined by the referee. This free throw is executed by locating the players in</w:t>
-      </w:r>
-      <w:r>
-        <w:rPr>
-          <w:rFonts w:ascii="Times New Roman" w:hAnsi="Times New Roman" w:cs="Times New Roman"/>
-          <w:sz w:val="24"/>
-          <w:szCs w:val="24"/>
-          <w:lang w:val="en-GB"/>
-        </w:rPr>
-        <w:t xml:space="preserve"> around the restricted area, in the marks designated for this purpose, as shown in the following figure:</w:t>
-      </w:r>
-    </w:p>
-    <w:p>
-      <w:pPr>
-        <w:spacing w:line="240" w:lineRule="auto"/>
-        <w:jc w:val="center"/>
-        <w:rPr>
-          <w:rFonts w:ascii="Times New Roman" w:hAnsi="Times New Roman" w:cs="Times New Roman"/>
-          <w:sz w:val="24"/>
-          <w:szCs w:val="24"/>
-          <w:lang w:val="en-GB"/>
-        </w:rPr>
-      </w:pPr>
-      <w:r>
-        <w:rPr>
-          <w:rFonts w:ascii="Times New Roman" w:hAnsi="Times New Roman" w:cs="Times New Roman"/>
-          <w:sz w:val="24"/>
-          <w:szCs w:val="24"/>
-          <w:lang w:val="en-GB"/>
-        </w:rPr>
-        <w:drawing>
-          <wp:inline distT="0" distB="0" distL="0" distR="0" wp14:anchorId="75AF6D88" wp14:editId="571F9760">
-            <wp:extent cx="3268580" cy="3759634"/>
-            <wp:effectExtent l="2223" t="0" r="0" b="0"/>
-            <wp:docPr id="6" name="Picture 6" descr="Diagram&#10;&#10;Description automatically generated"/>
-            <wp:cNvGraphicFramePr>
-              <a:graphicFrameLocks xmlns:a="http://schemas.openxmlformats.org/drawingml/2006/main" noChangeAspect="1"/>
-            </wp:cNvGraphicFramePr>
-            <a:graphic xmlns:a="http://schemas.openxmlformats.org/drawingml/2006/main">
-              <a:graphicData uri="http://schemas.openxmlformats.org/drawingml/2006/picture">
-                <pic:pic xmlns:pic="http://schemas.openxmlformats.org/drawingml/2006/picture">
-                  <pic:nvPicPr>
-                    <pic:cNvPr id="6" name="Picture 6" descr="Diagram&#10;&#10;Description automatically generated"/>
-                    <pic:cNvPicPr/>
-                  </pic:nvPicPr>
-                  <pic:blipFill>
-                    <a:blip r:embed="rId12"/>
-                    <a:stretch>
-                      <a:fillRect/>
-                    </a:stretch>
-                  </pic:blipFill>
-                  <pic:spPr>
-                    <a:xfrm rot="5400000">
-                      <a:off x="0" y="0"/>
-                      <a:ext cx="3289082" cy="3783216"/>
-                    </a:xfrm>
-                    <a:prstGeom prst="rect">
-                      <a:avLst/>
-                    </a:prstGeom>
-                  </pic:spPr>
-                </pic:pic>
-              </a:graphicData>
-            </a:graphic>
-          </wp:inline>
-        </w:drawing>
-      </w:r>
-    </w:p>
-    <w:p>
-      <w:pPr>
-        <w:pStyle w:val="Caption"/>
-        <w:jc w:val="center"/>
-        <w:rPr>
-          <w:rFonts w:ascii="Times New Roman" w:hAnsi="Times New Roman" w:cs="Times New Roman"/>
-          <w:color w:val="000000" w:themeColor="text1"/>
-          <w:lang w:val="en-GB"/>
-        </w:rPr>
-      </w:pPr>
-      <w:r>
-        <w:rPr>
-          <w:rFonts w:ascii="Times New Roman" w:hAnsi="Times New Roman" w:cs="Times New Roman"/>
-          <w:color w:val="000000" w:themeColor="text1"/>
-          <w:lang w:val="en-GB"/>
-        </w:rPr>
-        <w:t xml:space="preserve">Figure </w:t>
-      </w:r>
-      <w:r>
-        <w:rPr>
-          <w:rFonts w:ascii="Times New Roman" w:hAnsi="Times New Roman" w:cs="Times New Roman"/>
-          <w:color w:val="000000" w:themeColor="text1"/>
-          <w:lang w:val="en-GB"/>
-        </w:rPr>
-        <w:fldChar w:fldCharType="begin"/>
-      </w:r>
-      <w:r>
-        <w:rPr>
-          <w:rFonts w:ascii="Times New Roman" w:hAnsi="Times New Roman" w:cs="Times New Roman"/>
-          <w:color w:val="000000" w:themeColor="text1"/>
-          <w:lang w:val="en-GB"/>
-        </w:rPr>
-        <w:instrText xml:space="preserve"> SEQ Figure \* ARABIC </w:instrText>
-      </w:r>
-      <w:r>
-        <w:rPr>
-          <w:rFonts w:ascii="Times New Roman" w:hAnsi="Times New Roman" w:cs="Times New Roman"/>
-          <w:color w:val="000000" w:themeColor="text1"/>
-          <w:lang w:val="en-GB"/>
-        </w:rPr>
-        <w:fldChar w:fldCharType="separate"/>
-      </w:r>
-      <w:r>
-        <w:rPr>
-          <w:rFonts w:ascii="Times New Roman" w:hAnsi="Times New Roman" w:cs="Times New Roman"/>
-          <w:noProof/>
-          <w:color w:val="000000" w:themeColor="text1"/>
-          <w:lang w:val="en-GB"/>
-        </w:rPr>
-        <w:t>4</w:t>
-      </w:r>
-      <w:r>
-        <w:rPr>
-          <w:rFonts w:ascii="Times New Roman" w:hAnsi="Times New Roman" w:cs="Times New Roman"/>
-          <w:color w:val="000000" w:themeColor="text1"/>
-          <w:lang w:val="en-GB"/>
-        </w:rPr>
-        <w:fldChar w:fldCharType="end"/>
-      </w:r>
-      <w:r>
-        <w:rPr>
-          <w:rFonts w:ascii="Times New Roman" w:hAnsi="Times New Roman" w:cs="Times New Roman"/>
-          <w:color w:val="000000" w:themeColor="text1"/>
-          <w:lang w:val="en-GB"/>
-        </w:rPr>
-        <w:t>. Restricted Area</w:t>
-      </w:r>
-    </w:p>
-    <w:p>
-      <w:pPr>
-        <w:rPr>
-          <w:rFonts w:ascii="Times New Roman" w:hAnsi="Times New Roman" w:cs="Times New Roman"/>
-          <w:sz w:val="24"/>
-          <w:szCs w:val="24"/>
-          <w:lang w:val="en-GB"/>
-        </w:rPr>
-      </w:pPr>
-      <w:r>
-        <w:rPr>
-          <w:rFonts w:ascii="Times New Roman" w:hAnsi="Times New Roman" w:cs="Times New Roman"/>
-          <w:sz w:val="24"/>
-          <w:szCs w:val="24"/>
-          <w:lang w:val="en-GB"/>
-        </w:rPr>
-        <w:lastRenderedPageBreak/>
-        <w:t>For the statistics that are of high relevancy, we have the following:</w:t>
-      </w:r>
-    </w:p>
-    <w:p>
-      <w:pPr>
-        <w:rPr>
-          <w:rFonts w:ascii="Times New Roman" w:hAnsi="Times New Roman" w:cs="Times New Roman"/>
-          <w:sz w:val="24"/>
-          <w:szCs w:val="24"/>
-          <w:lang w:val="en-GB"/>
-        </w:rPr>
-      </w:pPr>
+        <w:t xml:space="preserve">Additionally, the model they use to rate the players also provides a category for the player </w:t>
+      </w:r>
+      <w:r>
+        <w:rPr>
+          <w:rFonts w:ascii="Times New Roman" w:hAnsi="Times New Roman" w:cs="Times New Roman"/>
+          <w:sz w:val="24"/>
+          <w:szCs w:val="24"/>
+          <w:lang w:val="en-GB"/>
+        </w:rPr>
+        <w:t xml:space="preserve">(the exact way the categories is rather loosely understood by us at the time of writing), divided from our understanding as such: </w:t>
+      </w:r>
       <w:r>
         <w:rPr>
           <w:rFonts w:ascii="Times New Roman" w:hAnsi="Times New Roman" w:cs="Times New Roman"/>
@@ -1623,29 +1229,1600 @@
           <w:szCs w:val="24"/>
           <w:lang w:val="en-GB"/>
         </w:rPr>
-        <w:t>Points per Game</w:t>
-      </w:r>
-      <w:r>
-        <w:rPr>
-          <w:rFonts w:ascii="Times New Roman" w:hAnsi="Times New Roman" w:cs="Times New Roman"/>
-          <w:sz w:val="24"/>
-          <w:szCs w:val="24"/>
-          <w:lang w:val="en-GB"/>
-        </w:rPr>
-        <w:t>: The</w:t>
-      </w:r>
-      <w:r>
-        <w:rPr>
-          <w:rFonts w:ascii="Times New Roman" w:hAnsi="Times New Roman" w:cs="Times New Roman"/>
-          <w:sz w:val="24"/>
-          <w:szCs w:val="24"/>
-          <w:lang w:val="en-GB"/>
-        </w:rPr>
-        <w:t xml:space="preserve"> average points scored per game by a player.</w:t>
-      </w:r>
-    </w:p>
-    <w:p>
-      <w:pPr>
+        <w:t>prospect</w:t>
+      </w:r>
+      <w:r>
+        <w:rPr>
+          <w:rFonts w:ascii="Times New Roman" w:hAnsi="Times New Roman" w:cs="Times New Roman"/>
+          <w:sz w:val="24"/>
+          <w:szCs w:val="24"/>
+          <w:lang w:val="en-GB"/>
+        </w:rPr>
+        <w:t xml:space="preserve"> (good and OK), </w:t>
+      </w:r>
+      <w:r>
+        <w:rPr>
+          <w:rFonts w:ascii="Times New Roman" w:hAnsi="Times New Roman" w:cs="Times New Roman"/>
+          <w:i/>
+          <w:iCs/>
+          <w:sz w:val="24"/>
+          <w:szCs w:val="24"/>
+          <w:lang w:val="en-GB"/>
+        </w:rPr>
+        <w:t>starters</w:t>
+      </w:r>
+      <w:r>
+        <w:rPr>
+          <w:rFonts w:ascii="Times New Roman" w:hAnsi="Times New Roman" w:cs="Times New Roman"/>
+          <w:sz w:val="24"/>
+          <w:szCs w:val="24"/>
+          <w:lang w:val="en-GB"/>
+        </w:rPr>
+        <w:t xml:space="preserve"> (good and average), and several special categories consisting in </w:t>
+      </w:r>
+      <w:r>
+        <w:rPr>
+          <w:rFonts w:ascii="Times New Roman" w:hAnsi="Times New Roman" w:cs="Times New Roman"/>
+          <w:i/>
+          <w:iCs/>
+          <w:sz w:val="24"/>
+          <w:szCs w:val="24"/>
+          <w:lang w:val="en-GB"/>
+        </w:rPr>
+        <w:t>all-star</w:t>
+      </w:r>
+      <w:r>
+        <w:rPr>
+          <w:rFonts w:ascii="Times New Roman" w:hAnsi="Times New Roman" w:cs="Times New Roman"/>
+          <w:sz w:val="24"/>
+          <w:szCs w:val="24"/>
+          <w:lang w:val="en-GB"/>
+        </w:rPr>
+        <w:t xml:space="preserve">, </w:t>
+      </w:r>
+      <w:r>
+        <w:rPr>
+          <w:rFonts w:ascii="Times New Roman" w:hAnsi="Times New Roman" w:cs="Times New Roman"/>
+          <w:i/>
+          <w:iCs/>
+          <w:sz w:val="24"/>
+          <w:szCs w:val="24"/>
+          <w:lang w:val="en-GB"/>
+        </w:rPr>
+        <w:t>Future all-</w:t>
+      </w:r>
+      <w:r>
+        <w:rPr>
+          <w:rFonts w:ascii="Times New Roman" w:hAnsi="Times New Roman" w:cs="Times New Roman"/>
+          <w:sz w:val="24"/>
+          <w:szCs w:val="24"/>
+          <w:lang w:val="en-GB"/>
+        </w:rPr>
+        <w:t>star</w:t>
+      </w:r>
+      <w:r>
+        <w:rPr>
+          <w:rFonts w:ascii="Times New Roman" w:hAnsi="Times New Roman" w:cs="Times New Roman"/>
+          <w:sz w:val="24"/>
+          <w:szCs w:val="24"/>
+          <w:lang w:val="en-GB"/>
+        </w:rPr>
+        <w:t xml:space="preserve">, </w:t>
+      </w:r>
+      <w:r>
+        <w:rPr>
+          <w:rFonts w:ascii="Times New Roman" w:hAnsi="Times New Roman" w:cs="Times New Roman"/>
+          <w:i/>
+          <w:iCs/>
+          <w:sz w:val="24"/>
+          <w:szCs w:val="24"/>
+          <w:lang w:val="en-GB"/>
+        </w:rPr>
+        <w:t>MVP</w:t>
+      </w:r>
+      <w:r>
+        <w:rPr>
+          <w:rFonts w:ascii="Times New Roman" w:hAnsi="Times New Roman" w:cs="Times New Roman"/>
+          <w:i/>
+          <w:iCs/>
+          <w:sz w:val="24"/>
+          <w:szCs w:val="24"/>
+          <w:lang w:val="en-GB"/>
+        </w:rPr>
+        <w:t>-candidate</w:t>
+      </w:r>
+      <w:r>
+        <w:rPr>
+          <w:rFonts w:ascii="Times New Roman" w:hAnsi="Times New Roman" w:cs="Times New Roman"/>
+          <w:sz w:val="24"/>
+          <w:szCs w:val="24"/>
+          <w:lang w:val="en-GB"/>
+        </w:rPr>
+        <w:t xml:space="preserve">, </w:t>
+      </w:r>
+      <w:r>
+        <w:rPr>
+          <w:rFonts w:ascii="Times New Roman" w:hAnsi="Times New Roman" w:cs="Times New Roman"/>
+          <w:i/>
+          <w:iCs/>
+          <w:sz w:val="24"/>
+          <w:szCs w:val="24"/>
+          <w:lang w:val="en-GB"/>
+        </w:rPr>
+        <w:t>key role player</w:t>
+      </w:r>
+      <w:r>
+        <w:rPr>
+          <w:rFonts w:ascii="Times New Roman" w:hAnsi="Times New Roman" w:cs="Times New Roman"/>
+          <w:sz w:val="24"/>
+          <w:szCs w:val="24"/>
+          <w:lang w:val="en-GB"/>
+        </w:rPr>
+        <w:t>,</w:t>
+      </w:r>
+      <w:r>
+        <w:rPr>
+          <w:rFonts w:ascii="Times New Roman" w:hAnsi="Times New Roman" w:cs="Times New Roman"/>
+          <w:i/>
+          <w:iCs/>
+          <w:sz w:val="24"/>
+          <w:szCs w:val="24"/>
+          <w:lang w:val="en-GB"/>
+        </w:rPr>
+        <w:t xml:space="preserve"> up-and-comer</w:t>
+      </w:r>
+      <w:r>
+        <w:rPr>
+          <w:rFonts w:ascii="Times New Roman" w:hAnsi="Times New Roman" w:cs="Times New Roman"/>
+          <w:sz w:val="24"/>
+          <w:szCs w:val="24"/>
+          <w:lang w:val="en-GB"/>
+        </w:rPr>
+        <w:t xml:space="preserve">, and finally, </w:t>
+      </w:r>
+      <w:r>
+        <w:rPr>
+          <w:rFonts w:ascii="Times New Roman" w:hAnsi="Times New Roman" w:cs="Times New Roman"/>
+          <w:i/>
+          <w:iCs/>
+          <w:sz w:val="24"/>
+          <w:szCs w:val="24"/>
+          <w:lang w:val="en-GB"/>
+        </w:rPr>
+        <w:t>scrappy-veteran</w:t>
+      </w:r>
+      <w:r>
+        <w:rPr>
+          <w:rFonts w:ascii="Times New Roman" w:hAnsi="Times New Roman" w:cs="Times New Roman"/>
+          <w:sz w:val="24"/>
+          <w:szCs w:val="24"/>
+          <w:lang w:val="en-GB"/>
+        </w:rPr>
+        <w:t xml:space="preserve">. The metric they use to weight the averages in the previous paragraph depends on whether or not the player is a prospect, and therefore a rookie, in which case an “Adjusted College Statistics” measurement is used. Be the player not a rookie, then a weighted average is used taking the last 3 seasons into account </w:t>
+      </w:r>
+      <w:sdt>
+        <w:sdtPr>
+          <w:rPr>
+            <w:rFonts w:ascii="Times New Roman" w:hAnsi="Times New Roman" w:cs="Times New Roman"/>
+            <w:sz w:val="24"/>
+            <w:szCs w:val="24"/>
+            <w:lang w:val="en-GB"/>
+          </w:rPr>
+          <w:id w:val="2052194547"/>
+          <w:citation/>
+        </w:sdtPr>
+        <w:sdtContent>
+          <w:r>
+            <w:rPr>
+              <w:rFonts w:ascii="Times New Roman" w:hAnsi="Times New Roman" w:cs="Times New Roman"/>
+              <w:sz w:val="24"/>
+              <w:szCs w:val="24"/>
+              <w:lang w:val="en-GB"/>
+            </w:rPr>
+            <w:fldChar w:fldCharType="begin"/>
+          </w:r>
+          <w:r>
+            <w:rPr>
+              <w:rFonts w:ascii="Times New Roman" w:hAnsi="Times New Roman" w:cs="Times New Roman"/>
+              <w:sz w:val="24"/>
+              <w:szCs w:val="24"/>
+              <w:lang w:val="en-US"/>
+            </w:rPr>
+            <w:instrText xml:space="preserve"> CITATION Fiv21 \l 9226 </w:instrText>
+          </w:r>
+          <w:r>
+            <w:rPr>
+              <w:rFonts w:ascii="Times New Roman" w:hAnsi="Times New Roman" w:cs="Times New Roman"/>
+              <w:sz w:val="24"/>
+              <w:szCs w:val="24"/>
+              <w:lang w:val="en-GB"/>
+            </w:rPr>
+            <w:fldChar w:fldCharType="separate"/>
+          </w:r>
+          <w:r>
+            <w:rPr>
+              <w:rFonts w:ascii="Times New Roman" w:hAnsi="Times New Roman" w:cs="Times New Roman"/>
+              <w:noProof/>
+              <w:sz w:val="24"/>
+              <w:szCs w:val="24"/>
+              <w:lang w:val="en-US"/>
+            </w:rPr>
+            <w:t>(FiveThirtyEight, 2021)</w:t>
+          </w:r>
+          <w:r>
+            <w:rPr>
+              <w:rFonts w:ascii="Times New Roman" w:hAnsi="Times New Roman" w:cs="Times New Roman"/>
+              <w:sz w:val="24"/>
+              <w:szCs w:val="24"/>
+              <w:lang w:val="en-GB"/>
+            </w:rPr>
+            <w:fldChar w:fldCharType="end"/>
+          </w:r>
+        </w:sdtContent>
+      </w:sdt>
+      <w:r>
+        <w:rPr>
+          <w:rFonts w:ascii="Times New Roman" w:hAnsi="Times New Roman" w:cs="Times New Roman"/>
+          <w:sz w:val="24"/>
+          <w:szCs w:val="24"/>
+          <w:lang w:val="en-GB"/>
+        </w:rPr>
+        <w:t>.</w:t>
+      </w:r>
+    </w:p>
+    <w:p>
+      <w:pPr>
+        <w:pStyle w:val="BodyText"/>
+        <w:rPr>
+          <w:rFonts w:ascii="Times New Roman" w:hAnsi="Times New Roman" w:cs="Times New Roman"/>
+          <w:sz w:val="24"/>
+          <w:szCs w:val="24"/>
+          <w:lang w:val="en-GB"/>
+        </w:rPr>
+      </w:pPr>
+      <w:r>
+        <w:rPr>
+          <w:rFonts w:ascii="Times New Roman" w:hAnsi="Times New Roman" w:cs="Times New Roman"/>
+          <w:sz w:val="24"/>
+          <w:szCs w:val="24"/>
+          <w:lang w:val="en-GB"/>
+        </w:rPr>
+        <w:t xml:space="preserve">Several other useful statistics are listed and defined in the website </w:t>
+      </w:r>
+      <w:r>
+        <w:rPr>
+          <w:rFonts w:ascii="Times New Roman" w:hAnsi="Times New Roman" w:cs="Times New Roman"/>
+          <w:i/>
+          <w:iCs/>
+          <w:sz w:val="24"/>
+          <w:szCs w:val="24"/>
+          <w:lang w:val="en-GB"/>
+        </w:rPr>
+        <w:t>Basketball References</w:t>
+      </w:r>
+      <w:r>
+        <w:rPr>
+          <w:rFonts w:ascii="Times New Roman" w:hAnsi="Times New Roman" w:cs="Times New Roman"/>
+          <w:sz w:val="24"/>
+          <w:szCs w:val="24"/>
+          <w:lang w:val="en-GB"/>
+        </w:rPr>
+        <w:t>, as well as their respective formulas and abbreviations. With this in mind, the following terms are deemed as relevant to the problem:</w:t>
+      </w:r>
+    </w:p>
+    <w:p>
+      <w:pPr>
+        <w:pStyle w:val="BodyText"/>
+        <w:rPr>
+          <w:rFonts w:ascii="Times New Roman" w:hAnsi="Times New Roman" w:cs="Times New Roman"/>
+          <w:sz w:val="24"/>
+          <w:szCs w:val="24"/>
+          <w:lang w:val="en-GB"/>
+        </w:rPr>
+      </w:pPr>
+      <w:r>
+        <w:rPr>
+          <w:rFonts w:ascii="Times New Roman" w:hAnsi="Times New Roman" w:cs="Times New Roman"/>
+          <w:i/>
+          <w:iCs/>
+          <w:sz w:val="24"/>
+          <w:szCs w:val="24"/>
+          <w:lang w:val="en-GB"/>
+        </w:rPr>
+        <w:t>True Shooting Percentage</w:t>
+      </w:r>
+      <w:r>
+        <w:rPr>
+          <w:rFonts w:ascii="Times New Roman" w:hAnsi="Times New Roman" w:cs="Times New Roman"/>
+          <w:sz w:val="24"/>
+          <w:szCs w:val="24"/>
+          <w:lang w:val="en-GB"/>
+        </w:rPr>
+        <w:t>: A</w:t>
+      </w:r>
+      <w:r>
+        <w:rPr>
+          <w:rFonts w:ascii="Times New Roman" w:hAnsi="Times New Roman" w:cs="Times New Roman"/>
+          <w:sz w:val="24"/>
+          <w:szCs w:val="24"/>
+          <w:lang w:val="en-GB"/>
+        </w:rPr>
+        <w:t xml:space="preserve"> measure of shooting efficiency that </w:t>
+      </w:r>
+      <w:r>
+        <w:rPr>
+          <w:rFonts w:ascii="Times New Roman" w:hAnsi="Times New Roman" w:cs="Times New Roman"/>
+          <w:sz w:val="24"/>
+          <w:szCs w:val="24"/>
+          <w:lang w:val="en-GB"/>
+        </w:rPr>
+        <w:t>considers</w:t>
+      </w:r>
+      <w:r>
+        <w:rPr>
+          <w:rFonts w:ascii="Times New Roman" w:hAnsi="Times New Roman" w:cs="Times New Roman"/>
+          <w:sz w:val="24"/>
+          <w:szCs w:val="24"/>
+          <w:lang w:val="en-GB"/>
+        </w:rPr>
+        <w:t xml:space="preserve"> field goals, 3-point field goals, and free throws</w:t>
+      </w:r>
+      <w:r>
+        <w:rPr>
+          <w:rFonts w:ascii="Times New Roman" w:hAnsi="Times New Roman" w:cs="Times New Roman"/>
+          <w:sz w:val="24"/>
+          <w:szCs w:val="24"/>
+          <w:lang w:val="en-GB"/>
+        </w:rPr>
+        <w:t xml:space="preserve">. Its formula is given by dividing the number of points scored by the player, by </w:t>
+      </w:r>
+      <w:r>
+        <w:rPr>
+          <w:rFonts w:ascii="Times New Roman" w:hAnsi="Times New Roman" w:cs="Times New Roman"/>
+          <w:sz w:val="24"/>
+          <w:szCs w:val="24"/>
+          <w:lang w:val="en-GB"/>
+        </w:rPr>
+        <w:t xml:space="preserve">double </w:t>
+      </w:r>
+      <w:r>
+        <w:rPr>
+          <w:rFonts w:ascii="Times New Roman" w:hAnsi="Times New Roman" w:cs="Times New Roman"/>
+          <w:sz w:val="24"/>
+          <w:szCs w:val="24"/>
+          <w:lang w:val="en-GB"/>
+        </w:rPr>
+        <w:t>the</w:t>
+      </w:r>
+      <w:r>
+        <w:rPr>
+          <w:rFonts w:ascii="Times New Roman" w:hAnsi="Times New Roman" w:cs="Times New Roman"/>
+          <w:sz w:val="24"/>
+          <w:szCs w:val="24"/>
+          <w:lang w:val="en-GB"/>
+        </w:rPr>
+        <w:t xml:space="preserve"> </w:t>
+      </w:r>
+      <w:r>
+        <w:rPr>
+          <w:rFonts w:ascii="Times New Roman" w:hAnsi="Times New Roman" w:cs="Times New Roman"/>
+          <w:sz w:val="24"/>
+          <w:szCs w:val="24"/>
+          <w:lang w:val="en-GB"/>
+        </w:rPr>
+        <w:t>true shooting attempts. Its abbreviation is “</w:t>
+      </w:r>
+      <w:r>
+        <w:rPr>
+          <w:rFonts w:ascii="Times New Roman" w:hAnsi="Times New Roman" w:cs="Times New Roman"/>
+          <w:sz w:val="24"/>
+          <w:szCs w:val="24"/>
+          <w:lang w:val="en-GB"/>
+        </w:rPr>
+        <w:t>TS%</w:t>
+      </w:r>
+      <w:r>
+        <w:rPr>
+          <w:rFonts w:ascii="Times New Roman" w:hAnsi="Times New Roman" w:cs="Times New Roman"/>
+          <w:sz w:val="24"/>
+          <w:szCs w:val="24"/>
+          <w:lang w:val="en-GB"/>
+        </w:rPr>
+        <w:t>”.</w:t>
+      </w:r>
+    </w:p>
+    <w:p>
+      <w:pPr>
+        <w:pStyle w:val="BodyText"/>
+        <w:rPr>
+          <w:rFonts w:ascii="Times New Roman" w:hAnsi="Times New Roman" w:cs="Times New Roman"/>
+          <w:sz w:val="24"/>
+          <w:szCs w:val="24"/>
+          <w:lang w:val="en-GB"/>
+        </w:rPr>
+      </w:pPr>
+      <w:r>
+        <w:rPr>
+          <w:rFonts w:ascii="Times New Roman" w:hAnsi="Times New Roman" w:cs="Times New Roman"/>
+          <w:i/>
+          <w:iCs/>
+          <w:sz w:val="24"/>
+          <w:szCs w:val="24"/>
+          <w:lang w:val="en-GB"/>
+        </w:rPr>
+        <w:t>True Shooting Attempts</w:t>
+      </w:r>
+      <w:r>
+        <w:rPr>
+          <w:rFonts w:ascii="Times New Roman" w:hAnsi="Times New Roman" w:cs="Times New Roman"/>
+          <w:sz w:val="24"/>
+          <w:szCs w:val="24"/>
+          <w:lang w:val="en-GB"/>
+        </w:rPr>
+        <w:t xml:space="preserve">: </w:t>
+      </w:r>
+      <w:r>
+        <w:rPr>
+          <w:rFonts w:ascii="Times New Roman" w:hAnsi="Times New Roman" w:cs="Times New Roman"/>
+          <w:sz w:val="24"/>
+          <w:szCs w:val="24"/>
+          <w:lang w:val="en-GB"/>
+        </w:rPr>
+        <w:t xml:space="preserve">Given by the </w:t>
+      </w:r>
+      <w:r>
+        <w:rPr>
+          <w:rFonts w:ascii="Times New Roman" w:hAnsi="Times New Roman" w:cs="Times New Roman"/>
+          <w:sz w:val="24"/>
+          <w:szCs w:val="24"/>
+          <w:lang w:val="en-GB"/>
+        </w:rPr>
+        <w:t>product</w:t>
+      </w:r>
+      <w:r>
+        <w:rPr>
+          <w:rFonts w:ascii="Times New Roman" w:hAnsi="Times New Roman" w:cs="Times New Roman"/>
+          <w:sz w:val="24"/>
+          <w:szCs w:val="24"/>
+          <w:lang w:val="en-GB"/>
+        </w:rPr>
+        <w:t xml:space="preserve"> of the field goal attempts, including both 2-field and 3-field</w:t>
+      </w:r>
+      <w:r>
+        <w:rPr>
+          <w:rFonts w:ascii="Times New Roman" w:hAnsi="Times New Roman" w:cs="Times New Roman"/>
+          <w:sz w:val="24"/>
+          <w:szCs w:val="24"/>
+          <w:lang w:val="en-GB"/>
+        </w:rPr>
+        <w:t xml:space="preserve"> attempts augmented by 0.44 units, and the number of free throw attempts.</w:t>
+      </w:r>
+    </w:p>
+    <w:p>
+      <w:pPr>
+        <w:pStyle w:val="BodyText"/>
+        <w:rPr>
+          <w:rFonts w:ascii="Times New Roman" w:hAnsi="Times New Roman" w:cs="Times New Roman"/>
+          <w:sz w:val="24"/>
+          <w:szCs w:val="24"/>
+          <w:lang w:val="en-GB"/>
+        </w:rPr>
+      </w:pPr>
+      <w:r>
+        <w:rPr>
+          <w:rFonts w:ascii="Times New Roman" w:hAnsi="Times New Roman" w:cs="Times New Roman"/>
+          <w:i/>
+          <w:iCs/>
+          <w:sz w:val="24"/>
+          <w:szCs w:val="24"/>
+          <w:lang w:val="en-GB"/>
+        </w:rPr>
+        <w:t>Free Throw Percentage</w:t>
+      </w:r>
+      <w:r>
+        <w:rPr>
+          <w:rFonts w:ascii="Times New Roman" w:hAnsi="Times New Roman" w:cs="Times New Roman"/>
+          <w:sz w:val="24"/>
+          <w:szCs w:val="24"/>
+          <w:lang w:val="en-GB"/>
+        </w:rPr>
+        <w:t xml:space="preserve">: The </w:t>
+      </w:r>
+      <w:r>
+        <w:rPr>
+          <w:rFonts w:ascii="Times New Roman" w:hAnsi="Times New Roman" w:cs="Times New Roman"/>
+          <w:sz w:val="24"/>
+          <w:szCs w:val="24"/>
+          <w:lang w:val="en-GB"/>
+        </w:rPr>
+        <w:t>ratio of free throws scored to attempted given in percentage. Its abbreviation is “FT%”.</w:t>
+      </w:r>
+    </w:p>
+    <w:p>
+      <w:pPr>
+        <w:pStyle w:val="BodyText"/>
+        <w:rPr>
+          <w:rFonts w:ascii="Times New Roman" w:hAnsi="Times New Roman" w:cs="Times New Roman"/>
+          <w:sz w:val="24"/>
+          <w:szCs w:val="24"/>
+          <w:lang w:val="en-GB"/>
+        </w:rPr>
+      </w:pPr>
+      <w:r>
+        <w:rPr>
+          <w:rFonts w:ascii="Times New Roman" w:hAnsi="Times New Roman" w:cs="Times New Roman"/>
+          <w:i/>
+          <w:iCs/>
+          <w:sz w:val="24"/>
+          <w:szCs w:val="24"/>
+          <w:lang w:val="en-GB"/>
+        </w:rPr>
+        <w:t>Usage Percentage</w:t>
+      </w:r>
+      <w:r>
+        <w:rPr>
+          <w:rFonts w:ascii="Times New Roman" w:hAnsi="Times New Roman" w:cs="Times New Roman"/>
+          <w:sz w:val="24"/>
+          <w:szCs w:val="24"/>
+          <w:lang w:val="en-GB"/>
+        </w:rPr>
+        <w:t xml:space="preserve">: </w:t>
+      </w:r>
+      <w:r>
+        <w:rPr>
+          <w:rFonts w:ascii="Times New Roman" w:hAnsi="Times New Roman" w:cs="Times New Roman"/>
+          <w:sz w:val="24"/>
+          <w:szCs w:val="24"/>
+          <w:lang w:val="en-GB"/>
+        </w:rPr>
+        <w:t xml:space="preserve">An estimate of the percentage </w:t>
+      </w:r>
+      <w:r>
+        <w:rPr>
+          <w:rFonts w:ascii="Times New Roman" w:hAnsi="Times New Roman" w:cs="Times New Roman"/>
+          <w:sz w:val="24"/>
+          <w:szCs w:val="24"/>
+          <w:lang w:val="en-GB"/>
+        </w:rPr>
+        <w:t xml:space="preserve">of team plays </w:t>
+      </w:r>
+      <w:r>
+        <w:rPr>
+          <w:rFonts w:ascii="Times New Roman" w:hAnsi="Times New Roman" w:cs="Times New Roman"/>
+          <w:sz w:val="24"/>
+          <w:szCs w:val="24"/>
+          <w:lang w:val="en-GB"/>
+        </w:rPr>
+        <w:t xml:space="preserve">correctly </w:t>
+      </w:r>
+      <w:r>
+        <w:rPr>
+          <w:rFonts w:ascii="Times New Roman" w:hAnsi="Times New Roman" w:cs="Times New Roman"/>
+          <w:sz w:val="24"/>
+          <w:szCs w:val="24"/>
+          <w:lang w:val="en-GB"/>
+        </w:rPr>
+        <w:t>used by a player while he was on t</w:t>
+      </w:r>
+      <w:r>
+        <w:rPr>
+          <w:rFonts w:ascii="Times New Roman" w:hAnsi="Times New Roman" w:cs="Times New Roman"/>
+          <w:sz w:val="24"/>
+          <w:szCs w:val="24"/>
+          <w:lang w:val="en-GB"/>
+        </w:rPr>
+        <w:t xml:space="preserve">he court. Given by adding the true shooting attempts and the number of turnovers, multiplying that value by the division of the number of minutes the team has played by 5, dividing </w:t>
+      </w:r>
+      <w:r>
+        <w:rPr>
+          <w:rFonts w:ascii="Times New Roman" w:hAnsi="Times New Roman" w:cs="Times New Roman"/>
+          <w:sz w:val="24"/>
+          <w:szCs w:val="24"/>
+          <w:lang w:val="en-GB"/>
+        </w:rPr>
+        <w:lastRenderedPageBreak/>
+        <w:t>that product by the product of the minutes played and sum of the team’s true shooting attempts and their turnovers</w:t>
+      </w:r>
+      <w:r>
+        <w:rPr>
+          <w:rFonts w:ascii="Times New Roman" w:hAnsi="Times New Roman" w:cs="Times New Roman"/>
+          <w:sz w:val="24"/>
+          <w:szCs w:val="24"/>
+          <w:lang w:val="en-GB"/>
+        </w:rPr>
+        <w:t>, and multiplying the resulting value by 100</w:t>
+      </w:r>
+      <w:r>
+        <w:rPr>
+          <w:rFonts w:ascii="Times New Roman" w:hAnsi="Times New Roman" w:cs="Times New Roman"/>
+          <w:sz w:val="24"/>
+          <w:szCs w:val="24"/>
+          <w:lang w:val="en-GB"/>
+        </w:rPr>
+        <w:t>. Abbreviated as “U</w:t>
+      </w:r>
+      <w:r>
+        <w:rPr>
+          <w:rFonts w:ascii="Times New Roman" w:hAnsi="Times New Roman" w:cs="Times New Roman"/>
+          <w:sz w:val="24"/>
+          <w:szCs w:val="24"/>
+          <w:lang w:val="en-GB"/>
+        </w:rPr>
+        <w:t>SG</w:t>
+      </w:r>
+      <w:r>
+        <w:rPr>
+          <w:rFonts w:ascii="Times New Roman" w:hAnsi="Times New Roman" w:cs="Times New Roman"/>
+          <w:sz w:val="24"/>
+          <w:szCs w:val="24"/>
+          <w:lang w:val="en-GB"/>
+        </w:rPr>
+        <w:t>%”.</w:t>
+      </w:r>
+    </w:p>
+    <w:p>
+      <w:pPr>
+        <w:rPr>
+          <w:rFonts w:ascii="Times New Roman" w:hAnsi="Times New Roman" w:cs="Times New Roman"/>
+          <w:i/>
+          <w:iCs/>
+          <w:sz w:val="24"/>
+          <w:szCs w:val="24"/>
+          <w:lang w:val="en-GB"/>
+        </w:rPr>
+      </w:pPr>
+      <w:r>
+        <w:rPr>
+          <w:rFonts w:ascii="Times New Roman" w:hAnsi="Times New Roman" w:cs="Times New Roman"/>
+          <w:i/>
+          <w:iCs/>
+          <w:sz w:val="24"/>
+          <w:szCs w:val="24"/>
+          <w:lang w:val="en-GB"/>
+        </w:rPr>
+        <w:t>Assist</w:t>
+      </w:r>
+      <w:r>
+        <w:rPr>
+          <w:rFonts w:ascii="Times New Roman" w:hAnsi="Times New Roman" w:cs="Times New Roman"/>
+          <w:sz w:val="24"/>
+          <w:szCs w:val="24"/>
+          <w:lang w:val="en-GB"/>
+        </w:rPr>
+        <w:t>: A pass or play executed by a player that immediately or consequently leads to a point scored by a fellow teammate.</w:t>
+      </w:r>
+    </w:p>
+    <w:p>
+      <w:pPr>
+        <w:pStyle w:val="BodyText"/>
+        <w:rPr>
+          <w:rFonts w:ascii="Times New Roman" w:hAnsi="Times New Roman" w:cs="Times New Roman"/>
+          <w:sz w:val="24"/>
+          <w:szCs w:val="24"/>
+          <w:lang w:val="en-GB"/>
+        </w:rPr>
+      </w:pPr>
+      <w:r>
+        <w:rPr>
+          <w:rFonts w:ascii="Times New Roman" w:hAnsi="Times New Roman" w:cs="Times New Roman"/>
+          <w:i/>
+          <w:iCs/>
+          <w:sz w:val="24"/>
+          <w:szCs w:val="24"/>
+          <w:lang w:val="en-GB"/>
+        </w:rPr>
+        <w:t>Assist Percentage</w:t>
+      </w:r>
+      <w:r>
+        <w:rPr>
+          <w:rFonts w:ascii="Times New Roman" w:hAnsi="Times New Roman" w:cs="Times New Roman"/>
+          <w:sz w:val="24"/>
+          <w:szCs w:val="24"/>
+          <w:lang w:val="en-GB"/>
+        </w:rPr>
+        <w:t>: A</w:t>
+      </w:r>
+      <w:r>
+        <w:rPr>
+          <w:rFonts w:ascii="Times New Roman" w:hAnsi="Times New Roman" w:cs="Times New Roman"/>
+          <w:sz w:val="24"/>
+          <w:szCs w:val="24"/>
+          <w:lang w:val="en-GB"/>
+        </w:rPr>
+        <w:t>n estimate</w:t>
+      </w:r>
+      <w:r>
+        <w:rPr>
+          <w:rFonts w:ascii="Times New Roman" w:hAnsi="Times New Roman" w:cs="Times New Roman"/>
+          <w:sz w:val="24"/>
+          <w:szCs w:val="24"/>
+          <w:lang w:val="en-GB"/>
+        </w:rPr>
+        <w:t>d</w:t>
+      </w:r>
+      <w:r>
+        <w:rPr>
+          <w:rFonts w:ascii="Times New Roman" w:hAnsi="Times New Roman" w:cs="Times New Roman"/>
+          <w:sz w:val="24"/>
+          <w:szCs w:val="24"/>
+          <w:lang w:val="en-GB"/>
+        </w:rPr>
+        <w:t xml:space="preserve"> percentage of teammate field goals a player assisted while he was on the </w:t>
+      </w:r>
+      <w:r>
+        <w:rPr>
+          <w:rFonts w:ascii="Times New Roman" w:hAnsi="Times New Roman" w:cs="Times New Roman"/>
+          <w:sz w:val="24"/>
+          <w:szCs w:val="24"/>
+          <w:lang w:val="en-GB"/>
+        </w:rPr>
+        <w:t>court. Given by finding the product of dividing the minutes played by the division of the number of minutes the team has played by 5, and the team field goals, minus the player’s field goals, dividing the assists of a player by this newfound product</w:t>
+      </w:r>
+      <w:r>
+        <w:rPr>
+          <w:rFonts w:ascii="Times New Roman" w:hAnsi="Times New Roman" w:cs="Times New Roman"/>
+          <w:sz w:val="24"/>
+          <w:szCs w:val="24"/>
+          <w:lang w:val="en-GB"/>
+        </w:rPr>
+        <w:t xml:space="preserve"> and multiplying it by 100</w:t>
+      </w:r>
+      <w:r>
+        <w:rPr>
+          <w:rFonts w:ascii="Times New Roman" w:hAnsi="Times New Roman" w:cs="Times New Roman"/>
+          <w:sz w:val="24"/>
+          <w:szCs w:val="24"/>
+          <w:lang w:val="en-GB"/>
+        </w:rPr>
+        <w:t>.</w:t>
+      </w:r>
+      <w:r>
+        <w:rPr>
+          <w:rFonts w:ascii="Times New Roman" w:hAnsi="Times New Roman" w:cs="Times New Roman"/>
+          <w:sz w:val="24"/>
+          <w:szCs w:val="24"/>
+          <w:lang w:val="en-GB"/>
+        </w:rPr>
+        <w:t xml:space="preserve"> Abbreviated as “AST%”</w:t>
+      </w:r>
+      <w:r>
+        <w:rPr>
+          <w:rFonts w:ascii="Times New Roman" w:hAnsi="Times New Roman" w:cs="Times New Roman"/>
+          <w:sz w:val="24"/>
+          <w:szCs w:val="24"/>
+          <w:lang w:val="en-GB"/>
+        </w:rPr>
+        <w:t>.</w:t>
+      </w:r>
+    </w:p>
+    <w:p>
+      <w:pPr>
+        <w:pStyle w:val="BodyText"/>
+        <w:rPr>
+          <w:rFonts w:ascii="Times New Roman" w:hAnsi="Times New Roman" w:cs="Times New Roman"/>
+          <w:sz w:val="24"/>
+          <w:szCs w:val="24"/>
+          <w:lang w:val="en-GB"/>
+        </w:rPr>
+      </w:pPr>
+      <w:r>
+        <w:rPr>
+          <w:rFonts w:ascii="Times New Roman" w:hAnsi="Times New Roman" w:cs="Times New Roman"/>
+          <w:i/>
+          <w:iCs/>
+          <w:sz w:val="24"/>
+          <w:szCs w:val="24"/>
+          <w:lang w:val="en-GB"/>
+        </w:rPr>
+        <w:t>Turnover</w:t>
+      </w:r>
+      <w:r>
+        <w:rPr>
+          <w:rFonts w:ascii="Times New Roman" w:hAnsi="Times New Roman" w:cs="Times New Roman"/>
+          <w:sz w:val="24"/>
+          <w:szCs w:val="24"/>
+          <w:lang w:val="en-GB"/>
+        </w:rPr>
+        <w:t xml:space="preserve">: </w:t>
+      </w:r>
+      <w:r>
+        <w:rPr>
+          <w:rFonts w:ascii="Times New Roman" w:hAnsi="Times New Roman" w:cs="Times New Roman"/>
+          <w:sz w:val="24"/>
+          <w:szCs w:val="24"/>
+          <w:lang w:val="en-GB"/>
+        </w:rPr>
+        <w:t>Occurs when a team loses the ball to the opposing team, be it by stepping out of boundaries, rebounds, fouls, among many others.</w:t>
+      </w:r>
+    </w:p>
+    <w:p>
+      <w:pPr>
+        <w:pStyle w:val="BodyText"/>
+        <w:rPr>
+          <w:rFonts w:ascii="Times New Roman" w:hAnsi="Times New Roman" w:cs="Times New Roman"/>
+          <w:sz w:val="24"/>
+          <w:szCs w:val="24"/>
+          <w:lang w:val="en-US"/>
+        </w:rPr>
+      </w:pPr>
+      <w:r>
+        <w:rPr>
+          <w:rFonts w:ascii="Times New Roman" w:hAnsi="Times New Roman" w:cs="Times New Roman"/>
+          <w:i/>
+          <w:iCs/>
+          <w:sz w:val="24"/>
+          <w:szCs w:val="24"/>
+          <w:lang w:val="en-US"/>
+        </w:rPr>
+        <w:t>Turnover Percentage</w:t>
+      </w:r>
+      <w:r>
+        <w:rPr>
+          <w:rFonts w:ascii="Times New Roman" w:hAnsi="Times New Roman" w:cs="Times New Roman"/>
+          <w:sz w:val="24"/>
+          <w:szCs w:val="24"/>
+          <w:lang w:val="en-US"/>
+        </w:rPr>
+        <w:t xml:space="preserve">: </w:t>
+      </w:r>
+      <w:r>
+        <w:rPr>
+          <w:rFonts w:ascii="Times New Roman" w:hAnsi="Times New Roman" w:cs="Times New Roman"/>
+          <w:sz w:val="24"/>
+          <w:szCs w:val="24"/>
+          <w:lang w:val="en-US"/>
+        </w:rPr>
+        <w:t>Given by dividing the number of turnovers by the sum of the free throw attempts and the turnovers, and then multiplying by 100. Abbreviated with “TOV%”</w:t>
+      </w:r>
+      <w:r>
+        <w:rPr>
+          <w:rFonts w:ascii="Times New Roman" w:hAnsi="Times New Roman" w:cs="Times New Roman"/>
+          <w:sz w:val="24"/>
+          <w:szCs w:val="24"/>
+          <w:lang w:val="en-US"/>
+        </w:rPr>
+        <w:t>.</w:t>
+      </w:r>
+    </w:p>
+    <w:p>
+      <w:pPr>
+        <w:rPr>
+          <w:rFonts w:ascii="Times New Roman" w:hAnsi="Times New Roman" w:cs="Times New Roman"/>
+          <w:sz w:val="24"/>
+          <w:szCs w:val="24"/>
+          <w:lang w:val="en-GB"/>
+        </w:rPr>
+      </w:pPr>
+      <w:r>
+        <w:rPr>
+          <w:rFonts w:ascii="Times New Roman" w:hAnsi="Times New Roman" w:cs="Times New Roman"/>
+          <w:i/>
+          <w:iCs/>
+          <w:sz w:val="24"/>
+          <w:szCs w:val="24"/>
+          <w:lang w:val="en-GB"/>
+        </w:rPr>
+        <w:t>Rebound</w:t>
+      </w:r>
+      <w:r>
+        <w:rPr>
+          <w:rFonts w:ascii="Times New Roman" w:hAnsi="Times New Roman" w:cs="Times New Roman"/>
+          <w:sz w:val="24"/>
+          <w:szCs w:val="24"/>
+          <w:lang w:val="en-GB"/>
+        </w:rPr>
+        <w:t>: A grabbed missed shot is qualified as a rebound. It can either be grabbed by the offen</w:t>
+      </w:r>
+      <w:r>
+        <w:rPr>
+          <w:rFonts w:ascii="Times New Roman" w:hAnsi="Times New Roman" w:cs="Times New Roman"/>
+          <w:sz w:val="24"/>
+          <w:szCs w:val="24"/>
+          <w:lang w:val="en-GB"/>
+        </w:rPr>
+        <w:t>ding team (offensive rebound)</w:t>
+      </w:r>
+      <w:r>
+        <w:rPr>
+          <w:rFonts w:ascii="Times New Roman" w:hAnsi="Times New Roman" w:cs="Times New Roman"/>
+          <w:sz w:val="24"/>
+          <w:szCs w:val="24"/>
+          <w:lang w:val="en-GB"/>
+        </w:rPr>
+        <w:t xml:space="preserve"> or the defen</w:t>
+      </w:r>
+      <w:r>
+        <w:rPr>
+          <w:rFonts w:ascii="Times New Roman" w:hAnsi="Times New Roman" w:cs="Times New Roman"/>
+          <w:sz w:val="24"/>
+          <w:szCs w:val="24"/>
+          <w:lang w:val="en-GB"/>
+        </w:rPr>
+        <w:t>ding team (defensive rebound)</w:t>
+      </w:r>
+      <w:r>
+        <w:rPr>
+          <w:rFonts w:ascii="Times New Roman" w:hAnsi="Times New Roman" w:cs="Times New Roman"/>
+          <w:sz w:val="24"/>
+          <w:szCs w:val="24"/>
+          <w:lang w:val="en-GB"/>
+        </w:rPr>
+        <w:t xml:space="preserve"> </w:t>
+      </w:r>
+      <w:sdt>
+        <w:sdtPr>
+          <w:rPr>
+            <w:rFonts w:ascii="Times New Roman" w:hAnsi="Times New Roman" w:cs="Times New Roman"/>
+            <w:sz w:val="24"/>
+            <w:szCs w:val="24"/>
+            <w:lang w:val="en-GB"/>
+          </w:rPr>
+          <w:id w:val="1810279256"/>
+          <w:citation/>
+        </w:sdtPr>
+        <w:sdtContent>
+          <w:r>
+            <w:rPr>
+              <w:rFonts w:ascii="Times New Roman" w:hAnsi="Times New Roman" w:cs="Times New Roman"/>
+              <w:sz w:val="24"/>
+              <w:szCs w:val="24"/>
+              <w:lang w:val="en-GB"/>
+            </w:rPr>
+            <w:fldChar w:fldCharType="begin"/>
+          </w:r>
+          <w:r>
+            <w:rPr>
+              <w:rFonts w:ascii="Times New Roman" w:hAnsi="Times New Roman" w:cs="Times New Roman"/>
+              <w:sz w:val="24"/>
+              <w:szCs w:val="24"/>
+              <w:lang w:val="en-US"/>
+            </w:rPr>
+            <w:instrText xml:space="preserve"> CITATION Lea15 \l 9226 </w:instrText>
+          </w:r>
+          <w:r>
+            <w:rPr>
+              <w:rFonts w:ascii="Times New Roman" w:hAnsi="Times New Roman" w:cs="Times New Roman"/>
+              <w:sz w:val="24"/>
+              <w:szCs w:val="24"/>
+              <w:lang w:val="en-GB"/>
+            </w:rPr>
+            <w:fldChar w:fldCharType="separate"/>
+          </w:r>
+          <w:r>
+            <w:rPr>
+              <w:rFonts w:ascii="Times New Roman" w:hAnsi="Times New Roman" w:cs="Times New Roman"/>
+              <w:noProof/>
+              <w:sz w:val="24"/>
+              <w:szCs w:val="24"/>
+              <w:lang w:val="en-US"/>
+            </w:rPr>
+            <w:t>(Leadoff Digital, 2015)</w:t>
+          </w:r>
+          <w:r>
+            <w:rPr>
+              <w:rFonts w:ascii="Times New Roman" w:hAnsi="Times New Roman" w:cs="Times New Roman"/>
+              <w:sz w:val="24"/>
+              <w:szCs w:val="24"/>
+              <w:lang w:val="en-GB"/>
+            </w:rPr>
+            <w:fldChar w:fldCharType="end"/>
+          </w:r>
+        </w:sdtContent>
+      </w:sdt>
+      <w:r>
+        <w:rPr>
+          <w:rFonts w:ascii="Times New Roman" w:hAnsi="Times New Roman" w:cs="Times New Roman"/>
+          <w:sz w:val="24"/>
+          <w:szCs w:val="24"/>
+          <w:lang w:val="en-GB"/>
+        </w:rPr>
+        <w:t>.</w:t>
+      </w:r>
+    </w:p>
+    <w:p>
+      <w:pPr>
+        <w:rPr>
+          <w:rFonts w:ascii="Times New Roman" w:hAnsi="Times New Roman" w:cs="Times New Roman"/>
+          <w:sz w:val="24"/>
+          <w:szCs w:val="24"/>
+          <w:lang w:val="en-GB"/>
+        </w:rPr>
+      </w:pPr>
+      <w:r>
+        <w:rPr>
+          <w:rFonts w:ascii="Times New Roman" w:hAnsi="Times New Roman" w:cs="Times New Roman"/>
+          <w:i/>
+          <w:iCs/>
+          <w:sz w:val="24"/>
+          <w:szCs w:val="24"/>
+          <w:lang w:val="en-GB"/>
+        </w:rPr>
+        <w:t xml:space="preserve">Total </w:t>
+      </w:r>
+      <w:r>
+        <w:rPr>
+          <w:rFonts w:ascii="Times New Roman" w:hAnsi="Times New Roman" w:cs="Times New Roman"/>
+          <w:i/>
+          <w:iCs/>
+          <w:sz w:val="24"/>
+          <w:szCs w:val="24"/>
+          <w:lang w:val="en-GB"/>
+        </w:rPr>
+        <w:t>Rebounds per Game</w:t>
+      </w:r>
+      <w:r>
+        <w:rPr>
+          <w:rFonts w:ascii="Times New Roman" w:hAnsi="Times New Roman" w:cs="Times New Roman"/>
+          <w:sz w:val="24"/>
+          <w:szCs w:val="24"/>
+          <w:lang w:val="en-GB"/>
+        </w:rPr>
+        <w:t xml:space="preserve">: The average </w:t>
+      </w:r>
+      <w:r>
+        <w:rPr>
+          <w:rFonts w:ascii="Times New Roman" w:hAnsi="Times New Roman" w:cs="Times New Roman"/>
+          <w:sz w:val="24"/>
+          <w:szCs w:val="24"/>
+          <w:lang w:val="en-GB"/>
+        </w:rPr>
+        <w:t>number</w:t>
+      </w:r>
+      <w:r>
+        <w:rPr>
+          <w:rFonts w:ascii="Times New Roman" w:hAnsi="Times New Roman" w:cs="Times New Roman"/>
+          <w:sz w:val="24"/>
+          <w:szCs w:val="24"/>
+          <w:lang w:val="en-GB"/>
+        </w:rPr>
+        <w:t xml:space="preserve"> of secured rebounds</w:t>
+      </w:r>
+      <w:r>
+        <w:rPr>
+          <w:rFonts w:ascii="Times New Roman" w:hAnsi="Times New Roman" w:cs="Times New Roman"/>
+          <w:sz w:val="24"/>
+          <w:szCs w:val="24"/>
+          <w:lang w:val="en-GB"/>
+        </w:rPr>
+        <w:t xml:space="preserve"> (offensive and defensive)</w:t>
+      </w:r>
+      <w:r>
+        <w:rPr>
+          <w:rFonts w:ascii="Times New Roman" w:hAnsi="Times New Roman" w:cs="Times New Roman"/>
+          <w:sz w:val="24"/>
+          <w:szCs w:val="24"/>
+          <w:lang w:val="en-GB"/>
+        </w:rPr>
+        <w:t xml:space="preserve"> per game by a player.</w:t>
+      </w:r>
+      <w:r>
+        <w:rPr>
+          <w:rFonts w:ascii="Times New Roman" w:hAnsi="Times New Roman" w:cs="Times New Roman"/>
+          <w:sz w:val="24"/>
+          <w:szCs w:val="24"/>
+          <w:lang w:val="en-GB"/>
+        </w:rPr>
+        <w:t xml:space="preserve"> Abbreviated as “TRB”.</w:t>
+      </w:r>
+    </w:p>
+    <w:p>
+      <w:pPr>
+        <w:rPr>
+          <w:rFonts w:ascii="Times New Roman" w:hAnsi="Times New Roman" w:cs="Times New Roman"/>
+          <w:sz w:val="24"/>
+          <w:szCs w:val="24"/>
+          <w:lang w:val="en-GB"/>
+        </w:rPr>
+      </w:pPr>
+      <w:r>
+        <w:rPr>
+          <w:rFonts w:ascii="Times New Roman" w:hAnsi="Times New Roman" w:cs="Times New Roman"/>
+          <w:i/>
+          <w:iCs/>
+          <w:sz w:val="24"/>
+          <w:szCs w:val="24"/>
+          <w:lang w:val="en-GB"/>
+        </w:rPr>
+        <w:t>(Total) Rebound Percentage</w:t>
+      </w:r>
+      <w:r>
+        <w:rPr>
+          <w:rFonts w:ascii="Times New Roman" w:hAnsi="Times New Roman" w:cs="Times New Roman"/>
+          <w:sz w:val="24"/>
+          <w:szCs w:val="24"/>
+          <w:lang w:val="en-GB"/>
+        </w:rPr>
+        <w:t xml:space="preserve">: Given by </w:t>
+      </w:r>
+      <w:r>
+        <w:rPr>
+          <w:rFonts w:ascii="Times New Roman" w:hAnsi="Times New Roman" w:cs="Times New Roman"/>
+          <w:sz w:val="24"/>
+          <w:szCs w:val="24"/>
+          <w:lang w:val="en-GB"/>
+        </w:rPr>
+        <w:t xml:space="preserve">taking the product of TRB and </w:t>
+      </w:r>
+      <w:r>
+        <w:rPr>
+          <w:rFonts w:ascii="Times New Roman" w:hAnsi="Times New Roman" w:cs="Times New Roman"/>
+          <w:sz w:val="24"/>
+          <w:szCs w:val="24"/>
+          <w:lang w:val="en-GB"/>
+        </w:rPr>
+        <w:t>the division of the number of minutes the team has played by 5</w:t>
+      </w:r>
+      <w:r>
+        <w:rPr>
+          <w:rFonts w:ascii="Times New Roman" w:hAnsi="Times New Roman" w:cs="Times New Roman"/>
+          <w:sz w:val="24"/>
+          <w:szCs w:val="24"/>
+          <w:lang w:val="en-GB"/>
+        </w:rPr>
+        <w:t>, dividing this product by another product, gotten from the number of minutes played and the sum of the team’s and their opponents total rebounds; and finally multiplying by 100.</w:t>
+      </w:r>
+      <w:r>
+        <w:rPr>
+          <w:rFonts w:ascii="Times New Roman" w:hAnsi="Times New Roman" w:cs="Times New Roman"/>
+          <w:sz w:val="24"/>
+          <w:szCs w:val="24"/>
+          <w:lang w:val="en-GB"/>
+        </w:rPr>
+        <w:t xml:space="preserve"> Abbreviation is “TRB%”.</w:t>
+      </w:r>
+    </w:p>
+    <w:p>
+      <w:pPr>
+        <w:rPr>
+          <w:rFonts w:ascii="Times New Roman" w:hAnsi="Times New Roman" w:cs="Times New Roman"/>
+          <w:sz w:val="24"/>
+          <w:szCs w:val="24"/>
+          <w:lang w:val="en-GB"/>
+        </w:rPr>
+      </w:pPr>
+      <w:r>
+        <w:rPr>
+          <w:rFonts w:ascii="Times New Roman" w:hAnsi="Times New Roman" w:cs="Times New Roman"/>
+          <w:i/>
+          <w:iCs/>
+          <w:sz w:val="24"/>
+          <w:szCs w:val="24"/>
+          <w:lang w:val="en-GB"/>
+        </w:rPr>
+        <w:t>Block</w:t>
+      </w:r>
+      <w:r>
+        <w:rPr>
+          <w:rFonts w:ascii="Times New Roman" w:hAnsi="Times New Roman" w:cs="Times New Roman"/>
+          <w:sz w:val="24"/>
+          <w:szCs w:val="24"/>
+          <w:lang w:val="en-GB"/>
+        </w:rPr>
+        <w:t>:</w:t>
+      </w:r>
+    </w:p>
+    <w:p>
+      <w:pPr>
+        <w:rPr>
+          <w:rFonts w:ascii="Times New Roman" w:hAnsi="Times New Roman" w:cs="Times New Roman"/>
+          <w:sz w:val="24"/>
+          <w:szCs w:val="24"/>
+          <w:lang w:val="en-GB"/>
+        </w:rPr>
+      </w:pPr>
+      <w:r>
+        <w:rPr>
+          <w:rFonts w:ascii="Times New Roman" w:hAnsi="Times New Roman" w:cs="Times New Roman"/>
+          <w:i/>
+          <w:iCs/>
+          <w:sz w:val="24"/>
+          <w:szCs w:val="24"/>
+          <w:lang w:val="en-GB"/>
+        </w:rPr>
+        <w:lastRenderedPageBreak/>
+        <w:t>Block Percentage</w:t>
+      </w:r>
+      <w:r>
+        <w:rPr>
+          <w:rFonts w:ascii="Times New Roman" w:hAnsi="Times New Roman" w:cs="Times New Roman"/>
+          <w:sz w:val="24"/>
+          <w:szCs w:val="24"/>
+          <w:lang w:val="en-GB"/>
+        </w:rPr>
+        <w:t>:</w:t>
+      </w:r>
+    </w:p>
+    <w:p>
+      <w:pPr>
+        <w:rPr>
+          <w:rFonts w:ascii="Times New Roman" w:hAnsi="Times New Roman" w:cs="Times New Roman"/>
+          <w:sz w:val="24"/>
+          <w:szCs w:val="24"/>
+          <w:lang w:val="en-GB"/>
+        </w:rPr>
+      </w:pPr>
+      <w:r>
+        <w:rPr>
+          <w:rFonts w:ascii="Times New Roman" w:hAnsi="Times New Roman" w:cs="Times New Roman"/>
+          <w:i/>
+          <w:iCs/>
+          <w:sz w:val="24"/>
+          <w:szCs w:val="24"/>
+          <w:lang w:val="en-GB"/>
+        </w:rPr>
+        <w:t>Steal</w:t>
+      </w:r>
+      <w:r>
+        <w:rPr>
+          <w:rFonts w:ascii="Times New Roman" w:hAnsi="Times New Roman" w:cs="Times New Roman"/>
+          <w:sz w:val="24"/>
+          <w:szCs w:val="24"/>
+          <w:lang w:val="en-GB"/>
+        </w:rPr>
+        <w:t>:</w:t>
+      </w:r>
+    </w:p>
+    <w:p>
+      <w:pPr>
+        <w:rPr>
+          <w:rFonts w:ascii="Times New Roman" w:hAnsi="Times New Roman" w:cs="Times New Roman"/>
+          <w:sz w:val="24"/>
+          <w:szCs w:val="24"/>
+          <w:lang w:val="en-GB"/>
+        </w:rPr>
+      </w:pPr>
+      <w:r>
+        <w:rPr>
+          <w:rFonts w:ascii="Times New Roman" w:hAnsi="Times New Roman" w:cs="Times New Roman"/>
+          <w:i/>
+          <w:iCs/>
+          <w:sz w:val="24"/>
+          <w:szCs w:val="24"/>
+          <w:lang w:val="en-GB"/>
+        </w:rPr>
+        <w:t>Steal Percentage</w:t>
+      </w:r>
+      <w:r>
+        <w:rPr>
+          <w:rFonts w:ascii="Times New Roman" w:hAnsi="Times New Roman" w:cs="Times New Roman"/>
+          <w:sz w:val="24"/>
+          <w:szCs w:val="24"/>
+          <w:lang w:val="en-GB"/>
+        </w:rPr>
+        <w:t>:</w:t>
+      </w:r>
+    </w:p>
+    <w:p>
+      <w:pPr>
+        <w:rPr>
+          <w:rFonts w:ascii="Times New Roman" w:hAnsi="Times New Roman" w:cs="Times New Roman"/>
+          <w:sz w:val="24"/>
+          <w:szCs w:val="24"/>
+          <w:lang w:val="en-GB"/>
+        </w:rPr>
+      </w:pPr>
+      <w:r>
+        <w:rPr>
+          <w:rFonts w:ascii="Times New Roman" w:hAnsi="Times New Roman" w:cs="Times New Roman"/>
+          <w:i/>
+          <w:iCs/>
+          <w:sz w:val="24"/>
+          <w:szCs w:val="24"/>
+          <w:lang w:val="en-GB"/>
+        </w:rPr>
+        <w:t>Prospect</w:t>
+      </w:r>
+      <w:r>
+        <w:rPr>
+          <w:rFonts w:ascii="Times New Roman" w:hAnsi="Times New Roman" w:cs="Times New Roman"/>
+          <w:sz w:val="24"/>
+          <w:szCs w:val="24"/>
+          <w:lang w:val="en-GB"/>
+        </w:rPr>
+        <w:t>:</w:t>
+      </w:r>
+    </w:p>
+    <w:p>
+      <w:pPr>
+        <w:rPr>
+          <w:rFonts w:ascii="Times New Roman" w:hAnsi="Times New Roman" w:cs="Times New Roman"/>
+          <w:sz w:val="24"/>
+          <w:szCs w:val="24"/>
+          <w:lang w:val="en-GB"/>
+        </w:rPr>
+      </w:pPr>
+      <w:r>
+        <w:rPr>
+          <w:rFonts w:ascii="Times New Roman" w:hAnsi="Times New Roman" w:cs="Times New Roman"/>
+          <w:i/>
+          <w:iCs/>
+          <w:sz w:val="24"/>
+          <w:szCs w:val="24"/>
+          <w:lang w:val="en-GB"/>
+        </w:rPr>
+        <w:t>Starter</w:t>
+      </w:r>
+      <w:r>
+        <w:rPr>
+          <w:rFonts w:ascii="Times New Roman" w:hAnsi="Times New Roman" w:cs="Times New Roman"/>
+          <w:sz w:val="24"/>
+          <w:szCs w:val="24"/>
+          <w:lang w:val="en-GB"/>
+        </w:rPr>
+        <w:t>:</w:t>
+      </w:r>
+    </w:p>
+    <w:p>
+      <w:pPr>
+        <w:rPr>
+          <w:rFonts w:ascii="Times New Roman" w:hAnsi="Times New Roman" w:cs="Times New Roman"/>
+          <w:sz w:val="24"/>
+          <w:szCs w:val="24"/>
+          <w:lang w:val="en-GB"/>
+        </w:rPr>
+      </w:pPr>
+      <w:r>
+        <w:rPr>
+          <w:rFonts w:ascii="Times New Roman" w:hAnsi="Times New Roman" w:cs="Times New Roman"/>
+          <w:i/>
+          <w:iCs/>
+          <w:sz w:val="24"/>
+          <w:szCs w:val="24"/>
+          <w:lang w:val="en-GB"/>
+        </w:rPr>
+        <w:t>Veteran</w:t>
+      </w:r>
+      <w:r>
+        <w:rPr>
+          <w:rFonts w:ascii="Times New Roman" w:hAnsi="Times New Roman" w:cs="Times New Roman"/>
+          <w:sz w:val="24"/>
+          <w:szCs w:val="24"/>
+          <w:lang w:val="en-GB"/>
+        </w:rPr>
+        <w:t>:</w:t>
+      </w:r>
+    </w:p>
+    <w:p>
+      <w:pPr>
+        <w:rPr>
+          <w:rFonts w:ascii="Times New Roman" w:hAnsi="Times New Roman" w:cs="Times New Roman"/>
+          <w:sz w:val="24"/>
+          <w:szCs w:val="24"/>
+          <w:lang w:val="en-GB"/>
+        </w:rPr>
+      </w:pPr>
+      <w:r>
+        <w:rPr>
+          <w:rFonts w:ascii="Times New Roman" w:hAnsi="Times New Roman" w:cs="Times New Roman"/>
+          <w:i/>
+          <w:iCs/>
+          <w:sz w:val="24"/>
+          <w:szCs w:val="24"/>
+          <w:lang w:val="en-GB"/>
+        </w:rPr>
+        <w:t>All-Star</w:t>
+      </w:r>
+      <w:r>
+        <w:rPr>
+          <w:rFonts w:ascii="Times New Roman" w:hAnsi="Times New Roman" w:cs="Times New Roman"/>
+          <w:sz w:val="24"/>
+          <w:szCs w:val="24"/>
+          <w:lang w:val="en-GB"/>
+        </w:rPr>
+        <w:t>:</w:t>
+      </w:r>
+    </w:p>
+    <w:p>
+      <w:pPr>
+        <w:rPr>
+          <w:rFonts w:ascii="Times New Roman" w:hAnsi="Times New Roman" w:cs="Times New Roman"/>
+          <w:sz w:val="24"/>
+          <w:szCs w:val="24"/>
+          <w:lang w:val="en-GB"/>
+        </w:rPr>
+      </w:pPr>
+      <w:r>
+        <w:rPr>
+          <w:rFonts w:ascii="Times New Roman" w:hAnsi="Times New Roman" w:cs="Times New Roman"/>
+          <w:sz w:val="24"/>
+          <w:szCs w:val="24"/>
+          <w:lang w:val="en-GB"/>
+        </w:rPr>
+        <w:t xml:space="preserve">All of the above definitions and formula were taken from the website </w:t>
+      </w:r>
+      <w:r>
+        <w:rPr>
+          <w:rFonts w:ascii="Times New Roman" w:hAnsi="Times New Roman" w:cs="Times New Roman"/>
+          <w:i/>
+          <w:iCs/>
+          <w:sz w:val="24"/>
+          <w:szCs w:val="24"/>
+          <w:lang w:val="en-GB"/>
+        </w:rPr>
+        <w:t>Basketball References</w:t>
+      </w:r>
+      <w:r>
+        <w:rPr>
+          <w:rFonts w:ascii="Times New Roman" w:hAnsi="Times New Roman" w:cs="Times New Roman"/>
+          <w:sz w:val="24"/>
+          <w:szCs w:val="24"/>
+          <w:lang w:val="en-GB"/>
+        </w:rPr>
+        <w:t xml:space="preserve"> unless stated otherwise </w:t>
+      </w:r>
+      <w:sdt>
+        <w:sdtPr>
+          <w:rPr>
+            <w:rFonts w:ascii="Times New Roman" w:hAnsi="Times New Roman" w:cs="Times New Roman"/>
+            <w:sz w:val="24"/>
+            <w:szCs w:val="24"/>
+            <w:lang w:val="en-GB"/>
+          </w:rPr>
+          <w:id w:val="2143146570"/>
+          <w:citation/>
+        </w:sdtPr>
+        <w:sdtContent>
+          <w:r>
+            <w:rPr>
+              <w:rFonts w:ascii="Times New Roman" w:hAnsi="Times New Roman" w:cs="Times New Roman"/>
+              <w:sz w:val="24"/>
+              <w:szCs w:val="24"/>
+              <w:lang w:val="en-GB"/>
+            </w:rPr>
+            <w:fldChar w:fldCharType="begin"/>
+          </w:r>
+          <w:r>
+            <w:rPr>
+              <w:rFonts w:ascii="Times New Roman" w:hAnsi="Times New Roman" w:cs="Times New Roman"/>
+              <w:sz w:val="24"/>
+              <w:szCs w:val="24"/>
+              <w:lang w:val="en-US"/>
+            </w:rPr>
+            <w:instrText xml:space="preserve"> CITATION Spo \l 9226 </w:instrText>
+          </w:r>
+          <w:r>
+            <w:rPr>
+              <w:rFonts w:ascii="Times New Roman" w:hAnsi="Times New Roman" w:cs="Times New Roman"/>
+              <w:sz w:val="24"/>
+              <w:szCs w:val="24"/>
+              <w:lang w:val="en-GB"/>
+            </w:rPr>
+            <w:fldChar w:fldCharType="separate"/>
+          </w:r>
+          <w:r>
+            <w:rPr>
+              <w:rFonts w:ascii="Times New Roman" w:hAnsi="Times New Roman" w:cs="Times New Roman"/>
+              <w:noProof/>
+              <w:sz w:val="24"/>
+              <w:szCs w:val="24"/>
+              <w:lang w:val="en-US"/>
+            </w:rPr>
+            <w:t>(Sports Reference LLC, n.d.)</w:t>
+          </w:r>
+          <w:r>
+            <w:rPr>
+              <w:rFonts w:ascii="Times New Roman" w:hAnsi="Times New Roman" w:cs="Times New Roman"/>
+              <w:sz w:val="24"/>
+              <w:szCs w:val="24"/>
+              <w:lang w:val="en-GB"/>
+            </w:rPr>
+            <w:fldChar w:fldCharType="end"/>
+          </w:r>
+        </w:sdtContent>
+      </w:sdt>
+      <w:r>
+        <w:rPr>
+          <w:rFonts w:ascii="Times New Roman" w:hAnsi="Times New Roman" w:cs="Times New Roman"/>
+          <w:sz w:val="24"/>
+          <w:szCs w:val="24"/>
+          <w:lang w:val="en-GB"/>
+        </w:rPr>
+        <w:t>.</w:t>
+      </w:r>
+    </w:p>
+    <w:p>
+      <w:pPr>
+        <w:pStyle w:val="Heading2"/>
+        <w:rPr>
+          <w:lang w:val="en-GB"/>
+        </w:rPr>
+      </w:pPr>
+      <w:r>
+        <w:rPr>
+          <w:lang w:val="en-GB"/>
+        </w:rPr>
+        <w:t>Solution Proposal</w:t>
+      </w:r>
+    </w:p>
+    <w:p>
+      <w:pPr>
+        <w:pStyle w:val="BodyText"/>
+        <w:rPr>
+          <w:rFonts w:ascii="Times New Roman" w:hAnsi="Times New Roman" w:cs="Times New Roman"/>
+          <w:sz w:val="24"/>
+          <w:szCs w:val="24"/>
+          <w:lang w:val="en-GB"/>
+        </w:rPr>
+      </w:pPr>
+    </w:p>
+    <w:p>
+      <w:pPr>
+        <w:pStyle w:val="Heading2"/>
+        <w:rPr>
+          <w:lang w:val="en-GB"/>
+        </w:rPr>
+      </w:pPr>
+      <w:r>
+        <w:rPr>
+          <w:lang w:val="en-GB"/>
+        </w:rPr>
+        <w:t>Solution Selection</w:t>
+      </w:r>
+    </w:p>
+    <w:p>
+      <w:pPr>
+        <w:pStyle w:val="BodyText"/>
+        <w:rPr>
+          <w:rFonts w:ascii="Times New Roman" w:hAnsi="Times New Roman" w:cs="Times New Roman"/>
+          <w:sz w:val="24"/>
+          <w:szCs w:val="24"/>
+          <w:lang w:val="en-GB"/>
+        </w:rPr>
+      </w:pPr>
+    </w:p>
+    <w:p>
+      <w:pPr>
+        <w:pStyle w:val="Heading2"/>
+        <w:rPr>
+          <w:lang w:val="en-GB"/>
+        </w:rPr>
+      </w:pPr>
+      <w:r>
+        <w:rPr>
+          <w:lang w:val="en-GB"/>
+        </w:rPr>
+        <w:t>Design Drafts</w:t>
+      </w:r>
+    </w:p>
+    <w:p>
+      <w:pPr>
+        <w:pStyle w:val="BodyText"/>
+        <w:rPr>
+          <w:rFonts w:ascii="Times New Roman" w:hAnsi="Times New Roman" w:cs="Times New Roman"/>
+          <w:sz w:val="24"/>
+          <w:szCs w:val="24"/>
+          <w:lang w:val="en-GB"/>
+        </w:rPr>
+      </w:pPr>
+    </w:p>
+    <w:p>
+      <w:pPr>
+        <w:pStyle w:val="Heading2"/>
+        <w:rPr>
+          <w:lang w:val="en-GB"/>
+        </w:rPr>
+      </w:pPr>
+      <w:r>
+        <w:rPr>
+          <w:lang w:val="en-GB"/>
+        </w:rPr>
+        <w:t>Final Report and Specifications</w:t>
+      </w:r>
+    </w:p>
+    <w:p>
+      <w:pPr>
+        <w:pStyle w:val="BodyText"/>
+        <w:rPr>
+          <w:rFonts w:ascii="Times New Roman" w:hAnsi="Times New Roman" w:cs="Times New Roman"/>
+          <w:sz w:val="24"/>
+          <w:szCs w:val="24"/>
+          <w:lang w:val="en-GB"/>
+        </w:rPr>
+      </w:pPr>
+    </w:p>
+    <w:p>
+      <w:pPr>
+        <w:pStyle w:val="BodyText"/>
         <w:rPr>
           <w:rFonts w:ascii="Times New Roman" w:hAnsi="Times New Roman" w:cs="Times New Roman"/>
           <w:sz w:val="24"/>
@@ -1655,7 +2832,7 @@
       </w:pPr>
     </w:p>
     <w:sectPr>
-      <w:headerReference w:type="default" r:id="rId13"/>
+      <w:headerReference w:type="default" r:id="rId10"/>
       <w:pgSz w:w="12240" w:h="15840"/>
       <w:pgMar w:top="1440" w:right="1440" w:bottom="1440" w:left="1440" w:header="720" w:footer="720" w:gutter="0"/>
       <w:pgNumType w:start="1"/>
@@ -3003,13 +4180,82 @@
     <b:MonthAccessed>September</b:MonthAccessed>
     <b:DayAccessed>29</b:DayAccessed>
     <b:Version>1.1</b:Version>
+    <b:RefOrder>4</b:RefOrder>
+  </b:Source>
+  <b:Source>
+    <b:Tag>Lea15</b:Tag>
+    <b:SourceType>InternetSite</b:SourceType>
+    <b:Guid>{D9EF4FD3-C413-4392-90BD-CDC96BDE14AE}</b:Guid>
+    <b:Author>
+      <b:Author>
+        <b:Corporate>Leadoff Digital</b:Corporate>
+      </b:Author>
+    </b:Author>
+    <b:Title>NBA Dictionary</b:Title>
+    <b:InternetSiteTitle>Sporting Charts</b:InternetSiteTitle>
+    <b:Year>2015</b:Year>
+    <b:URL>https://www.sportingcharts.com/NBA/dictionary/</b:URL>
+    <b:LCID>en-GB</b:LCID>
+    <b:RefOrder>2</b:RefOrder>
+  </b:Source>
+  <b:Source>
+    <b:Tag>Mar21</b:Tag>
+    <b:SourceType>InternetSite</b:SourceType>
+    <b:Guid>{8F432F10-B5A1-41A6-A753-3519A1E7F6A7}</b:Guid>
+    <b:LCID>en-GB</b:LCID>
+    <b:Author>
+      <b:Author>
+        <b:NameList>
+          <b:Person>
+            <b:Last>Hagness</b:Last>
+            <b:First>Marcus</b:First>
+          </b:Person>
+        </b:NameList>
+      </b:Author>
+    </b:Author>
+    <b:Title>The Most Important Stats To Track For Your Basketball Team</b:Title>
+    <b:InternetSiteTitle>Basketball Breaktrough</b:InternetSiteTitle>
+    <b:Year>2021</b:Year>
+    <b:URL>https://www.breakthroughbasketball.com/stats/how-we-use-stats-Hagness.html</b:URL>
+    <b:RefOrder>5</b:RefOrder>
+  </b:Source>
+  <b:Source>
+    <b:Tag>Fiv21</b:Tag>
+    <b:SourceType>InternetSite</b:SourceType>
+    <b:Guid>{8671BD8B-D7C0-43F3-816A-6C70715D2FF9}</b:Guid>
+    <b:Author>
+      <b:Author>
+        <b:Corporate>FiveThirtyEight</b:Corporate>
+      </b:Author>
+    </b:Author>
+    <b:Title>2021-22 NBA Player Projections</b:Title>
+    <b:InternetSiteTitle>FiftyThirtyEight</b:InternetSiteTitle>
+    <b:Year>2021</b:Year>
+    <b:Month>August</b:Month>
+    <b:Day>30</b:Day>
+    <b:URL>https://projects.fivethirtyeight.com/2022-nba-player-projections/lebron-james/</b:URL>
     <b:RefOrder>1</b:RefOrder>
+  </b:Source>
+  <b:Source>
+    <b:Tag>Spo</b:Tag>
+    <b:SourceType>InternetSite</b:SourceType>
+    <b:Guid>{CE6E317F-39ED-445B-9309-8ACA14893E8C}</b:Guid>
+    <b:LCID>en-GB</b:LCID>
+    <b:Author>
+      <b:Author>
+        <b:Corporate>Sports Reference LLC</b:Corporate>
+      </b:Author>
+    </b:Author>
+    <b:Title>Glossary</b:Title>
+    <b:InternetSiteTitle>Basketball-Reference.com - Basketball Statistics and History</b:InternetSiteTitle>
+    <b:URL>https://www.basketball-reference.com/about/glossary.html#fga</b:URL>
+    <b:RefOrder>3</b:RefOrder>
   </b:Source>
 </b:Sources>
 </file>
 
 <file path=customXml/itemProps1.xml><?xml version="1.0" encoding="utf-8"?>
-<ds:datastoreItem xmlns:ds="http://schemas.openxmlformats.org/officeDocument/2006/customXml" ds:itemID="{CEE8D4DA-58CD-45C2-A8BD-A2341F316394}">
+<ds:datastoreItem xmlns:ds="http://schemas.openxmlformats.org/officeDocument/2006/customXml" ds:itemID="{D8A84355-799D-4024-B7EA-D60E500D554A}">
   <ds:schemaRefs>
     <ds:schemaRef ds:uri="http://schemas.openxmlformats.org/officeDocument/2006/bibliography"/>
   </ds:schemaRefs>

</xml_diff>

<commit_message>
Finished info gathering and proposed a creative solution Documented reasons for the solution rejection
</commit_message>
<xml_diff>
--- a/docs/Engineering Method.docx
+++ b/docs/Engineering Method.docx
@@ -1132,6 +1132,7 @@
           <w:id w:val="-536354329"/>
           <w:citation/>
         </w:sdtPr>
+        <w:sdtEndPr/>
         <w:sdtContent>
           <w:r>
             <w:rPr>
@@ -1411,6 +1412,7 @@
           <w:id w:val="2052194547"/>
           <w:citation/>
         </w:sdtPr>
+        <w:sdtEndPr/>
         <w:sdtContent>
           <w:r>
             <w:rPr>
@@ -1507,638 +1509,7 @@
           <w:szCs w:val="24"/>
           <w:lang w:val="en-GB"/>
         </w:rPr>
-        <w:t>, as well as their respective formulas and abbreviations. With this in mind, the following terms are deemed as relevant to the problem:</w:t>
-      </w:r>
-    </w:p>
-    <w:p>
-      <w:pPr>
-        <w:pStyle w:val="BodyText"/>
-        <w:rPr>
-          <w:rFonts w:ascii="Times New Roman" w:hAnsi="Times New Roman" w:cs="Times New Roman"/>
-          <w:sz w:val="24"/>
-          <w:szCs w:val="24"/>
-          <w:lang w:val="en-GB"/>
-        </w:rPr>
-      </w:pPr>
-      <w:r>
-        <w:rPr>
-          <w:rFonts w:ascii="Times New Roman" w:hAnsi="Times New Roman" w:cs="Times New Roman"/>
-          <w:i/>
-          <w:iCs/>
-          <w:sz w:val="24"/>
-          <w:szCs w:val="24"/>
-          <w:lang w:val="en-GB"/>
-        </w:rPr>
-        <w:t>True Shooting Percentage</w:t>
-      </w:r>
-      <w:r>
-        <w:rPr>
-          <w:rFonts w:ascii="Times New Roman" w:hAnsi="Times New Roman" w:cs="Times New Roman"/>
-          <w:sz w:val="24"/>
-          <w:szCs w:val="24"/>
-          <w:lang w:val="en-GB"/>
-        </w:rPr>
-        <w:t>: A</w:t>
-      </w:r>
-      <w:r>
-        <w:rPr>
-          <w:rFonts w:ascii="Times New Roman" w:hAnsi="Times New Roman" w:cs="Times New Roman"/>
-          <w:sz w:val="24"/>
-          <w:szCs w:val="24"/>
-          <w:lang w:val="en-GB"/>
-        </w:rPr>
-        <w:t xml:space="preserve"> measure of shooting efficiency that </w:t>
-      </w:r>
-      <w:r>
-        <w:rPr>
-          <w:rFonts w:ascii="Times New Roman" w:hAnsi="Times New Roman" w:cs="Times New Roman"/>
-          <w:sz w:val="24"/>
-          <w:szCs w:val="24"/>
-          <w:lang w:val="en-GB"/>
-        </w:rPr>
-        <w:t>considers</w:t>
-      </w:r>
-      <w:r>
-        <w:rPr>
-          <w:rFonts w:ascii="Times New Roman" w:hAnsi="Times New Roman" w:cs="Times New Roman"/>
-          <w:sz w:val="24"/>
-          <w:szCs w:val="24"/>
-          <w:lang w:val="en-GB"/>
-        </w:rPr>
-        <w:t xml:space="preserve"> field goals, 3-point field goals, and free throws</w:t>
-      </w:r>
-      <w:r>
-        <w:rPr>
-          <w:rFonts w:ascii="Times New Roman" w:hAnsi="Times New Roman" w:cs="Times New Roman"/>
-          <w:sz w:val="24"/>
-          <w:szCs w:val="24"/>
-          <w:lang w:val="en-GB"/>
-        </w:rPr>
-        <w:t xml:space="preserve">. Its formula is given by dividing the number of points scored by the player, by </w:t>
-      </w:r>
-      <w:r>
-        <w:rPr>
-          <w:rFonts w:ascii="Times New Roman" w:hAnsi="Times New Roman" w:cs="Times New Roman"/>
-          <w:sz w:val="24"/>
-          <w:szCs w:val="24"/>
-          <w:lang w:val="en-GB"/>
-        </w:rPr>
-        <w:t xml:space="preserve">double </w:t>
-      </w:r>
-      <w:r>
-        <w:rPr>
-          <w:rFonts w:ascii="Times New Roman" w:hAnsi="Times New Roman" w:cs="Times New Roman"/>
-          <w:sz w:val="24"/>
-          <w:szCs w:val="24"/>
-          <w:lang w:val="en-GB"/>
-        </w:rPr>
-        <w:t>the</w:t>
-      </w:r>
-      <w:r>
-        <w:rPr>
-          <w:rFonts w:ascii="Times New Roman" w:hAnsi="Times New Roman" w:cs="Times New Roman"/>
-          <w:sz w:val="24"/>
-          <w:szCs w:val="24"/>
-          <w:lang w:val="en-GB"/>
-        </w:rPr>
-        <w:t xml:space="preserve"> </w:t>
-      </w:r>
-      <w:r>
-        <w:rPr>
-          <w:rFonts w:ascii="Times New Roman" w:hAnsi="Times New Roman" w:cs="Times New Roman"/>
-          <w:sz w:val="24"/>
-          <w:szCs w:val="24"/>
-          <w:lang w:val="en-GB"/>
-        </w:rPr>
-        <w:t>true shooting attempts. Its abbreviation is “</w:t>
-      </w:r>
-      <w:r>
-        <w:rPr>
-          <w:rFonts w:ascii="Times New Roman" w:hAnsi="Times New Roman" w:cs="Times New Roman"/>
-          <w:sz w:val="24"/>
-          <w:szCs w:val="24"/>
-          <w:lang w:val="en-GB"/>
-        </w:rPr>
-        <w:t>TS%</w:t>
-      </w:r>
-      <w:r>
-        <w:rPr>
-          <w:rFonts w:ascii="Times New Roman" w:hAnsi="Times New Roman" w:cs="Times New Roman"/>
-          <w:sz w:val="24"/>
-          <w:szCs w:val="24"/>
-          <w:lang w:val="en-GB"/>
-        </w:rPr>
-        <w:t>”.</w:t>
-      </w:r>
-    </w:p>
-    <w:p>
-      <w:pPr>
-        <w:pStyle w:val="BodyText"/>
-        <w:rPr>
-          <w:rFonts w:ascii="Times New Roman" w:hAnsi="Times New Roman" w:cs="Times New Roman"/>
-          <w:sz w:val="24"/>
-          <w:szCs w:val="24"/>
-          <w:lang w:val="en-GB"/>
-        </w:rPr>
-      </w:pPr>
-      <w:r>
-        <w:rPr>
-          <w:rFonts w:ascii="Times New Roman" w:hAnsi="Times New Roman" w:cs="Times New Roman"/>
-          <w:i/>
-          <w:iCs/>
-          <w:sz w:val="24"/>
-          <w:szCs w:val="24"/>
-          <w:lang w:val="en-GB"/>
-        </w:rPr>
-        <w:t>True Shooting Attempts</w:t>
-      </w:r>
-      <w:r>
-        <w:rPr>
-          <w:rFonts w:ascii="Times New Roman" w:hAnsi="Times New Roman" w:cs="Times New Roman"/>
-          <w:sz w:val="24"/>
-          <w:szCs w:val="24"/>
-          <w:lang w:val="en-GB"/>
-        </w:rPr>
-        <w:t xml:space="preserve">: </w:t>
-      </w:r>
-      <w:r>
-        <w:rPr>
-          <w:rFonts w:ascii="Times New Roman" w:hAnsi="Times New Roman" w:cs="Times New Roman"/>
-          <w:sz w:val="24"/>
-          <w:szCs w:val="24"/>
-          <w:lang w:val="en-GB"/>
-        </w:rPr>
-        <w:t xml:space="preserve">Given by the </w:t>
-      </w:r>
-      <w:r>
-        <w:rPr>
-          <w:rFonts w:ascii="Times New Roman" w:hAnsi="Times New Roman" w:cs="Times New Roman"/>
-          <w:sz w:val="24"/>
-          <w:szCs w:val="24"/>
-          <w:lang w:val="en-GB"/>
-        </w:rPr>
-        <w:t>product</w:t>
-      </w:r>
-      <w:r>
-        <w:rPr>
-          <w:rFonts w:ascii="Times New Roman" w:hAnsi="Times New Roman" w:cs="Times New Roman"/>
-          <w:sz w:val="24"/>
-          <w:szCs w:val="24"/>
-          <w:lang w:val="en-GB"/>
-        </w:rPr>
-        <w:t xml:space="preserve"> of the field goal attempts, including both 2-field and 3-field</w:t>
-      </w:r>
-      <w:r>
-        <w:rPr>
-          <w:rFonts w:ascii="Times New Roman" w:hAnsi="Times New Roman" w:cs="Times New Roman"/>
-          <w:sz w:val="24"/>
-          <w:szCs w:val="24"/>
-          <w:lang w:val="en-GB"/>
-        </w:rPr>
-        <w:t xml:space="preserve"> attempts augmented by 0.44 units, and the number of free throw attempts.</w:t>
-      </w:r>
-    </w:p>
-    <w:p>
-      <w:pPr>
-        <w:pStyle w:val="BodyText"/>
-        <w:rPr>
-          <w:rFonts w:ascii="Times New Roman" w:hAnsi="Times New Roman" w:cs="Times New Roman"/>
-          <w:sz w:val="24"/>
-          <w:szCs w:val="24"/>
-          <w:lang w:val="en-GB"/>
-        </w:rPr>
-      </w:pPr>
-      <w:r>
-        <w:rPr>
-          <w:rFonts w:ascii="Times New Roman" w:hAnsi="Times New Roman" w:cs="Times New Roman"/>
-          <w:i/>
-          <w:iCs/>
-          <w:sz w:val="24"/>
-          <w:szCs w:val="24"/>
-          <w:lang w:val="en-GB"/>
-        </w:rPr>
-        <w:t>Free Throw Percentage</w:t>
-      </w:r>
-      <w:r>
-        <w:rPr>
-          <w:rFonts w:ascii="Times New Roman" w:hAnsi="Times New Roman" w:cs="Times New Roman"/>
-          <w:sz w:val="24"/>
-          <w:szCs w:val="24"/>
-          <w:lang w:val="en-GB"/>
-        </w:rPr>
-        <w:t xml:space="preserve">: The </w:t>
-      </w:r>
-      <w:r>
-        <w:rPr>
-          <w:rFonts w:ascii="Times New Roman" w:hAnsi="Times New Roman" w:cs="Times New Roman"/>
-          <w:sz w:val="24"/>
-          <w:szCs w:val="24"/>
-          <w:lang w:val="en-GB"/>
-        </w:rPr>
-        <w:t>ratio of free throws scored to attempted given in percentage. Its abbreviation is “FT%”.</w:t>
-      </w:r>
-    </w:p>
-    <w:p>
-      <w:pPr>
-        <w:pStyle w:val="BodyText"/>
-        <w:rPr>
-          <w:rFonts w:ascii="Times New Roman" w:hAnsi="Times New Roman" w:cs="Times New Roman"/>
-          <w:sz w:val="24"/>
-          <w:szCs w:val="24"/>
-          <w:lang w:val="en-GB"/>
-        </w:rPr>
-      </w:pPr>
-      <w:r>
-        <w:rPr>
-          <w:rFonts w:ascii="Times New Roman" w:hAnsi="Times New Roman" w:cs="Times New Roman"/>
-          <w:i/>
-          <w:iCs/>
-          <w:sz w:val="24"/>
-          <w:szCs w:val="24"/>
-          <w:lang w:val="en-GB"/>
-        </w:rPr>
-        <w:t>Usage Percentage</w:t>
-      </w:r>
-      <w:r>
-        <w:rPr>
-          <w:rFonts w:ascii="Times New Roman" w:hAnsi="Times New Roman" w:cs="Times New Roman"/>
-          <w:sz w:val="24"/>
-          <w:szCs w:val="24"/>
-          <w:lang w:val="en-GB"/>
-        </w:rPr>
-        <w:t xml:space="preserve">: </w:t>
-      </w:r>
-      <w:r>
-        <w:rPr>
-          <w:rFonts w:ascii="Times New Roman" w:hAnsi="Times New Roman" w:cs="Times New Roman"/>
-          <w:sz w:val="24"/>
-          <w:szCs w:val="24"/>
-          <w:lang w:val="en-GB"/>
-        </w:rPr>
-        <w:t xml:space="preserve">An estimate of the percentage </w:t>
-      </w:r>
-      <w:r>
-        <w:rPr>
-          <w:rFonts w:ascii="Times New Roman" w:hAnsi="Times New Roman" w:cs="Times New Roman"/>
-          <w:sz w:val="24"/>
-          <w:szCs w:val="24"/>
-          <w:lang w:val="en-GB"/>
-        </w:rPr>
-        <w:t xml:space="preserve">of team plays </w:t>
-      </w:r>
-      <w:r>
-        <w:rPr>
-          <w:rFonts w:ascii="Times New Roman" w:hAnsi="Times New Roman" w:cs="Times New Roman"/>
-          <w:sz w:val="24"/>
-          <w:szCs w:val="24"/>
-          <w:lang w:val="en-GB"/>
-        </w:rPr>
-        <w:t xml:space="preserve">correctly </w:t>
-      </w:r>
-      <w:r>
-        <w:rPr>
-          <w:rFonts w:ascii="Times New Roman" w:hAnsi="Times New Roman" w:cs="Times New Roman"/>
-          <w:sz w:val="24"/>
-          <w:szCs w:val="24"/>
-          <w:lang w:val="en-GB"/>
-        </w:rPr>
-        <w:t>used by a player while he was on t</w:t>
-      </w:r>
-      <w:r>
-        <w:rPr>
-          <w:rFonts w:ascii="Times New Roman" w:hAnsi="Times New Roman" w:cs="Times New Roman"/>
-          <w:sz w:val="24"/>
-          <w:szCs w:val="24"/>
-          <w:lang w:val="en-GB"/>
-        </w:rPr>
-        <w:t xml:space="preserve">he court. Given by adding the true shooting attempts and the number of turnovers, multiplying that value by the division of the number of minutes the team has played by 5, dividing </w:t>
-      </w:r>
-      <w:r>
-        <w:rPr>
-          <w:rFonts w:ascii="Times New Roman" w:hAnsi="Times New Roman" w:cs="Times New Roman"/>
-          <w:sz w:val="24"/>
-          <w:szCs w:val="24"/>
-          <w:lang w:val="en-GB"/>
-        </w:rPr>
-        <w:lastRenderedPageBreak/>
-        <w:t>that product by the product of the minutes played and sum of the team’s true shooting attempts and their turnovers</w:t>
-      </w:r>
-      <w:r>
-        <w:rPr>
-          <w:rFonts w:ascii="Times New Roman" w:hAnsi="Times New Roman" w:cs="Times New Roman"/>
-          <w:sz w:val="24"/>
-          <w:szCs w:val="24"/>
-          <w:lang w:val="en-GB"/>
-        </w:rPr>
-        <w:t>, and multiplying the resulting value by 100</w:t>
-      </w:r>
-      <w:r>
-        <w:rPr>
-          <w:rFonts w:ascii="Times New Roman" w:hAnsi="Times New Roman" w:cs="Times New Roman"/>
-          <w:sz w:val="24"/>
-          <w:szCs w:val="24"/>
-          <w:lang w:val="en-GB"/>
-        </w:rPr>
-        <w:t>. Abbreviated as “U</w:t>
-      </w:r>
-      <w:r>
-        <w:rPr>
-          <w:rFonts w:ascii="Times New Roman" w:hAnsi="Times New Roman" w:cs="Times New Roman"/>
-          <w:sz w:val="24"/>
-          <w:szCs w:val="24"/>
-          <w:lang w:val="en-GB"/>
-        </w:rPr>
-        <w:t>SG</w:t>
-      </w:r>
-      <w:r>
-        <w:rPr>
-          <w:rFonts w:ascii="Times New Roman" w:hAnsi="Times New Roman" w:cs="Times New Roman"/>
-          <w:sz w:val="24"/>
-          <w:szCs w:val="24"/>
-          <w:lang w:val="en-GB"/>
-        </w:rPr>
-        <w:t>%”.</w:t>
-      </w:r>
-    </w:p>
-    <w:p>
-      <w:pPr>
-        <w:rPr>
-          <w:rFonts w:ascii="Times New Roman" w:hAnsi="Times New Roman" w:cs="Times New Roman"/>
-          <w:i/>
-          <w:iCs/>
-          <w:sz w:val="24"/>
-          <w:szCs w:val="24"/>
-          <w:lang w:val="en-GB"/>
-        </w:rPr>
-      </w:pPr>
-      <w:r>
-        <w:rPr>
-          <w:rFonts w:ascii="Times New Roman" w:hAnsi="Times New Roman" w:cs="Times New Roman"/>
-          <w:i/>
-          <w:iCs/>
-          <w:sz w:val="24"/>
-          <w:szCs w:val="24"/>
-          <w:lang w:val="en-GB"/>
-        </w:rPr>
-        <w:t>Assist</w:t>
-      </w:r>
-      <w:r>
-        <w:rPr>
-          <w:rFonts w:ascii="Times New Roman" w:hAnsi="Times New Roman" w:cs="Times New Roman"/>
-          <w:sz w:val="24"/>
-          <w:szCs w:val="24"/>
-          <w:lang w:val="en-GB"/>
-        </w:rPr>
-        <w:t>: A pass or play executed by a player that immediately or consequently leads to a point scored by a fellow teammate.</w:t>
-      </w:r>
-    </w:p>
-    <w:p>
-      <w:pPr>
-        <w:pStyle w:val="BodyText"/>
-        <w:rPr>
-          <w:rFonts w:ascii="Times New Roman" w:hAnsi="Times New Roman" w:cs="Times New Roman"/>
-          <w:sz w:val="24"/>
-          <w:szCs w:val="24"/>
-          <w:lang w:val="en-GB"/>
-        </w:rPr>
-      </w:pPr>
-      <w:r>
-        <w:rPr>
-          <w:rFonts w:ascii="Times New Roman" w:hAnsi="Times New Roman" w:cs="Times New Roman"/>
-          <w:i/>
-          <w:iCs/>
-          <w:sz w:val="24"/>
-          <w:szCs w:val="24"/>
-          <w:lang w:val="en-GB"/>
-        </w:rPr>
-        <w:t>Assist Percentage</w:t>
-      </w:r>
-      <w:r>
-        <w:rPr>
-          <w:rFonts w:ascii="Times New Roman" w:hAnsi="Times New Roman" w:cs="Times New Roman"/>
-          <w:sz w:val="24"/>
-          <w:szCs w:val="24"/>
-          <w:lang w:val="en-GB"/>
-        </w:rPr>
-        <w:t>: A</w:t>
-      </w:r>
-      <w:r>
-        <w:rPr>
-          <w:rFonts w:ascii="Times New Roman" w:hAnsi="Times New Roman" w:cs="Times New Roman"/>
-          <w:sz w:val="24"/>
-          <w:szCs w:val="24"/>
-          <w:lang w:val="en-GB"/>
-        </w:rPr>
-        <w:t>n estimate</w:t>
-      </w:r>
-      <w:r>
-        <w:rPr>
-          <w:rFonts w:ascii="Times New Roman" w:hAnsi="Times New Roman" w:cs="Times New Roman"/>
-          <w:sz w:val="24"/>
-          <w:szCs w:val="24"/>
-          <w:lang w:val="en-GB"/>
-        </w:rPr>
-        <w:t>d</w:t>
-      </w:r>
-      <w:r>
-        <w:rPr>
-          <w:rFonts w:ascii="Times New Roman" w:hAnsi="Times New Roman" w:cs="Times New Roman"/>
-          <w:sz w:val="24"/>
-          <w:szCs w:val="24"/>
-          <w:lang w:val="en-GB"/>
-        </w:rPr>
-        <w:t xml:space="preserve"> percentage of teammate field goals a player assisted while he was on the </w:t>
-      </w:r>
-      <w:r>
-        <w:rPr>
-          <w:rFonts w:ascii="Times New Roman" w:hAnsi="Times New Roman" w:cs="Times New Roman"/>
-          <w:sz w:val="24"/>
-          <w:szCs w:val="24"/>
-          <w:lang w:val="en-GB"/>
-        </w:rPr>
-        <w:t>court. Given by finding the product of dividing the minutes played by the division of the number of minutes the team has played by 5, and the team field goals, minus the player’s field goals, dividing the assists of a player by this newfound product</w:t>
-      </w:r>
-      <w:r>
-        <w:rPr>
-          <w:rFonts w:ascii="Times New Roman" w:hAnsi="Times New Roman" w:cs="Times New Roman"/>
-          <w:sz w:val="24"/>
-          <w:szCs w:val="24"/>
-          <w:lang w:val="en-GB"/>
-        </w:rPr>
-        <w:t xml:space="preserve"> and multiplying it by 100</w:t>
-      </w:r>
-      <w:r>
-        <w:rPr>
-          <w:rFonts w:ascii="Times New Roman" w:hAnsi="Times New Roman" w:cs="Times New Roman"/>
-          <w:sz w:val="24"/>
-          <w:szCs w:val="24"/>
-          <w:lang w:val="en-GB"/>
-        </w:rPr>
-        <w:t>.</w:t>
-      </w:r>
-      <w:r>
-        <w:rPr>
-          <w:rFonts w:ascii="Times New Roman" w:hAnsi="Times New Roman" w:cs="Times New Roman"/>
-          <w:sz w:val="24"/>
-          <w:szCs w:val="24"/>
-          <w:lang w:val="en-GB"/>
-        </w:rPr>
-        <w:t xml:space="preserve"> Abbreviated as “AST%”</w:t>
-      </w:r>
-      <w:r>
-        <w:rPr>
-          <w:rFonts w:ascii="Times New Roman" w:hAnsi="Times New Roman" w:cs="Times New Roman"/>
-          <w:sz w:val="24"/>
-          <w:szCs w:val="24"/>
-          <w:lang w:val="en-GB"/>
-        </w:rPr>
-        <w:t>.</w:t>
-      </w:r>
-    </w:p>
-    <w:p>
-      <w:pPr>
-        <w:pStyle w:val="BodyText"/>
-        <w:rPr>
-          <w:rFonts w:ascii="Times New Roman" w:hAnsi="Times New Roman" w:cs="Times New Roman"/>
-          <w:sz w:val="24"/>
-          <w:szCs w:val="24"/>
-          <w:lang w:val="en-GB"/>
-        </w:rPr>
-      </w:pPr>
-      <w:r>
-        <w:rPr>
-          <w:rFonts w:ascii="Times New Roman" w:hAnsi="Times New Roman" w:cs="Times New Roman"/>
-          <w:i/>
-          <w:iCs/>
-          <w:sz w:val="24"/>
-          <w:szCs w:val="24"/>
-          <w:lang w:val="en-GB"/>
-        </w:rPr>
-        <w:t>Turnover</w:t>
-      </w:r>
-      <w:r>
-        <w:rPr>
-          <w:rFonts w:ascii="Times New Roman" w:hAnsi="Times New Roman" w:cs="Times New Roman"/>
-          <w:sz w:val="24"/>
-          <w:szCs w:val="24"/>
-          <w:lang w:val="en-GB"/>
-        </w:rPr>
-        <w:t xml:space="preserve">: </w:t>
-      </w:r>
-      <w:r>
-        <w:rPr>
-          <w:rFonts w:ascii="Times New Roman" w:hAnsi="Times New Roman" w:cs="Times New Roman"/>
-          <w:sz w:val="24"/>
-          <w:szCs w:val="24"/>
-          <w:lang w:val="en-GB"/>
-        </w:rPr>
-        <w:t>Occurs when a team loses the ball to the opposing team, be it by stepping out of boundaries, rebounds, fouls, among many others.</w:t>
-      </w:r>
-    </w:p>
-    <w:p>
-      <w:pPr>
-        <w:pStyle w:val="BodyText"/>
-        <w:rPr>
-          <w:rFonts w:ascii="Times New Roman" w:hAnsi="Times New Roman" w:cs="Times New Roman"/>
-          <w:sz w:val="24"/>
-          <w:szCs w:val="24"/>
-          <w:lang w:val="en-US"/>
-        </w:rPr>
-      </w:pPr>
-      <w:r>
-        <w:rPr>
-          <w:rFonts w:ascii="Times New Roman" w:hAnsi="Times New Roman" w:cs="Times New Roman"/>
-          <w:i/>
-          <w:iCs/>
-          <w:sz w:val="24"/>
-          <w:szCs w:val="24"/>
-          <w:lang w:val="en-US"/>
-        </w:rPr>
-        <w:t>Turnover Percentage</w:t>
-      </w:r>
-      <w:r>
-        <w:rPr>
-          <w:rFonts w:ascii="Times New Roman" w:hAnsi="Times New Roman" w:cs="Times New Roman"/>
-          <w:sz w:val="24"/>
-          <w:szCs w:val="24"/>
-          <w:lang w:val="en-US"/>
-        </w:rPr>
-        <w:t xml:space="preserve">: </w:t>
-      </w:r>
-      <w:r>
-        <w:rPr>
-          <w:rFonts w:ascii="Times New Roman" w:hAnsi="Times New Roman" w:cs="Times New Roman"/>
-          <w:sz w:val="24"/>
-          <w:szCs w:val="24"/>
-          <w:lang w:val="en-US"/>
-        </w:rPr>
-        <w:t>Given by dividing the number of turnovers by the sum of the free throw attempts and the turnovers, and then multiplying by 100. Abbreviated with “TOV%”</w:t>
-      </w:r>
-      <w:r>
-        <w:rPr>
-          <w:rFonts w:ascii="Times New Roman" w:hAnsi="Times New Roman" w:cs="Times New Roman"/>
-          <w:sz w:val="24"/>
-          <w:szCs w:val="24"/>
-          <w:lang w:val="en-US"/>
-        </w:rPr>
-        <w:t>.</w:t>
-      </w:r>
-    </w:p>
-    <w:p>
-      <w:pPr>
-        <w:rPr>
-          <w:rFonts w:ascii="Times New Roman" w:hAnsi="Times New Roman" w:cs="Times New Roman"/>
-          <w:sz w:val="24"/>
-          <w:szCs w:val="24"/>
-          <w:lang w:val="en-GB"/>
-        </w:rPr>
-      </w:pPr>
-      <w:r>
-        <w:rPr>
-          <w:rFonts w:ascii="Times New Roman" w:hAnsi="Times New Roman" w:cs="Times New Roman"/>
-          <w:i/>
-          <w:iCs/>
-          <w:sz w:val="24"/>
-          <w:szCs w:val="24"/>
-          <w:lang w:val="en-GB"/>
-        </w:rPr>
-        <w:t>Rebound</w:t>
-      </w:r>
-      <w:r>
-        <w:rPr>
-          <w:rFonts w:ascii="Times New Roman" w:hAnsi="Times New Roman" w:cs="Times New Roman"/>
-          <w:sz w:val="24"/>
-          <w:szCs w:val="24"/>
-          <w:lang w:val="en-GB"/>
-        </w:rPr>
-        <w:t>: A grabbed missed shot is qualified as a rebound. It can either be grabbed by the offen</w:t>
-      </w:r>
-      <w:r>
-        <w:rPr>
-          <w:rFonts w:ascii="Times New Roman" w:hAnsi="Times New Roman" w:cs="Times New Roman"/>
-          <w:sz w:val="24"/>
-          <w:szCs w:val="24"/>
-          <w:lang w:val="en-GB"/>
-        </w:rPr>
-        <w:t>ding team (offensive rebound)</w:t>
-      </w:r>
-      <w:r>
-        <w:rPr>
-          <w:rFonts w:ascii="Times New Roman" w:hAnsi="Times New Roman" w:cs="Times New Roman"/>
-          <w:sz w:val="24"/>
-          <w:szCs w:val="24"/>
-          <w:lang w:val="en-GB"/>
-        </w:rPr>
-        <w:t xml:space="preserve"> or the defen</w:t>
-      </w:r>
-      <w:r>
-        <w:rPr>
-          <w:rFonts w:ascii="Times New Roman" w:hAnsi="Times New Roman" w:cs="Times New Roman"/>
-          <w:sz w:val="24"/>
-          <w:szCs w:val="24"/>
-          <w:lang w:val="en-GB"/>
-        </w:rPr>
-        <w:t>ding team (defensive rebound)</w:t>
+        <w:t>, as well as their respective formulas and abbreviations</w:t>
       </w:r>
       <w:r>
         <w:rPr>
@@ -2157,508 +1528,7 @@
             <w:szCs w:val="24"/>
             <w:lang w:val="en-GB"/>
           </w:rPr>
-          <w:id w:val="1810279256"/>
-          <w:citation/>
-        </w:sdtPr>
-        <w:sdtContent>
-          <w:r>
-            <w:rPr>
-              <w:rFonts w:ascii="Times New Roman" w:hAnsi="Times New Roman" w:cs="Times New Roman"/>
-              <w:sz w:val="24"/>
-              <w:szCs w:val="24"/>
-              <w:lang w:val="en-GB"/>
-            </w:rPr>
-            <w:fldChar w:fldCharType="begin"/>
-          </w:r>
-          <w:r>
-            <w:rPr>
-              <w:rFonts w:ascii="Times New Roman" w:hAnsi="Times New Roman" w:cs="Times New Roman"/>
-              <w:sz w:val="24"/>
-              <w:szCs w:val="24"/>
-              <w:lang w:val="en-US"/>
-            </w:rPr>
-            <w:instrText xml:space="preserve"> CITATION Lea15 \l 9226 </w:instrText>
-          </w:r>
-          <w:r>
-            <w:rPr>
-              <w:rFonts w:ascii="Times New Roman" w:hAnsi="Times New Roman" w:cs="Times New Roman"/>
-              <w:sz w:val="24"/>
-              <w:szCs w:val="24"/>
-              <w:lang w:val="en-GB"/>
-            </w:rPr>
-            <w:fldChar w:fldCharType="separate"/>
-          </w:r>
-          <w:r>
-            <w:rPr>
-              <w:rFonts w:ascii="Times New Roman" w:hAnsi="Times New Roman" w:cs="Times New Roman"/>
-              <w:noProof/>
-              <w:sz w:val="24"/>
-              <w:szCs w:val="24"/>
-              <w:lang w:val="en-US"/>
-            </w:rPr>
-            <w:t>(Leadoff Digital, 2015)</w:t>
-          </w:r>
-          <w:r>
-            <w:rPr>
-              <w:rFonts w:ascii="Times New Roman" w:hAnsi="Times New Roman" w:cs="Times New Roman"/>
-              <w:sz w:val="24"/>
-              <w:szCs w:val="24"/>
-              <w:lang w:val="en-GB"/>
-            </w:rPr>
-            <w:fldChar w:fldCharType="end"/>
-          </w:r>
-        </w:sdtContent>
-      </w:sdt>
-      <w:r>
-        <w:rPr>
-          <w:rFonts w:ascii="Times New Roman" w:hAnsi="Times New Roman" w:cs="Times New Roman"/>
-          <w:sz w:val="24"/>
-          <w:szCs w:val="24"/>
-          <w:lang w:val="en-GB"/>
-        </w:rPr>
-        <w:t>.</w:t>
-      </w:r>
-    </w:p>
-    <w:p>
-      <w:pPr>
-        <w:rPr>
-          <w:rFonts w:ascii="Times New Roman" w:hAnsi="Times New Roman" w:cs="Times New Roman"/>
-          <w:sz w:val="24"/>
-          <w:szCs w:val="24"/>
-          <w:lang w:val="en-GB"/>
-        </w:rPr>
-      </w:pPr>
-      <w:r>
-        <w:rPr>
-          <w:rFonts w:ascii="Times New Roman" w:hAnsi="Times New Roman" w:cs="Times New Roman"/>
-          <w:i/>
-          <w:iCs/>
-          <w:sz w:val="24"/>
-          <w:szCs w:val="24"/>
-          <w:lang w:val="en-GB"/>
-        </w:rPr>
-        <w:t xml:space="preserve">Total </w:t>
-      </w:r>
-      <w:r>
-        <w:rPr>
-          <w:rFonts w:ascii="Times New Roman" w:hAnsi="Times New Roman" w:cs="Times New Roman"/>
-          <w:i/>
-          <w:iCs/>
-          <w:sz w:val="24"/>
-          <w:szCs w:val="24"/>
-          <w:lang w:val="en-GB"/>
-        </w:rPr>
-        <w:t>Rebounds per Game</w:t>
-      </w:r>
-      <w:r>
-        <w:rPr>
-          <w:rFonts w:ascii="Times New Roman" w:hAnsi="Times New Roman" w:cs="Times New Roman"/>
-          <w:sz w:val="24"/>
-          <w:szCs w:val="24"/>
-          <w:lang w:val="en-GB"/>
-        </w:rPr>
-        <w:t xml:space="preserve">: The average </w:t>
-      </w:r>
-      <w:r>
-        <w:rPr>
-          <w:rFonts w:ascii="Times New Roman" w:hAnsi="Times New Roman" w:cs="Times New Roman"/>
-          <w:sz w:val="24"/>
-          <w:szCs w:val="24"/>
-          <w:lang w:val="en-GB"/>
-        </w:rPr>
-        <w:t>number</w:t>
-      </w:r>
-      <w:r>
-        <w:rPr>
-          <w:rFonts w:ascii="Times New Roman" w:hAnsi="Times New Roman" w:cs="Times New Roman"/>
-          <w:sz w:val="24"/>
-          <w:szCs w:val="24"/>
-          <w:lang w:val="en-GB"/>
-        </w:rPr>
-        <w:t xml:space="preserve"> of secured rebounds</w:t>
-      </w:r>
-      <w:r>
-        <w:rPr>
-          <w:rFonts w:ascii="Times New Roman" w:hAnsi="Times New Roman" w:cs="Times New Roman"/>
-          <w:sz w:val="24"/>
-          <w:szCs w:val="24"/>
-          <w:lang w:val="en-GB"/>
-        </w:rPr>
-        <w:t xml:space="preserve"> (offensive and defensive)</w:t>
-      </w:r>
-      <w:r>
-        <w:rPr>
-          <w:rFonts w:ascii="Times New Roman" w:hAnsi="Times New Roman" w:cs="Times New Roman"/>
-          <w:sz w:val="24"/>
-          <w:szCs w:val="24"/>
-          <w:lang w:val="en-GB"/>
-        </w:rPr>
-        <w:t xml:space="preserve"> per game by a player.</w:t>
-      </w:r>
-      <w:r>
-        <w:rPr>
-          <w:rFonts w:ascii="Times New Roman" w:hAnsi="Times New Roman" w:cs="Times New Roman"/>
-          <w:sz w:val="24"/>
-          <w:szCs w:val="24"/>
-          <w:lang w:val="en-GB"/>
-        </w:rPr>
-        <w:t xml:space="preserve"> Abbreviated as “TRB”.</w:t>
-      </w:r>
-    </w:p>
-    <w:p>
-      <w:pPr>
-        <w:rPr>
-          <w:rFonts w:ascii="Times New Roman" w:hAnsi="Times New Roman" w:cs="Times New Roman"/>
-          <w:sz w:val="24"/>
-          <w:szCs w:val="24"/>
-          <w:lang w:val="en-GB"/>
-        </w:rPr>
-      </w:pPr>
-      <w:r>
-        <w:rPr>
-          <w:rFonts w:ascii="Times New Roman" w:hAnsi="Times New Roman" w:cs="Times New Roman"/>
-          <w:i/>
-          <w:iCs/>
-          <w:sz w:val="24"/>
-          <w:szCs w:val="24"/>
-          <w:lang w:val="en-GB"/>
-        </w:rPr>
-        <w:t>(Total) Rebound Percentage</w:t>
-      </w:r>
-      <w:r>
-        <w:rPr>
-          <w:rFonts w:ascii="Times New Roman" w:hAnsi="Times New Roman" w:cs="Times New Roman"/>
-          <w:sz w:val="24"/>
-          <w:szCs w:val="24"/>
-          <w:lang w:val="en-GB"/>
-        </w:rPr>
-        <w:t xml:space="preserve">: Given by </w:t>
-      </w:r>
-      <w:r>
-        <w:rPr>
-          <w:rFonts w:ascii="Times New Roman" w:hAnsi="Times New Roman" w:cs="Times New Roman"/>
-          <w:sz w:val="24"/>
-          <w:szCs w:val="24"/>
-          <w:lang w:val="en-GB"/>
-        </w:rPr>
-        <w:t xml:space="preserve">taking the product of TRB and </w:t>
-      </w:r>
-      <w:r>
-        <w:rPr>
-          <w:rFonts w:ascii="Times New Roman" w:hAnsi="Times New Roman" w:cs="Times New Roman"/>
-          <w:sz w:val="24"/>
-          <w:szCs w:val="24"/>
-          <w:lang w:val="en-GB"/>
-        </w:rPr>
-        <w:t>the division of the number of minutes the team has played by 5</w:t>
-      </w:r>
-      <w:r>
-        <w:rPr>
-          <w:rFonts w:ascii="Times New Roman" w:hAnsi="Times New Roman" w:cs="Times New Roman"/>
-          <w:sz w:val="24"/>
-          <w:szCs w:val="24"/>
-          <w:lang w:val="en-GB"/>
-        </w:rPr>
-        <w:t>, dividing this product by another product, gotten from the number of minutes played and the sum of the team’s and their opponents total rebounds; and finally multiplying by 100.</w:t>
-      </w:r>
-      <w:r>
-        <w:rPr>
-          <w:rFonts w:ascii="Times New Roman" w:hAnsi="Times New Roman" w:cs="Times New Roman"/>
-          <w:sz w:val="24"/>
-          <w:szCs w:val="24"/>
-          <w:lang w:val="en-GB"/>
-        </w:rPr>
-        <w:t xml:space="preserve"> Abbreviation is “TRB%”.</w:t>
-      </w:r>
-    </w:p>
-    <w:p>
-      <w:pPr>
-        <w:rPr>
-          <w:rFonts w:ascii="Times New Roman" w:hAnsi="Times New Roman" w:cs="Times New Roman"/>
-          <w:sz w:val="24"/>
-          <w:szCs w:val="24"/>
-          <w:lang w:val="en-GB"/>
-        </w:rPr>
-      </w:pPr>
-      <w:r>
-        <w:rPr>
-          <w:rFonts w:ascii="Times New Roman" w:hAnsi="Times New Roman" w:cs="Times New Roman"/>
-          <w:i/>
-          <w:iCs/>
-          <w:sz w:val="24"/>
-          <w:szCs w:val="24"/>
-          <w:lang w:val="en-GB"/>
-        </w:rPr>
-        <w:t>Block</w:t>
-      </w:r>
-      <w:r>
-        <w:rPr>
-          <w:rFonts w:ascii="Times New Roman" w:hAnsi="Times New Roman" w:cs="Times New Roman"/>
-          <w:sz w:val="24"/>
-          <w:szCs w:val="24"/>
-          <w:lang w:val="en-GB"/>
-        </w:rPr>
-        <w:t>:</w:t>
-      </w:r>
-    </w:p>
-    <w:p>
-      <w:pPr>
-        <w:rPr>
-          <w:rFonts w:ascii="Times New Roman" w:hAnsi="Times New Roman" w:cs="Times New Roman"/>
-          <w:sz w:val="24"/>
-          <w:szCs w:val="24"/>
-          <w:lang w:val="en-GB"/>
-        </w:rPr>
-      </w:pPr>
-      <w:r>
-        <w:rPr>
-          <w:rFonts w:ascii="Times New Roman" w:hAnsi="Times New Roman" w:cs="Times New Roman"/>
-          <w:i/>
-          <w:iCs/>
-          <w:sz w:val="24"/>
-          <w:szCs w:val="24"/>
-          <w:lang w:val="en-GB"/>
-        </w:rPr>
-        <w:lastRenderedPageBreak/>
-        <w:t>Block Percentage</w:t>
-      </w:r>
-      <w:r>
-        <w:rPr>
-          <w:rFonts w:ascii="Times New Roman" w:hAnsi="Times New Roman" w:cs="Times New Roman"/>
-          <w:sz w:val="24"/>
-          <w:szCs w:val="24"/>
-          <w:lang w:val="en-GB"/>
-        </w:rPr>
-        <w:t>:</w:t>
-      </w:r>
-    </w:p>
-    <w:p>
-      <w:pPr>
-        <w:rPr>
-          <w:rFonts w:ascii="Times New Roman" w:hAnsi="Times New Roman" w:cs="Times New Roman"/>
-          <w:sz w:val="24"/>
-          <w:szCs w:val="24"/>
-          <w:lang w:val="en-GB"/>
-        </w:rPr>
-      </w:pPr>
-      <w:r>
-        <w:rPr>
-          <w:rFonts w:ascii="Times New Roman" w:hAnsi="Times New Roman" w:cs="Times New Roman"/>
-          <w:i/>
-          <w:iCs/>
-          <w:sz w:val="24"/>
-          <w:szCs w:val="24"/>
-          <w:lang w:val="en-GB"/>
-        </w:rPr>
-        <w:t>Steal</w:t>
-      </w:r>
-      <w:r>
-        <w:rPr>
-          <w:rFonts w:ascii="Times New Roman" w:hAnsi="Times New Roman" w:cs="Times New Roman"/>
-          <w:sz w:val="24"/>
-          <w:szCs w:val="24"/>
-          <w:lang w:val="en-GB"/>
-        </w:rPr>
-        <w:t>:</w:t>
-      </w:r>
-    </w:p>
-    <w:p>
-      <w:pPr>
-        <w:rPr>
-          <w:rFonts w:ascii="Times New Roman" w:hAnsi="Times New Roman" w:cs="Times New Roman"/>
-          <w:sz w:val="24"/>
-          <w:szCs w:val="24"/>
-          <w:lang w:val="en-GB"/>
-        </w:rPr>
-      </w:pPr>
-      <w:r>
-        <w:rPr>
-          <w:rFonts w:ascii="Times New Roman" w:hAnsi="Times New Roman" w:cs="Times New Roman"/>
-          <w:i/>
-          <w:iCs/>
-          <w:sz w:val="24"/>
-          <w:szCs w:val="24"/>
-          <w:lang w:val="en-GB"/>
-        </w:rPr>
-        <w:t>Steal Percentage</w:t>
-      </w:r>
-      <w:r>
-        <w:rPr>
-          <w:rFonts w:ascii="Times New Roman" w:hAnsi="Times New Roman" w:cs="Times New Roman"/>
-          <w:sz w:val="24"/>
-          <w:szCs w:val="24"/>
-          <w:lang w:val="en-GB"/>
-        </w:rPr>
-        <w:t>:</w:t>
-      </w:r>
-    </w:p>
-    <w:p>
-      <w:pPr>
-        <w:rPr>
-          <w:rFonts w:ascii="Times New Roman" w:hAnsi="Times New Roman" w:cs="Times New Roman"/>
-          <w:sz w:val="24"/>
-          <w:szCs w:val="24"/>
-          <w:lang w:val="en-GB"/>
-        </w:rPr>
-      </w:pPr>
-      <w:r>
-        <w:rPr>
-          <w:rFonts w:ascii="Times New Roman" w:hAnsi="Times New Roman" w:cs="Times New Roman"/>
-          <w:i/>
-          <w:iCs/>
-          <w:sz w:val="24"/>
-          <w:szCs w:val="24"/>
-          <w:lang w:val="en-GB"/>
-        </w:rPr>
-        <w:t>Prospect</w:t>
-      </w:r>
-      <w:r>
-        <w:rPr>
-          <w:rFonts w:ascii="Times New Roman" w:hAnsi="Times New Roman" w:cs="Times New Roman"/>
-          <w:sz w:val="24"/>
-          <w:szCs w:val="24"/>
-          <w:lang w:val="en-GB"/>
-        </w:rPr>
-        <w:t>:</w:t>
-      </w:r>
-    </w:p>
-    <w:p>
-      <w:pPr>
-        <w:rPr>
-          <w:rFonts w:ascii="Times New Roman" w:hAnsi="Times New Roman" w:cs="Times New Roman"/>
-          <w:sz w:val="24"/>
-          <w:szCs w:val="24"/>
-          <w:lang w:val="en-GB"/>
-        </w:rPr>
-      </w:pPr>
-      <w:r>
-        <w:rPr>
-          <w:rFonts w:ascii="Times New Roman" w:hAnsi="Times New Roman" w:cs="Times New Roman"/>
-          <w:i/>
-          <w:iCs/>
-          <w:sz w:val="24"/>
-          <w:szCs w:val="24"/>
-          <w:lang w:val="en-GB"/>
-        </w:rPr>
-        <w:t>Starter</w:t>
-      </w:r>
-      <w:r>
-        <w:rPr>
-          <w:rFonts w:ascii="Times New Roman" w:hAnsi="Times New Roman" w:cs="Times New Roman"/>
-          <w:sz w:val="24"/>
-          <w:szCs w:val="24"/>
-          <w:lang w:val="en-GB"/>
-        </w:rPr>
-        <w:t>:</w:t>
-      </w:r>
-    </w:p>
-    <w:p>
-      <w:pPr>
-        <w:rPr>
-          <w:rFonts w:ascii="Times New Roman" w:hAnsi="Times New Roman" w:cs="Times New Roman"/>
-          <w:sz w:val="24"/>
-          <w:szCs w:val="24"/>
-          <w:lang w:val="en-GB"/>
-        </w:rPr>
-      </w:pPr>
-      <w:r>
-        <w:rPr>
-          <w:rFonts w:ascii="Times New Roman" w:hAnsi="Times New Roman" w:cs="Times New Roman"/>
-          <w:i/>
-          <w:iCs/>
-          <w:sz w:val="24"/>
-          <w:szCs w:val="24"/>
-          <w:lang w:val="en-GB"/>
-        </w:rPr>
-        <w:t>Veteran</w:t>
-      </w:r>
-      <w:r>
-        <w:rPr>
-          <w:rFonts w:ascii="Times New Roman" w:hAnsi="Times New Roman" w:cs="Times New Roman"/>
-          <w:sz w:val="24"/>
-          <w:szCs w:val="24"/>
-          <w:lang w:val="en-GB"/>
-        </w:rPr>
-        <w:t>:</w:t>
-      </w:r>
-    </w:p>
-    <w:p>
-      <w:pPr>
-        <w:rPr>
-          <w:rFonts w:ascii="Times New Roman" w:hAnsi="Times New Roman" w:cs="Times New Roman"/>
-          <w:sz w:val="24"/>
-          <w:szCs w:val="24"/>
-          <w:lang w:val="en-GB"/>
-        </w:rPr>
-      </w:pPr>
-      <w:r>
-        <w:rPr>
-          <w:rFonts w:ascii="Times New Roman" w:hAnsi="Times New Roman" w:cs="Times New Roman"/>
-          <w:i/>
-          <w:iCs/>
-          <w:sz w:val="24"/>
-          <w:szCs w:val="24"/>
-          <w:lang w:val="en-GB"/>
-        </w:rPr>
-        <w:t>All-Star</w:t>
-      </w:r>
-      <w:r>
-        <w:rPr>
-          <w:rFonts w:ascii="Times New Roman" w:hAnsi="Times New Roman" w:cs="Times New Roman"/>
-          <w:sz w:val="24"/>
-          <w:szCs w:val="24"/>
-          <w:lang w:val="en-GB"/>
-        </w:rPr>
-        <w:t>:</w:t>
-      </w:r>
-    </w:p>
-    <w:p>
-      <w:pPr>
-        <w:rPr>
-          <w:rFonts w:ascii="Times New Roman" w:hAnsi="Times New Roman" w:cs="Times New Roman"/>
-          <w:sz w:val="24"/>
-          <w:szCs w:val="24"/>
-          <w:lang w:val="en-GB"/>
-        </w:rPr>
-      </w:pPr>
-      <w:r>
-        <w:rPr>
-          <w:rFonts w:ascii="Times New Roman" w:hAnsi="Times New Roman" w:cs="Times New Roman"/>
-          <w:sz w:val="24"/>
-          <w:szCs w:val="24"/>
-          <w:lang w:val="en-GB"/>
-        </w:rPr>
-        <w:t xml:space="preserve">All of the above definitions and formula were taken from the website </w:t>
-      </w:r>
-      <w:r>
-        <w:rPr>
-          <w:rFonts w:ascii="Times New Roman" w:hAnsi="Times New Roman" w:cs="Times New Roman"/>
-          <w:i/>
-          <w:iCs/>
-          <w:sz w:val="24"/>
-          <w:szCs w:val="24"/>
-          <w:lang w:val="en-GB"/>
-        </w:rPr>
-        <w:t>Basketball References</w:t>
-      </w:r>
-      <w:r>
-        <w:rPr>
-          <w:rFonts w:ascii="Times New Roman" w:hAnsi="Times New Roman" w:cs="Times New Roman"/>
-          <w:sz w:val="24"/>
-          <w:szCs w:val="24"/>
-          <w:lang w:val="en-GB"/>
-        </w:rPr>
-        <w:t xml:space="preserve"> unless stated otherwise </w:t>
-      </w:r>
-      <w:sdt>
-        <w:sdtPr>
-          <w:rPr>
-            <w:rFonts w:ascii="Times New Roman" w:hAnsi="Times New Roman" w:cs="Times New Roman"/>
-            <w:sz w:val="24"/>
-            <w:szCs w:val="24"/>
-            <w:lang w:val="en-GB"/>
-          </w:rPr>
-          <w:id w:val="2143146570"/>
+          <w:id w:val="-1897506238"/>
           <w:citation/>
         </w:sdtPr>
         <w:sdtContent>
@@ -2717,7 +1587,199 @@
           <w:szCs w:val="24"/>
           <w:lang w:val="en-GB"/>
         </w:rPr>
-        <w:t>.</w:t>
+        <w:t xml:space="preserve">. With this in mind, the following terms are deemed as relevant </w:t>
+      </w:r>
+      <w:r>
+        <w:rPr>
+          <w:rFonts w:ascii="Times New Roman" w:hAnsi="Times New Roman" w:cs="Times New Roman"/>
+          <w:sz w:val="24"/>
+          <w:szCs w:val="24"/>
+          <w:lang w:val="en-GB"/>
+        </w:rPr>
+        <w:t>to define for</w:t>
+      </w:r>
+      <w:r>
+        <w:rPr>
+          <w:rFonts w:ascii="Times New Roman" w:hAnsi="Times New Roman" w:cs="Times New Roman"/>
+          <w:sz w:val="24"/>
+          <w:szCs w:val="24"/>
+          <w:lang w:val="en-GB"/>
+        </w:rPr>
+        <w:t xml:space="preserve"> the problem:</w:t>
+      </w:r>
+    </w:p>
+    <w:p>
+      <w:pPr>
+        <w:rPr>
+          <w:rFonts w:ascii="Times New Roman" w:hAnsi="Times New Roman" w:cs="Times New Roman"/>
+          <w:sz w:val="24"/>
+          <w:szCs w:val="24"/>
+          <w:lang w:val="en-GB"/>
+        </w:rPr>
+      </w:pPr>
+      <w:r>
+        <w:rPr>
+          <w:rFonts w:ascii="Times New Roman" w:hAnsi="Times New Roman" w:cs="Times New Roman"/>
+          <w:i/>
+          <w:iCs/>
+          <w:sz w:val="24"/>
+          <w:szCs w:val="24"/>
+          <w:lang w:val="en-GB"/>
+        </w:rPr>
+        <w:t>Prospect</w:t>
+      </w:r>
+      <w:r>
+        <w:rPr>
+          <w:rFonts w:ascii="Times New Roman" w:hAnsi="Times New Roman" w:cs="Times New Roman"/>
+          <w:sz w:val="24"/>
+          <w:szCs w:val="24"/>
+          <w:lang w:val="en-GB"/>
+        </w:rPr>
+        <w:t>:</w:t>
+      </w:r>
+      <w:r>
+        <w:rPr>
+          <w:rFonts w:ascii="Times New Roman" w:hAnsi="Times New Roman" w:cs="Times New Roman"/>
+          <w:sz w:val="24"/>
+          <w:szCs w:val="24"/>
+          <w:lang w:val="en-GB"/>
+        </w:rPr>
+        <w:t xml:space="preserve"> A prospect is a college basketball player that wishes to join the NBA league through an official event called NBA Draft. Every prospect is considered a rookie, and </w:t>
+      </w:r>
+      <w:r>
+        <w:rPr>
+          <w:rFonts w:ascii="Times New Roman" w:hAnsi="Times New Roman" w:cs="Times New Roman"/>
+          <w:sz w:val="24"/>
+          <w:szCs w:val="24"/>
+          <w:lang w:val="en-GB"/>
+        </w:rPr>
+        <w:t>they can be either OK or good, according to their Draft position and other useful metrics.</w:t>
+      </w:r>
+    </w:p>
+    <w:p>
+      <w:pPr>
+        <w:rPr>
+          <w:rFonts w:ascii="Times New Roman" w:hAnsi="Times New Roman" w:cs="Times New Roman"/>
+          <w:sz w:val="24"/>
+          <w:szCs w:val="24"/>
+          <w:lang w:val="en-GB"/>
+        </w:rPr>
+      </w:pPr>
+      <w:r>
+        <w:rPr>
+          <w:rFonts w:ascii="Times New Roman" w:hAnsi="Times New Roman" w:cs="Times New Roman"/>
+          <w:i/>
+          <w:iCs/>
+          <w:sz w:val="24"/>
+          <w:szCs w:val="24"/>
+          <w:lang w:val="en-GB"/>
+        </w:rPr>
+        <w:t>Starter</w:t>
+      </w:r>
+      <w:r>
+        <w:rPr>
+          <w:rFonts w:ascii="Times New Roman" w:hAnsi="Times New Roman" w:cs="Times New Roman"/>
+          <w:sz w:val="24"/>
+          <w:szCs w:val="24"/>
+          <w:lang w:val="en-GB"/>
+        </w:rPr>
+        <w:t>:</w:t>
+      </w:r>
+      <w:r>
+        <w:rPr>
+          <w:rFonts w:ascii="Times New Roman" w:hAnsi="Times New Roman" w:cs="Times New Roman"/>
+          <w:sz w:val="24"/>
+          <w:szCs w:val="24"/>
+          <w:lang w:val="en-GB"/>
+        </w:rPr>
+        <w:t xml:space="preserve"> In basketball, a starter is a player that usually plays first, i.e. is part of the initial roster of players. A starter can be either average or good, with the extra classification of key-role-player, a player fundamental to the synergy of the team and favourable development of the game.</w:t>
+      </w:r>
+    </w:p>
+    <w:p>
+      <w:pPr>
+        <w:rPr>
+          <w:rFonts w:ascii="Times New Roman" w:hAnsi="Times New Roman" w:cs="Times New Roman"/>
+          <w:sz w:val="24"/>
+          <w:szCs w:val="24"/>
+          <w:lang w:val="en-GB"/>
+        </w:rPr>
+      </w:pPr>
+      <w:r>
+        <w:rPr>
+          <w:rFonts w:ascii="Times New Roman" w:hAnsi="Times New Roman" w:cs="Times New Roman"/>
+          <w:i/>
+          <w:iCs/>
+          <w:sz w:val="24"/>
+          <w:szCs w:val="24"/>
+          <w:lang w:val="en-GB"/>
+        </w:rPr>
+        <w:t>Veteran</w:t>
+      </w:r>
+      <w:r>
+        <w:rPr>
+          <w:rFonts w:ascii="Times New Roman" w:hAnsi="Times New Roman" w:cs="Times New Roman"/>
+          <w:sz w:val="24"/>
+          <w:szCs w:val="24"/>
+          <w:lang w:val="en-GB"/>
+        </w:rPr>
+        <w:t>:</w:t>
+      </w:r>
+      <w:r>
+        <w:rPr>
+          <w:rFonts w:ascii="Times New Roman" w:hAnsi="Times New Roman" w:cs="Times New Roman"/>
+          <w:sz w:val="24"/>
+          <w:szCs w:val="24"/>
+          <w:lang w:val="en-GB"/>
+        </w:rPr>
+        <w:t xml:space="preserve"> A veteran is a player that has </w:t>
+      </w:r>
+      <w:r>
+        <w:rPr>
+          <w:rFonts w:ascii="Times New Roman" w:hAnsi="Times New Roman" w:cs="Times New Roman"/>
+          <w:sz w:val="24"/>
+          <w:szCs w:val="24"/>
+          <w:lang w:val="en-GB"/>
+        </w:rPr>
+        <w:t>signed at least one contract out with an NBA team, it generally takes 2 – 3 years playing to reach this state. A veteran can be an MVP-candidate, which stands for Most Valuable Player candidate, and is honoured to players who are great key role players and move their team forward and up the charts.</w:t>
+      </w:r>
+    </w:p>
+    <w:p>
+      <w:pPr>
+        <w:rPr>
+          <w:rFonts w:ascii="Times New Roman" w:hAnsi="Times New Roman" w:cs="Times New Roman"/>
+          <w:sz w:val="24"/>
+          <w:szCs w:val="24"/>
+          <w:lang w:val="en-GB"/>
+        </w:rPr>
+      </w:pPr>
+      <w:r>
+        <w:rPr>
+          <w:rFonts w:ascii="Times New Roman" w:hAnsi="Times New Roman" w:cs="Times New Roman"/>
+          <w:i/>
+          <w:iCs/>
+          <w:sz w:val="24"/>
+          <w:szCs w:val="24"/>
+          <w:lang w:val="en-GB"/>
+        </w:rPr>
+        <w:t>All-Star</w:t>
+      </w:r>
+      <w:r>
+        <w:rPr>
+          <w:rFonts w:ascii="Times New Roman" w:hAnsi="Times New Roman" w:cs="Times New Roman"/>
+          <w:sz w:val="24"/>
+          <w:szCs w:val="24"/>
+          <w:lang w:val="en-GB"/>
+        </w:rPr>
+        <w:t>:</w:t>
+      </w:r>
+      <w:r>
+        <w:rPr>
+          <w:rFonts w:ascii="Times New Roman" w:hAnsi="Times New Roman" w:cs="Times New Roman"/>
+          <w:sz w:val="24"/>
+          <w:szCs w:val="24"/>
+          <w:lang w:val="en-GB"/>
+        </w:rPr>
+        <w:t xml:space="preserve"> An All-Star player is part of the top players of a team and has been the star in any other team on their career.</w:t>
       </w:r>
     </w:p>
     <w:p>
@@ -2731,6 +1793,7 @@
         <w:rPr>
           <w:lang w:val="en-GB"/>
         </w:rPr>
+        <w:lastRenderedPageBreak/>
         <w:t>Solution Proposal</w:t>
       </w:r>
     </w:p>
@@ -2744,6 +1807,73 @@
           <w:lang w:val="en-GB"/>
         </w:rPr>
       </w:pPr>
+      <w:r>
+        <w:rPr>
+          <w:rFonts w:ascii="Times New Roman" w:hAnsi="Times New Roman" w:cs="Times New Roman"/>
+          <w:i/>
+          <w:iCs/>
+          <w:sz w:val="24"/>
+          <w:szCs w:val="24"/>
+          <w:lang w:val="en-GB"/>
+        </w:rPr>
+        <w:t xml:space="preserve">Proposal </w:t>
+      </w:r>
+      <w:r>
+        <w:rPr>
+          <w:rFonts w:ascii="Times New Roman" w:hAnsi="Times New Roman" w:cs="Times New Roman"/>
+          <w:i/>
+          <w:iCs/>
+          <w:sz w:val="24"/>
+          <w:szCs w:val="24"/>
+          <w:lang w:val="en-GB"/>
+        </w:rPr>
+        <w:t>1</w:t>
+      </w:r>
+      <w:r>
+        <w:rPr>
+          <w:rFonts w:ascii="Times New Roman" w:hAnsi="Times New Roman" w:cs="Times New Roman"/>
+          <w:sz w:val="24"/>
+          <w:szCs w:val="24"/>
+          <w:lang w:val="en-GB"/>
+        </w:rPr>
+        <w:t xml:space="preserve">: </w:t>
+      </w:r>
+      <w:r>
+        <w:rPr>
+          <w:rFonts w:ascii="Times New Roman" w:hAnsi="Times New Roman" w:cs="Times New Roman"/>
+          <w:sz w:val="24"/>
+          <w:szCs w:val="24"/>
+          <w:lang w:val="en-GB"/>
+        </w:rPr>
+        <w:t>A</w:t>
+      </w:r>
+      <w:r>
+        <w:rPr>
+          <w:rFonts w:ascii="Times New Roman" w:hAnsi="Times New Roman" w:cs="Times New Roman"/>
+          <w:sz w:val="24"/>
+          <w:szCs w:val="24"/>
+          <w:lang w:val="en-GB"/>
+        </w:rPr>
+        <w:t xml:space="preserve"> CLI (Command Line Interface) framework would work best since it’s a pretty efficient way to take and receive user input, specially if it is a large amount of data, like in the case of the problem. The app would be sequential and navigable through different menus. Firstly, the app needs a way to take the players’ and teams’ data, and in this case a comma separated values (CSV) file with a standard format would be appropriate. A single line would represent a player’s or team’s data, and the app would break each line by a standardized separator (this would mean the separator couldn’t be contained within the data itself, or else the process would break). Inputting data by CSV files is </w:t>
+      </w:r>
+      <w:r>
+        <w:rPr>
+          <w:rFonts w:ascii="Times New Roman" w:hAnsi="Times New Roman" w:cs="Times New Roman"/>
+          <w:sz w:val="24"/>
+          <w:szCs w:val="24"/>
+          <w:lang w:val="en-GB"/>
+        </w:rPr>
+        <w:t>an optimal solution for large chunks of data that share a similar or equal organizational structure</w:t>
+      </w:r>
+      <w:r>
+        <w:rPr>
+          <w:rFonts w:ascii="Times New Roman" w:hAnsi="Times New Roman" w:cs="Times New Roman"/>
+          <w:sz w:val="24"/>
+          <w:szCs w:val="24"/>
+          <w:lang w:val="en-GB"/>
+        </w:rPr>
+        <w:t>, however for the occasional requirement of taking small input, a menu would be better. This menu would ask for a line containing the player or team info – as well as specifying which of the two cases applies – and then process it in a similar fashion to the way it processes CSV files. There should also be options for deleting, editing, and searching for players and teams in the database, which can all be done through simple text menus accessible through the command line.</w:t>
+      </w:r>
     </w:p>
     <w:p>
       <w:pPr>
@@ -2769,6 +1899,42 @@
           <w:lang w:val="en-GB"/>
         </w:rPr>
       </w:pPr>
+      <w:r>
+        <w:rPr>
+          <w:rFonts w:ascii="Times New Roman" w:hAnsi="Times New Roman" w:cs="Times New Roman"/>
+          <w:sz w:val="24"/>
+          <w:szCs w:val="24"/>
+          <w:lang w:val="en-GB"/>
+        </w:rPr>
+        <w:t>Starting with the first proposal, a major flaw is that the requirements specify that it should be a GUI based application, which means that the idea of text-based command line interface is discarded. Even if this limitation did not exist, in case graphing wants to be implemented in the future as a feature of the app</w:t>
+      </w:r>
+      <w:r>
+        <w:rPr>
+          <w:rFonts w:ascii="Times New Roman" w:hAnsi="Times New Roman" w:cs="Times New Roman"/>
+          <w:sz w:val="24"/>
+          <w:szCs w:val="24"/>
+          <w:lang w:val="en-GB"/>
+        </w:rPr>
+        <w:t xml:space="preserve"> (a very reasonable upgrade)</w:t>
+      </w:r>
+      <w:r>
+        <w:rPr>
+          <w:rFonts w:ascii="Times New Roman" w:hAnsi="Times New Roman" w:cs="Times New Roman"/>
+          <w:sz w:val="24"/>
+          <w:szCs w:val="24"/>
+          <w:lang w:val="en-GB"/>
+        </w:rPr>
+        <w:t xml:space="preserve">, </w:t>
+      </w:r>
+      <w:r>
+        <w:rPr>
+          <w:rFonts w:ascii="Times New Roman" w:hAnsi="Times New Roman" w:cs="Times New Roman"/>
+          <w:sz w:val="24"/>
+          <w:szCs w:val="24"/>
+          <w:lang w:val="en-GB"/>
+        </w:rPr>
+        <w:t>the solution becomes suboptimal and cumbersome to implement this, which is why we discard it.</w:t>
+      </w:r>
     </w:p>
     <w:p>
       <w:pPr>
@@ -2806,27 +1972,331 @@
         <w:rPr>
           <w:lang w:val="en-GB"/>
         </w:rPr>
+        <w:lastRenderedPageBreak/>
         <w:t>Final Report and Specifications</w:t>
       </w:r>
     </w:p>
     <w:p>
       <w:pPr>
+        <w:rPr>
+          <w:rFonts w:ascii="Times New Roman" w:hAnsi="Times New Roman" w:cs="Times New Roman"/>
+          <w:sz w:val="24"/>
+          <w:szCs w:val="24"/>
+          <w:lang w:val="en-GB"/>
+        </w:rPr>
+      </w:pPr>
+      <w:r>
+        <w:rPr>
+          <w:rFonts w:ascii="Times New Roman" w:hAnsi="Times New Roman" w:cs="Times New Roman"/>
+          <w:sz w:val="24"/>
+          <w:szCs w:val="24"/>
+          <w:lang w:val="en-GB"/>
+        </w:rPr>
+        <w:br w:type="page"/>
+      </w:r>
+    </w:p>
+    <w:sdt>
+      <w:sdtPr>
+        <w:id w:val="1873650995"/>
+        <w:docPartObj>
+          <w:docPartGallery w:val="Bibliographies"/>
+          <w:docPartUnique/>
+        </w:docPartObj>
+      </w:sdtPr>
+      <w:sdtEndPr>
+        <w:rPr>
+          <w:rFonts w:asciiTheme="minorHAnsi" w:eastAsiaTheme="minorEastAsia" w:hAnsiTheme="minorHAnsi" w:cstheme="minorBidi"/>
+          <w:color w:val="auto"/>
+          <w:sz w:val="22"/>
+          <w:szCs w:val="22"/>
+        </w:rPr>
+      </w:sdtEndPr>
+      <w:sdtContent>
+        <w:p>
+          <w:pPr>
+            <w:pStyle w:val="Heading1"/>
+            <w:rPr>
+              <w:rFonts w:ascii="Times New Roman" w:hAnsi="Times New Roman" w:cs="Times New Roman"/>
+              <w:b/>
+              <w:bCs/>
+              <w:color w:val="auto"/>
+              <w:sz w:val="26"/>
+              <w:szCs w:val="26"/>
+              <w:lang w:val="en-US"/>
+            </w:rPr>
+          </w:pPr>
+          <w:r>
+            <w:rPr>
+              <w:rFonts w:ascii="Times New Roman" w:hAnsi="Times New Roman" w:cs="Times New Roman"/>
+              <w:b/>
+              <w:bCs/>
+              <w:color w:val="auto"/>
+              <w:sz w:val="26"/>
+              <w:szCs w:val="26"/>
+              <w:lang w:val="en-US"/>
+            </w:rPr>
+            <w:t>Bibliography</w:t>
+          </w:r>
+        </w:p>
+        <w:sdt>
+          <w:sdtPr>
+            <w:id w:val="111145805"/>
+            <w:bibliography/>
+          </w:sdtPr>
+          <w:sdtContent>
+            <w:p>
+              <w:pPr>
+                <w:pStyle w:val="Bibliography"/>
+                <w:ind w:left="720" w:hanging="720"/>
+                <w:rPr>
+                  <w:rFonts w:ascii="Times New Roman" w:hAnsi="Times New Roman" w:cs="Times New Roman"/>
+                  <w:noProof/>
+                  <w:sz w:val="24"/>
+                  <w:szCs w:val="24"/>
+                  <w:lang w:val="en-GB"/>
+                </w:rPr>
+              </w:pPr>
+              <w:r>
+                <w:fldChar w:fldCharType="begin"/>
+              </w:r>
+              <w:r>
+                <w:rPr>
+                  <w:lang w:val="en-US"/>
+                </w:rPr>
+                <w:instrText xml:space="preserve"> BIBLIOGRAPHY </w:instrText>
+              </w:r>
+              <w:r>
+                <w:fldChar w:fldCharType="separate"/>
+              </w:r>
+              <w:r>
+                <w:rPr>
+                  <w:rFonts w:ascii="Times New Roman" w:hAnsi="Times New Roman" w:cs="Times New Roman"/>
+                  <w:noProof/>
+                  <w:sz w:val="24"/>
+                  <w:szCs w:val="24"/>
+                  <w:lang w:val="en-GB"/>
+                </w:rPr>
+                <w:t xml:space="preserve">FIBA Central Board. (2021, March 26). </w:t>
+              </w:r>
+              <w:r>
+                <w:rPr>
+                  <w:rFonts w:ascii="Times New Roman" w:hAnsi="Times New Roman" w:cs="Times New Roman"/>
+                  <w:i/>
+                  <w:iCs/>
+                  <w:noProof/>
+                  <w:sz w:val="24"/>
+                  <w:szCs w:val="24"/>
+                  <w:lang w:val="en-GB"/>
+                </w:rPr>
+                <w:t>Document Library.</w:t>
+              </w:r>
+              <w:r>
+                <w:rPr>
+                  <w:rFonts w:ascii="Times New Roman" w:hAnsi="Times New Roman" w:cs="Times New Roman"/>
+                  <w:noProof/>
+                  <w:sz w:val="24"/>
+                  <w:szCs w:val="24"/>
+                  <w:lang w:val="en-GB"/>
+                </w:rPr>
+                <w:t xml:space="preserve"> Retrieved September 29, 2021, from FIBA.basketball: http://www.fiba.basketball/documents</w:t>
+              </w:r>
+            </w:p>
+            <w:p>
+              <w:pPr>
+                <w:pStyle w:val="Bibliography"/>
+                <w:ind w:left="720" w:hanging="720"/>
+                <w:rPr>
+                  <w:rFonts w:ascii="Times New Roman" w:hAnsi="Times New Roman" w:cs="Times New Roman"/>
+                  <w:noProof/>
+                  <w:sz w:val="24"/>
+                  <w:szCs w:val="24"/>
+                  <w:lang w:val="en-US"/>
+                </w:rPr>
+              </w:pPr>
+              <w:r>
+                <w:rPr>
+                  <w:rFonts w:ascii="Times New Roman" w:hAnsi="Times New Roman" w:cs="Times New Roman"/>
+                  <w:noProof/>
+                  <w:sz w:val="24"/>
+                  <w:szCs w:val="24"/>
+                  <w:lang w:val="en-US"/>
+                </w:rPr>
+                <w:t xml:space="preserve">FiveThirtyEight. (2021, August 30). </w:t>
+              </w:r>
+              <w:r>
+                <w:rPr>
+                  <w:rFonts w:ascii="Times New Roman" w:hAnsi="Times New Roman" w:cs="Times New Roman"/>
+                  <w:i/>
+                  <w:iCs/>
+                  <w:noProof/>
+                  <w:sz w:val="24"/>
+                  <w:szCs w:val="24"/>
+                  <w:lang w:val="en-US"/>
+                </w:rPr>
+                <w:t>2021-22 NBA Player Projections</w:t>
+              </w:r>
+              <w:r>
+                <w:rPr>
+                  <w:rFonts w:ascii="Times New Roman" w:hAnsi="Times New Roman" w:cs="Times New Roman"/>
+                  <w:noProof/>
+                  <w:sz w:val="24"/>
+                  <w:szCs w:val="24"/>
+                  <w:lang w:val="en-US"/>
+                </w:rPr>
+                <w:t>. Retrieved from FiftyThirtyEight: https://projects.fivethirtyeight.com/2022-nba-player-projections/</w:t>
+              </w:r>
+            </w:p>
+            <w:p>
+              <w:pPr>
+                <w:pStyle w:val="Bibliography"/>
+                <w:ind w:left="720" w:hanging="720"/>
+                <w:rPr>
+                  <w:rFonts w:ascii="Times New Roman" w:hAnsi="Times New Roman" w:cs="Times New Roman"/>
+                  <w:noProof/>
+                  <w:sz w:val="24"/>
+                  <w:szCs w:val="24"/>
+                  <w:lang w:val="en-GB"/>
+                </w:rPr>
+              </w:pPr>
+              <w:r>
+                <w:rPr>
+                  <w:rFonts w:ascii="Times New Roman" w:hAnsi="Times New Roman" w:cs="Times New Roman"/>
+                  <w:noProof/>
+                  <w:sz w:val="24"/>
+                  <w:szCs w:val="24"/>
+                  <w:lang w:val="en-GB"/>
+                </w:rPr>
+                <w:t xml:space="preserve">Hagness, M. (2021). </w:t>
+              </w:r>
+              <w:r>
+                <w:rPr>
+                  <w:rFonts w:ascii="Times New Roman" w:hAnsi="Times New Roman" w:cs="Times New Roman"/>
+                  <w:i/>
+                  <w:iCs/>
+                  <w:noProof/>
+                  <w:sz w:val="24"/>
+                  <w:szCs w:val="24"/>
+                  <w:lang w:val="en-GB"/>
+                </w:rPr>
+                <w:t>The Most Important Stats To Track For Your Basketball Team</w:t>
+              </w:r>
+              <w:r>
+                <w:rPr>
+                  <w:rFonts w:ascii="Times New Roman" w:hAnsi="Times New Roman" w:cs="Times New Roman"/>
+                  <w:noProof/>
+                  <w:sz w:val="24"/>
+                  <w:szCs w:val="24"/>
+                  <w:lang w:val="en-GB"/>
+                </w:rPr>
+                <w:t>. Retrieved from Basketball Breaktrough: https://www.breakthroughbasketball.com/stats/how-we-use-stats-Hagness.html</w:t>
+              </w:r>
+            </w:p>
+            <w:p>
+              <w:pPr>
+                <w:pStyle w:val="Bibliography"/>
+                <w:ind w:left="720" w:hanging="720"/>
+                <w:rPr>
+                  <w:rFonts w:ascii="Times New Roman" w:hAnsi="Times New Roman" w:cs="Times New Roman"/>
+                  <w:noProof/>
+                  <w:sz w:val="24"/>
+                  <w:szCs w:val="24"/>
+                  <w:lang w:val="en-GB"/>
+                </w:rPr>
+              </w:pPr>
+              <w:r>
+                <w:rPr>
+                  <w:rFonts w:ascii="Times New Roman" w:hAnsi="Times New Roman" w:cs="Times New Roman"/>
+                  <w:noProof/>
+                  <w:sz w:val="24"/>
+                  <w:szCs w:val="24"/>
+                  <w:lang w:val="en-GB"/>
+                </w:rPr>
+                <w:t xml:space="preserve">Leadoff Digital. (2015). </w:t>
+              </w:r>
+              <w:r>
+                <w:rPr>
+                  <w:rFonts w:ascii="Times New Roman" w:hAnsi="Times New Roman" w:cs="Times New Roman"/>
+                  <w:i/>
+                  <w:iCs/>
+                  <w:noProof/>
+                  <w:sz w:val="24"/>
+                  <w:szCs w:val="24"/>
+                  <w:lang w:val="en-GB"/>
+                </w:rPr>
+                <w:t>NBA Dictionary</w:t>
+              </w:r>
+              <w:r>
+                <w:rPr>
+                  <w:rFonts w:ascii="Times New Roman" w:hAnsi="Times New Roman" w:cs="Times New Roman"/>
+                  <w:noProof/>
+                  <w:sz w:val="24"/>
+                  <w:szCs w:val="24"/>
+                  <w:lang w:val="en-GB"/>
+                </w:rPr>
+                <w:t>. Retrieved from Sporting Charts: https://www.sportingcharts.com/NBA/dictionary/</w:t>
+              </w:r>
+            </w:p>
+            <w:p>
+              <w:pPr>
+                <w:pStyle w:val="Bibliography"/>
+                <w:ind w:left="720" w:hanging="720"/>
+                <w:rPr>
+                  <w:noProof/>
+                  <w:lang w:val="en-GB"/>
+                </w:rPr>
+              </w:pPr>
+              <w:r>
+                <w:rPr>
+                  <w:rFonts w:ascii="Times New Roman" w:hAnsi="Times New Roman" w:cs="Times New Roman"/>
+                  <w:noProof/>
+                  <w:sz w:val="24"/>
+                  <w:szCs w:val="24"/>
+                  <w:lang w:val="en-GB"/>
+                </w:rPr>
+                <w:t xml:space="preserve">Sports Reference LLC. (n.d.). </w:t>
+              </w:r>
+              <w:r>
+                <w:rPr>
+                  <w:rFonts w:ascii="Times New Roman" w:hAnsi="Times New Roman" w:cs="Times New Roman"/>
+                  <w:i/>
+                  <w:iCs/>
+                  <w:noProof/>
+                  <w:sz w:val="24"/>
+                  <w:szCs w:val="24"/>
+                  <w:lang w:val="en-GB"/>
+                </w:rPr>
+                <w:t>Glossary</w:t>
+              </w:r>
+              <w:r>
+                <w:rPr>
+                  <w:rFonts w:ascii="Times New Roman" w:hAnsi="Times New Roman" w:cs="Times New Roman"/>
+                  <w:noProof/>
+                  <w:sz w:val="24"/>
+                  <w:szCs w:val="24"/>
+                  <w:lang w:val="en-GB"/>
+                </w:rPr>
+                <w:t>. Retrieved from Basketball-Reference.com - Basketball Statistics and History: https://www.basketball-reference.com/about/glossary.html</w:t>
+              </w:r>
+            </w:p>
+            <w:p>
+              <w:r>
+                <w:rPr>
+                  <w:b/>
+                  <w:bCs/>
+                  <w:noProof/>
+                </w:rPr>
+                <w:fldChar w:fldCharType="end"/>
+              </w:r>
+            </w:p>
+          </w:sdtContent>
+        </w:sdt>
+      </w:sdtContent>
+    </w:sdt>
+    <w:p>
+      <w:pPr>
         <w:pStyle w:val="BodyText"/>
         <w:rPr>
           <w:rFonts w:ascii="Times New Roman" w:hAnsi="Times New Roman" w:cs="Times New Roman"/>
-          <w:sz w:val="24"/>
-          <w:szCs w:val="24"/>
-          <w:lang w:val="en-GB"/>
-        </w:rPr>
-      </w:pPr>
-    </w:p>
-    <w:p>
-      <w:pPr>
-        <w:pStyle w:val="BodyText"/>
-        <w:rPr>
-          <w:rFonts w:ascii="Times New Roman" w:hAnsi="Times New Roman" w:cs="Times New Roman"/>
-          <w:sz w:val="24"/>
-          <w:szCs w:val="24"/>
           <w:lang w:val="en-GB"/>
         </w:rPr>
       </w:pPr>
@@ -3860,6 +3330,14 @@
       <w:lang w:val="es-CO"/>
     </w:rPr>
   </w:style>
+  <w:style w:type="paragraph" w:styleId="Bibliography">
+    <w:name w:val="Bibliography"/>
+    <w:basedOn w:val="Normal"/>
+    <w:next w:val="Normal"/>
+    <w:uiPriority w:val="37"/>
+    <w:unhideWhenUsed/>
+    <w:rsid w:val="00840B02"/>
+  </w:style>
 </w:styles>
 </file>
 
@@ -4180,7 +3658,7 @@
     <b:MonthAccessed>September</b:MonthAccessed>
     <b:DayAccessed>29</b:DayAccessed>
     <b:Version>1.1</b:Version>
-    <b:RefOrder>4</b:RefOrder>
+    <b:RefOrder>3</b:RefOrder>
   </b:Source>
   <b:Source>
     <b:Tag>Lea15</b:Tag>
@@ -4196,7 +3674,7 @@
     <b:Year>2015</b:Year>
     <b:URL>https://www.sportingcharts.com/NBA/dictionary/</b:URL>
     <b:LCID>en-GB</b:LCID>
-    <b:RefOrder>2</b:RefOrder>
+    <b:RefOrder>4</b:RefOrder>
   </b:Source>
   <b:Source>
     <b:Tag>Mar21</b:Tag>
@@ -4249,13 +3727,13 @@
     <b:Title>Glossary</b:Title>
     <b:InternetSiteTitle>Basketball-Reference.com - Basketball Statistics and History</b:InternetSiteTitle>
     <b:URL>https://www.basketball-reference.com/about/glossary.html#fga</b:URL>
-    <b:RefOrder>3</b:RefOrder>
+    <b:RefOrder>2</b:RefOrder>
   </b:Source>
 </b:Sources>
 </file>
 
 <file path=customXml/itemProps1.xml><?xml version="1.0" encoding="utf-8"?>
-<ds:datastoreItem xmlns:ds="http://schemas.openxmlformats.org/officeDocument/2006/customXml" ds:itemID="{D8A84355-799D-4024-B7EA-D60E500D554A}">
+<ds:datastoreItem xmlns:ds="http://schemas.openxmlformats.org/officeDocument/2006/customXml" ds:itemID="{AB9E51C2-5F66-4256-947C-298A2666FC57}">
   <ds:schemaRefs>
     <ds:schemaRef ds:uri="http://schemas.openxmlformats.org/officeDocument/2006/bibliography"/>
   </ds:schemaRefs>

</xml_diff>

<commit_message>
Added likely solution to Engineering Method
</commit_message>
<xml_diff>
--- a/docs/Engineering Method.docx
+++ b/docs/Engineering Method.docx
@@ -1531,6 +1531,7 @@
           <w:id w:val="-1897506238"/>
           <w:citation/>
         </w:sdtPr>
+        <w:sdtEndPr/>
         <w:sdtContent>
           <w:r>
             <w:rPr>
@@ -1854,7 +1855,25 @@
           <w:szCs w:val="24"/>
           <w:lang w:val="en-GB"/>
         </w:rPr>
-        <w:t xml:space="preserve"> CLI (Command Line Interface) framework would work best since it’s a pretty efficient way to take and receive user input, specially if it is a large amount of data, like in the case of the problem. The app would be sequential and navigable through different menus. Firstly, the app needs a way to take the players’ and teams’ data, and in this case a comma separated values (CSV) file with a standard format would be appropriate. A single line would represent a player’s or team’s data, and the app would break each line by a standardized separator (this would mean the separator couldn’t be contained within the data itself, or else the process would break). Inputting data by CSV files is </w:t>
+        <w:t xml:space="preserve"> CLI (Command Line Interface) framework would work best since it’s a pretty efficient way to take and receive user input, </w:t>
+      </w:r>
+      <w:r>
+        <w:rPr>
+          <w:rFonts w:ascii="Times New Roman" w:hAnsi="Times New Roman" w:cs="Times New Roman"/>
+          <w:sz w:val="24"/>
+          <w:szCs w:val="24"/>
+          <w:lang w:val="en-GB"/>
+        </w:rPr>
+        <w:t>especially</w:t>
+      </w:r>
+      <w:r>
+        <w:rPr>
+          <w:rFonts w:ascii="Times New Roman" w:hAnsi="Times New Roman" w:cs="Times New Roman"/>
+          <w:sz w:val="24"/>
+          <w:szCs w:val="24"/>
+          <w:lang w:val="en-GB"/>
+        </w:rPr>
+        <w:t xml:space="preserve"> if it is a large amount of data, like in the case of the problem. The app would be sequential and navigable through different menus. Firstly, the app needs a way to take the players’ and teams’ data, and in this case a comma separated values (CSV) file with a standard format would be appropriate. A single line would represent a player’s or team’s data, and the app would break each line by a standardized separator (this would mean the separator couldn’t be contained within the data itself, or else the process would break). Inputting data by CSV files is </w:t>
       </w:r>
       <w:r>
         <w:rPr>
@@ -1877,6 +1896,91 @@
     </w:p>
     <w:p>
       <w:pPr>
+        <w:pStyle w:val="BodyText"/>
+        <w:rPr>
+          <w:rFonts w:ascii="Times New Roman" w:hAnsi="Times New Roman" w:cs="Times New Roman"/>
+          <w:sz w:val="24"/>
+          <w:szCs w:val="24"/>
+        </w:rPr>
+      </w:pPr>
+      <w:r>
+        <w:rPr>
+          <w:rFonts w:ascii="Times New Roman" w:hAnsi="Times New Roman" w:cs="Times New Roman"/>
+          <w:i/>
+          <w:iCs/>
+          <w:sz w:val="24"/>
+          <w:szCs w:val="24"/>
+          <w:lang w:val="en-GB"/>
+        </w:rPr>
+        <w:t>Proposal 2</w:t>
+      </w:r>
+      <w:r>
+        <w:rPr>
+          <w:rFonts w:ascii="Times New Roman" w:hAnsi="Times New Roman" w:cs="Times New Roman"/>
+          <w:sz w:val="24"/>
+          <w:szCs w:val="24"/>
+          <w:lang w:val="en-GB"/>
+        </w:rPr>
+        <w:t xml:space="preserve">: A GUI framework would be the best fitted option for both large and short inputs of data. A GUI based app would also be optimal for displaying information, since it can be easily visualized with sortable tables, charts and graphs, and information snippets. A simple input interface for single players would include a field of some kind for each relevant statistic, basic information of the player, and an optional photo. This solution would also </w:t>
+      </w:r>
+      <w:r>
+        <w:rPr>
+          <w:rFonts w:ascii="Times New Roman" w:hAnsi="Times New Roman" w:cs="Times New Roman"/>
+          <w:sz w:val="24"/>
+          <w:szCs w:val="24"/>
+          <w:lang w:val="en-GB"/>
+        </w:rPr>
+        <w:t>allow</w:t>
+      </w:r>
+      <w:r>
+        <w:rPr>
+          <w:rFonts w:ascii="Times New Roman" w:hAnsi="Times New Roman" w:cs="Times New Roman"/>
+          <w:sz w:val="24"/>
+          <w:szCs w:val="24"/>
+          <w:lang w:val="en-GB"/>
+        </w:rPr>
+        <w:t xml:space="preserve"> the input of mass data (with image URLs compatibility) </w:t>
+      </w:r>
+      <w:r>
+        <w:rPr>
+          <w:rFonts w:ascii="Times New Roman" w:hAnsi="Times New Roman" w:cs="Times New Roman"/>
+          <w:sz w:val="24"/>
+          <w:szCs w:val="24"/>
+          <w:lang w:val="en-GB"/>
+        </w:rPr>
+        <w:t xml:space="preserve">input and removal. The former, through CSV files with each row representing a new player or team, and the latter through multiple selection of sortable and </w:t>
+      </w:r>
+      <w:r>
+        <w:rPr>
+          <w:rFonts w:ascii="Times New Roman" w:hAnsi="Times New Roman" w:cs="Times New Roman"/>
+          <w:sz w:val="24"/>
+          <w:szCs w:val="24"/>
+          <w:lang w:val="en-GB"/>
+        </w:rPr>
+        <w:lastRenderedPageBreak/>
+        <w:t>filterable tables.</w:t>
+      </w:r>
+      <w:r>
+        <w:rPr>
+          <w:rFonts w:ascii="Times New Roman" w:hAnsi="Times New Roman" w:cs="Times New Roman"/>
+          <w:sz w:val="24"/>
+          <w:szCs w:val="24"/>
+          <w:lang w:val="en-GB"/>
+        </w:rPr>
+        <w:t xml:space="preserve"> The app</w:t>
+      </w:r>
+      <w:r>
+        <w:rPr>
+          <w:rFonts w:ascii="Times New Roman" w:hAnsi="Times New Roman" w:cs="Times New Roman"/>
+          <w:sz w:val="24"/>
+          <w:szCs w:val="24"/>
+          <w:lang w:val="en-US"/>
+        </w:rPr>
+        <w:t xml:space="preserve"> would separate each of its functions into menus and submenus, allowing to separate creation, management, and visualization of player and team data.</w:t>
+      </w:r>
+    </w:p>
+    <w:p>
+      <w:pPr>
         <w:pStyle w:val="Heading2"/>
         <w:rPr>
           <w:lang w:val="en-GB"/>
@@ -1906,7 +2010,25 @@
           <w:szCs w:val="24"/>
           <w:lang w:val="en-GB"/>
         </w:rPr>
-        <w:t>Starting with the first proposal, a major flaw is that the requirements specify that it should be a GUI based application, which means that the idea of text-based command line interface is discarded. Even if this limitation did not exist, in case graphing wants to be implemented in the future as a feature of the app</w:t>
+        <w:t xml:space="preserve">Starting with the first proposal, a major flaw is that the requirements specify that it should be a GUI based application, which means that the idea of text-based command line interface is discarded. Even if this limitation did not </w:t>
+      </w:r>
+      <w:r>
+        <w:rPr>
+          <w:rFonts w:ascii="Times New Roman" w:hAnsi="Times New Roman" w:cs="Times New Roman"/>
+          <w:sz w:val="24"/>
+          <w:szCs w:val="24"/>
+          <w:lang w:val="en-GB"/>
+        </w:rPr>
+        <w:t>exist in case</w:t>
+      </w:r>
+      <w:r>
+        <w:rPr>
+          <w:rFonts w:ascii="Times New Roman" w:hAnsi="Times New Roman" w:cs="Times New Roman"/>
+          <w:sz w:val="24"/>
+          <w:szCs w:val="24"/>
+          <w:lang w:val="en-GB"/>
+        </w:rPr>
+        <w:t xml:space="preserve"> graphing wants to be implemented in the future as a feature of the app</w:t>
       </w:r>
       <w:r>
         <w:rPr>
@@ -1938,6 +2060,17 @@
     </w:p>
     <w:p>
       <w:pPr>
+        <w:pStyle w:val="BodyText"/>
+        <w:rPr>
+          <w:rFonts w:ascii="Times New Roman" w:hAnsi="Times New Roman" w:cs="Times New Roman"/>
+          <w:sz w:val="24"/>
+          <w:szCs w:val="24"/>
+          <w:lang w:val="en-GB"/>
+        </w:rPr>
+      </w:pPr>
+    </w:p>
+    <w:p>
+      <w:pPr>
         <w:pStyle w:val="Heading2"/>
         <w:rPr>
           <w:lang w:val="en-GB"/>
@@ -1972,7 +2105,6 @@
         <w:rPr>
           <w:lang w:val="en-GB"/>
         </w:rPr>
-        <w:lastRenderedPageBreak/>
         <w:t>Final Report and Specifications</w:t>
       </w:r>
     </w:p>
@@ -1997,20 +2129,19 @@
     </w:p>
     <w:sdt>
       <w:sdtPr>
+        <w:rPr>
+          <w:rFonts w:asciiTheme="minorHAnsi" w:eastAsiaTheme="minorEastAsia" w:hAnsiTheme="minorHAnsi" w:cstheme="minorBidi"/>
+          <w:color w:val="auto"/>
+          <w:sz w:val="22"/>
+          <w:szCs w:val="22"/>
+        </w:rPr>
         <w:id w:val="1873650995"/>
         <w:docPartObj>
           <w:docPartGallery w:val="Bibliographies"/>
           <w:docPartUnique/>
         </w:docPartObj>
       </w:sdtPr>
-      <w:sdtEndPr>
-        <w:rPr>
-          <w:rFonts w:asciiTheme="minorHAnsi" w:eastAsiaTheme="minorEastAsia" w:hAnsiTheme="minorHAnsi" w:cstheme="minorBidi"/>
-          <w:color w:val="auto"/>
-          <w:sz w:val="22"/>
-          <w:szCs w:val="22"/>
-        </w:rPr>
-      </w:sdtEndPr>
+      <w:sdtEndPr/>
       <w:sdtContent>
         <w:p>
           <w:pPr>
@@ -2043,6 +2174,7 @@
             <w:id w:val="111145805"/>
             <w:bibliography/>
           </w:sdtPr>
+          <w:sdtEndPr/>
           <w:sdtContent>
             <w:p>
               <w:pPr>

</xml_diff>

<commit_message>
Paused development of documentation to start class diagram
</commit_message>
<xml_diff>
--- a/docs/Engineering Method.docx
+++ b/docs/Engineering Method.docx
@@ -2691,18 +2691,7 @@
                     <w:color w:val="000000" w:themeColor="text1"/>
                     <w:lang w:val="en-US"/>
                   </w:rPr>
-                  <m:t>≫</m:t>
-                </m:r>
-                <m:r>
-                  <m:rPr>
-                    <m:sty m:val="bi"/>
-                  </m:rPr>
-                  <w:rPr>
-                    <w:rFonts w:ascii="Cambria Math" w:hAnsi="Cambria Math"/>
-                    <w:color w:val="000000" w:themeColor="text1"/>
-                    <w:lang w:val="en-US"/>
-                  </w:rPr>
-                  <m:t>, top&gt;</m:t>
+                  <m:t>≫, top&gt;</m:t>
                 </m:r>
               </m:oMath>
             </m:oMathPara>
@@ -3259,6 +3248,9 @@
             </w:r>
             <m:oMath>
               <m:r>
+                <m:rPr>
+                  <m:sty m:val="bi"/>
+                </m:rPr>
                 <w:rPr>
                   <w:rFonts w:ascii="Cambria Math" w:eastAsiaTheme="minorEastAsia" w:hAnsi="Cambria Math"/>
                   <w:color w:val="000000" w:themeColor="text1"/>
@@ -3279,6 +3271,9 @@
             </w:r>
             <m:oMath>
               <m:r>
+                <m:rPr>
+                  <m:sty m:val="bi"/>
+                </m:rPr>
                 <w:rPr>
                   <w:rFonts w:ascii="Cambria Math" w:eastAsiaTheme="minorEastAsia" w:hAnsi="Cambria Math"/>
                   <w:color w:val="000000" w:themeColor="text1"/>
@@ -4146,17 +4141,7 @@
                 <w:color w:val="000000" w:themeColor="text1"/>
                 <w:lang w:val="en-US"/>
               </w:rPr>
-              <w:t>the topmost element</w:t>
-            </w:r>
-            <w:r>
-              <w:rPr>
-                <w:rFonts w:eastAsiaTheme="minorEastAsia"/>
-                <w:b w:val="0"/>
-                <w:bCs w:val="0"/>
-                <w:color w:val="000000" w:themeColor="text1"/>
-                <w:lang w:val="en-US"/>
-              </w:rPr>
-              <w:t xml:space="preserve"> </w:t>
+              <w:t xml:space="preserve">the topmost element </w:t>
             </w:r>
             <w:r>
               <w:rPr>
@@ -4170,6 +4155,9 @@
             </w:r>
             <m:oMath>
               <m:r>
+                <m:rPr>
+                  <m:sty m:val="bi"/>
+                </m:rPr>
                 <w:rPr>
                   <w:rFonts w:ascii="Cambria Math" w:eastAsiaTheme="minorEastAsia" w:hAnsi="Cambria Math"/>
                   <w:color w:val="000000" w:themeColor="text1"/>
@@ -4920,6 +4908,9 @@
             </w:r>
             <m:oMath>
               <m:r>
+                <m:rPr>
+                  <m:sty m:val="bi"/>
+                </m:rPr>
                 <w:rPr>
                   <w:rFonts w:ascii="Cambria Math" w:eastAsiaTheme="minorEastAsia" w:hAnsi="Cambria Math"/>
                   <w:color w:val="000000" w:themeColor="text1"/>
@@ -5577,8 +5568,6 @@
             </w:r>
             <w:r>
               <w:rPr>
-                <w:b w:val="0"/>
-                <w:bCs w:val="0"/>
                 <w:noProof/>
                 <w:color w:val="000000" w:themeColor="text1"/>
                 <w:lang w:val="en-US"/>
@@ -5911,7 +5900,6 @@
             </w:pPr>
             <w:r>
               <w:rPr>
-                <w:rFonts w:eastAsiaTheme="minorEastAsia"/>
                 <w:noProof/>
                 <w:lang w:val="en-US"/>
               </w:rPr>
@@ -6741,6 +6729,9 @@
             </w:r>
             <m:oMath>
               <m:r>
+                <m:rPr>
+                  <m:sty m:val="bi"/>
+                </m:rPr>
                 <w:rPr>
                   <w:rFonts w:ascii="Cambria Math" w:eastAsiaTheme="minorEastAsia" w:hAnsi="Cambria Math"/>
                   <w:lang w:val="en-US"/>
@@ -6777,6 +6768,9 @@
             </w:r>
             <m:oMath>
               <m:r>
+                <m:rPr>
+                  <m:sty m:val="bi"/>
+                </m:rPr>
                 <w:rPr>
                   <w:rFonts w:ascii="Cambria Math" w:eastAsiaTheme="minorEastAsia" w:hAnsi="Cambria Math"/>
                   <w:lang w:val="en-US"/>
@@ -7639,6 +7633,9 @@
             </w:r>
             <m:oMath>
               <m:r>
+                <m:rPr>
+                  <m:sty m:val="bi"/>
+                </m:rPr>
                 <w:rPr>
                   <w:rFonts w:ascii="Cambria Math" w:eastAsiaTheme="minorEastAsia" w:hAnsi="Cambria Math"/>
                   <w:lang w:val="en-US"/>
@@ -8288,6 +8285,4317 @@
                 </wp:inline>
               </w:drawing>
             </w:r>
+          </w:p>
+        </w:tc>
+      </w:tr>
+    </w:tbl>
+    <w:p>
+      <w:pPr>
+        <w:rPr>
+          <w:rFonts w:ascii="Times New Roman" w:hAnsi="Times New Roman" w:cs="Times New Roman"/>
+          <w:color w:val="000000" w:themeColor="text1"/>
+          <w:sz w:val="24"/>
+          <w:szCs w:val="24"/>
+          <w:lang w:val="en-GB"/>
+        </w:rPr>
+      </w:pPr>
+    </w:p>
+    <w:tbl>
+      <w:tblPr>
+        <w:tblStyle w:val="GridTable4-Accent2"/>
+        <w:tblW w:w="0" w:type="auto"/>
+        <w:tblLook w:val="04A0" w:firstRow="1" w:lastRow="0" w:firstColumn="1" w:lastColumn="0" w:noHBand="0" w:noVBand="1"/>
+      </w:tblPr>
+      <w:tblGrid>
+        <w:gridCol w:w="8828"/>
+      </w:tblGrid>
+      <w:tr>
+        <w:trPr>
+          <w:cnfStyle w:val="100000000000" w:firstRow="1" w:lastRow="0" w:firstColumn="0" w:lastColumn="0" w:oddVBand="0" w:evenVBand="0" w:oddHBand="0" w:evenHBand="0" w:firstRowFirstColumn="0" w:firstRowLastColumn="0" w:lastRowFirstColumn="0" w:lastRowLastColumn="0"/>
+        </w:trPr>
+        <w:tc>
+          <w:tcPr>
+            <w:cnfStyle w:val="001000000000" w:firstRow="0" w:lastRow="0" w:firstColumn="1" w:lastColumn="0" w:oddVBand="0" w:evenVBand="0" w:oddHBand="0" w:evenHBand="0" w:firstRowFirstColumn="0" w:firstRowLastColumn="0" w:lastRowFirstColumn="0" w:lastRowLastColumn="0"/>
+            <w:tcW w:w="8828" w:type="dxa"/>
+            <w:shd w:val="clear" w:color="auto" w:fill="FBE4D5" w:themeFill="accent2" w:themeFillTint="33"/>
+          </w:tcPr>
+          <w:p>
+            <w:pPr>
+              <w:jc w:val="center"/>
+              <w:rPr>
+                <w:rFonts w:eastAsiaTheme="minorEastAsia"/>
+                <w:b w:val="0"/>
+                <w:bCs w:val="0"/>
+                <w:lang w:val="en-US"/>
+              </w:rPr>
+            </w:pPr>
+            <m:oMathPara>
+              <m:oMath>
+                <m:r>
+                  <m:rPr>
+                    <m:sty m:val="bi"/>
+                  </m:rPr>
+                  <w:rPr>
+                    <w:rFonts w:ascii="Cambria Math" w:eastAsiaTheme="minorEastAsia" w:hAnsi="Cambria Math"/>
+                    <w:color w:val="auto"/>
+                    <w:lang w:val="en-US"/>
+                  </w:rPr>
+                  <m:t>front</m:t>
+                </m:r>
+              </m:oMath>
+            </m:oMathPara>
+          </w:p>
+        </w:tc>
+      </w:tr>
+      <w:tr>
+        <w:trPr>
+          <w:cnfStyle w:val="000000100000" w:firstRow="0" w:lastRow="0" w:firstColumn="0" w:lastColumn="0" w:oddVBand="0" w:evenVBand="0" w:oddHBand="1" w:evenHBand="0" w:firstRowFirstColumn="0" w:firstRowLastColumn="0" w:lastRowFirstColumn="0" w:lastRowLastColumn="0"/>
+        </w:trPr>
+        <w:tc>
+          <w:tcPr>
+            <w:cnfStyle w:val="001000000000" w:firstRow="0" w:lastRow="0" w:firstColumn="1" w:lastColumn="0" w:oddVBand="0" w:evenVBand="0" w:oddHBand="0" w:evenHBand="0" w:firstRowFirstColumn="0" w:firstRowLastColumn="0" w:lastRowFirstColumn="0" w:lastRowLastColumn="0"/>
+            <w:tcW w:w="8828" w:type="dxa"/>
+            <w:shd w:val="clear" w:color="auto" w:fill="FFFFFF" w:themeFill="background1"/>
+          </w:tcPr>
+          <w:p>
+            <w:pPr>
+              <w:jc w:val="center"/>
+              <w:rPr>
+                <w:rFonts w:eastAsiaTheme="minorEastAsia"/>
+                <w:b w:val="0"/>
+                <w:bCs w:val="0"/>
+                <w:lang w:val="en-US"/>
+              </w:rPr>
+            </w:pPr>
+            <w:r>
+              <w:rPr>
+                <w:rFonts w:eastAsiaTheme="minorEastAsia"/>
+                <w:b w:val="0"/>
+                <w:bCs w:val="0"/>
+                <w:lang w:val="en-US"/>
+              </w:rPr>
+              <w:t>Retrieves</w:t>
+            </w:r>
+            <w:r>
+              <w:rPr>
+                <w:rFonts w:eastAsiaTheme="minorEastAsia"/>
+                <w:b w:val="0"/>
+                <w:bCs w:val="0"/>
+                <w:lang w:val="en-US"/>
+              </w:rPr>
+              <w:t xml:space="preserve"> the element </w:t>
+            </w:r>
+            <w:r>
+              <w:rPr>
+                <w:rFonts w:eastAsiaTheme="minorEastAsia"/>
+                <w:b w:val="0"/>
+                <w:bCs w:val="0"/>
+                <w:lang w:val="en-US"/>
+              </w:rPr>
+              <w:t>from the front of</w:t>
+            </w:r>
+            <w:r>
+              <w:rPr>
+                <w:rFonts w:eastAsiaTheme="minorEastAsia"/>
+                <w:b w:val="0"/>
+                <w:bCs w:val="0"/>
+                <w:lang w:val="en-US"/>
+              </w:rPr>
+              <w:t xml:space="preserve"> </w:t>
+            </w:r>
+            <w:r>
+              <w:rPr>
+                <w:rFonts w:eastAsiaTheme="minorEastAsia"/>
+                <w:b w:val="0"/>
+                <w:bCs w:val="0"/>
+                <w:lang w:val="en-US"/>
+              </w:rPr>
+              <w:t>q</w:t>
+            </w:r>
+            <w:r>
+              <w:rPr>
+                <w:rFonts w:eastAsiaTheme="minorEastAsia"/>
+                <w:b w:val="0"/>
+                <w:bCs w:val="0"/>
+                <w:lang w:val="en-US"/>
+              </w:rPr>
+              <w:t xml:space="preserve">ueue </w:t>
+            </w:r>
+            <m:oMath>
+              <m:r>
+                <m:rPr>
+                  <m:sty m:val="bi"/>
+                </m:rPr>
+                <w:rPr>
+                  <w:rFonts w:ascii="Cambria Math" w:eastAsiaTheme="minorEastAsia" w:hAnsi="Cambria Math"/>
+                  <w:lang w:val="en-US"/>
+                </w:rPr>
+                <m:t>q</m:t>
+              </m:r>
+            </m:oMath>
+          </w:p>
+          <w:p>
+            <w:pPr>
+              <w:jc w:val="center"/>
+              <w:rPr>
+                <w:rFonts w:eastAsiaTheme="minorEastAsia"/>
+                <w:b w:val="0"/>
+                <w:bCs w:val="0"/>
+                <w:lang w:val="en-US"/>
+              </w:rPr>
+            </w:pPr>
+          </w:p>
+          <w:p>
+            <w:pPr>
+              <w:jc w:val="center"/>
+              <w:rPr>
+                <w:rFonts w:eastAsiaTheme="minorEastAsia"/>
+                <w:b w:val="0"/>
+                <w:bCs w:val="0"/>
+                <w:lang w:val="en-US"/>
+              </w:rPr>
+            </w:pPr>
+            <m:oMathPara>
+              <m:oMath>
+                <m:d>
+                  <m:dPr>
+                    <m:begChr m:val="{"/>
+                    <m:endChr m:val="}"/>
+                    <m:ctrlPr>
+                      <w:rPr>
+                        <w:rFonts w:ascii="Cambria Math" w:eastAsiaTheme="minorEastAsia" w:hAnsi="Cambria Math"/>
+                        <w:i/>
+                        <w:lang w:val="en-US"/>
+                      </w:rPr>
+                    </m:ctrlPr>
+                  </m:dPr>
+                  <m:e>
+                    <m:r>
+                      <m:rPr>
+                        <m:sty m:val="bi"/>
+                      </m:rPr>
+                      <w:rPr>
+                        <w:rFonts w:ascii="Cambria Math" w:eastAsiaTheme="minorEastAsia" w:hAnsi="Cambria Math"/>
+                        <w:lang w:val="en-US"/>
+                      </w:rPr>
+                      <m:t>pre:  Queue q≠∅, i.e.  q= &lt;</m:t>
+                    </m:r>
+                    <m:sSub>
+                      <m:sSubPr>
+                        <m:ctrlPr>
+                          <w:rPr>
+                            <w:rFonts w:ascii="Cambria Math" w:hAnsi="Cambria Math"/>
+                            <w:b w:val="0"/>
+                            <w:bCs w:val="0"/>
+                            <w:i/>
+                            <w:lang w:val="en-US"/>
+                          </w:rPr>
+                        </m:ctrlPr>
+                      </m:sSubPr>
+                      <m:e>
+                        <m:r>
+                          <m:rPr>
+                            <m:sty m:val="bi"/>
+                          </m:rPr>
+                          <w:rPr>
+                            <w:rFonts w:ascii="Cambria Math" w:hAnsi="Cambria Math"/>
+                            <w:lang w:val="en-US"/>
+                          </w:rPr>
+                          <m:t>e</m:t>
+                        </m:r>
+                      </m:e>
+                      <m:sub>
+                        <m:r>
+                          <m:rPr>
+                            <m:sty m:val="bi"/>
+                          </m:rPr>
+                          <w:rPr>
+                            <w:rFonts w:ascii="Cambria Math" w:hAnsi="Cambria Math"/>
+                            <w:lang w:val="en-US"/>
+                          </w:rPr>
+                          <m:t>1</m:t>
+                        </m:r>
+                      </m:sub>
+                    </m:sSub>
+                    <m:r>
+                      <m:rPr>
+                        <m:sty m:val="bi"/>
+                      </m:rPr>
+                      <w:rPr>
+                        <w:rFonts w:ascii="Cambria Math" w:hAnsi="Cambria Math"/>
+                        <w:lang w:val="en-US"/>
+                      </w:rPr>
+                      <m:t xml:space="preserve">, </m:t>
+                    </m:r>
+                    <m:sSub>
+                      <m:sSubPr>
+                        <m:ctrlPr>
+                          <w:rPr>
+                            <w:rFonts w:ascii="Cambria Math" w:hAnsi="Cambria Math"/>
+                            <w:b w:val="0"/>
+                            <w:bCs w:val="0"/>
+                            <w:i/>
+                            <w:lang w:val="en-US"/>
+                          </w:rPr>
+                        </m:ctrlPr>
+                      </m:sSubPr>
+                      <m:e>
+                        <m:r>
+                          <m:rPr>
+                            <m:sty m:val="bi"/>
+                          </m:rPr>
+                          <w:rPr>
+                            <w:rFonts w:ascii="Cambria Math" w:hAnsi="Cambria Math"/>
+                            <w:lang w:val="en-US"/>
+                          </w:rPr>
+                          <m:t>e</m:t>
+                        </m:r>
+                      </m:e>
+                      <m:sub>
+                        <m:r>
+                          <m:rPr>
+                            <m:sty m:val="bi"/>
+                          </m:rPr>
+                          <w:rPr>
+                            <w:rFonts w:ascii="Cambria Math" w:hAnsi="Cambria Math"/>
+                            <w:lang w:val="en-US"/>
+                          </w:rPr>
+                          <m:t>2</m:t>
+                        </m:r>
+                      </m:sub>
+                    </m:sSub>
+                    <m:r>
+                      <m:rPr>
+                        <m:sty m:val="bi"/>
+                      </m:rPr>
+                      <w:rPr>
+                        <w:rFonts w:ascii="Cambria Math" w:hAnsi="Cambria Math"/>
+                        <w:lang w:val="en-US"/>
+                      </w:rPr>
+                      <m:t xml:space="preserve">, </m:t>
+                    </m:r>
+                    <m:sSub>
+                      <m:sSubPr>
+                        <m:ctrlPr>
+                          <w:rPr>
+                            <w:rFonts w:ascii="Cambria Math" w:hAnsi="Cambria Math"/>
+                            <w:b w:val="0"/>
+                            <w:bCs w:val="0"/>
+                            <w:i/>
+                            <w:lang w:val="en-US"/>
+                          </w:rPr>
+                        </m:ctrlPr>
+                      </m:sSubPr>
+                      <m:e>
+                        <m:r>
+                          <m:rPr>
+                            <m:sty m:val="bi"/>
+                          </m:rPr>
+                          <w:rPr>
+                            <w:rFonts w:ascii="Cambria Math" w:hAnsi="Cambria Math"/>
+                            <w:lang w:val="en-US"/>
+                          </w:rPr>
+                          <m:t>e</m:t>
+                        </m:r>
+                      </m:e>
+                      <m:sub>
+                        <m:r>
+                          <m:rPr>
+                            <m:sty m:val="bi"/>
+                          </m:rPr>
+                          <w:rPr>
+                            <w:rFonts w:ascii="Cambria Math" w:hAnsi="Cambria Math"/>
+                            <w:lang w:val="en-US"/>
+                          </w:rPr>
+                          <m:t>3</m:t>
+                        </m:r>
+                      </m:sub>
+                    </m:sSub>
+                    <m:r>
+                      <m:rPr>
+                        <m:sty m:val="bi"/>
+                      </m:rPr>
+                      <w:rPr>
+                        <w:rFonts w:ascii="Cambria Math" w:hAnsi="Cambria Math"/>
+                        <w:lang w:val="en-US"/>
+                      </w:rPr>
+                      <m:t>,…,</m:t>
+                    </m:r>
+                    <m:sSub>
+                      <m:sSubPr>
+                        <m:ctrlPr>
+                          <w:rPr>
+                            <w:rFonts w:ascii="Cambria Math" w:hAnsi="Cambria Math"/>
+                            <w:b w:val="0"/>
+                            <w:bCs w:val="0"/>
+                            <w:i/>
+                            <w:lang w:val="en-US"/>
+                          </w:rPr>
+                        </m:ctrlPr>
+                      </m:sSubPr>
+                      <m:e>
+                        <m:r>
+                          <m:rPr>
+                            <m:sty m:val="bi"/>
+                          </m:rPr>
+                          <w:rPr>
+                            <w:rFonts w:ascii="Cambria Math" w:hAnsi="Cambria Math"/>
+                            <w:lang w:val="en-US"/>
+                          </w:rPr>
+                          <m:t>e</m:t>
+                        </m:r>
+                      </m:e>
+                      <m:sub>
+                        <m:r>
+                          <m:rPr>
+                            <m:sty m:val="bi"/>
+                          </m:rPr>
+                          <w:rPr>
+                            <w:rFonts w:ascii="Cambria Math" w:hAnsi="Cambria Math"/>
+                            <w:lang w:val="en-US"/>
+                          </w:rPr>
+                          <m:t>n</m:t>
+                        </m:r>
+                      </m:sub>
+                    </m:sSub>
+                    <m:r>
+                      <m:rPr>
+                        <m:sty m:val="bi"/>
+                      </m:rPr>
+                      <w:rPr>
+                        <w:rFonts w:ascii="Cambria Math" w:hAnsi="Cambria Math"/>
+                        <w:lang w:val="en-US"/>
+                      </w:rPr>
+                      <m:t>&gt;</m:t>
+                    </m:r>
+                  </m:e>
+                </m:d>
+              </m:oMath>
+            </m:oMathPara>
+          </w:p>
+          <w:p>
+            <w:pPr>
+              <w:jc w:val="center"/>
+              <w:rPr>
+                <w:rFonts w:eastAsiaTheme="minorEastAsia"/>
+                <w:b w:val="0"/>
+                <w:bCs w:val="0"/>
+                <w:lang w:val="en-US"/>
+              </w:rPr>
+            </w:pPr>
+          </w:p>
+          <w:p>
+            <w:pPr>
+              <w:jc w:val="center"/>
+              <w:rPr>
+                <w:rFonts w:eastAsiaTheme="minorEastAsia"/>
+                <w:b w:val="0"/>
+                <w:bCs w:val="0"/>
+                <w:lang w:val="en-US"/>
+              </w:rPr>
+            </w:pPr>
+            <w:r>
+              <w:rPr>
+                <w:noProof/>
+                <w:lang w:val="en-US"/>
+              </w:rPr>
+              <w:drawing>
+                <wp:inline distT="0" distB="0" distL="0" distR="0" wp14:anchorId="2F711FBF" wp14:editId="21DBA094">
+                  <wp:extent cx="1892300" cy="495935"/>
+                  <wp:effectExtent l="0" t="0" r="0" b="0"/>
+                  <wp:docPr id="22" name="Imagen 32" descr="Texto&#10;&#10;Descripción generada automáticamente"/>
+                  <wp:cNvGraphicFramePr>
+                    <a:graphicFrameLocks xmlns:a="http://schemas.openxmlformats.org/drawingml/2006/main" noChangeAspect="1"/>
+                  </wp:cNvGraphicFramePr>
+                  <a:graphic xmlns:a="http://schemas.openxmlformats.org/drawingml/2006/main">
+                    <a:graphicData uri="http://schemas.openxmlformats.org/drawingml/2006/picture">
+                      <pic:pic xmlns:pic="http://schemas.openxmlformats.org/drawingml/2006/picture">
+                        <pic:nvPicPr>
+                          <pic:cNvPr id="32" name="Imagen 32" descr="Texto&#10;&#10;Descripción generada automáticamente"/>
+                          <pic:cNvPicPr/>
+                        </pic:nvPicPr>
+                        <pic:blipFill>
+                          <a:blip r:embed="rId20">
+                            <a:extLst>
+                              <a:ext uri="{28A0092B-C50C-407E-A947-70E740481C1C}">
+                                <a14:useLocalDpi xmlns:a14="http://schemas.microsoft.com/office/drawing/2010/main" val="0"/>
+                              </a:ext>
+                            </a:extLst>
+                          </a:blip>
+                          <a:stretch>
+                            <a:fillRect/>
+                          </a:stretch>
+                        </pic:blipFill>
+                        <pic:spPr>
+                          <a:xfrm>
+                            <a:off x="0" y="0"/>
+                            <a:ext cx="1892300" cy="495935"/>
+                          </a:xfrm>
+                          <a:prstGeom prst="rect">
+                            <a:avLst/>
+                          </a:prstGeom>
+                        </pic:spPr>
+                      </pic:pic>
+                    </a:graphicData>
+                  </a:graphic>
+                </wp:inline>
+              </w:drawing>
+            </w:r>
+          </w:p>
+          <w:p>
+            <w:pPr>
+              <w:jc w:val="center"/>
+              <w:rPr>
+                <w:rFonts w:eastAsiaTheme="minorEastAsia"/>
+                <w:b w:val="0"/>
+                <w:bCs w:val="0"/>
+                <w:lang w:val="en-US"/>
+              </w:rPr>
+            </w:pPr>
+          </w:p>
+          <w:p>
+            <w:pPr>
+              <w:jc w:val="center"/>
+              <w:rPr>
+                <w:rFonts w:eastAsiaTheme="minorEastAsia"/>
+                <w:b w:val="0"/>
+                <w:bCs w:val="0"/>
+                <w:lang w:val="en-US"/>
+              </w:rPr>
+            </w:pPr>
+            <m:oMathPara>
+              <m:oMath>
+                <m:d>
+                  <m:dPr>
+                    <m:begChr m:val="{"/>
+                    <m:endChr m:val="}"/>
+                    <m:ctrlPr>
+                      <w:rPr>
+                        <w:rFonts w:ascii="Cambria Math" w:eastAsiaTheme="minorEastAsia" w:hAnsi="Cambria Math"/>
+                        <w:i/>
+                        <w:lang w:val="en-US"/>
+                      </w:rPr>
+                    </m:ctrlPr>
+                  </m:dPr>
+                  <m:e>
+                    <m:r>
+                      <m:rPr>
+                        <m:sty m:val="bi"/>
+                      </m:rPr>
+                      <w:rPr>
+                        <w:rFonts w:ascii="Cambria Math" w:eastAsiaTheme="minorEastAsia" w:hAnsi="Cambria Math"/>
+                        <w:lang w:val="en-US"/>
+                      </w:rPr>
+                      <m:t>post:  Queue q= &lt;</m:t>
+                    </m:r>
+                    <m:sSub>
+                      <m:sSubPr>
+                        <m:ctrlPr>
+                          <w:rPr>
+                            <w:rFonts w:ascii="Cambria Math" w:hAnsi="Cambria Math"/>
+                            <w:b w:val="0"/>
+                            <w:bCs w:val="0"/>
+                            <w:i/>
+                            <w:lang w:val="en-US"/>
+                          </w:rPr>
+                        </m:ctrlPr>
+                      </m:sSubPr>
+                      <m:e>
+                        <m:r>
+                          <m:rPr>
+                            <m:sty m:val="bi"/>
+                          </m:rPr>
+                          <w:rPr>
+                            <w:rFonts w:ascii="Cambria Math" w:hAnsi="Cambria Math"/>
+                            <w:lang w:val="en-US"/>
+                          </w:rPr>
+                          <m:t>e</m:t>
+                        </m:r>
+                      </m:e>
+                      <m:sub>
+                        <m:r>
+                          <m:rPr>
+                            <m:sty m:val="bi"/>
+                          </m:rPr>
+                          <w:rPr>
+                            <w:rFonts w:ascii="Cambria Math" w:hAnsi="Cambria Math"/>
+                            <w:lang w:val="en-US"/>
+                          </w:rPr>
+                          <m:t>1</m:t>
+                        </m:r>
+                      </m:sub>
+                    </m:sSub>
+                    <m:r>
+                      <m:rPr>
+                        <m:sty m:val="bi"/>
+                      </m:rPr>
+                      <w:rPr>
+                        <w:rFonts w:ascii="Cambria Math" w:hAnsi="Cambria Math"/>
+                        <w:lang w:val="en-US"/>
+                      </w:rPr>
+                      <m:t xml:space="preserve">, </m:t>
+                    </m:r>
+                    <m:sSub>
+                      <m:sSubPr>
+                        <m:ctrlPr>
+                          <w:rPr>
+                            <w:rFonts w:ascii="Cambria Math" w:hAnsi="Cambria Math"/>
+                            <w:b w:val="0"/>
+                            <w:bCs w:val="0"/>
+                            <w:i/>
+                            <w:lang w:val="en-US"/>
+                          </w:rPr>
+                        </m:ctrlPr>
+                      </m:sSubPr>
+                      <m:e>
+                        <m:r>
+                          <m:rPr>
+                            <m:sty m:val="bi"/>
+                          </m:rPr>
+                          <w:rPr>
+                            <w:rFonts w:ascii="Cambria Math" w:hAnsi="Cambria Math"/>
+                            <w:lang w:val="en-US"/>
+                          </w:rPr>
+                          <m:t>e</m:t>
+                        </m:r>
+                      </m:e>
+                      <m:sub>
+                        <m:r>
+                          <m:rPr>
+                            <m:sty m:val="bi"/>
+                          </m:rPr>
+                          <w:rPr>
+                            <w:rFonts w:ascii="Cambria Math" w:hAnsi="Cambria Math"/>
+                            <w:lang w:val="en-US"/>
+                          </w:rPr>
+                          <m:t>2</m:t>
+                        </m:r>
+                      </m:sub>
+                    </m:sSub>
+                    <m:r>
+                      <m:rPr>
+                        <m:sty m:val="bi"/>
+                      </m:rPr>
+                      <w:rPr>
+                        <w:rFonts w:ascii="Cambria Math" w:hAnsi="Cambria Math"/>
+                        <w:lang w:val="en-US"/>
+                      </w:rPr>
+                      <m:t xml:space="preserve">, </m:t>
+                    </m:r>
+                    <m:sSub>
+                      <m:sSubPr>
+                        <m:ctrlPr>
+                          <w:rPr>
+                            <w:rFonts w:ascii="Cambria Math" w:hAnsi="Cambria Math"/>
+                            <w:b w:val="0"/>
+                            <w:bCs w:val="0"/>
+                            <w:i/>
+                            <w:lang w:val="en-US"/>
+                          </w:rPr>
+                        </m:ctrlPr>
+                      </m:sSubPr>
+                      <m:e>
+                        <m:r>
+                          <m:rPr>
+                            <m:sty m:val="bi"/>
+                          </m:rPr>
+                          <w:rPr>
+                            <w:rFonts w:ascii="Cambria Math" w:hAnsi="Cambria Math"/>
+                            <w:lang w:val="en-US"/>
+                          </w:rPr>
+                          <m:t>e</m:t>
+                        </m:r>
+                      </m:e>
+                      <m:sub>
+                        <m:r>
+                          <m:rPr>
+                            <m:sty m:val="bi"/>
+                          </m:rPr>
+                          <w:rPr>
+                            <w:rFonts w:ascii="Cambria Math" w:hAnsi="Cambria Math"/>
+                            <w:lang w:val="en-US"/>
+                          </w:rPr>
+                          <m:t>3</m:t>
+                        </m:r>
+                      </m:sub>
+                    </m:sSub>
+                    <m:r>
+                      <m:rPr>
+                        <m:sty m:val="bi"/>
+                      </m:rPr>
+                      <w:rPr>
+                        <w:rFonts w:ascii="Cambria Math" w:hAnsi="Cambria Math"/>
+                        <w:lang w:val="en-US"/>
+                      </w:rPr>
+                      <m:t>,…,</m:t>
+                    </m:r>
+                    <m:sSub>
+                      <m:sSubPr>
+                        <m:ctrlPr>
+                          <w:rPr>
+                            <w:rFonts w:ascii="Cambria Math" w:hAnsi="Cambria Math"/>
+                            <w:b w:val="0"/>
+                            <w:bCs w:val="0"/>
+                            <w:i/>
+                            <w:lang w:val="en-US"/>
+                          </w:rPr>
+                        </m:ctrlPr>
+                      </m:sSubPr>
+                      <m:e>
+                        <m:r>
+                          <m:rPr>
+                            <m:sty m:val="bi"/>
+                          </m:rPr>
+                          <w:rPr>
+                            <w:rFonts w:ascii="Cambria Math" w:hAnsi="Cambria Math"/>
+                            <w:lang w:val="en-US"/>
+                          </w:rPr>
+                          <m:t>e</m:t>
+                        </m:r>
+                      </m:e>
+                      <m:sub>
+                        <m:r>
+                          <m:rPr>
+                            <m:sty m:val="bi"/>
+                          </m:rPr>
+                          <w:rPr>
+                            <w:rFonts w:ascii="Cambria Math" w:hAnsi="Cambria Math"/>
+                            <w:lang w:val="en-US"/>
+                          </w:rPr>
+                          <m:t>n</m:t>
+                        </m:r>
+                      </m:sub>
+                    </m:sSub>
+                    <m:r>
+                      <m:rPr>
+                        <m:sty m:val="bi"/>
+                      </m:rPr>
+                      <w:rPr>
+                        <w:rFonts w:ascii="Cambria Math" w:hAnsi="Cambria Math"/>
+                        <w:lang w:val="en-US"/>
+                      </w:rPr>
+                      <m:t xml:space="preserve">&gt;and element </m:t>
+                    </m:r>
+                    <m:sSub>
+                      <m:sSubPr>
+                        <m:ctrlPr>
+                          <w:rPr>
+                            <w:rFonts w:ascii="Cambria Math" w:hAnsi="Cambria Math"/>
+                            <w:b w:val="0"/>
+                            <w:bCs w:val="0"/>
+                            <w:i/>
+                            <w:lang w:val="en-US"/>
+                          </w:rPr>
+                        </m:ctrlPr>
+                      </m:sSubPr>
+                      <m:e>
+                        <m:r>
+                          <m:rPr>
+                            <m:sty m:val="bi"/>
+                          </m:rPr>
+                          <w:rPr>
+                            <w:rFonts w:ascii="Cambria Math" w:hAnsi="Cambria Math"/>
+                            <w:lang w:val="en-US"/>
+                          </w:rPr>
+                          <m:t>e</m:t>
+                        </m:r>
+                      </m:e>
+                      <m:sub>
+                        <m:r>
+                          <m:rPr>
+                            <m:sty m:val="bi"/>
+                          </m:rPr>
+                          <w:rPr>
+                            <w:rFonts w:ascii="Cambria Math" w:hAnsi="Cambria Math"/>
+                            <w:lang w:val="en-US"/>
+                          </w:rPr>
+                          <m:t>1</m:t>
+                        </m:r>
+                      </m:sub>
+                    </m:sSub>
+                  </m:e>
+                </m:d>
+              </m:oMath>
+            </m:oMathPara>
+          </w:p>
+          <w:p>
+            <w:pPr>
+              <w:jc w:val="center"/>
+              <w:rPr>
+                <w:b w:val="0"/>
+                <w:bCs w:val="0"/>
+                <w:noProof/>
+              </w:rPr>
+            </w:pPr>
+          </w:p>
+          <w:p>
+            <w:pPr>
+              <w:jc w:val="center"/>
+              <w:rPr>
+                <w:rFonts w:eastAsiaTheme="minorEastAsia"/>
+                <w:b w:val="0"/>
+                <w:bCs w:val="0"/>
+                <w:lang w:val="en-US"/>
+              </w:rPr>
+            </w:pPr>
+            <w:r>
+              <w:rPr>
+                <w:noProof/>
+              </w:rPr>
+              <w:drawing>
+                <wp:inline distT="0" distB="0" distL="0" distR="0" wp14:anchorId="7377112A" wp14:editId="739575BB">
+                  <wp:extent cx="3473148" cy="685929"/>
+                  <wp:effectExtent l="0" t="0" r="0" b="0"/>
+                  <wp:docPr id="26" name="Picture 26" descr="Queue and its basic operations"/>
+                  <wp:cNvGraphicFramePr>
+                    <a:graphicFrameLocks xmlns:a="http://schemas.openxmlformats.org/drawingml/2006/main" noChangeAspect="1"/>
+                  </wp:cNvGraphicFramePr>
+                  <a:graphic xmlns:a="http://schemas.openxmlformats.org/drawingml/2006/main">
+                    <a:graphicData uri="http://schemas.openxmlformats.org/drawingml/2006/picture">
+                      <pic:pic xmlns:pic="http://schemas.openxmlformats.org/drawingml/2006/picture">
+                        <pic:nvPicPr>
+                          <pic:cNvPr id="0" name="Picture 1" descr="Queue and its basic operations"/>
+                          <pic:cNvPicPr>
+                            <a:picLocks noChangeAspect="1" noChangeArrowheads="1"/>
+                          </pic:cNvPicPr>
+                        </pic:nvPicPr>
+                        <pic:blipFill rotWithShape="1">
+                          <a:blip r:embed="rId24">
+                            <a:extLst>
+                              <a:ext uri="{28A0092B-C50C-407E-A947-70E740481C1C}">
+                                <a14:useLocalDpi xmlns:a14="http://schemas.microsoft.com/office/drawing/2010/main" val="0"/>
+                              </a:ext>
+                            </a:extLst>
+                          </a:blip>
+                          <a:srcRect t="49250" b="21148"/>
+                          <a:stretch/>
+                        </pic:blipFill>
+                        <pic:spPr bwMode="auto">
+                          <a:xfrm>
+                            <a:off x="0" y="0"/>
+                            <a:ext cx="3491081" cy="689471"/>
+                          </a:xfrm>
+                          <a:prstGeom prst="rect">
+                            <a:avLst/>
+                          </a:prstGeom>
+                          <a:noFill/>
+                          <a:ln>
+                            <a:noFill/>
+                          </a:ln>
+                          <a:extLst>
+                            <a:ext uri="{53640926-AAD7-44D8-BBD7-CCE9431645EC}">
+                              <a14:shadowObscured xmlns:a14="http://schemas.microsoft.com/office/drawing/2010/main"/>
+                            </a:ext>
+                          </a:extLst>
+                        </pic:spPr>
+                      </pic:pic>
+                    </a:graphicData>
+                  </a:graphic>
+                </wp:inline>
+              </w:drawing>
+            </w:r>
+          </w:p>
+        </w:tc>
+      </w:tr>
+    </w:tbl>
+    <w:p>
+      <w:pPr>
+        <w:rPr>
+          <w:rFonts w:ascii="Times New Roman" w:hAnsi="Times New Roman" w:cs="Times New Roman"/>
+          <w:color w:val="000000" w:themeColor="text1"/>
+          <w:sz w:val="24"/>
+          <w:szCs w:val="24"/>
+          <w:lang w:val="en-GB"/>
+        </w:rPr>
+      </w:pPr>
+    </w:p>
+    <w:tbl>
+      <w:tblPr>
+        <w:tblStyle w:val="GridTable4-Accent2"/>
+        <w:tblW w:w="0" w:type="auto"/>
+        <w:tblLook w:val="04A0" w:firstRow="1" w:lastRow="0" w:firstColumn="1" w:lastColumn="0" w:noHBand="0" w:noVBand="1"/>
+      </w:tblPr>
+      <w:tblGrid>
+        <w:gridCol w:w="8828"/>
+      </w:tblGrid>
+      <w:tr>
+        <w:trPr>
+          <w:cnfStyle w:val="100000000000" w:firstRow="1" w:lastRow="0" w:firstColumn="0" w:lastColumn="0" w:oddVBand="0" w:evenVBand="0" w:oddHBand="0" w:evenHBand="0" w:firstRowFirstColumn="0" w:firstRowLastColumn="0" w:lastRowFirstColumn="0" w:lastRowLastColumn="0"/>
+        </w:trPr>
+        <w:tc>
+          <w:tcPr>
+            <w:cnfStyle w:val="001000000000" w:firstRow="0" w:lastRow="0" w:firstColumn="1" w:lastColumn="0" w:oddVBand="0" w:evenVBand="0" w:oddHBand="0" w:evenHBand="0" w:firstRowFirstColumn="0" w:firstRowLastColumn="0" w:lastRowFirstColumn="0" w:lastRowLastColumn="0"/>
+            <w:tcW w:w="8828" w:type="dxa"/>
+          </w:tcPr>
+          <w:p>
+            <w:pPr>
+              <w:jc w:val="center"/>
+              <w:rPr>
+                <w:lang w:val="en-US"/>
+              </w:rPr>
+            </w:pPr>
+            <w:r>
+              <w:rPr>
+                <w:lang w:val="en-US"/>
+              </w:rPr>
+              <w:t>Hash Table</w:t>
+            </w:r>
+            <w:r>
+              <w:rPr>
+                <w:lang w:val="en-US"/>
+              </w:rPr>
+              <w:t xml:space="preserve"> ADT</w:t>
+            </w:r>
+          </w:p>
+        </w:tc>
+      </w:tr>
+      <w:tr>
+        <w:trPr>
+          <w:cnfStyle w:val="000000100000" w:firstRow="0" w:lastRow="0" w:firstColumn="0" w:lastColumn="0" w:oddVBand="0" w:evenVBand="0" w:oddHBand="1" w:evenHBand="0" w:firstRowFirstColumn="0" w:firstRowLastColumn="0" w:lastRowFirstColumn="0" w:lastRowLastColumn="0"/>
+        </w:trPr>
+        <w:tc>
+          <w:tcPr>
+            <w:cnfStyle w:val="001000000000" w:firstRow="0" w:lastRow="0" w:firstColumn="1" w:lastColumn="0" w:oddVBand="0" w:evenVBand="0" w:oddHBand="0" w:evenHBand="0" w:firstRowFirstColumn="0" w:firstRowLastColumn="0" w:lastRowFirstColumn="0" w:lastRowLastColumn="0"/>
+            <w:tcW w:w="8828" w:type="dxa"/>
+            <w:shd w:val="clear" w:color="auto" w:fill="FFFFFF" w:themeFill="background1"/>
+          </w:tcPr>
+          <w:p>
+            <w:pPr>
+              <w:rPr>
+                <w:rFonts w:eastAsiaTheme="minorEastAsia"/>
+                <w:lang w:val="en-US"/>
+              </w:rPr>
+            </w:pPr>
+            <w:r>
+              <w:rPr>
+                <w:noProof/>
+              </w:rPr>
+              <w:drawing>
+                <wp:anchor distT="0" distB="0" distL="114300" distR="114300" simplePos="0" relativeHeight="251661312" behindDoc="0" locked="0" layoutInCell="1" allowOverlap="1" wp14:anchorId="7E665AE6" wp14:editId="37BA1EBE">
+                  <wp:simplePos x="0" y="0"/>
+                  <wp:positionH relativeFrom="column">
+                    <wp:posOffset>2910785</wp:posOffset>
+                  </wp:positionH>
+                  <wp:positionV relativeFrom="paragraph">
+                    <wp:posOffset>58834</wp:posOffset>
+                  </wp:positionV>
+                  <wp:extent cx="1677670" cy="1092200"/>
+                  <wp:effectExtent l="0" t="0" r="0" b="0"/>
+                  <wp:wrapSquare wrapText="bothSides"/>
+                  <wp:docPr id="28" name="Imagen 13" descr="Diagram&#10;&#10;Description automatically generated"/>
+                  <wp:cNvGraphicFramePr>
+                    <a:graphicFrameLocks xmlns:a="http://schemas.openxmlformats.org/drawingml/2006/main" noChangeAspect="1"/>
+                  </wp:cNvGraphicFramePr>
+                  <a:graphic xmlns:a="http://schemas.openxmlformats.org/drawingml/2006/main">
+                    <a:graphicData uri="http://schemas.openxmlformats.org/drawingml/2006/picture">
+                      <pic:pic xmlns:pic="http://schemas.openxmlformats.org/drawingml/2006/picture">
+                        <pic:nvPicPr>
+                          <pic:cNvPr id="28" name="Imagen 13" descr="Diagram&#10;&#10;Description automatically generated"/>
+                          <pic:cNvPicPr/>
+                        </pic:nvPicPr>
+                        <pic:blipFill>
+                          <a:blip r:embed="rId25" cstate="print">
+                            <a:grayscl/>
+                            <a:extLst>
+                              <a:ext uri="{28A0092B-C50C-407E-A947-70E740481C1C}">
+                                <a14:useLocalDpi xmlns:a14="http://schemas.microsoft.com/office/drawing/2010/main" val="0"/>
+                              </a:ext>
+                            </a:extLst>
+                          </a:blip>
+                          <a:stretch>
+                            <a:fillRect/>
+                          </a:stretch>
+                        </pic:blipFill>
+                        <pic:spPr>
+                          <a:xfrm>
+                            <a:off x="0" y="0"/>
+                            <a:ext cx="1677670" cy="1092200"/>
+                          </a:xfrm>
+                          <a:prstGeom prst="rect">
+                            <a:avLst/>
+                          </a:prstGeom>
+                        </pic:spPr>
+                      </pic:pic>
+                    </a:graphicData>
+                  </a:graphic>
+                  <wp14:sizeRelH relativeFrom="margin">
+                    <wp14:pctWidth>0</wp14:pctWidth>
+                  </wp14:sizeRelH>
+                  <wp14:sizeRelV relativeFrom="margin">
+                    <wp14:pctHeight>0</wp14:pctHeight>
+                  </wp14:sizeRelV>
+                </wp:anchor>
+              </w:drawing>
+            </w:r>
+            <w:r>
+              <w:rPr>
+                <w:noProof/>
+              </w:rPr>
+              <w:drawing>
+                <wp:anchor distT="0" distB="0" distL="114300" distR="114300" simplePos="0" relativeHeight="251660288" behindDoc="0" locked="0" layoutInCell="1" allowOverlap="1" wp14:anchorId="7A3A3C28" wp14:editId="2722C245">
+                  <wp:simplePos x="0" y="0"/>
+                  <wp:positionH relativeFrom="column">
+                    <wp:posOffset>224790</wp:posOffset>
+                  </wp:positionH>
+                  <wp:positionV relativeFrom="paragraph">
+                    <wp:posOffset>175895</wp:posOffset>
+                  </wp:positionV>
+                  <wp:extent cx="2038350" cy="609600"/>
+                  <wp:effectExtent l="0" t="0" r="0" b="0"/>
+                  <wp:wrapSquare wrapText="bothSides"/>
+                  <wp:docPr id="29" name="Imagen 14" descr="Chart, treemap chart&#10;&#10;Description automatically generated"/>
+                  <wp:cNvGraphicFramePr>
+                    <a:graphicFrameLocks xmlns:a="http://schemas.openxmlformats.org/drawingml/2006/main" noChangeAspect="1"/>
+                  </wp:cNvGraphicFramePr>
+                  <a:graphic xmlns:a="http://schemas.openxmlformats.org/drawingml/2006/main">
+                    <a:graphicData uri="http://schemas.openxmlformats.org/drawingml/2006/picture">
+                      <pic:pic xmlns:pic="http://schemas.openxmlformats.org/drawingml/2006/picture">
+                        <pic:nvPicPr>
+                          <pic:cNvPr id="29" name="Imagen 14" descr="Chart, treemap chart&#10;&#10;Description automatically generated"/>
+                          <pic:cNvPicPr/>
+                        </pic:nvPicPr>
+                        <pic:blipFill>
+                          <a:blip r:embed="rId26">
+                            <a:grayscl/>
+                            <a:extLst>
+                              <a:ext uri="{28A0092B-C50C-407E-A947-70E740481C1C}">
+                                <a14:useLocalDpi xmlns:a14="http://schemas.microsoft.com/office/drawing/2010/main" val="0"/>
+                              </a:ext>
+                            </a:extLst>
+                          </a:blip>
+                          <a:stretch>
+                            <a:fillRect/>
+                          </a:stretch>
+                        </pic:blipFill>
+                        <pic:spPr>
+                          <a:xfrm>
+                            <a:off x="0" y="0"/>
+                            <a:ext cx="2038350" cy="609600"/>
+                          </a:xfrm>
+                          <a:prstGeom prst="rect">
+                            <a:avLst/>
+                          </a:prstGeom>
+                        </pic:spPr>
+                      </pic:pic>
+                    </a:graphicData>
+                  </a:graphic>
+                </wp:anchor>
+              </w:drawing>
+            </w:r>
+          </w:p>
+          <w:p>
+            <w:pPr>
+              <w:jc w:val="center"/>
+              <w:rPr>
+                <w:rFonts w:eastAsiaTheme="minorEastAsia"/>
+                <w:lang w:val="en-US"/>
+              </w:rPr>
+            </w:pPr>
+          </w:p>
+          <w:p>
+            <w:pPr>
+              <w:jc w:val="center"/>
+              <w:rPr>
+                <w:rFonts w:eastAsiaTheme="minorEastAsia"/>
+                <w:lang w:val="en-US"/>
+              </w:rPr>
+            </w:pPr>
+          </w:p>
+          <w:p>
+            <w:pPr>
+              <w:jc w:val="center"/>
+              <w:rPr>
+                <w:rFonts w:eastAsiaTheme="minorEastAsia"/>
+                <w:lang w:val="en-US"/>
+              </w:rPr>
+            </w:pPr>
+          </w:p>
+          <w:p>
+            <w:pPr>
+              <w:jc w:val="center"/>
+              <w:rPr>
+                <w:rFonts w:eastAsiaTheme="minorEastAsia"/>
+                <w:lang w:val="en-US"/>
+              </w:rPr>
+            </w:pPr>
+          </w:p>
+          <w:p>
+            <w:pPr>
+              <w:jc w:val="center"/>
+              <w:rPr>
+                <w:rFonts w:eastAsiaTheme="minorEastAsia"/>
+                <w:lang w:val="en-US"/>
+              </w:rPr>
+            </w:pPr>
+          </w:p>
+          <w:p>
+            <w:pPr>
+              <w:rPr>
+                <w:rFonts w:eastAsiaTheme="minorEastAsia"/>
+                <w:b w:val="0"/>
+                <w:bCs w:val="0"/>
+                <w:lang w:val="en-US"/>
+              </w:rPr>
+            </w:pPr>
+          </w:p>
+          <w:p>
+            <w:pPr>
+              <w:rPr>
+                <w:rFonts w:eastAsiaTheme="minorEastAsia"/>
+                <w:b w:val="0"/>
+                <w:bCs w:val="0"/>
+                <w:lang w:val="en-US"/>
+              </w:rPr>
+            </w:pPr>
+          </w:p>
+          <w:p>
+            <w:pPr>
+              <w:jc w:val="center"/>
+              <w:rPr>
+                <w:rFonts w:eastAsiaTheme="minorEastAsia"/>
+                <w:b w:val="0"/>
+                <w:bCs w:val="0"/>
+                <w:lang w:val="en-US"/>
+              </w:rPr>
+            </w:pPr>
+            <m:oMathPara>
+              <m:oMath>
+                <m:r>
+                  <m:rPr>
+                    <m:sty m:val="bi"/>
+                  </m:rPr>
+                  <w:rPr>
+                    <w:rFonts w:ascii="Cambria Math" w:hAnsi="Cambria Math"/>
+                    <w:lang w:val="en-US"/>
+                  </w:rPr>
+                  <m:t>HashTable= ≪</m:t>
+                </m:r>
+                <m:r>
+                  <m:rPr>
+                    <m:sty m:val="bi"/>
+                  </m:rPr>
+                  <w:rPr>
+                    <w:rFonts w:ascii="Cambria Math" w:eastAsiaTheme="minorEastAsia" w:hAnsi="Cambria Math"/>
+                    <w:lang w:val="en-US"/>
+                  </w:rPr>
+                  <m:t>&lt;</m:t>
+                </m:r>
+                <m:sSub>
+                  <m:sSubPr>
+                    <m:ctrlPr>
+                      <w:rPr>
+                        <w:rFonts w:ascii="Cambria Math" w:eastAsiaTheme="minorEastAsia" w:hAnsi="Cambria Math"/>
+                        <w:b w:val="0"/>
+                        <w:bCs w:val="0"/>
+                        <w:i/>
+                        <w:lang w:val="en-US"/>
+                      </w:rPr>
+                    </m:ctrlPr>
+                  </m:sSubPr>
+                  <m:e>
+                    <m:r>
+                      <m:rPr>
+                        <m:sty m:val="bi"/>
+                      </m:rPr>
+                      <w:rPr>
+                        <w:rFonts w:ascii="Cambria Math" w:eastAsiaTheme="minorEastAsia" w:hAnsi="Cambria Math"/>
+                        <w:lang w:val="en-US"/>
+                      </w:rPr>
+                      <m:t>k</m:t>
+                    </m:r>
+                    <m:ctrlPr>
+                      <w:rPr>
+                        <w:rFonts w:ascii="Cambria Math" w:eastAsiaTheme="minorEastAsia" w:hAnsi="Cambria Math"/>
+                        <w:i/>
+                        <w:lang w:val="en-US"/>
+                      </w:rPr>
+                    </m:ctrlPr>
+                  </m:e>
+                  <m:sub>
+                    <m:r>
+                      <m:rPr>
+                        <m:sty m:val="bi"/>
+                      </m:rPr>
+                      <w:rPr>
+                        <w:rFonts w:ascii="Cambria Math" w:eastAsiaTheme="minorEastAsia" w:hAnsi="Cambria Math"/>
+                        <w:lang w:val="en-US"/>
+                      </w:rPr>
+                      <m:t>0</m:t>
+                    </m:r>
+                  </m:sub>
+                </m:sSub>
+                <m:r>
+                  <m:rPr>
+                    <m:sty m:val="bi"/>
+                  </m:rPr>
+                  <w:rPr>
+                    <w:rFonts w:ascii="Cambria Math" w:eastAsiaTheme="minorEastAsia" w:hAnsi="Cambria Math"/>
+                    <w:lang w:val="en-US"/>
+                  </w:rPr>
+                  <m:t>,</m:t>
+                </m:r>
+                <m:sSub>
+                  <m:sSubPr>
+                    <m:ctrlPr>
+                      <w:rPr>
+                        <w:rFonts w:ascii="Cambria Math" w:eastAsiaTheme="minorEastAsia" w:hAnsi="Cambria Math"/>
+                        <w:b w:val="0"/>
+                        <w:bCs w:val="0"/>
+                        <w:i/>
+                        <w:lang w:val="en-US"/>
+                      </w:rPr>
+                    </m:ctrlPr>
+                  </m:sSubPr>
+                  <m:e>
+                    <m:r>
+                      <m:rPr>
+                        <m:sty m:val="bi"/>
+                      </m:rPr>
+                      <w:rPr>
+                        <w:rFonts w:ascii="Cambria Math" w:eastAsiaTheme="minorEastAsia" w:hAnsi="Cambria Math"/>
+                        <w:lang w:val="en-US"/>
+                      </w:rPr>
+                      <m:t>v</m:t>
+                    </m:r>
+                    <m:ctrlPr>
+                      <w:rPr>
+                        <w:rFonts w:ascii="Cambria Math" w:eastAsiaTheme="minorEastAsia" w:hAnsi="Cambria Math"/>
+                        <w:i/>
+                        <w:lang w:val="en-US"/>
+                      </w:rPr>
+                    </m:ctrlPr>
+                  </m:e>
+                  <m:sub>
+                    <m:r>
+                      <m:rPr>
+                        <m:sty m:val="bi"/>
+                      </m:rPr>
+                      <w:rPr>
+                        <w:rFonts w:ascii="Cambria Math" w:eastAsiaTheme="minorEastAsia" w:hAnsi="Cambria Math"/>
+                        <w:lang w:val="en-US"/>
+                      </w:rPr>
+                      <m:t>0</m:t>
+                    </m:r>
+                  </m:sub>
+                </m:sSub>
+                <m:r>
+                  <m:rPr>
+                    <m:sty m:val="bi"/>
+                  </m:rPr>
+                  <w:rPr>
+                    <w:rFonts w:ascii="Cambria Math" w:eastAsiaTheme="minorEastAsia" w:hAnsi="Cambria Math"/>
+                    <w:lang w:val="en-US"/>
+                  </w:rPr>
+                  <m:t>&gt;,&lt;</m:t>
+                </m:r>
+                <m:sSub>
+                  <m:sSubPr>
+                    <m:ctrlPr>
+                      <w:rPr>
+                        <w:rFonts w:ascii="Cambria Math" w:eastAsiaTheme="minorEastAsia" w:hAnsi="Cambria Math"/>
+                        <w:b w:val="0"/>
+                        <w:bCs w:val="0"/>
+                        <w:i/>
+                        <w:lang w:val="en-US"/>
+                      </w:rPr>
+                    </m:ctrlPr>
+                  </m:sSubPr>
+                  <m:e>
+                    <m:r>
+                      <m:rPr>
+                        <m:sty m:val="bi"/>
+                      </m:rPr>
+                      <w:rPr>
+                        <w:rFonts w:ascii="Cambria Math" w:eastAsiaTheme="minorEastAsia" w:hAnsi="Cambria Math"/>
+                        <w:lang w:val="en-US"/>
+                      </w:rPr>
+                      <m:t>k</m:t>
+                    </m:r>
+                    <m:ctrlPr>
+                      <w:rPr>
+                        <w:rFonts w:ascii="Cambria Math" w:eastAsiaTheme="minorEastAsia" w:hAnsi="Cambria Math"/>
+                        <w:i/>
+                        <w:lang w:val="en-US"/>
+                      </w:rPr>
+                    </m:ctrlPr>
+                  </m:e>
+                  <m:sub>
+                    <m:r>
+                      <m:rPr>
+                        <m:sty m:val="bi"/>
+                      </m:rPr>
+                      <w:rPr>
+                        <w:rFonts w:ascii="Cambria Math" w:eastAsiaTheme="minorEastAsia" w:hAnsi="Cambria Math"/>
+                        <w:lang w:val="en-US"/>
+                      </w:rPr>
+                      <m:t>1</m:t>
+                    </m:r>
+                  </m:sub>
+                </m:sSub>
+                <m:r>
+                  <m:rPr>
+                    <m:sty m:val="bi"/>
+                  </m:rPr>
+                  <w:rPr>
+                    <w:rFonts w:ascii="Cambria Math" w:eastAsiaTheme="minorEastAsia" w:hAnsi="Cambria Math"/>
+                    <w:lang w:val="en-US"/>
+                  </w:rPr>
+                  <m:t>,</m:t>
+                </m:r>
+                <m:sSub>
+                  <m:sSubPr>
+                    <m:ctrlPr>
+                      <w:rPr>
+                        <w:rFonts w:ascii="Cambria Math" w:eastAsiaTheme="minorEastAsia" w:hAnsi="Cambria Math"/>
+                        <w:b w:val="0"/>
+                        <w:bCs w:val="0"/>
+                        <w:i/>
+                        <w:lang w:val="en-US"/>
+                      </w:rPr>
+                    </m:ctrlPr>
+                  </m:sSubPr>
+                  <m:e>
+                    <m:r>
+                      <m:rPr>
+                        <m:sty m:val="bi"/>
+                      </m:rPr>
+                      <w:rPr>
+                        <w:rFonts w:ascii="Cambria Math" w:eastAsiaTheme="minorEastAsia" w:hAnsi="Cambria Math"/>
+                        <w:lang w:val="en-US"/>
+                      </w:rPr>
+                      <m:t>v</m:t>
+                    </m:r>
+                    <m:ctrlPr>
+                      <w:rPr>
+                        <w:rFonts w:ascii="Cambria Math" w:eastAsiaTheme="minorEastAsia" w:hAnsi="Cambria Math"/>
+                        <w:i/>
+                        <w:lang w:val="en-US"/>
+                      </w:rPr>
+                    </m:ctrlPr>
+                  </m:e>
+                  <m:sub>
+                    <m:r>
+                      <m:rPr>
+                        <m:sty m:val="bi"/>
+                      </m:rPr>
+                      <w:rPr>
+                        <w:rFonts w:ascii="Cambria Math" w:eastAsiaTheme="minorEastAsia" w:hAnsi="Cambria Math"/>
+                        <w:lang w:val="en-US"/>
+                      </w:rPr>
+                      <m:t>1</m:t>
+                    </m:r>
+                  </m:sub>
+                </m:sSub>
+                <m:r>
+                  <m:rPr>
+                    <m:sty m:val="bi"/>
+                  </m:rPr>
+                  <w:rPr>
+                    <w:rFonts w:ascii="Cambria Math" w:eastAsiaTheme="minorEastAsia" w:hAnsi="Cambria Math"/>
+                    <w:lang w:val="en-US"/>
+                  </w:rPr>
+                  <m:t>&gt;,&lt;</m:t>
+                </m:r>
+                <m:sSub>
+                  <m:sSubPr>
+                    <m:ctrlPr>
+                      <w:rPr>
+                        <w:rFonts w:ascii="Cambria Math" w:eastAsiaTheme="minorEastAsia" w:hAnsi="Cambria Math"/>
+                        <w:b w:val="0"/>
+                        <w:bCs w:val="0"/>
+                        <w:i/>
+                        <w:lang w:val="en-US"/>
+                      </w:rPr>
+                    </m:ctrlPr>
+                  </m:sSubPr>
+                  <m:e>
+                    <m:r>
+                      <m:rPr>
+                        <m:sty m:val="bi"/>
+                      </m:rPr>
+                      <w:rPr>
+                        <w:rFonts w:ascii="Cambria Math" w:eastAsiaTheme="minorEastAsia" w:hAnsi="Cambria Math"/>
+                        <w:lang w:val="en-US"/>
+                      </w:rPr>
+                      <m:t>k</m:t>
+                    </m:r>
+                    <m:ctrlPr>
+                      <w:rPr>
+                        <w:rFonts w:ascii="Cambria Math" w:eastAsiaTheme="minorEastAsia" w:hAnsi="Cambria Math"/>
+                        <w:i/>
+                        <w:lang w:val="en-US"/>
+                      </w:rPr>
+                    </m:ctrlPr>
+                  </m:e>
+                  <m:sub>
+                    <m:r>
+                      <m:rPr>
+                        <m:sty m:val="bi"/>
+                      </m:rPr>
+                      <w:rPr>
+                        <w:rFonts w:ascii="Cambria Math" w:eastAsiaTheme="minorEastAsia" w:hAnsi="Cambria Math"/>
+                        <w:lang w:val="en-US"/>
+                      </w:rPr>
+                      <m:t>2</m:t>
+                    </m:r>
+                  </m:sub>
+                </m:sSub>
+                <m:r>
+                  <m:rPr>
+                    <m:sty m:val="bi"/>
+                  </m:rPr>
+                  <w:rPr>
+                    <w:rFonts w:ascii="Cambria Math" w:eastAsiaTheme="minorEastAsia" w:hAnsi="Cambria Math"/>
+                    <w:lang w:val="en-US"/>
+                  </w:rPr>
+                  <m:t>,</m:t>
+                </m:r>
+                <m:sSub>
+                  <m:sSubPr>
+                    <m:ctrlPr>
+                      <w:rPr>
+                        <w:rFonts w:ascii="Cambria Math" w:eastAsiaTheme="minorEastAsia" w:hAnsi="Cambria Math"/>
+                        <w:b w:val="0"/>
+                        <w:bCs w:val="0"/>
+                        <w:i/>
+                        <w:lang w:val="en-US"/>
+                      </w:rPr>
+                    </m:ctrlPr>
+                  </m:sSubPr>
+                  <m:e>
+                    <m:r>
+                      <m:rPr>
+                        <m:sty m:val="bi"/>
+                      </m:rPr>
+                      <w:rPr>
+                        <w:rFonts w:ascii="Cambria Math" w:eastAsiaTheme="minorEastAsia" w:hAnsi="Cambria Math"/>
+                        <w:lang w:val="en-US"/>
+                      </w:rPr>
+                      <m:t>v</m:t>
+                    </m:r>
+                    <m:ctrlPr>
+                      <w:rPr>
+                        <w:rFonts w:ascii="Cambria Math" w:eastAsiaTheme="minorEastAsia" w:hAnsi="Cambria Math"/>
+                        <w:i/>
+                        <w:lang w:val="en-US"/>
+                      </w:rPr>
+                    </m:ctrlPr>
+                  </m:e>
+                  <m:sub>
+                    <m:r>
+                      <m:rPr>
+                        <m:sty m:val="bi"/>
+                      </m:rPr>
+                      <w:rPr>
+                        <w:rFonts w:ascii="Cambria Math" w:eastAsiaTheme="minorEastAsia" w:hAnsi="Cambria Math"/>
+                        <w:lang w:val="en-US"/>
+                      </w:rPr>
+                      <m:t>2</m:t>
+                    </m:r>
+                  </m:sub>
+                </m:sSub>
+                <m:r>
+                  <m:rPr>
+                    <m:sty m:val="bi"/>
+                  </m:rPr>
+                  <w:rPr>
+                    <w:rFonts w:ascii="Cambria Math" w:eastAsiaTheme="minorEastAsia" w:hAnsi="Cambria Math"/>
+                    <w:lang w:val="en-US"/>
+                  </w:rPr>
+                  <m:t>&gt;,…,&lt;</m:t>
+                </m:r>
+                <m:sSub>
+                  <m:sSubPr>
+                    <m:ctrlPr>
+                      <w:rPr>
+                        <w:rFonts w:ascii="Cambria Math" w:eastAsiaTheme="minorEastAsia" w:hAnsi="Cambria Math"/>
+                        <w:b w:val="0"/>
+                        <w:bCs w:val="0"/>
+                        <w:i/>
+                        <w:lang w:val="en-US"/>
+                      </w:rPr>
+                    </m:ctrlPr>
+                  </m:sSubPr>
+                  <m:e>
+                    <m:r>
+                      <m:rPr>
+                        <m:sty m:val="bi"/>
+                      </m:rPr>
+                      <w:rPr>
+                        <w:rFonts w:ascii="Cambria Math" w:eastAsiaTheme="minorEastAsia" w:hAnsi="Cambria Math"/>
+                        <w:lang w:val="en-US"/>
+                      </w:rPr>
+                      <m:t>k</m:t>
+                    </m:r>
+                    <m:ctrlPr>
+                      <w:rPr>
+                        <w:rFonts w:ascii="Cambria Math" w:eastAsiaTheme="minorEastAsia" w:hAnsi="Cambria Math"/>
+                        <w:i/>
+                        <w:lang w:val="en-US"/>
+                      </w:rPr>
+                    </m:ctrlPr>
+                  </m:e>
+                  <m:sub>
+                    <m:r>
+                      <m:rPr>
+                        <m:sty m:val="bi"/>
+                      </m:rPr>
+                      <w:rPr>
+                        <w:rFonts w:ascii="Cambria Math" w:eastAsiaTheme="minorEastAsia" w:hAnsi="Cambria Math"/>
+                        <w:lang w:val="en-US"/>
+                      </w:rPr>
+                      <m:t>n</m:t>
+                    </m:r>
+                  </m:sub>
+                </m:sSub>
+                <m:r>
+                  <m:rPr>
+                    <m:sty m:val="bi"/>
+                  </m:rPr>
+                  <w:rPr>
+                    <w:rFonts w:ascii="Cambria Math" w:eastAsiaTheme="minorEastAsia" w:hAnsi="Cambria Math"/>
+                    <w:lang w:val="en-US"/>
+                  </w:rPr>
+                  <m:t>,</m:t>
+                </m:r>
+                <m:sSub>
+                  <m:sSubPr>
+                    <m:ctrlPr>
+                      <w:rPr>
+                        <w:rFonts w:ascii="Cambria Math" w:eastAsiaTheme="minorEastAsia" w:hAnsi="Cambria Math"/>
+                        <w:b w:val="0"/>
+                        <w:bCs w:val="0"/>
+                        <w:i/>
+                        <w:lang w:val="en-US"/>
+                      </w:rPr>
+                    </m:ctrlPr>
+                  </m:sSubPr>
+                  <m:e>
+                    <m:r>
+                      <m:rPr>
+                        <m:sty m:val="bi"/>
+                      </m:rPr>
+                      <w:rPr>
+                        <w:rFonts w:ascii="Cambria Math" w:eastAsiaTheme="minorEastAsia" w:hAnsi="Cambria Math"/>
+                        <w:lang w:val="en-US"/>
+                      </w:rPr>
+                      <m:t>v</m:t>
+                    </m:r>
+                    <m:ctrlPr>
+                      <w:rPr>
+                        <w:rFonts w:ascii="Cambria Math" w:eastAsiaTheme="minorEastAsia" w:hAnsi="Cambria Math"/>
+                        <w:i/>
+                        <w:lang w:val="en-US"/>
+                      </w:rPr>
+                    </m:ctrlPr>
+                  </m:e>
+                  <m:sub>
+                    <m:r>
+                      <m:rPr>
+                        <m:sty m:val="bi"/>
+                      </m:rPr>
+                      <w:rPr>
+                        <w:rFonts w:ascii="Cambria Math" w:eastAsiaTheme="minorEastAsia" w:hAnsi="Cambria Math"/>
+                        <w:lang w:val="en-US"/>
+                      </w:rPr>
+                      <m:t>n</m:t>
+                    </m:r>
+                  </m:sub>
+                </m:sSub>
+                <m:r>
+                  <m:rPr>
+                    <m:sty m:val="bi"/>
+                  </m:rPr>
+                  <w:rPr>
+                    <w:rFonts w:ascii="Cambria Math" w:eastAsiaTheme="minorEastAsia" w:hAnsi="Cambria Math"/>
+                    <w:lang w:val="en-US"/>
+                  </w:rPr>
+                  <m:t>&gt;≫</m:t>
+                </m:r>
+              </m:oMath>
+            </m:oMathPara>
+          </w:p>
+          <w:p>
+            <w:pPr>
+              <w:jc w:val="center"/>
+              <w:rPr>
+                <w:rFonts w:eastAsiaTheme="minorEastAsia"/>
+                <w:b w:val="0"/>
+                <w:bCs w:val="0"/>
+                <w:lang w:val="en-US"/>
+              </w:rPr>
+            </w:pPr>
+          </w:p>
+        </w:tc>
+      </w:tr>
+      <w:tr>
+        <w:trPr>
+          <w:trHeight w:val="220"/>
+        </w:trPr>
+        <w:tc>
+          <w:tcPr>
+            <w:cnfStyle w:val="001000000000" w:firstRow="0" w:lastRow="0" w:firstColumn="1" w:lastColumn="0" w:oddVBand="0" w:evenVBand="0" w:oddHBand="0" w:evenHBand="0" w:firstRowFirstColumn="0" w:firstRowLastColumn="0" w:lastRowFirstColumn="0" w:lastRowLastColumn="0"/>
+            <w:tcW w:w="8828" w:type="dxa"/>
+            <w:shd w:val="clear" w:color="auto" w:fill="FBE4D5" w:themeFill="accent2" w:themeFillTint="33"/>
+          </w:tcPr>
+          <w:p>
+            <w:pPr>
+              <w:jc w:val="center"/>
+              <w:rPr>
+                <w:rFonts w:eastAsiaTheme="minorEastAsia"/>
+                <w:b w:val="0"/>
+                <w:bCs w:val="0"/>
+                <w:lang w:val="en-US"/>
+              </w:rPr>
+            </w:pPr>
+            <m:oMathPara>
+              <m:oMath>
+                <m:d>
+                  <m:dPr>
+                    <m:begChr m:val="{"/>
+                    <m:endChr m:val="}"/>
+                    <m:ctrlPr>
+                      <w:rPr>
+                        <w:rFonts w:ascii="Cambria Math" w:eastAsiaTheme="minorEastAsia" w:hAnsi="Cambria Math"/>
+                        <w:i/>
+                        <w:lang w:val="en-US"/>
+                      </w:rPr>
+                    </m:ctrlPr>
+                  </m:dPr>
+                  <m:e>
+                    <m:r>
+                      <m:rPr>
+                        <m:sty m:val="bi"/>
+                      </m:rPr>
+                      <w:rPr>
+                        <w:rFonts w:ascii="Cambria Math" w:eastAsiaTheme="minorEastAsia" w:hAnsi="Cambria Math"/>
+                        <w:lang w:val="en-US"/>
+                      </w:rPr>
+                      <m:t xml:space="preserve">inv:  </m:t>
+                    </m:r>
+                    <m:sSub>
+                      <m:sSubPr>
+                        <m:ctrlPr>
+                          <w:rPr>
+                            <w:rFonts w:ascii="Cambria Math" w:eastAsiaTheme="minorEastAsia" w:hAnsi="Cambria Math"/>
+                            <w:b w:val="0"/>
+                            <w:bCs w:val="0"/>
+                            <w:i/>
+                            <w:lang w:val="en-US"/>
+                          </w:rPr>
+                        </m:ctrlPr>
+                      </m:sSubPr>
+                      <m:e>
+                        <m:r>
+                          <m:rPr>
+                            <m:sty m:val="bi"/>
+                          </m:rPr>
+                          <w:rPr>
+                            <w:rFonts w:ascii="Cambria Math" w:eastAsiaTheme="minorEastAsia" w:hAnsi="Cambria Math"/>
+                            <w:lang w:val="en-US"/>
+                          </w:rPr>
+                          <m:t>k</m:t>
+                        </m:r>
+                      </m:e>
+                      <m:sub>
+                        <m:r>
+                          <m:rPr>
+                            <m:sty m:val="bi"/>
+                          </m:rPr>
+                          <w:rPr>
+                            <w:rFonts w:ascii="Cambria Math" w:eastAsiaTheme="minorEastAsia" w:hAnsi="Cambria Math"/>
+                            <w:lang w:val="en-US"/>
+                          </w:rPr>
+                          <m:t>0</m:t>
+                        </m:r>
+                      </m:sub>
+                    </m:sSub>
+                    <m:r>
+                      <m:rPr>
+                        <m:sty m:val="bi"/>
+                      </m:rPr>
+                      <w:rPr>
+                        <w:rFonts w:ascii="Cambria Math" w:eastAsiaTheme="minorEastAsia" w:hAnsi="Cambria Math"/>
+                        <w:lang w:val="en-US"/>
+                      </w:rPr>
+                      <m:t>∈U ^ h</m:t>
+                    </m:r>
+                    <m:d>
+                      <m:dPr>
+                        <m:ctrlPr>
+                          <w:rPr>
+                            <w:rFonts w:ascii="Cambria Math" w:eastAsiaTheme="minorEastAsia" w:hAnsi="Cambria Math"/>
+                            <w:b w:val="0"/>
+                            <w:bCs w:val="0"/>
+                            <w:i/>
+                            <w:lang w:val="en-US"/>
+                          </w:rPr>
+                        </m:ctrlPr>
+                      </m:dPr>
+                      <m:e>
+                        <m:r>
+                          <m:rPr>
+                            <m:sty m:val="bi"/>
+                          </m:rPr>
+                          <w:rPr>
+                            <w:rFonts w:ascii="Cambria Math" w:eastAsiaTheme="minorEastAsia" w:hAnsi="Cambria Math"/>
+                            <w:lang w:val="en-US"/>
+                          </w:rPr>
+                          <m:t>k</m:t>
+                        </m:r>
+                      </m:e>
+                    </m:d>
+                    <m:r>
+                      <m:rPr>
+                        <m:sty m:val="bi"/>
+                      </m:rPr>
+                      <w:rPr>
+                        <w:rFonts w:ascii="Cambria Math" w:eastAsiaTheme="minorEastAsia" w:hAnsi="Cambria Math"/>
+                        <w:lang w:val="en-US"/>
+                      </w:rPr>
+                      <m:t xml:space="preserve">∈A | </m:t>
+                    </m:r>
+                    <m:sSub>
+                      <m:sSubPr>
+                        <m:ctrlPr>
+                          <w:rPr>
+                            <w:rFonts w:ascii="Cambria Math" w:eastAsiaTheme="minorEastAsia" w:hAnsi="Cambria Math"/>
+                            <w:b w:val="0"/>
+                            <w:bCs w:val="0"/>
+                            <w:i/>
+                            <w:lang w:val="en-US"/>
+                          </w:rPr>
+                        </m:ctrlPr>
+                      </m:sSubPr>
+                      <m:e>
+                        <m:r>
+                          <m:rPr>
+                            <m:sty m:val="bi"/>
+                          </m:rPr>
+                          <w:rPr>
+                            <w:rFonts w:ascii="Cambria Math" w:eastAsiaTheme="minorEastAsia" w:hAnsi="Cambria Math"/>
+                            <w:lang w:val="en-US"/>
+                          </w:rPr>
+                          <m:t>∀</m:t>
+                        </m:r>
+                      </m:e>
+                      <m:sub>
+                        <m:r>
+                          <m:rPr>
+                            <m:sty m:val="bi"/>
+                          </m:rPr>
+                          <w:rPr>
+                            <w:rFonts w:ascii="Cambria Math" w:eastAsiaTheme="minorEastAsia" w:hAnsi="Cambria Math"/>
+                            <w:lang w:val="en-US"/>
+                          </w:rPr>
+                          <m:t>k</m:t>
+                        </m:r>
+                      </m:sub>
+                    </m:sSub>
+                    <m:r>
+                      <m:rPr>
+                        <m:sty m:val="bi"/>
+                      </m:rPr>
+                      <w:rPr>
+                        <w:rFonts w:ascii="Cambria Math" w:eastAsiaTheme="minorEastAsia" w:hAnsi="Cambria Math"/>
+                        <w:lang w:val="en-US"/>
+                      </w:rPr>
+                      <m:t xml:space="preserve"> h</m:t>
+                    </m:r>
+                    <m:d>
+                      <m:dPr>
+                        <m:ctrlPr>
+                          <w:rPr>
+                            <w:rFonts w:ascii="Cambria Math" w:eastAsiaTheme="minorEastAsia" w:hAnsi="Cambria Math"/>
+                            <w:b w:val="0"/>
+                            <w:bCs w:val="0"/>
+                            <w:i/>
+                            <w:lang w:val="en-US"/>
+                          </w:rPr>
+                        </m:ctrlPr>
+                      </m:dPr>
+                      <m:e>
+                        <m:r>
+                          <m:rPr>
+                            <m:sty m:val="bi"/>
+                          </m:rPr>
+                          <w:rPr>
+                            <w:rFonts w:ascii="Cambria Math" w:eastAsiaTheme="minorEastAsia" w:hAnsi="Cambria Math"/>
+                            <w:lang w:val="en-US"/>
+                          </w:rPr>
+                          <m:t>k</m:t>
+                        </m:r>
+                      </m:e>
+                    </m:d>
+                    <m:r>
+                      <m:rPr>
+                        <m:sty m:val="bi"/>
+                      </m:rPr>
+                      <w:rPr>
+                        <w:rFonts w:ascii="Cambria Math" w:eastAsiaTheme="minorEastAsia" w:hAnsi="Cambria Math"/>
+                        <w:lang w:val="en-US"/>
+                      </w:rPr>
+                      <m:t>≠A</m:t>
+                    </m:r>
+                    <m:d>
+                      <m:dPr>
+                        <m:ctrlPr>
+                          <w:rPr>
+                            <w:rFonts w:ascii="Cambria Math" w:eastAsiaTheme="minorEastAsia" w:hAnsi="Cambria Math"/>
+                            <w:b w:val="0"/>
+                            <w:bCs w:val="0"/>
+                            <w:i/>
+                            <w:lang w:val="en-US"/>
+                          </w:rPr>
+                        </m:ctrlPr>
+                      </m:dPr>
+                      <m:e>
+                        <m:sSub>
+                          <m:sSubPr>
+                            <m:ctrlPr>
+                              <w:rPr>
+                                <w:rFonts w:ascii="Cambria Math" w:eastAsiaTheme="minorEastAsia" w:hAnsi="Cambria Math"/>
+                                <w:b w:val="0"/>
+                                <w:bCs w:val="0"/>
+                                <w:i/>
+                                <w:lang w:val="en-US"/>
+                              </w:rPr>
+                            </m:ctrlPr>
+                          </m:sSubPr>
+                          <m:e>
+                            <m:r>
+                              <m:rPr>
+                                <m:sty m:val="bi"/>
+                              </m:rPr>
+                              <w:rPr>
+                                <w:rFonts w:ascii="Cambria Math" w:eastAsiaTheme="minorEastAsia" w:hAnsi="Cambria Math"/>
+                                <w:lang w:val="en-US"/>
+                              </w:rPr>
+                              <m:t>v</m:t>
+                            </m:r>
+                            <m:ctrlPr>
+                              <w:rPr>
+                                <w:rFonts w:ascii="Cambria Math" w:eastAsiaTheme="minorEastAsia" w:hAnsi="Cambria Math"/>
+                                <w:i/>
+                                <w:lang w:val="en-US"/>
+                              </w:rPr>
+                            </m:ctrlPr>
+                          </m:e>
+                          <m:sub>
+                            <m:r>
+                              <m:rPr>
+                                <m:sty m:val="bi"/>
+                              </m:rPr>
+                              <w:rPr>
+                                <w:rFonts w:ascii="Cambria Math" w:eastAsiaTheme="minorEastAsia" w:hAnsi="Cambria Math"/>
+                                <w:lang w:val="en-US"/>
+                              </w:rPr>
+                              <m:t>0</m:t>
+                            </m:r>
+                          </m:sub>
+                        </m:sSub>
+                      </m:e>
+                    </m:d>
+                    <m:r>
+                      <m:rPr>
+                        <m:sty m:val="bi"/>
+                      </m:rPr>
+                      <w:rPr>
+                        <w:rFonts w:ascii="Cambria Math" w:eastAsiaTheme="minorEastAsia" w:hAnsi="Cambria Math"/>
+                        <w:lang w:val="en-US"/>
+                      </w:rPr>
+                      <m:t xml:space="preserve"> ^ h</m:t>
+                    </m:r>
+                    <m:d>
+                      <m:dPr>
+                        <m:ctrlPr>
+                          <w:rPr>
+                            <w:rFonts w:ascii="Cambria Math" w:eastAsiaTheme="minorEastAsia" w:hAnsi="Cambria Math"/>
+                            <w:b w:val="0"/>
+                            <w:bCs w:val="0"/>
+                            <w:i/>
+                            <w:lang w:val="en-US"/>
+                          </w:rPr>
+                        </m:ctrlPr>
+                      </m:dPr>
+                      <m:e>
+                        <m:r>
+                          <m:rPr>
+                            <m:sty m:val="bi"/>
+                          </m:rPr>
+                          <w:rPr>
+                            <w:rFonts w:ascii="Cambria Math" w:eastAsiaTheme="minorEastAsia" w:hAnsi="Cambria Math"/>
+                            <w:lang w:val="en-US"/>
+                          </w:rPr>
+                          <m:t>k</m:t>
+                        </m:r>
+                      </m:e>
+                    </m:d>
+                    <m:r>
+                      <m:rPr>
+                        <m:sty m:val="bi"/>
+                      </m:rPr>
+                      <w:rPr>
+                        <w:rFonts w:ascii="Cambria Math" w:eastAsiaTheme="minorEastAsia" w:hAnsi="Cambria Math"/>
+                        <w:lang w:val="en-US"/>
+                      </w:rPr>
+                      <m:t>≠A</m:t>
+                    </m:r>
+                    <m:d>
+                      <m:dPr>
+                        <m:ctrlPr>
+                          <w:rPr>
+                            <w:rFonts w:ascii="Cambria Math" w:eastAsiaTheme="minorEastAsia" w:hAnsi="Cambria Math"/>
+                            <w:b w:val="0"/>
+                            <w:bCs w:val="0"/>
+                            <w:i/>
+                            <w:lang w:val="en-US"/>
+                          </w:rPr>
+                        </m:ctrlPr>
+                      </m:dPr>
+                      <m:e>
+                        <m:sSub>
+                          <m:sSubPr>
+                            <m:ctrlPr>
+                              <w:rPr>
+                                <w:rFonts w:ascii="Cambria Math" w:eastAsiaTheme="minorEastAsia" w:hAnsi="Cambria Math"/>
+                                <w:b w:val="0"/>
+                                <w:bCs w:val="0"/>
+                                <w:i/>
+                                <w:lang w:val="en-US"/>
+                              </w:rPr>
+                            </m:ctrlPr>
+                          </m:sSubPr>
+                          <m:e>
+                            <m:r>
+                              <m:rPr>
+                                <m:sty m:val="bi"/>
+                              </m:rPr>
+                              <w:rPr>
+                                <w:rFonts w:ascii="Cambria Math" w:eastAsiaTheme="minorEastAsia" w:hAnsi="Cambria Math"/>
+                                <w:lang w:val="en-US"/>
+                              </w:rPr>
+                              <m:t>v</m:t>
+                            </m:r>
+                          </m:e>
+                          <m:sub>
+                            <m:r>
+                              <m:rPr>
+                                <m:sty m:val="bi"/>
+                              </m:rPr>
+                              <w:rPr>
+                                <w:rFonts w:ascii="Cambria Math" w:eastAsiaTheme="minorEastAsia" w:hAnsi="Cambria Math"/>
+                                <w:lang w:val="en-US"/>
+                              </w:rPr>
+                              <m:t>1</m:t>
+                            </m:r>
+                          </m:sub>
+                        </m:sSub>
+                      </m:e>
+                    </m:d>
+                    <m:r>
+                      <m:rPr>
+                        <m:sty m:val="bi"/>
+                      </m:rPr>
+                      <w:rPr>
+                        <w:rFonts w:ascii="Cambria Math" w:eastAsiaTheme="minorEastAsia" w:hAnsi="Cambria Math"/>
+                        <w:lang w:val="en-US"/>
+                      </w:rPr>
+                      <m:t xml:space="preserve"> </m:t>
+                    </m:r>
+                  </m:e>
+                </m:d>
+              </m:oMath>
+            </m:oMathPara>
+          </w:p>
+        </w:tc>
+      </w:tr>
+      <w:tr>
+        <w:trPr>
+          <w:cnfStyle w:val="000000100000" w:firstRow="0" w:lastRow="0" w:firstColumn="0" w:lastColumn="0" w:oddVBand="0" w:evenVBand="0" w:oddHBand="1" w:evenHBand="0" w:firstRowFirstColumn="0" w:firstRowLastColumn="0" w:lastRowFirstColumn="0" w:lastRowLastColumn="0"/>
+          <w:trHeight w:val="1089"/>
+        </w:trPr>
+        <w:tc>
+          <w:tcPr>
+            <w:cnfStyle w:val="001000000000" w:firstRow="0" w:lastRow="0" w:firstColumn="1" w:lastColumn="0" w:oddVBand="0" w:evenVBand="0" w:oddHBand="0" w:evenHBand="0" w:firstRowFirstColumn="0" w:firstRowLastColumn="0" w:lastRowFirstColumn="0" w:lastRowLastColumn="0"/>
+            <w:tcW w:w="8828" w:type="dxa"/>
+            <w:shd w:val="clear" w:color="auto" w:fill="FFFFFF" w:themeFill="background1"/>
+          </w:tcPr>
+          <w:p>
+            <w:pPr>
+              <w:rPr>
+                <w:rFonts w:eastAsiaTheme="minorEastAsia"/>
+                <w:b w:val="0"/>
+                <w:bCs w:val="0"/>
+                <w:lang w:val="en-US"/>
+              </w:rPr>
+            </w:pPr>
+            <m:oMathPara>
+              <m:oMath>
+                <m:r>
+                  <m:rPr>
+                    <m:sty m:val="bi"/>
+                  </m:rPr>
+                  <w:rPr>
+                    <w:rFonts w:ascii="Cambria Math" w:eastAsia="Calibri" w:hAnsi="Cambria Math" w:cs="Times New Roman"/>
+                    <w:lang w:val="en-US"/>
+                  </w:rPr>
+                  <w:lastRenderedPageBreak/>
+                  <m:t>HashTable→HashTable</m:t>
+                </m:r>
+              </m:oMath>
+            </m:oMathPara>
+          </w:p>
+          <w:p>
+            <w:pPr>
+              <w:rPr>
+                <w:rFonts w:eastAsiaTheme="minorEastAsia"/>
+                <w:b w:val="0"/>
+                <w:bCs w:val="0"/>
+                <w:lang w:val="en-US"/>
+              </w:rPr>
+            </w:pPr>
+            <m:oMathPara>
+              <m:oMath>
+                <m:r>
+                  <m:rPr>
+                    <m:sty m:val="bi"/>
+                  </m:rPr>
+                  <w:rPr>
+                    <w:rFonts w:ascii="Cambria Math" w:eastAsia="Calibri" w:hAnsi="Cambria Math" w:cs="Times New Roman"/>
+                    <w:lang w:val="en-US"/>
+                  </w:rPr>
+                  <m:t>insert: HashTable x Key x Value→index</m:t>
+                </m:r>
+              </m:oMath>
+            </m:oMathPara>
+          </w:p>
+          <w:p>
+            <w:pPr>
+              <w:rPr>
+                <w:rFonts w:eastAsiaTheme="minorEastAsia"/>
+                <w:b w:val="0"/>
+                <w:bCs w:val="0"/>
+                <w:lang w:val="en-US"/>
+              </w:rPr>
+            </w:pPr>
+            <m:oMathPara>
+              <m:oMath>
+                <m:r>
+                  <m:rPr>
+                    <m:sty m:val="bi"/>
+                  </m:rPr>
+                  <w:rPr>
+                    <w:rFonts w:ascii="Cambria Math" w:eastAsia="Calibri" w:hAnsi="Cambria Math" w:cs="Times New Roman"/>
+                    <w:lang w:val="en-US"/>
+                  </w:rPr>
+                  <m:t>delete:  HashTable x Key→HashTable</m:t>
+                </m:r>
+              </m:oMath>
+            </m:oMathPara>
+          </w:p>
+          <w:p>
+            <w:pPr>
+              <w:rPr>
+                <w:rFonts w:eastAsiaTheme="minorEastAsia"/>
+                <w:b w:val="0"/>
+                <w:bCs w:val="0"/>
+                <w:lang w:val="en-US"/>
+              </w:rPr>
+            </w:pPr>
+            <m:oMathPara>
+              <m:oMath>
+                <m:r>
+                  <m:rPr>
+                    <m:sty m:val="bi"/>
+                  </m:rPr>
+                  <w:rPr>
+                    <w:rFonts w:ascii="Cambria Math" w:eastAsiaTheme="minorEastAsia" w:hAnsi="Cambria Math"/>
+                    <w:lang w:val="en-US"/>
+                  </w:rPr>
+                  <m:t>search: HashTable x Key</m:t>
+                </m:r>
+                <m:r>
+                  <m:rPr>
+                    <m:sty m:val="bi"/>
+                  </m:rPr>
+                  <w:rPr>
+                    <w:rFonts w:ascii="Cambria Math" w:eastAsia="Calibri" w:hAnsi="Cambria Math" w:cs="Times New Roman"/>
+                    <w:lang w:val="en-US"/>
+                  </w:rPr>
+                  <m:t>→Value</m:t>
+                </m:r>
+              </m:oMath>
+            </m:oMathPara>
+          </w:p>
+        </w:tc>
+      </w:tr>
+    </w:tbl>
+    <w:p>
+      <w:pPr>
+        <w:rPr>
+          <w:u w:val="single"/>
+          <w:lang w:val="en-US"/>
+        </w:rPr>
+      </w:pPr>
+    </w:p>
+    <w:tbl>
+      <w:tblPr>
+        <w:tblStyle w:val="GridTable4-Accent2"/>
+        <w:tblW w:w="0" w:type="auto"/>
+        <w:tblLook w:val="04A0" w:firstRow="1" w:lastRow="0" w:firstColumn="1" w:lastColumn="0" w:noHBand="0" w:noVBand="1"/>
+      </w:tblPr>
+      <w:tblGrid>
+        <w:gridCol w:w="8828"/>
+      </w:tblGrid>
+      <w:tr>
+        <w:trPr>
+          <w:cnfStyle w:val="100000000000" w:firstRow="1" w:lastRow="0" w:firstColumn="0" w:lastColumn="0" w:oddVBand="0" w:evenVBand="0" w:oddHBand="0" w:evenHBand="0" w:firstRowFirstColumn="0" w:firstRowLastColumn="0" w:lastRowFirstColumn="0" w:lastRowLastColumn="0"/>
+        </w:trPr>
+        <w:tc>
+          <w:tcPr>
+            <w:cnfStyle w:val="001000000000" w:firstRow="0" w:lastRow="0" w:firstColumn="1" w:lastColumn="0" w:oddVBand="0" w:evenVBand="0" w:oddHBand="0" w:evenHBand="0" w:firstRowFirstColumn="0" w:firstRowLastColumn="0" w:lastRowFirstColumn="0" w:lastRowLastColumn="0"/>
+            <w:tcW w:w="8828" w:type="dxa"/>
+            <w:shd w:val="clear" w:color="auto" w:fill="FBE4D5" w:themeFill="accent2" w:themeFillTint="33"/>
+          </w:tcPr>
+          <w:p>
+            <w:pPr>
+              <w:jc w:val="center"/>
+              <w:rPr>
+                <w:rFonts w:eastAsiaTheme="minorEastAsia"/>
+                <w:bCs w:val="0"/>
+                <w:color w:val="262626" w:themeColor="text1" w:themeTint="D9"/>
+                <w:lang w:val="en-US"/>
+              </w:rPr>
+            </w:pPr>
+            <m:oMathPara>
+              <m:oMath>
+                <m:r>
+                  <m:rPr>
+                    <m:sty m:val="bi"/>
+                  </m:rPr>
+                  <w:rPr>
+                    <w:rFonts w:ascii="Cambria Math" w:eastAsiaTheme="minorEastAsia" w:hAnsi="Cambria Math"/>
+                    <w:color w:val="262626" w:themeColor="text1" w:themeTint="D9"/>
+                    <w:lang w:val="en-US"/>
+                  </w:rPr>
+                  <m:t>HashTable</m:t>
+                </m:r>
+              </m:oMath>
+            </m:oMathPara>
+          </w:p>
+        </w:tc>
+      </w:tr>
+      <w:tr>
+        <w:trPr>
+          <w:cnfStyle w:val="000000100000" w:firstRow="0" w:lastRow="0" w:firstColumn="0" w:lastColumn="0" w:oddVBand="0" w:evenVBand="0" w:oddHBand="1" w:evenHBand="0" w:firstRowFirstColumn="0" w:firstRowLastColumn="0" w:lastRowFirstColumn="0" w:lastRowLastColumn="0"/>
+        </w:trPr>
+        <w:tc>
+          <w:tcPr>
+            <w:cnfStyle w:val="001000000000" w:firstRow="0" w:lastRow="0" w:firstColumn="1" w:lastColumn="0" w:oddVBand="0" w:evenVBand="0" w:oddHBand="0" w:evenHBand="0" w:firstRowFirstColumn="0" w:firstRowLastColumn="0" w:lastRowFirstColumn="0" w:lastRowLastColumn="0"/>
+            <w:tcW w:w="8828" w:type="dxa"/>
+            <w:shd w:val="clear" w:color="auto" w:fill="FFFFFF" w:themeFill="background1"/>
+          </w:tcPr>
+          <w:p>
+            <w:pPr>
+              <w:jc w:val="center"/>
+              <w:rPr>
+                <w:rFonts w:eastAsiaTheme="minorEastAsia"/>
+                <w:lang w:val="en-US"/>
+              </w:rPr>
+            </w:pPr>
+            <w:r>
+              <w:rPr>
+                <w:rFonts w:eastAsiaTheme="minorEastAsia"/>
+                <w:b w:val="0"/>
+                <w:bCs w:val="0"/>
+                <w:lang w:val="en-US"/>
+              </w:rPr>
+              <w:t xml:space="preserve">Creates an empty </w:t>
+            </w:r>
+            <w:r>
+              <w:rPr>
+                <w:rFonts w:eastAsiaTheme="minorEastAsia"/>
+                <w:b w:val="0"/>
+                <w:bCs w:val="0"/>
+                <w:lang w:val="en-US"/>
+              </w:rPr>
+              <w:t xml:space="preserve">hash </w:t>
+            </w:r>
+            <w:r>
+              <w:rPr>
+                <w:rFonts w:eastAsiaTheme="minorEastAsia"/>
+                <w:b w:val="0"/>
+                <w:bCs w:val="0"/>
+                <w:lang w:val="en-US"/>
+              </w:rPr>
+              <w:t>table</w:t>
+            </w:r>
+          </w:p>
+          <w:p>
+            <w:pPr>
+              <w:jc w:val="center"/>
+              <w:rPr>
+                <w:rFonts w:eastAsiaTheme="minorEastAsia"/>
+                <w:b w:val="0"/>
+                <w:bCs w:val="0"/>
+                <w:lang w:val="en-US"/>
+              </w:rPr>
+            </w:pPr>
+            <m:oMath>
+              <m:d>
+                <m:dPr>
+                  <m:begChr m:val="{"/>
+                  <m:endChr m:val="}"/>
+                  <m:ctrlPr>
+                    <w:rPr>
+                      <w:rFonts w:ascii="Cambria Math" w:eastAsiaTheme="minorEastAsia" w:hAnsi="Cambria Math"/>
+                      <w:i/>
+                      <w:lang w:val="en-US"/>
+                    </w:rPr>
+                  </m:ctrlPr>
+                </m:dPr>
+                <m:e>
+                  <m:r>
+                    <m:rPr>
+                      <m:sty m:val="bi"/>
+                    </m:rPr>
+                    <w:rPr>
+                      <w:rFonts w:ascii="Cambria Math" w:eastAsiaTheme="minorEastAsia" w:hAnsi="Cambria Math"/>
+                      <w:lang w:val="en-US"/>
+                    </w:rPr>
+                    <m:t>pre:  null</m:t>
+                  </m:r>
+                </m:e>
+              </m:d>
+            </m:oMath>
+            <w:r>
+              <w:rPr>
+                <w:rFonts w:eastAsiaTheme="minorEastAsia"/>
+                <w:b w:val="0"/>
+                <w:bCs w:val="0"/>
+                <w:lang w:val="en-US"/>
+              </w:rPr>
+              <w:t xml:space="preserve">         </w:t>
+            </w:r>
+          </w:p>
+          <w:p>
+            <w:pPr>
+              <w:jc w:val="center"/>
+              <w:rPr>
+                <w:rFonts w:eastAsiaTheme="minorEastAsia"/>
+                <w:b w:val="0"/>
+                <w:bCs w:val="0"/>
+                <w:lang w:val="en-US"/>
+              </w:rPr>
+            </w:pPr>
+          </w:p>
+          <w:p>
+            <w:pPr>
+              <w:jc w:val="center"/>
+              <w:rPr>
+                <w:rFonts w:eastAsiaTheme="minorEastAsia"/>
+                <w:b w:val="0"/>
+                <w:bCs w:val="0"/>
+                <w:lang w:val="en-US"/>
+              </w:rPr>
+            </w:pPr>
+            <m:oMathPara>
+              <m:oMath>
+                <m:d>
+                  <m:dPr>
+                    <m:begChr m:val="{"/>
+                    <m:endChr m:val="}"/>
+                    <m:ctrlPr>
+                      <w:rPr>
+                        <w:rFonts w:ascii="Cambria Math" w:eastAsiaTheme="minorEastAsia" w:hAnsi="Cambria Math"/>
+                        <w:i/>
+                        <w:lang w:val="en-US"/>
+                      </w:rPr>
+                    </m:ctrlPr>
+                  </m:dPr>
+                  <m:e>
+                    <m:r>
+                      <m:rPr>
+                        <m:sty m:val="bi"/>
+                      </m:rPr>
+                      <w:rPr>
+                        <w:rFonts w:ascii="Cambria Math" w:eastAsiaTheme="minorEastAsia" w:hAnsi="Cambria Math"/>
+                        <w:lang w:val="en-US"/>
+                      </w:rPr>
+                      <m:t>post:  HashTable ht=θ</m:t>
+                    </m:r>
+                  </m:e>
+                </m:d>
+              </m:oMath>
+            </m:oMathPara>
+          </w:p>
+          <w:p>
+            <w:pPr>
+              <w:jc w:val="center"/>
+              <w:rPr>
+                <w:rFonts w:eastAsiaTheme="minorEastAsia"/>
+                <w:b w:val="0"/>
+                <w:bCs w:val="0"/>
+                <w:lang w:val="en-US"/>
+              </w:rPr>
+            </w:pPr>
+            <w:r>
+              <w:rPr>
+                <w:noProof/>
+              </w:rPr>
+              <w:drawing>
+                <wp:inline distT="0" distB="0" distL="0" distR="0" wp14:anchorId="7B838EBB" wp14:editId="01078895">
+                  <wp:extent cx="1001865" cy="935829"/>
+                  <wp:effectExtent l="0" t="0" r="0" b="0"/>
+                  <wp:docPr id="19" name="Imagen 19" descr="Diagram&#10;&#10;Description automatically generated"/>
+                  <wp:cNvGraphicFramePr>
+                    <a:graphicFrameLocks xmlns:a="http://schemas.openxmlformats.org/drawingml/2006/main" noChangeAspect="1"/>
+                  </wp:cNvGraphicFramePr>
+                  <a:graphic xmlns:a="http://schemas.openxmlformats.org/drawingml/2006/main">
+                    <a:graphicData uri="http://schemas.openxmlformats.org/drawingml/2006/picture">
+                      <pic:pic xmlns:pic="http://schemas.openxmlformats.org/drawingml/2006/picture">
+                        <pic:nvPicPr>
+                          <pic:cNvPr id="19" name="Imagen 19" descr="Diagram&#10;&#10;Description automatically generated"/>
+                          <pic:cNvPicPr/>
+                        </pic:nvPicPr>
+                        <pic:blipFill>
+                          <a:blip r:embed="rId27">
+                            <a:grayscl/>
+                          </a:blip>
+                          <a:stretch>
+                            <a:fillRect/>
+                          </a:stretch>
+                        </pic:blipFill>
+                        <pic:spPr>
+                          <a:xfrm>
+                            <a:off x="0" y="0"/>
+                            <a:ext cx="1010622" cy="944009"/>
+                          </a:xfrm>
+                          <a:prstGeom prst="rect">
+                            <a:avLst/>
+                          </a:prstGeom>
+                        </pic:spPr>
+                      </pic:pic>
+                    </a:graphicData>
+                  </a:graphic>
+                </wp:inline>
+              </w:drawing>
+            </w:r>
+          </w:p>
+          <w:p>
+            <w:pPr>
+              <w:rPr>
+                <w:rFonts w:eastAsiaTheme="minorEastAsia"/>
+                <w:b w:val="0"/>
+                <w:bCs w:val="0"/>
+                <w:lang w:val="en-US"/>
+              </w:rPr>
+            </w:pPr>
+          </w:p>
+        </w:tc>
+      </w:tr>
+    </w:tbl>
+    <w:p>
+      <w:pPr>
+        <w:rPr>
+          <w:u w:val="single"/>
+          <w:lang w:val="en-US"/>
+        </w:rPr>
+      </w:pPr>
+    </w:p>
+    <w:tbl>
+      <w:tblPr>
+        <w:tblStyle w:val="GridTable4-Accent2"/>
+        <w:tblW w:w="0" w:type="auto"/>
+        <w:tblLook w:val="04A0" w:firstRow="1" w:lastRow="0" w:firstColumn="1" w:lastColumn="0" w:noHBand="0" w:noVBand="1"/>
+      </w:tblPr>
+      <w:tblGrid>
+        <w:gridCol w:w="8828"/>
+      </w:tblGrid>
+      <w:tr>
+        <w:trPr>
+          <w:cnfStyle w:val="100000000000" w:firstRow="1" w:lastRow="0" w:firstColumn="0" w:lastColumn="0" w:oddVBand="0" w:evenVBand="0" w:oddHBand="0" w:evenHBand="0" w:firstRowFirstColumn="0" w:firstRowLastColumn="0" w:lastRowFirstColumn="0" w:lastRowLastColumn="0"/>
+        </w:trPr>
+        <w:tc>
+          <w:tcPr>
+            <w:cnfStyle w:val="001000000000" w:firstRow="0" w:lastRow="0" w:firstColumn="1" w:lastColumn="0" w:oddVBand="0" w:evenVBand="0" w:oddHBand="0" w:evenHBand="0" w:firstRowFirstColumn="0" w:firstRowLastColumn="0" w:lastRowFirstColumn="0" w:lastRowLastColumn="0"/>
+            <w:tcW w:w="8828" w:type="dxa"/>
+            <w:shd w:val="clear" w:color="auto" w:fill="FBE4D5" w:themeFill="accent2" w:themeFillTint="33"/>
+          </w:tcPr>
+          <w:p>
+            <w:pPr>
+              <w:jc w:val="center"/>
+              <w:rPr>
+                <w:rFonts w:eastAsiaTheme="minorEastAsia"/>
+                <w:bCs w:val="0"/>
+                <w:color w:val="262626" w:themeColor="text1" w:themeTint="D9"/>
+                <w:lang w:val="en-US"/>
+              </w:rPr>
+            </w:pPr>
+            <m:oMathPara>
+              <m:oMath>
+                <m:r>
+                  <m:rPr>
+                    <m:sty m:val="bi"/>
+                  </m:rPr>
+                  <w:rPr>
+                    <w:rFonts w:ascii="Cambria Math" w:eastAsiaTheme="minorEastAsia" w:hAnsi="Cambria Math"/>
+                    <w:color w:val="262626" w:themeColor="text1" w:themeTint="D9"/>
+                    <w:lang w:val="en-US"/>
+                  </w:rPr>
+                  <m:t>Insert</m:t>
+                </m:r>
+              </m:oMath>
+            </m:oMathPara>
+          </w:p>
+        </w:tc>
+      </w:tr>
+      <w:tr>
+        <w:trPr>
+          <w:cnfStyle w:val="000000100000" w:firstRow="0" w:lastRow="0" w:firstColumn="0" w:lastColumn="0" w:oddVBand="0" w:evenVBand="0" w:oddHBand="1" w:evenHBand="0" w:firstRowFirstColumn="0" w:firstRowLastColumn="0" w:lastRowFirstColumn="0" w:lastRowLastColumn="0"/>
+        </w:trPr>
+        <w:tc>
+          <w:tcPr>
+            <w:cnfStyle w:val="001000000000" w:firstRow="0" w:lastRow="0" w:firstColumn="1" w:lastColumn="0" w:oddVBand="0" w:evenVBand="0" w:oddHBand="0" w:evenHBand="0" w:firstRowFirstColumn="0" w:firstRowLastColumn="0" w:lastRowFirstColumn="0" w:lastRowLastColumn="0"/>
+            <w:tcW w:w="8828" w:type="dxa"/>
+            <w:shd w:val="clear" w:color="auto" w:fill="FFFFFF" w:themeFill="background1"/>
+          </w:tcPr>
+          <w:p>
+            <w:pPr>
+              <w:jc w:val="center"/>
+              <w:rPr>
+                <w:rFonts w:eastAsiaTheme="minorEastAsia"/>
+                <w:b w:val="0"/>
+                <w:bCs w:val="0"/>
+                <w:lang w:val="en-US"/>
+              </w:rPr>
+            </w:pPr>
+            <w:r>
+              <w:rPr>
+                <w:rFonts w:eastAsiaTheme="minorEastAsia"/>
+                <w:b w:val="0"/>
+                <w:bCs w:val="0"/>
+                <w:lang w:val="en-US"/>
+              </w:rPr>
+              <w:t>Inserts</w:t>
+            </w:r>
+            <w:r>
+              <w:rPr>
+                <w:rFonts w:eastAsiaTheme="minorEastAsia"/>
+                <w:b w:val="0"/>
+                <w:bCs w:val="0"/>
+                <w:lang w:val="en-US"/>
+              </w:rPr>
+              <w:t xml:space="preserve"> a</w:t>
+            </w:r>
+            <w:r>
+              <w:rPr>
+                <w:rFonts w:eastAsiaTheme="minorEastAsia"/>
+                <w:b w:val="0"/>
+                <w:bCs w:val="0"/>
+                <w:lang w:val="en-US"/>
+              </w:rPr>
+              <w:t xml:space="preserve"> new</w:t>
+            </w:r>
+            <w:r>
+              <w:rPr>
+                <w:rFonts w:eastAsiaTheme="minorEastAsia"/>
+                <w:b w:val="0"/>
+                <w:bCs w:val="0"/>
+                <w:lang w:val="en-US"/>
+              </w:rPr>
+              <w:t xml:space="preserve"> i</w:t>
+            </w:r>
+            <w:r>
+              <w:rPr>
+                <w:rFonts w:eastAsiaTheme="minorEastAsia"/>
+                <w:b w:val="0"/>
+                <w:bCs w:val="0"/>
+                <w:lang w:val="en-US"/>
+              </w:rPr>
+              <w:t>tem into a table in its proper sorted</w:t>
+            </w:r>
+            <w:r>
+              <w:rPr>
+                <w:rFonts w:eastAsiaTheme="minorEastAsia"/>
+                <w:b w:val="0"/>
+                <w:bCs w:val="0"/>
+                <w:lang w:val="en-US"/>
+              </w:rPr>
+              <w:t xml:space="preserve">, </w:t>
+            </w:r>
+            <w:r>
+              <w:rPr>
+                <w:rFonts w:eastAsiaTheme="minorEastAsia"/>
+                <w:b w:val="0"/>
+                <w:bCs w:val="0"/>
+                <w:lang w:val="en-US"/>
+              </w:rPr>
+              <w:t>order according to the ne</w:t>
+            </w:r>
+            <w:r>
+              <w:rPr>
+                <w:rFonts w:eastAsiaTheme="minorEastAsia"/>
+                <w:b w:val="0"/>
+                <w:bCs w:val="0"/>
+                <w:lang w:val="en-US"/>
+              </w:rPr>
+              <w:t>w i</w:t>
+            </w:r>
+            <w:r>
+              <w:rPr>
+                <w:rFonts w:eastAsiaTheme="minorEastAsia"/>
+                <w:b w:val="0"/>
+                <w:bCs w:val="0"/>
+                <w:lang w:val="en-US"/>
+              </w:rPr>
+              <w:t>tem’s search key.</w:t>
+            </w:r>
+          </w:p>
+          <w:p>
+            <w:pPr>
+              <w:jc w:val="center"/>
+              <w:rPr>
+                <w:rFonts w:eastAsiaTheme="minorEastAsia"/>
+                <w:lang w:val="en-US"/>
+              </w:rPr>
+            </w:pPr>
+            <m:oMath>
+              <m:d>
+                <m:dPr>
+                  <m:begChr m:val="{"/>
+                  <m:endChr m:val="}"/>
+                  <m:ctrlPr>
+                    <w:rPr>
+                      <w:rFonts w:ascii="Cambria Math" w:eastAsiaTheme="minorEastAsia" w:hAnsi="Cambria Math"/>
+                      <w:i/>
+                      <w:lang w:val="en-US"/>
+                    </w:rPr>
+                  </m:ctrlPr>
+                </m:dPr>
+                <m:e>
+                  <m:r>
+                    <m:rPr>
+                      <m:sty m:val="bi"/>
+                    </m:rPr>
+                    <w:rPr>
+                      <w:rFonts w:ascii="Cambria Math" w:eastAsiaTheme="minorEastAsia" w:hAnsi="Cambria Math"/>
+                      <w:lang w:val="en-US"/>
+                    </w:rPr>
+                    <m:t xml:space="preserve">pre:  hashTable h= </m:t>
+                  </m:r>
+                  <m:r>
+                    <m:rPr>
+                      <m:sty m:val="bi"/>
+                    </m:rPr>
+                    <w:rPr>
+                      <w:rFonts w:ascii="Cambria Math" w:hAnsi="Cambria Math"/>
+                      <w:lang w:val="en-US"/>
+                    </w:rPr>
+                    <m:t>≪</m:t>
+                  </m:r>
+                  <m:r>
+                    <m:rPr>
+                      <m:sty m:val="bi"/>
+                    </m:rPr>
+                    <w:rPr>
+                      <w:rFonts w:ascii="Cambria Math" w:eastAsiaTheme="minorEastAsia" w:hAnsi="Cambria Math"/>
+                      <w:lang w:val="en-US"/>
+                    </w:rPr>
+                    <m:t>&lt;</m:t>
+                  </m:r>
+                  <m:sSub>
+                    <m:sSubPr>
+                      <m:ctrlPr>
+                        <w:rPr>
+                          <w:rFonts w:ascii="Cambria Math" w:eastAsiaTheme="minorEastAsia" w:hAnsi="Cambria Math"/>
+                          <w:b w:val="0"/>
+                          <w:bCs w:val="0"/>
+                          <w:i/>
+                          <w:lang w:val="en-US"/>
+                        </w:rPr>
+                      </m:ctrlPr>
+                    </m:sSubPr>
+                    <m:e>
+                      <m:r>
+                        <m:rPr>
+                          <m:sty m:val="bi"/>
+                        </m:rPr>
+                        <w:rPr>
+                          <w:rFonts w:ascii="Cambria Math" w:eastAsiaTheme="minorEastAsia" w:hAnsi="Cambria Math"/>
+                          <w:lang w:val="en-US"/>
+                        </w:rPr>
+                        <m:t>k</m:t>
+                      </m:r>
+                      <m:ctrlPr>
+                        <w:rPr>
+                          <w:rFonts w:ascii="Cambria Math" w:eastAsiaTheme="minorEastAsia" w:hAnsi="Cambria Math"/>
+                          <w:i/>
+                          <w:lang w:val="en-US"/>
+                        </w:rPr>
+                      </m:ctrlPr>
+                    </m:e>
+                    <m:sub>
+                      <m:r>
+                        <m:rPr>
+                          <m:sty m:val="bi"/>
+                        </m:rPr>
+                        <w:rPr>
+                          <w:rFonts w:ascii="Cambria Math" w:eastAsiaTheme="minorEastAsia" w:hAnsi="Cambria Math"/>
+                          <w:lang w:val="en-US"/>
+                        </w:rPr>
+                        <m:t>0</m:t>
+                      </m:r>
+                    </m:sub>
+                  </m:sSub>
+                  <m:r>
+                    <m:rPr>
+                      <m:sty m:val="bi"/>
+                    </m:rPr>
+                    <w:rPr>
+                      <w:rFonts w:ascii="Cambria Math" w:eastAsiaTheme="minorEastAsia" w:hAnsi="Cambria Math"/>
+                      <w:lang w:val="en-US"/>
+                    </w:rPr>
+                    <m:t>,</m:t>
+                  </m:r>
+                  <m:sSub>
+                    <m:sSubPr>
+                      <m:ctrlPr>
+                        <w:rPr>
+                          <w:rFonts w:ascii="Cambria Math" w:eastAsiaTheme="minorEastAsia" w:hAnsi="Cambria Math"/>
+                          <w:b w:val="0"/>
+                          <w:bCs w:val="0"/>
+                          <w:i/>
+                          <w:lang w:val="en-US"/>
+                        </w:rPr>
+                      </m:ctrlPr>
+                    </m:sSubPr>
+                    <m:e>
+                      <m:r>
+                        <m:rPr>
+                          <m:sty m:val="bi"/>
+                        </m:rPr>
+                        <w:rPr>
+                          <w:rFonts w:ascii="Cambria Math" w:eastAsiaTheme="minorEastAsia" w:hAnsi="Cambria Math"/>
+                          <w:lang w:val="en-US"/>
+                        </w:rPr>
+                        <m:t>v</m:t>
+                      </m:r>
+                      <m:ctrlPr>
+                        <w:rPr>
+                          <w:rFonts w:ascii="Cambria Math" w:eastAsiaTheme="minorEastAsia" w:hAnsi="Cambria Math"/>
+                          <w:i/>
+                          <w:lang w:val="en-US"/>
+                        </w:rPr>
+                      </m:ctrlPr>
+                    </m:e>
+                    <m:sub>
+                      <m:r>
+                        <m:rPr>
+                          <m:sty m:val="bi"/>
+                        </m:rPr>
+                        <w:rPr>
+                          <w:rFonts w:ascii="Cambria Math" w:eastAsiaTheme="minorEastAsia" w:hAnsi="Cambria Math"/>
+                          <w:lang w:val="en-US"/>
+                        </w:rPr>
+                        <m:t>0</m:t>
+                      </m:r>
+                    </m:sub>
+                  </m:sSub>
+                  <m:r>
+                    <m:rPr>
+                      <m:sty m:val="bi"/>
+                    </m:rPr>
+                    <w:rPr>
+                      <w:rFonts w:ascii="Cambria Math" w:eastAsiaTheme="minorEastAsia" w:hAnsi="Cambria Math"/>
+                      <w:lang w:val="en-US"/>
+                    </w:rPr>
+                    <m:t>&gt;,…,&lt;</m:t>
+                  </m:r>
+                  <m:sSub>
+                    <m:sSubPr>
+                      <m:ctrlPr>
+                        <w:rPr>
+                          <w:rFonts w:ascii="Cambria Math" w:eastAsiaTheme="minorEastAsia" w:hAnsi="Cambria Math"/>
+                          <w:b w:val="0"/>
+                          <w:bCs w:val="0"/>
+                          <w:i/>
+                          <w:lang w:val="en-US"/>
+                        </w:rPr>
+                      </m:ctrlPr>
+                    </m:sSubPr>
+                    <m:e>
+                      <m:r>
+                        <m:rPr>
+                          <m:sty m:val="bi"/>
+                        </m:rPr>
+                        <w:rPr>
+                          <w:rFonts w:ascii="Cambria Math" w:eastAsiaTheme="minorEastAsia" w:hAnsi="Cambria Math"/>
+                          <w:lang w:val="en-US"/>
+                        </w:rPr>
+                        <m:t>k</m:t>
+                      </m:r>
+                      <m:ctrlPr>
+                        <w:rPr>
+                          <w:rFonts w:ascii="Cambria Math" w:eastAsiaTheme="minorEastAsia" w:hAnsi="Cambria Math"/>
+                          <w:i/>
+                          <w:lang w:val="en-US"/>
+                        </w:rPr>
+                      </m:ctrlPr>
+                    </m:e>
+                    <m:sub>
+                      <m:r>
+                        <m:rPr>
+                          <m:sty m:val="bi"/>
+                        </m:rPr>
+                        <w:rPr>
+                          <w:rFonts w:ascii="Cambria Math" w:eastAsiaTheme="minorEastAsia" w:hAnsi="Cambria Math"/>
+                          <w:lang w:val="en-US"/>
+                        </w:rPr>
+                        <m:t>n</m:t>
+                      </m:r>
+                    </m:sub>
+                  </m:sSub>
+                  <m:r>
+                    <m:rPr>
+                      <m:sty m:val="bi"/>
+                    </m:rPr>
+                    <w:rPr>
+                      <w:rFonts w:ascii="Cambria Math" w:eastAsiaTheme="minorEastAsia" w:hAnsi="Cambria Math"/>
+                      <w:lang w:val="en-US"/>
+                    </w:rPr>
+                    <m:t>,</m:t>
+                  </m:r>
+                  <m:sSub>
+                    <m:sSubPr>
+                      <m:ctrlPr>
+                        <w:rPr>
+                          <w:rFonts w:ascii="Cambria Math" w:eastAsiaTheme="minorEastAsia" w:hAnsi="Cambria Math"/>
+                          <w:b w:val="0"/>
+                          <w:bCs w:val="0"/>
+                          <w:i/>
+                          <w:lang w:val="en-US"/>
+                        </w:rPr>
+                      </m:ctrlPr>
+                    </m:sSubPr>
+                    <m:e>
+                      <m:r>
+                        <m:rPr>
+                          <m:sty m:val="bi"/>
+                        </m:rPr>
+                        <w:rPr>
+                          <w:rFonts w:ascii="Cambria Math" w:eastAsiaTheme="minorEastAsia" w:hAnsi="Cambria Math"/>
+                          <w:lang w:val="en-US"/>
+                        </w:rPr>
+                        <m:t>v</m:t>
+                      </m:r>
+                      <m:ctrlPr>
+                        <w:rPr>
+                          <w:rFonts w:ascii="Cambria Math" w:eastAsiaTheme="minorEastAsia" w:hAnsi="Cambria Math"/>
+                          <w:i/>
+                          <w:lang w:val="en-US"/>
+                        </w:rPr>
+                      </m:ctrlPr>
+                    </m:e>
+                    <m:sub>
+                      <m:r>
+                        <m:rPr>
+                          <m:sty m:val="bi"/>
+                        </m:rPr>
+                        <w:rPr>
+                          <w:rFonts w:ascii="Cambria Math" w:eastAsiaTheme="minorEastAsia" w:hAnsi="Cambria Math"/>
+                          <w:lang w:val="en-US"/>
+                        </w:rPr>
+                        <m:t>n</m:t>
+                      </m:r>
+                    </m:sub>
+                  </m:sSub>
+                  <m:r>
+                    <m:rPr>
+                      <m:sty m:val="bi"/>
+                    </m:rPr>
+                    <w:rPr>
+                      <w:rFonts w:ascii="Cambria Math" w:eastAsiaTheme="minorEastAsia" w:hAnsi="Cambria Math"/>
+                      <w:lang w:val="en-US"/>
+                    </w:rPr>
+                    <m:t>&gt;≫or h=θ and Key k≠θ</m:t>
+                  </m:r>
+                </m:e>
+              </m:d>
+            </m:oMath>
+            <w:r>
+              <w:rPr>
+                <w:rFonts w:eastAsiaTheme="minorEastAsia"/>
+                <w:b w:val="0"/>
+                <w:bCs w:val="0"/>
+                <w:lang w:val="en-US"/>
+              </w:rPr>
+              <w:t xml:space="preserve">         </w:t>
+            </w:r>
+          </w:p>
+          <w:p>
+            <w:pPr>
+              <w:jc w:val="center"/>
+              <w:rPr>
+                <w:rFonts w:eastAsiaTheme="minorEastAsia"/>
+                <w:b w:val="0"/>
+                <w:bCs w:val="0"/>
+                <w:lang w:val="en-US"/>
+              </w:rPr>
+            </w:pPr>
+            <w:r>
+              <w:rPr>
+                <w:noProof/>
+              </w:rPr>
+              <w:drawing>
+                <wp:anchor distT="0" distB="0" distL="114300" distR="114300" simplePos="0" relativeHeight="251659264" behindDoc="0" locked="0" layoutInCell="1" allowOverlap="1" wp14:anchorId="190F7E4B" wp14:editId="026CC5A3">
+                  <wp:simplePos x="0" y="0"/>
+                  <wp:positionH relativeFrom="column">
+                    <wp:posOffset>2306209</wp:posOffset>
+                  </wp:positionH>
+                  <wp:positionV relativeFrom="paragraph">
+                    <wp:posOffset>9332</wp:posOffset>
+                  </wp:positionV>
+                  <wp:extent cx="987425" cy="922020"/>
+                  <wp:effectExtent l="0" t="0" r="0" b="0"/>
+                  <wp:wrapSquare wrapText="bothSides"/>
+                  <wp:docPr id="21" name="Imagen 21" descr="Diagrama&#10;&#10;Descripción generada automáticamente"/>
+                  <wp:cNvGraphicFramePr>
+                    <a:graphicFrameLocks xmlns:a="http://schemas.openxmlformats.org/drawingml/2006/main" noChangeAspect="1"/>
+                  </wp:cNvGraphicFramePr>
+                  <a:graphic xmlns:a="http://schemas.openxmlformats.org/drawingml/2006/main">
+                    <a:graphicData uri="http://schemas.openxmlformats.org/drawingml/2006/picture">
+                      <pic:pic xmlns:pic="http://schemas.openxmlformats.org/drawingml/2006/picture">
+                        <pic:nvPicPr>
+                          <pic:cNvPr id="21" name="Imagen 21" descr="Diagrama&#10;&#10;Descripción generada automáticamente"/>
+                          <pic:cNvPicPr/>
+                        </pic:nvPicPr>
+                        <pic:blipFill>
+                          <a:blip r:embed="rId28" cstate="print">
+                            <a:grayscl/>
+                            <a:extLst>
+                              <a:ext uri="{28A0092B-C50C-407E-A947-70E740481C1C}">
+                                <a14:useLocalDpi xmlns:a14="http://schemas.microsoft.com/office/drawing/2010/main" val="0"/>
+                              </a:ext>
+                            </a:extLst>
+                          </a:blip>
+                          <a:stretch>
+                            <a:fillRect/>
+                          </a:stretch>
+                        </pic:blipFill>
+                        <pic:spPr>
+                          <a:xfrm>
+                            <a:off x="0" y="0"/>
+                            <a:ext cx="987425" cy="922020"/>
+                          </a:xfrm>
+                          <a:prstGeom prst="rect">
+                            <a:avLst/>
+                          </a:prstGeom>
+                        </pic:spPr>
+                      </pic:pic>
+                    </a:graphicData>
+                  </a:graphic>
+                  <wp14:sizeRelH relativeFrom="margin">
+                    <wp14:pctWidth>0</wp14:pctWidth>
+                  </wp14:sizeRelH>
+                  <wp14:sizeRelV relativeFrom="margin">
+                    <wp14:pctHeight>0</wp14:pctHeight>
+                  </wp14:sizeRelV>
+                </wp:anchor>
+              </w:drawing>
+            </w:r>
+          </w:p>
+          <w:p>
+            <w:pPr>
+              <w:jc w:val="center"/>
+              <w:rPr>
+                <w:rFonts w:eastAsiaTheme="minorEastAsia"/>
+                <w:lang w:val="en-US"/>
+              </w:rPr>
+            </w:pPr>
+          </w:p>
+          <w:p>
+            <w:pPr>
+              <w:jc w:val="center"/>
+              <w:rPr>
+                <w:rFonts w:eastAsiaTheme="minorEastAsia"/>
+                <w:lang w:val="en-US"/>
+              </w:rPr>
+            </w:pPr>
+          </w:p>
+          <w:p>
+            <w:pPr>
+              <w:jc w:val="center"/>
+              <w:rPr>
+                <w:rFonts w:eastAsiaTheme="minorEastAsia"/>
+                <w:b w:val="0"/>
+                <w:bCs w:val="0"/>
+                <w:lang w:val="en-US"/>
+              </w:rPr>
+            </w:pPr>
+          </w:p>
+          <w:p>
+            <w:pPr>
+              <w:jc w:val="center"/>
+              <w:rPr>
+                <w:rFonts w:eastAsiaTheme="minorEastAsia"/>
+                <w:lang w:val="en-US"/>
+              </w:rPr>
+            </w:pPr>
+          </w:p>
+          <w:p>
+            <w:pPr>
+              <w:jc w:val="center"/>
+              <w:rPr>
+                <w:rFonts w:eastAsiaTheme="minorEastAsia"/>
+                <w:b w:val="0"/>
+                <w:bCs w:val="0"/>
+                <w:lang w:val="en-US"/>
+              </w:rPr>
+            </w:pPr>
+          </w:p>
+          <w:p>
+            <w:pPr>
+              <w:jc w:val="center"/>
+              <w:rPr>
+                <w:rFonts w:eastAsiaTheme="minorEastAsia"/>
+                <w:lang w:val="en-US"/>
+              </w:rPr>
+            </w:pPr>
+            <m:oMath>
+              <m:d>
+                <m:dPr>
+                  <m:begChr m:val="{"/>
+                  <m:endChr m:val="}"/>
+                  <m:ctrlPr>
+                    <w:rPr>
+                      <w:rFonts w:ascii="Cambria Math" w:eastAsiaTheme="minorEastAsia" w:hAnsi="Cambria Math"/>
+                      <w:i/>
+                      <w:lang w:val="en-US"/>
+                    </w:rPr>
+                  </m:ctrlPr>
+                </m:dPr>
+                <m:e>
+                  <m:r>
+                    <m:rPr>
+                      <m:sty m:val="bi"/>
+                    </m:rPr>
+                    <w:rPr>
+                      <w:rFonts w:ascii="Cambria Math" w:eastAsiaTheme="minorEastAsia" w:hAnsi="Cambria Math"/>
+                      <w:lang w:val="en-US"/>
+                    </w:rPr>
+                    <m:t xml:space="preserve">post:  hashTable h= </m:t>
+                  </m:r>
+                  <m:r>
+                    <m:rPr>
+                      <m:sty m:val="bi"/>
+                    </m:rPr>
+                    <w:rPr>
+                      <w:rFonts w:ascii="Cambria Math" w:hAnsi="Cambria Math"/>
+                      <w:lang w:val="en-US"/>
+                    </w:rPr>
+                    <m:t>≪</m:t>
+                  </m:r>
+                  <m:r>
+                    <m:rPr>
+                      <m:sty m:val="bi"/>
+                    </m:rPr>
+                    <w:rPr>
+                      <w:rFonts w:ascii="Cambria Math" w:eastAsiaTheme="minorEastAsia" w:hAnsi="Cambria Math"/>
+                      <w:lang w:val="en-US"/>
+                    </w:rPr>
+                    <m:t>&lt;</m:t>
+                  </m:r>
+                  <m:sSub>
+                    <m:sSubPr>
+                      <m:ctrlPr>
+                        <w:rPr>
+                          <w:rFonts w:ascii="Cambria Math" w:eastAsiaTheme="minorEastAsia" w:hAnsi="Cambria Math"/>
+                          <w:b w:val="0"/>
+                          <w:bCs w:val="0"/>
+                          <w:i/>
+                          <w:lang w:val="en-US"/>
+                        </w:rPr>
+                      </m:ctrlPr>
+                    </m:sSubPr>
+                    <m:e>
+                      <m:r>
+                        <m:rPr>
+                          <m:sty m:val="bi"/>
+                        </m:rPr>
+                        <w:rPr>
+                          <w:rFonts w:ascii="Cambria Math" w:eastAsiaTheme="minorEastAsia" w:hAnsi="Cambria Math"/>
+                          <w:lang w:val="en-US"/>
+                        </w:rPr>
+                        <m:t>k</m:t>
+                      </m:r>
+                      <m:ctrlPr>
+                        <w:rPr>
+                          <w:rFonts w:ascii="Cambria Math" w:eastAsiaTheme="minorEastAsia" w:hAnsi="Cambria Math"/>
+                          <w:i/>
+                          <w:lang w:val="en-US"/>
+                        </w:rPr>
+                      </m:ctrlPr>
+                    </m:e>
+                    <m:sub>
+                      <m:r>
+                        <m:rPr>
+                          <m:sty m:val="bi"/>
+                        </m:rPr>
+                        <w:rPr>
+                          <w:rFonts w:ascii="Cambria Math" w:eastAsiaTheme="minorEastAsia" w:hAnsi="Cambria Math"/>
+                          <w:lang w:val="en-US"/>
+                        </w:rPr>
+                        <m:t>0</m:t>
+                      </m:r>
+                    </m:sub>
+                  </m:sSub>
+                  <m:r>
+                    <m:rPr>
+                      <m:sty m:val="bi"/>
+                    </m:rPr>
+                    <w:rPr>
+                      <w:rFonts w:ascii="Cambria Math" w:eastAsiaTheme="minorEastAsia" w:hAnsi="Cambria Math"/>
+                      <w:lang w:val="en-US"/>
+                    </w:rPr>
+                    <m:t>,</m:t>
+                  </m:r>
+                  <m:sSub>
+                    <m:sSubPr>
+                      <m:ctrlPr>
+                        <w:rPr>
+                          <w:rFonts w:ascii="Cambria Math" w:eastAsiaTheme="minorEastAsia" w:hAnsi="Cambria Math"/>
+                          <w:b w:val="0"/>
+                          <w:bCs w:val="0"/>
+                          <w:i/>
+                          <w:lang w:val="en-US"/>
+                        </w:rPr>
+                      </m:ctrlPr>
+                    </m:sSubPr>
+                    <m:e>
+                      <m:r>
+                        <m:rPr>
+                          <m:sty m:val="bi"/>
+                        </m:rPr>
+                        <w:rPr>
+                          <w:rFonts w:ascii="Cambria Math" w:eastAsiaTheme="minorEastAsia" w:hAnsi="Cambria Math"/>
+                          <w:lang w:val="en-US"/>
+                        </w:rPr>
+                        <m:t>v</m:t>
+                      </m:r>
+                      <m:ctrlPr>
+                        <w:rPr>
+                          <w:rFonts w:ascii="Cambria Math" w:eastAsiaTheme="minorEastAsia" w:hAnsi="Cambria Math"/>
+                          <w:i/>
+                          <w:lang w:val="en-US"/>
+                        </w:rPr>
+                      </m:ctrlPr>
+                    </m:e>
+                    <m:sub>
+                      <m:r>
+                        <m:rPr>
+                          <m:sty m:val="bi"/>
+                        </m:rPr>
+                        <w:rPr>
+                          <w:rFonts w:ascii="Cambria Math" w:eastAsiaTheme="minorEastAsia" w:hAnsi="Cambria Math"/>
+                          <w:lang w:val="en-US"/>
+                        </w:rPr>
+                        <m:t>0</m:t>
+                      </m:r>
+                    </m:sub>
+                  </m:sSub>
+                  <m:r>
+                    <m:rPr>
+                      <m:sty m:val="bi"/>
+                    </m:rPr>
+                    <w:rPr>
+                      <w:rFonts w:ascii="Cambria Math" w:eastAsiaTheme="minorEastAsia" w:hAnsi="Cambria Math"/>
+                      <w:lang w:val="en-US"/>
+                    </w:rPr>
+                    <m:t>&gt;,…,&lt;</m:t>
+                  </m:r>
+                  <m:sSub>
+                    <m:sSubPr>
+                      <m:ctrlPr>
+                        <w:rPr>
+                          <w:rFonts w:ascii="Cambria Math" w:eastAsiaTheme="minorEastAsia" w:hAnsi="Cambria Math"/>
+                          <w:b w:val="0"/>
+                          <w:bCs w:val="0"/>
+                          <w:i/>
+                          <w:lang w:val="en-US"/>
+                        </w:rPr>
+                      </m:ctrlPr>
+                    </m:sSubPr>
+                    <m:e>
+                      <m:r>
+                        <m:rPr>
+                          <m:sty m:val="bi"/>
+                        </m:rPr>
+                        <w:rPr>
+                          <w:rFonts w:ascii="Cambria Math" w:eastAsiaTheme="minorEastAsia" w:hAnsi="Cambria Math"/>
+                          <w:lang w:val="en-US"/>
+                        </w:rPr>
+                        <m:t>k</m:t>
+                      </m:r>
+                      <m:ctrlPr>
+                        <w:rPr>
+                          <w:rFonts w:ascii="Cambria Math" w:eastAsiaTheme="minorEastAsia" w:hAnsi="Cambria Math"/>
+                          <w:i/>
+                          <w:lang w:val="en-US"/>
+                        </w:rPr>
+                      </m:ctrlPr>
+                    </m:e>
+                    <m:sub>
+                      <m:r>
+                        <m:rPr>
+                          <m:sty m:val="bi"/>
+                        </m:rPr>
+                        <w:rPr>
+                          <w:rFonts w:ascii="Cambria Math" w:eastAsiaTheme="minorEastAsia" w:hAnsi="Cambria Math"/>
+                          <w:lang w:val="en-US"/>
+                        </w:rPr>
+                        <m:t>n</m:t>
+                      </m:r>
+                    </m:sub>
+                  </m:sSub>
+                  <m:r>
+                    <m:rPr>
+                      <m:sty m:val="bi"/>
+                    </m:rPr>
+                    <w:rPr>
+                      <w:rFonts w:ascii="Cambria Math" w:eastAsiaTheme="minorEastAsia" w:hAnsi="Cambria Math"/>
+                      <w:lang w:val="en-US"/>
+                    </w:rPr>
+                    <m:t>,</m:t>
+                  </m:r>
+                  <m:sSub>
+                    <m:sSubPr>
+                      <m:ctrlPr>
+                        <w:rPr>
+                          <w:rFonts w:ascii="Cambria Math" w:eastAsiaTheme="minorEastAsia" w:hAnsi="Cambria Math"/>
+                          <w:b w:val="0"/>
+                          <w:bCs w:val="0"/>
+                          <w:i/>
+                          <w:lang w:val="en-US"/>
+                        </w:rPr>
+                      </m:ctrlPr>
+                    </m:sSubPr>
+                    <m:e>
+                      <m:r>
+                        <m:rPr>
+                          <m:sty m:val="bi"/>
+                        </m:rPr>
+                        <w:rPr>
+                          <w:rFonts w:ascii="Cambria Math" w:eastAsiaTheme="minorEastAsia" w:hAnsi="Cambria Math"/>
+                          <w:lang w:val="en-US"/>
+                        </w:rPr>
+                        <m:t>v</m:t>
+                      </m:r>
+                      <m:ctrlPr>
+                        <w:rPr>
+                          <w:rFonts w:ascii="Cambria Math" w:eastAsiaTheme="minorEastAsia" w:hAnsi="Cambria Math"/>
+                          <w:i/>
+                          <w:lang w:val="en-US"/>
+                        </w:rPr>
+                      </m:ctrlPr>
+                    </m:e>
+                    <m:sub>
+                      <m:r>
+                        <m:rPr>
+                          <m:sty m:val="bi"/>
+                        </m:rPr>
+                        <w:rPr>
+                          <w:rFonts w:ascii="Cambria Math" w:eastAsiaTheme="minorEastAsia" w:hAnsi="Cambria Math"/>
+                          <w:lang w:val="en-US"/>
+                        </w:rPr>
+                        <m:t>n</m:t>
+                      </m:r>
+                    </m:sub>
+                  </m:sSub>
+                  <m:r>
+                    <m:rPr>
+                      <m:sty m:val="bi"/>
+                    </m:rPr>
+                    <w:rPr>
+                      <w:rFonts w:ascii="Cambria Math" w:eastAsiaTheme="minorEastAsia" w:hAnsi="Cambria Math"/>
+                      <w:lang w:val="en-US"/>
+                    </w:rPr>
+                    <m:t xml:space="preserve">&gt;,&lt;k,v&gt;≫or h=&lt;k,v&gt; </m:t>
+                  </m:r>
+                </m:e>
+              </m:d>
+            </m:oMath>
+            <w:r>
+              <w:rPr>
+                <w:rFonts w:eastAsiaTheme="minorEastAsia"/>
+                <w:b w:val="0"/>
+                <w:bCs w:val="0"/>
+                <w:lang w:val="en-US"/>
+              </w:rPr>
+              <w:t xml:space="preserve">         </w:t>
+            </w:r>
+          </w:p>
+          <w:p>
+            <w:pPr>
+              <w:jc w:val="center"/>
+              <w:rPr>
+                <w:rFonts w:eastAsiaTheme="minorEastAsia"/>
+                <w:b w:val="0"/>
+                <w:bCs w:val="0"/>
+                <w:lang w:val="en-US"/>
+              </w:rPr>
+            </w:pPr>
+            <w:r>
+              <w:rPr>
+                <w:noProof/>
+              </w:rPr>
+              <w:drawing>
+                <wp:inline distT="0" distB="0" distL="0" distR="0" wp14:anchorId="21E6BAA6" wp14:editId="2B932586">
+                  <wp:extent cx="1476897" cy="970059"/>
+                  <wp:effectExtent l="0" t="0" r="0" b="0"/>
+                  <wp:docPr id="18" name="Imagen 18" descr="Diagram&#10;&#10;Description automatically generated"/>
+                  <wp:cNvGraphicFramePr>
+                    <a:graphicFrameLocks xmlns:a="http://schemas.openxmlformats.org/drawingml/2006/main" noChangeAspect="1"/>
+                  </wp:cNvGraphicFramePr>
+                  <a:graphic xmlns:a="http://schemas.openxmlformats.org/drawingml/2006/main">
+                    <a:graphicData uri="http://schemas.openxmlformats.org/drawingml/2006/picture">
+                      <pic:pic xmlns:pic="http://schemas.openxmlformats.org/drawingml/2006/picture">
+                        <pic:nvPicPr>
+                          <pic:cNvPr id="18" name="Imagen 18" descr="Diagram&#10;&#10;Description automatically generated"/>
+                          <pic:cNvPicPr/>
+                        </pic:nvPicPr>
+                        <pic:blipFill>
+                          <a:blip r:embed="rId29">
+                            <a:extLst>
+                              <a:ext uri="{BEBA8EAE-BF5A-486C-A8C5-ECC9F3942E4B}">
+                                <a14:imgProps xmlns:a14="http://schemas.microsoft.com/office/drawing/2010/main">
+                                  <a14:imgLayer r:embed="rId30">
+                                    <a14:imgEffect>
+                                      <a14:saturation sat="0"/>
+                                    </a14:imgEffect>
+                                  </a14:imgLayer>
+                                </a14:imgProps>
+                              </a:ext>
+                            </a:extLst>
+                          </a:blip>
+                          <a:stretch>
+                            <a:fillRect/>
+                          </a:stretch>
+                        </pic:blipFill>
+                        <pic:spPr>
+                          <a:xfrm>
+                            <a:off x="0" y="0"/>
+                            <a:ext cx="1486805" cy="976567"/>
+                          </a:xfrm>
+                          <a:prstGeom prst="rect">
+                            <a:avLst/>
+                          </a:prstGeom>
+                        </pic:spPr>
+                      </pic:pic>
+                    </a:graphicData>
+                  </a:graphic>
+                </wp:inline>
+              </w:drawing>
+            </w:r>
+          </w:p>
+          <w:p>
+            <w:pPr>
+              <w:jc w:val="center"/>
+              <w:rPr>
+                <w:rFonts w:eastAsiaTheme="minorEastAsia"/>
+                <w:b w:val="0"/>
+                <w:bCs w:val="0"/>
+                <w:lang w:val="en-US"/>
+              </w:rPr>
+            </w:pPr>
+          </w:p>
+          <w:p>
+            <w:pPr>
+              <w:rPr>
+                <w:rFonts w:eastAsiaTheme="minorEastAsia"/>
+                <w:b w:val="0"/>
+                <w:bCs w:val="0"/>
+                <w:lang w:val="en-US"/>
+              </w:rPr>
+            </w:pPr>
+          </w:p>
+        </w:tc>
+      </w:tr>
+    </w:tbl>
+    <w:p>
+      <w:pPr>
+        <w:rPr>
+          <w:u w:val="single"/>
+          <w:lang w:val="en-US"/>
+        </w:rPr>
+      </w:pPr>
+    </w:p>
+    <w:tbl>
+      <w:tblPr>
+        <w:tblStyle w:val="GridTable4-Accent2"/>
+        <w:tblW w:w="0" w:type="auto"/>
+        <w:tblLook w:val="04A0" w:firstRow="1" w:lastRow="0" w:firstColumn="1" w:lastColumn="0" w:noHBand="0" w:noVBand="1"/>
+      </w:tblPr>
+      <w:tblGrid>
+        <w:gridCol w:w="8828"/>
+      </w:tblGrid>
+      <w:tr>
+        <w:trPr>
+          <w:cnfStyle w:val="100000000000" w:firstRow="1" w:lastRow="0" w:firstColumn="0" w:lastColumn="0" w:oddVBand="0" w:evenVBand="0" w:oddHBand="0" w:evenHBand="0" w:firstRowFirstColumn="0" w:firstRowLastColumn="0" w:lastRowFirstColumn="0" w:lastRowLastColumn="0"/>
+        </w:trPr>
+        <w:tc>
+          <w:tcPr>
+            <w:cnfStyle w:val="001000000000" w:firstRow="0" w:lastRow="0" w:firstColumn="1" w:lastColumn="0" w:oddVBand="0" w:evenVBand="0" w:oddHBand="0" w:evenHBand="0" w:firstRowFirstColumn="0" w:firstRowLastColumn="0" w:lastRowFirstColumn="0" w:lastRowLastColumn="0"/>
+            <w:tcW w:w="8828" w:type="dxa"/>
+            <w:shd w:val="clear" w:color="auto" w:fill="FBE4D5" w:themeFill="accent2" w:themeFillTint="33"/>
+          </w:tcPr>
+          <w:p>
+            <w:pPr>
+              <w:jc w:val="center"/>
+              <w:rPr>
+                <w:rFonts w:eastAsiaTheme="minorEastAsia"/>
+                <w:bCs w:val="0"/>
+                <w:color w:val="262626" w:themeColor="text1" w:themeTint="D9"/>
+                <w:lang w:val="en-US"/>
+              </w:rPr>
+            </w:pPr>
+            <m:oMathPara>
+              <m:oMath>
+                <m:r>
+                  <m:rPr>
+                    <m:sty m:val="bi"/>
+                  </m:rPr>
+                  <w:rPr>
+                    <w:rFonts w:ascii="Cambria Math" w:eastAsiaTheme="minorEastAsia" w:hAnsi="Cambria Math"/>
+                    <w:color w:val="262626" w:themeColor="text1" w:themeTint="D9"/>
+                    <w:lang w:val="en-US"/>
+                  </w:rPr>
+                  <m:t>Delete</m:t>
+                </m:r>
+              </m:oMath>
+            </m:oMathPara>
+          </w:p>
+        </w:tc>
+      </w:tr>
+      <w:tr>
+        <w:trPr>
+          <w:cnfStyle w:val="000000100000" w:firstRow="0" w:lastRow="0" w:firstColumn="0" w:lastColumn="0" w:oddVBand="0" w:evenVBand="0" w:oddHBand="1" w:evenHBand="0" w:firstRowFirstColumn="0" w:firstRowLastColumn="0" w:lastRowFirstColumn="0" w:lastRowLastColumn="0"/>
+        </w:trPr>
+        <w:tc>
+          <w:tcPr>
+            <w:cnfStyle w:val="001000000000" w:firstRow="0" w:lastRow="0" w:firstColumn="1" w:lastColumn="0" w:oddVBand="0" w:evenVBand="0" w:oddHBand="0" w:evenHBand="0" w:firstRowFirstColumn="0" w:firstRowLastColumn="0" w:lastRowFirstColumn="0" w:lastRowLastColumn="0"/>
+            <w:tcW w:w="8828" w:type="dxa"/>
+            <w:shd w:val="clear" w:color="auto" w:fill="FFFFFF" w:themeFill="background1"/>
+          </w:tcPr>
+          <w:p>
+            <w:pPr>
+              <w:jc w:val="center"/>
+              <w:rPr>
+                <w:rFonts w:eastAsiaTheme="minorEastAsia"/>
+                <w:lang w:val="en-US"/>
+              </w:rPr>
+            </w:pPr>
+            <w:r>
+              <w:rPr>
+                <w:rFonts w:eastAsiaTheme="minorEastAsia"/>
+                <w:b w:val="0"/>
+                <w:bCs w:val="0"/>
+                <w:lang w:val="en-US"/>
+              </w:rPr>
+              <w:t>Deletes an item with a given search key from the table.</w:t>
+            </w:r>
+          </w:p>
+          <w:p>
+            <w:pPr>
+              <w:jc w:val="center"/>
+              <w:rPr>
+                <w:rFonts w:eastAsiaTheme="minorEastAsia"/>
+                <w:b w:val="0"/>
+                <w:bCs w:val="0"/>
+                <w:lang w:val="en-US"/>
+              </w:rPr>
+            </w:pPr>
+            <m:oMath>
+              <m:d>
+                <m:dPr>
+                  <m:begChr m:val="{"/>
+                  <m:endChr m:val="}"/>
+                  <m:ctrlPr>
+                    <w:rPr>
+                      <w:rFonts w:ascii="Cambria Math" w:eastAsiaTheme="minorEastAsia" w:hAnsi="Cambria Math"/>
+                      <w:i/>
+                      <w:lang w:val="en-US"/>
+                    </w:rPr>
+                  </m:ctrlPr>
+                </m:dPr>
+                <m:e>
+                  <m:r>
+                    <m:rPr>
+                      <m:sty m:val="bi"/>
+                    </m:rPr>
+                    <w:rPr>
+                      <w:rFonts w:ascii="Cambria Math" w:eastAsiaTheme="minorEastAsia" w:hAnsi="Cambria Math"/>
+                      <w:lang w:val="en-US"/>
+                    </w:rPr>
+                    <m:t xml:space="preserve">pre:  hashTable h= </m:t>
+                  </m:r>
+                  <m:r>
+                    <m:rPr>
+                      <m:sty m:val="bi"/>
+                    </m:rPr>
+                    <w:rPr>
+                      <w:rFonts w:ascii="Cambria Math" w:hAnsi="Cambria Math"/>
+                      <w:lang w:val="en-US"/>
+                    </w:rPr>
+                    <m:t>≪</m:t>
+                  </m:r>
+                  <m:r>
+                    <m:rPr>
+                      <m:sty m:val="bi"/>
+                    </m:rPr>
+                    <w:rPr>
+                      <w:rFonts w:ascii="Cambria Math" w:eastAsiaTheme="minorEastAsia" w:hAnsi="Cambria Math"/>
+                      <w:lang w:val="en-US"/>
+                    </w:rPr>
+                    <m:t>&lt;</m:t>
+                  </m:r>
+                  <m:sSub>
+                    <m:sSubPr>
+                      <m:ctrlPr>
+                        <w:rPr>
+                          <w:rFonts w:ascii="Cambria Math" w:eastAsiaTheme="minorEastAsia" w:hAnsi="Cambria Math"/>
+                          <w:b w:val="0"/>
+                          <w:bCs w:val="0"/>
+                          <w:i/>
+                          <w:lang w:val="en-US"/>
+                        </w:rPr>
+                      </m:ctrlPr>
+                    </m:sSubPr>
+                    <m:e>
+                      <m:r>
+                        <m:rPr>
+                          <m:sty m:val="bi"/>
+                        </m:rPr>
+                        <w:rPr>
+                          <w:rFonts w:ascii="Cambria Math" w:eastAsiaTheme="minorEastAsia" w:hAnsi="Cambria Math"/>
+                          <w:lang w:val="en-US"/>
+                        </w:rPr>
+                        <m:t>k</m:t>
+                      </m:r>
+                      <m:ctrlPr>
+                        <w:rPr>
+                          <w:rFonts w:ascii="Cambria Math" w:eastAsiaTheme="minorEastAsia" w:hAnsi="Cambria Math"/>
+                          <w:i/>
+                          <w:lang w:val="en-US"/>
+                        </w:rPr>
+                      </m:ctrlPr>
+                    </m:e>
+                    <m:sub>
+                      <m:r>
+                        <m:rPr>
+                          <m:sty m:val="bi"/>
+                        </m:rPr>
+                        <w:rPr>
+                          <w:rFonts w:ascii="Cambria Math" w:eastAsiaTheme="minorEastAsia" w:hAnsi="Cambria Math"/>
+                          <w:lang w:val="en-US"/>
+                        </w:rPr>
+                        <m:t>0</m:t>
+                      </m:r>
+                    </m:sub>
+                  </m:sSub>
+                  <m:r>
+                    <m:rPr>
+                      <m:sty m:val="bi"/>
+                    </m:rPr>
+                    <w:rPr>
+                      <w:rFonts w:ascii="Cambria Math" w:eastAsiaTheme="minorEastAsia" w:hAnsi="Cambria Math"/>
+                      <w:lang w:val="en-US"/>
+                    </w:rPr>
+                    <m:t>,</m:t>
+                  </m:r>
+                  <m:sSub>
+                    <m:sSubPr>
+                      <m:ctrlPr>
+                        <w:rPr>
+                          <w:rFonts w:ascii="Cambria Math" w:eastAsiaTheme="minorEastAsia" w:hAnsi="Cambria Math"/>
+                          <w:b w:val="0"/>
+                          <w:bCs w:val="0"/>
+                          <w:i/>
+                          <w:lang w:val="en-US"/>
+                        </w:rPr>
+                      </m:ctrlPr>
+                    </m:sSubPr>
+                    <m:e>
+                      <m:r>
+                        <m:rPr>
+                          <m:sty m:val="bi"/>
+                        </m:rPr>
+                        <w:rPr>
+                          <w:rFonts w:ascii="Cambria Math" w:eastAsiaTheme="minorEastAsia" w:hAnsi="Cambria Math"/>
+                          <w:lang w:val="en-US"/>
+                        </w:rPr>
+                        <m:t>v</m:t>
+                      </m:r>
+                      <m:ctrlPr>
+                        <w:rPr>
+                          <w:rFonts w:ascii="Cambria Math" w:eastAsiaTheme="minorEastAsia" w:hAnsi="Cambria Math"/>
+                          <w:i/>
+                          <w:lang w:val="en-US"/>
+                        </w:rPr>
+                      </m:ctrlPr>
+                    </m:e>
+                    <m:sub>
+                      <m:r>
+                        <m:rPr>
+                          <m:sty m:val="bi"/>
+                        </m:rPr>
+                        <w:rPr>
+                          <w:rFonts w:ascii="Cambria Math" w:eastAsiaTheme="minorEastAsia" w:hAnsi="Cambria Math"/>
+                          <w:lang w:val="en-US"/>
+                        </w:rPr>
+                        <m:t>0</m:t>
+                      </m:r>
+                    </m:sub>
+                  </m:sSub>
+                  <m:r>
+                    <m:rPr>
+                      <m:sty m:val="bi"/>
+                    </m:rPr>
+                    <w:rPr>
+                      <w:rFonts w:ascii="Cambria Math" w:eastAsiaTheme="minorEastAsia" w:hAnsi="Cambria Math"/>
+                      <w:lang w:val="en-US"/>
+                    </w:rPr>
+                    <m:t>&gt;,…,&lt;</m:t>
+                  </m:r>
+                  <m:sSub>
+                    <m:sSubPr>
+                      <m:ctrlPr>
+                        <w:rPr>
+                          <w:rFonts w:ascii="Cambria Math" w:eastAsiaTheme="minorEastAsia" w:hAnsi="Cambria Math"/>
+                          <w:b w:val="0"/>
+                          <w:bCs w:val="0"/>
+                          <w:i/>
+                          <w:lang w:val="en-US"/>
+                        </w:rPr>
+                      </m:ctrlPr>
+                    </m:sSubPr>
+                    <m:e>
+                      <m:r>
+                        <m:rPr>
+                          <m:sty m:val="bi"/>
+                        </m:rPr>
+                        <w:rPr>
+                          <w:rFonts w:ascii="Cambria Math" w:eastAsiaTheme="minorEastAsia" w:hAnsi="Cambria Math"/>
+                          <w:lang w:val="en-US"/>
+                        </w:rPr>
+                        <m:t>k</m:t>
+                      </m:r>
+                      <m:ctrlPr>
+                        <w:rPr>
+                          <w:rFonts w:ascii="Cambria Math" w:eastAsiaTheme="minorEastAsia" w:hAnsi="Cambria Math"/>
+                          <w:i/>
+                          <w:lang w:val="en-US"/>
+                        </w:rPr>
+                      </m:ctrlPr>
+                    </m:e>
+                    <m:sub>
+                      <m:r>
+                        <m:rPr>
+                          <m:sty m:val="bi"/>
+                        </m:rPr>
+                        <w:rPr>
+                          <w:rFonts w:ascii="Cambria Math" w:eastAsiaTheme="minorEastAsia" w:hAnsi="Cambria Math"/>
+                          <w:lang w:val="en-US"/>
+                        </w:rPr>
+                        <m:t>n</m:t>
+                      </m:r>
+                    </m:sub>
+                  </m:sSub>
+                  <m:r>
+                    <m:rPr>
+                      <m:sty m:val="bi"/>
+                    </m:rPr>
+                    <w:rPr>
+                      <w:rFonts w:ascii="Cambria Math" w:eastAsiaTheme="minorEastAsia" w:hAnsi="Cambria Math"/>
+                      <w:lang w:val="en-US"/>
+                    </w:rPr>
+                    <m:t>,</m:t>
+                  </m:r>
+                  <m:sSub>
+                    <m:sSubPr>
+                      <m:ctrlPr>
+                        <w:rPr>
+                          <w:rFonts w:ascii="Cambria Math" w:eastAsiaTheme="minorEastAsia" w:hAnsi="Cambria Math"/>
+                          <w:b w:val="0"/>
+                          <w:bCs w:val="0"/>
+                          <w:i/>
+                          <w:lang w:val="en-US"/>
+                        </w:rPr>
+                      </m:ctrlPr>
+                    </m:sSubPr>
+                    <m:e>
+                      <m:r>
+                        <m:rPr>
+                          <m:sty m:val="bi"/>
+                        </m:rPr>
+                        <w:rPr>
+                          <w:rFonts w:ascii="Cambria Math" w:eastAsiaTheme="minorEastAsia" w:hAnsi="Cambria Math"/>
+                          <w:lang w:val="en-US"/>
+                        </w:rPr>
+                        <m:t>v</m:t>
+                      </m:r>
+                      <m:ctrlPr>
+                        <w:rPr>
+                          <w:rFonts w:ascii="Cambria Math" w:eastAsiaTheme="minorEastAsia" w:hAnsi="Cambria Math"/>
+                          <w:i/>
+                          <w:lang w:val="en-US"/>
+                        </w:rPr>
+                      </m:ctrlPr>
+                    </m:e>
+                    <m:sub>
+                      <m:r>
+                        <m:rPr>
+                          <m:sty m:val="bi"/>
+                        </m:rPr>
+                        <w:rPr>
+                          <w:rFonts w:ascii="Cambria Math" w:eastAsiaTheme="minorEastAsia" w:hAnsi="Cambria Math"/>
+                          <w:lang w:val="en-US"/>
+                        </w:rPr>
+                        <m:t>n</m:t>
+                      </m:r>
+                    </m:sub>
+                  </m:sSub>
+                  <m:r>
+                    <m:rPr>
+                      <m:sty m:val="bi"/>
+                    </m:rPr>
+                    <w:rPr>
+                      <w:rFonts w:ascii="Cambria Math" w:eastAsiaTheme="minorEastAsia" w:hAnsi="Cambria Math"/>
+                      <w:lang w:val="en-US"/>
+                    </w:rPr>
+                    <m:t>&gt;≫and Key k≠θ</m:t>
+                  </m:r>
+                </m:e>
+              </m:d>
+            </m:oMath>
+            <w:r>
+              <w:rPr>
+                <w:noProof/>
+              </w:rPr>
+              <w:drawing>
+                <wp:inline distT="0" distB="0" distL="0" distR="0" wp14:anchorId="471342C9" wp14:editId="48F5E496">
+                  <wp:extent cx="1476897" cy="970059"/>
+                  <wp:effectExtent l="0" t="0" r="0" b="0"/>
+                  <wp:docPr id="33" name="Imagen 22" descr="Diagram&#10;&#10;Description automatically generated"/>
+                  <wp:cNvGraphicFramePr>
+                    <a:graphicFrameLocks xmlns:a="http://schemas.openxmlformats.org/drawingml/2006/main" noChangeAspect="1"/>
+                  </wp:cNvGraphicFramePr>
+                  <a:graphic xmlns:a="http://schemas.openxmlformats.org/drawingml/2006/main">
+                    <a:graphicData uri="http://schemas.openxmlformats.org/drawingml/2006/picture">
+                      <pic:pic xmlns:pic="http://schemas.openxmlformats.org/drawingml/2006/picture">
+                        <pic:nvPicPr>
+                          <pic:cNvPr id="33" name="Imagen 22" descr="Diagram&#10;&#10;Description automatically generated"/>
+                          <pic:cNvPicPr/>
+                        </pic:nvPicPr>
+                        <pic:blipFill>
+                          <a:blip r:embed="rId29">
+                            <a:extLst>
+                              <a:ext uri="{BEBA8EAE-BF5A-486C-A8C5-ECC9F3942E4B}">
+                                <a14:imgProps xmlns:a14="http://schemas.microsoft.com/office/drawing/2010/main">
+                                  <a14:imgLayer r:embed="rId30">
+                                    <a14:imgEffect>
+                                      <a14:saturation sat="0"/>
+                                    </a14:imgEffect>
+                                  </a14:imgLayer>
+                                </a14:imgProps>
+                              </a:ext>
+                            </a:extLst>
+                          </a:blip>
+                          <a:stretch>
+                            <a:fillRect/>
+                          </a:stretch>
+                        </pic:blipFill>
+                        <pic:spPr>
+                          <a:xfrm>
+                            <a:off x="0" y="0"/>
+                            <a:ext cx="1486805" cy="976567"/>
+                          </a:xfrm>
+                          <a:prstGeom prst="rect">
+                            <a:avLst/>
+                          </a:prstGeom>
+                        </pic:spPr>
+                      </pic:pic>
+                    </a:graphicData>
+                  </a:graphic>
+                </wp:inline>
+              </w:drawing>
+            </w:r>
+          </w:p>
+          <w:p>
+            <w:pPr>
+              <w:jc w:val="center"/>
+              <w:rPr>
+                <w:rFonts w:eastAsiaTheme="minorEastAsia"/>
+                <w:b w:val="0"/>
+                <w:bCs w:val="0"/>
+                <w:lang w:val="en-US"/>
+              </w:rPr>
+            </w:pPr>
+          </w:p>
+          <w:p>
+            <w:pPr>
+              <w:jc w:val="center"/>
+              <w:rPr>
+                <w:rFonts w:eastAsiaTheme="minorEastAsia"/>
+                <w:b w:val="0"/>
+                <w:bCs w:val="0"/>
+                <w:lang w:val="en-US"/>
+              </w:rPr>
+            </w:pPr>
+            <m:oMathPara>
+              <m:oMath>
+                <m:d>
+                  <m:dPr>
+                    <m:begChr m:val="{"/>
+                    <m:endChr m:val="}"/>
+                    <m:ctrlPr>
+                      <w:rPr>
+                        <w:rFonts w:ascii="Cambria Math" w:eastAsiaTheme="minorEastAsia" w:hAnsi="Cambria Math"/>
+                        <w:i/>
+                        <w:lang w:val="en-US"/>
+                      </w:rPr>
+                    </m:ctrlPr>
+                  </m:dPr>
+                  <m:e>
+                    <m:r>
+                      <m:rPr>
+                        <m:sty m:val="bi"/>
+                      </m:rPr>
+                      <w:rPr>
+                        <w:rFonts w:ascii="Cambria Math" w:eastAsiaTheme="minorEastAsia" w:hAnsi="Cambria Math"/>
+                        <w:lang w:val="en-US"/>
+                      </w:rPr>
+                      <m:t xml:space="preserve">post:  hashTable h= </m:t>
+                    </m:r>
+                    <m:r>
+                      <m:rPr>
+                        <m:sty m:val="bi"/>
+                      </m:rPr>
+                      <w:rPr>
+                        <w:rFonts w:ascii="Cambria Math" w:hAnsi="Cambria Math"/>
+                        <w:lang w:val="en-US"/>
+                      </w:rPr>
+                      <m:t>≪</m:t>
+                    </m:r>
+                    <m:r>
+                      <m:rPr>
+                        <m:sty m:val="bi"/>
+                      </m:rPr>
+                      <w:rPr>
+                        <w:rFonts w:ascii="Cambria Math" w:eastAsiaTheme="minorEastAsia" w:hAnsi="Cambria Math"/>
+                        <w:lang w:val="en-US"/>
+                      </w:rPr>
+                      <m:t>&lt;</m:t>
+                    </m:r>
+                    <m:sSub>
+                      <m:sSubPr>
+                        <m:ctrlPr>
+                          <w:rPr>
+                            <w:rFonts w:ascii="Cambria Math" w:eastAsiaTheme="minorEastAsia" w:hAnsi="Cambria Math"/>
+                            <w:b w:val="0"/>
+                            <w:bCs w:val="0"/>
+                            <w:i/>
+                            <w:lang w:val="en-US"/>
+                          </w:rPr>
+                        </m:ctrlPr>
+                      </m:sSubPr>
+                      <m:e>
+                        <m:r>
+                          <m:rPr>
+                            <m:sty m:val="bi"/>
+                          </m:rPr>
+                          <w:rPr>
+                            <w:rFonts w:ascii="Cambria Math" w:eastAsiaTheme="minorEastAsia" w:hAnsi="Cambria Math"/>
+                            <w:lang w:val="en-US"/>
+                          </w:rPr>
+                          <m:t>k</m:t>
+                        </m:r>
+                        <m:ctrlPr>
+                          <w:rPr>
+                            <w:rFonts w:ascii="Cambria Math" w:eastAsiaTheme="minorEastAsia" w:hAnsi="Cambria Math"/>
+                            <w:i/>
+                            <w:lang w:val="en-US"/>
+                          </w:rPr>
+                        </m:ctrlPr>
+                      </m:e>
+                      <m:sub>
+                        <m:r>
+                          <m:rPr>
+                            <m:sty m:val="bi"/>
+                          </m:rPr>
+                          <w:rPr>
+                            <w:rFonts w:ascii="Cambria Math" w:eastAsiaTheme="minorEastAsia" w:hAnsi="Cambria Math"/>
+                            <w:lang w:val="en-US"/>
+                          </w:rPr>
+                          <m:t>0</m:t>
+                        </m:r>
+                      </m:sub>
+                    </m:sSub>
+                    <m:r>
+                      <m:rPr>
+                        <m:sty m:val="bi"/>
+                      </m:rPr>
+                      <w:rPr>
+                        <w:rFonts w:ascii="Cambria Math" w:eastAsiaTheme="minorEastAsia" w:hAnsi="Cambria Math"/>
+                        <w:lang w:val="en-US"/>
+                      </w:rPr>
+                      <m:t>,</m:t>
+                    </m:r>
+                    <m:sSub>
+                      <m:sSubPr>
+                        <m:ctrlPr>
+                          <w:rPr>
+                            <w:rFonts w:ascii="Cambria Math" w:eastAsiaTheme="minorEastAsia" w:hAnsi="Cambria Math"/>
+                            <w:b w:val="0"/>
+                            <w:bCs w:val="0"/>
+                            <w:i/>
+                            <w:lang w:val="en-US"/>
+                          </w:rPr>
+                        </m:ctrlPr>
+                      </m:sSubPr>
+                      <m:e>
+                        <m:r>
+                          <m:rPr>
+                            <m:sty m:val="bi"/>
+                          </m:rPr>
+                          <w:rPr>
+                            <w:rFonts w:ascii="Cambria Math" w:eastAsiaTheme="minorEastAsia" w:hAnsi="Cambria Math"/>
+                            <w:lang w:val="en-US"/>
+                          </w:rPr>
+                          <m:t>v</m:t>
+                        </m:r>
+                        <m:ctrlPr>
+                          <w:rPr>
+                            <w:rFonts w:ascii="Cambria Math" w:eastAsiaTheme="minorEastAsia" w:hAnsi="Cambria Math"/>
+                            <w:i/>
+                            <w:lang w:val="en-US"/>
+                          </w:rPr>
+                        </m:ctrlPr>
+                      </m:e>
+                      <m:sub>
+                        <m:r>
+                          <m:rPr>
+                            <m:sty m:val="bi"/>
+                          </m:rPr>
+                          <w:rPr>
+                            <w:rFonts w:ascii="Cambria Math" w:eastAsiaTheme="minorEastAsia" w:hAnsi="Cambria Math"/>
+                            <w:lang w:val="en-US"/>
+                          </w:rPr>
+                          <m:t>0</m:t>
+                        </m:r>
+                      </m:sub>
+                    </m:sSub>
+                    <m:r>
+                      <m:rPr>
+                        <m:sty m:val="bi"/>
+                      </m:rPr>
+                      <w:rPr>
+                        <w:rFonts w:ascii="Cambria Math" w:eastAsiaTheme="minorEastAsia" w:hAnsi="Cambria Math"/>
+                        <w:lang w:val="en-US"/>
+                      </w:rPr>
+                      <m:t>&gt;,…,&lt;</m:t>
+                    </m:r>
+                    <m:sSub>
+                      <m:sSubPr>
+                        <m:ctrlPr>
+                          <w:rPr>
+                            <w:rFonts w:ascii="Cambria Math" w:eastAsiaTheme="minorEastAsia" w:hAnsi="Cambria Math"/>
+                            <w:b w:val="0"/>
+                            <w:bCs w:val="0"/>
+                            <w:i/>
+                            <w:lang w:val="en-US"/>
+                          </w:rPr>
+                        </m:ctrlPr>
+                      </m:sSubPr>
+                      <m:e>
+                        <m:r>
+                          <m:rPr>
+                            <m:sty m:val="bi"/>
+                          </m:rPr>
+                          <w:rPr>
+                            <w:rFonts w:ascii="Cambria Math" w:eastAsiaTheme="minorEastAsia" w:hAnsi="Cambria Math"/>
+                            <w:lang w:val="en-US"/>
+                          </w:rPr>
+                          <m:t>k</m:t>
+                        </m:r>
+                        <m:ctrlPr>
+                          <w:rPr>
+                            <w:rFonts w:ascii="Cambria Math" w:eastAsiaTheme="minorEastAsia" w:hAnsi="Cambria Math"/>
+                            <w:i/>
+                            <w:lang w:val="en-US"/>
+                          </w:rPr>
+                        </m:ctrlPr>
+                      </m:e>
+                      <m:sub>
+                        <m:r>
+                          <m:rPr>
+                            <m:sty m:val="bi"/>
+                          </m:rPr>
+                          <w:rPr>
+                            <w:rFonts w:ascii="Cambria Math" w:eastAsiaTheme="minorEastAsia" w:hAnsi="Cambria Math"/>
+                            <w:lang w:val="en-US"/>
+                          </w:rPr>
+                          <m:t>n</m:t>
+                        </m:r>
+                      </m:sub>
+                    </m:sSub>
+                    <m:r>
+                      <m:rPr>
+                        <m:sty m:val="bi"/>
+                      </m:rPr>
+                      <w:rPr>
+                        <w:rFonts w:ascii="Cambria Math" w:eastAsiaTheme="minorEastAsia" w:hAnsi="Cambria Math"/>
+                        <w:lang w:val="en-US"/>
+                      </w:rPr>
+                      <m:t>,</m:t>
+                    </m:r>
+                    <m:sSub>
+                      <m:sSubPr>
+                        <m:ctrlPr>
+                          <w:rPr>
+                            <w:rFonts w:ascii="Cambria Math" w:eastAsiaTheme="minorEastAsia" w:hAnsi="Cambria Math"/>
+                            <w:b w:val="0"/>
+                            <w:bCs w:val="0"/>
+                            <w:i/>
+                            <w:lang w:val="en-US"/>
+                          </w:rPr>
+                        </m:ctrlPr>
+                      </m:sSubPr>
+                      <m:e>
+                        <m:r>
+                          <m:rPr>
+                            <m:sty m:val="bi"/>
+                          </m:rPr>
+                          <w:rPr>
+                            <w:rFonts w:ascii="Cambria Math" w:eastAsiaTheme="minorEastAsia" w:hAnsi="Cambria Math"/>
+                            <w:lang w:val="en-US"/>
+                          </w:rPr>
+                          <m:t>v</m:t>
+                        </m:r>
+                        <m:ctrlPr>
+                          <w:rPr>
+                            <w:rFonts w:ascii="Cambria Math" w:eastAsiaTheme="minorEastAsia" w:hAnsi="Cambria Math"/>
+                            <w:i/>
+                            <w:lang w:val="en-US"/>
+                          </w:rPr>
+                        </m:ctrlPr>
+                      </m:e>
+                      <m:sub>
+                        <m:r>
+                          <m:rPr>
+                            <m:sty m:val="bi"/>
+                          </m:rPr>
+                          <w:rPr>
+                            <w:rFonts w:ascii="Cambria Math" w:eastAsiaTheme="minorEastAsia" w:hAnsi="Cambria Math"/>
+                            <w:lang w:val="en-US"/>
+                          </w:rPr>
+                          <m:t>n</m:t>
+                        </m:r>
+                      </m:sub>
+                    </m:sSub>
+                    <m:r>
+                      <m:rPr>
+                        <m:sty m:val="bi"/>
+                      </m:rPr>
+                      <w:rPr>
+                        <w:rFonts w:ascii="Cambria Math" w:eastAsiaTheme="minorEastAsia" w:hAnsi="Cambria Math"/>
+                        <w:lang w:val="en-US"/>
+                      </w:rPr>
+                      <m:t xml:space="preserve">&gt;,≫or h=θ </m:t>
+                    </m:r>
+                  </m:e>
+                </m:d>
+              </m:oMath>
+            </m:oMathPara>
+          </w:p>
+          <w:p>
+            <w:pPr>
+              <w:jc w:val="center"/>
+              <w:rPr>
+                <w:rFonts w:eastAsiaTheme="minorEastAsia"/>
+                <w:b w:val="0"/>
+                <w:bCs w:val="0"/>
+                <w:lang w:val="en-US"/>
+              </w:rPr>
+            </w:pPr>
+            <w:r>
+              <w:rPr>
+                <w:noProof/>
+              </w:rPr>
+              <w:drawing>
+                <wp:inline distT="0" distB="0" distL="0" distR="0" wp14:anchorId="1C4F1C45" wp14:editId="0DFD2232">
+                  <wp:extent cx="987425" cy="922020"/>
+                  <wp:effectExtent l="0" t="0" r="3175" b="0"/>
+                  <wp:docPr id="24" name="Imagen 24" descr="Diagrama&#10;&#10;Descripción generada automáticamente"/>
+                  <wp:cNvGraphicFramePr>
+                    <a:graphicFrameLocks xmlns:a="http://schemas.openxmlformats.org/drawingml/2006/main" noChangeAspect="1"/>
+                  </wp:cNvGraphicFramePr>
+                  <a:graphic xmlns:a="http://schemas.openxmlformats.org/drawingml/2006/main">
+                    <a:graphicData uri="http://schemas.openxmlformats.org/drawingml/2006/picture">
+                      <pic:pic xmlns:pic="http://schemas.openxmlformats.org/drawingml/2006/picture">
+                        <pic:nvPicPr>
+                          <pic:cNvPr id="21" name="Imagen 21" descr="Diagrama&#10;&#10;Descripción generada automáticamente"/>
+                          <pic:cNvPicPr/>
+                        </pic:nvPicPr>
+                        <pic:blipFill>
+                          <a:blip r:embed="rId28" cstate="print">
+                            <a:grayscl/>
+                            <a:extLst>
+                              <a:ext uri="{28A0092B-C50C-407E-A947-70E740481C1C}">
+                                <a14:useLocalDpi xmlns:a14="http://schemas.microsoft.com/office/drawing/2010/main" val="0"/>
+                              </a:ext>
+                            </a:extLst>
+                          </a:blip>
+                          <a:stretch>
+                            <a:fillRect/>
+                          </a:stretch>
+                        </pic:blipFill>
+                        <pic:spPr>
+                          <a:xfrm>
+                            <a:off x="0" y="0"/>
+                            <a:ext cx="987425" cy="922020"/>
+                          </a:xfrm>
+                          <a:prstGeom prst="rect">
+                            <a:avLst/>
+                          </a:prstGeom>
+                        </pic:spPr>
+                      </pic:pic>
+                    </a:graphicData>
+                  </a:graphic>
+                </wp:inline>
+              </w:drawing>
+            </w:r>
+          </w:p>
+          <w:p>
+            <w:pPr>
+              <w:rPr>
+                <w:rFonts w:eastAsiaTheme="minorEastAsia"/>
+                <w:b w:val="0"/>
+                <w:bCs w:val="0"/>
+                <w:lang w:val="en-US"/>
+              </w:rPr>
+            </w:pPr>
+          </w:p>
+        </w:tc>
+      </w:tr>
+    </w:tbl>
+    <w:p>
+      <w:pPr>
+        <w:rPr>
+          <w:u w:val="single"/>
+          <w:lang w:val="en-US"/>
+        </w:rPr>
+      </w:pPr>
+    </w:p>
+    <w:tbl>
+      <w:tblPr>
+        <w:tblStyle w:val="GridTable4-Accent2"/>
+        <w:tblW w:w="0" w:type="auto"/>
+        <w:tblLook w:val="04A0" w:firstRow="1" w:lastRow="0" w:firstColumn="1" w:lastColumn="0" w:noHBand="0" w:noVBand="1"/>
+      </w:tblPr>
+      <w:tblGrid>
+        <w:gridCol w:w="8828"/>
+      </w:tblGrid>
+      <w:tr>
+        <w:trPr>
+          <w:cnfStyle w:val="100000000000" w:firstRow="1" w:lastRow="0" w:firstColumn="0" w:lastColumn="0" w:oddVBand="0" w:evenVBand="0" w:oddHBand="0" w:evenHBand="0" w:firstRowFirstColumn="0" w:firstRowLastColumn="0" w:lastRowFirstColumn="0" w:lastRowLastColumn="0"/>
+        </w:trPr>
+        <w:tc>
+          <w:tcPr>
+            <w:cnfStyle w:val="001000000000" w:firstRow="0" w:lastRow="0" w:firstColumn="1" w:lastColumn="0" w:oddVBand="0" w:evenVBand="0" w:oddHBand="0" w:evenHBand="0" w:firstRowFirstColumn="0" w:firstRowLastColumn="0" w:lastRowFirstColumn="0" w:lastRowLastColumn="0"/>
+            <w:tcW w:w="8828" w:type="dxa"/>
+            <w:shd w:val="clear" w:color="auto" w:fill="FBE4D5" w:themeFill="accent2" w:themeFillTint="33"/>
+          </w:tcPr>
+          <w:p>
+            <w:pPr>
+              <w:jc w:val="center"/>
+              <w:rPr>
+                <w:rFonts w:eastAsiaTheme="minorEastAsia"/>
+                <w:bCs w:val="0"/>
+                <w:color w:val="262626" w:themeColor="text1" w:themeTint="D9"/>
+                <w:lang w:val="en-US"/>
+              </w:rPr>
+            </w:pPr>
+            <m:oMathPara>
+              <m:oMath>
+                <m:r>
+                  <m:rPr>
+                    <m:sty m:val="bi"/>
+                  </m:rPr>
+                  <w:rPr>
+                    <w:rFonts w:ascii="Cambria Math" w:eastAsiaTheme="minorEastAsia" w:hAnsi="Cambria Math"/>
+                    <w:color w:val="262626" w:themeColor="text1" w:themeTint="D9"/>
+                    <w:lang w:val="en-US"/>
+                  </w:rPr>
+                  <m:t>Search</m:t>
+                </m:r>
+              </m:oMath>
+            </m:oMathPara>
+          </w:p>
+        </w:tc>
+      </w:tr>
+      <w:tr>
+        <w:trPr>
+          <w:cnfStyle w:val="000000100000" w:firstRow="0" w:lastRow="0" w:firstColumn="0" w:lastColumn="0" w:oddVBand="0" w:evenVBand="0" w:oddHBand="1" w:evenHBand="0" w:firstRowFirstColumn="0" w:firstRowLastColumn="0" w:lastRowFirstColumn="0" w:lastRowLastColumn="0"/>
+        </w:trPr>
+        <w:tc>
+          <w:tcPr>
+            <w:cnfStyle w:val="001000000000" w:firstRow="0" w:lastRow="0" w:firstColumn="1" w:lastColumn="0" w:oddVBand="0" w:evenVBand="0" w:oddHBand="0" w:evenHBand="0" w:firstRowFirstColumn="0" w:firstRowLastColumn="0" w:lastRowFirstColumn="0" w:lastRowLastColumn="0"/>
+            <w:tcW w:w="8828" w:type="dxa"/>
+            <w:shd w:val="clear" w:color="auto" w:fill="FFFFFF" w:themeFill="background1"/>
+          </w:tcPr>
+          <w:p>
+            <w:pPr>
+              <w:jc w:val="center"/>
+              <w:rPr>
+                <w:rFonts w:eastAsiaTheme="minorEastAsia"/>
+                <w:lang w:val="en-US"/>
+              </w:rPr>
+            </w:pPr>
+            <w:r>
+              <w:rPr>
+                <w:rFonts w:eastAsiaTheme="minorEastAsia"/>
+                <w:b w:val="0"/>
+                <w:bCs w:val="0"/>
+                <w:lang w:val="en-US"/>
+              </w:rPr>
+              <w:t>Retrieves an item with a given search key from a table.</w:t>
+            </w:r>
+          </w:p>
+          <w:p>
+            <w:pPr>
+              <w:jc w:val="center"/>
+              <w:rPr>
+                <w:rFonts w:eastAsiaTheme="minorEastAsia"/>
+                <w:lang w:val="en-US"/>
+              </w:rPr>
+            </w:pPr>
+            <m:oMathPara>
+              <m:oMath>
+                <m:d>
+                  <m:dPr>
+                    <m:begChr m:val="{"/>
+                    <m:endChr m:val="}"/>
+                    <m:ctrlPr>
+                      <w:rPr>
+                        <w:rFonts w:ascii="Cambria Math" w:eastAsiaTheme="minorEastAsia" w:hAnsi="Cambria Math"/>
+                        <w:i/>
+                        <w:lang w:val="en-US"/>
+                      </w:rPr>
+                    </m:ctrlPr>
+                  </m:dPr>
+                  <m:e>
+                    <m:r>
+                      <m:rPr>
+                        <m:sty m:val="bi"/>
+                      </m:rPr>
+                      <w:rPr>
+                        <w:rFonts w:ascii="Cambria Math" w:eastAsiaTheme="minorEastAsia" w:hAnsi="Cambria Math"/>
+                        <w:lang w:val="en-US"/>
+                      </w:rPr>
+                      <m:t>pre:  hashTable h≠θ and Key k≠θ</m:t>
+                    </m:r>
+                  </m:e>
+                </m:d>
+              </m:oMath>
+            </m:oMathPara>
+          </w:p>
+          <w:p>
+            <w:pPr>
+              <w:jc w:val="center"/>
+              <w:rPr>
+                <w:rFonts w:eastAsiaTheme="minorEastAsia"/>
+                <w:b w:val="0"/>
+                <w:bCs w:val="0"/>
+                <w:lang w:val="en-US"/>
+              </w:rPr>
+            </w:pPr>
+            <w:r>
+              <w:rPr>
+                <w:noProof/>
+              </w:rPr>
+              <w:drawing>
+                <wp:inline distT="0" distB="0" distL="0" distR="0" wp14:anchorId="66E46037" wp14:editId="624BFC9D">
+                  <wp:extent cx="1476897" cy="970059"/>
+                  <wp:effectExtent l="0" t="0" r="0" b="0"/>
+                  <wp:docPr id="35" name="Imagen 26" descr="Diagram&#10;&#10;Description automatically generated"/>
+                  <wp:cNvGraphicFramePr>
+                    <a:graphicFrameLocks xmlns:a="http://schemas.openxmlformats.org/drawingml/2006/main" noChangeAspect="1"/>
+                  </wp:cNvGraphicFramePr>
+                  <a:graphic xmlns:a="http://schemas.openxmlformats.org/drawingml/2006/main">
+                    <a:graphicData uri="http://schemas.openxmlformats.org/drawingml/2006/picture">
+                      <pic:pic xmlns:pic="http://schemas.openxmlformats.org/drawingml/2006/picture">
+                        <pic:nvPicPr>
+                          <pic:cNvPr id="35" name="Imagen 26" descr="Diagram&#10;&#10;Description automatically generated"/>
+                          <pic:cNvPicPr/>
+                        </pic:nvPicPr>
+                        <pic:blipFill>
+                          <a:blip r:embed="rId29">
+                            <a:extLst>
+                              <a:ext uri="{BEBA8EAE-BF5A-486C-A8C5-ECC9F3942E4B}">
+                                <a14:imgProps xmlns:a14="http://schemas.microsoft.com/office/drawing/2010/main">
+                                  <a14:imgLayer r:embed="rId30">
+                                    <a14:imgEffect>
+                                      <a14:saturation sat="0"/>
+                                    </a14:imgEffect>
+                                  </a14:imgLayer>
+                                </a14:imgProps>
+                              </a:ext>
+                            </a:extLst>
+                          </a:blip>
+                          <a:stretch>
+                            <a:fillRect/>
+                          </a:stretch>
+                        </pic:blipFill>
+                        <pic:spPr>
+                          <a:xfrm>
+                            <a:off x="0" y="0"/>
+                            <a:ext cx="1486805" cy="976567"/>
+                          </a:xfrm>
+                          <a:prstGeom prst="rect">
+                            <a:avLst/>
+                          </a:prstGeom>
+                        </pic:spPr>
+                      </pic:pic>
+                    </a:graphicData>
+                  </a:graphic>
+                </wp:inline>
+              </w:drawing>
+            </w:r>
+          </w:p>
+          <w:p>
+            <w:pPr>
+              <w:jc w:val="center"/>
+              <w:rPr>
+                <w:rFonts w:eastAsiaTheme="minorEastAsia"/>
+                <w:b w:val="0"/>
+                <w:bCs w:val="0"/>
+                <w:lang w:val="en-US"/>
+              </w:rPr>
+            </w:pPr>
+          </w:p>
+          <w:p>
+            <w:pPr>
+              <w:jc w:val="center"/>
+              <w:rPr>
+                <w:rFonts w:eastAsiaTheme="minorEastAsia"/>
+                <w:lang w:val="en-US"/>
+              </w:rPr>
+            </w:pPr>
+            <m:oMathPara>
+              <m:oMath>
+                <m:d>
+                  <m:dPr>
+                    <m:begChr m:val="{"/>
+                    <m:endChr m:val="}"/>
+                    <m:ctrlPr>
+                      <w:rPr>
+                        <w:rFonts w:ascii="Cambria Math" w:eastAsiaTheme="minorEastAsia" w:hAnsi="Cambria Math"/>
+                        <w:i/>
+                        <w:lang w:val="en-US"/>
+                      </w:rPr>
+                    </m:ctrlPr>
+                  </m:dPr>
+                  <m:e>
+                    <m:r>
+                      <m:rPr>
+                        <m:sty m:val="bi"/>
+                      </m:rPr>
+                      <w:rPr>
+                        <w:rFonts w:ascii="Cambria Math" w:eastAsiaTheme="minorEastAsia" w:hAnsi="Cambria Math"/>
+                        <w:lang w:val="en-US"/>
+                      </w:rPr>
+                      <m:t xml:space="preserve">post: hashTable h≠θ and return&lt;k,v&gt; </m:t>
+                    </m:r>
+                  </m:e>
+                </m:d>
+              </m:oMath>
+            </m:oMathPara>
+          </w:p>
+          <w:p>
+            <w:pPr>
+              <w:jc w:val="center"/>
+              <w:rPr>
+                <w:rFonts w:eastAsiaTheme="minorEastAsia"/>
+                <w:b w:val="0"/>
+                <w:bCs w:val="0"/>
+                <w:lang w:val="en-US"/>
+              </w:rPr>
+            </w:pPr>
+          </w:p>
+          <w:p>
+            <w:pPr>
+              <w:jc w:val="center"/>
+              <w:rPr>
+                <w:rFonts w:eastAsiaTheme="minorEastAsia"/>
+                <w:b w:val="0"/>
+                <w:bCs w:val="0"/>
+                <w:lang w:val="en-US"/>
+              </w:rPr>
+            </w:pPr>
+            <w:r>
+              <w:rPr>
+                <w:noProof/>
+              </w:rPr>
+              <w:drawing>
+                <wp:inline distT="0" distB="0" distL="0" distR="0" wp14:anchorId="1826FCB0" wp14:editId="2AB8A3C3">
+                  <wp:extent cx="1407381" cy="547700"/>
+                  <wp:effectExtent l="0" t="0" r="0" b="0"/>
+                  <wp:docPr id="27" name="Imagen 27" descr="A picture containing text&#10;&#10;Description automatically generated"/>
+                  <wp:cNvGraphicFramePr>
+                    <a:graphicFrameLocks xmlns:a="http://schemas.openxmlformats.org/drawingml/2006/main" noChangeAspect="1"/>
+                  </wp:cNvGraphicFramePr>
+                  <a:graphic xmlns:a="http://schemas.openxmlformats.org/drawingml/2006/main">
+                    <a:graphicData uri="http://schemas.openxmlformats.org/drawingml/2006/picture">
+                      <pic:pic xmlns:pic="http://schemas.openxmlformats.org/drawingml/2006/picture">
+                        <pic:nvPicPr>
+                          <pic:cNvPr id="27" name="Imagen 27" descr="A picture containing text&#10;&#10;Description automatically generated"/>
+                          <pic:cNvPicPr/>
+                        </pic:nvPicPr>
+                        <pic:blipFill>
+                          <a:blip r:embed="rId31">
+                            <a:grayscl/>
+                          </a:blip>
+                          <a:stretch>
+                            <a:fillRect/>
+                          </a:stretch>
+                        </pic:blipFill>
+                        <pic:spPr>
+                          <a:xfrm>
+                            <a:off x="0" y="0"/>
+                            <a:ext cx="1416877" cy="551395"/>
+                          </a:xfrm>
+                          <a:prstGeom prst="rect">
+                            <a:avLst/>
+                          </a:prstGeom>
+                        </pic:spPr>
+                      </pic:pic>
+                    </a:graphicData>
+                  </a:graphic>
+                </wp:inline>
+              </w:drawing>
+            </w:r>
+          </w:p>
+          <w:p>
+            <w:pPr>
+              <w:rPr>
+                <w:rFonts w:eastAsiaTheme="minorEastAsia"/>
+                <w:b w:val="0"/>
+                <w:bCs w:val="0"/>
+                <w:lang w:val="en-US"/>
+              </w:rPr>
+            </w:pPr>
           </w:p>
         </w:tc>
       </w:tr>
@@ -8657,7 +12965,7 @@
       </w:pPr>
     </w:p>
     <w:sectPr>
-      <w:headerReference w:type="default" r:id="rId24"/>
+      <w:headerReference w:type="default" r:id="rId32"/>
       <w:pgSz w:w="12240" w:h="15840"/>
       <w:pgMar w:top="1440" w:right="1440" w:bottom="1440" w:left="1440" w:header="720" w:footer="720" w:gutter="0"/>
       <w:pgNumType w:start="1"/>

</xml_diff>

<commit_message>
Drastically reduced the amount of data imputed to the app
</commit_message>
<xml_diff>
--- a/docs/Engineering Method.docx
+++ b/docs/Engineering Method.docx
@@ -1220,7 +1220,6 @@
           <w:id w:val="-536354329"/>
           <w:citation/>
         </w:sdtPr>
-        <w:sdtEndPr/>
         <w:sdtContent>
           <w:r>
             <w:rPr>
@@ -1506,7 +1505,6 @@
           <w:id w:val="2052194547"/>
           <w:citation/>
         </w:sdtPr>
-        <w:sdtEndPr/>
         <w:sdtContent>
           <w:r>
             <w:rPr>
@@ -1637,7 +1635,6 @@
           <w:id w:val="-1897506238"/>
           <w:citation/>
         </w:sdtPr>
-        <w:sdtEndPr/>
         <w:sdtContent>
           <w:r>
             <w:rPr>
@@ -2075,7 +2072,7 @@
           <w:szCs w:val="24"/>
           <w:lang w:val="en-GB"/>
         </w:rPr>
-        <w:t xml:space="preserve">input and removal. The former, through CSV files with each row representing a new player or team, and the latter through multiple selection of sortable and </w:t>
+        <w:t xml:space="preserve">input and removal. The former, through CSV files with each row representing a new player or team, and the latter through multiple selection of </w:t>
       </w:r>
       <w:r>
         <w:rPr>
@@ -2086,7 +2083,7 @@
           <w:lang w:val="en-GB"/>
         </w:rPr>
         <w:lastRenderedPageBreak/>
-        <w:t>filterable tables.</w:t>
+        <w:t>sortable and filterable tables.</w:t>
       </w:r>
       <w:r>
         <w:rPr>
@@ -5569,258 +5566,92 @@
             <w:r>
               <w:rPr>
                 <w:noProof/>
-                <w:color w:val="000000" w:themeColor="text1"/>
-                <w:lang w:val="en-US"/>
-              </w:rPr>
-              <mc:AlternateContent>
-                <mc:Choice Requires="wpc">
-                  <w:drawing>
-                    <wp:inline distT="0" distB="0" distL="0" distR="0" wp14:anchorId="26EBCA56" wp14:editId="0044ED60">
-                      <wp:extent cx="720436" cy="973455"/>
-                      <wp:effectExtent l="0" t="0" r="3810" b="0"/>
-                      <wp:docPr id="11" name="Canvas 11"/>
-                      <wp:cNvGraphicFramePr>
-                        <a:graphicFrameLocks xmlns:a="http://schemas.openxmlformats.org/drawingml/2006/main" noChangeAspect="1"/>
-                      </wp:cNvGraphicFramePr>
-                      <a:graphic xmlns:a="http://schemas.openxmlformats.org/drawingml/2006/main">
-                        <a:graphicData uri="http://schemas.microsoft.com/office/word/2010/wordprocessingCanvas">
-                          <wpc:wpc>
-                            <wpc:bg>
-                              <a:solidFill>
-                                <a:prstClr val="white"/>
-                              </a:solidFill>
-                            </wpc:bg>
-                            <wpc:whole/>
-                            <wps:wsp>
-                              <wps:cNvPr id="13" name="Straight Arrow Connector 13"/>
-                              <wps:cNvCnPr/>
-                              <wps:spPr>
-                                <a:xfrm>
-                                  <a:off x="41518" y="228600"/>
-                                  <a:ext cx="199551" cy="0"/>
-                                </a:xfrm>
-                                <a:prstGeom prst="straightConnector1">
-                                  <a:avLst/>
-                                </a:prstGeom>
-                                <a:ln>
-                                  <a:solidFill>
-                                    <a:schemeClr val="tx1"/>
-                                  </a:solidFill>
-                                  <a:tailEnd type="triangle"/>
-                                </a:ln>
-                              </wps:spPr>
-                              <wps:style>
-                                <a:lnRef idx="1">
-                                  <a:schemeClr val="accent1"/>
-                                </a:lnRef>
-                                <a:fillRef idx="0">
-                                  <a:schemeClr val="accent1"/>
-                                </a:fillRef>
-                                <a:effectRef idx="0">
-                                  <a:schemeClr val="accent1"/>
-                                </a:effectRef>
-                                <a:fontRef idx="minor">
-                                  <a:schemeClr val="tx1"/>
-                                </a:fontRef>
-                              </wps:style>
-                              <wps:bodyPr/>
-                            </wps:wsp>
-                            <wps:wsp>
-                              <wps:cNvPr id="14" name="Rectangle 14"/>
-                              <wps:cNvSpPr/>
-                              <wps:spPr>
-                                <a:xfrm>
-                                  <a:off x="317117" y="145472"/>
-                                  <a:ext cx="313265" cy="228600"/>
-                                </a:xfrm>
-                                <a:prstGeom prst="rect">
-                                  <a:avLst/>
-                                </a:prstGeom>
-                                <a:solidFill>
-                                  <a:schemeClr val="bg1"/>
-                                </a:solidFill>
-                                <a:ln>
-                                  <a:solidFill>
-                                    <a:schemeClr val="tx1"/>
-                                  </a:solidFill>
-                                </a:ln>
-                              </wps:spPr>
-                              <wps:style>
-                                <a:lnRef idx="2">
-                                  <a:schemeClr val="accent1">
-                                    <a:shade val="50000"/>
-                                  </a:schemeClr>
-                                </a:lnRef>
-                                <a:fillRef idx="1">
-                                  <a:schemeClr val="accent1"/>
-                                </a:fillRef>
-                                <a:effectRef idx="0">
-                                  <a:schemeClr val="accent1"/>
-                                </a:effectRef>
-                                <a:fontRef idx="minor">
-                                  <a:schemeClr val="lt1"/>
-                                </a:fontRef>
-                              </wps:style>
-                              <wps:txbx>
-                                <w:txbxContent>
-                                  <w:p>
-                                    <w:pPr>
-                                      <w:jc w:val="center"/>
-                                    </w:pPr>
-                                  </w:p>
-                                </w:txbxContent>
-                              </wps:txbx>
-                              <wps:bodyPr rot="0" spcFirstLastPara="0" vertOverflow="overflow" horzOverflow="overflow" vert="horz" wrap="square" lIns="91440" tIns="45720" rIns="91440" bIns="45720" numCol="1" spcCol="0" rtlCol="0" fromWordArt="0" anchor="ctr" anchorCtr="0" forceAA="0" compatLnSpc="1">
-                                <a:prstTxWarp prst="textNoShape">
-                                  <a:avLst/>
-                                </a:prstTxWarp>
-                                <a:noAutofit/>
-                              </wps:bodyPr>
-                            </wps:wsp>
-                            <wps:wsp>
-                              <wps:cNvPr id="16" name="Text Box 16"/>
-                              <wps:cNvSpPr txBox="1"/>
-                              <wps:spPr>
-                                <a:xfrm>
-                                  <a:off x="111514" y="96982"/>
-                                  <a:ext cx="518892" cy="318654"/>
-                                </a:xfrm>
-                                <a:prstGeom prst="rect">
-                                  <a:avLst/>
-                                </a:prstGeom>
-                                <a:noFill/>
-                                <a:ln w="6350">
-                                  <a:noFill/>
-                                </a:ln>
-                              </wps:spPr>
-                              <wps:txbx>
-                                <w:txbxContent>
-                                  <w:p>
-                                    <w:pPr>
-                                      <w:rPr>
-                                        <w:rFonts w:ascii="Times New Roman" w:hAnsi="Times New Roman" w:cs="Times New Roman"/>
-                                        <w:sz w:val="24"/>
-                                        <w:szCs w:val="24"/>
-                                      </w:rPr>
-                                    </w:pPr>
-                                    <w:r>
-                                      <w:rPr>
-                                        <w:rFonts w:ascii="Times New Roman" w:hAnsi="Times New Roman" w:cs="Times New Roman"/>
-                                        <w:sz w:val="24"/>
-                                        <w:szCs w:val="24"/>
-                                      </w:rPr>
-                                      <w:t>e</w:t>
-                                    </w:r>
-                                    <w:r>
-                                      <w:rPr>
-                                        <w:rFonts w:ascii="Times New Roman" w:hAnsi="Times New Roman" w:cs="Times New Roman"/>
-                                        <w:sz w:val="24"/>
-                                        <w:szCs w:val="24"/>
-                                        <w:vertAlign w:val="subscript"/>
-                                      </w:rPr>
-                                      <w:t>n</w:t>
-                                    </w:r>
-                                  </w:p>
-                                </w:txbxContent>
-                              </wps:txbx>
-                              <wps:bodyPr rot="0" spcFirstLastPara="0" vertOverflow="overflow" horzOverflow="overflow" vert="horz" wrap="square" lIns="91440" tIns="45720" rIns="91440" bIns="45720" numCol="1" spcCol="0" rtlCol="0" fromWordArt="0" anchor="t" anchorCtr="0" forceAA="0" compatLnSpc="1">
-                                <a:prstTxWarp prst="textNoShape">
-                                  <a:avLst/>
-                                </a:prstTxWarp>
-                                <a:noAutofit/>
-                              </wps:bodyPr>
-                            </wps:wsp>
-                          </wpc:wpc>
-                        </a:graphicData>
-                      </a:graphic>
-                    </wp:inline>
-                  </w:drawing>
-                </mc:Choice>
-                <mc:Fallback>
-                  <w:pict>
-                    <v:group w14:anchorId="26EBCA56" id="Canvas 11" o:spid="_x0000_s1026" editas="canvas" style="width:56.75pt;height:76.65pt;mso-position-horizontal-relative:char;mso-position-vertical-relative:line" coordsize="7200,9734" o:gfxdata="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">
-                      <v:shapetype id="_x0000_t75" coordsize="21600,21600" o:spt="75" o:preferrelative="t" path="m@4@5l@4@11@9@11@9@5xe" filled="f" stroked="f">
-                        <v:stroke joinstyle="miter"/>
-                        <v:formulas>
-                          <v:f eqn="if lineDrawn pixelLineWidth 0"/>
-                          <v:f eqn="sum @0 1 0"/>
-                          <v:f eqn="sum 0 0 @1"/>
-                          <v:f eqn="prod @2 1 2"/>
-                          <v:f eqn="prod @3 21600 pixelWidth"/>
-                          <v:f eqn="prod @3 21600 pixelHeight"/>
-                          <v:f eqn="sum @0 0 1"/>
-                          <v:f eqn="prod @6 1 2"/>
-                          <v:f eqn="prod @7 21600 pixelWidth"/>
-                          <v:f eqn="sum @8 21600 0"/>
-                          <v:f eqn="prod @7 21600 pixelHeight"/>
-                          <v:f eqn="sum @10 21600 0"/>
-                        </v:formulas>
-                        <v:path o:extrusionok="f" gradientshapeok="t" o:connecttype="rect"/>
-                        <o:lock v:ext="edit" aspectratio="t"/>
-                      </v:shapetype>
-                      <v:shape id="_x0000_s1027" type="#_x0000_t75" style="position:absolute;width:7200;height:9734;visibility:visible;mso-wrap-style:square" filled="t">
-                        <v:fill o:detectmouseclick="t"/>
-                        <v:path o:connecttype="none"/>
-                      </v:shape>
-                      <v:shapetype id="_x0000_t32" coordsize="21600,21600" o:spt="32" o:oned="t" path="m,l21600,21600e" filled="f">
-                        <v:path arrowok="t" fillok="f" o:connecttype="none"/>
-                        <o:lock v:ext="edit" shapetype="t"/>
-                      </v:shapetype>
-                      <v:shape id="Straight Arrow Connector 13" o:spid="_x0000_s1028" type="#_x0000_t32" style="position:absolute;left:415;top:2286;width:1995;height:0;visibility:visible;mso-wrap-style:square" o:connectortype="straight" o:gfxdata="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" strokecolor="black [3213]" strokeweight=".5pt">
-                        <v:stroke endarrow="block" joinstyle="miter"/>
-                      </v:shape>
-                      <v:rect id="Rectangle 14" o:spid="_x0000_s1029" style="position:absolute;left:3171;top:1454;width:3132;height:2286;visibility:visible;mso-wrap-style:square;v-text-anchor:middle" o:gfxdata="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" fillcolor="white [3212]" strokecolor="black [3213]" strokeweight="1pt">
-                        <v:textbox>
-                          <w:txbxContent>
-                            <w:p>
-                              <w:pPr>
-                                <w:jc w:val="center"/>
-                              </w:pPr>
-                            </w:p>
-                          </w:txbxContent>
-                        </v:textbox>
-                      </v:rect>
-                      <v:shapetype id="_x0000_t202" coordsize="21600,21600" o:spt="202" path="m,l,21600r21600,l21600,xe">
-                        <v:stroke joinstyle="miter"/>
-                        <v:path gradientshapeok="t" o:connecttype="rect"/>
-                      </v:shapetype>
-                      <v:shape id="Text Box 16" o:spid="_x0000_s1030" type="#_x0000_t202" style="position:absolute;left:1115;top:969;width:5189;height:3187;visibility:visible;mso-wrap-style:square;v-text-anchor:top" o:gfxdata="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" filled="f" stroked="f" strokeweight=".5pt">
-                        <v:textbox>
-                          <w:txbxContent>
-                            <w:p>
-                              <w:pPr>
-                                <w:rPr>
-                                  <w:rFonts w:ascii="Times New Roman" w:hAnsi="Times New Roman" w:cs="Times New Roman"/>
-                                  <w:sz w:val="24"/>
-                                  <w:szCs w:val="24"/>
-                                </w:rPr>
-                              </w:pPr>
-                              <w:r>
-                                <w:rPr>
-                                  <w:rFonts w:ascii="Times New Roman" w:hAnsi="Times New Roman" w:cs="Times New Roman"/>
-                                  <w:sz w:val="24"/>
-                                  <w:szCs w:val="24"/>
-                                </w:rPr>
-                                <w:t>e</w:t>
-                              </w:r>
-                              <w:r>
-                                <w:rPr>
-                                  <w:rFonts w:ascii="Times New Roman" w:hAnsi="Times New Roman" w:cs="Times New Roman"/>
-                                  <w:sz w:val="24"/>
-                                  <w:szCs w:val="24"/>
-                                  <w:vertAlign w:val="subscript"/>
-                                </w:rPr>
-                                <w:t>n</w:t>
-                              </w:r>
-                            </w:p>
-                          </w:txbxContent>
-                        </v:textbox>
-                      </v:shape>
-                      <w10:anchorlock/>
-                    </v:group>
-                  </w:pict>
-                </mc:Fallback>
-              </mc:AlternateContent>
+              </w:rPr>
+            </w:r>
+            <w:r>
+              <w:pict w14:anchorId="4A8A38A4">
+                <v:group id="Canvas 11" o:spid="_x0000_s1026" editas="canvas" style="width:56.75pt;height:76.65pt;mso-position-horizontal-relative:char;mso-position-vertical-relative:line" coordsize="7200,9734" o:gfxdata="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">
+                  <v:shapetype id="_x0000_t75" coordsize="21600,21600" o:spt="75" o:preferrelative="t" path="m@4@5l@4@11@9@11@9@5xe" filled="f" stroked="f">
+                    <v:stroke joinstyle="miter"/>
+                    <v:formulas>
+                      <v:f eqn="if lineDrawn pixelLineWidth 0"/>
+                      <v:f eqn="sum @0 1 0"/>
+                      <v:f eqn="sum 0 0 @1"/>
+                      <v:f eqn="prod @2 1 2"/>
+                      <v:f eqn="prod @3 21600 pixelWidth"/>
+                      <v:f eqn="prod @3 21600 pixelHeight"/>
+                      <v:f eqn="sum @0 0 1"/>
+                      <v:f eqn="prod @6 1 2"/>
+                      <v:f eqn="prod @7 21600 pixelWidth"/>
+                      <v:f eqn="sum @8 21600 0"/>
+                      <v:f eqn="prod @7 21600 pixelHeight"/>
+                      <v:f eqn="sum @10 21600 0"/>
+                    </v:formulas>
+                    <v:path o:extrusionok="f" gradientshapeok="t" o:connecttype="rect"/>
+                    <o:lock v:ext="edit" aspectratio="t"/>
+                  </v:shapetype>
+                  <v:shape id="_x0000_s1027" type="#_x0000_t75" style="position:absolute;width:7200;height:9734;visibility:visible;mso-wrap-style:square" filled="t">
+                    <v:fill o:detectmouseclick="t"/>
+                    <v:path o:connecttype="none"/>
+                  </v:shape>
+                  <v:shapetype id="_x0000_t32" coordsize="21600,21600" o:spt="32" o:oned="t" path="m,l21600,21600e" filled="f">
+                    <v:path arrowok="t" fillok="f" o:connecttype="none"/>
+                    <o:lock v:ext="edit" shapetype="t"/>
+                  </v:shapetype>
+                  <v:shape id="Straight Arrow Connector 13" o:spid="_x0000_s1028" type="#_x0000_t32" style="position:absolute;left:415;top:2286;width:1995;height:0;visibility:visible;mso-wrap-style:square" o:connectortype="straight" o:gfxdata="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" strokecolor="black [3213]" strokeweight=".5pt">
+                    <v:stroke endarrow="block" joinstyle="miter"/>
+                  </v:shape>
+                  <v:rect id="Rectangle 14" o:spid="_x0000_s1029" style="position:absolute;left:3171;top:1454;width:3132;height:2286;visibility:visible;mso-wrap-style:square;v-text-anchor:middle" o:gfxdata="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" fillcolor="white [3212]" strokecolor="black [3213]" strokeweight="1pt">
+                    <v:textbox>
+                      <w:txbxContent>
+                        <w:p>
+                          <w:pPr>
+                            <w:jc w:val="center"/>
+                          </w:pPr>
+                        </w:p>
+                      </w:txbxContent>
+                    </v:textbox>
+                  </v:rect>
+                  <v:shapetype id="_x0000_t202" coordsize="21600,21600" o:spt="202" path="m,l,21600r21600,l21600,xe">
+                    <v:stroke joinstyle="miter"/>
+                    <v:path gradientshapeok="t" o:connecttype="rect"/>
+                  </v:shapetype>
+                  <v:shape id="Text Box 16" o:spid="_x0000_s1030" type="#_x0000_t202" style="position:absolute;left:1115;top:969;width:5189;height:3187;visibility:visible;mso-wrap-style:square;v-text-anchor:top" o:gfxdata="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" filled="f" stroked="f" strokeweight=".5pt">
+                    <v:textbox>
+                      <w:txbxContent>
+                        <w:p>
+                          <w:pPr>
+                            <w:rPr>
+                              <w:rFonts w:ascii="Times New Roman" w:hAnsi="Times New Roman" w:cs="Times New Roman"/>
+                              <w:sz w:val="24"/>
+                              <w:szCs w:val="24"/>
+                            </w:rPr>
+                          </w:pPr>
+                          <w:r>
+                            <w:rPr>
+                              <w:rFonts w:ascii="Times New Roman" w:hAnsi="Times New Roman" w:cs="Times New Roman"/>
+                              <w:sz w:val="24"/>
+                              <w:szCs w:val="24"/>
+                            </w:rPr>
+                            <w:t>e</w:t>
+                          </w:r>
+                          <w:r>
+                            <w:rPr>
+                              <w:rFonts w:ascii="Times New Roman" w:hAnsi="Times New Roman" w:cs="Times New Roman"/>
+                              <w:sz w:val="24"/>
+                              <w:szCs w:val="24"/>
+                              <w:vertAlign w:val="subscript"/>
+                            </w:rPr>
+                            <w:t>n</w:t>
+                          </w:r>
+                        </w:p>
+                      </w:txbxContent>
+                    </v:textbox>
+                  </v:shape>
+                  <w10:wrap type="none"/>
+                  <w10:anchorlock/>
+                </v:group>
+              </w:pict>
             </w:r>
           </w:p>
         </w:tc>
@@ -12551,7 +12382,6 @@
           <w:docPartUnique/>
         </w:docPartObj>
       </w:sdtPr>
-      <w:sdtEndPr/>
       <w:sdtContent>
         <w:p>
           <w:pPr>
@@ -12587,7 +12417,6 @@
             <w:id w:val="111145805"/>
             <w:bibliography/>
           </w:sdtPr>
-          <w:sdtEndPr/>
           <w:sdtContent>
             <w:p>
               <w:pPr>

</xml_diff>

<commit_message>
Started working in BSTs and continued with ADTs
</commit_message>
<xml_diff>
--- a/docs/Engineering Method.docx
+++ b/docs/Engineering Method.docx
@@ -1220,6 +1220,7 @@
           <w:id w:val="-536354329"/>
           <w:citation/>
         </w:sdtPr>
+        <w:sdtEndPr/>
         <w:sdtContent>
           <w:r>
             <w:rPr>
@@ -1505,6 +1506,7 @@
           <w:id w:val="2052194547"/>
           <w:citation/>
         </w:sdtPr>
+        <w:sdtEndPr/>
         <w:sdtContent>
           <w:r>
             <w:rPr>
@@ -1635,6 +1637,7 @@
           <w:id w:val="-1897506238"/>
           <w:citation/>
         </w:sdtPr>
+        <w:sdtEndPr/>
         <w:sdtContent>
           <w:r>
             <w:rPr>
@@ -2062,38 +2065,68 @@
           <w:szCs w:val="24"/>
           <w:lang w:val="en-GB"/>
         </w:rPr>
-        <w:t xml:space="preserve"> the input of mass data (with image URLs compatibility) </w:t>
-      </w:r>
-      <w:r>
-        <w:rPr>
-          <w:rFonts w:ascii="Times New Roman" w:hAnsi="Times New Roman" w:cs="Times New Roman"/>
-          <w:color w:val="000000" w:themeColor="text1"/>
-          <w:sz w:val="24"/>
-          <w:szCs w:val="24"/>
-          <w:lang w:val="en-GB"/>
-        </w:rPr>
-        <w:t xml:space="preserve">input and removal. The former, through CSV files with each row representing a new player or team, and the latter through multiple selection of </w:t>
-      </w:r>
-      <w:r>
-        <w:rPr>
-          <w:rFonts w:ascii="Times New Roman" w:hAnsi="Times New Roman" w:cs="Times New Roman"/>
-          <w:color w:val="000000" w:themeColor="text1"/>
-          <w:sz w:val="24"/>
-          <w:szCs w:val="24"/>
-          <w:lang w:val="en-GB"/>
+        <w:t xml:space="preserve"> the input of mass data (with</w:t>
+      </w:r>
+      <w:r>
+        <w:rPr>
+          <w:rFonts w:ascii="Times New Roman" w:hAnsi="Times New Roman" w:cs="Times New Roman"/>
+          <w:color w:val="000000" w:themeColor="text1"/>
+          <w:sz w:val="24"/>
+          <w:szCs w:val="24"/>
+          <w:lang w:val="en-GB"/>
+        </w:rPr>
+        <w:t xml:space="preserve"> no</w:t>
+      </w:r>
+      <w:r>
+        <w:rPr>
+          <w:rFonts w:ascii="Times New Roman" w:hAnsi="Times New Roman" w:cs="Times New Roman"/>
+          <w:color w:val="000000" w:themeColor="text1"/>
+          <w:sz w:val="24"/>
+          <w:szCs w:val="24"/>
+          <w:lang w:val="en-GB"/>
+        </w:rPr>
+        <w:t xml:space="preserve"> image URLs compatibility) </w:t>
+      </w:r>
+      <w:r>
+        <w:rPr>
+          <w:rFonts w:ascii="Times New Roman" w:hAnsi="Times New Roman" w:cs="Times New Roman"/>
+          <w:color w:val="000000" w:themeColor="text1"/>
+          <w:sz w:val="24"/>
+          <w:szCs w:val="24"/>
+          <w:lang w:val="en-GB"/>
+        </w:rPr>
+        <w:t>input and removal. The former, through CSV files with each row representing a new player or team, and the latter through multiple selection of sortable and filterable tables.</w:t>
+      </w:r>
+      <w:r>
+        <w:rPr>
+          <w:rFonts w:ascii="Times New Roman" w:hAnsi="Times New Roman" w:cs="Times New Roman"/>
+          <w:color w:val="000000" w:themeColor="text1"/>
+          <w:sz w:val="24"/>
+          <w:szCs w:val="24"/>
+          <w:lang w:val="en-GB"/>
+        </w:rPr>
+        <w:t xml:space="preserve"> The app</w:t>
+      </w:r>
+      <w:r>
+        <w:rPr>
+          <w:rFonts w:ascii="Times New Roman" w:hAnsi="Times New Roman" w:cs="Times New Roman"/>
+          <w:color w:val="000000" w:themeColor="text1"/>
+          <w:sz w:val="24"/>
+          <w:szCs w:val="24"/>
+          <w:lang w:val="en-US"/>
+        </w:rPr>
+        <w:t xml:space="preserve"> would separate each of its functions into menus and </w:t>
+      </w:r>
+      <w:r>
+        <w:rPr>
+          <w:rFonts w:ascii="Times New Roman" w:hAnsi="Times New Roman" w:cs="Times New Roman"/>
+          <w:color w:val="000000" w:themeColor="text1"/>
+          <w:sz w:val="24"/>
+          <w:szCs w:val="24"/>
+          <w:lang w:val="en-US"/>
         </w:rPr>
         <w:lastRenderedPageBreak/>
-        <w:t>sortable and filterable tables.</w:t>
-      </w:r>
-      <w:r>
-        <w:rPr>
-          <w:rFonts w:ascii="Times New Roman" w:hAnsi="Times New Roman" w:cs="Times New Roman"/>
-          <w:color w:val="000000" w:themeColor="text1"/>
-          <w:sz w:val="24"/>
-          <w:szCs w:val="24"/>
-          <w:lang w:val="en-GB"/>
-        </w:rPr>
-        <w:t xml:space="preserve"> The app</w:t>
+        <w:t>submenus, allowing to separate creation, management, and visualization of player and team data</w:t>
       </w:r>
       <w:r>
         <w:rPr>
@@ -2103,7 +2136,81 @@
           <w:szCs w:val="24"/>
           <w:lang w:val="en-US"/>
         </w:rPr>
-        <w:t xml:space="preserve"> would separate each of its functions into menus and submenus, allowing to separate creation, management, and visualization of player and team data.</w:t>
+        <w:t>, both of which will be stored in some variation of binary search trees to maximize search and removal efficiency</w:t>
+      </w:r>
+      <w:r>
+        <w:rPr>
+          <w:rFonts w:ascii="Times New Roman" w:hAnsi="Times New Roman" w:cs="Times New Roman"/>
+          <w:color w:val="000000" w:themeColor="text1"/>
+          <w:sz w:val="24"/>
+          <w:szCs w:val="24"/>
+          <w:lang w:val="en-US"/>
+        </w:rPr>
+        <w:t>.</w:t>
+      </w:r>
+    </w:p>
+    <w:p>
+      <w:pPr>
+        <w:pStyle w:val="BodyText"/>
+        <w:rPr>
+          <w:rFonts w:ascii="Times New Roman" w:hAnsi="Times New Roman" w:cs="Times New Roman"/>
+          <w:color w:val="000000" w:themeColor="text1"/>
+          <w:sz w:val="24"/>
+          <w:szCs w:val="24"/>
+          <w:lang w:val="en-US"/>
+        </w:rPr>
+      </w:pPr>
+      <w:r>
+        <w:rPr>
+          <w:rFonts w:ascii="Times New Roman" w:hAnsi="Times New Roman" w:cs="Times New Roman"/>
+          <w:i/>
+          <w:iCs/>
+          <w:color w:val="000000" w:themeColor="text1"/>
+          <w:sz w:val="24"/>
+          <w:szCs w:val="24"/>
+          <w:lang w:val="en-US"/>
+        </w:rPr>
+        <w:t>Proposal 3</w:t>
+      </w:r>
+      <w:r>
+        <w:rPr>
+          <w:rFonts w:ascii="Times New Roman" w:hAnsi="Times New Roman" w:cs="Times New Roman"/>
+          <w:color w:val="000000" w:themeColor="text1"/>
+          <w:sz w:val="24"/>
+          <w:szCs w:val="24"/>
+          <w:lang w:val="en-US"/>
+        </w:rPr>
+        <w:t>: A GUI based application that allows batch and single inputs of new data all through its interface. The app would follow a specific flow of operations, so that the exact result is always obtained. It can create and store data of players</w:t>
+      </w:r>
+      <w:r>
+        <w:rPr>
+          <w:rFonts w:ascii="Times New Roman" w:hAnsi="Times New Roman" w:cs="Times New Roman"/>
+          <w:color w:val="000000" w:themeColor="text1"/>
+          <w:sz w:val="24"/>
+          <w:szCs w:val="24"/>
+          <w:lang w:val="en-US"/>
+        </w:rPr>
+        <w:t xml:space="preserve"> and teams in hash tables to ease </w:t>
+      </w:r>
+      <w:r>
+        <w:rPr>
+          <w:rFonts w:ascii="Times New Roman" w:hAnsi="Times New Roman" w:cs="Times New Roman"/>
+          <w:color w:val="000000" w:themeColor="text1"/>
+          <w:sz w:val="24"/>
+          <w:szCs w:val="24"/>
+          <w:lang w:val="en-US"/>
+        </w:rPr>
+        <w:t>its input and management</w:t>
+      </w:r>
+      <w:r>
+        <w:rPr>
+          <w:rFonts w:ascii="Times New Roman" w:hAnsi="Times New Roman" w:cs="Times New Roman"/>
+          <w:color w:val="000000" w:themeColor="text1"/>
+          <w:sz w:val="24"/>
+          <w:szCs w:val="24"/>
+          <w:lang w:val="en-US"/>
+        </w:rPr>
+        <w:t>, and the GUI will include lists or tables to visualize and manage said data easily.</w:t>
       </w:r>
     </w:p>
     <w:p>
@@ -2149,27 +2256,77 @@
           <w:szCs w:val="24"/>
           <w:lang w:val="en-GB"/>
         </w:rPr>
-        <w:t>exist in case</w:t>
-      </w:r>
-      <w:r>
-        <w:rPr>
-          <w:rFonts w:ascii="Times New Roman" w:hAnsi="Times New Roman" w:cs="Times New Roman"/>
-          <w:color w:val="000000" w:themeColor="text1"/>
-          <w:sz w:val="24"/>
-          <w:szCs w:val="24"/>
-          <w:lang w:val="en-GB"/>
-        </w:rPr>
-        <w:t xml:space="preserve"> graphing wants to be implemented in the future as a feature of the app</w:t>
-      </w:r>
-      <w:r>
-        <w:rPr>
-          <w:rFonts w:ascii="Times New Roman" w:hAnsi="Times New Roman" w:cs="Times New Roman"/>
-          <w:color w:val="000000" w:themeColor="text1"/>
-          <w:sz w:val="24"/>
-          <w:szCs w:val="24"/>
-          <w:lang w:val="en-GB"/>
-        </w:rPr>
-        <w:t xml:space="preserve"> (a very reasonable upgrade)</w:t>
+        <w:t>exist</w:t>
+      </w:r>
+      <w:r>
+        <w:rPr>
+          <w:rFonts w:ascii="Times New Roman" w:hAnsi="Times New Roman" w:cs="Times New Roman"/>
+          <w:color w:val="000000" w:themeColor="text1"/>
+          <w:sz w:val="24"/>
+          <w:szCs w:val="24"/>
+          <w:lang w:val="en-GB"/>
+        </w:rPr>
+        <w:t>,</w:t>
+      </w:r>
+      <w:r>
+        <w:rPr>
+          <w:rFonts w:ascii="Times New Roman" w:hAnsi="Times New Roman" w:cs="Times New Roman"/>
+          <w:color w:val="000000" w:themeColor="text1"/>
+          <w:sz w:val="24"/>
+          <w:szCs w:val="24"/>
+          <w:lang w:val="en-GB"/>
+        </w:rPr>
+        <w:t xml:space="preserve"> </w:t>
+      </w:r>
+      <w:r>
+        <w:rPr>
+          <w:rFonts w:ascii="Times New Roman" w:hAnsi="Times New Roman" w:cs="Times New Roman"/>
+          <w:color w:val="000000" w:themeColor="text1"/>
+          <w:sz w:val="24"/>
+          <w:szCs w:val="24"/>
+          <w:lang w:val="en-GB"/>
+        </w:rPr>
+        <w:t>were we to implement</w:t>
+      </w:r>
+      <w:r>
+        <w:rPr>
+          <w:rFonts w:ascii="Times New Roman" w:hAnsi="Times New Roman" w:cs="Times New Roman"/>
+          <w:color w:val="000000" w:themeColor="text1"/>
+          <w:sz w:val="24"/>
+          <w:szCs w:val="24"/>
+          <w:lang w:val="en-GB"/>
+        </w:rPr>
+        <w:t xml:space="preserve"> graphing in the future as a feature of the app</w:t>
+      </w:r>
+      <w:r>
+        <w:rPr>
+          <w:rFonts w:ascii="Times New Roman" w:hAnsi="Times New Roman" w:cs="Times New Roman"/>
+          <w:color w:val="000000" w:themeColor="text1"/>
+          <w:sz w:val="24"/>
+          <w:szCs w:val="24"/>
+          <w:lang w:val="en-GB"/>
+        </w:rPr>
+        <w:t xml:space="preserve"> (a very reasonable upgrade</w:t>
+      </w:r>
+      <w:r>
+        <w:rPr>
+          <w:rFonts w:ascii="Times New Roman" w:hAnsi="Times New Roman" w:cs="Times New Roman"/>
+          <w:color w:val="000000" w:themeColor="text1"/>
+          <w:sz w:val="24"/>
+          <w:szCs w:val="24"/>
+          <w:lang w:val="en-GB"/>
+        </w:rPr>
+        <w:t xml:space="preserve"> given the app manages a lot of data</w:t>
+      </w:r>
+      <w:r>
+        <w:rPr>
+          <w:rFonts w:ascii="Times New Roman" w:hAnsi="Times New Roman" w:cs="Times New Roman"/>
+          <w:color w:val="000000" w:themeColor="text1"/>
+          <w:sz w:val="24"/>
+          <w:szCs w:val="24"/>
+          <w:lang w:val="en-GB"/>
+        </w:rPr>
+        <w:t>)</w:t>
       </w:r>
       <w:r>
         <w:rPr>
@@ -2190,6 +2347,125 @@
           <w:lang w:val="en-GB"/>
         </w:rPr>
         <w:t>the solution becomes suboptimal and cumbersome to implement this, which is why we discard it.</w:t>
+      </w:r>
+    </w:p>
+    <w:p>
+      <w:pPr>
+        <w:pStyle w:val="BodyText"/>
+        <w:rPr>
+          <w:rFonts w:ascii="Times New Roman" w:hAnsi="Times New Roman" w:cs="Times New Roman"/>
+          <w:color w:val="000000" w:themeColor="text1"/>
+          <w:sz w:val="24"/>
+          <w:szCs w:val="24"/>
+          <w:lang w:val="en-GB"/>
+        </w:rPr>
+      </w:pPr>
+      <w:r>
+        <w:rPr>
+          <w:rFonts w:ascii="Times New Roman" w:hAnsi="Times New Roman" w:cs="Times New Roman"/>
+          <w:color w:val="000000" w:themeColor="text1"/>
+          <w:sz w:val="24"/>
+          <w:szCs w:val="24"/>
+          <w:lang w:val="en-GB"/>
+        </w:rPr>
+        <w:t xml:space="preserve">The third solution solves this by being a GUI based </w:t>
+      </w:r>
+      <w:r>
+        <w:rPr>
+          <w:rFonts w:ascii="Times New Roman" w:hAnsi="Times New Roman" w:cs="Times New Roman"/>
+          <w:color w:val="000000" w:themeColor="text1"/>
+          <w:sz w:val="24"/>
+          <w:szCs w:val="24"/>
+          <w:lang w:val="en-GB"/>
+        </w:rPr>
+        <w:t>solution but</w:t>
+      </w:r>
+      <w:r>
+        <w:rPr>
+          <w:rFonts w:ascii="Times New Roman" w:hAnsi="Times New Roman" w:cs="Times New Roman"/>
+          <w:color w:val="000000" w:themeColor="text1"/>
+          <w:sz w:val="24"/>
+          <w:szCs w:val="24"/>
+          <w:lang w:val="en-GB"/>
+        </w:rPr>
+        <w:t xml:space="preserve"> fails in excluding the </w:t>
+      </w:r>
+      <w:r>
+        <w:rPr>
+          <w:rFonts w:ascii="Times New Roman" w:hAnsi="Times New Roman" w:cs="Times New Roman"/>
+          <w:color w:val="000000" w:themeColor="text1"/>
+          <w:sz w:val="24"/>
+          <w:szCs w:val="24"/>
+          <w:lang w:val="en-GB"/>
+        </w:rPr>
+        <w:t>input</w:t>
+      </w:r>
+      <w:r>
+        <w:rPr>
+          <w:rFonts w:ascii="Times New Roman" w:hAnsi="Times New Roman" w:cs="Times New Roman"/>
+          <w:color w:val="000000" w:themeColor="text1"/>
+          <w:sz w:val="24"/>
+          <w:szCs w:val="24"/>
+          <w:lang w:val="en-GB"/>
+        </w:rPr>
+        <w:t xml:space="preserve"> through CLI or CSV files, since that’s the easiest solution for large amounts of data. Plus, it was proposed that the data is stored in hash tables, and although this is a very fast data structure, there are structures which are not only faster but neater in organizing the data they contain, and with the amount of data the app is set to hold, collisions are </w:t>
+      </w:r>
+      <w:r>
+        <w:rPr>
+          <w:rFonts w:ascii="Times New Roman" w:hAnsi="Times New Roman" w:cs="Times New Roman"/>
+          <w:color w:val="000000" w:themeColor="text1"/>
+          <w:sz w:val="24"/>
+          <w:szCs w:val="24"/>
+          <w:lang w:val="en-GB"/>
+        </w:rPr>
+        <w:t>expected to increment greatly in any sort of hash table. Lastly, since the solution is expected to follow a very specific flow, nothing can grant that omitting any given step of this flow won’t result in errors. A restrained app like this makes errors more prone to happen, since a lot of responsibility is given to the user.</w:t>
+      </w:r>
+    </w:p>
+    <w:p>
+      <w:pPr>
+        <w:pStyle w:val="BodyText"/>
+        <w:rPr>
+          <w:rFonts w:ascii="Times New Roman" w:hAnsi="Times New Roman" w:cs="Times New Roman"/>
+          <w:color w:val="000000" w:themeColor="text1"/>
+          <w:sz w:val="24"/>
+          <w:szCs w:val="24"/>
+          <w:lang w:val="en-GB"/>
+        </w:rPr>
+      </w:pPr>
+      <w:r>
+        <w:rPr>
+          <w:rFonts w:ascii="Times New Roman" w:hAnsi="Times New Roman" w:cs="Times New Roman"/>
+          <w:color w:val="000000" w:themeColor="text1"/>
+          <w:sz w:val="24"/>
+          <w:szCs w:val="24"/>
+          <w:lang w:val="en-GB"/>
+        </w:rPr>
+        <w:lastRenderedPageBreak/>
+        <w:t>This leaves us with a single solution, which takes advantage of both the ease of GUI apps and the capacity and speed of CLI apps to resu</w:t>
+      </w:r>
+      <w:r>
+        <w:rPr>
+          <w:rFonts w:ascii="Times New Roman" w:hAnsi="Times New Roman" w:cs="Times New Roman"/>
+          <w:color w:val="000000" w:themeColor="text1"/>
+          <w:sz w:val="24"/>
+          <w:szCs w:val="24"/>
+          <w:lang w:val="en-GB"/>
+        </w:rPr>
+        <w:t>lt in an app that is both easy to use and adapted to take in heaps of data effectively. This app would also be fast since it would use BSTs to store and sort data, also possibly with the help of heaps. This is the solution that will be further developed.</w:t>
+      </w:r>
+    </w:p>
+    <w:p>
+      <w:pPr>
+        <w:pStyle w:val="Heading2"/>
+        <w:rPr>
+          <w:lang w:val="en-GB"/>
+        </w:rPr>
+      </w:pPr>
+      <w:r>
+        <w:rPr>
+          <w:lang w:val="en-GB"/>
+        </w:rPr>
+        <w:t>Design Drafts</w:t>
       </w:r>
     </w:p>
     <w:p>
@@ -2215,32 +2491,6 @@
         <w:rPr>
           <w:lang w:val="en-GB"/>
         </w:rPr>
-        <w:t>Design Drafts</w:t>
-      </w:r>
-    </w:p>
-    <w:p>
-      <w:pPr>
-        <w:pStyle w:val="BodyText"/>
-        <w:rPr>
-          <w:rFonts w:ascii="Times New Roman" w:hAnsi="Times New Roman" w:cs="Times New Roman"/>
-          <w:color w:val="000000" w:themeColor="text1"/>
-          <w:sz w:val="24"/>
-          <w:szCs w:val="24"/>
-          <w:lang w:val="en-GB"/>
-        </w:rPr>
-      </w:pPr>
-    </w:p>
-    <w:p>
-      <w:pPr>
-        <w:pStyle w:val="Heading2"/>
-        <w:rPr>
-          <w:lang w:val="en-GB"/>
-        </w:rPr>
-      </w:pPr>
-      <w:r>
-        <w:rPr>
-          <w:lang w:val="en-GB"/>
-        </w:rPr>
         <w:t>Final Report and Specifications</w:t>
       </w:r>
     </w:p>
@@ -2310,7 +2560,47 @@
           <w:szCs w:val="24"/>
           <w:lang w:val="en-GB"/>
         </w:rPr>
-        <w:t xml:space="preserve">This project requires the usage of some abstract data structures to properly model the problem it attempts to solve. Namely, Binary Search Trees (BST), Self-Balancing Trees (AVL), Heaps, and many others that will be </w:t>
+        <w:t>This project requires the usage of some abstract data structures to properly model the problem it attempts to solve. Namely, Binary Search Trees (BST), Self-Balancing Trees (AVL)</w:t>
+      </w:r>
+      <w:r>
+        <w:rPr>
+          <w:rFonts w:ascii="Times New Roman" w:hAnsi="Times New Roman" w:cs="Times New Roman"/>
+          <w:color w:val="000000" w:themeColor="text1"/>
+          <w:sz w:val="24"/>
+          <w:szCs w:val="24"/>
+          <w:lang w:val="en-GB"/>
+        </w:rPr>
+        <w:t xml:space="preserve">, </w:t>
+      </w:r>
+      <w:r>
+        <w:rPr>
+          <w:rFonts w:ascii="Times New Roman" w:hAnsi="Times New Roman" w:cs="Times New Roman"/>
+          <w:color w:val="000000" w:themeColor="text1"/>
+          <w:sz w:val="24"/>
+          <w:szCs w:val="24"/>
+          <w:lang w:val="en-GB"/>
+        </w:rPr>
+        <w:t>and Heaps, all</w:t>
+      </w:r>
+      <w:r>
+        <w:rPr>
+          <w:rFonts w:ascii="Times New Roman" w:hAnsi="Times New Roman" w:cs="Times New Roman"/>
+          <w:color w:val="000000" w:themeColor="text1"/>
+          <w:sz w:val="24"/>
+          <w:szCs w:val="24"/>
+          <w:lang w:val="en-GB"/>
+        </w:rPr>
+        <w:t xml:space="preserve"> of which </w:t>
+      </w:r>
+      <w:r>
+        <w:rPr>
+          <w:rFonts w:ascii="Times New Roman" w:hAnsi="Times New Roman" w:cs="Times New Roman"/>
+          <w:color w:val="000000" w:themeColor="text1"/>
+          <w:sz w:val="24"/>
+          <w:szCs w:val="24"/>
+          <w:lang w:val="en-GB"/>
+        </w:rPr>
+        <w:t xml:space="preserve">will be </w:t>
       </w:r>
       <w:r>
         <w:rPr>
@@ -2384,7 +2674,21 @@
                 <w:color w:val="000000" w:themeColor="text1"/>
                 <w:lang w:val="en-US"/>
               </w:rPr>
-              <w:t>Stack ADT</w:t>
+              <w:t>Binary Search Tree</w:t>
+            </w:r>
+            <w:r>
+              <w:rPr>
+                <w:color w:val="000000" w:themeColor="text1"/>
+                <w:lang w:val="en-US"/>
+              </w:rPr>
+              <w:t xml:space="preserve"> (BST)</w:t>
+            </w:r>
+            <w:r>
+              <w:rPr>
+                <w:color w:val="000000" w:themeColor="text1"/>
+                <w:lang w:val="en-US"/>
+              </w:rPr>
+              <w:t xml:space="preserve"> ADT</w:t>
             </w:r>
           </w:p>
         </w:tc>
@@ -2421,45 +2725,178 @@
             </w:pPr>
             <w:r>
               <w:rPr>
+                <w:rFonts w:asciiTheme="minorHAnsi" w:eastAsiaTheme="minorEastAsia" w:hAnsiTheme="minorHAnsi"/>
+                <w:b w:val="0"/>
+                <w:bCs w:val="0"/>
                 <w:noProof/>
-                <w:color w:val="000000" w:themeColor="text1"/>
-                <w:lang w:val="en-US"/>
-              </w:rPr>
-              <w:drawing>
-                <wp:inline distT="0" distB="0" distL="0" distR="0" wp14:anchorId="542B68B5" wp14:editId="205CCDE2">
-                  <wp:extent cx="769388" cy="939395"/>
-                  <wp:effectExtent l="0" t="0" r="0" b="0"/>
-                  <wp:docPr id="6" name="Imagen 6" descr="Imagen que contiene Tabla&#10;&#10;Descripción generada automáticamente"/>
-                  <wp:cNvGraphicFramePr>
-                    <a:graphicFrameLocks xmlns:a="http://schemas.openxmlformats.org/drawingml/2006/main" noChangeAspect="1"/>
-                  </wp:cNvGraphicFramePr>
-                  <a:graphic xmlns:a="http://schemas.openxmlformats.org/drawingml/2006/main">
-                    <a:graphicData uri="http://schemas.openxmlformats.org/drawingml/2006/picture">
-                      <pic:pic xmlns:pic="http://schemas.openxmlformats.org/drawingml/2006/picture">
-                        <pic:nvPicPr>
-                          <pic:cNvPr id="6" name="Imagen 6" descr="Imagen que contiene Tabla&#10;&#10;Descripción generada automáticamente"/>
-                          <pic:cNvPicPr/>
-                        </pic:nvPicPr>
-                        <pic:blipFill>
-                          <a:blip r:embed="rId10"/>
-                          <a:stretch>
-                            <a:fillRect/>
-                          </a:stretch>
-                        </pic:blipFill>
-                        <pic:spPr>
-                          <a:xfrm>
-                            <a:off x="0" y="0"/>
-                            <a:ext cx="775731" cy="947140"/>
-                          </a:xfrm>
-                          <a:prstGeom prst="rect">
-                            <a:avLst/>
-                          </a:prstGeom>
-                        </pic:spPr>
-                      </pic:pic>
-                    </a:graphicData>
-                  </a:graphic>
-                </wp:inline>
-              </w:drawing>
+                <w:lang w:eastAsia="ja-JP"/>
+              </w:rPr>
+            </w:r>
+            <w:r>
+              <w:rPr>
+                <w:rFonts w:asciiTheme="minorHAnsi" w:eastAsiaTheme="minorEastAsia" w:hAnsiTheme="minorHAnsi"/>
+                <w:b w:val="0"/>
+                <w:bCs w:val="0"/>
+                <w:noProof/>
+                <w:lang w:eastAsia="ja-JP"/>
+              </w:rPr>
+              <w:pict w14:anchorId="2E79D53D">
+                <v:group id="_x0000_s1033" editas="canvas" style="width:130.7pt;height:109.75pt;mso-position-horizontal-relative:char;mso-position-vertical-relative:line" coordorigin="3572,2357" coordsize="2186,1835">
+                  <o:lock v:ext="edit" aspectratio="t"/>
+                  <v:shapetype id="_x0000_t75" coordsize="21600,21600" o:spt="75" o:preferrelative="t" path="m@4@5l@4@11@9@11@9@5xe" filled="f" stroked="f">
+                    <v:stroke joinstyle="miter"/>
+                    <v:formulas>
+                      <v:f eqn="if lineDrawn pixelLineWidth 0"/>
+                      <v:f eqn="sum @0 1 0"/>
+                      <v:f eqn="sum 0 0 @1"/>
+                      <v:f eqn="prod @2 1 2"/>
+                      <v:f eqn="prod @3 21600 pixelWidth"/>
+                      <v:f eqn="prod @3 21600 pixelHeight"/>
+                      <v:f eqn="sum @0 0 1"/>
+                      <v:f eqn="prod @6 1 2"/>
+                      <v:f eqn="prod @7 21600 pixelWidth"/>
+                      <v:f eqn="sum @8 21600 0"/>
+                      <v:f eqn="prod @7 21600 pixelHeight"/>
+                      <v:f eqn="sum @10 21600 0"/>
+                    </v:formulas>
+                    <v:path o:extrusionok="f" gradientshapeok="t" o:connecttype="rect"/>
+                    <o:lock v:ext="edit" aspectratio="t"/>
+                  </v:shapetype>
+                  <v:shape id="_x0000_s1032" type="#_x0000_t75" style="position:absolute;left:3572;top:2357;width:2186;height:1835" o:preferrelative="f" filled="t" fillcolor="white [3212]">
+                    <v:fill o:detectmouseclick="t"/>
+                    <v:path o:extrusionok="t" o:connecttype="none"/>
+                    <o:lock v:ext="edit" text="t"/>
+                  </v:shape>
+                  <v:oval id="_x0000_s1034" style="position:absolute;left:4402;top:2594;width:465;height:465">
+                    <v:textbox>
+                      <w:txbxContent>
+                        <w:p>
+                          <w:pPr>
+                            <w:ind w:firstLine="0"/>
+                            <w:rPr>
+                              <w:sz w:val="16"/>
+                              <w:szCs w:val="16"/>
+                            </w:rPr>
+                          </w:pPr>
+                          <w:r>
+                            <w:rPr>
+                              <w:sz w:val="16"/>
+                              <w:szCs w:val="16"/>
+                            </w:rPr>
+                            <w:t>e</w:t>
+                          </w:r>
+                          <w:r>
+                            <w:rPr>
+                              <w:sz w:val="16"/>
+                              <w:szCs w:val="16"/>
+                            </w:rPr>
+                            <w:t>2</w:t>
+                          </w:r>
+                        </w:p>
+                      </w:txbxContent>
+                    </v:textbox>
+                  </v:oval>
+                  <v:shapetype id="_x0000_t32" coordsize="21600,21600" o:spt="32" o:oned="t" path="m,l21600,21600e" filled="f">
+                    <v:path arrowok="t" fillok="f" o:connecttype="none"/>
+                    <o:lock v:ext="edit" shapetype="t"/>
+                  </v:shapetype>
+                  <v:shape id="_x0000_s1040" type="#_x0000_t32" style="position:absolute;left:4168;top:2991;width:302;height:387;flip:x" o:connectortype="straight">
+                    <v:stroke endarrow="block"/>
+                  </v:shape>
+                  <v:shape id="_x0000_s1041" type="#_x0000_t32" style="position:absolute;left:4800;top:2991;width:272;height:387" o:connectortype="straight">
+                    <v:stroke endarrow="block"/>
+                  </v:shape>
+                  <v:shape id="_x0000_s1051" type="#_x0000_t32" style="position:absolute;left:4867;top:2825;width:357;height:2;flip:x" o:connectortype="straight">
+                    <v:stroke endarrow="block"/>
+                  </v:shape>
+                  <v:shapetype id="_x0000_t202" coordsize="21600,21600" o:spt="202" path="m,l,21600r21600,l21600,xe">
+                    <v:stroke joinstyle="miter"/>
+                    <v:path gradientshapeok="t" o:connecttype="rect"/>
+                  </v:shapetype>
+                  <v:shape id="_x0000_s1052" type="#_x0000_t202" style="position:absolute;left:5156;top:2622;width:602;height:369" filled="f" stroked="f">
+                    <v:textbox>
+                      <w:txbxContent>
+                        <w:p>
+                          <w:pPr>
+                            <w:ind w:firstLine="0"/>
+                            <w:rPr>
+                              <w:sz w:val="18"/>
+                              <w:szCs w:val="18"/>
+                            </w:rPr>
+                          </w:pPr>
+                          <w:proofErr w:type="spellStart"/>
+                          <w:r>
+                            <w:rPr>
+                              <w:sz w:val="18"/>
+                              <w:szCs w:val="18"/>
+                            </w:rPr>
+                            <w:t>root</w:t>
+                          </w:r>
+                          <w:proofErr w:type="spellEnd"/>
+                        </w:p>
+                      </w:txbxContent>
+                    </v:textbox>
+                  </v:shape>
+                  <v:shapetype id="_x0000_t5" coordsize="21600,21600" o:spt="5" adj="10800" path="m@0,l,21600r21600,xe">
+                    <v:stroke joinstyle="miter"/>
+                    <v:formulas>
+                      <v:f eqn="val #0"/>
+                      <v:f eqn="prod #0 1 2"/>
+                      <v:f eqn="sum @1 10800 0"/>
+                    </v:formulas>
+                    <v:path gradientshapeok="t" o:connecttype="custom" o:connectlocs="@0,0;@1,10800;0,21600;10800,21600;21600,21600;@2,10800" textboxrect="0,10800,10800,18000;5400,10800,16200,18000;10800,10800,21600,18000;0,7200,7200,21600;7200,7200,14400,21600;14400,7200,21600,21600"/>
+                    <v:handles>
+                      <v:h position="#0,topLeft" xrange="0,21600"/>
+                    </v:handles>
+                  </v:shapetype>
+                  <v:shape id="_x0000_s1053" type="#_x0000_t5" style="position:absolute;left:3825;top:3378;width:685;height:699">
+                    <v:textbox>
+                      <w:txbxContent>
+                        <w:p>
+                          <w:pPr>
+                            <w:ind w:firstLine="0"/>
+                            <w:rPr>
+                              <w:sz w:val="18"/>
+                              <w:szCs w:val="18"/>
+                            </w:rPr>
+                          </w:pPr>
+                          <w:r>
+                            <w:rPr>
+                              <w:sz w:val="18"/>
+                              <w:szCs w:val="18"/>
+                            </w:rPr>
+                            <w:t>e1</w:t>
+                          </w:r>
+                        </w:p>
+                      </w:txbxContent>
+                    </v:textbox>
+                  </v:shape>
+                  <v:shape id="_x0000_s1054" type="#_x0000_t5" style="position:absolute;left:4732;top:3378;width:681;height:699">
+                    <v:textbox>
+                      <w:txbxContent>
+                        <w:p>
+                          <w:pPr>
+                            <w:ind w:firstLine="0"/>
+                            <w:rPr>
+                              <w:sz w:val="18"/>
+                              <w:szCs w:val="18"/>
+                            </w:rPr>
+                          </w:pPr>
+                          <w:r>
+                            <w:rPr>
+                              <w:sz w:val="18"/>
+                              <w:szCs w:val="18"/>
+                            </w:rPr>
+                            <w:t>e3</w:t>
+                          </w:r>
+                        </w:p>
+                      </w:txbxContent>
+                    </v:textbox>
+                  </v:shape>
+                  <w10:wrap type="none"/>
+                  <w10:anchorlock/>
+                </v:group>
+              </w:pict>
             </w:r>
           </w:p>
           <w:p>
@@ -2467,8 +2904,6 @@
               <w:jc w:val="center"/>
               <w:rPr>
                 <w:rFonts w:eastAsiaTheme="minorEastAsia"/>
-                <w:b w:val="0"/>
-                <w:bCs w:val="0"/>
                 <w:color w:val="000000" w:themeColor="text1"/>
                 <w:lang w:val="en-US"/>
               </w:rPr>
@@ -2484,15 +2919,24 @@
                     <w:color w:val="000000" w:themeColor="text1"/>
                     <w:lang w:val="en-US"/>
                   </w:rPr>
-                  <m:t>Stack= ≪</m:t>
+                  <m:t xml:space="preserve">BST= </m:t>
+                </m:r>
+                <m:r>
+                  <m:rPr>
+                    <m:sty m:val="bi"/>
+                  </m:rPr>
+                  <w:rPr>
+                    <w:rFonts w:ascii="Cambria Math" w:hAnsi="Cambria Math"/>
+                    <w:color w:val="000000" w:themeColor="text1"/>
+                    <w:lang w:val="en-US"/>
+                  </w:rPr>
+                  <m:t>≪</m:t>
                 </m:r>
                 <m:sSub>
                   <m:sSubPr>
                     <m:ctrlPr>
                       <w:rPr>
                         <w:rFonts w:ascii="Cambria Math" w:hAnsi="Cambria Math"/>
-                        <w:b w:val="0"/>
-                        <w:bCs w:val="0"/>
                         <w:i/>
                         <w:color w:val="000000" w:themeColor="text1"/>
                         <w:lang w:val="en-US"/>
@@ -2542,8 +2986,6 @@
                     <m:ctrlPr>
                       <w:rPr>
                         <w:rFonts w:ascii="Cambria Math" w:hAnsi="Cambria Math"/>
-                        <w:b w:val="0"/>
-                        <w:bCs w:val="0"/>
                         <w:i/>
                         <w:color w:val="000000" w:themeColor="text1"/>
                         <w:lang w:val="en-US"/>
@@ -2593,8 +3035,6 @@
                     <m:ctrlPr>
                       <w:rPr>
                         <w:rFonts w:ascii="Cambria Math" w:hAnsi="Cambria Math"/>
-                        <w:b w:val="0"/>
-                        <w:bCs w:val="0"/>
                         <w:i/>
                         <w:color w:val="000000" w:themeColor="text1"/>
                         <w:lang w:val="en-US"/>
@@ -2644,8 +3084,55 @@
                     <m:ctrlPr>
                       <w:rPr>
                         <w:rFonts w:ascii="Cambria Math" w:hAnsi="Cambria Math"/>
-                        <w:b w:val="0"/>
-                        <w:bCs w:val="0"/>
+                        <w:i/>
+                        <w:color w:val="000000" w:themeColor="text1"/>
+                        <w:lang w:val="en-US"/>
+                      </w:rPr>
+                    </m:ctrlPr>
+                  </m:sSubPr>
+                  <m:e>
+                    <m:r>
+                      <m:rPr>
+                        <m:sty m:val="bi"/>
+                      </m:rPr>
+                      <w:rPr>
+                        <w:rFonts w:ascii="Cambria Math" w:hAnsi="Cambria Math"/>
+                        <w:color w:val="000000" w:themeColor="text1"/>
+                        <w:lang w:val="en-US"/>
+                      </w:rPr>
+                      <m:t>e</m:t>
+                    </m:r>
+                  </m:e>
+                  <m:sub>
+                    <m:r>
+                      <m:rPr>
+                        <m:sty m:val="bi"/>
+                      </m:rPr>
+                      <w:rPr>
+                        <w:rFonts w:ascii="Cambria Math" w:hAnsi="Cambria Math"/>
+                        <w:color w:val="000000" w:themeColor="text1"/>
+                        <w:lang w:val="en-US"/>
+                      </w:rPr>
+                      <m:t>n-1</m:t>
+                    </m:r>
+                  </m:sub>
+                </m:sSub>
+                <m:r>
+                  <m:rPr>
+                    <m:sty m:val="bi"/>
+                  </m:rPr>
+                  <w:rPr>
+                    <w:rFonts w:ascii="Cambria Math" w:hAnsi="Cambria Math"/>
+                    <w:color w:val="000000" w:themeColor="text1"/>
+                    <w:lang w:val="en-US"/>
+                  </w:rPr>
+                  <m:t>,</m:t>
+                </m:r>
+                <m:sSub>
+                  <m:sSubPr>
+                    <m:ctrlPr>
+                      <w:rPr>
+                        <w:rFonts w:ascii="Cambria Math" w:hAnsi="Cambria Math"/>
                         <w:i/>
                         <w:color w:val="000000" w:themeColor="text1"/>
                         <w:lang w:val="en-US"/>
@@ -2688,7 +3175,56 @@
                     <w:color w:val="000000" w:themeColor="text1"/>
                     <w:lang w:val="en-US"/>
                   </w:rPr>
-                  <m:t>≫, top&gt;</m:t>
+                  <m:t>,</m:t>
+                </m:r>
+                <m:sSub>
+                  <m:sSubPr>
+                    <m:ctrlPr>
+                      <w:rPr>
+                        <w:rFonts w:ascii="Cambria Math" w:hAnsi="Cambria Math"/>
+                        <w:i/>
+                        <w:color w:val="000000" w:themeColor="text1"/>
+                        <w:lang w:val="en-US"/>
+                      </w:rPr>
+                    </m:ctrlPr>
+                  </m:sSubPr>
+                  <m:e>
+                    <m:r>
+                      <m:rPr>
+                        <m:sty m:val="bi"/>
+                      </m:rPr>
+                      <w:rPr>
+                        <w:rFonts w:ascii="Cambria Math" w:hAnsi="Cambria Math"/>
+                        <w:color w:val="000000" w:themeColor="text1"/>
+                        <w:lang w:val="en-US"/>
+                      </w:rPr>
+                      <m:t>e</m:t>
+                    </m:r>
+                  </m:e>
+                  <m:sub>
+                    <m:r>
+                      <m:rPr>
+                        <m:sty m:val="bi"/>
+                      </m:rPr>
+                      <w:rPr>
+                        <w:rFonts w:ascii="Cambria Math" w:hAnsi="Cambria Math"/>
+                        <w:color w:val="000000" w:themeColor="text1"/>
+                        <w:lang w:val="en-US"/>
+                      </w:rPr>
+                      <m:t>n+1</m:t>
+                    </m:r>
+                  </m:sub>
+                </m:sSub>
+                <m:r>
+                  <m:rPr>
+                    <m:sty m:val="bi"/>
+                  </m:rPr>
+                  <w:rPr>
+                    <w:rFonts w:ascii="Cambria Math" w:hAnsi="Cambria Math"/>
+                    <w:color w:val="000000" w:themeColor="text1"/>
+                    <w:lang w:val="en-US"/>
+                  </w:rPr>
+                  <m:t>≫, root&gt;</m:t>
                 </m:r>
               </m:oMath>
             </m:oMathPara>
@@ -2731,6 +3267,8 @@
                     <m:ctrlPr>
                       <w:rPr>
                         <w:rFonts w:ascii="Cambria Math" w:eastAsiaTheme="minorEastAsia" w:hAnsi="Cambria Math"/>
+                        <w:b w:val="0"/>
+                        <w:bCs w:val="0"/>
                         <w:i/>
                         <w:color w:val="000000" w:themeColor="text1"/>
                         <w:lang w:val="en-US"/>
@@ -2739,21 +3277,36 @@
                   </m:dPr>
                   <m:e>
                     <m:r>
-                      <m:rPr>
-                        <m:sty m:val="bi"/>
-                      </m:rPr>
                       <w:rPr>
                         <w:rFonts w:ascii="Cambria Math" w:eastAsiaTheme="minorEastAsia" w:hAnsi="Cambria Math"/>
                         <w:color w:val="000000" w:themeColor="text1"/>
                         <w:lang w:val="en-US"/>
                       </w:rPr>
-                      <m:t>inv:  0≤n ^ Size</m:t>
+                      <m:t>inv:</m:t>
+                    </m:r>
+                    <m:r>
+                      <w:rPr>
+                        <w:rFonts w:ascii="Cambria Math" w:eastAsiaTheme="minorEastAsia" w:hAnsi="Cambria Math"/>
+                        <w:color w:val="000000" w:themeColor="text1"/>
+                        <w:lang w:val="en-US"/>
+                      </w:rPr>
+                      <m:t xml:space="preserve">  </m:t>
+                    </m:r>
+                    <m:r>
+                      <w:rPr>
+                        <w:rFonts w:ascii="Cambria Math" w:eastAsiaTheme="minorEastAsia" w:hAnsi="Cambria Math"/>
+                        <w:color w:val="000000" w:themeColor="text1"/>
+                        <w:lang w:val="en-US"/>
+                      </w:rPr>
+                      <m:t xml:space="preserve">∀n </m:t>
                     </m:r>
                     <m:d>
                       <m:dPr>
                         <m:ctrlPr>
                           <w:rPr>
-                            <w:rFonts w:ascii="Cambria Math" w:eastAsiaTheme="minorEastAsia" w:hAnsi="Cambria Math"/>
+                            <w:rFonts w:ascii="Cambria Math" w:hAnsi="Cambria Math"/>
+                            <w:b w:val="0"/>
+                            <w:bCs w:val="0"/>
                             <w:i/>
                             <w:color w:val="000000" w:themeColor="text1"/>
                             <w:lang w:val="en-US"/>
@@ -2761,68 +3314,364 @@
                         </m:ctrlPr>
                       </m:dPr>
                       <m:e>
+                        <m:sSub>
+                          <m:sSubPr>
+                            <m:ctrlPr>
+                              <w:rPr>
+                                <w:rFonts w:ascii="Cambria Math" w:hAnsi="Cambria Math"/>
+                                <w:b w:val="0"/>
+                                <w:bCs w:val="0"/>
+                                <w:i/>
+                                <w:color w:val="000000" w:themeColor="text1"/>
+                                <w:lang w:val="en-US"/>
+                              </w:rPr>
+                            </m:ctrlPr>
+                          </m:sSubPr>
+                          <m:e>
+                            <m:r>
+                              <w:rPr>
+                                <w:rFonts w:ascii="Cambria Math" w:hAnsi="Cambria Math"/>
+                                <w:color w:val="000000" w:themeColor="text1"/>
+                                <w:lang w:val="en-US"/>
+                              </w:rPr>
+                              <m:t>e</m:t>
+                            </m:r>
+                          </m:e>
+                          <m:sub>
+                            <m:r>
+                              <w:rPr>
+                                <w:rFonts w:ascii="Cambria Math" w:hAnsi="Cambria Math"/>
+                                <w:color w:val="000000" w:themeColor="text1"/>
+                                <w:lang w:val="en-US"/>
+                              </w:rPr>
+                              <m:t>n-1</m:t>
+                            </m:r>
+                          </m:sub>
+                        </m:sSub>
                         <m:r>
-                          <m:rPr>
-                            <m:sty m:val="bi"/>
-                          </m:rPr>
-                          <w:rPr>
-                            <w:rFonts w:ascii="Cambria Math" w:eastAsiaTheme="minorEastAsia" w:hAnsi="Cambria Math"/>
+                          <w:rPr>
+                            <w:rFonts w:ascii="Cambria Math" w:hAnsi="Cambria Math"/>
                             <w:color w:val="000000" w:themeColor="text1"/>
                             <w:lang w:val="en-US"/>
                           </w:rPr>
-                          <m:t>Stack</m:t>
+                          <m:t>∧key</m:t>
                         </m:r>
+                        <m:d>
+                          <m:dPr>
+                            <m:begChr m:val="["/>
+                            <m:endChr m:val="]"/>
+                            <m:ctrlPr>
+                              <w:rPr>
+                                <w:rFonts w:ascii="Cambria Math" w:hAnsi="Cambria Math"/>
+                                <w:b w:val="0"/>
+                                <w:bCs w:val="0"/>
+                                <w:i/>
+                                <w:color w:val="000000" w:themeColor="text1"/>
+                                <w:lang w:val="en-US"/>
+                              </w:rPr>
+                            </m:ctrlPr>
+                          </m:dPr>
+                          <m:e>
+                            <m:sSub>
+                              <m:sSubPr>
+                                <m:ctrlPr>
+                                  <w:rPr>
+                                    <w:rFonts w:ascii="Cambria Math" w:hAnsi="Cambria Math"/>
+                                    <w:b w:val="0"/>
+                                    <w:bCs w:val="0"/>
+                                    <w:i/>
+                                    <w:color w:val="000000" w:themeColor="text1"/>
+                                    <w:lang w:val="en-US"/>
+                                  </w:rPr>
+                                </m:ctrlPr>
+                              </m:sSubPr>
+                              <m:e>
+                                <m:r>
+                                  <w:rPr>
+                                    <w:rFonts w:ascii="Cambria Math" w:hAnsi="Cambria Math"/>
+                                    <w:color w:val="000000" w:themeColor="text1"/>
+                                    <w:lang w:val="en-US"/>
+                                  </w:rPr>
+                                  <m:t>e</m:t>
+                                </m:r>
+                              </m:e>
+                              <m:sub>
+                                <m:r>
+                                  <w:rPr>
+                                    <w:rFonts w:ascii="Cambria Math" w:hAnsi="Cambria Math"/>
+                                    <w:color w:val="000000" w:themeColor="text1"/>
+                                    <w:lang w:val="en-US"/>
+                                  </w:rPr>
+                                  <m:t>n-1</m:t>
+                                </m:r>
+                              </m:sub>
+                            </m:sSub>
+                          </m:e>
+                        </m:d>
+                        <m:r>
+                          <w:rPr>
+                            <w:rFonts w:ascii="Cambria Math" w:hAnsi="Cambria Math"/>
+                            <w:color w:val="000000" w:themeColor="text1"/>
+                            <w:lang w:val="en-US"/>
+                          </w:rPr>
+                          <m:t>≤key</m:t>
+                        </m:r>
+                        <m:d>
+                          <m:dPr>
+                            <m:begChr m:val="["/>
+                            <m:endChr m:val="]"/>
+                            <m:ctrlPr>
+                              <w:rPr>
+                                <w:rFonts w:ascii="Cambria Math" w:hAnsi="Cambria Math"/>
+                                <w:b w:val="0"/>
+                                <w:bCs w:val="0"/>
+                                <w:i/>
+                                <w:color w:val="000000" w:themeColor="text1"/>
+                                <w:lang w:val="en-US"/>
+                              </w:rPr>
+                            </m:ctrlPr>
+                          </m:dPr>
+                          <m:e>
+                            <m:sSub>
+                              <m:sSubPr>
+                                <m:ctrlPr>
+                                  <w:rPr>
+                                    <w:rFonts w:ascii="Cambria Math" w:hAnsi="Cambria Math"/>
+                                    <w:b w:val="0"/>
+                                    <w:bCs w:val="0"/>
+                                    <w:i/>
+                                    <w:color w:val="000000" w:themeColor="text1"/>
+                                    <w:lang w:val="en-US"/>
+                                  </w:rPr>
+                                </m:ctrlPr>
+                              </m:sSubPr>
+                              <m:e>
+                                <m:r>
+                                  <w:rPr>
+                                    <w:rFonts w:ascii="Cambria Math" w:hAnsi="Cambria Math"/>
+                                    <w:color w:val="000000" w:themeColor="text1"/>
+                                    <w:lang w:val="en-US"/>
+                                  </w:rPr>
+                                  <m:t>e</m:t>
+                                </m:r>
+                              </m:e>
+                              <m:sub>
+                                <m:r>
+                                  <w:rPr>
+                                    <w:rFonts w:ascii="Cambria Math" w:hAnsi="Cambria Math"/>
+                                    <w:color w:val="000000" w:themeColor="text1"/>
+                                    <w:lang w:val="en-US"/>
+                                  </w:rPr>
+                                  <m:t>n</m:t>
+                                </m:r>
+                              </m:sub>
+                            </m:sSub>
+                          </m:e>
+                        </m:d>
                       </m:e>
                     </m:d>
                     <m:r>
-                      <m:rPr>
-                        <m:sty m:val="bi"/>
-                      </m:rPr>
-                      <w:rPr>
-                        <w:rFonts w:ascii="Cambria Math" w:eastAsiaTheme="minorEastAsia" w:hAnsi="Cambria Math"/>
+                      <w:rPr>
+                        <w:rFonts w:ascii="Cambria Math" w:hAnsi="Cambria Math"/>
                         <w:color w:val="000000" w:themeColor="text1"/>
                         <w:lang w:val="en-US"/>
                       </w:rPr>
-                      <m:t>=n ^ top=</m:t>
+                      <m:t>∨</m:t>
                     </m:r>
-                    <m:sSub>
-                      <m:sSubPr>
+                    <m:d>
+                      <m:dPr>
                         <m:ctrlPr>
                           <w:rPr>
-                            <w:rFonts w:ascii="Cambria Math" w:eastAsiaTheme="minorEastAsia" w:hAnsi="Cambria Math"/>
+                            <w:rFonts w:ascii="Cambria Math" w:hAnsi="Cambria Math"/>
+                            <w:b w:val="0"/>
+                            <w:bCs w:val="0"/>
                             <w:i/>
                             <w:color w:val="000000" w:themeColor="text1"/>
                             <w:lang w:val="en-US"/>
                           </w:rPr>
                         </m:ctrlPr>
-                      </m:sSubPr>
+                      </m:dPr>
                       <m:e>
+                        <m:sSub>
+                          <m:sSubPr>
+                            <m:ctrlPr>
+                              <w:rPr>
+                                <w:rFonts w:ascii="Cambria Math" w:hAnsi="Cambria Math"/>
+                                <w:b w:val="0"/>
+                                <w:bCs w:val="0"/>
+                                <w:i/>
+                                <w:color w:val="000000" w:themeColor="text1"/>
+                                <w:lang w:val="en-US"/>
+                              </w:rPr>
+                            </m:ctrlPr>
+                          </m:sSubPr>
+                          <m:e>
+                            <m:r>
+                              <w:rPr>
+                                <w:rFonts w:ascii="Cambria Math" w:hAnsi="Cambria Math"/>
+                                <w:color w:val="000000" w:themeColor="text1"/>
+                                <w:lang w:val="en-US"/>
+                              </w:rPr>
+                              <m:t>e</m:t>
+                            </m:r>
+                          </m:e>
+                          <m:sub>
+                            <m:r>
+                              <w:rPr>
+                                <w:rFonts w:ascii="Cambria Math" w:hAnsi="Cambria Math"/>
+                                <w:color w:val="000000" w:themeColor="text1"/>
+                                <w:lang w:val="en-US"/>
+                              </w:rPr>
+                              <m:t>n+1</m:t>
+                            </m:r>
+                          </m:sub>
+                        </m:sSub>
                         <m:r>
-                          <m:rPr>
-                            <m:sty m:val="bi"/>
-                          </m:rPr>
-                          <w:rPr>
-                            <w:rFonts w:ascii="Cambria Math" w:eastAsiaTheme="minorEastAsia" w:hAnsi="Cambria Math"/>
+                          <w:rPr>
+                            <w:rFonts w:ascii="Cambria Math" w:hAnsi="Cambria Math"/>
                             <w:color w:val="000000" w:themeColor="text1"/>
                             <w:lang w:val="en-US"/>
                           </w:rPr>
-                          <m:t>e</m:t>
+                          <m:t>∧</m:t>
                         </m:r>
+                        <m:r>
+                          <w:rPr>
+                            <w:rFonts w:ascii="Cambria Math" w:hAnsi="Cambria Math"/>
+                            <w:color w:val="000000" w:themeColor="text1"/>
+                            <w:lang w:val="en-US"/>
+                          </w:rPr>
+                          <m:t>key</m:t>
+                        </m:r>
+                        <m:d>
+                          <m:dPr>
+                            <m:begChr m:val="["/>
+                            <m:endChr m:val="]"/>
+                            <m:ctrlPr>
+                              <w:rPr>
+                                <w:rFonts w:ascii="Cambria Math" w:hAnsi="Cambria Math"/>
+                                <w:b w:val="0"/>
+                                <w:bCs w:val="0"/>
+                                <w:i/>
+                                <w:color w:val="000000" w:themeColor="text1"/>
+                                <w:lang w:val="en-US"/>
+                              </w:rPr>
+                            </m:ctrlPr>
+                          </m:dPr>
+                          <m:e>
+                            <m:sSub>
+                              <m:sSubPr>
+                                <m:ctrlPr>
+                                  <w:rPr>
+                                    <w:rFonts w:ascii="Cambria Math" w:hAnsi="Cambria Math"/>
+                                    <w:b w:val="0"/>
+                                    <w:bCs w:val="0"/>
+                                    <w:i/>
+                                    <w:color w:val="000000" w:themeColor="text1"/>
+                                    <w:lang w:val="en-US"/>
+                                  </w:rPr>
+                                </m:ctrlPr>
+                              </m:sSubPr>
+                              <m:e>
+                                <m:r>
+                                  <w:rPr>
+                                    <w:rFonts w:ascii="Cambria Math" w:hAnsi="Cambria Math"/>
+                                    <w:color w:val="000000" w:themeColor="text1"/>
+                                    <w:lang w:val="en-US"/>
+                                  </w:rPr>
+                                  <m:t>e</m:t>
+                                </m:r>
+                              </m:e>
+                              <m:sub>
+                                <m:r>
+                                  <w:rPr>
+                                    <w:rFonts w:ascii="Cambria Math" w:hAnsi="Cambria Math"/>
+                                    <w:color w:val="000000" w:themeColor="text1"/>
+                                    <w:lang w:val="en-US"/>
+                                  </w:rPr>
+                                  <m:t>n</m:t>
+                                </m:r>
+                                <m:r>
+                                  <w:rPr>
+                                    <w:rFonts w:ascii="Cambria Math" w:hAnsi="Cambria Math"/>
+                                    <w:color w:val="000000" w:themeColor="text1"/>
+                                    <w:lang w:val="en-US"/>
+                                  </w:rPr>
+                                  <m:t>+1</m:t>
+                                </m:r>
+                              </m:sub>
+                            </m:sSub>
+                          </m:e>
+                        </m:d>
+                        <m:r>
+                          <w:rPr>
+                            <w:rFonts w:ascii="Cambria Math" w:hAnsi="Cambria Math"/>
+                            <w:color w:val="000000" w:themeColor="text1"/>
+                            <w:lang w:val="en-US"/>
+                          </w:rPr>
+                          <m:t>≥</m:t>
+                        </m:r>
+                        <m:r>
+                          <w:rPr>
+                            <w:rFonts w:ascii="Cambria Math" w:hAnsi="Cambria Math"/>
+                            <w:color w:val="000000" w:themeColor="text1"/>
+                            <w:lang w:val="en-US"/>
+                          </w:rPr>
+                          <m:t>key</m:t>
+                        </m:r>
+                        <m:d>
+                          <m:dPr>
+                            <m:begChr m:val="["/>
+                            <m:endChr m:val="]"/>
+                            <m:ctrlPr>
+                              <w:rPr>
+                                <w:rFonts w:ascii="Cambria Math" w:hAnsi="Cambria Math"/>
+                                <w:b w:val="0"/>
+                                <w:bCs w:val="0"/>
+                                <w:i/>
+                                <w:color w:val="000000" w:themeColor="text1"/>
+                                <w:lang w:val="en-US"/>
+                              </w:rPr>
+                            </m:ctrlPr>
+                          </m:dPr>
+                          <m:e>
+                            <m:sSub>
+                              <m:sSubPr>
+                                <m:ctrlPr>
+                                  <w:rPr>
+                                    <w:rFonts w:ascii="Cambria Math" w:hAnsi="Cambria Math"/>
+                                    <w:b w:val="0"/>
+                                    <w:bCs w:val="0"/>
+                                    <w:i/>
+                                    <w:color w:val="000000" w:themeColor="text1"/>
+                                    <w:lang w:val="en-US"/>
+                                  </w:rPr>
+                                </m:ctrlPr>
+                              </m:sSubPr>
+                              <m:e>
+                                <m:r>
+                                  <w:rPr>
+                                    <w:rFonts w:ascii="Cambria Math" w:hAnsi="Cambria Math"/>
+                                    <w:color w:val="000000" w:themeColor="text1"/>
+                                    <w:lang w:val="en-US"/>
+                                  </w:rPr>
+                                  <m:t>e</m:t>
+                                </m:r>
+                              </m:e>
+                              <m:sub>
+                                <m:r>
+                                  <w:rPr>
+                                    <w:rFonts w:ascii="Cambria Math" w:hAnsi="Cambria Math"/>
+                                    <w:color w:val="000000" w:themeColor="text1"/>
+                                    <w:lang w:val="en-US"/>
+                                  </w:rPr>
+                                  <m:t>n</m:t>
+                                </m:r>
+                              </m:sub>
+                            </m:sSub>
+                          </m:e>
+                        </m:d>
                       </m:e>
-                      <m:sub>
-                        <m:r>
-                          <m:rPr>
-                            <m:sty m:val="bi"/>
-                          </m:rPr>
-                          <w:rPr>
-                            <w:rFonts w:ascii="Cambria Math" w:eastAsiaTheme="minorEastAsia" w:hAnsi="Cambria Math"/>
-                            <w:color w:val="000000" w:themeColor="text1"/>
-                            <w:lang w:val="en-US"/>
-                          </w:rPr>
-                          <m:t>n</m:t>
-                        </m:r>
-                      </m:sub>
-                    </m:sSub>
+                    </m:d>
                   </m:e>
                 </m:d>
               </m:oMath>
@@ -2861,7 +3710,7 @@
                     <w:color w:val="000000" w:themeColor="text1"/>
                     <w:lang w:val="en-US"/>
                   </w:rPr>
-                  <m:t>Stack→Stack</m:t>
+                  <m:t>BST→BST</m:t>
                 </m:r>
               </m:oMath>
             </m:oMathPara>
@@ -2887,7 +3736,84 @@
                     <w:color w:val="000000" w:themeColor="text1"/>
                     <w:lang w:val="en-US"/>
                   </w:rPr>
-                  <m:t>push:  Stack x Element→Stack</m:t>
+                  <m:t>searh</m:t>
+                </m:r>
+                <m:r>
+                  <m:rPr>
+                    <m:sty m:val="bi"/>
+                  </m:rPr>
+                  <w:rPr>
+                    <w:rFonts w:ascii="Cambria Math" w:eastAsia="Calibri" w:hAnsi="Cambria Math" w:cs="Times New Roman"/>
+                    <w:color w:val="000000" w:themeColor="text1"/>
+                    <w:lang w:val="en-US"/>
+                  </w:rPr>
+                  <m:t xml:space="preserve">:  </m:t>
+                </m:r>
+                <m:r>
+                  <m:rPr>
+                    <m:sty m:val="bi"/>
+                  </m:rPr>
+                  <w:rPr>
+                    <w:rFonts w:ascii="Cambria Math" w:eastAsia="Calibri" w:hAnsi="Cambria Math" w:cs="Times New Roman"/>
+                    <w:color w:val="000000" w:themeColor="text1"/>
+                    <w:lang w:val="en-US"/>
+                  </w:rPr>
+                  <m:t>BST</m:t>
+                </m:r>
+                <m:r>
+                  <m:rPr>
+                    <m:sty m:val="bi"/>
+                  </m:rPr>
+                  <w:rPr>
+                    <w:rFonts w:ascii="Cambria Math" w:eastAsia="Calibri" w:hAnsi="Cambria Math" w:cs="Times New Roman"/>
+                    <w:color w:val="000000" w:themeColor="text1"/>
+                    <w:lang w:val="en-US"/>
+                  </w:rPr>
+                  <m:t xml:space="preserve"> x </m:t>
+                </m:r>
+                <m:r>
+                  <m:rPr>
+                    <m:sty m:val="bi"/>
+                  </m:rPr>
+                  <w:rPr>
+                    <w:rFonts w:ascii="Cambria Math" w:eastAsia="Calibri" w:hAnsi="Cambria Math" w:cs="Times New Roman"/>
+                    <w:color w:val="000000" w:themeColor="text1"/>
+                    <w:lang w:val="en-US"/>
+                  </w:rPr>
+                  <m:t>Key</m:t>
+                </m:r>
+                <m:r>
+                  <m:rPr>
+                    <m:sty m:val="bi"/>
+                  </m:rPr>
+                  <w:rPr>
+                    <w:rFonts w:ascii="Cambria Math" w:eastAsia="Calibri" w:hAnsi="Cambria Math" w:cs="Times New Roman"/>
+                    <w:color w:val="000000" w:themeColor="text1"/>
+                    <w:lang w:val="en-US"/>
+                  </w:rPr>
+                  <m:t>→</m:t>
+                </m:r>
+                <m:r>
+                  <m:rPr>
+                    <m:sty m:val="bi"/>
+                  </m:rPr>
+                  <w:rPr>
+                    <w:rFonts w:ascii="Cambria Math" w:eastAsia="Calibri" w:hAnsi="Cambria Math" w:cs="Times New Roman"/>
+                    <w:color w:val="000000" w:themeColor="text1"/>
+                    <w:lang w:val="en-US"/>
+                  </w:rPr>
+                  <m:t>Element</m:t>
+                </m:r>
+                <m:r>
+                  <m:rPr>
+                    <m:sty m:val="bi"/>
+                  </m:rPr>
+                  <w:rPr>
+                    <w:rFonts w:ascii="Cambria Math" w:eastAsia="Calibri" w:hAnsi="Cambria Math" w:cs="Times New Roman"/>
+                    <w:color w:val="000000" w:themeColor="text1"/>
+                    <w:lang w:val="en-US"/>
+                  </w:rPr>
+                  <m:t xml:space="preserve"> </m:t>
                 </m:r>
               </m:oMath>
             </m:oMathPara>
@@ -2896,6 +3822,8 @@
             <w:pPr>
               <w:rPr>
                 <w:rFonts w:eastAsiaTheme="minorEastAsia"/>
+                <w:b w:val="0"/>
+                <w:bCs w:val="0"/>
                 <w:color w:val="000000" w:themeColor="text1"/>
                 <w:lang w:val="en-US"/>
               </w:rPr>
@@ -2911,7 +3839,192 @@
                     <w:color w:val="000000" w:themeColor="text1"/>
                     <w:lang w:val="en-US"/>
                   </w:rPr>
-                  <m:t>pop:  Stack→Stack</m:t>
+                  <m:t>insert</m:t>
+                </m:r>
+                <m:r>
+                  <m:rPr>
+                    <m:sty m:val="bi"/>
+                  </m:rPr>
+                  <w:rPr>
+                    <w:rFonts w:ascii="Cambria Math" w:eastAsia="Calibri" w:hAnsi="Cambria Math" w:cs="Times New Roman"/>
+                    <w:color w:val="000000" w:themeColor="text1"/>
+                    <w:lang w:val="en-US"/>
+                  </w:rPr>
+                  <m:t xml:space="preserve">:  </m:t>
+                </m:r>
+                <m:r>
+                  <m:rPr>
+                    <m:sty m:val="bi"/>
+                  </m:rPr>
+                  <w:rPr>
+                    <w:rFonts w:ascii="Cambria Math" w:eastAsia="Calibri" w:hAnsi="Cambria Math" w:cs="Times New Roman"/>
+                    <w:color w:val="000000" w:themeColor="text1"/>
+                    <w:lang w:val="en-US"/>
+                  </w:rPr>
+                  <m:t>BST x Element</m:t>
+                </m:r>
+                <m:r>
+                  <m:rPr>
+                    <m:sty m:val="bi"/>
+                  </m:rPr>
+                  <w:rPr>
+                    <w:rFonts w:ascii="Cambria Math" w:eastAsia="Calibri" w:hAnsi="Cambria Math" w:cs="Times New Roman"/>
+                    <w:color w:val="000000" w:themeColor="text1"/>
+                    <w:lang w:val="en-US"/>
+                  </w:rPr>
+                  <m:t>→</m:t>
+                </m:r>
+                <m:r>
+                  <m:rPr>
+                    <m:sty m:val="bi"/>
+                  </m:rPr>
+                  <w:rPr>
+                    <w:rFonts w:ascii="Cambria Math" w:eastAsia="Calibri" w:hAnsi="Cambria Math" w:cs="Times New Roman"/>
+                    <w:color w:val="000000" w:themeColor="text1"/>
+                    <w:lang w:val="en-US"/>
+                  </w:rPr>
+                  <m:t>BST</m:t>
+                </m:r>
+              </m:oMath>
+            </m:oMathPara>
+          </w:p>
+          <w:p>
+            <w:pPr>
+              <w:rPr>
+                <w:rFonts w:eastAsiaTheme="minorEastAsia"/>
+                <w:b w:val="0"/>
+                <w:bCs w:val="0"/>
+                <w:color w:val="000000" w:themeColor="text1"/>
+                <w:lang w:val="en-US"/>
+              </w:rPr>
+            </w:pPr>
+            <m:oMathPara>
+              <m:oMath>
+                <m:r>
+                  <m:rPr>
+                    <m:sty m:val="bi"/>
+                  </m:rPr>
+                  <w:rPr>
+                    <w:rFonts w:ascii="Cambria Math" w:eastAsia="Calibri" w:hAnsi="Cambria Math" w:cs="Times New Roman"/>
+                    <w:color w:val="000000" w:themeColor="text1"/>
+                    <w:lang w:val="en-US"/>
+                  </w:rPr>
+                  <m:t>delete:BST x Element→BST</m:t>
+                </m:r>
+              </m:oMath>
+            </m:oMathPara>
+          </w:p>
+          <w:p>
+            <w:pPr>
+              <w:rPr>
+                <w:rFonts w:eastAsiaTheme="minorEastAsia"/>
+                <w:b w:val="0"/>
+                <w:bCs w:val="0"/>
+                <w:color w:val="000000" w:themeColor="text1"/>
+                <w:lang w:val="en-US"/>
+              </w:rPr>
+            </w:pPr>
+            <m:oMathPara>
+              <m:oMath>
+                <m:r>
+                  <m:rPr>
+                    <m:sty m:val="bi"/>
+                  </m:rPr>
+                  <w:rPr>
+                    <w:rFonts w:ascii="Cambria Math" w:eastAsia="Calibri" w:hAnsi="Cambria Math" w:cs="Times New Roman"/>
+                    <w:color w:val="000000" w:themeColor="text1"/>
+                    <w:lang w:val="en-US"/>
+                  </w:rPr>
+                  <m:t>min:BST→Element</m:t>
+                </m:r>
+              </m:oMath>
+            </m:oMathPara>
+          </w:p>
+          <w:p>
+            <w:pPr>
+              <w:rPr>
+                <w:rFonts w:eastAsiaTheme="minorEastAsia"/>
+                <w:b w:val="0"/>
+                <w:bCs w:val="0"/>
+                <w:color w:val="000000" w:themeColor="text1"/>
+                <w:lang w:val="en-US"/>
+              </w:rPr>
+            </w:pPr>
+            <m:oMathPara>
+              <m:oMath>
+                <m:r>
+                  <m:rPr>
+                    <m:sty m:val="bi"/>
+                  </m:rPr>
+                  <w:rPr>
+                    <w:rFonts w:ascii="Cambria Math" w:eastAsia="Calibri" w:hAnsi="Cambria Math" w:cs="Times New Roman"/>
+                    <w:color w:val="000000" w:themeColor="text1"/>
+                    <w:lang w:val="en-US"/>
+                  </w:rPr>
+                  <m:t>max:BST→Element</m:t>
+                </m:r>
+              </m:oMath>
+            </m:oMathPara>
+          </w:p>
+          <w:p>
+            <w:pPr>
+              <w:rPr>
+                <w:rFonts w:eastAsiaTheme="minorEastAsia"/>
+                <w:b w:val="0"/>
+                <w:bCs w:val="0"/>
+                <w:color w:val="000000" w:themeColor="text1"/>
+                <w:lang w:val="en-US"/>
+              </w:rPr>
+            </w:pPr>
+            <m:oMathPara>
+              <m:oMath>
+                <m:r>
+                  <m:rPr>
+                    <m:sty m:val="bi"/>
+                  </m:rPr>
+                  <w:rPr>
+                    <w:rFonts w:ascii="Cambria Math" w:eastAsia="Calibri" w:hAnsi="Cambria Math" w:cs="Times New Roman"/>
+                    <w:color w:val="000000" w:themeColor="text1"/>
+                    <w:lang w:val="en-US"/>
+                  </w:rPr>
+                  <m:t>successor:BST x Element→Element</m:t>
+                </m:r>
+              </m:oMath>
+            </m:oMathPara>
+          </w:p>
+          <w:p>
+            <w:pPr>
+              <w:rPr>
+                <w:rFonts w:eastAsiaTheme="minorEastAsia"/>
+                <w:b w:val="0"/>
+                <w:bCs w:val="0"/>
+                <w:color w:val="000000" w:themeColor="text1"/>
+                <w:lang w:val="en-US"/>
+              </w:rPr>
+            </w:pPr>
+            <m:oMathPara>
+              <m:oMath>
+                <m:r>
+                  <m:rPr>
+                    <m:sty m:val="bi"/>
+                  </m:rPr>
+                  <w:rPr>
+                    <w:rFonts w:ascii="Cambria Math" w:eastAsia="Calibri" w:hAnsi="Cambria Math" w:cs="Times New Roman"/>
+                    <w:color w:val="000000" w:themeColor="text1"/>
+                    <w:lang w:val="en-US"/>
+                  </w:rPr>
+                  <m:t>predecessor:BST x Element→Element</m:t>
+                </m:r>
+                <m:r>
+                  <m:rPr>
+                    <m:sty m:val="bi"/>
+                  </m:rPr>
+                  <w:rPr>
+                    <w:rFonts w:ascii="Cambria Math" w:eastAsia="Calibri" w:hAnsi="Cambria Math" w:cs="Times New Roman"/>
+                    <w:color w:val="000000" w:themeColor="text1"/>
+                    <w:lang w:val="en-US"/>
+                  </w:rPr>
+                  <m:t xml:space="preserve"> </m:t>
                 </m:r>
               </m:oMath>
             </m:oMathPara>
@@ -2966,7 +4079,7 @@
                     <w:color w:val="000000" w:themeColor="text1"/>
                     <w:lang w:val="en-US"/>
                   </w:rPr>
-                  <m:t>Stack</m:t>
+                  <m:t>BST</m:t>
                 </m:r>
               </m:oMath>
             </m:oMathPara>
@@ -3000,7 +4113,37 @@
                 <w:color w:val="000000" w:themeColor="text1"/>
                 <w:lang w:val="en-US"/>
               </w:rPr>
-              <w:t>Builds an empty stack</w:t>
+              <w:t xml:space="preserve">Builds an </w:t>
+            </w:r>
+            <w:r>
+              <w:rPr>
+                <w:rFonts w:eastAsiaTheme="minorEastAsia"/>
+                <w:b w:val="0"/>
+                <w:bCs w:val="0"/>
+                <w:color w:val="000000" w:themeColor="text1"/>
+                <w:lang w:val="en-US"/>
+              </w:rPr>
+              <w:t>empty</w:t>
+            </w:r>
+            <w:r>
+              <w:rPr>
+                <w:rFonts w:eastAsiaTheme="minorEastAsia"/>
+                <w:b w:val="0"/>
+                <w:bCs w:val="0"/>
+                <w:color w:val="000000" w:themeColor="text1"/>
+                <w:lang w:val="en-US"/>
+              </w:rPr>
+              <w:t xml:space="preserve"> </w:t>
+            </w:r>
+            <w:r>
+              <w:rPr>
+                <w:rFonts w:eastAsiaTheme="minorEastAsia"/>
+                <w:b w:val="0"/>
+                <w:bCs w:val="0"/>
+                <w:color w:val="000000" w:themeColor="text1"/>
+                <w:lang w:val="en-US"/>
+              </w:rPr>
+              <w:t>Tree</w:t>
             </w:r>
           </w:p>
           <w:p>
@@ -3094,7 +4237,51 @@
                         <w:color w:val="000000" w:themeColor="text1"/>
                         <w:lang w:val="en-US"/>
                       </w:rPr>
-                      <m:t>post:  Stack s=∅</m:t>
+                      <m:t xml:space="preserve">post:  </m:t>
+                    </m:r>
+                    <m:r>
+                      <m:rPr>
+                        <m:sty m:val="bi"/>
+                      </m:rPr>
+                      <w:rPr>
+                        <w:rFonts w:ascii="Cambria Math" w:eastAsiaTheme="minorEastAsia" w:hAnsi="Cambria Math"/>
+                        <w:color w:val="000000" w:themeColor="text1"/>
+                        <w:lang w:val="en-US"/>
+                      </w:rPr>
+                      <m:t>BST</m:t>
+                    </m:r>
+                    <m:r>
+                      <m:rPr>
+                        <m:sty m:val="bi"/>
+                      </m:rPr>
+                      <w:rPr>
+                        <w:rFonts w:ascii="Cambria Math" w:eastAsiaTheme="minorEastAsia" w:hAnsi="Cambria Math"/>
+                        <w:color w:val="000000" w:themeColor="text1"/>
+                        <w:lang w:val="en-US"/>
+                      </w:rPr>
+                      <m:t xml:space="preserve"> </m:t>
+                    </m:r>
+                    <m:r>
+                      <m:rPr>
+                        <m:sty m:val="bi"/>
+                      </m:rPr>
+                      <w:rPr>
+                        <w:rFonts w:ascii="Cambria Math" w:eastAsiaTheme="minorEastAsia" w:hAnsi="Cambria Math"/>
+                        <w:color w:val="000000" w:themeColor="text1"/>
+                        <w:lang w:val="en-US"/>
+                      </w:rPr>
+                      <m:t>t</m:t>
+                    </m:r>
+                    <m:r>
+                      <m:rPr>
+                        <m:sty m:val="bi"/>
+                      </m:rPr>
+                      <w:rPr>
+                        <w:rFonts w:ascii="Cambria Math" w:eastAsiaTheme="minorEastAsia" w:hAnsi="Cambria Math"/>
+                        <w:color w:val="000000" w:themeColor="text1"/>
+                        <w:lang w:val="en-US"/>
+                      </w:rPr>
+                      <m:t>=∅</m:t>
                     </m:r>
                   </m:e>
                 </m:d>
@@ -3114,15 +4301,18 @@
             </w:pPr>
             <w:r>
               <w:rPr>
+                <w:rFonts w:eastAsiaTheme="minorEastAsia"/>
+                <w:b w:val="0"/>
+                <w:bCs w:val="0"/>
                 <w:noProof/>
                 <w:color w:val="000000" w:themeColor="text1"/>
                 <w:lang w:val="en-US"/>
               </w:rPr>
               <w:drawing>
-                <wp:inline distT="0" distB="0" distL="0" distR="0" wp14:anchorId="235320AF" wp14:editId="47199B49">
-                  <wp:extent cx="304598" cy="782726"/>
-                  <wp:effectExtent l="0" t="0" r="635" b="0"/>
-                  <wp:docPr id="5" name="Imagen 5" descr="Un dibujo de una ventana&#10;&#10;Descripción generada automáticamente con confianza media"/>
+                <wp:inline distT="0" distB="0" distL="0" distR="0" wp14:anchorId="0BAC4D8E" wp14:editId="0299D77F">
+                  <wp:extent cx="442912" cy="442912"/>
+                  <wp:effectExtent l="0" t="0" r="0" b="0"/>
+                  <wp:docPr id="3" name="Picture 3"/>
                   <wp:cNvGraphicFramePr>
                     <a:graphicFrameLocks xmlns:a="http://schemas.openxmlformats.org/drawingml/2006/main" noChangeAspect="1"/>
                   </wp:cNvGraphicFramePr>
@@ -3130,23 +4320,33 @@
                     <a:graphicData uri="http://schemas.openxmlformats.org/drawingml/2006/picture">
                       <pic:pic xmlns:pic="http://schemas.openxmlformats.org/drawingml/2006/picture">
                         <pic:nvPicPr>
-                          <pic:cNvPr id="5" name="Imagen 5" descr="Un dibujo de una ventana&#10;&#10;Descripción generada automáticamente con confianza media"/>
-                          <pic:cNvPicPr/>
+                          <pic:cNvPr id="0" name="Picture 41"/>
+                          <pic:cNvPicPr>
+                            <a:picLocks noChangeAspect="1" noChangeArrowheads="1"/>
+                          </pic:cNvPicPr>
                         </pic:nvPicPr>
                         <pic:blipFill>
-                          <a:blip r:embed="rId11"/>
+                          <a:blip r:embed="rId10">
+                            <a:extLst>
+                              <a:ext uri="{28A0092B-C50C-407E-A947-70E740481C1C}">
+                                <a14:useLocalDpi xmlns:a14="http://schemas.microsoft.com/office/drawing/2010/main" val="0"/>
+                              </a:ext>
+                            </a:extLst>
+                          </a:blip>
+                          <a:srcRect/>
                           <a:stretch>
                             <a:fillRect/>
                           </a:stretch>
                         </pic:blipFill>
-                        <pic:spPr>
+                        <pic:spPr bwMode="auto">
                           <a:xfrm>
                             <a:off x="0" y="0"/>
-                            <a:ext cx="313277" cy="805029"/>
+                            <a:ext cx="445042" cy="445042"/>
                           </a:xfrm>
                           <a:prstGeom prst="rect">
                             <a:avLst/>
                           </a:prstGeom>
+                          <a:noFill/>
                         </pic:spPr>
                       </pic:pic>
                     </a:graphicData>
@@ -3207,7 +4407,7 @@
                     <w:color w:val="000000" w:themeColor="text1"/>
                     <w:lang w:val="en-US"/>
                   </w:rPr>
-                  <m:t>push</m:t>
+                  <m:t>search</m:t>
                 </m:r>
               </m:oMath>
             </m:oMathPara>
@@ -3228,7 +4428,10 @@
             <w:pPr>
               <w:jc w:val="center"/>
               <w:rPr>
-                <w:rFonts w:eastAsiaTheme="minorEastAsia"/>
+                <w:rFonts w:ascii="Cambria Math" w:eastAsiaTheme="minorEastAsia" w:hAnsi="Cambria Math"/>
+                <w:b w:val="0"/>
+                <w:bCs w:val="0"/>
+                <w:i/>
                 <w:color w:val="000000" w:themeColor="text1"/>
                 <w:lang w:val="en-US"/>
               </w:rPr>
@@ -3241,7 +4444,7 @@
                 <w:color w:val="000000" w:themeColor="text1"/>
                 <w:lang w:val="en-US"/>
               </w:rPr>
-              <w:t xml:space="preserve">Adds the new element </w:t>
+              <w:t xml:space="preserve">Retrieves element </w:t>
             </w:r>
             <m:oMath>
               <m:r>
@@ -3259,12 +4462,20 @@
             <w:r>
               <w:rPr>
                 <w:rFonts w:eastAsiaTheme="minorEastAsia"/>
+                <w:color w:val="000000" w:themeColor="text1"/>
+                <w:lang w:val="en-US"/>
+              </w:rPr>
+              <w:t xml:space="preserve"> </w:t>
+            </w:r>
+            <w:r>
+              <w:rPr>
+                <w:rFonts w:eastAsiaTheme="minorEastAsia"/>
                 <w:b w:val="0"/>
                 <w:bCs w:val="0"/>
                 <w:color w:val="000000" w:themeColor="text1"/>
                 <w:lang w:val="en-US"/>
               </w:rPr>
-              <w:t xml:space="preserve"> to stack </w:t>
+              <w:t xml:space="preserve">from tree </w:t>
             </w:r>
             <m:oMath>
               <m:r>
@@ -3276,7 +4487,7 @@
                   <w:color w:val="000000" w:themeColor="text1"/>
                   <w:lang w:val="en-US"/>
                 </w:rPr>
-                <m:t>s</m:t>
+                <m:t>t</m:t>
               </m:r>
             </m:oMath>
           </w:p>
@@ -3316,10 +4527,10 @@
                         <w:color w:val="000000" w:themeColor="text1"/>
                         <w:lang w:val="en-US"/>
                       </w:rPr>
-                      <m:t>pre:  Stack s= &lt;</m:t>
+                      <m:t xml:space="preserve">pre:  </m:t>
                     </m:r>
-                    <m:sSub>
-                      <m:sSubPr>
+                    <m:d>
+                      <m:dPr>
                         <m:ctrlPr>
                           <w:rPr>
                             <w:rFonts w:ascii="Cambria Math" w:hAnsi="Cambria Math"/>
@@ -3330,21 +4541,59 @@
                             <w:lang w:val="en-US"/>
                           </w:rPr>
                         </m:ctrlPr>
-                      </m:sSubPr>
+                      </m:dPr>
                       <m:e>
                         <m:r>
                           <m:rPr>
                             <m:sty m:val="bi"/>
                           </m:rPr>
                           <w:rPr>
-                            <w:rFonts w:ascii="Cambria Math" w:hAnsi="Cambria Math"/>
+                            <w:rFonts w:ascii="Cambria Math" w:eastAsiaTheme="minorEastAsia" w:hAnsi="Cambria Math"/>
                             <w:color w:val="000000" w:themeColor="text1"/>
                             <w:lang w:val="en-US"/>
                           </w:rPr>
-                          <m:t>e</m:t>
+                          <m:t>BST t= &lt;</m:t>
                         </m:r>
-                      </m:e>
-                      <m:sub>
+                        <m:sSub>
+                          <m:sSubPr>
+                            <m:ctrlPr>
+                              <w:rPr>
+                                <w:rFonts w:ascii="Cambria Math" w:hAnsi="Cambria Math"/>
+                                <w:b w:val="0"/>
+                                <w:bCs w:val="0"/>
+                                <w:i/>
+                                <w:color w:val="000000" w:themeColor="text1"/>
+                                <w:lang w:val="en-US"/>
+                              </w:rPr>
+                            </m:ctrlPr>
+                          </m:sSubPr>
+                          <m:e>
+                            <m:r>
+                              <m:rPr>
+                                <m:sty m:val="bi"/>
+                              </m:rPr>
+                              <w:rPr>
+                                <w:rFonts w:ascii="Cambria Math" w:hAnsi="Cambria Math"/>
+                                <w:color w:val="000000" w:themeColor="text1"/>
+                                <w:lang w:val="en-US"/>
+                              </w:rPr>
+                              <m:t>e</m:t>
+                            </m:r>
+                          </m:e>
+                          <m:sub>
+                            <m:r>
+                              <m:rPr>
+                                <m:sty m:val="bi"/>
+                              </m:rPr>
+                              <w:rPr>
+                                <w:rFonts w:ascii="Cambria Math" w:hAnsi="Cambria Math"/>
+                                <w:color w:val="000000" w:themeColor="text1"/>
+                                <w:lang w:val="en-US"/>
+                              </w:rPr>
+                              <m:t>1</m:t>
+                            </m:r>
+                          </m:sub>
+                        </m:sSub>
                         <m:r>
                           <m:rPr>
                             <m:sty m:val="bi"/>
@@ -3354,10 +4603,276 @@
                             <w:color w:val="000000" w:themeColor="text1"/>
                             <w:lang w:val="en-US"/>
                           </w:rPr>
-                          <m:t>1</m:t>
+                          <m:t xml:space="preserve">, </m:t>
                         </m:r>
-                      </m:sub>
-                    </m:sSub>
+                        <m:sSub>
+                          <m:sSubPr>
+                            <m:ctrlPr>
+                              <w:rPr>
+                                <w:rFonts w:ascii="Cambria Math" w:hAnsi="Cambria Math"/>
+                                <w:b w:val="0"/>
+                                <w:bCs w:val="0"/>
+                                <w:i/>
+                                <w:color w:val="000000" w:themeColor="text1"/>
+                                <w:lang w:val="en-US"/>
+                              </w:rPr>
+                            </m:ctrlPr>
+                          </m:sSubPr>
+                          <m:e>
+                            <m:r>
+                              <m:rPr>
+                                <m:sty m:val="bi"/>
+                              </m:rPr>
+                              <w:rPr>
+                                <w:rFonts w:ascii="Cambria Math" w:hAnsi="Cambria Math"/>
+                                <w:color w:val="000000" w:themeColor="text1"/>
+                                <w:lang w:val="en-US"/>
+                              </w:rPr>
+                              <m:t>e</m:t>
+                            </m:r>
+                          </m:e>
+                          <m:sub>
+                            <m:r>
+                              <m:rPr>
+                                <m:sty m:val="bi"/>
+                              </m:rPr>
+                              <w:rPr>
+                                <w:rFonts w:ascii="Cambria Math" w:hAnsi="Cambria Math"/>
+                                <w:color w:val="000000" w:themeColor="text1"/>
+                                <w:lang w:val="en-US"/>
+                              </w:rPr>
+                              <m:t>2</m:t>
+                            </m:r>
+                          </m:sub>
+                        </m:sSub>
+                        <m:r>
+                          <m:rPr>
+                            <m:sty m:val="bi"/>
+                          </m:rPr>
+                          <w:rPr>
+                            <w:rFonts w:ascii="Cambria Math" w:hAnsi="Cambria Math"/>
+                            <w:color w:val="000000" w:themeColor="text1"/>
+                            <w:lang w:val="en-US"/>
+                          </w:rPr>
+                          <m:t xml:space="preserve">, </m:t>
+                        </m:r>
+                        <m:sSub>
+                          <m:sSubPr>
+                            <m:ctrlPr>
+                              <w:rPr>
+                                <w:rFonts w:ascii="Cambria Math" w:hAnsi="Cambria Math"/>
+                                <w:b w:val="0"/>
+                                <w:bCs w:val="0"/>
+                                <w:i/>
+                                <w:color w:val="000000" w:themeColor="text1"/>
+                                <w:lang w:val="en-US"/>
+                              </w:rPr>
+                            </m:ctrlPr>
+                          </m:sSubPr>
+                          <m:e>
+                            <m:r>
+                              <m:rPr>
+                                <m:sty m:val="bi"/>
+                              </m:rPr>
+                              <w:rPr>
+                                <w:rFonts w:ascii="Cambria Math" w:hAnsi="Cambria Math"/>
+                                <w:color w:val="000000" w:themeColor="text1"/>
+                                <w:lang w:val="en-US"/>
+                              </w:rPr>
+                              <m:t>e</m:t>
+                            </m:r>
+                          </m:e>
+                          <m:sub>
+                            <m:r>
+                              <m:rPr>
+                                <m:sty m:val="bi"/>
+                              </m:rPr>
+                              <w:rPr>
+                                <w:rFonts w:ascii="Cambria Math" w:hAnsi="Cambria Math"/>
+                                <w:color w:val="000000" w:themeColor="text1"/>
+                                <w:lang w:val="en-US"/>
+                              </w:rPr>
+                              <m:t>3</m:t>
+                            </m:r>
+                          </m:sub>
+                        </m:sSub>
+                        <m:r>
+                          <m:rPr>
+                            <m:sty m:val="bi"/>
+                          </m:rPr>
+                          <w:rPr>
+                            <w:rFonts w:ascii="Cambria Math" w:hAnsi="Cambria Math"/>
+                            <w:color w:val="000000" w:themeColor="text1"/>
+                            <w:lang w:val="en-US"/>
+                          </w:rPr>
+                          <m:t>,…,</m:t>
+                        </m:r>
+                        <m:sSub>
+                          <m:sSubPr>
+                            <m:ctrlPr>
+                              <w:rPr>
+                                <w:rFonts w:ascii="Cambria Math" w:hAnsi="Cambria Math"/>
+                                <w:b w:val="0"/>
+                                <w:bCs w:val="0"/>
+                                <w:i/>
+                                <w:color w:val="000000" w:themeColor="text1"/>
+                                <w:lang w:val="en-US"/>
+                              </w:rPr>
+                            </m:ctrlPr>
+                          </m:sSubPr>
+                          <m:e>
+                            <m:r>
+                              <m:rPr>
+                                <m:sty m:val="bi"/>
+                              </m:rPr>
+                              <w:rPr>
+                                <w:rFonts w:ascii="Cambria Math" w:hAnsi="Cambria Math"/>
+                                <w:color w:val="000000" w:themeColor="text1"/>
+                                <w:lang w:val="en-US"/>
+                              </w:rPr>
+                              <m:t>e</m:t>
+                            </m:r>
+                          </m:e>
+                          <m:sub>
+                            <m:r>
+                              <m:rPr>
+                                <m:sty m:val="bi"/>
+                              </m:rPr>
+                              <w:rPr>
+                                <w:rFonts w:ascii="Cambria Math" w:hAnsi="Cambria Math"/>
+                                <w:color w:val="000000" w:themeColor="text1"/>
+                                <w:lang w:val="en-US"/>
+                              </w:rPr>
+                              <m:t>n-1</m:t>
+                            </m:r>
+                          </m:sub>
+                        </m:sSub>
+                        <m:r>
+                          <m:rPr>
+                            <m:sty m:val="bi"/>
+                          </m:rPr>
+                          <w:rPr>
+                            <w:rFonts w:ascii="Cambria Math" w:hAnsi="Cambria Math"/>
+                            <w:color w:val="000000" w:themeColor="text1"/>
+                            <w:lang w:val="en-US"/>
+                          </w:rPr>
+                          <m:t>,</m:t>
+                        </m:r>
+                        <m:sSub>
+                          <m:sSubPr>
+                            <m:ctrlPr>
+                              <w:rPr>
+                                <w:rFonts w:ascii="Cambria Math" w:hAnsi="Cambria Math"/>
+                                <w:b w:val="0"/>
+                                <w:bCs w:val="0"/>
+                                <w:i/>
+                                <w:color w:val="000000" w:themeColor="text1"/>
+                                <w:lang w:val="en-US"/>
+                              </w:rPr>
+                            </m:ctrlPr>
+                          </m:sSubPr>
+                          <m:e>
+                            <m:r>
+                              <m:rPr>
+                                <m:sty m:val="bi"/>
+                              </m:rPr>
+                              <w:rPr>
+                                <w:rFonts w:ascii="Cambria Math" w:hAnsi="Cambria Math"/>
+                                <w:color w:val="000000" w:themeColor="text1"/>
+                                <w:lang w:val="en-US"/>
+                              </w:rPr>
+                              <m:t>e</m:t>
+                            </m:r>
+                          </m:e>
+                          <m:sub>
+                            <m:r>
+                              <m:rPr>
+                                <m:sty m:val="bi"/>
+                              </m:rPr>
+                              <w:rPr>
+                                <w:rFonts w:ascii="Cambria Math" w:hAnsi="Cambria Math"/>
+                                <w:color w:val="000000" w:themeColor="text1"/>
+                                <w:lang w:val="en-US"/>
+                              </w:rPr>
+                              <m:t>n</m:t>
+                            </m:r>
+                          </m:sub>
+                        </m:sSub>
+                        <m:r>
+                          <m:rPr>
+                            <m:sty m:val="bi"/>
+                          </m:rPr>
+                          <w:rPr>
+                            <w:rFonts w:ascii="Cambria Math" w:hAnsi="Cambria Math"/>
+                            <w:color w:val="000000" w:themeColor="text1"/>
+                            <w:lang w:val="en-US"/>
+                          </w:rPr>
+                          <m:t>,</m:t>
+                        </m:r>
+                        <m:sSub>
+                          <m:sSubPr>
+                            <m:ctrlPr>
+                              <w:rPr>
+                                <w:rFonts w:ascii="Cambria Math" w:hAnsi="Cambria Math"/>
+                                <w:b w:val="0"/>
+                                <w:bCs w:val="0"/>
+                                <w:i/>
+                                <w:color w:val="000000" w:themeColor="text1"/>
+                                <w:lang w:val="en-US"/>
+                              </w:rPr>
+                            </m:ctrlPr>
+                          </m:sSubPr>
+                          <m:e>
+                            <m:r>
+                              <m:rPr>
+                                <m:sty m:val="bi"/>
+                              </m:rPr>
+                              <w:rPr>
+                                <w:rFonts w:ascii="Cambria Math" w:hAnsi="Cambria Math"/>
+                                <w:color w:val="000000" w:themeColor="text1"/>
+                                <w:lang w:val="en-US"/>
+                              </w:rPr>
+                              <m:t>e</m:t>
+                            </m:r>
+                          </m:e>
+                          <m:sub>
+                            <m:r>
+                              <m:rPr>
+                                <m:sty m:val="bi"/>
+                              </m:rPr>
+                              <w:rPr>
+                                <w:rFonts w:ascii="Cambria Math" w:hAnsi="Cambria Math"/>
+                                <w:color w:val="000000" w:themeColor="text1"/>
+                                <w:lang w:val="en-US"/>
+                              </w:rPr>
+                              <m:t>n+1</m:t>
+                            </m:r>
+                          </m:sub>
+                        </m:sSub>
+                        <m:r>
+                          <m:rPr>
+                            <m:sty m:val="bi"/>
+                          </m:rPr>
+                          <w:rPr>
+                            <w:rFonts w:ascii="Cambria Math" w:hAnsi="Cambria Math"/>
+                            <w:color w:val="000000" w:themeColor="text1"/>
+                            <w:lang w:val="en-US"/>
+                          </w:rPr>
+                          <m:t>&gt; ∧</m:t>
+                        </m:r>
+                        <m:r>
+                          <m:rPr>
+                            <m:sty m:val="bi"/>
+                          </m:rPr>
+                          <w:rPr>
+                            <w:rFonts w:ascii="Cambria Math" w:hAnsi="Cambria Math"/>
+                            <w:color w:val="000000" w:themeColor="text1"/>
+                            <w:lang w:val="en-US"/>
+                          </w:rPr>
+                          <m:t>e</m:t>
+                        </m:r>
+                      </m:e>
+                    </m:d>
                     <m:r>
                       <m:rPr>
                         <m:sty m:val="bi"/>
@@ -3367,10 +4882,10 @@
                         <w:color w:val="000000" w:themeColor="text1"/>
                         <w:lang w:val="en-US"/>
                       </w:rPr>
-                      <m:t xml:space="preserve">, </m:t>
+                      <m:t>∨</m:t>
                     </m:r>
-                    <m:sSub>
-                      <m:sSubPr>
+                    <m:d>
+                      <m:dPr>
                         <m:ctrlPr>
                           <w:rPr>
                             <w:rFonts w:ascii="Cambria Math" w:hAnsi="Cambria Math"/>
@@ -3381,7 +4896,7 @@
                             <w:lang w:val="en-US"/>
                           </w:rPr>
                         </m:ctrlPr>
-                      </m:sSubPr>
+                      </m:dPr>
                       <m:e>
                         <m:r>
                           <m:rPr>
@@ -3392,10 +4907,8 @@
                             <w:color w:val="000000" w:themeColor="text1"/>
                             <w:lang w:val="en-US"/>
                           </w:rPr>
-                          <m:t>e</m:t>
+                          <m:t>t=∅</m:t>
                         </m:r>
-                      </m:e>
-                      <m:sub>
                         <m:r>
                           <m:rPr>
                             <m:sty m:val="bi"/>
@@ -3405,123 +4918,10 @@
                             <w:color w:val="000000" w:themeColor="text1"/>
                             <w:lang w:val="en-US"/>
                           </w:rPr>
-                          <m:t>2</m:t>
-                        </m:r>
-                      </m:sub>
-                    </m:sSub>
-                    <m:r>
-                      <m:rPr>
-                        <m:sty m:val="bi"/>
-                      </m:rPr>
-                      <w:rPr>
-                        <w:rFonts w:ascii="Cambria Math" w:hAnsi="Cambria Math"/>
-                        <w:color w:val="000000" w:themeColor="text1"/>
-                        <w:lang w:val="en-US"/>
-                      </w:rPr>
-                      <m:t xml:space="preserve">, </m:t>
-                    </m:r>
-                    <m:sSub>
-                      <m:sSubPr>
-                        <m:ctrlPr>
-                          <w:rPr>
-                            <w:rFonts w:ascii="Cambria Math" w:hAnsi="Cambria Math"/>
-                            <w:b w:val="0"/>
-                            <w:bCs w:val="0"/>
-                            <w:i/>
-                            <w:color w:val="000000" w:themeColor="text1"/>
-                            <w:lang w:val="en-US"/>
-                          </w:rPr>
-                        </m:ctrlPr>
-                      </m:sSubPr>
-                      <m:e>
-                        <m:r>
-                          <m:rPr>
-                            <m:sty m:val="bi"/>
-                          </m:rPr>
-                          <w:rPr>
-                            <w:rFonts w:ascii="Cambria Math" w:hAnsi="Cambria Math"/>
-                            <w:color w:val="000000" w:themeColor="text1"/>
-                            <w:lang w:val="en-US"/>
-                          </w:rPr>
-                          <m:t>e</m:t>
+                          <m:t>∧e</m:t>
                         </m:r>
                       </m:e>
-                      <m:sub>
-                        <m:r>
-                          <m:rPr>
-                            <m:sty m:val="bi"/>
-                          </m:rPr>
-                          <w:rPr>
-                            <w:rFonts w:ascii="Cambria Math" w:hAnsi="Cambria Math"/>
-                            <w:color w:val="000000" w:themeColor="text1"/>
-                            <w:lang w:val="en-US"/>
-                          </w:rPr>
-                          <m:t>3</m:t>
-                        </m:r>
-                      </m:sub>
-                    </m:sSub>
-                    <m:r>
-                      <m:rPr>
-                        <m:sty m:val="bi"/>
-                      </m:rPr>
-                      <w:rPr>
-                        <w:rFonts w:ascii="Cambria Math" w:hAnsi="Cambria Math"/>
-                        <w:color w:val="000000" w:themeColor="text1"/>
-                        <w:lang w:val="en-US"/>
-                      </w:rPr>
-                      <m:t>,…,</m:t>
-                    </m:r>
-                    <m:sSub>
-                      <m:sSubPr>
-                        <m:ctrlPr>
-                          <w:rPr>
-                            <w:rFonts w:ascii="Cambria Math" w:hAnsi="Cambria Math"/>
-                            <w:b w:val="0"/>
-                            <w:bCs w:val="0"/>
-                            <w:i/>
-                            <w:color w:val="000000" w:themeColor="text1"/>
-                            <w:lang w:val="en-US"/>
-                          </w:rPr>
-                        </m:ctrlPr>
-                      </m:sSubPr>
-                      <m:e>
-                        <m:r>
-                          <m:rPr>
-                            <m:sty m:val="bi"/>
-                          </m:rPr>
-                          <w:rPr>
-                            <w:rFonts w:ascii="Cambria Math" w:hAnsi="Cambria Math"/>
-                            <w:color w:val="000000" w:themeColor="text1"/>
-                            <w:lang w:val="en-US"/>
-                          </w:rPr>
-                          <m:t>e</m:t>
-                        </m:r>
-                      </m:e>
-                      <m:sub>
-                        <m:r>
-                          <m:rPr>
-                            <m:sty m:val="bi"/>
-                          </m:rPr>
-                          <w:rPr>
-                            <w:rFonts w:ascii="Cambria Math" w:hAnsi="Cambria Math"/>
-                            <w:color w:val="000000" w:themeColor="text1"/>
-                            <w:lang w:val="en-US"/>
-                          </w:rPr>
-                          <m:t>n</m:t>
-                        </m:r>
-                      </m:sub>
-                    </m:sSub>
-                    <m:r>
-                      <m:rPr>
-                        <m:sty m:val="bi"/>
-                      </m:rPr>
-                      <w:rPr>
-                        <w:rFonts w:ascii="Cambria Math" w:hAnsi="Cambria Math"/>
-                        <w:color w:val="000000" w:themeColor="text1"/>
-                        <w:lang w:val="en-US"/>
-                      </w:rPr>
-                      <m:t>&gt;and element e or s=∅ and element e</m:t>
-                    </m:r>
+                    </m:d>
                   </m:e>
                 </m:d>
               </m:oMath>
@@ -3532,23 +4932,36 @@
               <w:jc w:val="center"/>
               <w:rPr>
                 <w:rFonts w:eastAsiaTheme="minorEastAsia"/>
+                <w:noProof/>
+                <w:color w:val="000000" w:themeColor="text1"/>
+                <w:lang w:val="en-US"/>
+              </w:rPr>
+            </w:pPr>
+          </w:p>
+          <w:p>
+            <w:pPr>
+              <w:jc w:val="center"/>
+              <w:rPr>
+                <w:rFonts w:eastAsiaTheme="minorEastAsia"/>
+                <w:color w:val="000000" w:themeColor="text1"/>
+                <w:lang w:val="en-US"/>
+              </w:rPr>
+            </w:pPr>
+            <w:r>
+              <w:rPr>
+                <w:rFonts w:eastAsiaTheme="minorEastAsia"/>
                 <w:b w:val="0"/>
                 <w:bCs w:val="0"/>
-                <w:color w:val="000000" w:themeColor="text1"/>
-                <w:lang w:val="en-US"/>
-              </w:rPr>
-            </w:pPr>
-            <w:r>
-              <w:rPr>
                 <w:noProof/>
                 <w:color w:val="000000" w:themeColor="text1"/>
                 <w:lang w:val="en-US"/>
               </w:rPr>
+              <w:lastRenderedPageBreak/>
               <w:drawing>
-                <wp:inline distT="0" distB="0" distL="0" distR="0" wp14:anchorId="0DF5B177" wp14:editId="25A5EA17">
-                  <wp:extent cx="339090" cy="914400"/>
-                  <wp:effectExtent l="0" t="0" r="3810" b="0"/>
-                  <wp:docPr id="7" name="Imagen 7" descr="Tabla&#10;&#10;Descripción generada automáticamente"/>
+                <wp:inline distT="0" distB="0" distL="0" distR="0" wp14:anchorId="59BA2DCE" wp14:editId="1513D555">
+                  <wp:extent cx="1225214" cy="1266825"/>
+                  <wp:effectExtent l="0" t="0" r="0" b="0"/>
+                  <wp:docPr id="6" name="Picture 6"/>
                   <wp:cNvGraphicFramePr>
                     <a:graphicFrameLocks xmlns:a="http://schemas.openxmlformats.org/drawingml/2006/main" noChangeAspect="1"/>
                   </wp:cNvGraphicFramePr>
@@ -3556,28 +4969,31 @@
                     <a:graphicData uri="http://schemas.openxmlformats.org/drawingml/2006/picture">
                       <pic:pic xmlns:pic="http://schemas.openxmlformats.org/drawingml/2006/picture">
                         <pic:nvPicPr>
-                          <pic:cNvPr id="7" name="Imagen 7" descr="Tabla&#10;&#10;Descripción generada automáticamente"/>
-                          <pic:cNvPicPr/>
+                          <pic:cNvPr id="0" name="Picture 40"/>
+                          <pic:cNvPicPr>
+                            <a:picLocks noChangeAspect="1" noChangeArrowheads="1"/>
+                          </pic:cNvPicPr>
                         </pic:nvPicPr>
                         <pic:blipFill rotWithShape="1">
-                          <a:blip r:embed="rId12" cstate="print">
+                          <a:blip r:embed="rId11" cstate="print">
                             <a:extLst>
                               <a:ext uri="{28A0092B-C50C-407E-A947-70E740481C1C}">
                                 <a14:useLocalDpi xmlns:a14="http://schemas.microsoft.com/office/drawing/2010/main" val="0"/>
                               </a:ext>
                             </a:extLst>
                           </a:blip>
-                          <a:srcRect r="54677"/>
+                          <a:srcRect l="4167" r="70353"/>
                           <a:stretch/>
                         </pic:blipFill>
                         <pic:spPr bwMode="auto">
                           <a:xfrm>
                             <a:off x="0" y="0"/>
-                            <a:ext cx="339090" cy="914400"/>
+                            <a:ext cx="1227789" cy="1269487"/>
                           </a:xfrm>
                           <a:prstGeom prst="rect">
                             <a:avLst/>
                           </a:prstGeom>
+                          <a:noFill/>
                           <a:ln>
                             <a:noFill/>
                           </a:ln>
@@ -3601,19 +5017,22 @@
                 <w:color w:val="000000" w:themeColor="text1"/>
                 <w:lang w:val="en-US"/>
               </w:rPr>
-              <w:t xml:space="preserve">or </w:t>
+              <w:t>or</w:t>
             </w:r>
             <w:r>
               <w:rPr>
+                <w:rFonts w:eastAsiaTheme="minorEastAsia"/>
+                <w:b w:val="0"/>
+                <w:bCs w:val="0"/>
                 <w:noProof/>
                 <w:color w:val="000000" w:themeColor="text1"/>
                 <w:lang w:val="en-US"/>
               </w:rPr>
               <w:drawing>
-                <wp:inline distT="0" distB="0" distL="0" distR="0" wp14:anchorId="438264CD" wp14:editId="7C61E9E8">
-                  <wp:extent cx="343535" cy="883285"/>
+                <wp:inline distT="0" distB="0" distL="0" distR="0" wp14:anchorId="605E60DD" wp14:editId="5D2FF4B2">
+                  <wp:extent cx="514350" cy="514350"/>
                   <wp:effectExtent l="0" t="0" r="0" b="0"/>
-                  <wp:docPr id="8" name="Imagen 8" descr="Imagen que contiene biombo, edificio, ventana, espejo&#10;&#10;Descripción generada automáticamente"/>
+                  <wp:docPr id="11" name="Picture 11"/>
                   <wp:cNvGraphicFramePr>
                     <a:graphicFrameLocks xmlns:a="http://schemas.openxmlformats.org/drawingml/2006/main" noChangeAspect="1"/>
                   </wp:cNvGraphicFramePr>
@@ -3621,29 +5040,33 @@
                     <a:graphicData uri="http://schemas.openxmlformats.org/drawingml/2006/picture">
                       <pic:pic xmlns:pic="http://schemas.openxmlformats.org/drawingml/2006/picture">
                         <pic:nvPicPr>
-                          <pic:cNvPr id="8" name="Imagen 8" descr="Imagen que contiene biombo, edificio, ventana, espejo&#10;&#10;Descripción generada automáticamente"/>
-                          <pic:cNvPicPr/>
+                          <pic:cNvPr id="0" name="Picture 41"/>
+                          <pic:cNvPicPr>
+                            <a:picLocks noChangeAspect="1" noChangeArrowheads="1"/>
+                          </pic:cNvPicPr>
                         </pic:nvPicPr>
                         <pic:blipFill>
-                          <a:blip r:embed="rId13" cstate="print">
+                          <a:blip r:embed="rId10">
                             <a:extLst>
                               <a:ext uri="{28A0092B-C50C-407E-A947-70E740481C1C}">
                                 <a14:useLocalDpi xmlns:a14="http://schemas.microsoft.com/office/drawing/2010/main" val="0"/>
                               </a:ext>
                             </a:extLst>
                           </a:blip>
+                          <a:srcRect/>
                           <a:stretch>
                             <a:fillRect/>
                           </a:stretch>
                         </pic:blipFill>
-                        <pic:spPr>
+                        <pic:spPr bwMode="auto">
                           <a:xfrm>
                             <a:off x="0" y="0"/>
-                            <a:ext cx="343535" cy="883285"/>
+                            <a:ext cx="520774" cy="520774"/>
                           </a:xfrm>
                           <a:prstGeom prst="rect">
                             <a:avLst/>
                           </a:prstGeom>
+                          <a:noFill/>
                         </pic:spPr>
                       </pic:pic>
                     </a:graphicData>
@@ -3666,8 +5089,6 @@
               <w:jc w:val="center"/>
               <w:rPr>
                 <w:rFonts w:eastAsiaTheme="minorEastAsia"/>
-                <w:b w:val="0"/>
-                <w:bCs w:val="0"/>
                 <w:color w:val="000000" w:themeColor="text1"/>
                 <w:lang w:val="en-US"/>
               </w:rPr>
@@ -3697,21 +5118,107 @@
                         <w:color w:val="000000" w:themeColor="text1"/>
                         <w:lang w:val="en-US"/>
                       </w:rPr>
-                      <m:t>post:  Stack s= &lt;</m:t>
+                      <m:t>post:</m:t>
                     </m:r>
-                    <m:sSub>
-                      <m:sSubPr>
+                    <m:d>
+                      <m:dPr>
+                        <m:begChr m:val="["/>
+                        <m:endChr m:val="]"/>
                         <m:ctrlPr>
                           <w:rPr>
                             <w:rFonts w:ascii="Cambria Math" w:hAnsi="Cambria Math"/>
-                            <w:b w:val="0"/>
-                            <w:bCs w:val="0"/>
                             <w:i/>
                             <w:color w:val="000000" w:themeColor="text1"/>
                             <w:lang w:val="en-US"/>
                           </w:rPr>
                         </m:ctrlPr>
-                      </m:sSubPr>
+                      </m:dPr>
+                      <m:e>
+                        <m:d>
+                          <m:dPr>
+                            <m:ctrlPr>
+                              <w:rPr>
+                                <w:rFonts w:ascii="Cambria Math" w:hAnsi="Cambria Math"/>
+                                <w:i/>
+                                <w:color w:val="000000" w:themeColor="text1"/>
+                                <w:lang w:val="en-US"/>
+                              </w:rPr>
+                            </m:ctrlPr>
+                          </m:dPr>
+                          <m:e>
+                            <m:r>
+                              <m:rPr>
+                                <m:sty m:val="bi"/>
+                              </m:rPr>
+                              <w:rPr>
+                                <w:rFonts w:ascii="Cambria Math" w:eastAsiaTheme="minorEastAsia" w:hAnsi="Cambria Math"/>
+                                <w:color w:val="000000" w:themeColor="text1"/>
+                                <w:lang w:val="en-US"/>
+                              </w:rPr>
+                              <m:t>t=t∧x=e</m:t>
+                            </m:r>
+                          </m:e>
+                        </m:d>
+                        <m:r>
+                          <m:rPr>
+                            <m:sty m:val="bi"/>
+                          </m:rPr>
+                          <w:rPr>
+                            <w:rFonts w:ascii="Cambria Math" w:hAnsi="Cambria Math"/>
+                            <w:color w:val="000000" w:themeColor="text1"/>
+                            <w:lang w:val="en-US"/>
+                          </w:rPr>
+                          <m:t>∧</m:t>
+                        </m:r>
+                        <m:d>
+                          <m:dPr>
+                            <m:ctrlPr>
+                              <w:rPr>
+                                <w:rFonts w:ascii="Cambria Math" w:hAnsi="Cambria Math"/>
+                                <w:i/>
+                                <w:color w:val="000000" w:themeColor="text1"/>
+                                <w:lang w:val="en-US"/>
+                              </w:rPr>
+                            </m:ctrlPr>
+                          </m:dPr>
+                          <m:e>
+                            <m:r>
+                              <m:rPr>
+                                <m:sty m:val="bi"/>
+                              </m:rPr>
+                              <w:rPr>
+                                <w:rFonts w:ascii="Cambria Math" w:hAnsi="Cambria Math"/>
+                                <w:color w:val="000000" w:themeColor="text1"/>
+                                <w:lang w:val="en-US"/>
+                              </w:rPr>
+                              <m:t>e∋t</m:t>
+                            </m:r>
+                          </m:e>
+                        </m:d>
+                      </m:e>
+                    </m:d>
+                    <m:r>
+                      <m:rPr>
+                        <m:sty m:val="bi"/>
+                      </m:rPr>
+                      <w:rPr>
+                        <w:rFonts w:ascii="Cambria Math" w:hAnsi="Cambria Math"/>
+                        <w:color w:val="000000" w:themeColor="text1"/>
+                        <w:lang w:val="en-US"/>
+                      </w:rPr>
+                      <m:t>∨</m:t>
+                    </m:r>
+                    <m:d>
+                      <m:dPr>
+                        <m:ctrlPr>
+                          <w:rPr>
+                            <w:rFonts w:ascii="Cambria Math" w:hAnsi="Cambria Math"/>
+                            <w:i/>
+                            <w:color w:val="000000" w:themeColor="text1"/>
+                            <w:lang w:val="en-US"/>
+                          </w:rPr>
+                        </m:ctrlPr>
+                      </m:dPr>
                       <m:e>
                         <m:r>
                           <m:rPr>
@@ -3722,187 +5229,10 @@
                             <w:color w:val="000000" w:themeColor="text1"/>
                             <w:lang w:val="en-US"/>
                           </w:rPr>
-                          <m:t>e</m:t>
+                          <m:t>x=∅</m:t>
                         </m:r>
                       </m:e>
-                      <m:sub>
-                        <m:r>
-                          <m:rPr>
-                            <m:sty m:val="bi"/>
-                          </m:rPr>
-                          <w:rPr>
-                            <w:rFonts w:ascii="Cambria Math" w:hAnsi="Cambria Math"/>
-                            <w:color w:val="000000" w:themeColor="text1"/>
-                            <w:lang w:val="en-US"/>
-                          </w:rPr>
-                          <m:t>1</m:t>
-                        </m:r>
-                      </m:sub>
-                    </m:sSub>
-                    <m:r>
-                      <m:rPr>
-                        <m:sty m:val="bi"/>
-                      </m:rPr>
-                      <w:rPr>
-                        <w:rFonts w:ascii="Cambria Math" w:hAnsi="Cambria Math"/>
-                        <w:color w:val="000000" w:themeColor="text1"/>
-                        <w:lang w:val="en-US"/>
-                      </w:rPr>
-                      <m:t xml:space="preserve">, </m:t>
-                    </m:r>
-                    <m:sSub>
-                      <m:sSubPr>
-                        <m:ctrlPr>
-                          <w:rPr>
-                            <w:rFonts w:ascii="Cambria Math" w:hAnsi="Cambria Math"/>
-                            <w:b w:val="0"/>
-                            <w:bCs w:val="0"/>
-                            <w:i/>
-                            <w:color w:val="000000" w:themeColor="text1"/>
-                            <w:lang w:val="en-US"/>
-                          </w:rPr>
-                        </m:ctrlPr>
-                      </m:sSubPr>
-                      <m:e>
-                        <m:r>
-                          <m:rPr>
-                            <m:sty m:val="bi"/>
-                          </m:rPr>
-                          <w:rPr>
-                            <w:rFonts w:ascii="Cambria Math" w:hAnsi="Cambria Math"/>
-                            <w:color w:val="000000" w:themeColor="text1"/>
-                            <w:lang w:val="en-US"/>
-                          </w:rPr>
-                          <m:t>e</m:t>
-                        </m:r>
-                      </m:e>
-                      <m:sub>
-                        <m:r>
-                          <m:rPr>
-                            <m:sty m:val="bi"/>
-                          </m:rPr>
-                          <w:rPr>
-                            <w:rFonts w:ascii="Cambria Math" w:hAnsi="Cambria Math"/>
-                            <w:color w:val="000000" w:themeColor="text1"/>
-                            <w:lang w:val="en-US"/>
-                          </w:rPr>
-                          <m:t>2</m:t>
-                        </m:r>
-                      </m:sub>
-                    </m:sSub>
-                    <m:r>
-                      <m:rPr>
-                        <m:sty m:val="bi"/>
-                      </m:rPr>
-                      <w:rPr>
-                        <w:rFonts w:ascii="Cambria Math" w:hAnsi="Cambria Math"/>
-                        <w:color w:val="000000" w:themeColor="text1"/>
-                        <w:lang w:val="en-US"/>
-                      </w:rPr>
-                      <m:t xml:space="preserve">, </m:t>
-                    </m:r>
-                    <m:sSub>
-                      <m:sSubPr>
-                        <m:ctrlPr>
-                          <w:rPr>
-                            <w:rFonts w:ascii="Cambria Math" w:hAnsi="Cambria Math"/>
-                            <w:b w:val="0"/>
-                            <w:bCs w:val="0"/>
-                            <w:i/>
-                            <w:color w:val="000000" w:themeColor="text1"/>
-                            <w:lang w:val="en-US"/>
-                          </w:rPr>
-                        </m:ctrlPr>
-                      </m:sSubPr>
-                      <m:e>
-                        <m:r>
-                          <m:rPr>
-                            <m:sty m:val="bi"/>
-                          </m:rPr>
-                          <w:rPr>
-                            <w:rFonts w:ascii="Cambria Math" w:hAnsi="Cambria Math"/>
-                            <w:color w:val="000000" w:themeColor="text1"/>
-                            <w:lang w:val="en-US"/>
-                          </w:rPr>
-                          <m:t>e</m:t>
-                        </m:r>
-                      </m:e>
-                      <m:sub>
-                        <m:r>
-                          <m:rPr>
-                            <m:sty m:val="bi"/>
-                          </m:rPr>
-                          <w:rPr>
-                            <w:rFonts w:ascii="Cambria Math" w:hAnsi="Cambria Math"/>
-                            <w:color w:val="000000" w:themeColor="text1"/>
-                            <w:lang w:val="en-US"/>
-                          </w:rPr>
-                          <m:t>3</m:t>
-                        </m:r>
-                      </m:sub>
-                    </m:sSub>
-                    <m:r>
-                      <m:rPr>
-                        <m:sty m:val="bi"/>
-                      </m:rPr>
-                      <w:rPr>
-                        <w:rFonts w:ascii="Cambria Math" w:hAnsi="Cambria Math"/>
-                        <w:color w:val="000000" w:themeColor="text1"/>
-                        <w:lang w:val="en-US"/>
-                      </w:rPr>
-                      <m:t>,…,</m:t>
-                    </m:r>
-                    <m:sSub>
-                      <m:sSubPr>
-                        <m:ctrlPr>
-                          <w:rPr>
-                            <w:rFonts w:ascii="Cambria Math" w:hAnsi="Cambria Math"/>
-                            <w:b w:val="0"/>
-                            <w:bCs w:val="0"/>
-                            <w:i/>
-                            <w:color w:val="000000" w:themeColor="text1"/>
-                            <w:lang w:val="en-US"/>
-                          </w:rPr>
-                        </m:ctrlPr>
-                      </m:sSubPr>
-                      <m:e>
-                        <m:r>
-                          <m:rPr>
-                            <m:sty m:val="bi"/>
-                          </m:rPr>
-                          <w:rPr>
-                            <w:rFonts w:ascii="Cambria Math" w:hAnsi="Cambria Math"/>
-                            <w:color w:val="000000" w:themeColor="text1"/>
-                            <w:lang w:val="en-US"/>
-                          </w:rPr>
-                          <m:t>e</m:t>
-                        </m:r>
-                      </m:e>
-                      <m:sub>
-                        <m:r>
-                          <m:rPr>
-                            <m:sty m:val="bi"/>
-                          </m:rPr>
-                          <w:rPr>
-                            <w:rFonts w:ascii="Cambria Math" w:hAnsi="Cambria Math"/>
-                            <w:color w:val="000000" w:themeColor="text1"/>
-                            <w:lang w:val="en-US"/>
-                          </w:rPr>
-                          <m:t>n</m:t>
-                        </m:r>
-                      </m:sub>
-                    </m:sSub>
-                    <m:r>
-                      <m:rPr>
-                        <m:sty m:val="bi"/>
-                      </m:rPr>
-                      <w:rPr>
-                        <w:rFonts w:ascii="Cambria Math" w:hAnsi="Cambria Math"/>
-                        <w:color w:val="000000" w:themeColor="text1"/>
-                        <w:lang w:val="en-US"/>
-                      </w:rPr>
-                      <m:t>,e&gt;or s=&lt;e&gt;</m:t>
-                    </m:r>
+                    </m:d>
                   </m:e>
                 </m:d>
               </m:oMath>
@@ -3912,60 +5242,77 @@
             <w:pPr>
               <w:jc w:val="center"/>
               <w:rPr>
+                <w:color w:val="000000" w:themeColor="text1"/>
+                <w:lang w:val="en-US"/>
+              </w:rPr>
+            </w:pPr>
+            <w:r>
+              <w:rPr>
+                <w:noProof/>
+                <w:color w:val="000000" w:themeColor="text1"/>
+                <w:lang w:val="en-US"/>
+              </w:rPr>
+            </w:r>
+            <w:r>
+              <w:rPr>
                 <w:b w:val="0"/>
                 <w:bCs w:val="0"/>
                 <w:color w:val="000000" w:themeColor="text1"/>
                 <w:lang w:val="en-US"/>
               </w:rPr>
-            </w:pPr>
-            <w:r>
-              <w:rPr>
-                <w:noProof/>
-                <w:color w:val="000000" w:themeColor="text1"/>
-                <w:lang w:val="en-US"/>
-              </w:rPr>
-              <w:lastRenderedPageBreak/>
-              <w:drawing>
-                <wp:inline distT="0" distB="0" distL="0" distR="0" wp14:anchorId="1C6A11E7" wp14:editId="2C3D9BD8">
-                  <wp:extent cx="1067435" cy="1115060"/>
-                  <wp:effectExtent l="0" t="0" r="0" b="8890"/>
-                  <wp:docPr id="9" name="Imagen 9" descr="Diagrama&#10;&#10;Descripción generada automáticamente"/>
-                  <wp:cNvGraphicFramePr>
-                    <a:graphicFrameLocks xmlns:a="http://schemas.openxmlformats.org/drawingml/2006/main" noChangeAspect="1"/>
-                  </wp:cNvGraphicFramePr>
-                  <a:graphic xmlns:a="http://schemas.openxmlformats.org/drawingml/2006/main">
-                    <a:graphicData uri="http://schemas.openxmlformats.org/drawingml/2006/picture">
-                      <pic:pic xmlns:pic="http://schemas.openxmlformats.org/drawingml/2006/picture">
-                        <pic:nvPicPr>
-                          <pic:cNvPr id="9" name="Imagen 9" descr="Diagrama&#10;&#10;Descripción generada automáticamente"/>
-                          <pic:cNvPicPr/>
-                        </pic:nvPicPr>
-                        <pic:blipFill>
-                          <a:blip r:embed="rId14" cstate="print">
-                            <a:extLst>
-                              <a:ext uri="{28A0092B-C50C-407E-A947-70E740481C1C}">
-                                <a14:useLocalDpi xmlns:a14="http://schemas.microsoft.com/office/drawing/2010/main" val="0"/>
-                              </a:ext>
-                            </a:extLst>
-                          </a:blip>
-                          <a:stretch>
-                            <a:fillRect/>
-                          </a:stretch>
-                        </pic:blipFill>
-                        <pic:spPr>
-                          <a:xfrm>
-                            <a:off x="0" y="0"/>
-                            <a:ext cx="1067435" cy="1115060"/>
-                          </a:xfrm>
-                          <a:prstGeom prst="rect">
-                            <a:avLst/>
-                          </a:prstGeom>
-                        </pic:spPr>
-                      </pic:pic>
-                    </a:graphicData>
-                  </a:graphic>
-                </wp:inline>
-              </w:drawing>
+              <w:pict w14:anchorId="39C27251">
+                <v:group id="_x0000_s1081" editas="canvas" style="width:63.15pt;height:53.1pt;mso-position-horizontal-relative:char;mso-position-vertical-relative:line" coordorigin="2524,791" coordsize="1056,888">
+                  <o:lock v:ext="edit" aspectratio="t"/>
+                  <v:shape id="_x0000_s1082" type="#_x0000_t75" style="position:absolute;left:2524;top:791;width:1056;height:888" o:preferrelative="f">
+                    <v:fill o:detectmouseclick="t"/>
+                    <v:path o:extrusionok="t" o:connecttype="none"/>
+                    <o:lock v:ext="edit" text="t"/>
+                  </v:shape>
+                  <v:oval id="_x0000_s1083" style="position:absolute;left:3029;top:1016;width:465;height:465">
+                    <v:textbox style="mso-next-textbox:#_x0000_s1083">
+                      <w:txbxContent>
+                        <w:p>
+                          <w:pPr>
+                            <w:ind w:firstLine="0"/>
+                            <w:jc w:val="center"/>
+                            <w:rPr>
+                              <w:sz w:val="20"/>
+                              <w:szCs w:val="20"/>
+                            </w:rPr>
+                          </w:pPr>
+                          <w:r>
+                            <w:rPr>
+                              <w:sz w:val="20"/>
+                              <w:szCs w:val="20"/>
+                            </w:rPr>
+                            <w:t>e</w:t>
+                          </w:r>
+                        </w:p>
+                      </w:txbxContent>
+                    </v:textbox>
+                  </v:oval>
+                  <v:shape id="_x0000_s1084" type="#_x0000_t32" style="position:absolute;left:2787;top:1248;width:242;height:1;flip:y" o:connectortype="straight">
+                    <v:stroke endarrow="block"/>
+                  </v:shape>
+                  <v:shape id="_x0000_s1085" type="#_x0000_t202" style="position:absolute;left:2524;top:1070;width:263;height:358" filled="f" stroked="f">
+                    <v:textbox style="mso-next-textbox:#_x0000_s1085">
+                      <w:txbxContent>
+                        <w:p>
+                          <w:pPr>
+                            <w:ind w:firstLine="0"/>
+                            <w:jc w:val="center"/>
+                          </w:pPr>
+                          <w:r>
+                            <w:t>x</w:t>
+                          </w:r>
+                        </w:p>
+                      </w:txbxContent>
+                    </v:textbox>
+                  </v:shape>
+                  <w10:wrap type="none"/>
+                  <w10:anchorlock/>
+                </v:group>
+              </w:pict>
             </w:r>
             <w:r>
               <w:rPr>
@@ -3974,6 +5321,15 @@
                 <w:color w:val="000000" w:themeColor="text1"/>
                 <w:lang w:val="en-US"/>
               </w:rPr>
+              <w:t xml:space="preserve"> </w:t>
+            </w:r>
+            <w:r>
+              <w:rPr>
+                <w:b w:val="0"/>
+                <w:bCs w:val="0"/>
+                <w:color w:val="000000" w:themeColor="text1"/>
+                <w:lang w:val="en-US"/>
+              </w:rPr>
               <w:t xml:space="preserve">or </w:t>
             </w:r>
             <w:r>
@@ -3982,54 +5338,69 @@
                 <w:color w:val="000000" w:themeColor="text1"/>
                 <w:lang w:val="en-US"/>
               </w:rPr>
-              <w:drawing>
-                <wp:inline distT="0" distB="0" distL="0" distR="0" wp14:anchorId="0481B859" wp14:editId="7F89DA16">
-                  <wp:extent cx="1129665" cy="1123315"/>
-                  <wp:effectExtent l="0" t="0" r="0" b="635"/>
-                  <wp:docPr id="10" name="Imagen 10" descr="Diagrama&#10;&#10;Descripción generada automáticamente con confianza media"/>
-                  <wp:cNvGraphicFramePr>
-                    <a:graphicFrameLocks xmlns:a="http://schemas.openxmlformats.org/drawingml/2006/main" noChangeAspect="1"/>
-                  </wp:cNvGraphicFramePr>
-                  <a:graphic xmlns:a="http://schemas.openxmlformats.org/drawingml/2006/main">
-                    <a:graphicData uri="http://schemas.openxmlformats.org/drawingml/2006/picture">
-                      <pic:pic xmlns:pic="http://schemas.openxmlformats.org/drawingml/2006/picture">
-                        <pic:nvPicPr>
-                          <pic:cNvPr id="10" name="Imagen 10" descr="Diagrama&#10;&#10;Descripción generada automáticamente con confianza media"/>
-                          <pic:cNvPicPr/>
-                        </pic:nvPicPr>
-                        <pic:blipFill rotWithShape="1">
-                          <a:blip r:embed="rId15" cstate="print">
-                            <a:extLst>
-                              <a:ext uri="{28A0092B-C50C-407E-A947-70E740481C1C}">
-                                <a14:useLocalDpi xmlns:a14="http://schemas.microsoft.com/office/drawing/2010/main" val="0"/>
-                              </a:ext>
-                            </a:extLst>
-                          </a:blip>
-                          <a:srcRect t="3759"/>
-                          <a:stretch/>
-                        </pic:blipFill>
-                        <pic:spPr bwMode="auto">
-                          <a:xfrm>
-                            <a:off x="0" y="0"/>
-                            <a:ext cx="1129665" cy="1123315"/>
-                          </a:xfrm>
-                          <a:prstGeom prst="rect">
-                            <a:avLst/>
-                          </a:prstGeom>
-                          <a:ln>
-                            <a:noFill/>
-                          </a:ln>
-                          <a:extLst>
-                            <a:ext uri="{53640926-AAD7-44D8-BBD7-CCE9431645EC}">
-                              <a14:shadowObscured xmlns:a14="http://schemas.microsoft.com/office/drawing/2010/main"/>
-                            </a:ext>
-                          </a:extLst>
-                        </pic:spPr>
-                      </pic:pic>
-                    </a:graphicData>
-                  </a:graphic>
-                </wp:inline>
-              </w:drawing>
+            </w:r>
+            <w:r>
+              <w:rPr>
+                <w:b w:val="0"/>
+                <w:bCs w:val="0"/>
+                <w:color w:val="000000" w:themeColor="text1"/>
+                <w:lang w:val="en-US"/>
+              </w:rPr>
+              <w:pict w14:anchorId="4E162826">
+                <v:group id="_x0000_s1091" editas="canvas" style="width:63.15pt;height:53.1pt;mso-position-horizontal-relative:char;mso-position-vertical-relative:line" coordorigin="2524,791" coordsize="1056,888">
+                  <o:lock v:ext="edit" aspectratio="t"/>
+                  <v:shape id="_x0000_s1092" type="#_x0000_t75" style="position:absolute;left:2524;top:791;width:1056;height:888" o:preferrelative="f">
+                    <v:fill o:detectmouseclick="t"/>
+                    <v:path o:extrusionok="t" o:connecttype="none"/>
+                    <o:lock v:ext="edit" text="t"/>
+                  </v:shape>
+                  <v:oval id="_x0000_s1093" style="position:absolute;left:3029;top:1016;width:465;height:465">
+                    <v:textbox style="mso-next-textbox:#_x0000_s1093">
+                      <w:txbxContent>
+                        <w:p>
+                          <w:pPr>
+                            <w:ind w:firstLine="0"/>
+                            <w:jc w:val="center"/>
+                            <w:rPr>
+                              <w:rFonts w:ascii="Cambria Math" w:hAnsi="Cambria Math"/>
+                              <w:sz w:val="20"/>
+                              <w:szCs w:val="20"/>
+                            </w:rPr>
+                          </w:pPr>
+                          <w:r>
+                            <w:rPr>
+                              <w:rFonts w:ascii="Cambria Math" w:hAnsi="Cambria Math"/>
+                              <w:sz w:val="20"/>
+                              <w:szCs w:val="20"/>
+                            </w:rPr>
+                            <w:t>∅</w:t>
+                          </w:r>
+                        </w:p>
+                      </w:txbxContent>
+                    </v:textbox>
+                  </v:oval>
+                  <v:shape id="_x0000_s1094" type="#_x0000_t32" style="position:absolute;left:2787;top:1248;width:242;height:1;flip:y" o:connectortype="straight">
+                    <v:stroke endarrow="block"/>
+                  </v:shape>
+                  <v:shape id="_x0000_s1095" type="#_x0000_t202" style="position:absolute;left:2524;top:1070;width:263;height:358" filled="f" stroked="f">
+                    <v:textbox style="mso-next-textbox:#_x0000_s1095">
+                      <w:txbxContent>
+                        <w:p>
+                          <w:pPr>
+                            <w:ind w:firstLine="0"/>
+                            <w:jc w:val="center"/>
+                          </w:pPr>
+                          <w:r>
+                            <w:t>x</w:t>
+                          </w:r>
+                        </w:p>
+                      </w:txbxContent>
+                    </v:textbox>
+                  </v:shape>
+                  <w10:wrap type="none"/>
+                  <w10:anchorlock/>
+                </v:group>
+              </w:pict>
             </w:r>
           </w:p>
         </w:tc>
@@ -4084,7 +5455,7 @@
                     <w:color w:val="000000" w:themeColor="text1"/>
                     <w:lang w:val="en-US"/>
                   </w:rPr>
-                  <m:t>pop</m:t>
+                  <m:t>insert</m:t>
                 </m:r>
               </m:oMath>
             </m:oMathPara>
@@ -4118,49 +5489,66 @@
                 <w:color w:val="000000" w:themeColor="text1"/>
                 <w:lang w:val="en-US"/>
               </w:rPr>
-              <w:t>Removes</w:t>
-            </w:r>
-            <w:r>
-              <w:rPr>
-                <w:rFonts w:eastAsiaTheme="minorEastAsia"/>
-                <w:b w:val="0"/>
-                <w:bCs w:val="0"/>
-                <w:color w:val="000000" w:themeColor="text1"/>
-                <w:lang w:val="en-US"/>
-              </w:rPr>
-              <w:t xml:space="preserve"> </w:t>
-            </w:r>
-            <w:r>
-              <w:rPr>
-                <w:rFonts w:eastAsiaTheme="minorEastAsia"/>
-                <w:b w:val="0"/>
-                <w:bCs w:val="0"/>
-                <w:color w:val="000000" w:themeColor="text1"/>
-                <w:lang w:val="en-US"/>
-              </w:rPr>
-              <w:t xml:space="preserve">the topmost element </w:t>
-            </w:r>
-            <w:r>
-              <w:rPr>
-                <w:rFonts w:eastAsiaTheme="minorEastAsia"/>
-                <w:b w:val="0"/>
-                <w:bCs w:val="0"/>
-                <w:color w:val="000000" w:themeColor="text1"/>
-                <w:lang w:val="en-US"/>
-              </w:rPr>
-              <w:t xml:space="preserve">from stack </w:t>
+              <w:t xml:space="preserve">Adds element </w:t>
             </w:r>
             <m:oMath>
               <m:r>
-                <m:rPr>
-                  <m:sty m:val="bi"/>
-                </m:rPr>
                 <w:rPr>
                   <w:rFonts w:ascii="Cambria Math" w:eastAsiaTheme="minorEastAsia" w:hAnsi="Cambria Math"/>
                   <w:color w:val="000000" w:themeColor="text1"/>
                   <w:lang w:val="en-US"/>
                 </w:rPr>
-                <m:t>s</m:t>
+                <m:t>e</m:t>
+              </m:r>
+            </m:oMath>
+            <w:r>
+              <w:rPr>
+                <w:rFonts w:eastAsiaTheme="minorEastAsia"/>
+                <w:b w:val="0"/>
+                <w:bCs w:val="0"/>
+                <w:color w:val="000000" w:themeColor="text1"/>
+                <w:lang w:val="en-US"/>
+              </w:rPr>
+              <w:t xml:space="preserve"> to</w:t>
+            </w:r>
+            <w:r>
+              <w:rPr>
+                <w:rFonts w:eastAsiaTheme="minorEastAsia"/>
+                <w:b w:val="0"/>
+                <w:bCs w:val="0"/>
+                <w:color w:val="000000" w:themeColor="text1"/>
+                <w:lang w:val="en-US"/>
+              </w:rPr>
+              <w:t xml:space="preserve"> </w:t>
+            </w:r>
+            <w:r>
+              <w:rPr>
+                <w:rFonts w:eastAsiaTheme="minorEastAsia"/>
+                <w:b w:val="0"/>
+                <w:bCs w:val="0"/>
+                <w:color w:val="000000" w:themeColor="text1"/>
+                <w:lang w:val="en-US"/>
+              </w:rPr>
+              <w:t>tree</w:t>
+            </w:r>
+            <w:r>
+              <w:rPr>
+                <w:rFonts w:eastAsiaTheme="minorEastAsia"/>
+                <w:b w:val="0"/>
+                <w:bCs w:val="0"/>
+                <w:color w:val="000000" w:themeColor="text1"/>
+                <w:lang w:val="en-US"/>
+              </w:rPr>
+              <w:t xml:space="preserve"> </w:t>
+            </w:r>
+            <m:oMath>
+              <m:r>
+                <w:rPr>
+                  <w:rFonts w:ascii="Cambria Math" w:eastAsiaTheme="minorEastAsia" w:hAnsi="Cambria Math"/>
+                  <w:color w:val="000000" w:themeColor="text1"/>
+                  <w:lang w:val="en-US"/>
+                </w:rPr>
+                <m:t>t</m:t>
               </m:r>
             </m:oMath>
             <w:r>
@@ -4222,10 +5610,10 @@
                         <w:color w:val="000000" w:themeColor="text1"/>
                         <w:lang w:val="en-US"/>
                       </w:rPr>
-                      <m:t>pre:  Stack s≠∅ i.e.  s= &lt;</m:t>
+                      <m:t xml:space="preserve">pre:  </m:t>
                     </m:r>
-                    <m:sSub>
-                      <m:sSubPr>
+                    <m:d>
+                      <m:dPr>
                         <m:ctrlPr>
                           <w:rPr>
                             <w:rFonts w:ascii="Cambria Math" w:hAnsi="Cambria Math"/>
@@ -4236,21 +5624,59 @@
                             <w:lang w:val="en-US"/>
                           </w:rPr>
                         </m:ctrlPr>
-                      </m:sSubPr>
+                      </m:dPr>
                       <m:e>
                         <m:r>
                           <m:rPr>
                             <m:sty m:val="bi"/>
                           </m:rPr>
                           <w:rPr>
-                            <w:rFonts w:ascii="Cambria Math" w:hAnsi="Cambria Math"/>
+                            <w:rFonts w:ascii="Cambria Math" w:eastAsiaTheme="minorEastAsia" w:hAnsi="Cambria Math"/>
                             <w:color w:val="000000" w:themeColor="text1"/>
                             <w:lang w:val="en-US"/>
                           </w:rPr>
-                          <m:t>e</m:t>
+                          <m:t>BST t= &lt;</m:t>
                         </m:r>
-                      </m:e>
-                      <m:sub>
+                        <m:sSub>
+                          <m:sSubPr>
+                            <m:ctrlPr>
+                              <w:rPr>
+                                <w:rFonts w:ascii="Cambria Math" w:hAnsi="Cambria Math"/>
+                                <w:b w:val="0"/>
+                                <w:bCs w:val="0"/>
+                                <w:i/>
+                                <w:color w:val="000000" w:themeColor="text1"/>
+                                <w:lang w:val="en-US"/>
+                              </w:rPr>
+                            </m:ctrlPr>
+                          </m:sSubPr>
+                          <m:e>
+                            <m:r>
+                              <m:rPr>
+                                <m:sty m:val="bi"/>
+                              </m:rPr>
+                              <w:rPr>
+                                <w:rFonts w:ascii="Cambria Math" w:hAnsi="Cambria Math"/>
+                                <w:color w:val="000000" w:themeColor="text1"/>
+                                <w:lang w:val="en-US"/>
+                              </w:rPr>
+                              <m:t>e</m:t>
+                            </m:r>
+                          </m:e>
+                          <m:sub>
+                            <m:r>
+                              <m:rPr>
+                                <m:sty m:val="bi"/>
+                              </m:rPr>
+                              <w:rPr>
+                                <w:rFonts w:ascii="Cambria Math" w:hAnsi="Cambria Math"/>
+                                <w:color w:val="000000" w:themeColor="text1"/>
+                                <w:lang w:val="en-US"/>
+                              </w:rPr>
+                              <m:t>1</m:t>
+                            </m:r>
+                          </m:sub>
+                        </m:sSub>
                         <m:r>
                           <m:rPr>
                             <m:sty m:val="bi"/>
@@ -4260,10 +5686,265 @@
                             <w:color w:val="000000" w:themeColor="text1"/>
                             <w:lang w:val="en-US"/>
                           </w:rPr>
-                          <m:t>1</m:t>
+                          <m:t xml:space="preserve">, </m:t>
                         </m:r>
-                      </m:sub>
-                    </m:sSub>
+                        <m:sSub>
+                          <m:sSubPr>
+                            <m:ctrlPr>
+                              <w:rPr>
+                                <w:rFonts w:ascii="Cambria Math" w:hAnsi="Cambria Math"/>
+                                <w:b w:val="0"/>
+                                <w:bCs w:val="0"/>
+                                <w:i/>
+                                <w:color w:val="000000" w:themeColor="text1"/>
+                                <w:lang w:val="en-US"/>
+                              </w:rPr>
+                            </m:ctrlPr>
+                          </m:sSubPr>
+                          <m:e>
+                            <m:r>
+                              <m:rPr>
+                                <m:sty m:val="bi"/>
+                              </m:rPr>
+                              <w:rPr>
+                                <w:rFonts w:ascii="Cambria Math" w:hAnsi="Cambria Math"/>
+                                <w:color w:val="000000" w:themeColor="text1"/>
+                                <w:lang w:val="en-US"/>
+                              </w:rPr>
+                              <m:t>e</m:t>
+                            </m:r>
+                          </m:e>
+                          <m:sub>
+                            <m:r>
+                              <m:rPr>
+                                <m:sty m:val="bi"/>
+                              </m:rPr>
+                              <w:rPr>
+                                <w:rFonts w:ascii="Cambria Math" w:hAnsi="Cambria Math"/>
+                                <w:color w:val="000000" w:themeColor="text1"/>
+                                <w:lang w:val="en-US"/>
+                              </w:rPr>
+                              <m:t>2</m:t>
+                            </m:r>
+                          </m:sub>
+                        </m:sSub>
+                        <m:r>
+                          <m:rPr>
+                            <m:sty m:val="bi"/>
+                          </m:rPr>
+                          <w:rPr>
+                            <w:rFonts w:ascii="Cambria Math" w:hAnsi="Cambria Math"/>
+                            <w:color w:val="000000" w:themeColor="text1"/>
+                            <w:lang w:val="en-US"/>
+                          </w:rPr>
+                          <m:t xml:space="preserve">, </m:t>
+                        </m:r>
+                        <m:sSub>
+                          <m:sSubPr>
+                            <m:ctrlPr>
+                              <w:rPr>
+                                <w:rFonts w:ascii="Cambria Math" w:hAnsi="Cambria Math"/>
+                                <w:b w:val="0"/>
+                                <w:bCs w:val="0"/>
+                                <w:i/>
+                                <w:color w:val="000000" w:themeColor="text1"/>
+                                <w:lang w:val="en-US"/>
+                              </w:rPr>
+                            </m:ctrlPr>
+                          </m:sSubPr>
+                          <m:e>
+                            <m:r>
+                              <m:rPr>
+                                <m:sty m:val="bi"/>
+                              </m:rPr>
+                              <w:rPr>
+                                <w:rFonts w:ascii="Cambria Math" w:hAnsi="Cambria Math"/>
+                                <w:color w:val="000000" w:themeColor="text1"/>
+                                <w:lang w:val="en-US"/>
+                              </w:rPr>
+                              <m:t>e</m:t>
+                            </m:r>
+                          </m:e>
+                          <m:sub>
+                            <m:r>
+                              <m:rPr>
+                                <m:sty m:val="bi"/>
+                              </m:rPr>
+                              <w:rPr>
+                                <w:rFonts w:ascii="Cambria Math" w:hAnsi="Cambria Math"/>
+                                <w:color w:val="000000" w:themeColor="text1"/>
+                                <w:lang w:val="en-US"/>
+                              </w:rPr>
+                              <m:t>3</m:t>
+                            </m:r>
+                          </m:sub>
+                        </m:sSub>
+                        <m:r>
+                          <m:rPr>
+                            <m:sty m:val="bi"/>
+                          </m:rPr>
+                          <w:rPr>
+                            <w:rFonts w:ascii="Cambria Math" w:hAnsi="Cambria Math"/>
+                            <w:color w:val="000000" w:themeColor="text1"/>
+                            <w:lang w:val="en-US"/>
+                          </w:rPr>
+                          <m:t>,…,</m:t>
+                        </m:r>
+                        <m:sSub>
+                          <m:sSubPr>
+                            <m:ctrlPr>
+                              <w:rPr>
+                                <w:rFonts w:ascii="Cambria Math" w:hAnsi="Cambria Math"/>
+                                <w:b w:val="0"/>
+                                <w:bCs w:val="0"/>
+                                <w:i/>
+                                <w:color w:val="000000" w:themeColor="text1"/>
+                                <w:lang w:val="en-US"/>
+                              </w:rPr>
+                            </m:ctrlPr>
+                          </m:sSubPr>
+                          <m:e>
+                            <m:r>
+                              <m:rPr>
+                                <m:sty m:val="bi"/>
+                              </m:rPr>
+                              <w:rPr>
+                                <w:rFonts w:ascii="Cambria Math" w:hAnsi="Cambria Math"/>
+                                <w:color w:val="000000" w:themeColor="text1"/>
+                                <w:lang w:val="en-US"/>
+                              </w:rPr>
+                              <m:t>e</m:t>
+                            </m:r>
+                          </m:e>
+                          <m:sub>
+                            <m:r>
+                              <m:rPr>
+                                <m:sty m:val="bi"/>
+                              </m:rPr>
+                              <w:rPr>
+                                <w:rFonts w:ascii="Cambria Math" w:hAnsi="Cambria Math"/>
+                                <w:color w:val="000000" w:themeColor="text1"/>
+                                <w:lang w:val="en-US"/>
+                              </w:rPr>
+                              <m:t>n-1</m:t>
+                            </m:r>
+                          </m:sub>
+                        </m:sSub>
+                        <m:r>
+                          <m:rPr>
+                            <m:sty m:val="bi"/>
+                          </m:rPr>
+                          <w:rPr>
+                            <w:rFonts w:ascii="Cambria Math" w:hAnsi="Cambria Math"/>
+                            <w:color w:val="000000" w:themeColor="text1"/>
+                            <w:lang w:val="en-US"/>
+                          </w:rPr>
+                          <m:t>,</m:t>
+                        </m:r>
+                        <m:sSub>
+                          <m:sSubPr>
+                            <m:ctrlPr>
+                              <w:rPr>
+                                <w:rFonts w:ascii="Cambria Math" w:hAnsi="Cambria Math"/>
+                                <w:b w:val="0"/>
+                                <w:bCs w:val="0"/>
+                                <w:i/>
+                                <w:color w:val="000000" w:themeColor="text1"/>
+                                <w:lang w:val="en-US"/>
+                              </w:rPr>
+                            </m:ctrlPr>
+                          </m:sSubPr>
+                          <m:e>
+                            <m:r>
+                              <m:rPr>
+                                <m:sty m:val="bi"/>
+                              </m:rPr>
+                              <w:rPr>
+                                <w:rFonts w:ascii="Cambria Math" w:hAnsi="Cambria Math"/>
+                                <w:color w:val="000000" w:themeColor="text1"/>
+                                <w:lang w:val="en-US"/>
+                              </w:rPr>
+                              <m:t>e</m:t>
+                            </m:r>
+                          </m:e>
+                          <m:sub>
+                            <m:r>
+                              <m:rPr>
+                                <m:sty m:val="bi"/>
+                              </m:rPr>
+                              <w:rPr>
+                                <w:rFonts w:ascii="Cambria Math" w:hAnsi="Cambria Math"/>
+                                <w:color w:val="000000" w:themeColor="text1"/>
+                                <w:lang w:val="en-US"/>
+                              </w:rPr>
+                              <m:t>n</m:t>
+                            </m:r>
+                          </m:sub>
+                        </m:sSub>
+                        <m:r>
+                          <m:rPr>
+                            <m:sty m:val="bi"/>
+                          </m:rPr>
+                          <w:rPr>
+                            <w:rFonts w:ascii="Cambria Math" w:hAnsi="Cambria Math"/>
+                            <w:color w:val="000000" w:themeColor="text1"/>
+                            <w:lang w:val="en-US"/>
+                          </w:rPr>
+                          <m:t>,</m:t>
+                        </m:r>
+                        <m:sSub>
+                          <m:sSubPr>
+                            <m:ctrlPr>
+                              <w:rPr>
+                                <w:rFonts w:ascii="Cambria Math" w:hAnsi="Cambria Math"/>
+                                <w:b w:val="0"/>
+                                <w:bCs w:val="0"/>
+                                <w:i/>
+                                <w:color w:val="000000" w:themeColor="text1"/>
+                                <w:lang w:val="en-US"/>
+                              </w:rPr>
+                            </m:ctrlPr>
+                          </m:sSubPr>
+                          <m:e>
+                            <m:r>
+                              <m:rPr>
+                                <m:sty m:val="bi"/>
+                              </m:rPr>
+                              <w:rPr>
+                                <w:rFonts w:ascii="Cambria Math" w:hAnsi="Cambria Math"/>
+                                <w:color w:val="000000" w:themeColor="text1"/>
+                                <w:lang w:val="en-US"/>
+                              </w:rPr>
+                              <m:t>e</m:t>
+                            </m:r>
+                          </m:e>
+                          <m:sub>
+                            <m:r>
+                              <m:rPr>
+                                <m:sty m:val="bi"/>
+                              </m:rPr>
+                              <w:rPr>
+                                <w:rFonts w:ascii="Cambria Math" w:hAnsi="Cambria Math"/>
+                                <w:color w:val="000000" w:themeColor="text1"/>
+                                <w:lang w:val="en-US"/>
+                              </w:rPr>
+                              <m:t>n+1</m:t>
+                            </m:r>
+                          </m:sub>
+                        </m:sSub>
+                        <m:r>
+                          <m:rPr>
+                            <m:sty m:val="bi"/>
+                          </m:rPr>
+                          <w:rPr>
+                            <w:rFonts w:ascii="Cambria Math" w:hAnsi="Cambria Math"/>
+                            <w:color w:val="000000" w:themeColor="text1"/>
+                            <w:lang w:val="en-US"/>
+                          </w:rPr>
+                          <m:t>&gt; ∧e</m:t>
+                        </m:r>
+                      </m:e>
+                    </m:d>
                     <m:r>
                       <m:rPr>
                         <m:sty m:val="bi"/>
@@ -4273,10 +5954,10 @@
                         <w:color w:val="000000" w:themeColor="text1"/>
                         <w:lang w:val="en-US"/>
                       </w:rPr>
-                      <m:t xml:space="preserve">, </m:t>
+                      <m:t>∨</m:t>
                     </m:r>
-                    <m:sSub>
-                      <m:sSubPr>
+                    <m:d>
+                      <m:dPr>
                         <m:ctrlPr>
                           <w:rPr>
                             <w:rFonts w:ascii="Cambria Math" w:hAnsi="Cambria Math"/>
@@ -4287,7 +5968,7 @@
                             <w:lang w:val="en-US"/>
                           </w:rPr>
                         </m:ctrlPr>
-                      </m:sSubPr>
+                      </m:dPr>
                       <m:e>
                         <m:r>
                           <m:rPr>
@@ -4298,136 +5979,10 @@
                             <w:color w:val="000000" w:themeColor="text1"/>
                             <w:lang w:val="en-US"/>
                           </w:rPr>
-                          <m:t>e</m:t>
+                          <m:t>t=∅∧e</m:t>
                         </m:r>
                       </m:e>
-                      <m:sub>
-                        <m:r>
-                          <m:rPr>
-                            <m:sty m:val="bi"/>
-                          </m:rPr>
-                          <w:rPr>
-                            <w:rFonts w:ascii="Cambria Math" w:hAnsi="Cambria Math"/>
-                            <w:color w:val="000000" w:themeColor="text1"/>
-                            <w:lang w:val="en-US"/>
-                          </w:rPr>
-                          <m:t>2</m:t>
-                        </m:r>
-                      </m:sub>
-                    </m:sSub>
-                    <m:r>
-                      <m:rPr>
-                        <m:sty m:val="bi"/>
-                      </m:rPr>
-                      <w:rPr>
-                        <w:rFonts w:ascii="Cambria Math" w:hAnsi="Cambria Math"/>
-                        <w:color w:val="000000" w:themeColor="text1"/>
-                        <w:lang w:val="en-US"/>
-                      </w:rPr>
-                      <m:t xml:space="preserve">, </m:t>
-                    </m:r>
-                    <m:sSub>
-                      <m:sSubPr>
-                        <m:ctrlPr>
-                          <w:rPr>
-                            <w:rFonts w:ascii="Cambria Math" w:hAnsi="Cambria Math"/>
-                            <w:b w:val="0"/>
-                            <w:bCs w:val="0"/>
-                            <w:i/>
-                            <w:color w:val="000000" w:themeColor="text1"/>
-                            <w:lang w:val="en-US"/>
-                          </w:rPr>
-                        </m:ctrlPr>
-                      </m:sSubPr>
-                      <m:e>
-                        <m:r>
-                          <m:rPr>
-                            <m:sty m:val="bi"/>
-                          </m:rPr>
-                          <w:rPr>
-                            <w:rFonts w:ascii="Cambria Math" w:hAnsi="Cambria Math"/>
-                            <w:color w:val="000000" w:themeColor="text1"/>
-                            <w:lang w:val="en-US"/>
-                          </w:rPr>
-                          <m:t>e</m:t>
-                        </m:r>
-                      </m:e>
-                      <m:sub>
-                        <m:r>
-                          <m:rPr>
-                            <m:sty m:val="bi"/>
-                          </m:rPr>
-                          <w:rPr>
-                            <w:rFonts w:ascii="Cambria Math" w:hAnsi="Cambria Math"/>
-                            <w:color w:val="000000" w:themeColor="text1"/>
-                            <w:lang w:val="en-US"/>
-                          </w:rPr>
-                          <m:t>3</m:t>
-                        </m:r>
-                      </m:sub>
-                    </m:sSub>
-                    <m:r>
-                      <m:rPr>
-                        <m:sty m:val="bi"/>
-                      </m:rPr>
-                      <w:rPr>
-                        <w:rFonts w:ascii="Cambria Math" w:hAnsi="Cambria Math"/>
-                        <w:color w:val="000000" w:themeColor="text1"/>
-                        <w:lang w:val="en-US"/>
-                      </w:rPr>
-                      <m:t>,…,</m:t>
-                    </m:r>
-                    <m:sSub>
-                      <m:sSubPr>
-                        <m:ctrlPr>
-                          <w:rPr>
-                            <w:rFonts w:ascii="Cambria Math" w:hAnsi="Cambria Math"/>
-                            <w:b w:val="0"/>
-                            <w:bCs w:val="0"/>
-                            <w:i/>
-                            <w:color w:val="000000" w:themeColor="text1"/>
-                            <w:lang w:val="en-US"/>
-                          </w:rPr>
-                        </m:ctrlPr>
-                      </m:sSubPr>
-                      <m:e>
-                        <m:r>
-                          <m:rPr>
-                            <m:sty m:val="bi"/>
-                          </m:rPr>
-                          <w:rPr>
-                            <w:rFonts w:ascii="Cambria Math" w:hAnsi="Cambria Math"/>
-                            <w:color w:val="000000" w:themeColor="text1"/>
-                            <w:lang w:val="en-US"/>
-                          </w:rPr>
-                          <m:t>e</m:t>
-                        </m:r>
-                      </m:e>
-                      <m:sub>
-                        <m:r>
-                          <m:rPr>
-                            <m:sty m:val="bi"/>
-                          </m:rPr>
-                          <w:rPr>
-                            <w:rFonts w:ascii="Cambria Math" w:hAnsi="Cambria Math"/>
-                            <w:color w:val="000000" w:themeColor="text1"/>
-                            <w:lang w:val="en-US"/>
-                          </w:rPr>
-                          <m:t>n</m:t>
-                        </m:r>
-                      </m:sub>
-                    </m:sSub>
-                    <m:r>
-                      <m:rPr>
-                        <m:sty m:val="bi"/>
-                      </m:rPr>
-                      <w:rPr>
-                        <w:rFonts w:ascii="Cambria Math" w:hAnsi="Cambria Math"/>
-                        <w:color w:val="000000" w:themeColor="text1"/>
-                        <w:lang w:val="en-US"/>
-                      </w:rPr>
-                      <m:t>&gt;</m:t>
-                    </m:r>
+                    </m:d>
                   </m:e>
                 </m:d>
               </m:oMath>
@@ -4464,7 +6019,7 @@
                           <pic:cNvPicPr/>
                         </pic:nvPicPr>
                         <pic:blipFill rotWithShape="1">
-                          <a:blip r:embed="rId16" cstate="print">
+                          <a:blip r:embed="rId12" cstate="print">
                             <a:extLst>
                               <a:ext uri="{28A0092B-C50C-407E-A947-70E740481C1C}">
                                 <a14:useLocalDpi xmlns:a14="http://schemas.microsoft.com/office/drawing/2010/main" val="0"/>
@@ -4777,7 +6332,7 @@
                           <pic:cNvPicPr/>
                         </pic:nvPicPr>
                         <pic:blipFill>
-                          <a:blip r:embed="rId17" cstate="print">
+                          <a:blip r:embed="rId13" cstate="print">
                             <a:extLst>
                               <a:ext uri="{28A0092B-C50C-407E-A947-70E740481C1C}">
                                 <a14:useLocalDpi xmlns:a14="http://schemas.microsoft.com/office/drawing/2010/main" val="0"/>
@@ -5217,7 +6772,7 @@
                           <pic:cNvPicPr/>
                         </pic:nvPicPr>
                         <pic:blipFill rotWithShape="1">
-                          <a:blip r:embed="rId16" cstate="print">
+                          <a:blip r:embed="rId12" cstate="print">
                             <a:extLst>
                               <a:ext uri="{28A0092B-C50C-407E-A947-70E740481C1C}">
                                 <a14:useLocalDpi xmlns:a14="http://schemas.microsoft.com/office/drawing/2010/main" val="0"/>
@@ -5514,6 +7069,7 @@
                 <w:color w:val="000000" w:themeColor="text1"/>
                 <w:lang w:val="en-US"/>
               </w:rPr>
+              <w:lastRenderedPageBreak/>
               <w:drawing>
                 <wp:inline distT="0" distB="0" distL="0" distR="0" wp14:anchorId="03723B9A" wp14:editId="50652A22">
                   <wp:extent cx="365760" cy="986155"/>
@@ -5530,7 +7086,7 @@
                           <pic:cNvPicPr/>
                         </pic:nvPicPr>
                         <pic:blipFill rotWithShape="1">
-                          <a:blip r:embed="rId16" cstate="print">
+                          <a:blip r:embed="rId12" cstate="print">
                             <a:extLst>
                               <a:ext uri="{28A0092B-C50C-407E-A947-70E740481C1C}">
                                 <a14:useLocalDpi xmlns:a14="http://schemas.microsoft.com/office/drawing/2010/main" val="0"/>
@@ -5565,39 +7121,25 @@
             </w:r>
             <w:r>
               <w:rPr>
-                <w:noProof/>
+                <w:rFonts w:asciiTheme="minorHAnsi" w:eastAsiaTheme="minorEastAsia" w:hAnsiTheme="minorHAnsi"/>
+                <w:b w:val="0"/>
+                <w:bCs w:val="0"/>
+                <w:lang w:eastAsia="ja-JP"/>
               </w:rPr>
             </w:r>
             <w:r>
+              <w:rPr>
+                <w:rFonts w:asciiTheme="minorHAnsi" w:eastAsiaTheme="minorEastAsia" w:hAnsiTheme="minorHAnsi"/>
+                <w:b w:val="0"/>
+                <w:bCs w:val="0"/>
+                <w:lang w:eastAsia="ja-JP"/>
+              </w:rPr>
               <w:pict w14:anchorId="4A8A38A4">
-                <v:group id="Canvas 11" o:spid="_x0000_s1026" editas="canvas" style="width:56.75pt;height:76.65pt;mso-position-horizontal-relative:char;mso-position-vertical-relative:line" coordsize="7200,9734" o:gfxdata="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">
-                  <v:shapetype id="_x0000_t75" coordsize="21600,21600" o:spt="75" o:preferrelative="t" path="m@4@5l@4@11@9@11@9@5xe" filled="f" stroked="f">
-                    <v:stroke joinstyle="miter"/>
-                    <v:formulas>
-                      <v:f eqn="if lineDrawn pixelLineWidth 0"/>
-                      <v:f eqn="sum @0 1 0"/>
-                      <v:f eqn="sum 0 0 @1"/>
-                      <v:f eqn="prod @2 1 2"/>
-                      <v:f eqn="prod @3 21600 pixelWidth"/>
-                      <v:f eqn="prod @3 21600 pixelHeight"/>
-                      <v:f eqn="sum @0 0 1"/>
-                      <v:f eqn="prod @6 1 2"/>
-                      <v:f eqn="prod @7 21600 pixelWidth"/>
-                      <v:f eqn="sum @8 21600 0"/>
-                      <v:f eqn="prod @7 21600 pixelHeight"/>
-                      <v:f eqn="sum @10 21600 0"/>
-                    </v:formulas>
-                    <v:path o:extrusionok="f" gradientshapeok="t" o:connecttype="rect"/>
-                    <o:lock v:ext="edit" aspectratio="t"/>
-                  </v:shapetype>
+                <v:group id="Canvas 11" o:spid="_x0000_s1026" editas="canvas" style="width:56.75pt;height:76.65pt;mso-position-horizontal-relative:char;mso-position-vertical-relative:line" coordsize="7200,9734">
                   <v:shape id="_x0000_s1027" type="#_x0000_t75" style="position:absolute;width:7200;height:9734;visibility:visible;mso-wrap-style:square" filled="t">
                     <v:fill o:detectmouseclick="t"/>
                     <v:path o:connecttype="none"/>
                   </v:shape>
-                  <v:shapetype id="_x0000_t32" coordsize="21600,21600" o:spt="32" o:oned="t" path="m,l21600,21600e" filled="f">
-                    <v:path arrowok="t" fillok="f" o:connecttype="none"/>
-                    <o:lock v:ext="edit" shapetype="t"/>
-                  </v:shapetype>
                   <v:shape id="Straight Arrow Connector 13" o:spid="_x0000_s1028" type="#_x0000_t32" style="position:absolute;left:415;top:2286;width:1995;height:0;visibility:visible;mso-wrap-style:square" o:connectortype="straight" o:gfxdata="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" strokecolor="black [3213]" strokeweight=".5pt">
                     <v:stroke endarrow="block" joinstyle="miter"/>
                   </v:shape>
@@ -5612,10 +7154,6 @@
                       </w:txbxContent>
                     </v:textbox>
                   </v:rect>
-                  <v:shapetype id="_x0000_t202" coordsize="21600,21600" o:spt="202" path="m,l,21600r21600,l21600,xe">
-                    <v:stroke joinstyle="miter"/>
-                    <v:path gradientshapeok="t" o:connecttype="rect"/>
-                  </v:shapetype>
                   <v:shape id="Text Box 16" o:spid="_x0000_s1030" type="#_x0000_t202" style="position:absolute;left:1115;top:969;width:5189;height:3187;visibility:visible;mso-wrap-style:square;v-text-anchor:top" o:gfxdata="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" filled="f" stroked="f" strokeweight=".5pt">
                     <v:textbox>
                       <w:txbxContent>
@@ -5663,6 +7201,7 @@
           <w:b/>
           <w:bCs/>
         </w:rPr>
+        <w:lastRenderedPageBreak/>
         <w:br w:type="page"/>
       </w:r>
     </w:p>
@@ -5696,7 +7235,13 @@
                 <w:lang w:val="en-US"/>
               </w:rPr>
               <w:lastRenderedPageBreak/>
-              <w:t>Queue ADT</w:t>
+              <w:t>Self-Balancing Trees (AVL)</w:t>
+            </w:r>
+            <w:r>
+              <w:rPr>
+                <w:lang w:val="en-US"/>
+              </w:rPr>
+              <w:t xml:space="preserve"> ADT</w:t>
             </w:r>
           </w:p>
         </w:tc>
@@ -5750,7 +7295,7 @@
                           <pic:cNvPicPr/>
                         </pic:nvPicPr>
                         <pic:blipFill>
-                          <a:blip r:embed="rId18" cstate="print">
+                          <a:blip r:embed="rId14" cstate="print">
                             <a:extLst>
                               <a:ext uri="{28A0092B-C50C-407E-A947-70E740481C1C}">
                                 <a14:useLocalDpi xmlns:a14="http://schemas.microsoft.com/office/drawing/2010/main" val="0"/>
@@ -6451,7 +7996,7 @@
                           <pic:cNvPicPr/>
                         </pic:nvPicPr>
                         <pic:blipFill>
-                          <a:blip r:embed="rId19"/>
+                          <a:blip r:embed="rId15"/>
                           <a:stretch>
                             <a:fillRect/>
                           </a:stretch>
@@ -6880,7 +8425,7 @@
                           <pic:cNvPicPr/>
                         </pic:nvPicPr>
                         <pic:blipFill>
-                          <a:blip r:embed="rId20">
+                          <a:blip r:embed="rId16">
                             <a:extLst>
                               <a:ext uri="{28A0092B-C50C-407E-A947-70E740481C1C}">
                                 <a14:useLocalDpi xmlns:a14="http://schemas.microsoft.com/office/drawing/2010/main" val="0"/>
@@ -6936,7 +8481,7 @@
                           <pic:cNvPicPr/>
                         </pic:nvPicPr>
                         <pic:blipFill>
-                          <a:blip r:embed="rId19">
+                          <a:blip r:embed="rId15">
                             <a:extLst>
                               <a:ext uri="{28A0092B-C50C-407E-A947-70E740481C1C}">
                                 <a14:useLocalDpi xmlns:a14="http://schemas.microsoft.com/office/drawing/2010/main" val="0"/>
@@ -7236,7 +8781,7 @@
                           <pic:cNvPicPr/>
                         </pic:nvPicPr>
                         <pic:blipFill>
-                          <a:blip r:embed="rId21">
+                          <a:blip r:embed="rId17">
                             <a:extLst>
                               <a:ext uri="{28A0092B-C50C-407E-A947-70E740481C1C}">
                                 <a14:useLocalDpi xmlns:a14="http://schemas.microsoft.com/office/drawing/2010/main" val="0"/>
@@ -7290,7 +8835,7 @@
                           <pic:cNvPicPr/>
                         </pic:nvPicPr>
                         <pic:blipFill>
-                          <a:blip r:embed="rId22">
+                          <a:blip r:embed="rId18">
                             <a:extLst>
                               <a:ext uri="{28A0092B-C50C-407E-A947-70E740481C1C}">
                                 <a14:useLocalDpi xmlns:a14="http://schemas.microsoft.com/office/drawing/2010/main" val="0"/>
@@ -7756,7 +9301,7 @@
                           <pic:cNvPicPr/>
                         </pic:nvPicPr>
                         <pic:blipFill>
-                          <a:blip r:embed="rId20">
+                          <a:blip r:embed="rId16">
                             <a:extLst>
                               <a:ext uri="{28A0092B-C50C-407E-A947-70E740481C1C}">
                                 <a14:useLocalDpi xmlns:a14="http://schemas.microsoft.com/office/drawing/2010/main" val="0"/>
@@ -8090,7 +9635,7 @@
                           <pic:cNvPicPr/>
                         </pic:nvPicPr>
                         <pic:blipFill>
-                          <a:blip r:embed="rId23">
+                          <a:blip r:embed="rId19">
                             <a:extLst>
                               <a:ext uri="{28A0092B-C50C-407E-A947-70E740481C1C}">
                                 <a14:useLocalDpi xmlns:a14="http://schemas.microsoft.com/office/drawing/2010/main" val="0"/>
@@ -8546,7 +10091,7 @@
                           <pic:cNvPicPr/>
                         </pic:nvPicPr>
                         <pic:blipFill>
-                          <a:blip r:embed="rId20">
+                          <a:blip r:embed="rId16">
                             <a:extLst>
                               <a:ext uri="{28A0092B-C50C-407E-A947-70E740481C1C}">
                                 <a14:useLocalDpi xmlns:a14="http://schemas.microsoft.com/office/drawing/2010/main" val="0"/>
@@ -8891,7 +10436,7 @@
                           </pic:cNvPicPr>
                         </pic:nvPicPr>
                         <pic:blipFill rotWithShape="1">
-                          <a:blip r:embed="rId24">
+                          <a:blip r:embed="rId20">
                             <a:extLst>
                               <a:ext uri="{28A0092B-C50C-407E-A947-70E740481C1C}">
                                 <a14:useLocalDpi xmlns:a14="http://schemas.microsoft.com/office/drawing/2010/main" val="0"/>
@@ -8969,7 +10514,7 @@
               <w:rPr>
                 <w:lang w:val="en-US"/>
               </w:rPr>
-              <w:t>Hash Table</w:t>
+              <w:t>Heap</w:t>
             </w:r>
             <w:r>
               <w:rPr>
@@ -9025,7 +10570,7 @@
                           <pic:cNvPicPr/>
                         </pic:nvPicPr>
                         <pic:blipFill>
-                          <a:blip r:embed="rId25" cstate="print">
+                          <a:blip r:embed="rId21" cstate="print">
                             <a:grayscl/>
                             <a:extLst>
                               <a:ext uri="{28A0092B-C50C-407E-A947-70E740481C1C}">
@@ -9086,7 +10631,7 @@
                           <pic:cNvPicPr/>
                         </pic:nvPicPr>
                         <pic:blipFill>
-                          <a:blip r:embed="rId26">
+                          <a:blip r:embed="rId22">
                             <a:grayscl/>
                             <a:extLst>
                               <a:ext uri="{28A0092B-C50C-407E-A947-70E740481C1C}">
@@ -10384,7 +11929,7 @@
                           <pic:cNvPicPr/>
                         </pic:nvPicPr>
                         <pic:blipFill>
-                          <a:blip r:embed="rId27">
+                          <a:blip r:embed="rId23">
                             <a:grayscl/>
                           </a:blip>
                           <a:stretch>
@@ -10881,7 +12426,7 @@
                           <pic:cNvPicPr/>
                         </pic:nvPicPr>
                         <pic:blipFill>
-                          <a:blip r:embed="rId28" cstate="print">
+                          <a:blip r:embed="rId24" cstate="print">
                             <a:grayscl/>
                             <a:extLst>
                               <a:ext uri="{28A0092B-C50C-407E-A947-70E740481C1C}">
@@ -11213,11 +12758,11 @@
                           <pic:cNvPicPr/>
                         </pic:nvPicPr>
                         <pic:blipFill>
-                          <a:blip r:embed="rId29">
+                          <a:blip r:embed="rId25">
                             <a:extLst>
                               <a:ext uri="{BEBA8EAE-BF5A-486C-A8C5-ECC9F3942E4B}">
                                 <a14:imgProps xmlns:a14="http://schemas.microsoft.com/office/drawing/2010/main">
-                                  <a14:imgLayer r:embed="rId30">
+                                  <a14:imgLayer r:embed="rId26">
                                     <a14:imgEffect>
                                       <a14:saturation sat="0"/>
                                     </a14:imgEffect>
@@ -11646,11 +13191,11 @@
                           <pic:cNvPicPr/>
                         </pic:nvPicPr>
                         <pic:blipFill>
-                          <a:blip r:embed="rId29">
+                          <a:blip r:embed="rId25">
                             <a:extLst>
                               <a:ext uri="{BEBA8EAE-BF5A-486C-A8C5-ECC9F3942E4B}">
                                 <a14:imgProps xmlns:a14="http://schemas.microsoft.com/office/drawing/2010/main">
-                                  <a14:imgLayer r:embed="rId30">
+                                  <a14:imgLayer r:embed="rId26">
                                     <a14:imgEffect>
                                       <a14:saturation sat="0"/>
                                     </a14:imgEffect>
@@ -11996,7 +13541,7 @@
                           <pic:cNvPicPr/>
                         </pic:nvPicPr>
                         <pic:blipFill>
-                          <a:blip r:embed="rId28" cstate="print">
+                          <a:blip r:embed="rId24" cstate="print">
                             <a:grayscl/>
                             <a:extLst>
                               <a:ext uri="{28A0092B-C50C-407E-A947-70E740481C1C}">
@@ -12188,11 +13733,11 @@
                           <pic:cNvPicPr/>
                         </pic:nvPicPr>
                         <pic:blipFill>
-                          <a:blip r:embed="rId29">
+                          <a:blip r:embed="rId25">
                             <a:extLst>
                               <a:ext uri="{BEBA8EAE-BF5A-486C-A8C5-ECC9F3942E4B}">
                                 <a14:imgProps xmlns:a14="http://schemas.microsoft.com/office/drawing/2010/main">
-                                  <a14:imgLayer r:embed="rId30">
+                                  <a14:imgLayer r:embed="rId26">
                                     <a14:imgEffect>
                                       <a14:saturation sat="0"/>
                                     </a14:imgEffect>
@@ -12311,7 +13856,7 @@
                           <pic:cNvPicPr/>
                         </pic:nvPicPr>
                         <pic:blipFill>
-                          <a:blip r:embed="rId31">
+                          <a:blip r:embed="rId27">
                             <a:grayscl/>
                           </a:blip>
                           <a:stretch>
@@ -12382,6 +13927,7 @@
           <w:docPartUnique/>
         </w:docPartObj>
       </w:sdtPr>
+      <w:sdtEndPr/>
       <w:sdtContent>
         <w:p>
           <w:pPr>
@@ -12417,6 +13963,7 @@
             <w:id w:val="111145805"/>
             <w:bibliography/>
           </w:sdtPr>
+          <w:sdtEndPr/>
           <w:sdtContent>
             <w:p>
               <w:pPr>
@@ -12710,7 +14257,7 @@
       </w:pPr>
     </w:p>
     <w:sectPr>
-      <w:headerReference w:type="default" r:id="rId32"/>
+      <w:headerReference w:type="default" r:id="rId28"/>
       <w:pgSz w:w="12240" w:h="15840"/>
       <w:pgMar w:top="1440" w:right="1440" w:bottom="1440" w:left="1440" w:header="720" w:footer="720" w:gutter="0"/>
       <w:pgNumType w:start="1"/>
@@ -13543,7 +15090,7 @@
   <w:style w:type="paragraph" w:default="1" w:styleId="Normal">
     <w:name w:val="Normal"/>
     <w:qFormat/>
-    <w:rsid w:val="00AF0747"/>
+    <w:rsid w:val="00AD2457"/>
     <w:rPr>
       <w:lang w:val="es-CO"/>
     </w:rPr>

</xml_diff>

<commit_message>
Finished AVLs implementation and continued documentation
</commit_message>
<xml_diff>
--- a/docs/Engineering Method.docx
+++ b/docs/Engineering Method.docx
@@ -2580,7 +2580,27 @@
           <w:szCs w:val="24"/>
           <w:lang w:val="en-GB"/>
         </w:rPr>
-        <w:t>and Heaps, all</w:t>
+        <w:t xml:space="preserve">and </w:t>
+      </w:r>
+      <w:r>
+        <w:rPr>
+          <w:rFonts w:ascii="Times New Roman" w:hAnsi="Times New Roman" w:cs="Times New Roman"/>
+          <w:color w:val="000000" w:themeColor="text1"/>
+          <w:sz w:val="24"/>
+          <w:szCs w:val="24"/>
+          <w:lang w:val="en-GB"/>
+        </w:rPr>
+        <w:t>Red Black Trees (RBT)</w:t>
+      </w:r>
+      <w:r>
+        <w:rPr>
+          <w:rFonts w:ascii="Times New Roman" w:hAnsi="Times New Roman" w:cs="Times New Roman"/>
+          <w:color w:val="000000" w:themeColor="text1"/>
+          <w:sz w:val="24"/>
+          <w:szCs w:val="24"/>
+          <w:lang w:val="en-GB"/>
+        </w:rPr>
+        <w:t>, all</w:t>
       </w:r>
       <w:r>
         <w:rPr>
@@ -2824,7 +2844,6 @@
                               <w:szCs w:val="18"/>
                             </w:rPr>
                           </w:pPr>
-                          <w:proofErr w:type="spellStart"/>
                           <w:r>
                             <w:rPr>
                               <w:sz w:val="18"/>
@@ -2832,7 +2851,6 @@
                             </w:rPr>
                             <w:t>root</w:t>
                           </w:r>
-                          <w:proofErr w:type="spellEnd"/>
                         </w:p>
                       </w:txbxContent>
                     </v:textbox>
@@ -2919,18 +2937,7 @@
                     <w:color w:val="000000" w:themeColor="text1"/>
                     <w:lang w:val="en-US"/>
                   </w:rPr>
-                  <m:t xml:space="preserve">BST= </m:t>
-                </m:r>
-                <m:r>
-                  <m:rPr>
-                    <m:sty m:val="bi"/>
-                  </m:rPr>
-                  <w:rPr>
-                    <w:rFonts w:ascii="Cambria Math" w:hAnsi="Cambria Math"/>
-                    <w:color w:val="000000" w:themeColor="text1"/>
-                    <w:lang w:val="en-US"/>
-                  </w:rPr>
-                  <m:t>≪</m:t>
+                  <m:t>BST= ≪</m:t>
                 </m:r>
                 <m:sSub>
                   <m:sSubPr>
@@ -3277,28 +3284,15 @@
                   </m:dPr>
                   <m:e>
                     <m:r>
+                      <m:rPr>
+                        <m:sty m:val="bi"/>
+                      </m:rPr>
                       <w:rPr>
                         <w:rFonts w:ascii="Cambria Math" w:eastAsiaTheme="minorEastAsia" w:hAnsi="Cambria Math"/>
                         <w:color w:val="000000" w:themeColor="text1"/>
                         <w:lang w:val="en-US"/>
                       </w:rPr>
-                      <m:t>inv:</m:t>
-                    </m:r>
-                    <m:r>
-                      <w:rPr>
-                        <w:rFonts w:ascii="Cambria Math" w:eastAsiaTheme="minorEastAsia" w:hAnsi="Cambria Math"/>
-                        <w:color w:val="000000" w:themeColor="text1"/>
-                        <w:lang w:val="en-US"/>
-                      </w:rPr>
-                      <m:t xml:space="preserve">  </m:t>
-                    </m:r>
-                    <m:r>
-                      <w:rPr>
-                        <w:rFonts w:ascii="Cambria Math" w:eastAsiaTheme="minorEastAsia" w:hAnsi="Cambria Math"/>
-                        <w:color w:val="000000" w:themeColor="text1"/>
-                        <w:lang w:val="en-US"/>
-                      </w:rPr>
-                      <m:t xml:space="preserve">∀n </m:t>
+                      <m:t xml:space="preserve">inv:  ∀n </m:t>
                     </m:r>
                     <m:d>
                       <m:dPr>
@@ -3329,6 +3323,9 @@
                           </m:sSubPr>
                           <m:e>
                             <m:r>
+                              <m:rPr>
+                                <m:sty m:val="bi"/>
+                              </m:rPr>
                               <w:rPr>
                                 <w:rFonts w:ascii="Cambria Math" w:hAnsi="Cambria Math"/>
                                 <w:color w:val="000000" w:themeColor="text1"/>
@@ -3339,6 +3336,9 @@
                           </m:e>
                           <m:sub>
                             <m:r>
+                              <m:rPr>
+                                <m:sty m:val="bi"/>
+                              </m:rPr>
                               <w:rPr>
                                 <w:rFonts w:ascii="Cambria Math" w:hAnsi="Cambria Math"/>
                                 <w:color w:val="000000" w:themeColor="text1"/>
@@ -3349,6 +3349,9 @@
                           </m:sub>
                         </m:sSub>
                         <m:r>
+                          <m:rPr>
+                            <m:sty m:val="bi"/>
+                          </m:rPr>
                           <w:rPr>
                             <w:rFonts w:ascii="Cambria Math" w:hAnsi="Cambria Math"/>
                             <w:color w:val="000000" w:themeColor="text1"/>
@@ -3387,6 +3390,9 @@
                               </m:sSubPr>
                               <m:e>
                                 <m:r>
+                                  <m:rPr>
+                                    <m:sty m:val="bi"/>
+                                  </m:rPr>
                                   <w:rPr>
                                     <w:rFonts w:ascii="Cambria Math" w:hAnsi="Cambria Math"/>
                                     <w:color w:val="000000" w:themeColor="text1"/>
@@ -3397,6 +3403,9 @@
                               </m:e>
                               <m:sub>
                                 <m:r>
+                                  <m:rPr>
+                                    <m:sty m:val="bi"/>
+                                  </m:rPr>
                                   <w:rPr>
                                     <w:rFonts w:ascii="Cambria Math" w:hAnsi="Cambria Math"/>
                                     <w:color w:val="000000" w:themeColor="text1"/>
@@ -3409,6 +3418,9 @@
                           </m:e>
                         </m:d>
                         <m:r>
+                          <m:rPr>
+                            <m:sty m:val="bi"/>
+                          </m:rPr>
                           <w:rPr>
                             <w:rFonts w:ascii="Cambria Math" w:hAnsi="Cambria Math"/>
                             <w:color w:val="000000" w:themeColor="text1"/>
@@ -3447,6 +3459,9 @@
                               </m:sSubPr>
                               <m:e>
                                 <m:r>
+                                  <m:rPr>
+                                    <m:sty m:val="bi"/>
+                                  </m:rPr>
                                   <w:rPr>
                                     <w:rFonts w:ascii="Cambria Math" w:hAnsi="Cambria Math"/>
                                     <w:color w:val="000000" w:themeColor="text1"/>
@@ -3457,6 +3472,9 @@
                               </m:e>
                               <m:sub>
                                 <m:r>
+                                  <m:rPr>
+                                    <m:sty m:val="bi"/>
+                                  </m:rPr>
                                   <w:rPr>
                                     <w:rFonts w:ascii="Cambria Math" w:hAnsi="Cambria Math"/>
                                     <w:color w:val="000000" w:themeColor="text1"/>
@@ -3471,6 +3489,9 @@
                       </m:e>
                     </m:d>
                     <m:r>
+                      <m:rPr>
+                        <m:sty m:val="bi"/>
+                      </m:rPr>
                       <w:rPr>
                         <w:rFonts w:ascii="Cambria Math" w:hAnsi="Cambria Math"/>
                         <w:color w:val="000000" w:themeColor="text1"/>
@@ -3507,6 +3528,9 @@
                           </m:sSubPr>
                           <m:e>
                             <m:r>
+                              <m:rPr>
+                                <m:sty m:val="bi"/>
+                              </m:rPr>
                               <w:rPr>
                                 <w:rFonts w:ascii="Cambria Math" w:hAnsi="Cambria Math"/>
                                 <w:color w:val="000000" w:themeColor="text1"/>
@@ -3517,6 +3541,9 @@
                           </m:e>
                           <m:sub>
                             <m:r>
+                              <m:rPr>
+                                <m:sty m:val="bi"/>
+                              </m:rPr>
                               <w:rPr>
                                 <w:rFonts w:ascii="Cambria Math" w:hAnsi="Cambria Math"/>
                                 <w:color w:val="000000" w:themeColor="text1"/>
@@ -3527,20 +3554,15 @@
                           </m:sub>
                         </m:sSub>
                         <m:r>
+                          <m:rPr>
+                            <m:sty m:val="bi"/>
+                          </m:rPr>
                           <w:rPr>
                             <w:rFonts w:ascii="Cambria Math" w:hAnsi="Cambria Math"/>
                             <w:color w:val="000000" w:themeColor="text1"/>
                             <w:lang w:val="en-US"/>
                           </w:rPr>
-                          <m:t>∧</m:t>
-                        </m:r>
-                        <m:r>
-                          <w:rPr>
-                            <w:rFonts w:ascii="Cambria Math" w:hAnsi="Cambria Math"/>
-                            <w:color w:val="000000" w:themeColor="text1"/>
-                            <w:lang w:val="en-US"/>
-                          </w:rPr>
-                          <m:t>key</m:t>
+                          <m:t>∧key</m:t>
                         </m:r>
                         <m:d>
                           <m:dPr>
@@ -3573,6 +3595,9 @@
                               </m:sSubPr>
                               <m:e>
                                 <m:r>
+                                  <m:rPr>
+                                    <m:sty m:val="bi"/>
+                                  </m:rPr>
                                   <w:rPr>
                                     <w:rFonts w:ascii="Cambria Math" w:hAnsi="Cambria Math"/>
                                     <w:color w:val="000000" w:themeColor="text1"/>
@@ -3583,40 +3608,30 @@
                               </m:e>
                               <m:sub>
                                 <m:r>
+                                  <m:rPr>
+                                    <m:sty m:val="bi"/>
+                                  </m:rPr>
                                   <w:rPr>
                                     <w:rFonts w:ascii="Cambria Math" w:hAnsi="Cambria Math"/>
                                     <w:color w:val="000000" w:themeColor="text1"/>
                                     <w:lang w:val="en-US"/>
                                   </w:rPr>
-                                  <m:t>n</m:t>
-                                </m:r>
-                                <m:r>
-                                  <w:rPr>
-                                    <w:rFonts w:ascii="Cambria Math" w:hAnsi="Cambria Math"/>
-                                    <w:color w:val="000000" w:themeColor="text1"/>
-                                    <w:lang w:val="en-US"/>
-                                  </w:rPr>
-                                  <m:t>+1</m:t>
+                                  <m:t>n+1</m:t>
                                 </m:r>
                               </m:sub>
                             </m:sSub>
                           </m:e>
                         </m:d>
                         <m:r>
+                          <m:rPr>
+                            <m:sty m:val="bi"/>
+                          </m:rPr>
                           <w:rPr>
                             <w:rFonts w:ascii="Cambria Math" w:hAnsi="Cambria Math"/>
                             <w:color w:val="000000" w:themeColor="text1"/>
                             <w:lang w:val="en-US"/>
                           </w:rPr>
-                          <m:t>≥</m:t>
-                        </m:r>
-                        <m:r>
-                          <w:rPr>
-                            <w:rFonts w:ascii="Cambria Math" w:hAnsi="Cambria Math"/>
-                            <w:color w:val="000000" w:themeColor="text1"/>
-                            <w:lang w:val="en-US"/>
-                          </w:rPr>
-                          <m:t>key</m:t>
+                          <m:t>≥key</m:t>
                         </m:r>
                         <m:d>
                           <m:dPr>
@@ -3649,6 +3664,9 @@
                               </m:sSubPr>
                               <m:e>
                                 <m:r>
+                                  <m:rPr>
+                                    <m:sty m:val="bi"/>
+                                  </m:rPr>
                                   <w:rPr>
                                     <w:rFonts w:ascii="Cambria Math" w:hAnsi="Cambria Math"/>
                                     <w:color w:val="000000" w:themeColor="text1"/>
@@ -3659,6 +3677,9 @@
                               </m:e>
                               <m:sub>
                                 <m:r>
+                                  <m:rPr>
+                                    <m:sty m:val="bi"/>
+                                  </m:rPr>
                                   <w:rPr>
                                     <w:rFonts w:ascii="Cambria Math" w:hAnsi="Cambria Math"/>
                                     <w:color w:val="000000" w:themeColor="text1"/>
@@ -3736,84 +3757,7 @@
                     <w:color w:val="000000" w:themeColor="text1"/>
                     <w:lang w:val="en-US"/>
                   </w:rPr>
-                  <m:t>searh</m:t>
-                </m:r>
-                <m:r>
-                  <m:rPr>
-                    <m:sty m:val="bi"/>
-                  </m:rPr>
-                  <w:rPr>
-                    <w:rFonts w:ascii="Cambria Math" w:eastAsia="Calibri" w:hAnsi="Cambria Math" w:cs="Times New Roman"/>
-                    <w:color w:val="000000" w:themeColor="text1"/>
-                    <w:lang w:val="en-US"/>
-                  </w:rPr>
-                  <m:t xml:space="preserve">:  </m:t>
-                </m:r>
-                <m:r>
-                  <m:rPr>
-                    <m:sty m:val="bi"/>
-                  </m:rPr>
-                  <w:rPr>
-                    <w:rFonts w:ascii="Cambria Math" w:eastAsia="Calibri" w:hAnsi="Cambria Math" w:cs="Times New Roman"/>
-                    <w:color w:val="000000" w:themeColor="text1"/>
-                    <w:lang w:val="en-US"/>
-                  </w:rPr>
-                  <m:t>BST</m:t>
-                </m:r>
-                <m:r>
-                  <m:rPr>
-                    <m:sty m:val="bi"/>
-                  </m:rPr>
-                  <w:rPr>
-                    <w:rFonts w:ascii="Cambria Math" w:eastAsia="Calibri" w:hAnsi="Cambria Math" w:cs="Times New Roman"/>
-                    <w:color w:val="000000" w:themeColor="text1"/>
-                    <w:lang w:val="en-US"/>
-                  </w:rPr>
-                  <m:t xml:space="preserve"> x </m:t>
-                </m:r>
-                <m:r>
-                  <m:rPr>
-                    <m:sty m:val="bi"/>
-                  </m:rPr>
-                  <w:rPr>
-                    <w:rFonts w:ascii="Cambria Math" w:eastAsia="Calibri" w:hAnsi="Cambria Math" w:cs="Times New Roman"/>
-                    <w:color w:val="000000" w:themeColor="text1"/>
-                    <w:lang w:val="en-US"/>
-                  </w:rPr>
-                  <m:t>Key</m:t>
-                </m:r>
-                <m:r>
-                  <m:rPr>
-                    <m:sty m:val="bi"/>
-                  </m:rPr>
-                  <w:rPr>
-                    <w:rFonts w:ascii="Cambria Math" w:eastAsia="Calibri" w:hAnsi="Cambria Math" w:cs="Times New Roman"/>
-                    <w:color w:val="000000" w:themeColor="text1"/>
-                    <w:lang w:val="en-US"/>
-                  </w:rPr>
-                  <m:t>→</m:t>
-                </m:r>
-                <m:r>
-                  <m:rPr>
-                    <m:sty m:val="bi"/>
-                  </m:rPr>
-                  <w:rPr>
-                    <w:rFonts w:ascii="Cambria Math" w:eastAsia="Calibri" w:hAnsi="Cambria Math" w:cs="Times New Roman"/>
-                    <w:color w:val="000000" w:themeColor="text1"/>
-                    <w:lang w:val="en-US"/>
-                  </w:rPr>
-                  <m:t>Element</m:t>
-                </m:r>
-                <m:r>
-                  <m:rPr>
-                    <m:sty m:val="bi"/>
-                  </m:rPr>
-                  <w:rPr>
-                    <w:rFonts w:ascii="Cambria Math" w:eastAsia="Calibri" w:hAnsi="Cambria Math" w:cs="Times New Roman"/>
-                    <w:color w:val="000000" w:themeColor="text1"/>
-                    <w:lang w:val="en-US"/>
-                  </w:rPr>
-                  <m:t xml:space="preserve"> </m:t>
+                  <m:t xml:space="preserve">searh:  BST x Key→Element </m:t>
                 </m:r>
               </m:oMath>
             </m:oMathPara>
@@ -3839,51 +3783,7 @@
                     <w:color w:val="000000" w:themeColor="text1"/>
                     <w:lang w:val="en-US"/>
                   </w:rPr>
-                  <m:t>insert</m:t>
-                </m:r>
-                <m:r>
-                  <m:rPr>
-                    <m:sty m:val="bi"/>
-                  </m:rPr>
-                  <w:rPr>
-                    <w:rFonts w:ascii="Cambria Math" w:eastAsia="Calibri" w:hAnsi="Cambria Math" w:cs="Times New Roman"/>
-                    <w:color w:val="000000" w:themeColor="text1"/>
-                    <w:lang w:val="en-US"/>
-                  </w:rPr>
-                  <m:t xml:space="preserve">:  </m:t>
-                </m:r>
-                <m:r>
-                  <m:rPr>
-                    <m:sty m:val="bi"/>
-                  </m:rPr>
-                  <w:rPr>
-                    <w:rFonts w:ascii="Cambria Math" w:eastAsia="Calibri" w:hAnsi="Cambria Math" w:cs="Times New Roman"/>
-                    <w:color w:val="000000" w:themeColor="text1"/>
-                    <w:lang w:val="en-US"/>
-                  </w:rPr>
-                  <m:t>BST x Element</m:t>
-                </m:r>
-                <m:r>
-                  <m:rPr>
-                    <m:sty m:val="bi"/>
-                  </m:rPr>
-                  <w:rPr>
-                    <w:rFonts w:ascii="Cambria Math" w:eastAsia="Calibri" w:hAnsi="Cambria Math" w:cs="Times New Roman"/>
-                    <w:color w:val="000000" w:themeColor="text1"/>
-                    <w:lang w:val="en-US"/>
-                  </w:rPr>
-                  <m:t>→</m:t>
-                </m:r>
-                <m:r>
-                  <m:rPr>
-                    <m:sty m:val="bi"/>
-                  </m:rPr>
-                  <w:rPr>
-                    <w:rFonts w:ascii="Cambria Math" w:eastAsia="Calibri" w:hAnsi="Cambria Math" w:cs="Times New Roman"/>
-                    <w:color w:val="000000" w:themeColor="text1"/>
-                    <w:lang w:val="en-US"/>
-                  </w:rPr>
-                  <m:t>BST</m:t>
+                  <m:t>insert:  BST x Element→BST</m:t>
                 </m:r>
               </m:oMath>
             </m:oMathPara>
@@ -4013,18 +3913,7 @@
                     <w:color w:val="000000" w:themeColor="text1"/>
                     <w:lang w:val="en-US"/>
                   </w:rPr>
-                  <m:t>predecessor:BST x Element→Element</m:t>
-                </m:r>
-                <m:r>
-                  <m:rPr>
-                    <m:sty m:val="bi"/>
-                  </m:rPr>
-                  <w:rPr>
-                    <w:rFonts w:ascii="Cambria Math" w:eastAsia="Calibri" w:hAnsi="Cambria Math" w:cs="Times New Roman"/>
-                    <w:color w:val="000000" w:themeColor="text1"/>
-                    <w:lang w:val="en-US"/>
-                  </w:rPr>
-                  <m:t xml:space="preserve"> </m:t>
+                  <m:t xml:space="preserve">predecessor:BST x Element→Element </m:t>
                 </m:r>
               </m:oMath>
             </m:oMathPara>
@@ -4237,51 +4126,7 @@
                         <w:color w:val="000000" w:themeColor="text1"/>
                         <w:lang w:val="en-US"/>
                       </w:rPr>
-                      <m:t xml:space="preserve">post:  </m:t>
-                    </m:r>
-                    <m:r>
-                      <m:rPr>
-                        <m:sty m:val="bi"/>
-                      </m:rPr>
-                      <w:rPr>
-                        <w:rFonts w:ascii="Cambria Math" w:eastAsiaTheme="minorEastAsia" w:hAnsi="Cambria Math"/>
-                        <w:color w:val="000000" w:themeColor="text1"/>
-                        <w:lang w:val="en-US"/>
-                      </w:rPr>
-                      <m:t>BST</m:t>
-                    </m:r>
-                    <m:r>
-                      <m:rPr>
-                        <m:sty m:val="bi"/>
-                      </m:rPr>
-                      <w:rPr>
-                        <w:rFonts w:ascii="Cambria Math" w:eastAsiaTheme="minorEastAsia" w:hAnsi="Cambria Math"/>
-                        <w:color w:val="000000" w:themeColor="text1"/>
-                        <w:lang w:val="en-US"/>
-                      </w:rPr>
-                      <m:t xml:space="preserve"> </m:t>
-                    </m:r>
-                    <m:r>
-                      <m:rPr>
-                        <m:sty m:val="bi"/>
-                      </m:rPr>
-                      <w:rPr>
-                        <w:rFonts w:ascii="Cambria Math" w:eastAsiaTheme="minorEastAsia" w:hAnsi="Cambria Math"/>
-                        <w:color w:val="000000" w:themeColor="text1"/>
-                        <w:lang w:val="en-US"/>
-                      </w:rPr>
-                      <m:t>t</m:t>
-                    </m:r>
-                    <m:r>
-                      <m:rPr>
-                        <m:sty m:val="bi"/>
-                      </m:rPr>
-                      <w:rPr>
-                        <w:rFonts w:ascii="Cambria Math" w:eastAsiaTheme="minorEastAsia" w:hAnsi="Cambria Math"/>
-                        <w:color w:val="000000" w:themeColor="text1"/>
-                        <w:lang w:val="en-US"/>
-                      </w:rPr>
-                      <m:t>=∅</m:t>
+                      <m:t>post:  BST t=∅</m:t>
                     </m:r>
                   </m:e>
                 </m:d>
@@ -4301,9 +4146,6 @@
             </w:pPr>
             <w:r>
               <w:rPr>
-                <w:rFonts w:eastAsiaTheme="minorEastAsia"/>
-                <w:b w:val="0"/>
-                <w:bCs w:val="0"/>
                 <w:noProof/>
                 <w:color w:val="000000" w:themeColor="text1"/>
                 <w:lang w:val="en-US"/>
@@ -4858,18 +4700,7 @@
                             <w:color w:val="000000" w:themeColor="text1"/>
                             <w:lang w:val="en-US"/>
                           </w:rPr>
-                          <m:t>&gt; ∧</m:t>
-                        </m:r>
-                        <m:r>
-                          <m:rPr>
-                            <m:sty m:val="bi"/>
-                          </m:rPr>
-                          <w:rPr>
-                            <w:rFonts w:ascii="Cambria Math" w:hAnsi="Cambria Math"/>
-                            <w:color w:val="000000" w:themeColor="text1"/>
-                            <w:lang w:val="en-US"/>
-                          </w:rPr>
-                          <m:t>e</m:t>
+                          <m:t>&gt; ∧e</m:t>
                         </m:r>
                       </m:e>
                     </m:d>
@@ -4907,18 +4738,7 @@
                             <w:color w:val="000000" w:themeColor="text1"/>
                             <w:lang w:val="en-US"/>
                           </w:rPr>
-                          <m:t>t=∅</m:t>
-                        </m:r>
-                        <m:r>
-                          <m:rPr>
-                            <m:sty m:val="bi"/>
-                          </m:rPr>
-                          <w:rPr>
-                            <w:rFonts w:ascii="Cambria Math" w:hAnsi="Cambria Math"/>
-                            <w:color w:val="000000" w:themeColor="text1"/>
-                            <w:lang w:val="en-US"/>
-                          </w:rPr>
-                          <m:t>∧e</m:t>
+                          <m:t>t=∅∧e</m:t>
                         </m:r>
                       </m:e>
                     </m:d>
@@ -4949,9 +4769,6 @@
             </w:pPr>
             <w:r>
               <w:rPr>
-                <w:rFonts w:eastAsiaTheme="minorEastAsia"/>
-                <w:b w:val="0"/>
-                <w:bCs w:val="0"/>
                 <w:noProof/>
                 <w:color w:val="000000" w:themeColor="text1"/>
                 <w:lang w:val="en-US"/>
@@ -5021,9 +4838,6 @@
             </w:r>
             <w:r>
               <w:rPr>
-                <w:rFonts w:eastAsiaTheme="minorEastAsia"/>
-                <w:b w:val="0"/>
-                <w:bCs w:val="0"/>
                 <w:noProof/>
                 <w:color w:val="000000" w:themeColor="text1"/>
                 <w:lang w:val="en-US"/>
@@ -5248,17 +5062,20 @@
             </w:pPr>
             <w:r>
               <w:rPr>
-                <w:noProof/>
+                <w:rFonts w:asciiTheme="minorHAnsi" w:eastAsiaTheme="minorEastAsia" w:hAnsiTheme="minorHAnsi"/>
+                <w:b w:val="0"/>
+                <w:bCs w:val="0"/>
                 <w:color w:val="000000" w:themeColor="text1"/>
-                <w:lang w:val="en-US"/>
+                <w:lang w:val="en-US" w:eastAsia="ja-JP"/>
               </w:rPr>
             </w:r>
             <w:r>
               <w:rPr>
+                <w:rFonts w:asciiTheme="minorHAnsi" w:eastAsiaTheme="minorEastAsia" w:hAnsiTheme="minorHAnsi"/>
                 <w:b w:val="0"/>
                 <w:bCs w:val="0"/>
                 <w:color w:val="000000" w:themeColor="text1"/>
-                <w:lang w:val="en-US"/>
+                <w:lang w:val="en-US" w:eastAsia="ja-JP"/>
               </w:rPr>
               <w:pict w14:anchorId="39C27251">
                 <v:group id="_x0000_s1081" editas="canvas" style="width:63.15pt;height:53.1pt;mso-position-horizontal-relative:char;mso-position-vertical-relative:line" coordorigin="2524,791" coordsize="1056,888">
@@ -5334,17 +5151,20 @@
             </w:r>
             <w:r>
               <w:rPr>
-                <w:noProof/>
+                <w:rFonts w:asciiTheme="minorHAnsi" w:eastAsiaTheme="minorEastAsia" w:hAnsiTheme="minorHAnsi"/>
+                <w:b w:val="0"/>
+                <w:bCs w:val="0"/>
                 <w:color w:val="000000" w:themeColor="text1"/>
-                <w:lang w:val="en-US"/>
+                <w:lang w:val="en-US" w:eastAsia="ja-JP"/>
               </w:rPr>
             </w:r>
             <w:r>
               <w:rPr>
+                <w:rFonts w:asciiTheme="minorHAnsi" w:eastAsiaTheme="minorEastAsia" w:hAnsiTheme="minorHAnsi"/>
                 <w:b w:val="0"/>
                 <w:bCs w:val="0"/>
                 <w:color w:val="000000" w:themeColor="text1"/>
-                <w:lang w:val="en-US"/>
+                <w:lang w:val="en-US" w:eastAsia="ja-JP"/>
               </w:rPr>
               <w:pict w14:anchorId="4E162826">
                 <v:group id="_x0000_s1091" editas="canvas" style="width:63.15pt;height:53.1pt;mso-position-horizontal-relative:char;mso-position-vertical-relative:line" coordorigin="2524,791" coordsize="1056,888">
@@ -5493,6 +5313,9 @@
             </w:r>
             <m:oMath>
               <m:r>
+                <m:rPr>
+                  <m:sty m:val="bi"/>
+                </m:rPr>
                 <w:rPr>
                   <w:rFonts w:ascii="Cambria Math" w:eastAsiaTheme="minorEastAsia" w:hAnsi="Cambria Math"/>
                   <w:color w:val="000000" w:themeColor="text1"/>
@@ -5543,6 +5366,9 @@
             </w:r>
             <m:oMath>
               <m:r>
+                <m:rPr>
+                  <m:sty m:val="bi"/>
+                </m:rPr>
                 <w:rPr>
                   <w:rFonts w:ascii="Cambria Math" w:eastAsiaTheme="minorEastAsia" w:hAnsi="Cambria Math"/>
                   <w:color w:val="000000" w:themeColor="text1"/>
@@ -5993,21 +5819,33 @@
               <w:jc w:val="center"/>
               <w:rPr>
                 <w:rFonts w:eastAsiaTheme="minorEastAsia"/>
+                <w:noProof/>
+                <w:color w:val="000000" w:themeColor="text1"/>
+              </w:rPr>
+            </w:pPr>
+          </w:p>
+          <w:p>
+            <w:pPr>
+              <w:jc w:val="center"/>
+              <w:rPr>
+                <w:rFonts w:eastAsiaTheme="minorEastAsia"/>
                 <w:color w:val="000000" w:themeColor="text1"/>
                 <w:lang w:val="en-US"/>
               </w:rPr>
             </w:pPr>
             <w:r>
               <w:rPr>
+                <w:rFonts w:eastAsiaTheme="minorEastAsia"/>
+                <w:b w:val="0"/>
+                <w:bCs w:val="0"/>
                 <w:noProof/>
                 <w:color w:val="000000" w:themeColor="text1"/>
-                <w:lang w:val="en-US"/>
               </w:rPr>
               <w:drawing>
-                <wp:inline distT="0" distB="0" distL="0" distR="0" wp14:anchorId="6604D548" wp14:editId="3F564E6D">
-                  <wp:extent cx="365760" cy="986155"/>
-                  <wp:effectExtent l="0" t="0" r="0" b="4445"/>
-                  <wp:docPr id="12" name="Imagen 12" descr="Tabla&#10;&#10;Descripción generada automáticamente"/>
+                <wp:inline distT="0" distB="0" distL="0" distR="0" wp14:anchorId="38BA21E9" wp14:editId="67A39EC1">
+                  <wp:extent cx="1356360" cy="1282700"/>
+                  <wp:effectExtent l="0" t="0" r="0" b="0"/>
+                  <wp:docPr id="5" name="Picture 5"/>
                   <wp:cNvGraphicFramePr>
                     <a:graphicFrameLocks xmlns:a="http://schemas.openxmlformats.org/drawingml/2006/main" noChangeAspect="1"/>
                   </wp:cNvGraphicFramePr>
@@ -6015,28 +5853,31 @@
                     <a:graphicData uri="http://schemas.openxmlformats.org/drawingml/2006/picture">
                       <pic:pic xmlns:pic="http://schemas.openxmlformats.org/drawingml/2006/picture">
                         <pic:nvPicPr>
-                          <pic:cNvPr id="12" name="Imagen 12" descr="Tabla&#10;&#10;Descripción generada automáticamente"/>
-                          <pic:cNvPicPr/>
+                          <pic:cNvPr id="0" name="Picture 5"/>
+                          <pic:cNvPicPr>
+                            <a:picLocks noChangeAspect="1" noChangeArrowheads="1"/>
+                          </pic:cNvPicPr>
                         </pic:nvPicPr>
                         <pic:blipFill rotWithShape="1">
-                          <a:blip r:embed="rId12" cstate="print">
+                          <a:blip r:embed="rId12">
                             <a:extLst>
                               <a:ext uri="{28A0092B-C50C-407E-A947-70E740481C1C}">
                                 <a14:useLocalDpi xmlns:a14="http://schemas.microsoft.com/office/drawing/2010/main" val="0"/>
                               </a:ext>
                             </a:extLst>
                           </a:blip>
-                          <a:srcRect r="54677"/>
+                          <a:srcRect r="58878"/>
                           <a:stretch/>
                         </pic:blipFill>
                         <pic:spPr bwMode="auto">
                           <a:xfrm>
                             <a:off x="0" y="0"/>
-                            <a:ext cx="365760" cy="986155"/>
+                            <a:ext cx="1357702" cy="1283969"/>
                           </a:xfrm>
                           <a:prstGeom prst="rect">
                             <a:avLst/>
                           </a:prstGeom>
+                          <a:noFill/>
                           <a:ln>
                             <a:noFill/>
                           </a:ln>
@@ -6052,6 +5893,66 @@
                 </wp:inline>
               </w:drawing>
             </w:r>
+            <w:r>
+              <w:rPr>
+                <w:rFonts w:eastAsiaTheme="minorEastAsia"/>
+                <w:color w:val="000000" w:themeColor="text1"/>
+                <w:lang w:val="en-US"/>
+              </w:rPr>
+              <w:t xml:space="preserve">or </w:t>
+            </w:r>
+            <w:r>
+              <w:rPr>
+                <w:noProof/>
+                <w:color w:val="000000" w:themeColor="text1"/>
+                <w:lang w:val="en-US"/>
+              </w:rPr>
+              <w:drawing>
+                <wp:inline distT="0" distB="0" distL="0" distR="0" wp14:anchorId="51DE7BB4" wp14:editId="5F3C9ABB">
+                  <wp:extent cx="514350" cy="514350"/>
+                  <wp:effectExtent l="0" t="0" r="0" b="0"/>
+                  <wp:docPr id="8" name="Picture 8"/>
+                  <wp:cNvGraphicFramePr>
+                    <a:graphicFrameLocks xmlns:a="http://schemas.openxmlformats.org/drawingml/2006/main" noChangeAspect="1"/>
+                  </wp:cNvGraphicFramePr>
+                  <a:graphic xmlns:a="http://schemas.openxmlformats.org/drawingml/2006/main">
+                    <a:graphicData uri="http://schemas.openxmlformats.org/drawingml/2006/picture">
+                      <pic:pic xmlns:pic="http://schemas.openxmlformats.org/drawingml/2006/picture">
+                        <pic:nvPicPr>
+                          <pic:cNvPr id="0" name="Picture 41"/>
+                          <pic:cNvPicPr>
+                            <a:picLocks noChangeAspect="1" noChangeArrowheads="1"/>
+                          </pic:cNvPicPr>
+                        </pic:nvPicPr>
+                        <pic:blipFill>
+                          <a:blip r:embed="rId10">
+                            <a:extLst>
+                              <a:ext uri="{28A0092B-C50C-407E-A947-70E740481C1C}">
+                                <a14:useLocalDpi xmlns:a14="http://schemas.microsoft.com/office/drawing/2010/main" val="0"/>
+                              </a:ext>
+                            </a:extLst>
+                          </a:blip>
+                          <a:srcRect/>
+                          <a:stretch>
+                            <a:fillRect/>
+                          </a:stretch>
+                        </pic:blipFill>
+                        <pic:spPr bwMode="auto">
+                          <a:xfrm>
+                            <a:off x="0" y="0"/>
+                            <a:ext cx="520774" cy="520774"/>
+                          </a:xfrm>
+                          <a:prstGeom prst="rect">
+                            <a:avLst/>
+                          </a:prstGeom>
+                          <a:noFill/>
+                        </pic:spPr>
+                      </pic:pic>
+                    </a:graphicData>
+                  </a:graphic>
+                </wp:inline>
+              </w:drawing>
+            </w:r>
           </w:p>
           <w:p>
             <w:pPr>
@@ -6089,7 +5990,51 @@
                         <w:color w:val="000000" w:themeColor="text1"/>
                         <w:lang w:val="en-US"/>
                       </w:rPr>
-                      <m:t>post:  Stack s= &lt;</m:t>
+                      <m:t xml:space="preserve">post:  </m:t>
+                    </m:r>
+                    <m:r>
+                      <m:rPr>
+                        <m:sty m:val="bi"/>
+                      </m:rPr>
+                      <w:rPr>
+                        <w:rFonts w:ascii="Cambria Math" w:eastAsiaTheme="minorEastAsia" w:hAnsi="Cambria Math"/>
+                        <w:color w:val="000000" w:themeColor="text1"/>
+                        <w:lang w:val="en-US"/>
+                      </w:rPr>
+                      <m:t>BST</m:t>
+                    </m:r>
+                    <m:r>
+                      <m:rPr>
+                        <m:sty m:val="bi"/>
+                      </m:rPr>
+                      <w:rPr>
+                        <w:rFonts w:ascii="Cambria Math" w:eastAsiaTheme="minorEastAsia" w:hAnsi="Cambria Math"/>
+                        <w:color w:val="000000" w:themeColor="text1"/>
+                        <w:lang w:val="en-US"/>
+                      </w:rPr>
+                      <m:t xml:space="preserve"> </m:t>
+                    </m:r>
+                    <m:r>
+                      <m:rPr>
+                        <m:sty m:val="bi"/>
+                      </m:rPr>
+                      <w:rPr>
+                        <w:rFonts w:ascii="Cambria Math" w:eastAsiaTheme="minorEastAsia" w:hAnsi="Cambria Math"/>
+                        <w:color w:val="000000" w:themeColor="text1"/>
+                        <w:lang w:val="en-US"/>
+                      </w:rPr>
+                      <m:t>t</m:t>
+                    </m:r>
+                    <m:r>
+                      <m:rPr>
+                        <m:sty m:val="bi"/>
+                      </m:rPr>
+                      <w:rPr>
+                        <w:rFonts w:ascii="Cambria Math" w:eastAsiaTheme="minorEastAsia" w:hAnsi="Cambria Math"/>
+                        <w:color w:val="000000" w:themeColor="text1"/>
+                        <w:lang w:val="en-US"/>
+                      </w:rPr>
+                      <m:t>= &lt;</m:t>
                     </m:r>
                     <m:sSub>
                       <m:sSubPr>
@@ -6293,7 +6238,131 @@
                         <w:color w:val="000000" w:themeColor="text1"/>
                         <w:lang w:val="en-US"/>
                       </w:rPr>
+                      <m:t>,</m:t>
+                    </m:r>
+                    <m:sSub>
+                      <m:sSubPr>
+                        <m:ctrlPr>
+                          <w:rPr>
+                            <w:rFonts w:ascii="Cambria Math" w:hAnsi="Cambria Math"/>
+                            <w:b w:val="0"/>
+                            <w:bCs w:val="0"/>
+                            <w:i/>
+                            <w:color w:val="000000" w:themeColor="text1"/>
+                            <w:lang w:val="en-US"/>
+                          </w:rPr>
+                        </m:ctrlPr>
+                      </m:sSubPr>
+                      <m:e>
+                        <m:r>
+                          <m:rPr>
+                            <m:sty m:val="bi"/>
+                          </m:rPr>
+                          <w:rPr>
+                            <w:rFonts w:ascii="Cambria Math" w:hAnsi="Cambria Math"/>
+                            <w:color w:val="000000" w:themeColor="text1"/>
+                            <w:lang w:val="en-US"/>
+                          </w:rPr>
+                          <m:t>e</m:t>
+                        </m:r>
+                      </m:e>
+                      <m:sub>
+                        <m:r>
+                          <m:rPr>
+                            <m:sty m:val="bi"/>
+                          </m:rPr>
+                          <w:rPr>
+                            <w:rFonts w:ascii="Cambria Math" w:hAnsi="Cambria Math"/>
+                            <w:color w:val="000000" w:themeColor="text1"/>
+                            <w:lang w:val="en-US"/>
+                          </w:rPr>
+                          <m:t>n</m:t>
+                        </m:r>
+                      </m:sub>
+                    </m:sSub>
+                    <m:r>
+                      <m:rPr>
+                        <m:sty m:val="bi"/>
+                      </m:rPr>
+                      <w:rPr>
+                        <w:rFonts w:ascii="Cambria Math" w:hAnsi="Cambria Math"/>
+                        <w:color w:val="000000" w:themeColor="text1"/>
+                        <w:lang w:val="en-US"/>
+                      </w:rPr>
+                      <m:t>,</m:t>
+                    </m:r>
+                    <m:sSub>
+                      <m:sSubPr>
+                        <m:ctrlPr>
+                          <w:rPr>
+                            <w:rFonts w:ascii="Cambria Math" w:hAnsi="Cambria Math"/>
+                            <w:b w:val="0"/>
+                            <w:bCs w:val="0"/>
+                            <w:i/>
+                            <w:color w:val="000000" w:themeColor="text1"/>
+                            <w:lang w:val="en-US"/>
+                          </w:rPr>
+                        </m:ctrlPr>
+                      </m:sSubPr>
+                      <m:e>
+                        <m:r>
+                          <m:rPr>
+                            <m:sty m:val="bi"/>
+                          </m:rPr>
+                          <w:rPr>
+                            <w:rFonts w:ascii="Cambria Math" w:hAnsi="Cambria Math"/>
+                            <w:color w:val="000000" w:themeColor="text1"/>
+                            <w:lang w:val="en-US"/>
+                          </w:rPr>
+                          <m:t>e</m:t>
+                        </m:r>
+                      </m:e>
+                      <m:sub>
+                        <m:r>
+                          <m:rPr>
+                            <m:sty m:val="bi"/>
+                          </m:rPr>
+                          <w:rPr>
+                            <w:rFonts w:ascii="Cambria Math" w:hAnsi="Cambria Math"/>
+                            <w:color w:val="000000" w:themeColor="text1"/>
+                            <w:lang w:val="en-US"/>
+                          </w:rPr>
+                          <m:t>n+1</m:t>
+                        </m:r>
+                      </m:sub>
+                    </m:sSub>
+                    <m:r>
+                      <m:rPr>
+                        <m:sty m:val="bi"/>
+                      </m:rPr>
+                      <w:rPr>
+                        <w:rFonts w:ascii="Cambria Math" w:hAnsi="Cambria Math"/>
+                        <w:color w:val="000000" w:themeColor="text1"/>
+                        <w:lang w:val="en-US"/>
+                      </w:rPr>
+                      <m:t>,e</m:t>
+                    </m:r>
+                    <m:r>
+                      <m:rPr>
+                        <m:sty m:val="bi"/>
+                      </m:rPr>
+                      <w:rPr>
+                        <w:rFonts w:ascii="Cambria Math" w:hAnsi="Cambria Math"/>
+                        <w:color w:val="000000" w:themeColor="text1"/>
+                        <w:lang w:val="en-US"/>
+                      </w:rPr>
                       <m:t>&gt;</m:t>
+                    </m:r>
+                    <m:r>
+                      <m:rPr>
+                        <m:sty m:val="bi"/>
+                      </m:rPr>
+                      <w:rPr>
+                        <w:rFonts w:ascii="Cambria Math" w:hAnsi="Cambria Math"/>
+                        <w:color w:val="000000" w:themeColor="text1"/>
+                        <w:lang w:val="en-US"/>
+                      </w:rPr>
+                      <m:t>∨t=&lt;e&gt;</m:t>
                     </m:r>
                   </m:e>
                 </m:d>
@@ -6306,6 +6375,15 @@
               <w:rPr>
                 <w:b w:val="0"/>
                 <w:bCs w:val="0"/>
+                <w:noProof/>
+                <w:color w:val="000000" w:themeColor="text1"/>
+              </w:rPr>
+            </w:pPr>
+          </w:p>
+          <w:p>
+            <w:pPr>
+              <w:jc w:val="center"/>
+              <w:rPr>
                 <w:color w:val="000000" w:themeColor="text1"/>
                 <w:lang w:val="en-US"/>
               </w:rPr>
@@ -6314,13 +6392,12 @@
               <w:rPr>
                 <w:noProof/>
                 <w:color w:val="000000" w:themeColor="text1"/>
-                <w:lang w:val="en-US"/>
               </w:rPr>
               <w:drawing>
-                <wp:inline distT="0" distB="0" distL="0" distR="0" wp14:anchorId="0D01658D" wp14:editId="36D69A99">
-                  <wp:extent cx="713509" cy="1193429"/>
-                  <wp:effectExtent l="0" t="0" r="0" b="6985"/>
-                  <wp:docPr id="15" name="Imagen 15" descr="Imagen que contiene Diagrama&#10;&#10;Descripción generada automáticamente"/>
+                <wp:inline distT="0" distB="0" distL="0" distR="0" wp14:anchorId="439B85F0" wp14:editId="2DF1BCA0">
+                  <wp:extent cx="2049780" cy="1333500"/>
+                  <wp:effectExtent l="0" t="0" r="0" b="0"/>
+                  <wp:docPr id="7" name="Picture 7"/>
                   <wp:cNvGraphicFramePr>
                     <a:graphicFrameLocks xmlns:a="http://schemas.openxmlformats.org/drawingml/2006/main" noChangeAspect="1"/>
                   </wp:cNvGraphicFramePr>
@@ -6328,14 +6405,118 @@
                     <a:graphicData uri="http://schemas.openxmlformats.org/drawingml/2006/picture">
                       <pic:pic xmlns:pic="http://schemas.openxmlformats.org/drawingml/2006/picture">
                         <pic:nvPicPr>
-                          <pic:cNvPr id="15" name="Imagen 15" descr="Imagen que contiene Diagrama&#10;&#10;Descripción generada automáticamente"/>
+                          <pic:cNvPr id="0" name="Picture 7"/>
+                          <pic:cNvPicPr>
+                            <a:picLocks noChangeAspect="1" noChangeArrowheads="1"/>
+                          </pic:cNvPicPr>
+                        </pic:nvPicPr>
+                        <pic:blipFill rotWithShape="1">
+                          <a:blip r:embed="rId12">
+                            <a:extLst>
+                              <a:ext uri="{28A0092B-C50C-407E-A947-70E740481C1C}">
+                                <a14:useLocalDpi xmlns:a14="http://schemas.microsoft.com/office/drawing/2010/main" val="0"/>
+                              </a:ext>
+                            </a:extLst>
+                          </a:blip>
+                          <a:srcRect l="40222"/>
+                          <a:stretch/>
+                        </pic:blipFill>
+                        <pic:spPr bwMode="auto">
+                          <a:xfrm>
+                            <a:off x="0" y="0"/>
+                            <a:ext cx="2049780" cy="1333500"/>
+                          </a:xfrm>
+                          <a:prstGeom prst="rect">
+                            <a:avLst/>
+                          </a:prstGeom>
+                          <a:noFill/>
+                          <a:ln>
+                            <a:noFill/>
+                          </a:ln>
+                          <a:extLst>
+                            <a:ext uri="{53640926-AAD7-44D8-BBD7-CCE9431645EC}">
+                              <a14:shadowObscured xmlns:a14="http://schemas.microsoft.com/office/drawing/2010/main"/>
+                            </a:ext>
+                          </a:extLst>
+                        </pic:spPr>
+                      </pic:pic>
+                    </a:graphicData>
+                  </a:graphic>
+                </wp:inline>
+              </w:drawing>
+            </w:r>
+            <w:r>
+              <w:rPr>
+                <w:b w:val="0"/>
+                <w:bCs w:val="0"/>
+                <w:color w:val="000000" w:themeColor="text1"/>
+                <w:lang w:val="en-US"/>
+              </w:rPr>
+              <w:t xml:space="preserve">or </w:t>
+            </w:r>
+            <w:r>
+              <w:rPr>
+                <w:b w:val="0"/>
+                <w:bCs w:val="0"/>
+                <w:color w:val="000000" w:themeColor="text1"/>
+                <w:lang w:val="en-US"/>
+              </w:rPr>
+              <w:drawing>
+                <wp:inline distT="0" distB="0" distL="0" distR="0" wp14:anchorId="2F43D479" wp14:editId="7A9677F7">
+                  <wp:extent cx="728134" cy="757259"/>
+                  <wp:effectExtent l="0" t="0" r="0" b="0"/>
+                  <wp:docPr id="9" name="Picture 9"/>
+                  <wp:cNvGraphicFramePr>
+                    <a:graphicFrameLocks xmlns:a="http://schemas.openxmlformats.org/drawingml/2006/main" noChangeAspect="1"/>
+                  </wp:cNvGraphicFramePr>
+                  <a:graphic xmlns:a="http://schemas.openxmlformats.org/drawingml/2006/main">
+                    <a:graphicData uri="http://schemas.openxmlformats.org/drawingml/2006/picture">
+                      <pic:pic xmlns:pic="http://schemas.openxmlformats.org/drawingml/2006/picture">
+                        <pic:nvPicPr>
+                          <pic:cNvPr id="1" name=""/>
                           <pic:cNvPicPr/>
                         </pic:nvPicPr>
                         <pic:blipFill>
-                          <a:blip r:embed="rId13" cstate="print">
+                          <a:blip r:embed="rId13">
                             <a:extLst>
-                              <a:ext uri="{28A0092B-C50C-407E-A947-70E740481C1C}">
-                                <a14:useLocalDpi xmlns:a14="http://schemas.microsoft.com/office/drawing/2010/main" val="0"/>
+                              <a:ext uri="{BEBA8EAE-BF5A-486C-A8C5-ECC9F3942E4B}">
+                                <a14:imgProps xmlns:a14="http://schemas.microsoft.com/office/drawing/2010/main">
+                                  <a14:imgLayer r:embed="rId14">
+                                    <a14:imgEffect>
+                                      <a14:backgroundRemoval t="10000" b="90000" l="10000" r="90000">
+                                        <a14:foregroundMark x1="29333" y1="39744" x2="32000" y2="67949"/>
+                                        <a14:foregroundMark x1="34667" y1="43590" x2="46667" y2="41026"/>
+                                        <a14:backgroundMark x1="25333" y1="15385" x2="13333" y2="1282"/>
+                                        <a14:backgroundMark x1="22667" y1="7692" x2="22667" y2="7692"/>
+                                        <a14:backgroundMark x1="18667" y1="5128" x2="18667" y2="5128"/>
+                                        <a14:backgroundMark x1="18667" y1="3846" x2="18667" y2="3846"/>
+                                        <a14:backgroundMark x1="20000" y1="6410" x2="20000" y2="6410"/>
+                                        <a14:backgroundMark x1="20000" y1="6410" x2="20000" y2="6410"/>
+                                        <a14:backgroundMark x1="20000" y1="6410" x2="20000" y2="6410"/>
+                                        <a14:backgroundMark x1="20000" y1="6410" x2="20000" y2="6410"/>
+                                        <a14:backgroundMark x1="22667" y1="7692" x2="22667" y2="7692"/>
+                                        <a14:backgroundMark x1="22667" y1="11538" x2="22667" y2="11538"/>
+                                        <a14:backgroundMark x1="24000" y1="12821" x2="24000" y2="12821"/>
+                                        <a14:backgroundMark x1="24000" y1="14103" x2="24000" y2="14103"/>
+                                        <a14:backgroundMark x1="26667" y1="14103" x2="26667" y2="14103"/>
+                                        <a14:backgroundMark x1="28000" y1="14103" x2="28000" y2="14103"/>
+                                        <a14:backgroundMark x1="28000" y1="14103" x2="28000" y2="14103"/>
+                                        <a14:backgroundMark x1="28000" y1="14103" x2="28000" y2="14103"/>
+                                        <a14:backgroundMark x1="25333" y1="12821" x2="25333" y2="12821"/>
+                                        <a14:backgroundMark x1="22667" y1="7692" x2="22667" y2="7692"/>
+                                        <a14:backgroundMark x1="18667" y1="3846" x2="18667" y2="3846"/>
+                                        <a14:backgroundMark x1="18667" y1="2564" x2="18667" y2="2564"/>
+                                        <a14:backgroundMark x1="18667" y1="6410" x2="18667" y2="6410"/>
+                                        <a14:backgroundMark x1="22667" y1="12821" x2="22667" y2="12821"/>
+                                        <a14:backgroundMark x1="25333" y1="14103" x2="25333" y2="14103"/>
+                                        <a14:backgroundMark x1="25333" y1="14103" x2="25333" y2="14103"/>
+                                        <a14:backgroundMark x1="25333" y1="15385" x2="25333" y2="15385"/>
+                                        <a14:backgroundMark x1="25333" y1="15385" x2="25333" y2="15385"/>
+                                        <a14:backgroundMark x1="25333" y1="15385" x2="25333" y2="15385"/>
+                                      </a14:backgroundRemoval>
+                                    </a14:imgEffect>
+                                  </a14:imgLayer>
+                                </a14:imgProps>
                               </a:ext>
                             </a:extLst>
                           </a:blip>
@@ -6346,7 +6527,7 @@
                         <pic:spPr>
                           <a:xfrm>
                             <a:off x="0" y="0"/>
-                            <a:ext cx="718877" cy="1202408"/>
+                            <a:ext cx="730265" cy="759475"/>
                           </a:xfrm>
                           <a:prstGeom prst="rect">
                             <a:avLst/>
@@ -6412,7 +6593,7 @@
                     <w:color w:val="000000" w:themeColor="text1"/>
                     <w:lang w:val="en-US"/>
                   </w:rPr>
-                  <m:t>top</m:t>
+                  <m:t>delete</m:t>
                 </m:r>
               </m:oMath>
             </m:oMathPara>
@@ -6446,7 +6627,7 @@
                 <w:color w:val="000000" w:themeColor="text1"/>
                 <w:lang w:val="en-US"/>
               </w:rPr>
-              <w:t>Retrieves</w:t>
+              <w:t>Removes</w:t>
             </w:r>
             <w:r>
               <w:rPr>
@@ -6456,7 +6637,1130 @@
                 <w:color w:val="000000" w:themeColor="text1"/>
                 <w:lang w:val="en-US"/>
               </w:rPr>
-              <w:t xml:space="preserve"> the topmost element from stack </w:t>
+              <w:t xml:space="preserve"> element </w:t>
+            </w:r>
+            <m:oMath>
+              <m:r>
+                <w:rPr>
+                  <w:rFonts w:ascii="Cambria Math" w:eastAsiaTheme="minorEastAsia" w:hAnsi="Cambria Math"/>
+                  <w:color w:val="000000" w:themeColor="text1"/>
+                  <w:lang w:val="en-US"/>
+                </w:rPr>
+                <m:t>e</m:t>
+              </m:r>
+            </m:oMath>
+            <w:r>
+              <w:rPr>
+                <w:rFonts w:eastAsiaTheme="minorEastAsia"/>
+                <w:b w:val="0"/>
+                <w:bCs w:val="0"/>
+                <w:color w:val="000000" w:themeColor="text1"/>
+                <w:lang w:val="en-US"/>
+              </w:rPr>
+              <w:t xml:space="preserve"> </w:t>
+            </w:r>
+            <w:r>
+              <w:rPr>
+                <w:rFonts w:eastAsiaTheme="minorEastAsia"/>
+                <w:b w:val="0"/>
+                <w:bCs w:val="0"/>
+                <w:color w:val="000000" w:themeColor="text1"/>
+                <w:lang w:val="en-US"/>
+              </w:rPr>
+              <w:t xml:space="preserve">from </w:t>
+            </w:r>
+            <w:r>
+              <w:rPr>
+                <w:rFonts w:eastAsiaTheme="minorEastAsia"/>
+                <w:b w:val="0"/>
+                <w:bCs w:val="0"/>
+                <w:color w:val="000000" w:themeColor="text1"/>
+                <w:lang w:val="en-US"/>
+              </w:rPr>
+              <w:t>BST</w:t>
+            </w:r>
+            <w:r>
+              <w:rPr>
+                <w:rFonts w:eastAsiaTheme="minorEastAsia"/>
+                <w:b w:val="0"/>
+                <w:bCs w:val="0"/>
+                <w:color w:val="000000" w:themeColor="text1"/>
+                <w:lang w:val="en-US"/>
+              </w:rPr>
+              <w:t xml:space="preserve"> </w:t>
+            </w:r>
+            <w:r>
+              <w:rPr>
+                <w:rFonts w:eastAsiaTheme="minorEastAsia"/>
+                <w:b w:val="0"/>
+                <w:bCs w:val="0"/>
+                <w:color w:val="000000" w:themeColor="text1"/>
+                <w:lang w:val="en-US"/>
+              </w:rPr>
+              <w:t>t</w:t>
+            </w:r>
+            <w:r>
+              <w:rPr>
+                <w:rFonts w:eastAsiaTheme="minorEastAsia"/>
+                <w:b w:val="0"/>
+                <w:bCs w:val="0"/>
+                <w:color w:val="000000" w:themeColor="text1"/>
+                <w:lang w:val="en-US"/>
+              </w:rPr>
+              <w:t>.</w:t>
+            </w:r>
+          </w:p>
+          <w:p>
+            <w:pPr>
+              <w:jc w:val="center"/>
+              <w:rPr>
+                <w:rFonts w:eastAsiaTheme="minorEastAsia"/>
+                <w:b w:val="0"/>
+                <w:bCs w:val="0"/>
+                <w:color w:val="000000" w:themeColor="text1"/>
+                <w:lang w:val="en-US"/>
+              </w:rPr>
+            </w:pPr>
+            <m:oMathPara>
+              <m:oMath>
+                <m:d>
+                  <m:dPr>
+                    <m:begChr m:val="{"/>
+                    <m:endChr m:val="}"/>
+                    <m:ctrlPr>
+                      <w:rPr>
+                        <w:rFonts w:ascii="Cambria Math" w:eastAsiaTheme="minorEastAsia" w:hAnsi="Cambria Math"/>
+                        <w:i/>
+                        <w:color w:val="000000" w:themeColor="text1"/>
+                        <w:lang w:val="en-US"/>
+                      </w:rPr>
+                    </m:ctrlPr>
+                  </m:dPr>
+                  <m:e>
+                    <m:r>
+                      <m:rPr>
+                        <m:sty m:val="bi"/>
+                      </m:rPr>
+                      <w:rPr>
+                        <w:rFonts w:ascii="Cambria Math" w:eastAsiaTheme="minorEastAsia" w:hAnsi="Cambria Math"/>
+                        <w:color w:val="000000" w:themeColor="text1"/>
+                        <w:lang w:val="en-US"/>
+                      </w:rPr>
+                      <m:t xml:space="preserve">pre:  </m:t>
+                    </m:r>
+                    <m:r>
+                      <m:rPr>
+                        <m:sty m:val="bi"/>
+                      </m:rPr>
+                      <w:rPr>
+                        <w:rFonts w:ascii="Cambria Math" w:eastAsiaTheme="minorEastAsia" w:hAnsi="Cambria Math"/>
+                        <w:color w:val="000000" w:themeColor="text1"/>
+                        <w:lang w:val="en-US"/>
+                      </w:rPr>
+                      <m:t>BST</m:t>
+                    </m:r>
+                    <m:r>
+                      <m:rPr>
+                        <m:sty m:val="bi"/>
+                      </m:rPr>
+                      <w:rPr>
+                        <w:rFonts w:ascii="Cambria Math" w:eastAsiaTheme="minorEastAsia" w:hAnsi="Cambria Math"/>
+                        <w:color w:val="000000" w:themeColor="text1"/>
+                        <w:lang w:val="en-US"/>
+                      </w:rPr>
+                      <m:t xml:space="preserve"> </m:t>
+                    </m:r>
+                    <m:r>
+                      <m:rPr>
+                        <m:sty m:val="bi"/>
+                      </m:rPr>
+                      <w:rPr>
+                        <w:rFonts w:ascii="Cambria Math" w:eastAsiaTheme="minorEastAsia" w:hAnsi="Cambria Math"/>
+                        <w:color w:val="000000" w:themeColor="text1"/>
+                        <w:lang w:val="en-US"/>
+                      </w:rPr>
+                      <m:t>t</m:t>
+                    </m:r>
+                    <m:r>
+                      <m:rPr>
+                        <m:sty m:val="bi"/>
+                      </m:rPr>
+                      <w:rPr>
+                        <w:rFonts w:ascii="Cambria Math" w:eastAsiaTheme="minorEastAsia" w:hAnsi="Cambria Math"/>
+                        <w:color w:val="000000" w:themeColor="text1"/>
+                        <w:lang w:val="en-US"/>
+                      </w:rPr>
+                      <m:t xml:space="preserve">≠∅ i.e.  </m:t>
+                    </m:r>
+                    <m:r>
+                      <m:rPr>
+                        <m:sty m:val="bi"/>
+                      </m:rPr>
+                      <w:rPr>
+                        <w:rFonts w:ascii="Cambria Math" w:eastAsiaTheme="minorEastAsia" w:hAnsi="Cambria Math"/>
+                        <w:color w:val="000000" w:themeColor="text1"/>
+                        <w:lang w:val="en-US"/>
+                      </w:rPr>
+                      <m:t>t= &lt;</m:t>
+                    </m:r>
+                    <m:sSub>
+                      <m:sSubPr>
+                        <m:ctrlPr>
+                          <w:rPr>
+                            <w:rFonts w:ascii="Cambria Math" w:hAnsi="Cambria Math"/>
+                            <w:b w:val="0"/>
+                            <w:bCs w:val="0"/>
+                            <w:i/>
+                            <w:color w:val="000000" w:themeColor="text1"/>
+                            <w:lang w:val="en-US"/>
+                          </w:rPr>
+                        </m:ctrlPr>
+                      </m:sSubPr>
+                      <m:e>
+                        <m:r>
+                          <m:rPr>
+                            <m:sty m:val="bi"/>
+                          </m:rPr>
+                          <w:rPr>
+                            <w:rFonts w:ascii="Cambria Math" w:hAnsi="Cambria Math"/>
+                            <w:color w:val="000000" w:themeColor="text1"/>
+                            <w:lang w:val="en-US"/>
+                          </w:rPr>
+                          <m:t>e</m:t>
+                        </m:r>
+                      </m:e>
+                      <m:sub>
+                        <m:r>
+                          <m:rPr>
+                            <m:sty m:val="bi"/>
+                          </m:rPr>
+                          <w:rPr>
+                            <w:rFonts w:ascii="Cambria Math" w:hAnsi="Cambria Math"/>
+                            <w:color w:val="000000" w:themeColor="text1"/>
+                            <w:lang w:val="en-US"/>
+                          </w:rPr>
+                          <m:t>1</m:t>
+                        </m:r>
+                      </m:sub>
+                    </m:sSub>
+                    <m:r>
+                      <m:rPr>
+                        <m:sty m:val="bi"/>
+                      </m:rPr>
+                      <w:rPr>
+                        <w:rFonts w:ascii="Cambria Math" w:hAnsi="Cambria Math"/>
+                        <w:color w:val="000000" w:themeColor="text1"/>
+                        <w:lang w:val="en-US"/>
+                      </w:rPr>
+                      <m:t xml:space="preserve">, </m:t>
+                    </m:r>
+                    <m:sSub>
+                      <m:sSubPr>
+                        <m:ctrlPr>
+                          <w:rPr>
+                            <w:rFonts w:ascii="Cambria Math" w:hAnsi="Cambria Math"/>
+                            <w:b w:val="0"/>
+                            <w:bCs w:val="0"/>
+                            <w:i/>
+                            <w:color w:val="000000" w:themeColor="text1"/>
+                            <w:lang w:val="en-US"/>
+                          </w:rPr>
+                        </m:ctrlPr>
+                      </m:sSubPr>
+                      <m:e>
+                        <m:r>
+                          <m:rPr>
+                            <m:sty m:val="bi"/>
+                          </m:rPr>
+                          <w:rPr>
+                            <w:rFonts w:ascii="Cambria Math" w:hAnsi="Cambria Math"/>
+                            <w:color w:val="000000" w:themeColor="text1"/>
+                            <w:lang w:val="en-US"/>
+                          </w:rPr>
+                          <m:t>e</m:t>
+                        </m:r>
+                      </m:e>
+                      <m:sub>
+                        <m:r>
+                          <m:rPr>
+                            <m:sty m:val="bi"/>
+                          </m:rPr>
+                          <w:rPr>
+                            <w:rFonts w:ascii="Cambria Math" w:hAnsi="Cambria Math"/>
+                            <w:color w:val="000000" w:themeColor="text1"/>
+                            <w:lang w:val="en-US"/>
+                          </w:rPr>
+                          <m:t>2</m:t>
+                        </m:r>
+                      </m:sub>
+                    </m:sSub>
+                    <m:r>
+                      <m:rPr>
+                        <m:sty m:val="bi"/>
+                      </m:rPr>
+                      <w:rPr>
+                        <w:rFonts w:ascii="Cambria Math" w:hAnsi="Cambria Math"/>
+                        <w:color w:val="000000" w:themeColor="text1"/>
+                        <w:lang w:val="en-US"/>
+                      </w:rPr>
+                      <m:t xml:space="preserve">, </m:t>
+                    </m:r>
+                    <m:sSub>
+                      <m:sSubPr>
+                        <m:ctrlPr>
+                          <w:rPr>
+                            <w:rFonts w:ascii="Cambria Math" w:hAnsi="Cambria Math"/>
+                            <w:b w:val="0"/>
+                            <w:bCs w:val="0"/>
+                            <w:i/>
+                            <w:color w:val="000000" w:themeColor="text1"/>
+                            <w:lang w:val="en-US"/>
+                          </w:rPr>
+                        </m:ctrlPr>
+                      </m:sSubPr>
+                      <m:e>
+                        <m:r>
+                          <m:rPr>
+                            <m:sty m:val="bi"/>
+                          </m:rPr>
+                          <w:rPr>
+                            <w:rFonts w:ascii="Cambria Math" w:hAnsi="Cambria Math"/>
+                            <w:color w:val="000000" w:themeColor="text1"/>
+                            <w:lang w:val="en-US"/>
+                          </w:rPr>
+                          <m:t>e</m:t>
+                        </m:r>
+                      </m:e>
+                      <m:sub>
+                        <m:r>
+                          <m:rPr>
+                            <m:sty m:val="bi"/>
+                          </m:rPr>
+                          <w:rPr>
+                            <w:rFonts w:ascii="Cambria Math" w:hAnsi="Cambria Math"/>
+                            <w:color w:val="000000" w:themeColor="text1"/>
+                            <w:lang w:val="en-US"/>
+                          </w:rPr>
+                          <m:t>3</m:t>
+                        </m:r>
+                      </m:sub>
+                    </m:sSub>
+                    <m:r>
+                      <m:rPr>
+                        <m:sty m:val="bi"/>
+                      </m:rPr>
+                      <w:rPr>
+                        <w:rFonts w:ascii="Cambria Math" w:hAnsi="Cambria Math"/>
+                        <w:color w:val="000000" w:themeColor="text1"/>
+                        <w:lang w:val="en-US"/>
+                      </w:rPr>
+                      <m:t>,…,</m:t>
+                    </m:r>
+                    <m:sSub>
+                      <m:sSubPr>
+                        <m:ctrlPr>
+                          <w:rPr>
+                            <w:rFonts w:ascii="Cambria Math" w:hAnsi="Cambria Math"/>
+                            <w:b w:val="0"/>
+                            <w:bCs w:val="0"/>
+                            <w:i/>
+                            <w:color w:val="000000" w:themeColor="text1"/>
+                            <w:lang w:val="en-US"/>
+                          </w:rPr>
+                        </m:ctrlPr>
+                      </m:sSubPr>
+                      <m:e>
+                        <m:r>
+                          <m:rPr>
+                            <m:sty m:val="bi"/>
+                          </m:rPr>
+                          <w:rPr>
+                            <w:rFonts w:ascii="Cambria Math" w:hAnsi="Cambria Math"/>
+                            <w:color w:val="000000" w:themeColor="text1"/>
+                            <w:lang w:val="en-US"/>
+                          </w:rPr>
+                          <m:t>e</m:t>
+                        </m:r>
+                      </m:e>
+                      <m:sub>
+                        <m:r>
+                          <m:rPr>
+                            <m:sty m:val="bi"/>
+                          </m:rPr>
+                          <w:rPr>
+                            <w:rFonts w:ascii="Cambria Math" w:hAnsi="Cambria Math"/>
+                            <w:color w:val="000000" w:themeColor="text1"/>
+                            <w:lang w:val="en-US"/>
+                          </w:rPr>
+                          <m:t>n-1</m:t>
+                        </m:r>
+                      </m:sub>
+                    </m:sSub>
+                    <m:r>
+                      <m:rPr>
+                        <m:sty m:val="bi"/>
+                      </m:rPr>
+                      <w:rPr>
+                        <w:rFonts w:ascii="Cambria Math" w:hAnsi="Cambria Math"/>
+                        <w:color w:val="000000" w:themeColor="text1"/>
+                        <w:lang w:val="en-US"/>
+                      </w:rPr>
+                      <m:t>,</m:t>
+                    </m:r>
+                    <m:sSub>
+                      <m:sSubPr>
+                        <m:ctrlPr>
+                          <w:rPr>
+                            <w:rFonts w:ascii="Cambria Math" w:hAnsi="Cambria Math"/>
+                            <w:b w:val="0"/>
+                            <w:bCs w:val="0"/>
+                            <w:i/>
+                            <w:color w:val="000000" w:themeColor="text1"/>
+                            <w:lang w:val="en-US"/>
+                          </w:rPr>
+                        </m:ctrlPr>
+                      </m:sSubPr>
+                      <m:e>
+                        <m:r>
+                          <m:rPr>
+                            <m:sty m:val="bi"/>
+                          </m:rPr>
+                          <w:rPr>
+                            <w:rFonts w:ascii="Cambria Math" w:hAnsi="Cambria Math"/>
+                            <w:color w:val="000000" w:themeColor="text1"/>
+                            <w:lang w:val="en-US"/>
+                          </w:rPr>
+                          <m:t>e</m:t>
+                        </m:r>
+                      </m:e>
+                      <m:sub>
+                        <m:r>
+                          <m:rPr>
+                            <m:sty m:val="bi"/>
+                          </m:rPr>
+                          <w:rPr>
+                            <w:rFonts w:ascii="Cambria Math" w:hAnsi="Cambria Math"/>
+                            <w:color w:val="000000" w:themeColor="text1"/>
+                            <w:lang w:val="en-US"/>
+                          </w:rPr>
+                          <m:t>n</m:t>
+                        </m:r>
+                      </m:sub>
+                    </m:sSub>
+                    <m:r>
+                      <m:rPr>
+                        <m:sty m:val="bi"/>
+                      </m:rPr>
+                      <w:rPr>
+                        <w:rFonts w:ascii="Cambria Math" w:hAnsi="Cambria Math"/>
+                        <w:color w:val="000000" w:themeColor="text1"/>
+                        <w:lang w:val="en-US"/>
+                      </w:rPr>
+                      <m:t>,</m:t>
+                    </m:r>
+                    <m:sSub>
+                      <m:sSubPr>
+                        <m:ctrlPr>
+                          <w:rPr>
+                            <w:rFonts w:ascii="Cambria Math" w:hAnsi="Cambria Math"/>
+                            <w:b w:val="0"/>
+                            <w:bCs w:val="0"/>
+                            <w:i/>
+                            <w:color w:val="000000" w:themeColor="text1"/>
+                            <w:lang w:val="en-US"/>
+                          </w:rPr>
+                        </m:ctrlPr>
+                      </m:sSubPr>
+                      <m:e>
+                        <m:r>
+                          <m:rPr>
+                            <m:sty m:val="bi"/>
+                          </m:rPr>
+                          <w:rPr>
+                            <w:rFonts w:ascii="Cambria Math" w:hAnsi="Cambria Math"/>
+                            <w:color w:val="000000" w:themeColor="text1"/>
+                            <w:lang w:val="en-US"/>
+                          </w:rPr>
+                          <m:t>e</m:t>
+                        </m:r>
+                      </m:e>
+                      <m:sub>
+                        <m:r>
+                          <m:rPr>
+                            <m:sty m:val="bi"/>
+                          </m:rPr>
+                          <w:rPr>
+                            <w:rFonts w:ascii="Cambria Math" w:hAnsi="Cambria Math"/>
+                            <w:color w:val="000000" w:themeColor="text1"/>
+                            <w:lang w:val="en-US"/>
+                          </w:rPr>
+                          <m:t>n+1</m:t>
+                        </m:r>
+                      </m:sub>
+                    </m:sSub>
+                    <m:r>
+                      <m:rPr>
+                        <m:sty m:val="bi"/>
+                      </m:rPr>
+                      <w:rPr>
+                        <w:rFonts w:ascii="Cambria Math" w:hAnsi="Cambria Math"/>
+                        <w:color w:val="000000" w:themeColor="text1"/>
+                        <w:lang w:val="en-US"/>
+                      </w:rPr>
+                      <m:t xml:space="preserve">&gt; </m:t>
+                    </m:r>
+                  </m:e>
+                </m:d>
+              </m:oMath>
+            </m:oMathPara>
+          </w:p>
+          <w:p>
+            <w:pPr>
+              <w:jc w:val="center"/>
+              <w:rPr>
+                <w:rFonts w:eastAsiaTheme="minorEastAsia"/>
+                <w:color w:val="000000" w:themeColor="text1"/>
+                <w:lang w:val="en-US"/>
+              </w:rPr>
+            </w:pPr>
+            <w:r>
+              <w:rPr>
+                <w:rFonts w:eastAsiaTheme="minorEastAsia"/>
+                <w:color w:val="000000" w:themeColor="text1"/>
+                <w:lang w:val="en-US"/>
+              </w:rPr>
+              <w:lastRenderedPageBreak/>
+              <w:drawing>
+                <wp:inline distT="0" distB="0" distL="0" distR="0" wp14:anchorId="3F39CDFD" wp14:editId="4EC88B1E">
+                  <wp:extent cx="1981200" cy="1758520"/>
+                  <wp:effectExtent l="0" t="0" r="0" b="0"/>
+                  <wp:docPr id="10" name="Picture 10"/>
+                  <wp:cNvGraphicFramePr>
+                    <a:graphicFrameLocks xmlns:a="http://schemas.openxmlformats.org/drawingml/2006/main" noChangeAspect="1"/>
+                  </wp:cNvGraphicFramePr>
+                  <a:graphic xmlns:a="http://schemas.openxmlformats.org/drawingml/2006/main">
+                    <a:graphicData uri="http://schemas.openxmlformats.org/drawingml/2006/picture">
+                      <pic:pic xmlns:pic="http://schemas.openxmlformats.org/drawingml/2006/picture">
+                        <pic:nvPicPr>
+                          <pic:cNvPr id="1" name=""/>
+                          <pic:cNvPicPr/>
+                        </pic:nvPicPr>
+                        <pic:blipFill>
+                          <a:blip r:embed="rId15"/>
+                          <a:stretch>
+                            <a:fillRect/>
+                          </a:stretch>
+                        </pic:blipFill>
+                        <pic:spPr>
+                          <a:xfrm>
+                            <a:off x="0" y="0"/>
+                            <a:ext cx="1991248" cy="1767439"/>
+                          </a:xfrm>
+                          <a:prstGeom prst="rect">
+                            <a:avLst/>
+                          </a:prstGeom>
+                        </pic:spPr>
+                      </pic:pic>
+                    </a:graphicData>
+                  </a:graphic>
+                </wp:inline>
+              </w:drawing>
+            </w:r>
+          </w:p>
+          <w:p>
+            <w:pPr>
+              <w:jc w:val="center"/>
+              <w:rPr>
+                <w:rFonts w:eastAsiaTheme="minorEastAsia"/>
+                <w:b w:val="0"/>
+                <w:bCs w:val="0"/>
+                <w:color w:val="000000" w:themeColor="text1"/>
+                <w:lang w:val="en-US"/>
+              </w:rPr>
+            </w:pPr>
+            <m:oMathPara>
+              <m:oMath>
+                <m:d>
+                  <m:dPr>
+                    <m:begChr m:val="{"/>
+                    <m:endChr m:val="}"/>
+                    <m:ctrlPr>
+                      <w:rPr>
+                        <w:rFonts w:ascii="Cambria Math" w:eastAsiaTheme="minorEastAsia" w:hAnsi="Cambria Math"/>
+                        <w:i/>
+                        <w:color w:val="000000" w:themeColor="text1"/>
+                        <w:lang w:val="en-US"/>
+                      </w:rPr>
+                    </m:ctrlPr>
+                  </m:dPr>
+                  <m:e>
+                    <m:r>
+                      <m:rPr>
+                        <m:sty m:val="bi"/>
+                      </m:rPr>
+                      <w:rPr>
+                        <w:rFonts w:ascii="Cambria Math" w:eastAsiaTheme="minorEastAsia" w:hAnsi="Cambria Math"/>
+                        <w:color w:val="000000" w:themeColor="text1"/>
+                        <w:lang w:val="en-US"/>
+                      </w:rPr>
+                      <m:t xml:space="preserve">post:  </m:t>
+                    </m:r>
+                    <m:r>
+                      <m:rPr>
+                        <m:sty m:val="bi"/>
+                      </m:rPr>
+                      <w:rPr>
+                        <w:rFonts w:ascii="Cambria Math" w:eastAsiaTheme="minorEastAsia" w:hAnsi="Cambria Math"/>
+                        <w:color w:val="000000" w:themeColor="text1"/>
+                        <w:lang w:val="en-US"/>
+                      </w:rPr>
+                      <m:t>BST</m:t>
+                    </m:r>
+                    <m:r>
+                      <m:rPr>
+                        <m:sty m:val="bi"/>
+                      </m:rPr>
+                      <w:rPr>
+                        <w:rFonts w:ascii="Cambria Math" w:eastAsiaTheme="minorEastAsia" w:hAnsi="Cambria Math"/>
+                        <w:color w:val="000000" w:themeColor="text1"/>
+                        <w:lang w:val="en-US"/>
+                      </w:rPr>
+                      <m:t xml:space="preserve"> </m:t>
+                    </m:r>
+                    <m:r>
+                      <m:rPr>
+                        <m:sty m:val="bi"/>
+                      </m:rPr>
+                      <w:rPr>
+                        <w:rFonts w:ascii="Cambria Math" w:eastAsiaTheme="minorEastAsia" w:hAnsi="Cambria Math"/>
+                        <w:color w:val="000000" w:themeColor="text1"/>
+                        <w:lang w:val="en-US"/>
+                      </w:rPr>
+                      <m:t>t</m:t>
+                    </m:r>
+                    <m:r>
+                      <m:rPr>
+                        <m:sty m:val="bi"/>
+                      </m:rPr>
+                      <w:rPr>
+                        <w:rFonts w:ascii="Cambria Math" w:eastAsiaTheme="minorEastAsia" w:hAnsi="Cambria Math"/>
+                        <w:color w:val="000000" w:themeColor="text1"/>
+                        <w:lang w:val="en-US"/>
+                      </w:rPr>
+                      <m:t>= &lt;</m:t>
+                    </m:r>
+                    <m:sSub>
+                      <m:sSubPr>
+                        <m:ctrlPr>
+                          <w:rPr>
+                            <w:rFonts w:ascii="Cambria Math" w:hAnsi="Cambria Math"/>
+                            <w:b w:val="0"/>
+                            <w:bCs w:val="0"/>
+                            <w:i/>
+                            <w:color w:val="000000" w:themeColor="text1"/>
+                            <w:lang w:val="en-US"/>
+                          </w:rPr>
+                        </m:ctrlPr>
+                      </m:sSubPr>
+                      <m:e>
+                        <m:r>
+                          <m:rPr>
+                            <m:sty m:val="bi"/>
+                          </m:rPr>
+                          <w:rPr>
+                            <w:rFonts w:ascii="Cambria Math" w:hAnsi="Cambria Math"/>
+                            <w:color w:val="000000" w:themeColor="text1"/>
+                            <w:lang w:val="en-US"/>
+                          </w:rPr>
+                          <m:t>e</m:t>
+                        </m:r>
+                      </m:e>
+                      <m:sub>
+                        <m:r>
+                          <m:rPr>
+                            <m:sty m:val="bi"/>
+                          </m:rPr>
+                          <w:rPr>
+                            <w:rFonts w:ascii="Cambria Math" w:hAnsi="Cambria Math"/>
+                            <w:color w:val="000000" w:themeColor="text1"/>
+                            <w:lang w:val="en-US"/>
+                          </w:rPr>
+                          <m:t>1</m:t>
+                        </m:r>
+                      </m:sub>
+                    </m:sSub>
+                    <m:r>
+                      <m:rPr>
+                        <m:sty m:val="bi"/>
+                      </m:rPr>
+                      <w:rPr>
+                        <w:rFonts w:ascii="Cambria Math" w:hAnsi="Cambria Math"/>
+                        <w:color w:val="000000" w:themeColor="text1"/>
+                        <w:lang w:val="en-US"/>
+                      </w:rPr>
+                      <m:t xml:space="preserve">, </m:t>
+                    </m:r>
+                    <m:sSub>
+                      <m:sSubPr>
+                        <m:ctrlPr>
+                          <w:rPr>
+                            <w:rFonts w:ascii="Cambria Math" w:hAnsi="Cambria Math"/>
+                            <w:b w:val="0"/>
+                            <w:bCs w:val="0"/>
+                            <w:i/>
+                            <w:color w:val="000000" w:themeColor="text1"/>
+                            <w:lang w:val="en-US"/>
+                          </w:rPr>
+                        </m:ctrlPr>
+                      </m:sSubPr>
+                      <m:e>
+                        <m:r>
+                          <m:rPr>
+                            <m:sty m:val="bi"/>
+                          </m:rPr>
+                          <w:rPr>
+                            <w:rFonts w:ascii="Cambria Math" w:hAnsi="Cambria Math"/>
+                            <w:color w:val="000000" w:themeColor="text1"/>
+                            <w:lang w:val="en-US"/>
+                          </w:rPr>
+                          <m:t>e</m:t>
+                        </m:r>
+                      </m:e>
+                      <m:sub>
+                        <m:r>
+                          <m:rPr>
+                            <m:sty m:val="bi"/>
+                          </m:rPr>
+                          <w:rPr>
+                            <w:rFonts w:ascii="Cambria Math" w:hAnsi="Cambria Math"/>
+                            <w:color w:val="000000" w:themeColor="text1"/>
+                            <w:lang w:val="en-US"/>
+                          </w:rPr>
+                          <m:t>2</m:t>
+                        </m:r>
+                      </m:sub>
+                    </m:sSub>
+                    <m:r>
+                      <m:rPr>
+                        <m:sty m:val="bi"/>
+                      </m:rPr>
+                      <w:rPr>
+                        <w:rFonts w:ascii="Cambria Math" w:hAnsi="Cambria Math"/>
+                        <w:color w:val="000000" w:themeColor="text1"/>
+                        <w:lang w:val="en-US"/>
+                      </w:rPr>
+                      <m:t xml:space="preserve">, </m:t>
+                    </m:r>
+                    <m:sSub>
+                      <m:sSubPr>
+                        <m:ctrlPr>
+                          <w:rPr>
+                            <w:rFonts w:ascii="Cambria Math" w:hAnsi="Cambria Math"/>
+                            <w:b w:val="0"/>
+                            <w:bCs w:val="0"/>
+                            <w:i/>
+                            <w:color w:val="000000" w:themeColor="text1"/>
+                            <w:lang w:val="en-US"/>
+                          </w:rPr>
+                        </m:ctrlPr>
+                      </m:sSubPr>
+                      <m:e>
+                        <m:r>
+                          <m:rPr>
+                            <m:sty m:val="bi"/>
+                          </m:rPr>
+                          <w:rPr>
+                            <w:rFonts w:ascii="Cambria Math" w:hAnsi="Cambria Math"/>
+                            <w:color w:val="000000" w:themeColor="text1"/>
+                            <w:lang w:val="en-US"/>
+                          </w:rPr>
+                          <m:t>e</m:t>
+                        </m:r>
+                      </m:e>
+                      <m:sub>
+                        <m:r>
+                          <m:rPr>
+                            <m:sty m:val="bi"/>
+                          </m:rPr>
+                          <w:rPr>
+                            <w:rFonts w:ascii="Cambria Math" w:hAnsi="Cambria Math"/>
+                            <w:color w:val="000000" w:themeColor="text1"/>
+                            <w:lang w:val="en-US"/>
+                          </w:rPr>
+                          <m:t>3</m:t>
+                        </m:r>
+                      </m:sub>
+                    </m:sSub>
+                    <m:r>
+                      <m:rPr>
+                        <m:sty m:val="bi"/>
+                      </m:rPr>
+                      <w:rPr>
+                        <w:rFonts w:ascii="Cambria Math" w:hAnsi="Cambria Math"/>
+                        <w:color w:val="000000" w:themeColor="text1"/>
+                        <w:lang w:val="en-US"/>
+                      </w:rPr>
+                      <m:t>,</m:t>
+                    </m:r>
+                    <m:r>
+                      <m:rPr>
+                        <m:sty m:val="bi"/>
+                      </m:rPr>
+                      <w:rPr>
+                        <w:rFonts w:ascii="Cambria Math" w:hAnsi="Cambria Math"/>
+                        <w:color w:val="000000" w:themeColor="text1"/>
+                        <w:lang w:val="en-US"/>
+                      </w:rPr>
+                      <m:t>…,</m:t>
+                    </m:r>
+                    <m:sSub>
+                      <m:sSubPr>
+                        <m:ctrlPr>
+                          <w:rPr>
+                            <w:rFonts w:ascii="Cambria Math" w:hAnsi="Cambria Math"/>
+                            <w:b w:val="0"/>
+                            <w:bCs w:val="0"/>
+                            <w:i/>
+                            <w:color w:val="000000" w:themeColor="text1"/>
+                            <w:lang w:val="en-US"/>
+                          </w:rPr>
+                        </m:ctrlPr>
+                      </m:sSubPr>
+                      <m:e>
+                        <m:r>
+                          <m:rPr>
+                            <m:sty m:val="bi"/>
+                          </m:rPr>
+                          <w:rPr>
+                            <w:rFonts w:ascii="Cambria Math" w:hAnsi="Cambria Math"/>
+                            <w:color w:val="000000" w:themeColor="text1"/>
+                            <w:lang w:val="en-US"/>
+                          </w:rPr>
+                          <m:t>e</m:t>
+                        </m:r>
+                      </m:e>
+                      <m:sub>
+                        <m:r>
+                          <m:rPr>
+                            <m:sty m:val="bi"/>
+                          </m:rPr>
+                          <w:rPr>
+                            <w:rFonts w:ascii="Cambria Math" w:hAnsi="Cambria Math"/>
+                            <w:color w:val="000000" w:themeColor="text1"/>
+                            <w:lang w:val="en-US"/>
+                          </w:rPr>
+                          <m:t>n-1</m:t>
+                        </m:r>
+                      </m:sub>
+                    </m:sSub>
+                    <m:r>
+                      <m:rPr>
+                        <m:sty m:val="bi"/>
+                      </m:rPr>
+                      <w:rPr>
+                        <w:rFonts w:ascii="Cambria Math" w:hAnsi="Cambria Math"/>
+                        <w:color w:val="000000" w:themeColor="text1"/>
+                        <w:lang w:val="en-US"/>
+                      </w:rPr>
+                      <m:t>,</m:t>
+                    </m:r>
+                    <m:sSub>
+                      <m:sSubPr>
+                        <m:ctrlPr>
+                          <w:rPr>
+                            <w:rFonts w:ascii="Cambria Math" w:hAnsi="Cambria Math"/>
+                            <w:b w:val="0"/>
+                            <w:bCs w:val="0"/>
+                            <w:i/>
+                            <w:color w:val="000000" w:themeColor="text1"/>
+                            <w:lang w:val="en-US"/>
+                          </w:rPr>
+                        </m:ctrlPr>
+                      </m:sSubPr>
+                      <m:e>
+                        <m:r>
+                          <m:rPr>
+                            <m:sty m:val="bi"/>
+                          </m:rPr>
+                          <w:rPr>
+                            <w:rFonts w:ascii="Cambria Math" w:hAnsi="Cambria Math"/>
+                            <w:color w:val="000000" w:themeColor="text1"/>
+                            <w:lang w:val="en-US"/>
+                          </w:rPr>
+                          <m:t>e</m:t>
+                        </m:r>
+                      </m:e>
+                      <m:sub>
+                        <m:r>
+                          <m:rPr>
+                            <m:sty m:val="bi"/>
+                          </m:rPr>
+                          <w:rPr>
+                            <w:rFonts w:ascii="Cambria Math" w:hAnsi="Cambria Math"/>
+                            <w:color w:val="000000" w:themeColor="text1"/>
+                            <w:lang w:val="en-US"/>
+                          </w:rPr>
+                          <m:t>n</m:t>
+                        </m:r>
+                      </m:sub>
+                    </m:sSub>
+                    <m:r>
+                      <m:rPr>
+                        <m:sty m:val="bi"/>
+                      </m:rPr>
+                      <w:rPr>
+                        <w:rFonts w:ascii="Cambria Math" w:hAnsi="Cambria Math"/>
+                        <w:color w:val="000000" w:themeColor="text1"/>
+                        <w:lang w:val="en-US"/>
+                      </w:rPr>
+                      <m:t>,</m:t>
+                    </m:r>
+                    <m:sSub>
+                      <m:sSubPr>
+                        <m:ctrlPr>
+                          <w:rPr>
+                            <w:rFonts w:ascii="Cambria Math" w:hAnsi="Cambria Math"/>
+                            <w:b w:val="0"/>
+                            <w:bCs w:val="0"/>
+                            <w:i/>
+                            <w:color w:val="000000" w:themeColor="text1"/>
+                            <w:lang w:val="en-US"/>
+                          </w:rPr>
+                        </m:ctrlPr>
+                      </m:sSubPr>
+                      <m:e>
+                        <m:r>
+                          <m:rPr>
+                            <m:sty m:val="bi"/>
+                          </m:rPr>
+                          <w:rPr>
+                            <w:rFonts w:ascii="Cambria Math" w:hAnsi="Cambria Math"/>
+                            <w:color w:val="000000" w:themeColor="text1"/>
+                            <w:lang w:val="en-US"/>
+                          </w:rPr>
+                          <m:t>e</m:t>
+                        </m:r>
+                      </m:e>
+                      <m:sub>
+                        <m:r>
+                          <m:rPr>
+                            <m:sty m:val="bi"/>
+                          </m:rPr>
+                          <w:rPr>
+                            <w:rFonts w:ascii="Cambria Math" w:hAnsi="Cambria Math"/>
+                            <w:color w:val="000000" w:themeColor="text1"/>
+                            <w:lang w:val="en-US"/>
+                          </w:rPr>
+                          <m:t>n+1</m:t>
+                        </m:r>
+                      </m:sub>
+                    </m:sSub>
+                    <m:r>
+                      <m:rPr>
+                        <m:sty m:val="bi"/>
+                      </m:rPr>
+                      <w:rPr>
+                        <w:rFonts w:ascii="Cambria Math" w:hAnsi="Cambria Math"/>
+                        <w:color w:val="000000" w:themeColor="text1"/>
+                        <w:lang w:val="en-US"/>
+                      </w:rPr>
+                      <m:t>&gt;</m:t>
+                    </m:r>
+                  </m:e>
+                </m:d>
+              </m:oMath>
+            </m:oMathPara>
+          </w:p>
+          <w:p>
+            <w:pPr>
+              <w:jc w:val="center"/>
+              <w:rPr>
+                <w:b w:val="0"/>
+                <w:bCs w:val="0"/>
+                <w:color w:val="000000" w:themeColor="text1"/>
+                <w:lang w:val="en-US"/>
+              </w:rPr>
+            </w:pPr>
+            <w:r>
+              <w:rPr>
+                <w:b w:val="0"/>
+                <w:bCs w:val="0"/>
+                <w:noProof/>
+                <w:color w:val="000000" w:themeColor="text1"/>
+                <w:lang w:val="en-US"/>
+              </w:rPr>
+              <w:pict w14:anchorId="30D7E6B8">
+                <v:shape id="_x0000_s1097" type="#_x0000_t202" style="position:absolute;left:0;text-align:left;margin-left:93.1pt;margin-top:46.95pt;width:59pt;height:24pt;z-index:251662336" stroked="f">
+                  <v:textbox>
+                    <w:txbxContent>
+                      <w:p>
+                        <w:pPr>
+                          <w:ind w:firstLine="0"/>
+                          <w:rPr>
+                            <w:rFonts w:ascii="Times New Roman" w:hAnsi="Times New Roman" w:cs="Times New Roman"/>
+                            <w:b/>
+                            <w:bCs/>
+                            <w:sz w:val="24"/>
+                            <w:szCs w:val="24"/>
+                          </w:rPr>
+                        </w:pPr>
+                        <w:r>
+                          <w:rPr>
+                            <w:rFonts w:ascii="Times New Roman" w:hAnsi="Times New Roman" w:cs="Times New Roman"/>
+                            <w:b/>
+                            <w:bCs/>
+                            <w:sz w:val="24"/>
+                            <w:szCs w:val="24"/>
+                          </w:rPr>
+                          <w:t>Delete 4</w:t>
+                        </w:r>
+                      </w:p>
+                    </w:txbxContent>
+                  </v:textbox>
+                </v:shape>
+              </w:pict>
+            </w:r>
+            <w:r>
+              <w:rPr>
+                <w:b w:val="0"/>
+                <w:bCs w:val="0"/>
+                <w:color w:val="000000" w:themeColor="text1"/>
+                <w:lang w:val="en-US"/>
+              </w:rPr>
+              <w:drawing>
+                <wp:inline distT="0" distB="0" distL="0" distR="0" wp14:anchorId="06C49BA6" wp14:editId="5FE6F600">
+                  <wp:extent cx="1539240" cy="1567373"/>
+                  <wp:effectExtent l="0" t="0" r="0" b="0"/>
+                  <wp:docPr id="13" name="Picture 13"/>
+                  <wp:cNvGraphicFramePr>
+                    <a:graphicFrameLocks xmlns:a="http://schemas.openxmlformats.org/drawingml/2006/main" noChangeAspect="1"/>
+                  </wp:cNvGraphicFramePr>
+                  <a:graphic xmlns:a="http://schemas.openxmlformats.org/drawingml/2006/main">
+                    <a:graphicData uri="http://schemas.openxmlformats.org/drawingml/2006/picture">
+                      <pic:pic xmlns:pic="http://schemas.openxmlformats.org/drawingml/2006/picture">
+                        <pic:nvPicPr>
+                          <pic:cNvPr id="1" name=""/>
+                          <pic:cNvPicPr/>
+                        </pic:nvPicPr>
+                        <pic:blipFill>
+                          <a:blip r:embed="rId16"/>
+                          <a:stretch>
+                            <a:fillRect/>
+                          </a:stretch>
+                        </pic:blipFill>
+                        <pic:spPr>
+                          <a:xfrm>
+                            <a:off x="0" y="0"/>
+                            <a:ext cx="1552185" cy="1580555"/>
+                          </a:xfrm>
+                          <a:prstGeom prst="rect">
+                            <a:avLst/>
+                          </a:prstGeom>
+                        </pic:spPr>
+                      </pic:pic>
+                    </a:graphicData>
+                  </a:graphic>
+                </wp:inline>
+              </w:drawing>
+            </w:r>
+          </w:p>
+        </w:tc>
+      </w:tr>
+    </w:tbl>
+    <w:p>
+      <w:pPr>
+        <w:rPr>
+          <w:b/>
+          <w:bCs/>
+        </w:rPr>
+      </w:pPr>
+    </w:p>
+    <w:tbl>
+      <w:tblPr>
+        <w:tblStyle w:val="GridTable4-Accent2"/>
+        <w:tblW w:w="0" w:type="auto"/>
+        <w:tblLook w:val="04A0" w:firstRow="1" w:lastRow="0" w:firstColumn="1" w:lastColumn="0" w:noHBand="0" w:noVBand="1"/>
+      </w:tblPr>
+      <w:tblGrid>
+        <w:gridCol w:w="8828"/>
+      </w:tblGrid>
+      <w:tr>
+        <w:trPr>
+          <w:cnfStyle w:val="100000000000" w:firstRow="1" w:lastRow="0" w:firstColumn="0" w:lastColumn="0" w:oddVBand="0" w:evenVBand="0" w:oddHBand="0" w:evenHBand="0" w:firstRowFirstColumn="0" w:firstRowLastColumn="0" w:lastRowFirstColumn="0" w:lastRowLastColumn="0"/>
+        </w:trPr>
+        <w:tc>
+          <w:tcPr>
+            <w:cnfStyle w:val="001000000000" w:firstRow="0" w:lastRow="0" w:firstColumn="1" w:lastColumn="0" w:oddVBand="0" w:evenVBand="0" w:oddHBand="0" w:evenHBand="0" w:firstRowFirstColumn="0" w:firstRowLastColumn="0" w:lastRowFirstColumn="0" w:lastRowLastColumn="0"/>
+            <w:tcW w:w="8828" w:type="dxa"/>
+            <w:shd w:val="clear" w:color="auto" w:fill="FBE4D5" w:themeFill="accent2" w:themeFillTint="33"/>
+          </w:tcPr>
+          <w:p>
+            <w:pPr>
+              <w:jc w:val="center"/>
+              <w:rPr>
+                <w:rFonts w:eastAsiaTheme="minorEastAsia"/>
+                <w:b w:val="0"/>
+                <w:bCs w:val="0"/>
+                <w:color w:val="000000" w:themeColor="text1"/>
+                <w:lang w:val="en-US"/>
+              </w:rPr>
+            </w:pPr>
+            <m:oMathPara>
+              <m:oMath>
+                <m:r>
+                  <m:rPr>
+                    <m:sty m:val="bi"/>
+                  </m:rPr>
+                  <w:rPr>
+                    <w:rFonts w:ascii="Cambria Math" w:eastAsiaTheme="minorEastAsia" w:hAnsi="Cambria Math"/>
+                    <w:color w:val="000000" w:themeColor="text1"/>
+                    <w:lang w:val="en-US"/>
+                  </w:rPr>
+                  <m:t>min</m:t>
+                </m:r>
+              </m:oMath>
+            </m:oMathPara>
+          </w:p>
+        </w:tc>
+      </w:tr>
+      <w:tr>
+        <w:trPr>
+          <w:cnfStyle w:val="000000100000" w:firstRow="0" w:lastRow="0" w:firstColumn="0" w:lastColumn="0" w:oddVBand="0" w:evenVBand="0" w:oddHBand="1" w:evenHBand="0" w:firstRowFirstColumn="0" w:firstRowLastColumn="0" w:lastRowFirstColumn="0" w:lastRowLastColumn="0"/>
+        </w:trPr>
+        <w:tc>
+          <w:tcPr>
+            <w:cnfStyle w:val="001000000000" w:firstRow="0" w:lastRow="0" w:firstColumn="1" w:lastColumn="0" w:oddVBand="0" w:evenVBand="0" w:oddHBand="0" w:evenHBand="0" w:firstRowFirstColumn="0" w:firstRowLastColumn="0" w:lastRowFirstColumn="0" w:lastRowLastColumn="0"/>
+            <w:tcW w:w="8828" w:type="dxa"/>
+            <w:shd w:val="clear" w:color="auto" w:fill="FFFFFF" w:themeFill="background1"/>
+          </w:tcPr>
+          <w:p>
+            <w:pPr>
+              <w:jc w:val="center"/>
+              <w:rPr>
+                <w:rFonts w:eastAsiaTheme="minorEastAsia"/>
+                <w:color w:val="000000" w:themeColor="text1"/>
+                <w:lang w:val="en-US"/>
+              </w:rPr>
+            </w:pPr>
+            <w:r>
+              <w:rPr>
+                <w:rFonts w:eastAsiaTheme="minorEastAsia"/>
+                <w:b w:val="0"/>
+                <w:bCs w:val="0"/>
+                <w:color w:val="000000" w:themeColor="text1"/>
+                <w:lang w:val="en-US"/>
+              </w:rPr>
+              <w:t>Fetches minimum</w:t>
+            </w:r>
+            <w:r>
+              <w:rPr>
+                <w:rFonts w:eastAsiaTheme="minorEastAsia"/>
+                <w:b w:val="0"/>
+                <w:bCs w:val="0"/>
+                <w:color w:val="000000" w:themeColor="text1"/>
+                <w:lang w:val="en-US"/>
+              </w:rPr>
+              <w:t xml:space="preserve"> element </w:t>
             </w:r>
             <m:oMath>
               <m:r>
@@ -6468,7 +7772,70 @@
                   <w:color w:val="000000" w:themeColor="text1"/>
                   <w:lang w:val="en-US"/>
                 </w:rPr>
-                <m:t>s</m:t>
+                <m:t>e</m:t>
+              </m:r>
+            </m:oMath>
+            <w:r>
+              <w:rPr>
+                <w:rFonts w:eastAsiaTheme="minorEastAsia"/>
+                <w:b w:val="0"/>
+                <w:bCs w:val="0"/>
+                <w:color w:val="000000" w:themeColor="text1"/>
+                <w:lang w:val="en-US"/>
+              </w:rPr>
+              <w:t xml:space="preserve"> </w:t>
+            </w:r>
+            <w:r>
+              <w:rPr>
+                <w:rFonts w:eastAsiaTheme="minorEastAsia"/>
+                <w:b w:val="0"/>
+                <w:bCs w:val="0"/>
+                <w:color w:val="000000" w:themeColor="text1"/>
+                <w:lang w:val="en-US"/>
+              </w:rPr>
+              <w:t>from</w:t>
+            </w:r>
+            <w:r>
+              <w:rPr>
+                <w:rFonts w:eastAsiaTheme="minorEastAsia"/>
+                <w:b w:val="0"/>
+                <w:bCs w:val="0"/>
+                <w:color w:val="000000" w:themeColor="text1"/>
+                <w:lang w:val="en-US"/>
+              </w:rPr>
+              <w:t xml:space="preserve"> </w:t>
+            </w:r>
+            <w:r>
+              <w:rPr>
+                <w:rFonts w:eastAsiaTheme="minorEastAsia"/>
+                <w:b w:val="0"/>
+                <w:bCs w:val="0"/>
+                <w:color w:val="000000" w:themeColor="text1"/>
+                <w:lang w:val="en-US"/>
+              </w:rPr>
+              <w:t>tree</w:t>
+            </w:r>
+            <w:r>
+              <w:rPr>
+                <w:rFonts w:eastAsiaTheme="minorEastAsia"/>
+                <w:b w:val="0"/>
+                <w:bCs w:val="0"/>
+                <w:color w:val="000000" w:themeColor="text1"/>
+                <w:lang w:val="en-US"/>
+              </w:rPr>
+              <w:t xml:space="preserve"> </w:t>
+            </w:r>
+            <m:oMath>
+              <m:r>
+                <m:rPr>
+                  <m:sty m:val="bi"/>
+                </m:rPr>
+                <w:rPr>
+                  <w:rFonts w:ascii="Cambria Math" w:eastAsiaTheme="minorEastAsia" w:hAnsi="Cambria Math"/>
+                  <w:color w:val="000000" w:themeColor="text1"/>
+                  <w:lang w:val="en-US"/>
+                </w:rPr>
+                <m:t>t</m:t>
               </m:r>
             </m:oMath>
             <w:r>
@@ -6499,10 +7866,8 @@
               <w:jc w:val="center"/>
               <w:rPr>
                 <w:rFonts w:eastAsiaTheme="minorEastAsia"/>
-                <w:b w:val="0"/>
-                <w:bCs w:val="0"/>
+                <w:noProof/>
                 <w:color w:val="000000" w:themeColor="text1"/>
-                <w:lang w:val="en-US"/>
               </w:rPr>
             </w:pPr>
             <m:oMathPara>
@@ -6530,7 +7895,7 @@
                         <w:color w:val="000000" w:themeColor="text1"/>
                         <w:lang w:val="en-US"/>
                       </w:rPr>
-                      <m:t>pre:  Stack s≠∅ i.e.  s= &lt;</m:t>
+                      <m:t>pre:  BST t≠∅ i.e.  t= &lt;</m:t>
                     </m:r>
                     <m:sSub>
                       <m:sSubPr>
@@ -6721,6 +8086,57 @@
                             <w:color w:val="000000" w:themeColor="text1"/>
                             <w:lang w:val="en-US"/>
                           </w:rPr>
+                          <m:t>n-1</m:t>
+                        </m:r>
+                      </m:sub>
+                    </m:sSub>
+                    <m:r>
+                      <m:rPr>
+                        <m:sty m:val="bi"/>
+                      </m:rPr>
+                      <w:rPr>
+                        <w:rFonts w:ascii="Cambria Math" w:hAnsi="Cambria Math"/>
+                        <w:color w:val="000000" w:themeColor="text1"/>
+                        <w:lang w:val="en-US"/>
+                      </w:rPr>
+                      <m:t>,</m:t>
+                    </m:r>
+                    <m:sSub>
+                      <m:sSubPr>
+                        <m:ctrlPr>
+                          <w:rPr>
+                            <w:rFonts w:ascii="Cambria Math" w:hAnsi="Cambria Math"/>
+                            <w:b w:val="0"/>
+                            <w:bCs w:val="0"/>
+                            <w:i/>
+                            <w:color w:val="000000" w:themeColor="text1"/>
+                            <w:lang w:val="en-US"/>
+                          </w:rPr>
+                        </m:ctrlPr>
+                      </m:sSubPr>
+                      <m:e>
+                        <m:r>
+                          <m:rPr>
+                            <m:sty m:val="bi"/>
+                          </m:rPr>
+                          <w:rPr>
+                            <w:rFonts w:ascii="Cambria Math" w:hAnsi="Cambria Math"/>
+                            <w:color w:val="000000" w:themeColor="text1"/>
+                            <w:lang w:val="en-US"/>
+                          </w:rPr>
+                          <m:t>e</m:t>
+                        </m:r>
+                      </m:e>
+                      <m:sub>
+                        <m:r>
+                          <m:rPr>
+                            <m:sty m:val="bi"/>
+                          </m:rPr>
+                          <w:rPr>
+                            <w:rFonts w:ascii="Cambria Math" w:hAnsi="Cambria Math"/>
+                            <w:color w:val="000000" w:themeColor="text1"/>
+                            <w:lang w:val="en-US"/>
+                          </w:rPr>
                           <m:t>n</m:t>
                         </m:r>
                       </m:sub>
@@ -6734,7 +8150,58 @@
                         <w:color w:val="000000" w:themeColor="text1"/>
                         <w:lang w:val="en-US"/>
                       </w:rPr>
-                      <m:t>&gt;</m:t>
+                      <m:t>,</m:t>
+                    </m:r>
+                    <m:sSub>
+                      <m:sSubPr>
+                        <m:ctrlPr>
+                          <w:rPr>
+                            <w:rFonts w:ascii="Cambria Math" w:hAnsi="Cambria Math"/>
+                            <w:b w:val="0"/>
+                            <w:bCs w:val="0"/>
+                            <w:i/>
+                            <w:color w:val="000000" w:themeColor="text1"/>
+                            <w:lang w:val="en-US"/>
+                          </w:rPr>
+                        </m:ctrlPr>
+                      </m:sSubPr>
+                      <m:e>
+                        <m:r>
+                          <m:rPr>
+                            <m:sty m:val="bi"/>
+                          </m:rPr>
+                          <w:rPr>
+                            <w:rFonts w:ascii="Cambria Math" w:hAnsi="Cambria Math"/>
+                            <w:color w:val="000000" w:themeColor="text1"/>
+                            <w:lang w:val="en-US"/>
+                          </w:rPr>
+                          <m:t>e</m:t>
+                        </m:r>
+                      </m:e>
+                      <m:sub>
+                        <m:r>
+                          <m:rPr>
+                            <m:sty m:val="bi"/>
+                          </m:rPr>
+                          <w:rPr>
+                            <w:rFonts w:ascii="Cambria Math" w:hAnsi="Cambria Math"/>
+                            <w:color w:val="000000" w:themeColor="text1"/>
+                            <w:lang w:val="en-US"/>
+                          </w:rPr>
+                          <m:t>n+1</m:t>
+                        </m:r>
+                      </m:sub>
+                    </m:sSub>
+                    <m:r>
+                      <m:rPr>
+                        <m:sty m:val="bi"/>
+                      </m:rPr>
+                      <w:rPr>
+                        <w:rFonts w:ascii="Cambria Math" w:hAnsi="Cambria Math"/>
+                        <w:color w:val="000000" w:themeColor="text1"/>
+                        <w:lang w:val="en-US"/>
+                      </w:rPr>
+                      <m:t xml:space="preserve">&gt; </m:t>
                     </m:r>
                   </m:e>
                 </m:d>
@@ -6752,15 +8219,17 @@
             </w:pPr>
             <w:r>
               <w:rPr>
+                <w:rFonts w:eastAsiaTheme="minorEastAsia"/>
+                <w:b w:val="0"/>
+                <w:bCs w:val="0"/>
                 <w:noProof/>
                 <w:color w:val="000000" w:themeColor="text1"/>
-                <w:lang w:val="en-US"/>
               </w:rPr>
               <w:drawing>
-                <wp:inline distT="0" distB="0" distL="0" distR="0" wp14:anchorId="515C8F4B" wp14:editId="66F20B35">
-                  <wp:extent cx="365760" cy="986155"/>
-                  <wp:effectExtent l="0" t="0" r="0" b="4445"/>
-                  <wp:docPr id="2" name="Imagen 12" descr="Tabla&#10;&#10;Descripción generada automáticamente"/>
+                <wp:inline distT="0" distB="0" distL="0" distR="0" wp14:anchorId="04A804D1" wp14:editId="3CCD86E4">
+                  <wp:extent cx="1356360" cy="1282700"/>
+                  <wp:effectExtent l="0" t="0" r="0" b="0"/>
+                  <wp:docPr id="16" name="Picture 16" descr="Diagram&#10;&#10;Description automatically generated"/>
                   <wp:cNvGraphicFramePr>
                     <a:graphicFrameLocks xmlns:a="http://schemas.openxmlformats.org/drawingml/2006/main" noChangeAspect="1"/>
                   </wp:cNvGraphicFramePr>
@@ -6768,28 +8237,31 @@
                     <a:graphicData uri="http://schemas.openxmlformats.org/drawingml/2006/picture">
                       <pic:pic xmlns:pic="http://schemas.openxmlformats.org/drawingml/2006/picture">
                         <pic:nvPicPr>
-                          <pic:cNvPr id="12" name="Imagen 12" descr="Tabla&#10;&#10;Descripción generada automáticamente"/>
-                          <pic:cNvPicPr/>
+                          <pic:cNvPr id="16" name="Picture 16" descr="Diagram&#10;&#10;Description automatically generated"/>
+                          <pic:cNvPicPr>
+                            <a:picLocks noChangeAspect="1" noChangeArrowheads="1"/>
+                          </pic:cNvPicPr>
                         </pic:nvPicPr>
                         <pic:blipFill rotWithShape="1">
-                          <a:blip r:embed="rId12" cstate="print">
+                          <a:blip r:embed="rId12">
                             <a:extLst>
                               <a:ext uri="{28A0092B-C50C-407E-A947-70E740481C1C}">
                                 <a14:useLocalDpi xmlns:a14="http://schemas.microsoft.com/office/drawing/2010/main" val="0"/>
                               </a:ext>
                             </a:extLst>
                           </a:blip>
-                          <a:srcRect r="54677"/>
+                          <a:srcRect r="58878"/>
                           <a:stretch/>
                         </pic:blipFill>
                         <pic:spPr bwMode="auto">
                           <a:xfrm>
                             <a:off x="0" y="0"/>
-                            <a:ext cx="365760" cy="986155"/>
+                            <a:ext cx="1357702" cy="1283969"/>
                           </a:xfrm>
                           <a:prstGeom prst="rect">
                             <a:avLst/>
                           </a:prstGeom>
+                          <a:noFill/>
                           <a:ln>
                             <a:noFill/>
                           </a:ln>
@@ -6842,7 +8314,7 @@
                         <w:color w:val="000000" w:themeColor="text1"/>
                         <w:lang w:val="en-US"/>
                       </w:rPr>
-                      <m:t>post:  Stack s= &lt;</m:t>
+                      <m:t>post:  BST t= &lt;</m:t>
                     </m:r>
                     <m:sSub>
                       <m:sSubPr>
@@ -7033,6 +8505,57 @@
                             <w:color w:val="000000" w:themeColor="text1"/>
                             <w:lang w:val="en-US"/>
                           </w:rPr>
+                          <m:t>n-1</m:t>
+                        </m:r>
+                      </m:sub>
+                    </m:sSub>
+                    <m:r>
+                      <m:rPr>
+                        <m:sty m:val="bi"/>
+                      </m:rPr>
+                      <w:rPr>
+                        <w:rFonts w:ascii="Cambria Math" w:hAnsi="Cambria Math"/>
+                        <w:color w:val="000000" w:themeColor="text1"/>
+                        <w:lang w:val="en-US"/>
+                      </w:rPr>
+                      <m:t>,</m:t>
+                    </m:r>
+                    <m:sSub>
+                      <m:sSubPr>
+                        <m:ctrlPr>
+                          <w:rPr>
+                            <w:rFonts w:ascii="Cambria Math" w:hAnsi="Cambria Math"/>
+                            <w:b w:val="0"/>
+                            <w:bCs w:val="0"/>
+                            <w:i/>
+                            <w:color w:val="000000" w:themeColor="text1"/>
+                            <w:lang w:val="en-US"/>
+                          </w:rPr>
+                        </m:ctrlPr>
+                      </m:sSubPr>
+                      <m:e>
+                        <m:r>
+                          <m:rPr>
+                            <m:sty m:val="bi"/>
+                          </m:rPr>
+                          <w:rPr>
+                            <w:rFonts w:ascii="Cambria Math" w:hAnsi="Cambria Math"/>
+                            <w:color w:val="000000" w:themeColor="text1"/>
+                            <w:lang w:val="en-US"/>
+                          </w:rPr>
+                          <m:t>e</m:t>
+                        </m:r>
+                      </m:e>
+                      <m:sub>
+                        <m:r>
+                          <m:rPr>
+                            <m:sty m:val="bi"/>
+                          </m:rPr>
+                          <w:rPr>
+                            <w:rFonts w:ascii="Cambria Math" w:hAnsi="Cambria Math"/>
+                            <w:color w:val="000000" w:themeColor="text1"/>
+                            <w:lang w:val="en-US"/>
+                          </w:rPr>
                           <m:t>n</m:t>
                         </m:r>
                       </m:sub>
@@ -7046,7 +8569,69 @@
                         <w:color w:val="000000" w:themeColor="text1"/>
                         <w:lang w:val="en-US"/>
                       </w:rPr>
-                      <m:t>&gt;</m:t>
+                      <m:t>,</m:t>
+                    </m:r>
+                    <m:sSub>
+                      <m:sSubPr>
+                        <m:ctrlPr>
+                          <w:rPr>
+                            <w:rFonts w:ascii="Cambria Math" w:hAnsi="Cambria Math"/>
+                            <w:b w:val="0"/>
+                            <w:bCs w:val="0"/>
+                            <w:i/>
+                            <w:color w:val="000000" w:themeColor="text1"/>
+                            <w:lang w:val="en-US"/>
+                          </w:rPr>
+                        </m:ctrlPr>
+                      </m:sSubPr>
+                      <m:e>
+                        <m:r>
+                          <m:rPr>
+                            <m:sty m:val="bi"/>
+                          </m:rPr>
+                          <w:rPr>
+                            <w:rFonts w:ascii="Cambria Math" w:hAnsi="Cambria Math"/>
+                            <w:color w:val="000000" w:themeColor="text1"/>
+                            <w:lang w:val="en-US"/>
+                          </w:rPr>
+                          <m:t>e</m:t>
+                        </m:r>
+                      </m:e>
+                      <m:sub>
+                        <m:r>
+                          <m:rPr>
+                            <m:sty m:val="bi"/>
+                          </m:rPr>
+                          <w:rPr>
+                            <w:rFonts w:ascii="Cambria Math" w:hAnsi="Cambria Math"/>
+                            <w:color w:val="000000" w:themeColor="text1"/>
+                            <w:lang w:val="en-US"/>
+                          </w:rPr>
+                          <m:t>n+1</m:t>
+                        </m:r>
+                      </m:sub>
+                    </m:sSub>
+                    <m:r>
+                      <m:rPr>
+                        <m:sty m:val="bi"/>
+                      </m:rPr>
+                      <w:rPr>
+                        <w:rFonts w:ascii="Cambria Math" w:hAnsi="Cambria Math"/>
+                        <w:color w:val="000000" w:themeColor="text1"/>
+                        <w:lang w:val="en-US"/>
+                      </w:rPr>
+                      <m:t xml:space="preserve">&gt; </m:t>
+                    </m:r>
+                    <m:r>
+                      <m:rPr>
+                        <m:sty m:val="bi"/>
+                      </m:rPr>
+                      <w:rPr>
+                        <w:rFonts w:ascii="Cambria Math" w:hAnsi="Cambria Math"/>
+                        <w:color w:val="000000" w:themeColor="text1"/>
+                        <w:lang w:val="en-US"/>
+                      </w:rPr>
+                      <m:t>∧e</m:t>
                     </m:r>
                   </m:e>
                 </m:d>
@@ -7059,22 +8644,32 @@
               <w:rPr>
                 <w:b w:val="0"/>
                 <w:bCs w:val="0"/>
+                <w:noProof/>
+                <w:color w:val="000000" w:themeColor="text1"/>
+              </w:rPr>
+            </w:pPr>
+          </w:p>
+          <w:p>
+            <w:pPr>
+              <w:jc w:val="center"/>
+              <w:rPr>
                 <w:color w:val="000000" w:themeColor="text1"/>
                 <w:lang w:val="en-US"/>
               </w:rPr>
             </w:pPr>
             <w:r>
               <w:rPr>
+                <w:rFonts w:eastAsiaTheme="minorEastAsia"/>
+                <w:b w:val="0"/>
+                <w:bCs w:val="0"/>
                 <w:noProof/>
                 <w:color w:val="000000" w:themeColor="text1"/>
-                <w:lang w:val="en-US"/>
-              </w:rPr>
-              <w:lastRenderedPageBreak/>
+              </w:rPr>
               <w:drawing>
-                <wp:inline distT="0" distB="0" distL="0" distR="0" wp14:anchorId="03723B9A" wp14:editId="50652A22">
-                  <wp:extent cx="365760" cy="986155"/>
-                  <wp:effectExtent l="0" t="0" r="0" b="4445"/>
-                  <wp:docPr id="4" name="Imagen 12" descr="Tabla&#10;&#10;Descripción generada automáticamente"/>
+                <wp:inline distT="0" distB="0" distL="0" distR="0" wp14:anchorId="218B0C0B" wp14:editId="6E59CC06">
+                  <wp:extent cx="1356360" cy="1282700"/>
+                  <wp:effectExtent l="0" t="0" r="0" b="0"/>
+                  <wp:docPr id="39" name="Picture 39" descr="Diagram&#10;&#10;Description automatically generated"/>
                   <wp:cNvGraphicFramePr>
                     <a:graphicFrameLocks xmlns:a="http://schemas.openxmlformats.org/drawingml/2006/main" noChangeAspect="1"/>
                   </wp:cNvGraphicFramePr>
@@ -7082,28 +8677,31 @@
                     <a:graphicData uri="http://schemas.openxmlformats.org/drawingml/2006/picture">
                       <pic:pic xmlns:pic="http://schemas.openxmlformats.org/drawingml/2006/picture">
                         <pic:nvPicPr>
-                          <pic:cNvPr id="12" name="Imagen 12" descr="Tabla&#10;&#10;Descripción generada automáticamente"/>
-                          <pic:cNvPicPr/>
+                          <pic:cNvPr id="16" name="Picture 16" descr="Diagram&#10;&#10;Description automatically generated"/>
+                          <pic:cNvPicPr>
+                            <a:picLocks noChangeAspect="1" noChangeArrowheads="1"/>
+                          </pic:cNvPicPr>
                         </pic:nvPicPr>
                         <pic:blipFill rotWithShape="1">
-                          <a:blip r:embed="rId12" cstate="print">
+                          <a:blip r:embed="rId12">
                             <a:extLst>
                               <a:ext uri="{28A0092B-C50C-407E-A947-70E740481C1C}">
                                 <a14:useLocalDpi xmlns:a14="http://schemas.microsoft.com/office/drawing/2010/main" val="0"/>
                               </a:ext>
                             </a:extLst>
                           </a:blip>
-                          <a:srcRect r="54677"/>
+                          <a:srcRect r="58878"/>
                           <a:stretch/>
                         </pic:blipFill>
                         <pic:spPr bwMode="auto">
                           <a:xfrm>
                             <a:off x="0" y="0"/>
-                            <a:ext cx="365760" cy="986155"/>
+                            <a:ext cx="1357702" cy="1283969"/>
                           </a:xfrm>
                           <a:prstGeom prst="rect">
                             <a:avLst/>
                           </a:prstGeom>
+                          <a:noFill/>
                           <a:ln>
                             <a:noFill/>
                           </a:ln>
@@ -7121,85 +8719,1246 @@
             </w:r>
             <w:r>
               <w:rPr>
-                <w:rFonts w:asciiTheme="minorHAnsi" w:eastAsiaTheme="minorEastAsia" w:hAnsiTheme="minorHAnsi"/>
-                <w:b w:val="0"/>
-                <w:bCs w:val="0"/>
-                <w:lang w:eastAsia="ja-JP"/>
-              </w:rPr>
+                <w:b w:val="0"/>
+                <w:bCs w:val="0"/>
+                <w:color w:val="000000" w:themeColor="text1"/>
+                <w:lang w:val="en-US"/>
+              </w:rPr>
+              <w:t>and</w:t>
             </w:r>
             <w:r>
               <w:rPr>
-                <w:rFonts w:asciiTheme="minorHAnsi" w:eastAsiaTheme="minorEastAsia" w:hAnsiTheme="minorHAnsi"/>
-                <w:b w:val="0"/>
-                <w:bCs w:val="0"/>
-                <w:lang w:eastAsia="ja-JP"/>
-              </w:rPr>
-              <w:pict w14:anchorId="4A8A38A4">
-                <v:group id="Canvas 11" o:spid="_x0000_s1026" editas="canvas" style="width:56.75pt;height:76.65pt;mso-position-horizontal-relative:char;mso-position-vertical-relative:line" coordsize="7200,9734">
-                  <v:shape id="_x0000_s1027" type="#_x0000_t75" style="position:absolute;width:7200;height:9734;visibility:visible;mso-wrap-style:square" filled="t">
-                    <v:fill o:detectmouseclick="t"/>
-                    <v:path o:connecttype="none"/>
-                  </v:shape>
-                  <v:shape id="Straight Arrow Connector 13" o:spid="_x0000_s1028" type="#_x0000_t32" style="position:absolute;left:415;top:2286;width:1995;height:0;visibility:visible;mso-wrap-style:square" o:connectortype="straight" o:gfxdata="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" strokecolor="black [3213]" strokeweight=".5pt">
-                    <v:stroke endarrow="block" joinstyle="miter"/>
-                  </v:shape>
-                  <v:rect id="Rectangle 14" o:spid="_x0000_s1029" style="position:absolute;left:3171;top:1454;width:3132;height:2286;visibility:visible;mso-wrap-style:square;v-text-anchor:middle" o:gfxdata="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" fillcolor="white [3212]" strokecolor="black [3213]" strokeweight="1pt">
-                    <v:textbox>
-                      <w:txbxContent>
-                        <w:p>
-                          <w:pPr>
-                            <w:jc w:val="center"/>
-                          </w:pPr>
-                        </w:p>
-                      </w:txbxContent>
-                    </v:textbox>
-                  </v:rect>
-                  <v:shape id="Text Box 16" o:spid="_x0000_s1030" type="#_x0000_t202" style="position:absolute;left:1115;top:969;width:5189;height:3187;visibility:visible;mso-wrap-style:square;v-text-anchor:top" o:gfxdata="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" filled="f" stroked="f" strokeweight=".5pt">
-                    <v:textbox>
-                      <w:txbxContent>
-                        <w:p>
-                          <w:pPr>
-                            <w:rPr>
-                              <w:rFonts w:ascii="Times New Roman" w:hAnsi="Times New Roman" w:cs="Times New Roman"/>
-                              <w:sz w:val="24"/>
-                              <w:szCs w:val="24"/>
-                            </w:rPr>
-                          </w:pPr>
-                          <w:r>
-                            <w:rPr>
-                              <w:rFonts w:ascii="Times New Roman" w:hAnsi="Times New Roman" w:cs="Times New Roman"/>
-                              <w:sz w:val="24"/>
-                              <w:szCs w:val="24"/>
-                            </w:rPr>
-                            <w:t>e</w:t>
-                          </w:r>
-                          <w:r>
-                            <w:rPr>
-                              <w:rFonts w:ascii="Times New Roman" w:hAnsi="Times New Roman" w:cs="Times New Roman"/>
-                              <w:sz w:val="24"/>
-                              <w:szCs w:val="24"/>
-                              <w:vertAlign w:val="subscript"/>
-                            </w:rPr>
-                            <w:t>n</w:t>
-                          </w:r>
-                        </w:p>
-                      </w:txbxContent>
-                    </v:textbox>
-                  </v:shape>
-                  <w10:wrap type="none"/>
-                  <w10:anchorlock/>
-                </v:group>
-              </w:pict>
+                <w:b w:val="0"/>
+                <w:bCs w:val="0"/>
+                <w:color w:val="000000" w:themeColor="text1"/>
+                <w:lang w:val="en-US"/>
+              </w:rPr>
+              <w:t xml:space="preserve"> </w:t>
+            </w:r>
+            <w:r>
+              <w:rPr>
+                <w:b w:val="0"/>
+                <w:bCs w:val="0"/>
+                <w:color w:val="000000" w:themeColor="text1"/>
+                <w:lang w:val="en-US"/>
+              </w:rPr>
+              <w:drawing>
+                <wp:inline distT="0" distB="0" distL="0" distR="0" wp14:anchorId="381421D0" wp14:editId="7761FEF4">
+                  <wp:extent cx="563929" cy="579170"/>
+                  <wp:effectExtent l="0" t="0" r="7620" b="0"/>
+                  <wp:docPr id="40" name="Picture 40"/>
+                  <wp:cNvGraphicFramePr>
+                    <a:graphicFrameLocks xmlns:a="http://schemas.openxmlformats.org/drawingml/2006/main" noChangeAspect="1"/>
+                  </wp:cNvGraphicFramePr>
+                  <a:graphic xmlns:a="http://schemas.openxmlformats.org/drawingml/2006/main">
+                    <a:graphicData uri="http://schemas.openxmlformats.org/drawingml/2006/picture">
+                      <pic:pic xmlns:pic="http://schemas.openxmlformats.org/drawingml/2006/picture">
+                        <pic:nvPicPr>
+                          <pic:cNvPr id="1" name=""/>
+                          <pic:cNvPicPr/>
+                        </pic:nvPicPr>
+                        <pic:blipFill>
+                          <a:blip r:embed="rId17"/>
+                          <a:stretch>
+                            <a:fillRect/>
+                          </a:stretch>
+                        </pic:blipFill>
+                        <pic:spPr>
+                          <a:xfrm>
+                            <a:off x="0" y="0"/>
+                            <a:ext cx="563929" cy="579170"/>
+                          </a:xfrm>
+                          <a:prstGeom prst="rect">
+                            <a:avLst/>
+                          </a:prstGeom>
+                        </pic:spPr>
+                      </pic:pic>
+                    </a:graphicData>
+                  </a:graphic>
+                </wp:inline>
+              </w:drawing>
             </w:r>
           </w:p>
         </w:tc>
       </w:tr>
     </w:tbl>
     <w:p>
-      <w:r>
+      <w:pPr>
         <w:rPr>
           <w:b/>
           <w:bCs/>
+        </w:rPr>
+      </w:pPr>
+    </w:p>
+    <w:tbl>
+      <w:tblPr>
+        <w:tblStyle w:val="GridTable4-Accent2"/>
+        <w:tblW w:w="0" w:type="auto"/>
+        <w:tblLook w:val="04A0" w:firstRow="1" w:lastRow="0" w:firstColumn="1" w:lastColumn="0" w:noHBand="0" w:noVBand="1"/>
+      </w:tblPr>
+      <w:tblGrid>
+        <w:gridCol w:w="8828"/>
+      </w:tblGrid>
+      <w:tr>
+        <w:trPr>
+          <w:cnfStyle w:val="100000000000" w:firstRow="1" w:lastRow="0" w:firstColumn="0" w:lastColumn="0" w:oddVBand="0" w:evenVBand="0" w:oddHBand="0" w:evenHBand="0" w:firstRowFirstColumn="0" w:firstRowLastColumn="0" w:lastRowFirstColumn="0" w:lastRowLastColumn="0"/>
+        </w:trPr>
+        <w:tc>
+          <w:tcPr>
+            <w:cnfStyle w:val="001000000000" w:firstRow="0" w:lastRow="0" w:firstColumn="1" w:lastColumn="0" w:oddVBand="0" w:evenVBand="0" w:oddHBand="0" w:evenHBand="0" w:firstRowFirstColumn="0" w:firstRowLastColumn="0" w:lastRowFirstColumn="0" w:lastRowLastColumn="0"/>
+            <w:tcW w:w="8828" w:type="dxa"/>
+            <w:shd w:val="clear" w:color="auto" w:fill="FBE4D5" w:themeFill="accent2" w:themeFillTint="33"/>
+          </w:tcPr>
+          <w:p>
+            <w:pPr>
+              <w:jc w:val="center"/>
+              <w:rPr>
+                <w:rFonts w:eastAsiaTheme="minorEastAsia"/>
+                <w:b w:val="0"/>
+                <w:bCs w:val="0"/>
+                <w:color w:val="000000" w:themeColor="text1"/>
+                <w:lang w:val="en-US"/>
+              </w:rPr>
+            </w:pPr>
+            <m:oMathPara>
+              <m:oMath>
+                <m:r>
+                  <m:rPr>
+                    <m:sty m:val="bi"/>
+                  </m:rPr>
+                  <w:rPr>
+                    <w:rFonts w:ascii="Cambria Math" w:eastAsiaTheme="minorEastAsia" w:hAnsi="Cambria Math"/>
+                    <w:color w:val="000000" w:themeColor="text1"/>
+                    <w:lang w:val="en-US"/>
+                  </w:rPr>
+                  <m:t>m</m:t>
+                </m:r>
+                <m:r>
+                  <m:rPr>
+                    <m:sty m:val="bi"/>
+                  </m:rPr>
+                  <w:rPr>
+                    <w:rFonts w:ascii="Cambria Math" w:eastAsiaTheme="minorEastAsia" w:hAnsi="Cambria Math"/>
+                    <w:color w:val="000000" w:themeColor="text1"/>
+                    <w:lang w:val="en-US"/>
+                  </w:rPr>
+                  <m:t>ax</m:t>
+                </m:r>
+              </m:oMath>
+            </m:oMathPara>
+          </w:p>
+        </w:tc>
+      </w:tr>
+      <w:tr>
+        <w:trPr>
+          <w:cnfStyle w:val="000000100000" w:firstRow="0" w:lastRow="0" w:firstColumn="0" w:lastColumn="0" w:oddVBand="0" w:evenVBand="0" w:oddHBand="1" w:evenHBand="0" w:firstRowFirstColumn="0" w:firstRowLastColumn="0" w:lastRowFirstColumn="0" w:lastRowLastColumn="0"/>
+        </w:trPr>
+        <w:tc>
+          <w:tcPr>
+            <w:cnfStyle w:val="001000000000" w:firstRow="0" w:lastRow="0" w:firstColumn="1" w:lastColumn="0" w:oddVBand="0" w:evenVBand="0" w:oddHBand="0" w:evenHBand="0" w:firstRowFirstColumn="0" w:firstRowLastColumn="0" w:lastRowFirstColumn="0" w:lastRowLastColumn="0"/>
+            <w:tcW w:w="8828" w:type="dxa"/>
+            <w:shd w:val="clear" w:color="auto" w:fill="FFFFFF" w:themeFill="background1"/>
+          </w:tcPr>
+          <w:p>
+            <w:pPr>
+              <w:jc w:val="center"/>
+              <w:rPr>
+                <w:rFonts w:eastAsiaTheme="minorEastAsia"/>
+                <w:color w:val="000000" w:themeColor="text1"/>
+                <w:lang w:val="en-US"/>
+              </w:rPr>
+            </w:pPr>
+            <w:r>
+              <w:rPr>
+                <w:rFonts w:eastAsiaTheme="minorEastAsia"/>
+                <w:b w:val="0"/>
+                <w:bCs w:val="0"/>
+                <w:color w:val="000000" w:themeColor="text1"/>
+                <w:lang w:val="en-US"/>
+              </w:rPr>
+              <w:t>Fetches m</w:t>
+            </w:r>
+            <w:r>
+              <w:rPr>
+                <w:rFonts w:eastAsiaTheme="minorEastAsia"/>
+                <w:b w:val="0"/>
+                <w:bCs w:val="0"/>
+                <w:color w:val="000000" w:themeColor="text1"/>
+                <w:lang w:val="en-US"/>
+              </w:rPr>
+              <w:t>axi</w:t>
+            </w:r>
+            <w:r>
+              <w:rPr>
+                <w:rFonts w:eastAsiaTheme="minorEastAsia"/>
+                <w:b w:val="0"/>
+                <w:bCs w:val="0"/>
+                <w:color w:val="000000" w:themeColor="text1"/>
+                <w:lang w:val="en-US"/>
+              </w:rPr>
+              <w:t xml:space="preserve">mum element </w:t>
+            </w:r>
+            <m:oMath>
+              <m:r>
+                <m:rPr>
+                  <m:sty m:val="bi"/>
+                </m:rPr>
+                <w:rPr>
+                  <w:rFonts w:ascii="Cambria Math" w:eastAsiaTheme="minorEastAsia" w:hAnsi="Cambria Math"/>
+                  <w:color w:val="000000" w:themeColor="text1"/>
+                  <w:lang w:val="en-US"/>
+                </w:rPr>
+                <m:t>e</m:t>
+              </m:r>
+            </m:oMath>
+            <w:r>
+              <w:rPr>
+                <w:rFonts w:eastAsiaTheme="minorEastAsia"/>
+                <w:b w:val="0"/>
+                <w:bCs w:val="0"/>
+                <w:color w:val="000000" w:themeColor="text1"/>
+                <w:lang w:val="en-US"/>
+              </w:rPr>
+              <w:t xml:space="preserve"> from</w:t>
+            </w:r>
+            <w:r>
+              <w:rPr>
+                <w:rFonts w:eastAsiaTheme="minorEastAsia"/>
+                <w:b w:val="0"/>
+                <w:bCs w:val="0"/>
+                <w:color w:val="000000" w:themeColor="text1"/>
+                <w:lang w:val="en-US"/>
+              </w:rPr>
+              <w:t xml:space="preserve"> </w:t>
+            </w:r>
+            <w:r>
+              <w:rPr>
+                <w:rFonts w:eastAsiaTheme="minorEastAsia"/>
+                <w:b w:val="0"/>
+                <w:bCs w:val="0"/>
+                <w:color w:val="000000" w:themeColor="text1"/>
+                <w:lang w:val="en-US"/>
+              </w:rPr>
+              <w:t>tree</w:t>
+            </w:r>
+            <w:r>
+              <w:rPr>
+                <w:rFonts w:eastAsiaTheme="minorEastAsia"/>
+                <w:b w:val="0"/>
+                <w:bCs w:val="0"/>
+                <w:color w:val="000000" w:themeColor="text1"/>
+                <w:lang w:val="en-US"/>
+              </w:rPr>
+              <w:t xml:space="preserve"> </w:t>
+            </w:r>
+            <m:oMath>
+              <m:r>
+                <m:rPr>
+                  <m:sty m:val="bi"/>
+                </m:rPr>
+                <w:rPr>
+                  <w:rFonts w:ascii="Cambria Math" w:eastAsiaTheme="minorEastAsia" w:hAnsi="Cambria Math"/>
+                  <w:color w:val="000000" w:themeColor="text1"/>
+                  <w:lang w:val="en-US"/>
+                </w:rPr>
+                <m:t>t</m:t>
+              </m:r>
+            </m:oMath>
+            <w:r>
+              <w:rPr>
+                <w:rFonts w:eastAsiaTheme="minorEastAsia"/>
+                <w:b w:val="0"/>
+                <w:bCs w:val="0"/>
+                <w:color w:val="000000" w:themeColor="text1"/>
+                <w:lang w:val="en-US"/>
+              </w:rPr>
+              <w:t>.</w:t>
+            </w:r>
+          </w:p>
+          <w:p>
+            <w:pPr>
+              <w:jc w:val="center"/>
+              <w:rPr>
+                <w:rFonts w:eastAsiaTheme="minorEastAsia"/>
+                <w:b w:val="0"/>
+                <w:bCs w:val="0"/>
+                <w:color w:val="000000" w:themeColor="text1"/>
+                <w:lang w:val="en-US"/>
+              </w:rPr>
+            </w:pPr>
+          </w:p>
+          <w:p>
+            <w:pPr>
+              <w:jc w:val="center"/>
+              <w:rPr>
+                <w:rFonts w:eastAsiaTheme="minorEastAsia"/>
+                <w:noProof/>
+                <w:color w:val="000000" w:themeColor="text1"/>
+              </w:rPr>
+            </w:pPr>
+            <m:oMathPara>
+              <m:oMath>
+                <m:d>
+                  <m:dPr>
+                    <m:begChr m:val="{"/>
+                    <m:endChr m:val="}"/>
+                    <m:ctrlPr>
+                      <w:rPr>
+                        <w:rFonts w:ascii="Cambria Math" w:eastAsiaTheme="minorEastAsia" w:hAnsi="Cambria Math"/>
+                        <w:i/>
+                        <w:color w:val="000000" w:themeColor="text1"/>
+                        <w:lang w:val="en-US"/>
+                      </w:rPr>
+                    </m:ctrlPr>
+                  </m:dPr>
+                  <m:e>
+                    <m:r>
+                      <m:rPr>
+                        <m:sty m:val="bi"/>
+                      </m:rPr>
+                      <w:rPr>
+                        <w:rFonts w:ascii="Cambria Math" w:eastAsiaTheme="minorEastAsia" w:hAnsi="Cambria Math"/>
+                        <w:color w:val="000000" w:themeColor="text1"/>
+                        <w:lang w:val="en-US"/>
+                      </w:rPr>
+                      <m:t>pre:  BST t≠∅ i.e.  t= &lt;</m:t>
+                    </m:r>
+                    <m:sSub>
+                      <m:sSubPr>
+                        <m:ctrlPr>
+                          <w:rPr>
+                            <w:rFonts w:ascii="Cambria Math" w:hAnsi="Cambria Math"/>
+                            <w:b w:val="0"/>
+                            <w:bCs w:val="0"/>
+                            <w:i/>
+                            <w:color w:val="000000" w:themeColor="text1"/>
+                            <w:lang w:val="en-US"/>
+                          </w:rPr>
+                        </m:ctrlPr>
+                      </m:sSubPr>
+                      <m:e>
+                        <m:r>
+                          <m:rPr>
+                            <m:sty m:val="bi"/>
+                          </m:rPr>
+                          <w:rPr>
+                            <w:rFonts w:ascii="Cambria Math" w:hAnsi="Cambria Math"/>
+                            <w:color w:val="000000" w:themeColor="text1"/>
+                            <w:lang w:val="en-US"/>
+                          </w:rPr>
+                          <m:t>e</m:t>
+                        </m:r>
+                      </m:e>
+                      <m:sub>
+                        <m:r>
+                          <m:rPr>
+                            <m:sty m:val="bi"/>
+                          </m:rPr>
+                          <w:rPr>
+                            <w:rFonts w:ascii="Cambria Math" w:hAnsi="Cambria Math"/>
+                            <w:color w:val="000000" w:themeColor="text1"/>
+                            <w:lang w:val="en-US"/>
+                          </w:rPr>
+                          <m:t>1</m:t>
+                        </m:r>
+                      </m:sub>
+                    </m:sSub>
+                    <m:r>
+                      <m:rPr>
+                        <m:sty m:val="bi"/>
+                      </m:rPr>
+                      <w:rPr>
+                        <w:rFonts w:ascii="Cambria Math" w:hAnsi="Cambria Math"/>
+                        <w:color w:val="000000" w:themeColor="text1"/>
+                        <w:lang w:val="en-US"/>
+                      </w:rPr>
+                      <m:t xml:space="preserve">, </m:t>
+                    </m:r>
+                    <m:sSub>
+                      <m:sSubPr>
+                        <m:ctrlPr>
+                          <w:rPr>
+                            <w:rFonts w:ascii="Cambria Math" w:hAnsi="Cambria Math"/>
+                            <w:b w:val="0"/>
+                            <w:bCs w:val="0"/>
+                            <w:i/>
+                            <w:color w:val="000000" w:themeColor="text1"/>
+                            <w:lang w:val="en-US"/>
+                          </w:rPr>
+                        </m:ctrlPr>
+                      </m:sSubPr>
+                      <m:e>
+                        <m:r>
+                          <m:rPr>
+                            <m:sty m:val="bi"/>
+                          </m:rPr>
+                          <w:rPr>
+                            <w:rFonts w:ascii="Cambria Math" w:hAnsi="Cambria Math"/>
+                            <w:color w:val="000000" w:themeColor="text1"/>
+                            <w:lang w:val="en-US"/>
+                          </w:rPr>
+                          <m:t>e</m:t>
+                        </m:r>
+                      </m:e>
+                      <m:sub>
+                        <m:r>
+                          <m:rPr>
+                            <m:sty m:val="bi"/>
+                          </m:rPr>
+                          <w:rPr>
+                            <w:rFonts w:ascii="Cambria Math" w:hAnsi="Cambria Math"/>
+                            <w:color w:val="000000" w:themeColor="text1"/>
+                            <w:lang w:val="en-US"/>
+                          </w:rPr>
+                          <m:t>2</m:t>
+                        </m:r>
+                      </m:sub>
+                    </m:sSub>
+                    <m:r>
+                      <m:rPr>
+                        <m:sty m:val="bi"/>
+                      </m:rPr>
+                      <w:rPr>
+                        <w:rFonts w:ascii="Cambria Math" w:hAnsi="Cambria Math"/>
+                        <w:color w:val="000000" w:themeColor="text1"/>
+                        <w:lang w:val="en-US"/>
+                      </w:rPr>
+                      <m:t xml:space="preserve">, </m:t>
+                    </m:r>
+                    <m:sSub>
+                      <m:sSubPr>
+                        <m:ctrlPr>
+                          <w:rPr>
+                            <w:rFonts w:ascii="Cambria Math" w:hAnsi="Cambria Math"/>
+                            <w:b w:val="0"/>
+                            <w:bCs w:val="0"/>
+                            <w:i/>
+                            <w:color w:val="000000" w:themeColor="text1"/>
+                            <w:lang w:val="en-US"/>
+                          </w:rPr>
+                        </m:ctrlPr>
+                      </m:sSubPr>
+                      <m:e>
+                        <m:r>
+                          <m:rPr>
+                            <m:sty m:val="bi"/>
+                          </m:rPr>
+                          <w:rPr>
+                            <w:rFonts w:ascii="Cambria Math" w:hAnsi="Cambria Math"/>
+                            <w:color w:val="000000" w:themeColor="text1"/>
+                            <w:lang w:val="en-US"/>
+                          </w:rPr>
+                          <m:t>e</m:t>
+                        </m:r>
+                      </m:e>
+                      <m:sub>
+                        <m:r>
+                          <m:rPr>
+                            <m:sty m:val="bi"/>
+                          </m:rPr>
+                          <w:rPr>
+                            <w:rFonts w:ascii="Cambria Math" w:hAnsi="Cambria Math"/>
+                            <w:color w:val="000000" w:themeColor="text1"/>
+                            <w:lang w:val="en-US"/>
+                          </w:rPr>
+                          <m:t>3</m:t>
+                        </m:r>
+                      </m:sub>
+                    </m:sSub>
+                    <m:r>
+                      <m:rPr>
+                        <m:sty m:val="bi"/>
+                      </m:rPr>
+                      <w:rPr>
+                        <w:rFonts w:ascii="Cambria Math" w:hAnsi="Cambria Math"/>
+                        <w:color w:val="000000" w:themeColor="text1"/>
+                        <w:lang w:val="en-US"/>
+                      </w:rPr>
+                      <m:t>,…,</m:t>
+                    </m:r>
+                    <m:sSub>
+                      <m:sSubPr>
+                        <m:ctrlPr>
+                          <w:rPr>
+                            <w:rFonts w:ascii="Cambria Math" w:hAnsi="Cambria Math"/>
+                            <w:b w:val="0"/>
+                            <w:bCs w:val="0"/>
+                            <w:i/>
+                            <w:color w:val="000000" w:themeColor="text1"/>
+                            <w:lang w:val="en-US"/>
+                          </w:rPr>
+                        </m:ctrlPr>
+                      </m:sSubPr>
+                      <m:e>
+                        <m:r>
+                          <m:rPr>
+                            <m:sty m:val="bi"/>
+                          </m:rPr>
+                          <w:rPr>
+                            <w:rFonts w:ascii="Cambria Math" w:hAnsi="Cambria Math"/>
+                            <w:color w:val="000000" w:themeColor="text1"/>
+                            <w:lang w:val="en-US"/>
+                          </w:rPr>
+                          <m:t>e</m:t>
+                        </m:r>
+                      </m:e>
+                      <m:sub>
+                        <m:r>
+                          <m:rPr>
+                            <m:sty m:val="bi"/>
+                          </m:rPr>
+                          <w:rPr>
+                            <w:rFonts w:ascii="Cambria Math" w:hAnsi="Cambria Math"/>
+                            <w:color w:val="000000" w:themeColor="text1"/>
+                            <w:lang w:val="en-US"/>
+                          </w:rPr>
+                          <m:t>n-1</m:t>
+                        </m:r>
+                      </m:sub>
+                    </m:sSub>
+                    <m:r>
+                      <m:rPr>
+                        <m:sty m:val="bi"/>
+                      </m:rPr>
+                      <w:rPr>
+                        <w:rFonts w:ascii="Cambria Math" w:hAnsi="Cambria Math"/>
+                        <w:color w:val="000000" w:themeColor="text1"/>
+                        <w:lang w:val="en-US"/>
+                      </w:rPr>
+                      <m:t>,</m:t>
+                    </m:r>
+                    <m:sSub>
+                      <m:sSubPr>
+                        <m:ctrlPr>
+                          <w:rPr>
+                            <w:rFonts w:ascii="Cambria Math" w:hAnsi="Cambria Math"/>
+                            <w:b w:val="0"/>
+                            <w:bCs w:val="0"/>
+                            <w:i/>
+                            <w:color w:val="000000" w:themeColor="text1"/>
+                            <w:lang w:val="en-US"/>
+                          </w:rPr>
+                        </m:ctrlPr>
+                      </m:sSubPr>
+                      <m:e>
+                        <m:r>
+                          <m:rPr>
+                            <m:sty m:val="bi"/>
+                          </m:rPr>
+                          <w:rPr>
+                            <w:rFonts w:ascii="Cambria Math" w:hAnsi="Cambria Math"/>
+                            <w:color w:val="000000" w:themeColor="text1"/>
+                            <w:lang w:val="en-US"/>
+                          </w:rPr>
+                          <m:t>e</m:t>
+                        </m:r>
+                      </m:e>
+                      <m:sub>
+                        <m:r>
+                          <m:rPr>
+                            <m:sty m:val="bi"/>
+                          </m:rPr>
+                          <w:rPr>
+                            <w:rFonts w:ascii="Cambria Math" w:hAnsi="Cambria Math"/>
+                            <w:color w:val="000000" w:themeColor="text1"/>
+                            <w:lang w:val="en-US"/>
+                          </w:rPr>
+                          <m:t>n</m:t>
+                        </m:r>
+                      </m:sub>
+                    </m:sSub>
+                    <m:r>
+                      <m:rPr>
+                        <m:sty m:val="bi"/>
+                      </m:rPr>
+                      <w:rPr>
+                        <w:rFonts w:ascii="Cambria Math" w:hAnsi="Cambria Math"/>
+                        <w:color w:val="000000" w:themeColor="text1"/>
+                        <w:lang w:val="en-US"/>
+                      </w:rPr>
+                      <m:t>,</m:t>
+                    </m:r>
+                    <m:sSub>
+                      <m:sSubPr>
+                        <m:ctrlPr>
+                          <w:rPr>
+                            <w:rFonts w:ascii="Cambria Math" w:hAnsi="Cambria Math"/>
+                            <w:b w:val="0"/>
+                            <w:bCs w:val="0"/>
+                            <w:i/>
+                            <w:color w:val="000000" w:themeColor="text1"/>
+                            <w:lang w:val="en-US"/>
+                          </w:rPr>
+                        </m:ctrlPr>
+                      </m:sSubPr>
+                      <m:e>
+                        <m:r>
+                          <m:rPr>
+                            <m:sty m:val="bi"/>
+                          </m:rPr>
+                          <w:rPr>
+                            <w:rFonts w:ascii="Cambria Math" w:hAnsi="Cambria Math"/>
+                            <w:color w:val="000000" w:themeColor="text1"/>
+                            <w:lang w:val="en-US"/>
+                          </w:rPr>
+                          <m:t>e</m:t>
+                        </m:r>
+                      </m:e>
+                      <m:sub>
+                        <m:r>
+                          <m:rPr>
+                            <m:sty m:val="bi"/>
+                          </m:rPr>
+                          <w:rPr>
+                            <w:rFonts w:ascii="Cambria Math" w:hAnsi="Cambria Math"/>
+                            <w:color w:val="000000" w:themeColor="text1"/>
+                            <w:lang w:val="en-US"/>
+                          </w:rPr>
+                          <m:t>n+1</m:t>
+                        </m:r>
+                      </m:sub>
+                    </m:sSub>
+                    <m:r>
+                      <m:rPr>
+                        <m:sty m:val="bi"/>
+                      </m:rPr>
+                      <w:rPr>
+                        <w:rFonts w:ascii="Cambria Math" w:hAnsi="Cambria Math"/>
+                        <w:color w:val="000000" w:themeColor="text1"/>
+                        <w:lang w:val="en-US"/>
+                      </w:rPr>
+                      <m:t xml:space="preserve">&gt; </m:t>
+                    </m:r>
+                  </m:e>
+                </m:d>
+              </m:oMath>
+            </m:oMathPara>
+          </w:p>
+          <w:p>
+            <w:pPr>
+              <w:jc w:val="center"/>
+              <w:rPr>
+                <w:rFonts w:eastAsiaTheme="minorEastAsia"/>
+                <w:color w:val="000000" w:themeColor="text1"/>
+                <w:lang w:val="en-US"/>
+              </w:rPr>
+            </w:pPr>
+            <w:r>
+              <w:rPr>
+                <w:rFonts w:eastAsiaTheme="minorEastAsia"/>
+                <w:b w:val="0"/>
+                <w:bCs w:val="0"/>
+                <w:noProof/>
+                <w:color w:val="000000" w:themeColor="text1"/>
+              </w:rPr>
+              <w:drawing>
+                <wp:inline distT="0" distB="0" distL="0" distR="0" wp14:anchorId="29FDFC2A" wp14:editId="0FBF94ED">
+                  <wp:extent cx="1356360" cy="1282700"/>
+                  <wp:effectExtent l="0" t="0" r="0" b="0"/>
+                  <wp:docPr id="41" name="Picture 41" descr="Diagram&#10;&#10;Description automatically generated"/>
+                  <wp:cNvGraphicFramePr>
+                    <a:graphicFrameLocks xmlns:a="http://schemas.openxmlformats.org/drawingml/2006/main" noChangeAspect="1"/>
+                  </wp:cNvGraphicFramePr>
+                  <a:graphic xmlns:a="http://schemas.openxmlformats.org/drawingml/2006/main">
+                    <a:graphicData uri="http://schemas.openxmlformats.org/drawingml/2006/picture">
+                      <pic:pic xmlns:pic="http://schemas.openxmlformats.org/drawingml/2006/picture">
+                        <pic:nvPicPr>
+                          <pic:cNvPr id="16" name="Picture 16" descr="Diagram&#10;&#10;Description automatically generated"/>
+                          <pic:cNvPicPr>
+                            <a:picLocks noChangeAspect="1" noChangeArrowheads="1"/>
+                          </pic:cNvPicPr>
+                        </pic:nvPicPr>
+                        <pic:blipFill rotWithShape="1">
+                          <a:blip r:embed="rId12">
+                            <a:extLst>
+                              <a:ext uri="{28A0092B-C50C-407E-A947-70E740481C1C}">
+                                <a14:useLocalDpi xmlns:a14="http://schemas.microsoft.com/office/drawing/2010/main" val="0"/>
+                              </a:ext>
+                            </a:extLst>
+                          </a:blip>
+                          <a:srcRect r="58878"/>
+                          <a:stretch/>
+                        </pic:blipFill>
+                        <pic:spPr bwMode="auto">
+                          <a:xfrm>
+                            <a:off x="0" y="0"/>
+                            <a:ext cx="1357702" cy="1283969"/>
+                          </a:xfrm>
+                          <a:prstGeom prst="rect">
+                            <a:avLst/>
+                          </a:prstGeom>
+                          <a:noFill/>
+                          <a:ln>
+                            <a:noFill/>
+                          </a:ln>
+                          <a:extLst>
+                            <a:ext uri="{53640926-AAD7-44D8-BBD7-CCE9431645EC}">
+                              <a14:shadowObscured xmlns:a14="http://schemas.microsoft.com/office/drawing/2010/main"/>
+                            </a:ext>
+                          </a:extLst>
+                        </pic:spPr>
+                      </pic:pic>
+                    </a:graphicData>
+                  </a:graphic>
+                </wp:inline>
+              </w:drawing>
+            </w:r>
+          </w:p>
+          <w:p>
+            <w:pPr>
+              <w:jc w:val="center"/>
+              <w:rPr>
+                <w:rFonts w:eastAsiaTheme="minorEastAsia"/>
+                <w:b w:val="0"/>
+                <w:bCs w:val="0"/>
+                <w:color w:val="000000" w:themeColor="text1"/>
+                <w:lang w:val="en-US"/>
+              </w:rPr>
+            </w:pPr>
+            <m:oMathPara>
+              <m:oMath>
+                <m:d>
+                  <m:dPr>
+                    <m:begChr m:val="{"/>
+                    <m:endChr m:val="}"/>
+                    <m:ctrlPr>
+                      <w:rPr>
+                        <w:rFonts w:ascii="Cambria Math" w:eastAsiaTheme="minorEastAsia" w:hAnsi="Cambria Math"/>
+                        <w:i/>
+                        <w:color w:val="000000" w:themeColor="text1"/>
+                        <w:lang w:val="en-US"/>
+                      </w:rPr>
+                    </m:ctrlPr>
+                  </m:dPr>
+                  <m:e>
+                    <m:r>
+                      <m:rPr>
+                        <m:sty m:val="bi"/>
+                      </m:rPr>
+                      <w:rPr>
+                        <w:rFonts w:ascii="Cambria Math" w:eastAsiaTheme="minorEastAsia" w:hAnsi="Cambria Math"/>
+                        <w:color w:val="000000" w:themeColor="text1"/>
+                        <w:lang w:val="en-US"/>
+                      </w:rPr>
+                      <m:t>post:  BST t= &lt;</m:t>
+                    </m:r>
+                    <m:sSub>
+                      <m:sSubPr>
+                        <m:ctrlPr>
+                          <w:rPr>
+                            <w:rFonts w:ascii="Cambria Math" w:hAnsi="Cambria Math"/>
+                            <w:b w:val="0"/>
+                            <w:bCs w:val="0"/>
+                            <w:i/>
+                            <w:color w:val="000000" w:themeColor="text1"/>
+                            <w:lang w:val="en-US"/>
+                          </w:rPr>
+                        </m:ctrlPr>
+                      </m:sSubPr>
+                      <m:e>
+                        <m:r>
+                          <m:rPr>
+                            <m:sty m:val="bi"/>
+                          </m:rPr>
+                          <w:rPr>
+                            <w:rFonts w:ascii="Cambria Math" w:hAnsi="Cambria Math"/>
+                            <w:color w:val="000000" w:themeColor="text1"/>
+                            <w:lang w:val="en-US"/>
+                          </w:rPr>
+                          <m:t>e</m:t>
+                        </m:r>
+                      </m:e>
+                      <m:sub>
+                        <m:r>
+                          <m:rPr>
+                            <m:sty m:val="bi"/>
+                          </m:rPr>
+                          <w:rPr>
+                            <w:rFonts w:ascii="Cambria Math" w:hAnsi="Cambria Math"/>
+                            <w:color w:val="000000" w:themeColor="text1"/>
+                            <w:lang w:val="en-US"/>
+                          </w:rPr>
+                          <m:t>1</m:t>
+                        </m:r>
+                      </m:sub>
+                    </m:sSub>
+                    <m:r>
+                      <m:rPr>
+                        <m:sty m:val="bi"/>
+                      </m:rPr>
+                      <w:rPr>
+                        <w:rFonts w:ascii="Cambria Math" w:hAnsi="Cambria Math"/>
+                        <w:color w:val="000000" w:themeColor="text1"/>
+                        <w:lang w:val="en-US"/>
+                      </w:rPr>
+                      <m:t xml:space="preserve">, </m:t>
+                    </m:r>
+                    <m:sSub>
+                      <m:sSubPr>
+                        <m:ctrlPr>
+                          <w:rPr>
+                            <w:rFonts w:ascii="Cambria Math" w:hAnsi="Cambria Math"/>
+                            <w:b w:val="0"/>
+                            <w:bCs w:val="0"/>
+                            <w:i/>
+                            <w:color w:val="000000" w:themeColor="text1"/>
+                            <w:lang w:val="en-US"/>
+                          </w:rPr>
+                        </m:ctrlPr>
+                      </m:sSubPr>
+                      <m:e>
+                        <m:r>
+                          <m:rPr>
+                            <m:sty m:val="bi"/>
+                          </m:rPr>
+                          <w:rPr>
+                            <w:rFonts w:ascii="Cambria Math" w:hAnsi="Cambria Math"/>
+                            <w:color w:val="000000" w:themeColor="text1"/>
+                            <w:lang w:val="en-US"/>
+                          </w:rPr>
+                          <m:t>e</m:t>
+                        </m:r>
+                      </m:e>
+                      <m:sub>
+                        <m:r>
+                          <m:rPr>
+                            <m:sty m:val="bi"/>
+                          </m:rPr>
+                          <w:rPr>
+                            <w:rFonts w:ascii="Cambria Math" w:hAnsi="Cambria Math"/>
+                            <w:color w:val="000000" w:themeColor="text1"/>
+                            <w:lang w:val="en-US"/>
+                          </w:rPr>
+                          <m:t>2</m:t>
+                        </m:r>
+                      </m:sub>
+                    </m:sSub>
+                    <m:r>
+                      <m:rPr>
+                        <m:sty m:val="bi"/>
+                      </m:rPr>
+                      <w:rPr>
+                        <w:rFonts w:ascii="Cambria Math" w:hAnsi="Cambria Math"/>
+                        <w:color w:val="000000" w:themeColor="text1"/>
+                        <w:lang w:val="en-US"/>
+                      </w:rPr>
+                      <m:t xml:space="preserve">, </m:t>
+                    </m:r>
+                    <m:sSub>
+                      <m:sSubPr>
+                        <m:ctrlPr>
+                          <w:rPr>
+                            <w:rFonts w:ascii="Cambria Math" w:hAnsi="Cambria Math"/>
+                            <w:b w:val="0"/>
+                            <w:bCs w:val="0"/>
+                            <w:i/>
+                            <w:color w:val="000000" w:themeColor="text1"/>
+                            <w:lang w:val="en-US"/>
+                          </w:rPr>
+                        </m:ctrlPr>
+                      </m:sSubPr>
+                      <m:e>
+                        <m:r>
+                          <m:rPr>
+                            <m:sty m:val="bi"/>
+                          </m:rPr>
+                          <w:rPr>
+                            <w:rFonts w:ascii="Cambria Math" w:hAnsi="Cambria Math"/>
+                            <w:color w:val="000000" w:themeColor="text1"/>
+                            <w:lang w:val="en-US"/>
+                          </w:rPr>
+                          <m:t>e</m:t>
+                        </m:r>
+                      </m:e>
+                      <m:sub>
+                        <m:r>
+                          <m:rPr>
+                            <m:sty m:val="bi"/>
+                          </m:rPr>
+                          <w:rPr>
+                            <w:rFonts w:ascii="Cambria Math" w:hAnsi="Cambria Math"/>
+                            <w:color w:val="000000" w:themeColor="text1"/>
+                            <w:lang w:val="en-US"/>
+                          </w:rPr>
+                          <m:t>3</m:t>
+                        </m:r>
+                      </m:sub>
+                    </m:sSub>
+                    <m:r>
+                      <m:rPr>
+                        <m:sty m:val="bi"/>
+                      </m:rPr>
+                      <w:rPr>
+                        <w:rFonts w:ascii="Cambria Math" w:hAnsi="Cambria Math"/>
+                        <w:color w:val="000000" w:themeColor="text1"/>
+                        <w:lang w:val="en-US"/>
+                      </w:rPr>
+                      <m:t>,…,</m:t>
+                    </m:r>
+                    <m:sSub>
+                      <m:sSubPr>
+                        <m:ctrlPr>
+                          <w:rPr>
+                            <w:rFonts w:ascii="Cambria Math" w:hAnsi="Cambria Math"/>
+                            <w:b w:val="0"/>
+                            <w:bCs w:val="0"/>
+                            <w:i/>
+                            <w:color w:val="000000" w:themeColor="text1"/>
+                            <w:lang w:val="en-US"/>
+                          </w:rPr>
+                        </m:ctrlPr>
+                      </m:sSubPr>
+                      <m:e>
+                        <m:r>
+                          <m:rPr>
+                            <m:sty m:val="bi"/>
+                          </m:rPr>
+                          <w:rPr>
+                            <w:rFonts w:ascii="Cambria Math" w:hAnsi="Cambria Math"/>
+                            <w:color w:val="000000" w:themeColor="text1"/>
+                            <w:lang w:val="en-US"/>
+                          </w:rPr>
+                          <m:t>e</m:t>
+                        </m:r>
+                      </m:e>
+                      <m:sub>
+                        <m:r>
+                          <m:rPr>
+                            <m:sty m:val="bi"/>
+                          </m:rPr>
+                          <w:rPr>
+                            <w:rFonts w:ascii="Cambria Math" w:hAnsi="Cambria Math"/>
+                            <w:color w:val="000000" w:themeColor="text1"/>
+                            <w:lang w:val="en-US"/>
+                          </w:rPr>
+                          <m:t>n-1</m:t>
+                        </m:r>
+                      </m:sub>
+                    </m:sSub>
+                    <m:r>
+                      <m:rPr>
+                        <m:sty m:val="bi"/>
+                      </m:rPr>
+                      <w:rPr>
+                        <w:rFonts w:ascii="Cambria Math" w:hAnsi="Cambria Math"/>
+                        <w:color w:val="000000" w:themeColor="text1"/>
+                        <w:lang w:val="en-US"/>
+                      </w:rPr>
+                      <m:t>,</m:t>
+                    </m:r>
+                    <m:sSub>
+                      <m:sSubPr>
+                        <m:ctrlPr>
+                          <w:rPr>
+                            <w:rFonts w:ascii="Cambria Math" w:hAnsi="Cambria Math"/>
+                            <w:b w:val="0"/>
+                            <w:bCs w:val="0"/>
+                            <w:i/>
+                            <w:color w:val="000000" w:themeColor="text1"/>
+                            <w:lang w:val="en-US"/>
+                          </w:rPr>
+                        </m:ctrlPr>
+                      </m:sSubPr>
+                      <m:e>
+                        <m:r>
+                          <m:rPr>
+                            <m:sty m:val="bi"/>
+                          </m:rPr>
+                          <w:rPr>
+                            <w:rFonts w:ascii="Cambria Math" w:hAnsi="Cambria Math"/>
+                            <w:color w:val="000000" w:themeColor="text1"/>
+                            <w:lang w:val="en-US"/>
+                          </w:rPr>
+                          <m:t>e</m:t>
+                        </m:r>
+                      </m:e>
+                      <m:sub>
+                        <m:r>
+                          <m:rPr>
+                            <m:sty m:val="bi"/>
+                          </m:rPr>
+                          <w:rPr>
+                            <w:rFonts w:ascii="Cambria Math" w:hAnsi="Cambria Math"/>
+                            <w:color w:val="000000" w:themeColor="text1"/>
+                            <w:lang w:val="en-US"/>
+                          </w:rPr>
+                          <m:t>n</m:t>
+                        </m:r>
+                      </m:sub>
+                    </m:sSub>
+                    <m:r>
+                      <m:rPr>
+                        <m:sty m:val="bi"/>
+                      </m:rPr>
+                      <w:rPr>
+                        <w:rFonts w:ascii="Cambria Math" w:hAnsi="Cambria Math"/>
+                        <w:color w:val="000000" w:themeColor="text1"/>
+                        <w:lang w:val="en-US"/>
+                      </w:rPr>
+                      <m:t>,</m:t>
+                    </m:r>
+                    <m:sSub>
+                      <m:sSubPr>
+                        <m:ctrlPr>
+                          <w:rPr>
+                            <w:rFonts w:ascii="Cambria Math" w:hAnsi="Cambria Math"/>
+                            <w:b w:val="0"/>
+                            <w:bCs w:val="0"/>
+                            <w:i/>
+                            <w:color w:val="000000" w:themeColor="text1"/>
+                            <w:lang w:val="en-US"/>
+                          </w:rPr>
+                        </m:ctrlPr>
+                      </m:sSubPr>
+                      <m:e>
+                        <m:r>
+                          <m:rPr>
+                            <m:sty m:val="bi"/>
+                          </m:rPr>
+                          <w:rPr>
+                            <w:rFonts w:ascii="Cambria Math" w:hAnsi="Cambria Math"/>
+                            <w:color w:val="000000" w:themeColor="text1"/>
+                            <w:lang w:val="en-US"/>
+                          </w:rPr>
+                          <m:t>e</m:t>
+                        </m:r>
+                      </m:e>
+                      <m:sub>
+                        <m:r>
+                          <m:rPr>
+                            <m:sty m:val="bi"/>
+                          </m:rPr>
+                          <w:rPr>
+                            <w:rFonts w:ascii="Cambria Math" w:hAnsi="Cambria Math"/>
+                            <w:color w:val="000000" w:themeColor="text1"/>
+                            <w:lang w:val="en-US"/>
+                          </w:rPr>
+                          <m:t>n+1</m:t>
+                        </m:r>
+                      </m:sub>
+                    </m:sSub>
+                    <m:r>
+                      <m:rPr>
+                        <m:sty m:val="bi"/>
+                      </m:rPr>
+                      <w:rPr>
+                        <w:rFonts w:ascii="Cambria Math" w:hAnsi="Cambria Math"/>
+                        <w:color w:val="000000" w:themeColor="text1"/>
+                        <w:lang w:val="en-US"/>
+                      </w:rPr>
+                      <m:t>&gt; ∧e</m:t>
+                    </m:r>
+                  </m:e>
+                </m:d>
+              </m:oMath>
+            </m:oMathPara>
+          </w:p>
+          <w:p>
+            <w:pPr>
+              <w:jc w:val="center"/>
+              <w:rPr>
+                <w:b w:val="0"/>
+                <w:bCs w:val="0"/>
+                <w:noProof/>
+                <w:color w:val="000000" w:themeColor="text1"/>
+              </w:rPr>
+            </w:pPr>
+          </w:p>
+          <w:p>
+            <w:pPr>
+              <w:jc w:val="center"/>
+              <w:rPr>
+                <w:color w:val="000000" w:themeColor="text1"/>
+                <w:lang w:val="en-US"/>
+              </w:rPr>
+            </w:pPr>
+            <w:r>
+              <w:rPr>
+                <w:rFonts w:eastAsiaTheme="minorEastAsia"/>
+                <w:b w:val="0"/>
+                <w:bCs w:val="0"/>
+                <w:noProof/>
+                <w:color w:val="000000" w:themeColor="text1"/>
+              </w:rPr>
+              <w:drawing>
+                <wp:inline distT="0" distB="0" distL="0" distR="0" wp14:anchorId="43C10E61" wp14:editId="6051879D">
+                  <wp:extent cx="1356360" cy="1282700"/>
+                  <wp:effectExtent l="0" t="0" r="0" b="0"/>
+                  <wp:docPr id="42" name="Picture 42" descr="Diagram&#10;&#10;Description automatically generated"/>
+                  <wp:cNvGraphicFramePr>
+                    <a:graphicFrameLocks xmlns:a="http://schemas.openxmlformats.org/drawingml/2006/main" noChangeAspect="1"/>
+                  </wp:cNvGraphicFramePr>
+                  <a:graphic xmlns:a="http://schemas.openxmlformats.org/drawingml/2006/main">
+                    <a:graphicData uri="http://schemas.openxmlformats.org/drawingml/2006/picture">
+                      <pic:pic xmlns:pic="http://schemas.openxmlformats.org/drawingml/2006/picture">
+                        <pic:nvPicPr>
+                          <pic:cNvPr id="16" name="Picture 16" descr="Diagram&#10;&#10;Description automatically generated"/>
+                          <pic:cNvPicPr>
+                            <a:picLocks noChangeAspect="1" noChangeArrowheads="1"/>
+                          </pic:cNvPicPr>
+                        </pic:nvPicPr>
+                        <pic:blipFill rotWithShape="1">
+                          <a:blip r:embed="rId12">
+                            <a:extLst>
+                              <a:ext uri="{28A0092B-C50C-407E-A947-70E740481C1C}">
+                                <a14:useLocalDpi xmlns:a14="http://schemas.microsoft.com/office/drawing/2010/main" val="0"/>
+                              </a:ext>
+                            </a:extLst>
+                          </a:blip>
+                          <a:srcRect r="58878"/>
+                          <a:stretch/>
+                        </pic:blipFill>
+                        <pic:spPr bwMode="auto">
+                          <a:xfrm>
+                            <a:off x="0" y="0"/>
+                            <a:ext cx="1357702" cy="1283969"/>
+                          </a:xfrm>
+                          <a:prstGeom prst="rect">
+                            <a:avLst/>
+                          </a:prstGeom>
+                          <a:noFill/>
+                          <a:ln>
+                            <a:noFill/>
+                          </a:ln>
+                          <a:extLst>
+                            <a:ext uri="{53640926-AAD7-44D8-BBD7-CCE9431645EC}">
+                              <a14:shadowObscured xmlns:a14="http://schemas.microsoft.com/office/drawing/2010/main"/>
+                            </a:ext>
+                          </a:extLst>
+                        </pic:spPr>
+                      </pic:pic>
+                    </a:graphicData>
+                  </a:graphic>
+                </wp:inline>
+              </w:drawing>
+            </w:r>
+            <w:r>
+              <w:rPr>
+                <w:b w:val="0"/>
+                <w:bCs w:val="0"/>
+                <w:color w:val="000000" w:themeColor="text1"/>
+                <w:lang w:val="en-US"/>
+              </w:rPr>
+              <w:t xml:space="preserve">and </w:t>
+            </w:r>
+            <w:r>
+              <w:rPr>
+                <w:b w:val="0"/>
+                <w:bCs w:val="0"/>
+                <w:color w:val="000000" w:themeColor="text1"/>
+                <w:lang w:val="en-US"/>
+              </w:rPr>
+              <w:drawing>
+                <wp:inline distT="0" distB="0" distL="0" distR="0" wp14:anchorId="278CE53F" wp14:editId="63435CA1">
+                  <wp:extent cx="533446" cy="579170"/>
+                  <wp:effectExtent l="0" t="0" r="0" b="0"/>
+                  <wp:docPr id="44" name="Picture 44"/>
+                  <wp:cNvGraphicFramePr>
+                    <a:graphicFrameLocks xmlns:a="http://schemas.openxmlformats.org/drawingml/2006/main" noChangeAspect="1"/>
+                  </wp:cNvGraphicFramePr>
+                  <a:graphic xmlns:a="http://schemas.openxmlformats.org/drawingml/2006/main">
+                    <a:graphicData uri="http://schemas.openxmlformats.org/drawingml/2006/picture">
+                      <pic:pic xmlns:pic="http://schemas.openxmlformats.org/drawingml/2006/picture">
+                        <pic:nvPicPr>
+                          <pic:cNvPr id="1" name=""/>
+                          <pic:cNvPicPr/>
+                        </pic:nvPicPr>
+                        <pic:blipFill>
+                          <a:blip r:embed="rId18"/>
+                          <a:stretch>
+                            <a:fillRect/>
+                          </a:stretch>
+                        </pic:blipFill>
+                        <pic:spPr>
+                          <a:xfrm>
+                            <a:off x="0" y="0"/>
+                            <a:ext cx="533446" cy="579170"/>
+                          </a:xfrm>
+                          <a:prstGeom prst="rect">
+                            <a:avLst/>
+                          </a:prstGeom>
+                        </pic:spPr>
+                      </pic:pic>
+                    </a:graphicData>
+                  </a:graphic>
+                </wp:inline>
+              </w:drawing>
+            </w:r>
+          </w:p>
+          <w:p>
+            <w:pPr>
+              <w:jc w:val="center"/>
+              <w:rPr>
+                <w:color w:val="000000" w:themeColor="text1"/>
+                <w:lang w:val="en-US"/>
+              </w:rPr>
+            </w:pPr>
+            <w:r>
+              <w:rPr>
+                <w:color w:val="000000" w:themeColor="text1"/>
+                <w:lang w:val="en-US"/>
+              </w:rPr>
+              <w:t xml:space="preserve">Return the element in </w:t>
+            </w:r>
+            <w:r>
+              <w:rPr>
+                <w:color w:val="000000" w:themeColor="text1"/>
+                <w:lang w:val="en-US"/>
+              </w:rPr>
+              <w:t>t</w:t>
+            </w:r>
+            <w:r>
+              <w:rPr>
+                <w:color w:val="000000" w:themeColor="text1"/>
+                <w:lang w:val="en-US"/>
+              </w:rPr>
+              <w:t xml:space="preserve"> with smallest key</w:t>
+            </w:r>
+          </w:p>
+          <w:p>
+            <w:pPr>
+              <w:jc w:val="center"/>
+              <w:rPr>
+                <w:color w:val="000000" w:themeColor="text1"/>
+                <w:lang w:val="en-US"/>
+              </w:rPr>
+            </w:pPr>
+            <w:r>
+              <w:rPr>
+                <w:color w:val="000000" w:themeColor="text1"/>
+                <w:lang w:val="en-US"/>
+              </w:rPr>
+              <w:t xml:space="preserve">that is larger than </w:t>
+            </w:r>
+            <w:r>
+              <w:rPr>
+                <w:color w:val="000000" w:themeColor="text1"/>
+                <w:lang w:val="en-US"/>
+              </w:rPr>
+              <w:t>e.</w:t>
+            </w:r>
+            <w:r>
+              <w:rPr>
+                <w:color w:val="000000" w:themeColor="text1"/>
+                <w:lang w:val="en-US"/>
+              </w:rPr>
+              <w:t>key.</w:t>
+            </w:r>
+          </w:p>
+        </w:tc>
+      </w:tr>
+    </w:tbl>
+    <w:p>
+      <w:pPr>
+        <w:rPr>
+          <w:lang w:val="en-US"/>
+        </w:rPr>
+      </w:pPr>
+      <w:r>
+        <w:rPr>
+          <w:b/>
+          <w:bCs/>
+          <w:lang w:val="en-US"/>
         </w:rPr>
         <w:lastRenderedPageBreak/>
         <w:br w:type="page"/>
@@ -7295,7 +10054,7 @@
                           <pic:cNvPicPr/>
                         </pic:nvPicPr>
                         <pic:blipFill>
-                          <a:blip r:embed="rId14" cstate="print">
+                          <a:blip r:embed="rId19" cstate="print">
                             <a:extLst>
                               <a:ext uri="{28A0092B-C50C-407E-A947-70E740481C1C}">
                                 <a14:useLocalDpi xmlns:a14="http://schemas.microsoft.com/office/drawing/2010/main" val="0"/>
@@ -7996,7 +10755,7 @@
                           <pic:cNvPicPr/>
                         </pic:nvPicPr>
                         <pic:blipFill>
-                          <a:blip r:embed="rId15"/>
+                          <a:blip r:embed="rId20"/>
                           <a:stretch>
                             <a:fillRect/>
                           </a:stretch>
@@ -8425,7 +11184,7 @@
                           <pic:cNvPicPr/>
                         </pic:nvPicPr>
                         <pic:blipFill>
-                          <a:blip r:embed="rId16">
+                          <a:blip r:embed="rId21">
                             <a:extLst>
                               <a:ext uri="{28A0092B-C50C-407E-A947-70E740481C1C}">
                                 <a14:useLocalDpi xmlns:a14="http://schemas.microsoft.com/office/drawing/2010/main" val="0"/>
@@ -8481,7 +11240,7 @@
                           <pic:cNvPicPr/>
                         </pic:nvPicPr>
                         <pic:blipFill>
-                          <a:blip r:embed="rId15">
+                          <a:blip r:embed="rId20">
                             <a:extLst>
                               <a:ext uri="{28A0092B-C50C-407E-A947-70E740481C1C}">
                                 <a14:useLocalDpi xmlns:a14="http://schemas.microsoft.com/office/drawing/2010/main" val="0"/>
@@ -8781,7 +11540,7 @@
                           <pic:cNvPicPr/>
                         </pic:nvPicPr>
                         <pic:blipFill>
-                          <a:blip r:embed="rId17">
+                          <a:blip r:embed="rId22">
                             <a:extLst>
                               <a:ext uri="{28A0092B-C50C-407E-A947-70E740481C1C}">
                                 <a14:useLocalDpi xmlns:a14="http://schemas.microsoft.com/office/drawing/2010/main" val="0"/>
@@ -8835,7 +11594,7 @@
                           <pic:cNvPicPr/>
                         </pic:nvPicPr>
                         <pic:blipFill>
-                          <a:blip r:embed="rId18">
+                          <a:blip r:embed="rId23">
                             <a:extLst>
                               <a:ext uri="{28A0092B-C50C-407E-A947-70E740481C1C}">
                                 <a14:useLocalDpi xmlns:a14="http://schemas.microsoft.com/office/drawing/2010/main" val="0"/>
@@ -9301,7 +12060,7 @@
                           <pic:cNvPicPr/>
                         </pic:nvPicPr>
                         <pic:blipFill>
-                          <a:blip r:embed="rId16">
+                          <a:blip r:embed="rId21">
                             <a:extLst>
                               <a:ext uri="{28A0092B-C50C-407E-A947-70E740481C1C}">
                                 <a14:useLocalDpi xmlns:a14="http://schemas.microsoft.com/office/drawing/2010/main" val="0"/>
@@ -9635,7 +12394,7 @@
                           <pic:cNvPicPr/>
                         </pic:nvPicPr>
                         <pic:blipFill>
-                          <a:blip r:embed="rId19">
+                          <a:blip r:embed="rId24">
                             <a:extLst>
                               <a:ext uri="{28A0092B-C50C-407E-A947-70E740481C1C}">
                                 <a14:useLocalDpi xmlns:a14="http://schemas.microsoft.com/office/drawing/2010/main" val="0"/>
@@ -10091,7 +12850,7 @@
                           <pic:cNvPicPr/>
                         </pic:nvPicPr>
                         <pic:blipFill>
-                          <a:blip r:embed="rId16">
+                          <a:blip r:embed="rId21">
                             <a:extLst>
                               <a:ext uri="{28A0092B-C50C-407E-A947-70E740481C1C}">
                                 <a14:useLocalDpi xmlns:a14="http://schemas.microsoft.com/office/drawing/2010/main" val="0"/>
@@ -10436,7 +13195,7 @@
                           </pic:cNvPicPr>
                         </pic:nvPicPr>
                         <pic:blipFill rotWithShape="1">
-                          <a:blip r:embed="rId20">
+                          <a:blip r:embed="rId25">
                             <a:extLst>
                               <a:ext uri="{28A0092B-C50C-407E-A947-70E740481C1C}">
                                 <a14:useLocalDpi xmlns:a14="http://schemas.microsoft.com/office/drawing/2010/main" val="0"/>
@@ -10570,7 +13329,7 @@
                           <pic:cNvPicPr/>
                         </pic:nvPicPr>
                         <pic:blipFill>
-                          <a:blip r:embed="rId21" cstate="print">
+                          <a:blip r:embed="rId26" cstate="print">
                             <a:grayscl/>
                             <a:extLst>
                               <a:ext uri="{28A0092B-C50C-407E-A947-70E740481C1C}">
@@ -10631,7 +13390,7 @@
                           <pic:cNvPicPr/>
                         </pic:nvPicPr>
                         <pic:blipFill>
-                          <a:blip r:embed="rId22">
+                          <a:blip r:embed="rId27">
                             <a:grayscl/>
                             <a:extLst>
                               <a:ext uri="{28A0092B-C50C-407E-A947-70E740481C1C}">
@@ -11929,7 +14688,7 @@
                           <pic:cNvPicPr/>
                         </pic:nvPicPr>
                         <pic:blipFill>
-                          <a:blip r:embed="rId23">
+                          <a:blip r:embed="rId28">
                             <a:grayscl/>
                           </a:blip>
                           <a:stretch>
@@ -12426,7 +15185,7 @@
                           <pic:cNvPicPr/>
                         </pic:nvPicPr>
                         <pic:blipFill>
-                          <a:blip r:embed="rId24" cstate="print">
+                          <a:blip r:embed="rId29" cstate="print">
                             <a:grayscl/>
                             <a:extLst>
                               <a:ext uri="{28A0092B-C50C-407E-A947-70E740481C1C}">
@@ -12758,11 +15517,11 @@
                           <pic:cNvPicPr/>
                         </pic:nvPicPr>
                         <pic:blipFill>
-                          <a:blip r:embed="rId25">
+                          <a:blip r:embed="rId30">
                             <a:extLst>
                               <a:ext uri="{BEBA8EAE-BF5A-486C-A8C5-ECC9F3942E4B}">
                                 <a14:imgProps xmlns:a14="http://schemas.microsoft.com/office/drawing/2010/main">
-                                  <a14:imgLayer r:embed="rId26">
+                                  <a14:imgLayer r:embed="rId31">
                                     <a14:imgEffect>
                                       <a14:saturation sat="0"/>
                                     </a14:imgEffect>
@@ -13191,11 +15950,11 @@
                           <pic:cNvPicPr/>
                         </pic:nvPicPr>
                         <pic:blipFill>
-                          <a:blip r:embed="rId25">
+                          <a:blip r:embed="rId30">
                             <a:extLst>
                               <a:ext uri="{BEBA8EAE-BF5A-486C-A8C5-ECC9F3942E4B}">
                                 <a14:imgProps xmlns:a14="http://schemas.microsoft.com/office/drawing/2010/main">
-                                  <a14:imgLayer r:embed="rId26">
+                                  <a14:imgLayer r:embed="rId31">
                                     <a14:imgEffect>
                                       <a14:saturation sat="0"/>
                                     </a14:imgEffect>
@@ -13541,7 +16300,7 @@
                           <pic:cNvPicPr/>
                         </pic:nvPicPr>
                         <pic:blipFill>
-                          <a:blip r:embed="rId24" cstate="print">
+                          <a:blip r:embed="rId29" cstate="print">
                             <a:grayscl/>
                             <a:extLst>
                               <a:ext uri="{28A0092B-C50C-407E-A947-70E740481C1C}">
@@ -13733,11 +16492,11 @@
                           <pic:cNvPicPr/>
                         </pic:nvPicPr>
                         <pic:blipFill>
-                          <a:blip r:embed="rId25">
+                          <a:blip r:embed="rId30">
                             <a:extLst>
                               <a:ext uri="{BEBA8EAE-BF5A-486C-A8C5-ECC9F3942E4B}">
                                 <a14:imgProps xmlns:a14="http://schemas.microsoft.com/office/drawing/2010/main">
-                                  <a14:imgLayer r:embed="rId26">
+                                  <a14:imgLayer r:embed="rId31">
                                     <a14:imgEffect>
                                       <a14:saturation sat="0"/>
                                     </a14:imgEffect>
@@ -13856,7 +16615,7 @@
                           <pic:cNvPicPr/>
                         </pic:nvPicPr>
                         <pic:blipFill>
-                          <a:blip r:embed="rId27">
+                          <a:blip r:embed="rId32">
                             <a:grayscl/>
                           </a:blip>
                           <a:stretch>
@@ -14257,7 +17016,7 @@
       </w:pPr>
     </w:p>
     <w:sectPr>
-      <w:headerReference w:type="default" r:id="rId28"/>
+      <w:headerReference w:type="default" r:id="rId33"/>
       <w:pgSz w:w="12240" w:h="15840"/>
       <w:pgMar w:top="1440" w:right="1440" w:bottom="1440" w:left="1440" w:header="720" w:footer="720" w:gutter="0"/>
       <w:pgNumType w:start="1"/>
@@ -15090,7 +17849,7 @@
   <w:style w:type="paragraph" w:default="1" w:styleId="Normal">
     <w:name w:val="Normal"/>
     <w:qFormat/>
-    <w:rsid w:val="00AD2457"/>
+    <w:rsid w:val="002659A0"/>
     <w:rPr>
       <w:lang w:val="es-CO"/>
     </w:rPr>

</xml_diff>